<commit_message>
Renamed ProjPan.doc/Project Plan/ProjPlan.docx to conform with naming scheme in spec
</commit_message>
<xml_diff>
--- a/doc/Analysis Design Testing/D3ADT.docx
+++ b/doc/Analysis Design Testing/D3ADT.docx
@@ -512,8 +512,12 @@
           <w:numId w:val="6"/>
         </w:numPr>
         <w:sectPr>
-          <w:headerReference w:type="default" r:id="rId14"/>
-          <w:footerReference w:type="default" r:id="rId15"/>
+          <w:headerReference w:type="even" r:id="rId14"/>
+          <w:headerReference w:type="default" r:id="rId15"/>
+          <w:footerReference w:type="even" r:id="rId16"/>
+          <w:footerReference w:type="default" r:id="rId17"/>
+          <w:headerReference w:type="first" r:id="rId18"/>
+          <w:footerReference w:type="first" r:id="rId19"/>
           <w:pgSz w:w="12240" w:h="15840"/>
           <w:pgMar w:top="1134" w:right="1134" w:bottom="1693" w:left="1134" w:header="0" w:footer="1134" w:gutter="0"/>
           <w:cols w:space="720"/>
@@ -537,25 +541,25 @@
       <w:pPr>
         <w:pStyle w:val="Heading1"/>
       </w:pPr>
-      <w:bookmarkStart w:id="1" w:name="_Toc316247307"/>
+      <w:bookmarkStart w:id="2" w:name="_Toc316247307"/>
       <w:r>
         <w:lastRenderedPageBreak/>
         <w:t>0 Wrapper Pages</w:t>
       </w:r>
-      <w:bookmarkEnd w:id="1"/>
+      <w:bookmarkEnd w:id="2"/>
     </w:p>
     <w:p>
       <w:pPr>
         <w:pStyle w:val="Heading2"/>
       </w:pPr>
-      <w:bookmarkStart w:id="2" w:name="_Toc316247308"/>
+      <w:bookmarkStart w:id="3" w:name="_Toc316247308"/>
       <w:r>
         <w:t xml:space="preserve">0.1 </w:t>
       </w:r>
       <w:r>
         <w:t>Document Control</w:t>
       </w:r>
-      <w:bookmarkEnd w:id="2"/>
+      <w:bookmarkEnd w:id="3"/>
     </w:p>
     <w:p/>
     <w:tbl>
@@ -787,8 +791,6 @@
         <w:pStyle w:val="Footer"/>
         <w:jc w:val="right"/>
       </w:pPr>
-      <w:bookmarkStart w:id="3" w:name="_GoBack"/>
-      <w:bookmarkEnd w:id="3"/>
     </w:p>
     <w:p>
       <w:pPr>
@@ -1906,6 +1908,16 @@
 </file>
 
 <file path=word/footer1.xml><?xml version="1.0" encoding="utf-8"?>
+<w:ftr xmlns:wpc="http://schemas.microsoft.com/office/word/2010/wordprocessingCanvas" xmlns:mc="http://schemas.openxmlformats.org/markup-compatibility/2006" xmlns:o="urn:schemas-microsoft-com:office:office" xmlns:r="http://schemas.openxmlformats.org/officeDocument/2006/relationships" xmlns:m="http://schemas.openxmlformats.org/officeDocument/2006/math" xmlns:v="urn:schemas-microsoft-com:vml" xmlns:wp14="http://schemas.microsoft.com/office/word/2010/wordprocessingDrawing" xmlns:wp="http://schemas.openxmlformats.org/drawingml/2006/wordprocessingDrawing" xmlns:w10="urn:schemas-microsoft-com:office:word" xmlns:w="http://schemas.openxmlformats.org/wordprocessingml/2006/main" xmlns:w14="http://schemas.microsoft.com/office/word/2010/wordml" xmlns:wpg="http://schemas.microsoft.com/office/word/2010/wordprocessingGroup" xmlns:wpi="http://schemas.microsoft.com/office/word/2010/wordprocessingInk" xmlns:wne="http://schemas.microsoft.com/office/word/2006/wordml" xmlns:wps="http://schemas.microsoft.com/office/word/2010/wordprocessingShape" mc:Ignorable="w14 wp14">
+  <w:p>
+    <w:pPr>
+      <w:pStyle w:val="Footer"/>
+    </w:pPr>
+  </w:p>
+</w:ftr>
+</file>
+
+<file path=word/footer2.xml><?xml version="1.0" encoding="utf-8"?>
 <w:ftr xmlns:wpc="http://schemas.microsoft.com/office/word/2010/wordprocessingCanvas" xmlns:mc="http://schemas.openxmlformats.org/markup-compatibility/2006" xmlns:o="urn:schemas-microsoft-com:office:office" xmlns:r="http://schemas.openxmlformats.org/officeDocument/2006/relationships" xmlns:m="http://schemas.openxmlformats.org/officeDocument/2006/math" xmlns:v="urn:schemas-microsoft-com:vml" xmlns:wp14="http://schemas.microsoft.com/office/word/2010/wordprocessingDrawing" xmlns:wp="http://schemas.openxmlformats.org/drawingml/2006/wordprocessingDrawing" xmlns:w10="urn:schemas-microsoft-com:office:word" xmlns:w="http://schemas.openxmlformats.org/wordprocessingml/2006/main" xmlns:w14="http://schemas.microsoft.com/office/word/2010/wordml" xmlns:wpg="http://schemas.microsoft.com/office/word/2010/wordprocessingGroup" xmlns:wpi="http://schemas.microsoft.com/office/word/2010/wordprocessingInk" xmlns:wne="http://schemas.microsoft.com/office/word/2006/wordml" xmlns:wps="http://schemas.microsoft.com/office/word/2010/wordprocessingShape" mc:Ignorable="w14 wp14">
   <w:p>
     <w:pPr>
@@ -1946,6 +1958,16 @@
 </w:ftr>
 </file>
 
+<file path=word/footer3.xml><?xml version="1.0" encoding="utf-8"?>
+<w:ftr xmlns:wpc="http://schemas.microsoft.com/office/word/2010/wordprocessingCanvas" xmlns:mc="http://schemas.openxmlformats.org/markup-compatibility/2006" xmlns:o="urn:schemas-microsoft-com:office:office" xmlns:r="http://schemas.openxmlformats.org/officeDocument/2006/relationships" xmlns:m="http://schemas.openxmlformats.org/officeDocument/2006/math" xmlns:v="urn:schemas-microsoft-com:vml" xmlns:wp14="http://schemas.microsoft.com/office/word/2010/wordprocessingDrawing" xmlns:wp="http://schemas.openxmlformats.org/drawingml/2006/wordprocessingDrawing" xmlns:w10="urn:schemas-microsoft-com:office:word" xmlns:w="http://schemas.openxmlformats.org/wordprocessingml/2006/main" xmlns:w14="http://schemas.microsoft.com/office/word/2010/wordml" xmlns:wpg="http://schemas.microsoft.com/office/word/2010/wordprocessingGroup" xmlns:wpi="http://schemas.microsoft.com/office/word/2010/wordprocessingInk" xmlns:wne="http://schemas.microsoft.com/office/word/2006/wordml" xmlns:wps="http://schemas.microsoft.com/office/word/2010/wordprocessingShape" mc:Ignorable="w14 wp14">
+  <w:p>
+    <w:pPr>
+      <w:pStyle w:val="Footer"/>
+    </w:pPr>
+  </w:p>
+</w:ftr>
+</file>
+
 <file path=word/footnotes.xml><?xml version="1.0" encoding="utf-8"?>
 <w:footnotes xmlns:wpc="http://schemas.microsoft.com/office/word/2010/wordprocessingCanvas" xmlns:mc="http://schemas.openxmlformats.org/markup-compatibility/2006" xmlns:o="urn:schemas-microsoft-com:office:office" xmlns:r="http://schemas.openxmlformats.org/officeDocument/2006/relationships" xmlns:m="http://schemas.openxmlformats.org/officeDocument/2006/math" xmlns:v="urn:schemas-microsoft-com:vml" xmlns:wp14="http://schemas.microsoft.com/office/word/2010/wordprocessingDrawing" xmlns:wp="http://schemas.openxmlformats.org/drawingml/2006/wordprocessingDrawing" xmlns:w10="urn:schemas-microsoft-com:office:word" xmlns:w="http://schemas.openxmlformats.org/wordprocessingml/2006/main" xmlns:w14="http://schemas.microsoft.com/office/word/2010/wordml" xmlns:wpg="http://schemas.microsoft.com/office/word/2010/wordprocessingGroup" xmlns:wpi="http://schemas.microsoft.com/office/word/2010/wordprocessingInk" xmlns:wne="http://schemas.microsoft.com/office/word/2006/wordml" xmlns:wps="http://schemas.microsoft.com/office/word/2010/wordprocessingShape" mc:Ignorable="w14 wp14">
   <w:footnote w:type="separator" w:id="-1">
@@ -1972,6 +1994,16 @@
 </file>
 
 <file path=word/header1.xml><?xml version="1.0" encoding="utf-8"?>
+<w:hdr xmlns:wpc="http://schemas.microsoft.com/office/word/2010/wordprocessingCanvas" xmlns:mc="http://schemas.openxmlformats.org/markup-compatibility/2006" xmlns:o="urn:schemas-microsoft-com:office:office" xmlns:r="http://schemas.openxmlformats.org/officeDocument/2006/relationships" xmlns:m="http://schemas.openxmlformats.org/officeDocument/2006/math" xmlns:v="urn:schemas-microsoft-com:vml" xmlns:wp14="http://schemas.microsoft.com/office/word/2010/wordprocessingDrawing" xmlns:wp="http://schemas.openxmlformats.org/drawingml/2006/wordprocessingDrawing" xmlns:w10="urn:schemas-microsoft-com:office:word" xmlns:w="http://schemas.openxmlformats.org/wordprocessingml/2006/main" xmlns:w14="http://schemas.microsoft.com/office/word/2010/wordml" xmlns:wpg="http://schemas.microsoft.com/office/word/2010/wordprocessingGroup" xmlns:wpi="http://schemas.microsoft.com/office/word/2010/wordprocessingInk" xmlns:wne="http://schemas.microsoft.com/office/word/2006/wordml" xmlns:wps="http://schemas.microsoft.com/office/word/2010/wordprocessingShape" mc:Ignorable="w14 wp14">
+  <w:p>
+    <w:pPr>
+      <w:pStyle w:val="Header"/>
+    </w:pPr>
+  </w:p>
+</w:hdr>
+</file>
+
+<file path=word/header2.xml><?xml version="1.0" encoding="utf-8"?>
 <w:hdr xmlns:wpc="http://schemas.microsoft.com/office/word/2010/wordprocessingCanvas" xmlns:mc="http://schemas.openxmlformats.org/markup-compatibility/2006" xmlns:o="urn:schemas-microsoft-com:office:office" xmlns:r="http://schemas.openxmlformats.org/officeDocument/2006/relationships" xmlns:m="http://schemas.openxmlformats.org/officeDocument/2006/math" xmlns:v="urn:schemas-microsoft-com:vml" xmlns:wp14="http://schemas.microsoft.com/office/word/2010/wordprocessingDrawing" xmlns:wp="http://schemas.openxmlformats.org/drawingml/2006/wordprocessingDrawing" xmlns:w10="urn:schemas-microsoft-com:office:word" xmlns:w="http://schemas.openxmlformats.org/wordprocessingml/2006/main" xmlns:w14="http://schemas.microsoft.com/office/word/2010/wordml" xmlns:wpg="http://schemas.microsoft.com/office/word/2010/wordprocessingGroup" xmlns:wpi="http://schemas.microsoft.com/office/word/2010/wordprocessingInk" xmlns:wne="http://schemas.microsoft.com/office/word/2006/wordml" xmlns:wps="http://schemas.microsoft.com/office/word/2010/wordprocessingShape" mc:Ignorable="w14 wp14">
   <w:p>
     <w:pPr>
@@ -2006,8 +2038,10 @@
       <w:t xml:space="preserve">ev. </w:t>
     </w:r>
     <w:r>
-      <w:t>7</w:t>
+      <w:t>1</w:t>
     </w:r>
+    <w:bookmarkStart w:id="1" w:name="_GoBack"/>
+    <w:bookmarkEnd w:id="1"/>
     <w:r>
       <w:t xml:space="preserve"> </w:t>
     </w:r>
@@ -2026,6 +2060,16 @@
     <w:r>
       <w:t>.docx</w:t>
     </w:r>
+  </w:p>
+</w:hdr>
+</file>
+
+<file path=word/header3.xml><?xml version="1.0" encoding="utf-8"?>
+<w:hdr xmlns:wpc="http://schemas.microsoft.com/office/word/2010/wordprocessingCanvas" xmlns:mc="http://schemas.openxmlformats.org/markup-compatibility/2006" xmlns:o="urn:schemas-microsoft-com:office:office" xmlns:r="http://schemas.openxmlformats.org/officeDocument/2006/relationships" xmlns:m="http://schemas.openxmlformats.org/officeDocument/2006/math" xmlns:v="urn:schemas-microsoft-com:vml" xmlns:wp14="http://schemas.microsoft.com/office/word/2010/wordprocessingDrawing" xmlns:wp="http://schemas.openxmlformats.org/drawingml/2006/wordprocessingDrawing" xmlns:w10="urn:schemas-microsoft-com:office:word" xmlns:w="http://schemas.openxmlformats.org/wordprocessingml/2006/main" xmlns:w14="http://schemas.microsoft.com/office/word/2010/wordml" xmlns:wpg="http://schemas.microsoft.com/office/word/2010/wordprocessingGroup" xmlns:wpi="http://schemas.microsoft.com/office/word/2010/wordprocessingInk" xmlns:wne="http://schemas.microsoft.com/office/word/2006/wordml" xmlns:wps="http://schemas.microsoft.com/office/word/2010/wordprocessingShape" mc:Ignorable="w14 wp14">
+  <w:p>
+    <w:pPr>
+      <w:pStyle w:val="Header"/>
+    </w:pPr>
   </w:p>
 </w:hdr>
 </file>
@@ -4317,7 +4361,7 @@
 </file>
 
 <file path=customXml/itemProps1.xml><?xml version="1.0" encoding="utf-8"?>
-<ds:datastoreItem xmlns:ds="http://schemas.openxmlformats.org/officeDocument/2006/customXml" ds:itemID="{23D35363-8D94-4AC9-9DC2-DDFFA372353B}">
+<ds:datastoreItem xmlns:ds="http://schemas.openxmlformats.org/officeDocument/2006/customXml" ds:itemID="{4C09CD5B-8254-403C-9152-822D8643C7A4}">
   <ds:schemaRefs>
     <ds:schemaRef ds:uri="http://schemas.openxmlformats.org/officeDocument/2006/bibliography"/>
   </ds:schemaRefs>

</xml_diff>

<commit_message>
*Added the HCI part from Oscar and Approach to take from Kris to D3ADT.docx *Table of content modified. Added HCI as part 4 before screen shot (part 5)
</commit_message>
<xml_diff>
--- a/doc/Analysis Design Testing/D3ADT.docx
+++ b/doc/Analysis Design Testing/D3ADT.docx
@@ -1,10 +1,10 @@
 
 <file path=word/document.xml><?xml version="1.0" encoding="utf-8"?>
-<w:document xmlns:wpc="http://schemas.microsoft.com/office/word/2010/wordprocessingCanvas" xmlns:mc="http://schemas.openxmlformats.org/markup-compatibility/2006" xmlns:o="urn:schemas-microsoft-com:office:office" xmlns:r="http://schemas.openxmlformats.org/officeDocument/2006/relationships" xmlns:m="http://schemas.openxmlformats.org/officeDocument/2006/math" xmlns:v="urn:schemas-microsoft-com:vml" xmlns:wp14="http://schemas.microsoft.com/office/word/2010/wordprocessingDrawing" xmlns:wp="http://schemas.openxmlformats.org/drawingml/2006/wordprocessingDrawing" xmlns:w10="urn:schemas-microsoft-com:office:word" xmlns:w="http://schemas.openxmlformats.org/wordprocessingml/2006/main" xmlns:w14="http://schemas.microsoft.com/office/word/2010/wordml" xmlns:wpg="http://schemas.microsoft.com/office/word/2010/wordprocessingGroup" xmlns:wpi="http://schemas.microsoft.com/office/word/2010/wordprocessingInk" xmlns:wne="http://schemas.microsoft.com/office/word/2006/wordml" xmlns:wps="http://schemas.microsoft.com/office/word/2010/wordprocessingShape" mc:Ignorable="w14 wp14">
+<w:document xmlns:ve="http://schemas.openxmlformats.org/markup-compatibility/2006" xmlns:o="urn:schemas-microsoft-com:office:office" xmlns:r="http://schemas.openxmlformats.org/officeDocument/2006/relationships" xmlns:m="http://schemas.openxmlformats.org/officeDocument/2006/math" xmlns:v="urn:schemas-microsoft-com:vml" xmlns:wp="http://schemas.openxmlformats.org/drawingml/2006/wordprocessingDrawing" xmlns:w10="urn:schemas-microsoft-com:office:word" xmlns:w="http://schemas.openxmlformats.org/wordprocessingml/2006/main" xmlns:wne="http://schemas.microsoft.com/office/word/2006/wordml">
   <w:body>
     <w:p>
       <w:pPr>
-        <w:pStyle w:val="Title"/>
+        <w:pStyle w:val="a6"/>
       </w:pPr>
       <w:r>
         <w:t>Analysis, Design &amp; Testing</w:t>
@@ -12,7 +12,7 @@
     </w:p>
     <w:p>
       <w:pPr>
-        <w:pStyle w:val="Title"/>
+        <w:pStyle w:val="a6"/>
       </w:pPr>
       <w:r>
         <w:t>SEG2012GP9</w:t>
@@ -27,7 +27,7 @@
     <w:p/>
     <w:tbl>
       <w:tblPr>
-        <w:tblStyle w:val="TableGrid"/>
+        <w:tblStyle w:val="afa"/>
         <w:tblW w:w="0" w:type="auto"/>
         <w:tblBorders>
           <w:top w:val="none" w:sz="0" w:space="0" w:color="auto"/>
@@ -37,7 +37,7 @@
           <w:insideH w:val="none" w:sz="0" w:space="0" w:color="auto"/>
           <w:insideV w:val="none" w:sz="0" w:space="0" w:color="auto"/>
         </w:tblBorders>
-        <w:tblLook w:val="04A0" w:firstRow="1" w:lastRow="0" w:firstColumn="1" w:lastColumn="0" w:noHBand="0" w:noVBand="1"/>
+        <w:tblLook w:val="04A0"/>
       </w:tblPr>
       <w:tblGrid>
         <w:gridCol w:w="5094"/>
@@ -72,10 +72,10 @@
             <w:tcW w:w="5094" w:type="dxa"/>
           </w:tcPr>
           <w:p>
-            <w:hyperlink r:id="rId9" w:history="1">
+            <w:hyperlink r:id="rId8" w:history="1">
               <w:r>
                 <w:rPr>
-                  <w:rStyle w:val="Hyperlink"/>
+                  <w:rStyle w:val="afb"/>
                   <w:sz w:val="36"/>
                   <w:szCs w:val="36"/>
                   <w:lang w:val="en-US" w:eastAsia="en-US" w:bidi="en-US"/>
@@ -124,7 +124,7 @@
             <w:tcW w:w="5094" w:type="dxa"/>
           </w:tcPr>
           <w:p>
-            <w:hyperlink r:id="rId10">
+            <w:hyperlink r:id="rId9">
               <w:r>
                 <w:rPr>
                   <w:rStyle w:val="InternetLink"/>
@@ -191,7 +191,7 @@
                 <w:szCs w:val="36"/>
               </w:rPr>
             </w:pPr>
-            <w:hyperlink r:id="rId11">
+            <w:hyperlink r:id="rId10">
               <w:r>
                 <w:rPr>
                   <w:rStyle w:val="InternetLink"/>
@@ -258,7 +258,7 @@
                 <w:szCs w:val="36"/>
               </w:rPr>
             </w:pPr>
-            <w:hyperlink r:id="rId12">
+            <w:hyperlink r:id="rId11">
               <w:r>
                 <w:rPr>
                   <w:rStyle w:val="InternetLink"/>
@@ -310,7 +310,23 @@
                 <w:sz w:val="36"/>
                 <w:szCs w:val="36"/>
               </w:rPr>
-              <w:t xml:space="preserve">Chan, Yun </w:t>
+              <w:t xml:space="preserve">Chan, </w:t>
+            </w:r>
+            <w:proofErr w:type="spellStart"/>
+            <w:r>
+              <w:rPr>
+                <w:sz w:val="36"/>
+                <w:szCs w:val="36"/>
+              </w:rPr>
+              <w:t>Yun</w:t>
+            </w:r>
+            <w:proofErr w:type="spellEnd"/>
+            <w:r>
+              <w:rPr>
+                <w:sz w:val="36"/>
+                <w:szCs w:val="36"/>
+              </w:rPr>
+              <w:t xml:space="preserve"> </w:t>
             </w:r>
             <w:proofErr w:type="spellStart"/>
             <w:r>
@@ -334,7 +350,7 @@
                 <w:szCs w:val="36"/>
               </w:rPr>
             </w:pPr>
-            <w:hyperlink r:id="rId13">
+            <w:hyperlink r:id="rId12">
               <w:r>
                 <w:rPr>
                   <w:rStyle w:val="InternetLink"/>
@@ -496,9 +512,9 @@
     <w:p/>
     <w:p>
       <w:pPr>
-        <w:pStyle w:val="Heading1"/>
-      </w:pPr>
-      <w:bookmarkStart w:id="0" w:name="_Toc316247306"/>
+        <w:pStyle w:val="1"/>
+      </w:pPr>
+      <w:bookmarkStart w:id="0" w:name="_Toc317414525"/>
       <w:r>
         <w:t>Notes to the Authors:</w:t>
       </w:r>
@@ -506,18 +522,14 @@
     </w:p>
     <w:p>
       <w:pPr>
-        <w:pStyle w:val="ListParagraph"/>
+        <w:pStyle w:val="ad"/>
         <w:numPr>
           <w:ilvl w:val="0"/>
           <w:numId w:val="6"/>
         </w:numPr>
         <w:sectPr>
-          <w:headerReference w:type="even" r:id="rId14"/>
-          <w:headerReference w:type="default" r:id="rId15"/>
-          <w:footerReference w:type="even" r:id="rId16"/>
-          <w:footerReference w:type="default" r:id="rId17"/>
-          <w:headerReference w:type="first" r:id="rId18"/>
-          <w:footerReference w:type="first" r:id="rId19"/>
+          <w:headerReference w:type="default" r:id="rId13"/>
+          <w:footerReference w:type="default" r:id="rId14"/>
           <w:pgSz w:w="12240" w:h="15840"/>
           <w:pgMar w:top="1134" w:right="1134" w:bottom="1693" w:left="1134" w:header="0" w:footer="1134" w:gutter="0"/>
           <w:cols w:space="720"/>
@@ -526,22 +538,14 @@
         </w:sectPr>
       </w:pPr>
       <w:r>
-        <w:t xml:space="preserve">Max 12 sides A4 in total for this report, excluding "wrapper" pages (e.g., title page, contents </w:t>
-      </w:r>
-      <w:proofErr w:type="gramStart"/>
-      <w:r>
-        <w:t>page</w:t>
-      </w:r>
-      <w:proofErr w:type="gramEnd"/>
-      <w:r>
-        <w:t>, document control page) and appendices.</w:t>
-      </w:r>
-    </w:p>
-    <w:p>
-      <w:pPr>
-        <w:pStyle w:val="Heading1"/>
-      </w:pPr>
-      <w:bookmarkStart w:id="2" w:name="_Toc316247307"/>
+        <w:t>Max 12 sides A4 in total for this report, excluding "wrapper" pages (e.g., title page, contents page, document control page) and appendices.</w:t>
+      </w:r>
+    </w:p>
+    <w:p>
+      <w:pPr>
+        <w:pStyle w:val="1"/>
+      </w:pPr>
+      <w:bookmarkStart w:id="2" w:name="_Toc317414526"/>
       <w:r>
         <w:lastRenderedPageBreak/>
         <w:t>0 Wrapper Pages</w:t>
@@ -550,9 +554,9 @@
     </w:p>
     <w:p>
       <w:pPr>
-        <w:pStyle w:val="Heading2"/>
-      </w:pPr>
-      <w:bookmarkStart w:id="3" w:name="_Toc316247308"/>
+        <w:pStyle w:val="2"/>
+      </w:pPr>
+      <w:bookmarkStart w:id="3" w:name="_Toc317414527"/>
       <w:r>
         <w:t xml:space="preserve">0.1 </w:t>
       </w:r>
@@ -575,7 +579,7 @@
           <w:left w:w="10" w:type="dxa"/>
           <w:right w:w="10" w:type="dxa"/>
         </w:tblCellMar>
-        <w:tblLook w:val="0000" w:firstRow="0" w:lastRow="0" w:firstColumn="0" w:lastColumn="0" w:noHBand="0" w:noVBand="0"/>
+        <w:tblLook w:val="0000"/>
       </w:tblPr>
       <w:tblGrid>
         <w:gridCol w:w="1281"/>
@@ -589,7 +593,7 @@
             <w:tcBorders>
               <w:top w:val="single" w:sz="2" w:space="0" w:color="000001"/>
               <w:left w:val="single" w:sz="2" w:space="0" w:color="000001"/>
-              <w:bottom w:val="single" w:sz="2" w:space="0" w:color="000001"/>
+              <w:bottom w:val="single" w:sz="4" w:space="0" w:color="auto"/>
             </w:tcBorders>
             <w:shd w:val="clear" w:color="auto" w:fill="FFFFFF"/>
             <w:tcMar>
@@ -619,7 +623,7 @@
             <w:tcBorders>
               <w:top w:val="single" w:sz="2" w:space="0" w:color="000001"/>
               <w:left w:val="single" w:sz="2" w:space="0" w:color="000001"/>
-              <w:bottom w:val="single" w:sz="2" w:space="0" w:color="000001"/>
+              <w:bottom w:val="single" w:sz="4" w:space="0" w:color="auto"/>
             </w:tcBorders>
             <w:shd w:val="clear" w:color="auto" w:fill="FFFFFF"/>
             <w:tcMar>
@@ -649,7 +653,7 @@
             <w:tcBorders>
               <w:top w:val="single" w:sz="2" w:space="0" w:color="000001"/>
               <w:left w:val="single" w:sz="2" w:space="0" w:color="000001"/>
-              <w:bottom w:val="single" w:sz="2" w:space="0" w:color="000001"/>
+              <w:bottom w:val="single" w:sz="4" w:space="0" w:color="auto"/>
               <w:right w:val="single" w:sz="2" w:space="0" w:color="000001"/>
             </w:tcBorders>
             <w:shd w:val="clear" w:color="auto" w:fill="FFFFFF"/>
@@ -680,8 +684,10 @@
           <w:tcPr>
             <w:tcW w:w="1281" w:type="dxa"/>
             <w:tcBorders>
-              <w:left w:val="single" w:sz="2" w:space="0" w:color="000001"/>
+              <w:top w:val="single" w:sz="4" w:space="0" w:color="auto"/>
+              <w:left w:val="single" w:sz="4" w:space="0" w:color="auto"/>
               <w:bottom w:val="single" w:sz="4" w:space="0" w:color="auto"/>
+              <w:right w:val="single" w:sz="4" w:space="0" w:color="auto"/>
             </w:tcBorders>
             <w:shd w:val="clear" w:color="auto" w:fill="FFFFFF"/>
             <w:tcMar>
@@ -707,8 +713,10 @@
           <w:tcPr>
             <w:tcW w:w="3115" w:type="dxa"/>
             <w:tcBorders>
-              <w:left w:val="single" w:sz="2" w:space="0" w:color="000001"/>
+              <w:top w:val="single" w:sz="4" w:space="0" w:color="auto"/>
+              <w:left w:val="single" w:sz="4" w:space="0" w:color="auto"/>
               <w:bottom w:val="single" w:sz="4" w:space="0" w:color="auto"/>
+              <w:right w:val="single" w:sz="4" w:space="0" w:color="auto"/>
             </w:tcBorders>
             <w:shd w:val="clear" w:color="auto" w:fill="FFFFFF"/>
             <w:tcMar>
@@ -734,9 +742,10 @@
           <w:tcPr>
             <w:tcW w:w="5237" w:type="dxa"/>
             <w:tcBorders>
-              <w:left w:val="single" w:sz="2" w:space="0" w:color="000001"/>
+              <w:top w:val="single" w:sz="4" w:space="0" w:color="auto"/>
+              <w:left w:val="single" w:sz="4" w:space="0" w:color="auto"/>
               <w:bottom w:val="single" w:sz="4" w:space="0" w:color="auto"/>
-              <w:right w:val="single" w:sz="2" w:space="0" w:color="000001"/>
+              <w:right w:val="single" w:sz="4" w:space="0" w:color="auto"/>
             </w:tcBorders>
             <w:shd w:val="clear" w:color="auto" w:fill="FFFFFF"/>
             <w:tcMar>
@@ -759,12 +768,258 @@
           </w:p>
         </w:tc>
       </w:tr>
+      <w:tr>
+        <w:tc>
+          <w:tcPr>
+            <w:tcW w:w="1281" w:type="dxa"/>
+            <w:tcBorders>
+              <w:top w:val="single" w:sz="4" w:space="0" w:color="auto"/>
+              <w:left w:val="single" w:sz="2" w:space="0" w:color="000001"/>
+              <w:bottom w:val="single" w:sz="4" w:space="0" w:color="auto"/>
+            </w:tcBorders>
+            <w:shd w:val="clear" w:color="auto" w:fill="FFFFFF"/>
+            <w:tcMar>
+              <w:top w:w="0" w:type="dxa"/>
+              <w:left w:w="108" w:type="dxa"/>
+              <w:bottom w:w="0" w:type="dxa"/>
+              <w:right w:w="108" w:type="dxa"/>
+            </w:tcMar>
+          </w:tcPr>
+          <w:p>
+            <w:pPr>
+              <w:pStyle w:val="TableContents"/>
+              <w:rPr>
+                <w:rFonts w:hint="eastAsia"/>
+                <w:sz w:val="22"/>
+                <w:lang w:eastAsia="zh-TW"/>
+              </w:rPr>
+            </w:pPr>
+            <w:r>
+              <w:rPr>
+                <w:rFonts w:hint="eastAsia"/>
+                <w:sz w:val="22"/>
+                <w:lang w:eastAsia="zh-TW"/>
+              </w:rPr>
+              <w:t>2</w:t>
+            </w:r>
+          </w:p>
+        </w:tc>
+        <w:tc>
+          <w:tcPr>
+            <w:tcW w:w="3115" w:type="dxa"/>
+            <w:tcBorders>
+              <w:top w:val="single" w:sz="4" w:space="0" w:color="auto"/>
+              <w:left w:val="single" w:sz="2" w:space="0" w:color="000001"/>
+              <w:bottom w:val="single" w:sz="4" w:space="0" w:color="auto"/>
+            </w:tcBorders>
+            <w:shd w:val="clear" w:color="auto" w:fill="FFFFFF"/>
+            <w:tcMar>
+              <w:top w:w="0" w:type="dxa"/>
+              <w:left w:w="108" w:type="dxa"/>
+              <w:bottom w:w="0" w:type="dxa"/>
+              <w:right w:w="108" w:type="dxa"/>
+            </w:tcMar>
+          </w:tcPr>
+          <w:p>
+            <w:pPr>
+              <w:pStyle w:val="TableContents"/>
+              <w:rPr>
+                <w:rFonts w:hint="eastAsia"/>
+                <w:sz w:val="22"/>
+                <w:lang w:eastAsia="zh-TW"/>
+              </w:rPr>
+            </w:pPr>
+            <w:r>
+              <w:rPr>
+                <w:rFonts w:hint="eastAsia"/>
+                <w:sz w:val="22"/>
+                <w:lang w:eastAsia="zh-TW"/>
+              </w:rPr>
+              <w:t>onme1g10</w:t>
+            </w:r>
+          </w:p>
+        </w:tc>
+        <w:tc>
+          <w:tcPr>
+            <w:tcW w:w="5237" w:type="dxa"/>
+            <w:tcBorders>
+              <w:top w:val="single" w:sz="4" w:space="0" w:color="auto"/>
+              <w:left w:val="single" w:sz="2" w:space="0" w:color="000001"/>
+              <w:bottom w:val="single" w:sz="4" w:space="0" w:color="auto"/>
+              <w:right w:val="single" w:sz="2" w:space="0" w:color="000001"/>
+            </w:tcBorders>
+            <w:shd w:val="clear" w:color="auto" w:fill="FFFFFF"/>
+            <w:tcMar>
+              <w:top w:w="0" w:type="dxa"/>
+              <w:left w:w="108" w:type="dxa"/>
+              <w:bottom w:w="0" w:type="dxa"/>
+              <w:right w:w="108" w:type="dxa"/>
+            </w:tcMar>
+          </w:tcPr>
+          <w:p>
+            <w:pPr>
+              <w:pStyle w:val="TableContents"/>
+              <w:rPr>
+                <w:rFonts w:hint="eastAsia"/>
+                <w:sz w:val="22"/>
+                <w:lang w:eastAsia="zh-TW"/>
+              </w:rPr>
+            </w:pPr>
+            <w:r>
+              <w:rPr>
+                <w:rFonts w:hint="eastAsia"/>
+                <w:sz w:val="22"/>
+                <w:lang w:eastAsia="zh-TW"/>
+              </w:rPr>
+              <w:t>Added conceptual model of HCI</w:t>
+            </w:r>
+          </w:p>
+        </w:tc>
+      </w:tr>
+      <w:tr>
+        <w:tc>
+          <w:tcPr>
+            <w:tcW w:w="1281" w:type="dxa"/>
+            <w:tcBorders>
+              <w:top w:val="single" w:sz="4" w:space="0" w:color="auto"/>
+              <w:left w:val="single" w:sz="2" w:space="0" w:color="000001"/>
+              <w:bottom w:val="single" w:sz="4" w:space="0" w:color="auto"/>
+            </w:tcBorders>
+            <w:shd w:val="clear" w:color="auto" w:fill="FFFFFF"/>
+            <w:tcMar>
+              <w:top w:w="0" w:type="dxa"/>
+              <w:left w:w="108" w:type="dxa"/>
+              <w:bottom w:w="0" w:type="dxa"/>
+              <w:right w:w="108" w:type="dxa"/>
+            </w:tcMar>
+          </w:tcPr>
+          <w:p>
+            <w:pPr>
+              <w:pStyle w:val="TableContents"/>
+              <w:rPr>
+                <w:rFonts w:hint="eastAsia"/>
+                <w:sz w:val="22"/>
+                <w:lang w:eastAsia="zh-TW"/>
+              </w:rPr>
+            </w:pPr>
+            <w:r>
+              <w:rPr>
+                <w:rFonts w:hint="eastAsia"/>
+                <w:sz w:val="22"/>
+                <w:lang w:eastAsia="zh-TW"/>
+              </w:rPr>
+              <w:t>3</w:t>
+            </w:r>
+          </w:p>
+        </w:tc>
+        <w:tc>
+          <w:tcPr>
+            <w:tcW w:w="3115" w:type="dxa"/>
+            <w:tcBorders>
+              <w:top w:val="single" w:sz="4" w:space="0" w:color="auto"/>
+              <w:left w:val="single" w:sz="2" w:space="0" w:color="000001"/>
+              <w:bottom w:val="single" w:sz="4" w:space="0" w:color="auto"/>
+            </w:tcBorders>
+            <w:shd w:val="clear" w:color="auto" w:fill="FFFFFF"/>
+            <w:tcMar>
+              <w:top w:w="0" w:type="dxa"/>
+              <w:left w:w="108" w:type="dxa"/>
+              <w:bottom w:w="0" w:type="dxa"/>
+              <w:right w:w="108" w:type="dxa"/>
+            </w:tcMar>
+          </w:tcPr>
+          <w:p>
+            <w:pPr>
+              <w:pStyle w:val="TableContents"/>
+              <w:rPr>
+                <w:rFonts w:hint="eastAsia"/>
+                <w:sz w:val="22"/>
+                <w:lang w:eastAsia="zh-TW"/>
+              </w:rPr>
+            </w:pPr>
+            <w:r>
+              <w:rPr>
+                <w:rFonts w:hint="eastAsia"/>
+                <w:sz w:val="22"/>
+                <w:lang w:eastAsia="zh-TW"/>
+              </w:rPr>
+              <w:t>k</w:t>
+            </w:r>
+            <w:r>
+              <w:rPr>
+                <w:sz w:val="22"/>
+                <w:lang w:eastAsia="zh-TW"/>
+              </w:rPr>
+              <w:t>e</w:t>
+            </w:r>
+            <w:r>
+              <w:rPr>
+                <w:rFonts w:hint="eastAsia"/>
+                <w:sz w:val="22"/>
+                <w:lang w:eastAsia="zh-TW"/>
+              </w:rPr>
+              <w:t>1g10</w:t>
+            </w:r>
+          </w:p>
+        </w:tc>
+        <w:tc>
+          <w:tcPr>
+            <w:tcW w:w="5237" w:type="dxa"/>
+            <w:tcBorders>
+              <w:top w:val="single" w:sz="4" w:space="0" w:color="auto"/>
+              <w:left w:val="single" w:sz="2" w:space="0" w:color="000001"/>
+              <w:bottom w:val="single" w:sz="4" w:space="0" w:color="auto"/>
+              <w:right w:val="single" w:sz="2" w:space="0" w:color="000001"/>
+            </w:tcBorders>
+            <w:shd w:val="clear" w:color="auto" w:fill="FFFFFF"/>
+            <w:tcMar>
+              <w:top w:w="0" w:type="dxa"/>
+              <w:left w:w="108" w:type="dxa"/>
+              <w:bottom w:w="0" w:type="dxa"/>
+              <w:right w:w="108" w:type="dxa"/>
+            </w:tcMar>
+          </w:tcPr>
+          <w:p>
+            <w:pPr>
+              <w:pStyle w:val="TableContents"/>
+              <w:rPr>
+                <w:rFonts w:hint="eastAsia"/>
+                <w:sz w:val="22"/>
+                <w:lang w:eastAsia="zh-TW"/>
+              </w:rPr>
+            </w:pPr>
+            <w:r>
+              <w:rPr>
+                <w:rFonts w:hint="eastAsia"/>
+                <w:sz w:val="22"/>
+                <w:lang w:eastAsia="zh-TW"/>
+              </w:rPr>
+              <w:t>Added the approach taking</w:t>
+            </w:r>
+          </w:p>
+        </w:tc>
+      </w:tr>
     </w:tbl>
+    <w:p>
+      <w:pPr>
+        <w:rPr>
+          <w:rFonts w:hint="eastAsia"/>
+          <w:lang w:eastAsia="zh-TW"/>
+        </w:rPr>
+      </w:pPr>
+    </w:p>
+    <w:p>
+      <w:pPr>
+        <w:rPr>
+          <w:rFonts w:hint="eastAsia"/>
+          <w:lang w:eastAsia="zh-TW"/>
+        </w:rPr>
+      </w:pPr>
+    </w:p>
     <w:p/>
     <w:p/>
     <w:p/>
     <w:p/>
-    <w:p/>
     <w:p>
       <w:pPr>
         <w:tabs>
@@ -782,13 +1037,13 @@
     </w:p>
     <w:p>
       <w:pPr>
-        <w:pStyle w:val="Footer"/>
+        <w:pStyle w:val="a5"/>
         <w:jc w:val="right"/>
       </w:pPr>
     </w:p>
     <w:p>
       <w:pPr>
-        <w:pStyle w:val="Footer"/>
+        <w:pStyle w:val="a5"/>
         <w:jc w:val="right"/>
       </w:pPr>
     </w:p>
@@ -805,9 +1060,9 @@
     </w:p>
     <w:p>
       <w:pPr>
-        <w:pStyle w:val="Heading2"/>
-      </w:pPr>
-      <w:bookmarkStart w:id="4" w:name="_Toc316247309"/>
+        <w:pStyle w:val="2"/>
+      </w:pPr>
+      <w:bookmarkStart w:id="4" w:name="_Toc317414528"/>
       <w:r>
         <w:lastRenderedPageBreak/>
         <w:t xml:space="preserve">0.2 </w:t>
@@ -832,14 +1087,15 @@
     </w:p>
     <w:p>
       <w:pPr>
-        <w:pStyle w:val="TOC1"/>
+        <w:pStyle w:val="11"/>
         <w:tabs>
           <w:tab w:val="right" w:leader="dot" w:pos="9962"/>
         </w:tabs>
         <w:rPr>
           <w:rFonts w:asciiTheme="minorHAnsi" w:hAnsiTheme="minorHAnsi"/>
           <w:noProof/>
-          <w:sz w:val="22"/>
+          <w:kern w:val="2"/>
+          <w:lang w:val="en-US" w:eastAsia="zh-TW"/>
         </w:rPr>
       </w:pPr>
       <w:r>
@@ -874,7 +1130,7 @@
         <w:rPr>
           <w:noProof/>
         </w:rPr>
-        <w:instrText xml:space="preserve"> PAGEREF _Toc316247306 \h </w:instrText>
+        <w:instrText xml:space="preserve"> PAGEREF _Toc317414525 \h </w:instrText>
       </w:r>
       <w:r>
         <w:rPr>
@@ -902,14 +1158,15 @@
     </w:p>
     <w:p>
       <w:pPr>
-        <w:pStyle w:val="TOC1"/>
+        <w:pStyle w:val="11"/>
         <w:tabs>
           <w:tab w:val="right" w:leader="dot" w:pos="9962"/>
         </w:tabs>
         <w:rPr>
           <w:rFonts w:asciiTheme="minorHAnsi" w:hAnsiTheme="minorHAnsi"/>
           <w:noProof/>
-          <w:sz w:val="22"/>
+          <w:kern w:val="2"/>
+          <w:lang w:val="en-US" w:eastAsia="zh-TW"/>
         </w:rPr>
       </w:pPr>
       <w:r>
@@ -934,7 +1191,7 @@
         <w:rPr>
           <w:noProof/>
         </w:rPr>
-        <w:instrText xml:space="preserve"> PAGEREF _Toc316247307 \h </w:instrText>
+        <w:instrText xml:space="preserve"> PAGEREF _Toc317414526 \h </w:instrText>
       </w:r>
       <w:r>
         <w:rPr>
@@ -962,14 +1219,15 @@
     </w:p>
     <w:p>
       <w:pPr>
-        <w:pStyle w:val="TOC2"/>
+        <w:pStyle w:val="21"/>
         <w:tabs>
           <w:tab w:val="right" w:leader="dot" w:pos="9962"/>
         </w:tabs>
         <w:rPr>
           <w:rFonts w:asciiTheme="minorHAnsi" w:hAnsiTheme="minorHAnsi"/>
           <w:noProof/>
-          <w:sz w:val="22"/>
+          <w:kern w:val="2"/>
+          <w:lang w:val="en-US" w:eastAsia="zh-TW"/>
         </w:rPr>
       </w:pPr>
       <w:r>
@@ -994,7 +1252,7 @@
         <w:rPr>
           <w:noProof/>
         </w:rPr>
-        <w:instrText xml:space="preserve"> PAGEREF _Toc316247308 \h </w:instrText>
+        <w:instrText xml:space="preserve"> PAGEREF _Toc317414527 \h </w:instrText>
       </w:r>
       <w:r>
         <w:rPr>
@@ -1022,14 +1280,15 @@
     </w:p>
     <w:p>
       <w:pPr>
-        <w:pStyle w:val="TOC2"/>
+        <w:pStyle w:val="21"/>
         <w:tabs>
           <w:tab w:val="right" w:leader="dot" w:pos="9962"/>
         </w:tabs>
         <w:rPr>
           <w:rFonts w:asciiTheme="minorHAnsi" w:hAnsiTheme="minorHAnsi"/>
           <w:noProof/>
-          <w:sz w:val="22"/>
+          <w:kern w:val="2"/>
+          <w:lang w:val="en-US" w:eastAsia="zh-TW"/>
         </w:rPr>
       </w:pPr>
       <w:r>
@@ -1054,7 +1313,7 @@
         <w:rPr>
           <w:noProof/>
         </w:rPr>
-        <w:instrText xml:space="preserve"> PAGEREF _Toc316247309 \h </w:instrText>
+        <w:instrText xml:space="preserve"> PAGEREF _Toc317414528 \h </w:instrText>
       </w:r>
       <w:r>
         <w:rPr>
@@ -1082,21 +1341,29 @@
     </w:p>
     <w:p>
       <w:pPr>
-        <w:pStyle w:val="TOC1"/>
+        <w:pStyle w:val="11"/>
         <w:tabs>
           <w:tab w:val="right" w:leader="dot" w:pos="9962"/>
         </w:tabs>
         <w:rPr>
           <w:rFonts w:asciiTheme="minorHAnsi" w:hAnsiTheme="minorHAnsi"/>
           <w:noProof/>
-          <w:sz w:val="22"/>
-        </w:rPr>
-      </w:pPr>
-      <w:r>
-        <w:rPr>
-          <w:noProof/>
-        </w:rPr>
-        <w:t>1 Approach Taken</w:t>
+          <w:kern w:val="2"/>
+          <w:lang w:val="en-US" w:eastAsia="zh-TW"/>
+        </w:rPr>
+      </w:pPr>
+      <w:r>
+        <w:rPr>
+          <w:noProof/>
+          <w:lang w:eastAsia="zh-TW"/>
+        </w:rPr>
+        <w:t xml:space="preserve">1 </w:t>
+      </w:r>
+      <w:r>
+        <w:rPr>
+          <w:noProof/>
+        </w:rPr>
+        <w:t>Approach Taken</w:t>
       </w:r>
       <w:r>
         <w:rPr>
@@ -1114,7 +1381,7 @@
         <w:rPr>
           <w:noProof/>
         </w:rPr>
-        <w:instrText xml:space="preserve"> PAGEREF _Toc316247310 \h </w:instrText>
+        <w:instrText xml:space="preserve"> PAGEREF _Toc317414529 \h </w:instrText>
       </w:r>
       <w:r>
         <w:rPr>
@@ -1142,14 +1409,151 @@
     </w:p>
     <w:p>
       <w:pPr>
-        <w:pStyle w:val="TOC1"/>
+        <w:pStyle w:val="21"/>
         <w:tabs>
           <w:tab w:val="right" w:leader="dot" w:pos="9962"/>
         </w:tabs>
         <w:rPr>
           <w:rFonts w:asciiTheme="minorHAnsi" w:hAnsiTheme="minorHAnsi"/>
           <w:noProof/>
-          <w:sz w:val="22"/>
+          <w:kern w:val="2"/>
+          <w:lang w:val="en-US" w:eastAsia="zh-TW"/>
+        </w:rPr>
+      </w:pPr>
+      <w:r>
+        <w:rPr>
+          <w:noProof/>
+          <w:lang w:eastAsia="zh-TW"/>
+        </w:rPr>
+        <w:t xml:space="preserve">1.1 </w:t>
+      </w:r>
+      <w:r>
+        <w:rPr>
+          <w:noProof/>
+        </w:rPr>
+        <w:t>Technical</w:t>
+      </w:r>
+      <w:r>
+        <w:rPr>
+          <w:noProof/>
+        </w:rPr>
+        <w:tab/>
+      </w:r>
+      <w:r>
+        <w:rPr>
+          <w:noProof/>
+        </w:rPr>
+        <w:fldChar w:fldCharType="begin"/>
+      </w:r>
+      <w:r>
+        <w:rPr>
+          <w:noProof/>
+        </w:rPr>
+        <w:instrText xml:space="preserve"> PAGEREF _Toc317414530 \h </w:instrText>
+      </w:r>
+      <w:r>
+        <w:rPr>
+          <w:noProof/>
+        </w:rPr>
+      </w:r>
+      <w:r>
+        <w:rPr>
+          <w:noProof/>
+        </w:rPr>
+        <w:fldChar w:fldCharType="separate"/>
+      </w:r>
+      <w:r>
+        <w:rPr>
+          <w:noProof/>
+        </w:rPr>
+        <w:t>4</w:t>
+      </w:r>
+      <w:r>
+        <w:rPr>
+          <w:noProof/>
+        </w:rPr>
+        <w:fldChar w:fldCharType="end"/>
+      </w:r>
+    </w:p>
+    <w:p>
+      <w:pPr>
+        <w:pStyle w:val="21"/>
+        <w:tabs>
+          <w:tab w:val="right" w:leader="dot" w:pos="9962"/>
+        </w:tabs>
+        <w:rPr>
+          <w:rFonts w:asciiTheme="minorHAnsi" w:hAnsiTheme="minorHAnsi"/>
+          <w:noProof/>
+          <w:kern w:val="2"/>
+          <w:lang w:val="en-US" w:eastAsia="zh-TW"/>
+        </w:rPr>
+      </w:pPr>
+      <w:r>
+        <w:rPr>
+          <w:noProof/>
+          <w:lang w:eastAsia="zh-TW"/>
+        </w:rPr>
+        <w:t xml:space="preserve">1.2 </w:t>
+      </w:r>
+      <w:r>
+        <w:rPr>
+          <w:noProof/>
+        </w:rPr>
+        <w:t>Modelling</w:t>
+      </w:r>
+      <w:r>
+        <w:rPr>
+          <w:noProof/>
+        </w:rPr>
+        <w:tab/>
+      </w:r>
+      <w:r>
+        <w:rPr>
+          <w:noProof/>
+        </w:rPr>
+        <w:fldChar w:fldCharType="begin"/>
+      </w:r>
+      <w:r>
+        <w:rPr>
+          <w:noProof/>
+        </w:rPr>
+        <w:instrText xml:space="preserve"> PAGEREF _Toc317414531 \h </w:instrText>
+      </w:r>
+      <w:r>
+        <w:rPr>
+          <w:noProof/>
+        </w:rPr>
+      </w:r>
+      <w:r>
+        <w:rPr>
+          <w:noProof/>
+        </w:rPr>
+        <w:fldChar w:fldCharType="separate"/>
+      </w:r>
+      <w:r>
+        <w:rPr>
+          <w:noProof/>
+        </w:rPr>
+        <w:t>4</w:t>
+      </w:r>
+      <w:r>
+        <w:rPr>
+          <w:noProof/>
+        </w:rPr>
+        <w:fldChar w:fldCharType="end"/>
+      </w:r>
+    </w:p>
+    <w:p>
+      <w:pPr>
+        <w:pStyle w:val="11"/>
+        <w:tabs>
+          <w:tab w:val="right" w:leader="dot" w:pos="9962"/>
+        </w:tabs>
+        <w:rPr>
+          <w:rFonts w:asciiTheme="minorHAnsi" w:hAnsiTheme="minorHAnsi"/>
+          <w:noProof/>
+          <w:kern w:val="2"/>
+          <w:lang w:val="en-US" w:eastAsia="zh-TW"/>
         </w:rPr>
       </w:pPr>
       <w:r>
@@ -1174,7 +1578,7 @@
         <w:rPr>
           <w:noProof/>
         </w:rPr>
-        <w:instrText xml:space="preserve"> PAGEREF _Toc316247311 \h </w:instrText>
+        <w:instrText xml:space="preserve"> PAGEREF _Toc317414532 \h </w:instrText>
       </w:r>
       <w:r>
         <w:rPr>
@@ -1202,14 +1606,15 @@
     </w:p>
     <w:p>
       <w:pPr>
-        <w:pStyle w:val="TOC2"/>
+        <w:pStyle w:val="21"/>
         <w:tabs>
           <w:tab w:val="right" w:leader="dot" w:pos="9962"/>
         </w:tabs>
         <w:rPr>
           <w:rFonts w:asciiTheme="minorHAnsi" w:hAnsiTheme="minorHAnsi"/>
           <w:noProof/>
-          <w:sz w:val="22"/>
+          <w:kern w:val="2"/>
+          <w:lang w:val="en-US" w:eastAsia="zh-TW"/>
         </w:rPr>
       </w:pPr>
       <w:r>
@@ -1234,7 +1639,7 @@
         <w:rPr>
           <w:noProof/>
         </w:rPr>
-        <w:instrText xml:space="preserve"> PAGEREF _Toc316247312 \h </w:instrText>
+        <w:instrText xml:space="preserve"> PAGEREF _Toc317414533 \h </w:instrText>
       </w:r>
       <w:r>
         <w:rPr>
@@ -1262,14 +1667,15 @@
     </w:p>
     <w:p>
       <w:pPr>
-        <w:pStyle w:val="TOC2"/>
+        <w:pStyle w:val="21"/>
         <w:tabs>
           <w:tab w:val="right" w:leader="dot" w:pos="9962"/>
         </w:tabs>
         <w:rPr>
           <w:rFonts w:asciiTheme="minorHAnsi" w:hAnsiTheme="minorHAnsi"/>
           <w:noProof/>
-          <w:sz w:val="22"/>
+          <w:kern w:val="2"/>
+          <w:lang w:val="en-US" w:eastAsia="zh-TW"/>
         </w:rPr>
       </w:pPr>
       <w:r>
@@ -1294,7 +1700,7 @@
         <w:rPr>
           <w:noProof/>
         </w:rPr>
-        <w:instrText xml:space="preserve"> PAGEREF _Toc316247313 \h </w:instrText>
+        <w:instrText xml:space="preserve"> PAGEREF _Toc317414534 \h </w:instrText>
       </w:r>
       <w:r>
         <w:rPr>
@@ -1322,14 +1728,15 @@
     </w:p>
     <w:p>
       <w:pPr>
-        <w:pStyle w:val="TOC1"/>
+        <w:pStyle w:val="11"/>
         <w:tabs>
           <w:tab w:val="right" w:leader="dot" w:pos="9962"/>
         </w:tabs>
         <w:rPr>
           <w:rFonts w:asciiTheme="minorHAnsi" w:hAnsiTheme="minorHAnsi"/>
           <w:noProof/>
-          <w:sz w:val="22"/>
+          <w:kern w:val="2"/>
+          <w:lang w:val="en-US" w:eastAsia="zh-TW"/>
         </w:rPr>
       </w:pPr>
       <w:r>
@@ -1354,7 +1761,7 @@
         <w:rPr>
           <w:noProof/>
         </w:rPr>
-        <w:instrText xml:space="preserve"> PAGEREF _Toc316247314 \h </w:instrText>
+        <w:instrText xml:space="preserve"> PAGEREF _Toc317414535 \h </w:instrText>
       </w:r>
       <w:r>
         <w:rPr>
@@ -1382,14 +1789,15 @@
     </w:p>
     <w:p>
       <w:pPr>
-        <w:pStyle w:val="TOC2"/>
+        <w:pStyle w:val="21"/>
         <w:tabs>
           <w:tab w:val="right" w:leader="dot" w:pos="9962"/>
         </w:tabs>
         <w:rPr>
           <w:rFonts w:asciiTheme="minorHAnsi" w:hAnsiTheme="minorHAnsi"/>
           <w:noProof/>
-          <w:sz w:val="22"/>
+          <w:kern w:val="2"/>
+          <w:lang w:val="en-US" w:eastAsia="zh-TW"/>
         </w:rPr>
       </w:pPr>
       <w:r>
@@ -1414,7 +1822,7 @@
         <w:rPr>
           <w:noProof/>
         </w:rPr>
-        <w:instrText xml:space="preserve"> PAGEREF _Toc316247315 \h </w:instrText>
+        <w:instrText xml:space="preserve"> PAGEREF _Toc317414536 \h </w:instrText>
       </w:r>
       <w:r>
         <w:rPr>
@@ -1442,14 +1850,15 @@
     </w:p>
     <w:p>
       <w:pPr>
-        <w:pStyle w:val="TOC2"/>
+        <w:pStyle w:val="21"/>
         <w:tabs>
           <w:tab w:val="right" w:leader="dot" w:pos="9962"/>
         </w:tabs>
         <w:rPr>
           <w:rFonts w:asciiTheme="minorHAnsi" w:hAnsiTheme="minorHAnsi"/>
           <w:noProof/>
-          <w:sz w:val="22"/>
+          <w:kern w:val="2"/>
+          <w:lang w:val="en-US" w:eastAsia="zh-TW"/>
         </w:rPr>
       </w:pPr>
       <w:r>
@@ -1474,7 +1883,7 @@
         <w:rPr>
           <w:noProof/>
         </w:rPr>
-        <w:instrText xml:space="preserve"> PAGEREF _Toc316247316 \h </w:instrText>
+        <w:instrText xml:space="preserve"> PAGEREF _Toc317414537 \h </w:instrText>
       </w:r>
       <w:r>
         <w:rPr>
@@ -1502,21 +1911,23 @@
     </w:p>
     <w:p>
       <w:pPr>
-        <w:pStyle w:val="TOC1"/>
+        <w:pStyle w:val="11"/>
         <w:tabs>
           <w:tab w:val="right" w:leader="dot" w:pos="9962"/>
         </w:tabs>
         <w:rPr>
           <w:rFonts w:asciiTheme="minorHAnsi" w:hAnsiTheme="minorHAnsi"/>
           <w:noProof/>
-          <w:sz w:val="22"/>
-        </w:rPr>
-      </w:pPr>
-      <w:r>
-        <w:rPr>
-          <w:noProof/>
-        </w:rPr>
-        <w:t>4 Screenshots</w:t>
+          <w:kern w:val="2"/>
+          <w:lang w:val="en-US" w:eastAsia="zh-TW"/>
+        </w:rPr>
+      </w:pPr>
+      <w:r>
+        <w:rPr>
+          <w:noProof/>
+          <w:lang w:eastAsia="zh-TW"/>
+        </w:rPr>
+        <w:t>4 HCI</w:t>
       </w:r>
       <w:r>
         <w:rPr>
@@ -1534,7 +1945,7 @@
         <w:rPr>
           <w:noProof/>
         </w:rPr>
-        <w:instrText xml:space="preserve"> PAGEREF _Toc316247317 \h </w:instrText>
+        <w:instrText xml:space="preserve"> PAGEREF _Toc317414538 \h </w:instrText>
       </w:r>
       <w:r>
         <w:rPr>
@@ -1552,6 +1963,74 @@
           <w:noProof/>
         </w:rPr>
         <w:t>8</w:t>
+      </w:r>
+      <w:r>
+        <w:rPr>
+          <w:noProof/>
+        </w:rPr>
+        <w:fldChar w:fldCharType="end"/>
+      </w:r>
+    </w:p>
+    <w:p>
+      <w:pPr>
+        <w:pStyle w:val="11"/>
+        <w:tabs>
+          <w:tab w:val="right" w:leader="dot" w:pos="9962"/>
+        </w:tabs>
+        <w:rPr>
+          <w:rFonts w:asciiTheme="minorHAnsi" w:hAnsiTheme="minorHAnsi"/>
+          <w:noProof/>
+          <w:kern w:val="2"/>
+          <w:lang w:val="en-US" w:eastAsia="zh-TW"/>
+        </w:rPr>
+      </w:pPr>
+      <w:r>
+        <w:rPr>
+          <w:noProof/>
+          <w:lang w:eastAsia="zh-TW"/>
+        </w:rPr>
+        <w:t>5</w:t>
+      </w:r>
+      <w:r>
+        <w:rPr>
+          <w:noProof/>
+        </w:rPr>
+        <w:t xml:space="preserve"> Screenshots</w:t>
+      </w:r>
+      <w:r>
+        <w:rPr>
+          <w:noProof/>
+        </w:rPr>
+        <w:tab/>
+      </w:r>
+      <w:r>
+        <w:rPr>
+          <w:noProof/>
+        </w:rPr>
+        <w:fldChar w:fldCharType="begin"/>
+      </w:r>
+      <w:r>
+        <w:rPr>
+          <w:noProof/>
+        </w:rPr>
+        <w:instrText xml:space="preserve"> PAGEREF _Toc317414539 \h </w:instrText>
+      </w:r>
+      <w:r>
+        <w:rPr>
+          <w:noProof/>
+        </w:rPr>
+      </w:r>
+      <w:r>
+        <w:rPr>
+          <w:noProof/>
+        </w:rPr>
+        <w:fldChar w:fldCharType="separate"/>
+      </w:r>
+      <w:r>
+        <w:rPr>
+          <w:noProof/>
+        </w:rPr>
+        <w:t>9</w:t>
       </w:r>
       <w:r>
         <w:rPr>
@@ -1615,14 +2094,258 @@
     </w:p>
     <w:p>
       <w:pPr>
-        <w:pStyle w:val="Heading1"/>
-      </w:pPr>
-      <w:bookmarkStart w:id="5" w:name="_Toc316247310"/>
-      <w:r>
+        <w:pStyle w:val="1"/>
+        <w:rPr>
+          <w:rFonts w:hint="eastAsia"/>
+          <w:lang w:eastAsia="zh-TW"/>
+        </w:rPr>
+      </w:pPr>
+      <w:bookmarkStart w:id="5" w:name="_Toc317414529"/>
+      <w:r>
+        <w:rPr>
+          <w:rFonts w:hint="eastAsia"/>
+          <w:lang w:eastAsia="zh-TW"/>
+        </w:rPr>
         <w:lastRenderedPageBreak/>
-        <w:t>1 Approach Taken</w:t>
+        <w:t xml:space="preserve">1 </w:t>
+      </w:r>
+      <w:r>
+        <w:t>Approach Taken</w:t>
       </w:r>
       <w:bookmarkEnd w:id="5"/>
+    </w:p>
+    <w:p>
+      <w:pPr>
+        <w:pStyle w:val="1"/>
+        <w:rPr>
+          <w:rFonts w:hint="eastAsia"/>
+          <w:lang w:eastAsia="zh-TW"/>
+        </w:rPr>
+      </w:pPr>
+    </w:p>
+    <w:p>
+      <w:pPr>
+        <w:pStyle w:val="2"/>
+      </w:pPr>
+      <w:bookmarkStart w:id="6" w:name="_Toc317414530"/>
+      <w:r>
+        <w:rPr>
+          <w:rFonts w:hint="eastAsia"/>
+          <w:lang w:eastAsia="zh-TW"/>
+        </w:rPr>
+        <w:t xml:space="preserve">1.1 </w:t>
+      </w:r>
+      <w:r>
+        <w:t>Technical</w:t>
+      </w:r>
+      <w:bookmarkEnd w:id="6"/>
+    </w:p>
+    <w:p>
+      <w:r>
+        <w:t xml:space="preserve">The project specification has required us to work in the Java programming language; this works out well as we have all had experience working with Java and are familiar with it. </w:t>
+      </w:r>
+    </w:p>
+    <w:p>
+      <w:r>
+        <w:t>We have chosen to use Eclipse as our integrated development environment, this is because we have all had experience using it before and the majority voted for the use of Eclipse as their preferred IDE over anything else.</w:t>
+      </w:r>
+    </w:p>
+    <w:p>
+      <w:r>
+        <w:t>We will use Microsoft Word 2010 to produce the documentation for the project.</w:t>
+      </w:r>
+    </w:p>
+    <w:p>
+      <w:r>
+        <w:t>We will use Google Docs to circulate agendas before meetings.</w:t>
+      </w:r>
+    </w:p>
+    <w:p>
+      <w:r>
+        <w:t>We will use Forge for our project repository, each member of the group has used it before so we are familiar and it allows us to easily share the work we have made on our tasks.</w:t>
+      </w:r>
+    </w:p>
+    <w:p>
+      <w:r>
+        <w:t>We will use Microsoft Excel 2010 to produce a time expenditure report that will be updated by each individual member of the group, but will be monitored by Kelvin to check that everyone is keeping on tract with their allocated work.</w:t>
+      </w:r>
+    </w:p>
+    <w:p>
+      <w:r>
+        <w:t xml:space="preserve">We will use </w:t>
+      </w:r>
+      <w:hyperlink r:id="rId15" w:history="1">
+        <w:r>
+          <w:rPr>
+            <w:rStyle w:val="afb"/>
+          </w:rPr>
+          <w:t>www.smartsheet.com</w:t>
+        </w:r>
+      </w:hyperlink>
+      <w:r>
+        <w:t xml:space="preserve"> to produce a Gantt chart and keep it updated; Edward found this piece of software to be good at producing Gantt Charts. It will allow us to monitor if we are at the right stage of the project and what tasks need to be completed next. Keeping it updated will allow us to have a middle Gantt chart and a final Gantt chart to show how the work breakdown changed over the course of the project.</w:t>
+      </w:r>
+    </w:p>
+    <w:p>
+      <w:r>
+        <w:t>The types of diagram we have chosen to include for our design of the software are, Use Case diagrams to identify all of the use cases from the requirements, class diagrams, so we have a way to break the software into smaller classes that can be coded and sequence diagrams to see how these classes are meant to interact within the system. There will also be wireframes so that we can design the UI of the system to be implemented in the later stages of development.</w:t>
+      </w:r>
+    </w:p>
+    <w:p/>
+    <w:p>
+      <w:pPr>
+        <w:pStyle w:val="2"/>
+      </w:pPr>
+      <w:bookmarkStart w:id="7" w:name="_Toc317414531"/>
+      <w:r>
+        <w:rPr>
+          <w:rFonts w:hint="eastAsia"/>
+          <w:lang w:eastAsia="zh-TW"/>
+        </w:rPr>
+        <w:t xml:space="preserve">1.2 </w:t>
+      </w:r>
+      <w:r>
+        <w:t>Modelling</w:t>
+      </w:r>
+      <w:bookmarkEnd w:id="7"/>
+    </w:p>
+    <w:p>
+      <w:r>
+        <w:t>In the project specification one of the requirements it to structure the code using the Model-View-Controller architecture, so our design process will start with the architecture and move on down to the</w:t>
+      </w:r>
+      <w:r>
+        <w:rPr>
+          <w:rFonts w:hint="eastAsia"/>
+          <w:lang w:eastAsia="zh-TW"/>
+        </w:rPr>
+        <w:t xml:space="preserve"> </w:t>
+      </w:r>
+      <w:proofErr w:type="gramStart"/>
+      <w:r>
+        <w:t>individual</w:t>
+      </w:r>
+      <w:proofErr w:type="gramEnd"/>
+      <w:r>
+        <w:t xml:space="preserve"> components and build up from that.</w:t>
+      </w:r>
+    </w:p>
+    <w:p>
+      <w:pPr>
+        <w:spacing w:after="0"/>
+        <w:sectPr>
+          <w:pgSz w:w="12240" w:h="15840"/>
+          <w:pgMar w:top="1134" w:right="1134" w:bottom="1693" w:left="1134" w:header="0" w:footer="1134" w:gutter="0"/>
+          <w:cols w:space="720"/>
+          <w:formProt w:val="0"/>
+        </w:sectPr>
+      </w:pPr>
+    </w:p>
+    <w:p>
+      <w:pPr>
+        <w:pStyle w:val="1"/>
+      </w:pPr>
+      <w:bookmarkStart w:id="8" w:name="_Toc317414532"/>
+      <w:r>
+        <w:lastRenderedPageBreak/>
+        <w:t>2 Analysis Documentation</w:t>
+      </w:r>
+      <w:bookmarkEnd w:id="8"/>
+    </w:p>
+    <w:p>
+      <w:pPr>
+        <w:tabs>
+          <w:tab w:val="left" w:pos="720"/>
+        </w:tabs>
+        <w:spacing w:line="100" w:lineRule="atLeast"/>
+      </w:pPr>
+      <w:r>
+        <w:t xml:space="preserve">Analysis documentation: This section should include as appropriate class diagrams, </w:t>
+      </w:r>
+      <w:proofErr w:type="spellStart"/>
+      <w:r>
+        <w:t>statecharts</w:t>
+      </w:r>
+      <w:proofErr w:type="spellEnd"/>
+      <w:r>
+        <w:t xml:space="preserve"> and sequence diagrams, and explanatory narrative. This narrative is important - you need to make it easy for your examiner to see what's going on. Assume he knows nothing about the design of your system. The narrative should include a list of your significant class &amp; method names and definitions.</w:t>
+      </w:r>
+    </w:p>
+    <w:p>
+      <w:pPr>
+        <w:tabs>
+          <w:tab w:val="left" w:pos="720"/>
+        </w:tabs>
+        <w:spacing w:line="100" w:lineRule="atLeast"/>
+      </w:pPr>
+    </w:p>
+    <w:p>
+      <w:pPr>
+        <w:tabs>
+          <w:tab w:val="left" w:pos="720"/>
+        </w:tabs>
+        <w:spacing w:line="100" w:lineRule="atLeast"/>
+        <w:rPr>
+          <w:b/>
+          <w:color w:val="FF0000"/>
+        </w:rPr>
+      </w:pPr>
+      <w:r>
+        <w:rPr>
+          <w:b/>
+          <w:color w:val="FF0000"/>
+        </w:rPr>
+        <w:t>Proposal:</w:t>
+      </w:r>
+    </w:p>
+    <w:p>
+      <w:pPr>
+        <w:tabs>
+          <w:tab w:val="left" w:pos="720"/>
+        </w:tabs>
+        <w:spacing w:line="100" w:lineRule="atLeast"/>
+      </w:pPr>
+    </w:p>
+    <w:p>
+      <w:pPr>
+        <w:pStyle w:val="2"/>
+      </w:pPr>
+      <w:bookmarkStart w:id="9" w:name="_Toc317414533"/>
+      <w:r>
+        <w:t>2.1 Requirements Analysis</w:t>
+      </w:r>
+      <w:bookmarkEnd w:id="9"/>
+    </w:p>
+    <w:p>
+      <w:pPr>
+        <w:tabs>
+          <w:tab w:val="left" w:pos="720"/>
+        </w:tabs>
+        <w:spacing w:line="100" w:lineRule="atLeast"/>
+      </w:pPr>
+      <w:r>
+        <w:t xml:space="preserve">UML </w:t>
+      </w:r>
+      <w:r>
+        <w:t>such as stakeholder diagram</w:t>
+      </w:r>
+    </w:p>
+    <w:p>
+      <w:pPr>
+        <w:tabs>
+          <w:tab w:val="left" w:pos="720"/>
+        </w:tabs>
+        <w:spacing w:line="100" w:lineRule="atLeast"/>
+      </w:pPr>
+    </w:p>
+    <w:p>
+      <w:pPr>
+        <w:pStyle w:val="2"/>
+      </w:pPr>
+      <w:bookmarkStart w:id="10" w:name="_Toc317414534"/>
+      <w:r>
+        <w:t>2.2 Design Analysis</w:t>
+      </w:r>
+      <w:bookmarkEnd w:id="10"/>
     </w:p>
     <w:p>
       <w:pPr>
@@ -1635,153 +2358,30 @@
         </w:sectPr>
       </w:pPr>
       <w:r>
-        <w:t>A brief description of the approach taken: technical (choice of language, tools, type of diagram) and modelling (how you chose the abstractions, design patterns etc.) - max 2 sides A4</w:t>
-      </w:r>
-    </w:p>
-    <w:p>
-      <w:pPr>
-        <w:pStyle w:val="Heading1"/>
-      </w:pPr>
-      <w:bookmarkStart w:id="6" w:name="_Toc316247311"/>
-      <w:r>
-        <w:lastRenderedPageBreak/>
-        <w:t>2 Analysis Documentation</w:t>
-      </w:r>
-      <w:bookmarkEnd w:id="6"/>
-    </w:p>
-    <w:p>
-      <w:pPr>
-        <w:tabs>
-          <w:tab w:val="left" w:pos="720"/>
-        </w:tabs>
-        <w:spacing w:line="100" w:lineRule="atLeast"/>
-      </w:pPr>
-      <w:r>
-        <w:t xml:space="preserve">Analysis documentation: This section should include as appropriate class diagrams, </w:t>
-      </w:r>
-      <w:proofErr w:type="spellStart"/>
-      <w:r>
-        <w:t>statecharts</w:t>
-      </w:r>
-      <w:proofErr w:type="spellEnd"/>
-      <w:r>
-        <w:t xml:space="preserve"> and sequence diagrams, and explanatory narrative. This narrative is important - you need to make it easy for your examiner to see what's going on. Assume he knows nothing about the design of your system. The narrative should include a list of your significant class &amp; method names and definitions.</w:t>
-      </w:r>
-    </w:p>
-    <w:p>
-      <w:pPr>
-        <w:tabs>
-          <w:tab w:val="left" w:pos="720"/>
-        </w:tabs>
-        <w:spacing w:line="100" w:lineRule="atLeast"/>
-      </w:pPr>
-    </w:p>
-    <w:p>
-      <w:pPr>
-        <w:tabs>
-          <w:tab w:val="left" w:pos="720"/>
-        </w:tabs>
-        <w:spacing w:line="100" w:lineRule="atLeast"/>
-        <w:rPr>
-          <w:b/>
-          <w:color w:val="FF0000"/>
-        </w:rPr>
-      </w:pPr>
-      <w:r>
-        <w:rPr>
-          <w:b/>
-          <w:color w:val="FF0000"/>
-        </w:rPr>
-        <w:t>Proposal:</w:t>
-      </w:r>
-    </w:p>
-    <w:p>
-      <w:pPr>
-        <w:tabs>
-          <w:tab w:val="left" w:pos="720"/>
-        </w:tabs>
-        <w:spacing w:line="100" w:lineRule="atLeast"/>
-      </w:pPr>
-    </w:p>
-    <w:p>
-      <w:pPr>
-        <w:pStyle w:val="Heading2"/>
-      </w:pPr>
-      <w:bookmarkStart w:id="7" w:name="_Toc316247312"/>
-      <w:r>
-        <w:t>2.1 Requirements Analysis</w:t>
-      </w:r>
-      <w:bookmarkEnd w:id="7"/>
-    </w:p>
-    <w:p>
-      <w:pPr>
-        <w:tabs>
-          <w:tab w:val="left" w:pos="720"/>
-        </w:tabs>
-        <w:spacing w:line="100" w:lineRule="atLeast"/>
-      </w:pPr>
-      <w:proofErr w:type="gramStart"/>
-      <w:r>
-        <w:t>UML  such</w:t>
-      </w:r>
-      <w:proofErr w:type="gramEnd"/>
-      <w:r>
-        <w:t xml:space="preserve"> as stakeholder diagram</w:t>
-      </w:r>
-    </w:p>
-    <w:p>
-      <w:pPr>
-        <w:tabs>
-          <w:tab w:val="left" w:pos="720"/>
-        </w:tabs>
-        <w:spacing w:line="100" w:lineRule="atLeast"/>
-      </w:pPr>
-    </w:p>
-    <w:p>
-      <w:pPr>
-        <w:pStyle w:val="Heading2"/>
-      </w:pPr>
-      <w:bookmarkStart w:id="8" w:name="_Toc316247313"/>
-      <w:r>
-        <w:t>2.2 Design Analysis</w:t>
-      </w:r>
-      <w:bookmarkEnd w:id="8"/>
-    </w:p>
-    <w:p>
-      <w:pPr>
-        <w:sectPr>
-          <w:pgSz w:w="12240" w:h="15840"/>
-          <w:pgMar w:top="1134" w:right="1134" w:bottom="1693" w:left="1134" w:header="0" w:footer="1134" w:gutter="0"/>
-          <w:cols w:space="720"/>
-          <w:formProt w:val="0"/>
-          <w:docGrid w:linePitch="312" w:charSpace="-2049"/>
-        </w:sectPr>
-      </w:pPr>
-      <w:r>
         <w:t>UML such as class diagram</w:t>
       </w:r>
     </w:p>
     <w:p>
       <w:pPr>
-        <w:pStyle w:val="Heading1"/>
-      </w:pPr>
-      <w:bookmarkStart w:id="9" w:name="_Toc316247314"/>
+        <w:pStyle w:val="1"/>
+      </w:pPr>
+      <w:bookmarkStart w:id="11" w:name="_Toc317414535"/>
       <w:r>
         <w:lastRenderedPageBreak/>
         <w:t>3 Testing</w:t>
       </w:r>
-      <w:bookmarkEnd w:id="9"/>
+      <w:bookmarkEnd w:id="11"/>
     </w:p>
     <w:p/>
     <w:p>
       <w:pPr>
-        <w:pStyle w:val="Heading2"/>
-      </w:pPr>
-      <w:bookmarkStart w:id="10" w:name="_Toc316247315"/>
+        <w:pStyle w:val="2"/>
+      </w:pPr>
+      <w:bookmarkStart w:id="12" w:name="_Toc317414536"/>
       <w:r>
         <w:t>3.1 Test Plan</w:t>
       </w:r>
-      <w:bookmarkEnd w:id="10"/>
+      <w:bookmarkEnd w:id="12"/>
     </w:p>
     <w:p>
       <w:pPr>
@@ -1816,14 +2416,14 @@
     </w:p>
     <w:p>
       <w:pPr>
-        <w:pStyle w:val="Heading2"/>
-      </w:pPr>
-      <w:bookmarkStart w:id="11" w:name="_Toc316247316"/>
+        <w:pStyle w:val="2"/>
+      </w:pPr>
+      <w:bookmarkStart w:id="13" w:name="_Toc317414537"/>
       <w:r>
         <w:lastRenderedPageBreak/>
         <w:t>3.2 Partial Test Report</w:t>
       </w:r>
-      <w:bookmarkEnd w:id="11"/>
+      <w:bookmarkEnd w:id="13"/>
     </w:p>
     <w:p>
       <w:proofErr w:type="gramStart"/>
@@ -1849,14 +2449,449 @@
     </w:p>
     <w:p>
       <w:pPr>
-        <w:pStyle w:val="Heading1"/>
-      </w:pPr>
-      <w:bookmarkStart w:id="12" w:name="_Toc316247317"/>
-      <w:r>
+        <w:pStyle w:val="1"/>
+        <w:rPr>
+          <w:rFonts w:hint="eastAsia"/>
+          <w:lang w:eastAsia="zh-TW"/>
+        </w:rPr>
+      </w:pPr>
+      <w:bookmarkStart w:id="14" w:name="_Toc317414538"/>
+      <w:r>
+        <w:rPr>
+          <w:rFonts w:hint="eastAsia"/>
+          <w:lang w:eastAsia="zh-TW"/>
+        </w:rPr>
         <w:lastRenderedPageBreak/>
-        <w:t>4 Screenshots</w:t>
-      </w:r>
-      <w:bookmarkEnd w:id="12"/>
+        <w:t>4 HCI</w:t>
+      </w:r>
+      <w:bookmarkEnd w:id="14"/>
+    </w:p>
+    <w:p>
+      <w:pPr>
+        <w:rPr>
+          <w:rFonts w:hint="eastAsia"/>
+          <w:lang w:eastAsia="zh-TW"/>
+        </w:rPr>
+      </w:pPr>
+    </w:p>
+    <w:p>
+      <w:pPr>
+        <w:pStyle w:val="Body"/>
+        <w:tabs>
+          <w:tab w:val="left" w:pos="709"/>
+          <w:tab w:val="left" w:pos="1417"/>
+          <w:tab w:val="left" w:pos="2126"/>
+          <w:tab w:val="left" w:pos="2835"/>
+          <w:tab w:val="left" w:pos="3543"/>
+          <w:tab w:val="left" w:pos="4252"/>
+          <w:tab w:val="left" w:pos="4961"/>
+          <w:tab w:val="left" w:pos="5669"/>
+          <w:tab w:val="left" w:pos="6378"/>
+          <w:tab w:val="left" w:pos="7087"/>
+          <w:tab w:val="left" w:pos="7795"/>
+          <w:tab w:val="left" w:pos="8504"/>
+          <w:tab w:val="left" w:pos="9213"/>
+        </w:tabs>
+        <w:rPr>
+          <w:b/>
+          <w:i/>
+        </w:rPr>
+      </w:pPr>
+      <w:r>
+        <w:rPr>
+          <w:rFonts w:eastAsiaTheme="minorEastAsia" w:hint="eastAsia"/>
+          <w:b/>
+          <w:i/>
+        </w:rPr>
+        <w:t xml:space="preserve">4.1 </w:t>
+      </w:r>
+      <w:r>
+        <w:rPr>
+          <w:b/>
+          <w:i/>
+        </w:rPr>
+        <w:t>Conceptual Model.</w:t>
+      </w:r>
+    </w:p>
+    <w:p>
+      <w:pPr>
+        <w:pStyle w:val="Body"/>
+        <w:tabs>
+          <w:tab w:val="left" w:pos="709"/>
+          <w:tab w:val="left" w:pos="1417"/>
+          <w:tab w:val="left" w:pos="2126"/>
+          <w:tab w:val="left" w:pos="2835"/>
+          <w:tab w:val="left" w:pos="3543"/>
+          <w:tab w:val="left" w:pos="4252"/>
+          <w:tab w:val="left" w:pos="4961"/>
+          <w:tab w:val="left" w:pos="5669"/>
+          <w:tab w:val="left" w:pos="6378"/>
+          <w:tab w:val="left" w:pos="7087"/>
+          <w:tab w:val="left" w:pos="7795"/>
+          <w:tab w:val="left" w:pos="8504"/>
+          <w:tab w:val="left" w:pos="9213"/>
+        </w:tabs>
+      </w:pPr>
+    </w:p>
+    <w:p>
+      <w:pPr>
+        <w:pStyle w:val="Body"/>
+        <w:tabs>
+          <w:tab w:val="left" w:pos="709"/>
+          <w:tab w:val="left" w:pos="1417"/>
+          <w:tab w:val="left" w:pos="2126"/>
+          <w:tab w:val="left" w:pos="2835"/>
+          <w:tab w:val="left" w:pos="3543"/>
+          <w:tab w:val="left" w:pos="4252"/>
+          <w:tab w:val="left" w:pos="4961"/>
+          <w:tab w:val="left" w:pos="5669"/>
+          <w:tab w:val="left" w:pos="6378"/>
+          <w:tab w:val="left" w:pos="7087"/>
+          <w:tab w:val="left" w:pos="7795"/>
+          <w:tab w:val="left" w:pos="8504"/>
+          <w:tab w:val="left" w:pos="9213"/>
+        </w:tabs>
+      </w:pPr>
+      <w:r>
+        <w:t xml:space="preserve">This software product will provide visual and graphical tools to recalculate and present revised runway parameters, visualizations and summarized calculations to the customer, given and obstacle located in it.  </w:t>
+      </w:r>
+    </w:p>
+    <w:p>
+      <w:pPr>
+        <w:pStyle w:val="Body"/>
+        <w:tabs>
+          <w:tab w:val="left" w:pos="709"/>
+          <w:tab w:val="left" w:pos="1417"/>
+          <w:tab w:val="left" w:pos="2126"/>
+          <w:tab w:val="left" w:pos="2835"/>
+          <w:tab w:val="left" w:pos="3543"/>
+          <w:tab w:val="left" w:pos="4252"/>
+          <w:tab w:val="left" w:pos="4961"/>
+          <w:tab w:val="left" w:pos="5669"/>
+          <w:tab w:val="left" w:pos="6378"/>
+          <w:tab w:val="left" w:pos="7087"/>
+          <w:tab w:val="left" w:pos="7795"/>
+          <w:tab w:val="left" w:pos="8504"/>
+          <w:tab w:val="left" w:pos="9213"/>
+        </w:tabs>
+      </w:pPr>
+    </w:p>
+    <w:p>
+      <w:pPr>
+        <w:pStyle w:val="Body"/>
+        <w:tabs>
+          <w:tab w:val="left" w:pos="709"/>
+          <w:tab w:val="left" w:pos="1417"/>
+          <w:tab w:val="left" w:pos="2126"/>
+          <w:tab w:val="left" w:pos="2835"/>
+          <w:tab w:val="left" w:pos="3543"/>
+          <w:tab w:val="left" w:pos="4252"/>
+          <w:tab w:val="left" w:pos="4961"/>
+          <w:tab w:val="left" w:pos="5669"/>
+          <w:tab w:val="left" w:pos="6378"/>
+          <w:tab w:val="left" w:pos="7087"/>
+          <w:tab w:val="left" w:pos="7795"/>
+          <w:tab w:val="left" w:pos="8504"/>
+          <w:tab w:val="left" w:pos="9213"/>
+        </w:tabs>
+      </w:pPr>
+      <w:r>
+        <w:t>This team will take advantage of the widely known components of Java’s Graphical User Interface libraries and their high affordance and ease of use (e.g. drop down menus, menu bars, buttons, text areas, etc.) and allowing focus on those considered as the main usability goals.</w:t>
+      </w:r>
+    </w:p>
+    <w:p>
+      <w:pPr>
+        <w:pStyle w:val="Body"/>
+        <w:tabs>
+          <w:tab w:val="left" w:pos="709"/>
+          <w:tab w:val="left" w:pos="1417"/>
+          <w:tab w:val="left" w:pos="2126"/>
+          <w:tab w:val="left" w:pos="2835"/>
+          <w:tab w:val="left" w:pos="3543"/>
+          <w:tab w:val="left" w:pos="4252"/>
+          <w:tab w:val="left" w:pos="4961"/>
+          <w:tab w:val="left" w:pos="5669"/>
+          <w:tab w:val="left" w:pos="6378"/>
+          <w:tab w:val="left" w:pos="7087"/>
+          <w:tab w:val="left" w:pos="7795"/>
+          <w:tab w:val="left" w:pos="8504"/>
+          <w:tab w:val="left" w:pos="9213"/>
+        </w:tabs>
+      </w:pPr>
+    </w:p>
+    <w:p>
+      <w:pPr>
+        <w:pStyle w:val="Body"/>
+        <w:tabs>
+          <w:tab w:val="left" w:pos="709"/>
+          <w:tab w:val="left" w:pos="1417"/>
+          <w:tab w:val="left" w:pos="2126"/>
+          <w:tab w:val="left" w:pos="2835"/>
+          <w:tab w:val="left" w:pos="3543"/>
+          <w:tab w:val="left" w:pos="4252"/>
+          <w:tab w:val="left" w:pos="4961"/>
+          <w:tab w:val="left" w:pos="5669"/>
+          <w:tab w:val="left" w:pos="6378"/>
+          <w:tab w:val="left" w:pos="7087"/>
+          <w:tab w:val="left" w:pos="7795"/>
+          <w:tab w:val="left" w:pos="8504"/>
+          <w:tab w:val="left" w:pos="9213"/>
+        </w:tabs>
+      </w:pPr>
+      <w:r>
+        <w:t>While designing this system, the following usability goals will be regarded as most important:</w:t>
+      </w:r>
+    </w:p>
+    <w:p>
+      <w:pPr>
+        <w:pStyle w:val="BodyBullet"/>
+        <w:numPr>
+          <w:ilvl w:val="0"/>
+          <w:numId w:val="11"/>
+        </w:numPr>
+        <w:tabs>
+          <w:tab w:val="left" w:pos="709"/>
+          <w:tab w:val="left" w:pos="1417"/>
+          <w:tab w:val="left" w:pos="2126"/>
+          <w:tab w:val="left" w:pos="2835"/>
+          <w:tab w:val="left" w:pos="3543"/>
+          <w:tab w:val="left" w:pos="4252"/>
+          <w:tab w:val="left" w:pos="4961"/>
+          <w:tab w:val="left" w:pos="5669"/>
+          <w:tab w:val="left" w:pos="6378"/>
+          <w:tab w:val="left" w:pos="7087"/>
+          <w:tab w:val="left" w:pos="7795"/>
+          <w:tab w:val="left" w:pos="8504"/>
+          <w:tab w:val="left" w:pos="9213"/>
+        </w:tabs>
+        <w:ind w:hanging="180"/>
+        <w:rPr>
+          <w:position w:val="-2"/>
+        </w:rPr>
+      </w:pPr>
+      <w:r>
+        <w:t xml:space="preserve">‘Effective to use’; the aim is to build a set of tools that effectively ‘solve the problem’. </w:t>
+      </w:r>
+    </w:p>
+    <w:p>
+      <w:pPr>
+        <w:pStyle w:val="BodyBullet"/>
+        <w:numPr>
+          <w:ilvl w:val="0"/>
+          <w:numId w:val="11"/>
+        </w:numPr>
+        <w:tabs>
+          <w:tab w:val="left" w:pos="709"/>
+          <w:tab w:val="left" w:pos="1417"/>
+          <w:tab w:val="left" w:pos="2126"/>
+          <w:tab w:val="left" w:pos="2835"/>
+          <w:tab w:val="left" w:pos="3543"/>
+          <w:tab w:val="left" w:pos="4252"/>
+          <w:tab w:val="left" w:pos="4961"/>
+          <w:tab w:val="left" w:pos="5669"/>
+          <w:tab w:val="left" w:pos="6378"/>
+          <w:tab w:val="left" w:pos="7087"/>
+          <w:tab w:val="left" w:pos="7795"/>
+          <w:tab w:val="left" w:pos="8504"/>
+          <w:tab w:val="left" w:pos="9213"/>
+        </w:tabs>
+        <w:ind w:hanging="180"/>
+        <w:rPr>
+          <w:position w:val="-2"/>
+        </w:rPr>
+      </w:pPr>
+      <w:r>
+        <w:t>‘Safe to use’; the aim is a system with low error rate and easy recovery.</w:t>
+      </w:r>
+    </w:p>
+    <w:p>
+      <w:pPr>
+        <w:pStyle w:val="BodyBullet"/>
+        <w:numPr>
+          <w:ilvl w:val="0"/>
+          <w:numId w:val="11"/>
+        </w:numPr>
+        <w:tabs>
+          <w:tab w:val="left" w:pos="709"/>
+          <w:tab w:val="left" w:pos="1417"/>
+          <w:tab w:val="left" w:pos="2126"/>
+          <w:tab w:val="left" w:pos="2835"/>
+          <w:tab w:val="left" w:pos="3543"/>
+          <w:tab w:val="left" w:pos="4252"/>
+          <w:tab w:val="left" w:pos="4961"/>
+          <w:tab w:val="left" w:pos="5669"/>
+          <w:tab w:val="left" w:pos="6378"/>
+          <w:tab w:val="left" w:pos="7087"/>
+          <w:tab w:val="left" w:pos="7795"/>
+          <w:tab w:val="left" w:pos="8504"/>
+          <w:tab w:val="left" w:pos="9213"/>
+        </w:tabs>
+        <w:ind w:hanging="180"/>
+        <w:rPr>
+          <w:position w:val="-2"/>
+        </w:rPr>
+      </w:pPr>
+      <w:r>
+        <w:t>‘Good utility’; the system will count with a very appropriate set of functions to aid the customer when dealing with obstacles in a runway.</w:t>
+      </w:r>
+    </w:p>
+    <w:p>
+      <w:pPr>
+        <w:pStyle w:val="BodyBullet"/>
+        <w:tabs>
+          <w:tab w:val="left" w:pos="709"/>
+          <w:tab w:val="left" w:pos="1417"/>
+          <w:tab w:val="left" w:pos="2126"/>
+          <w:tab w:val="left" w:pos="2835"/>
+          <w:tab w:val="left" w:pos="3543"/>
+          <w:tab w:val="left" w:pos="4252"/>
+          <w:tab w:val="left" w:pos="4961"/>
+          <w:tab w:val="left" w:pos="5669"/>
+          <w:tab w:val="left" w:pos="6378"/>
+          <w:tab w:val="left" w:pos="7087"/>
+          <w:tab w:val="left" w:pos="7795"/>
+          <w:tab w:val="left" w:pos="8504"/>
+          <w:tab w:val="left" w:pos="9213"/>
+        </w:tabs>
+      </w:pPr>
+    </w:p>
+    <w:p>
+      <w:pPr>
+        <w:pStyle w:val="BodyBullet"/>
+        <w:tabs>
+          <w:tab w:val="left" w:pos="709"/>
+          <w:tab w:val="left" w:pos="1417"/>
+          <w:tab w:val="left" w:pos="2126"/>
+          <w:tab w:val="left" w:pos="2835"/>
+          <w:tab w:val="left" w:pos="3543"/>
+          <w:tab w:val="left" w:pos="4252"/>
+          <w:tab w:val="left" w:pos="4961"/>
+          <w:tab w:val="left" w:pos="5669"/>
+          <w:tab w:val="left" w:pos="6378"/>
+          <w:tab w:val="left" w:pos="7087"/>
+          <w:tab w:val="left" w:pos="7795"/>
+          <w:tab w:val="left" w:pos="8504"/>
+          <w:tab w:val="left" w:pos="9213"/>
+        </w:tabs>
+      </w:pPr>
+      <w:r>
+        <w:t xml:space="preserve">The system assumes a set of users familiarized with the concepts that they will be exposed to, including CAA’s (UK Civil Aviation Authority) rules and regulations, runway </w:t>
+      </w:r>
+      <w:proofErr w:type="spellStart"/>
+      <w:r>
+        <w:t>redeclaration</w:t>
+      </w:r>
+      <w:proofErr w:type="spellEnd"/>
+      <w:r>
+        <w:t xml:space="preserve">, and runway parameters, including TORA (Take-off run available), ASDA (Accelerate Stop Distance Available), TODA (Take-Off Distance Available) and LDA (Landing Distance Available). </w:t>
+      </w:r>
+    </w:p>
+    <w:p>
+      <w:pPr>
+        <w:pStyle w:val="BodyBullet"/>
+        <w:tabs>
+          <w:tab w:val="left" w:pos="709"/>
+          <w:tab w:val="left" w:pos="1417"/>
+          <w:tab w:val="left" w:pos="2126"/>
+          <w:tab w:val="left" w:pos="2835"/>
+          <w:tab w:val="left" w:pos="3543"/>
+          <w:tab w:val="left" w:pos="4252"/>
+          <w:tab w:val="left" w:pos="4961"/>
+          <w:tab w:val="left" w:pos="5669"/>
+          <w:tab w:val="left" w:pos="6378"/>
+          <w:tab w:val="left" w:pos="7087"/>
+          <w:tab w:val="left" w:pos="7795"/>
+          <w:tab w:val="left" w:pos="8504"/>
+          <w:tab w:val="left" w:pos="9213"/>
+        </w:tabs>
+      </w:pPr>
+    </w:p>
+    <w:p>
+      <w:pPr>
+        <w:pStyle w:val="BodyBullet"/>
+        <w:tabs>
+          <w:tab w:val="left" w:pos="709"/>
+          <w:tab w:val="left" w:pos="1417"/>
+          <w:tab w:val="left" w:pos="2126"/>
+          <w:tab w:val="left" w:pos="2835"/>
+          <w:tab w:val="left" w:pos="3543"/>
+          <w:tab w:val="left" w:pos="4252"/>
+          <w:tab w:val="left" w:pos="4961"/>
+          <w:tab w:val="left" w:pos="5669"/>
+          <w:tab w:val="left" w:pos="6378"/>
+          <w:tab w:val="left" w:pos="7087"/>
+          <w:tab w:val="left" w:pos="7795"/>
+          <w:tab w:val="left" w:pos="8504"/>
+          <w:tab w:val="left" w:pos="9213"/>
+        </w:tabs>
+      </w:pPr>
+      <w:r>
+        <w:t>With the aid of this software product, rapid indication of the effects of an obstruction can be obtained and used to decide if operations in the runway can continue and if performing the manual calculations is worthwhile.</w:t>
+      </w:r>
+    </w:p>
+    <w:p>
+      <w:pPr>
+        <w:pStyle w:val="BodyBullet"/>
+        <w:tabs>
+          <w:tab w:val="left" w:pos="709"/>
+          <w:tab w:val="left" w:pos="1417"/>
+          <w:tab w:val="left" w:pos="2126"/>
+          <w:tab w:val="left" w:pos="2835"/>
+          <w:tab w:val="left" w:pos="3543"/>
+          <w:tab w:val="left" w:pos="4252"/>
+          <w:tab w:val="left" w:pos="4961"/>
+          <w:tab w:val="left" w:pos="5669"/>
+          <w:tab w:val="left" w:pos="6378"/>
+          <w:tab w:val="left" w:pos="7087"/>
+          <w:tab w:val="left" w:pos="7795"/>
+          <w:tab w:val="left" w:pos="8504"/>
+          <w:tab w:val="left" w:pos="9213"/>
+        </w:tabs>
+      </w:pPr>
+    </w:p>
+    <w:p>
+      <w:pPr>
+        <w:rPr>
+          <w:rFonts w:hint="eastAsia"/>
+          <w:lang w:val="en-US" w:eastAsia="zh-TW"/>
+        </w:rPr>
+      </w:pPr>
+    </w:p>
+    <w:p>
+      <w:pPr>
+        <w:rPr>
+          <w:rFonts w:ascii="Arial" w:eastAsiaTheme="majorEastAsia" w:hAnsi="Arial" w:cstheme="majorBidi"/>
+          <w:b/>
+          <w:bCs/>
+          <w:sz w:val="32"/>
+          <w:szCs w:val="28"/>
+          <w:lang w:eastAsia="zh-TW"/>
+        </w:rPr>
+      </w:pPr>
+      <w:r>
+        <w:rPr>
+          <w:lang w:eastAsia="zh-TW"/>
+        </w:rPr>
+        <w:br w:type="page"/>
+      </w:r>
+    </w:p>
+    <w:p>
+      <w:pPr>
+        <w:pStyle w:val="1"/>
+      </w:pPr>
+      <w:bookmarkStart w:id="15" w:name="_Toc317414539"/>
+      <w:r>
+        <w:rPr>
+          <w:rFonts w:hint="eastAsia"/>
+          <w:lang w:eastAsia="zh-TW"/>
+        </w:rPr>
+        <w:lastRenderedPageBreak/>
+        <w:t>5</w:t>
+      </w:r>
+      <w:r>
+        <w:t xml:space="preserve"> Screenshots</w:t>
+      </w:r>
+      <w:bookmarkEnd w:id="15"/>
     </w:p>
     <w:p>
       <w:pPr>
@@ -1883,7 +2918,7 @@
 </file>
 
 <file path=word/endnotes.xml><?xml version="1.0" encoding="utf-8"?>
-<w:endnotes xmlns:wpc="http://schemas.microsoft.com/office/word/2010/wordprocessingCanvas" xmlns:mc="http://schemas.openxmlformats.org/markup-compatibility/2006" xmlns:o="urn:schemas-microsoft-com:office:office" xmlns:r="http://schemas.openxmlformats.org/officeDocument/2006/relationships" xmlns:m="http://schemas.openxmlformats.org/officeDocument/2006/math" xmlns:v="urn:schemas-microsoft-com:vml" xmlns:wp14="http://schemas.microsoft.com/office/word/2010/wordprocessingDrawing" xmlns:wp="http://schemas.openxmlformats.org/drawingml/2006/wordprocessingDrawing" xmlns:w10="urn:schemas-microsoft-com:office:word" xmlns:w="http://schemas.openxmlformats.org/wordprocessingml/2006/main" xmlns:w14="http://schemas.microsoft.com/office/word/2010/wordml" xmlns:wpg="http://schemas.microsoft.com/office/word/2010/wordprocessingGroup" xmlns:wpi="http://schemas.microsoft.com/office/word/2010/wordprocessingInk" xmlns:wne="http://schemas.microsoft.com/office/word/2006/wordml" xmlns:wps="http://schemas.microsoft.com/office/word/2010/wordprocessingShape" mc:Ignorable="w14 wp14">
+<w:endnotes xmlns:ve="http://schemas.openxmlformats.org/markup-compatibility/2006" xmlns:o="urn:schemas-microsoft-com:office:office" xmlns:r="http://schemas.openxmlformats.org/officeDocument/2006/relationships" xmlns:m="http://schemas.openxmlformats.org/officeDocument/2006/math" xmlns:v="urn:schemas-microsoft-com:vml" xmlns:wp="http://schemas.openxmlformats.org/drawingml/2006/wordprocessingDrawing" xmlns:w10="urn:schemas-microsoft-com:office:word" xmlns:w="http://schemas.openxmlformats.org/wordprocessingml/2006/main" xmlns:wne="http://schemas.microsoft.com/office/word/2006/wordml">
   <w:endnote w:type="separator" w:id="-1">
     <w:p>
       <w:pPr>
@@ -1908,20 +2943,10 @@
 </file>
 
 <file path=word/footer1.xml><?xml version="1.0" encoding="utf-8"?>
-<w:ftr xmlns:wpc="http://schemas.microsoft.com/office/word/2010/wordprocessingCanvas" xmlns:mc="http://schemas.openxmlformats.org/markup-compatibility/2006" xmlns:o="urn:schemas-microsoft-com:office:office" xmlns:r="http://schemas.openxmlformats.org/officeDocument/2006/relationships" xmlns:m="http://schemas.openxmlformats.org/officeDocument/2006/math" xmlns:v="urn:schemas-microsoft-com:vml" xmlns:wp14="http://schemas.microsoft.com/office/word/2010/wordprocessingDrawing" xmlns:wp="http://schemas.openxmlformats.org/drawingml/2006/wordprocessingDrawing" xmlns:w10="urn:schemas-microsoft-com:office:word" xmlns:w="http://schemas.openxmlformats.org/wordprocessingml/2006/main" xmlns:w14="http://schemas.microsoft.com/office/word/2010/wordml" xmlns:wpg="http://schemas.microsoft.com/office/word/2010/wordprocessingGroup" xmlns:wpi="http://schemas.microsoft.com/office/word/2010/wordprocessingInk" xmlns:wne="http://schemas.microsoft.com/office/word/2006/wordml" xmlns:wps="http://schemas.microsoft.com/office/word/2010/wordprocessingShape" mc:Ignorable="w14 wp14">
+<w:ftr xmlns:ve="http://schemas.openxmlformats.org/markup-compatibility/2006" xmlns:o="urn:schemas-microsoft-com:office:office" xmlns:r="http://schemas.openxmlformats.org/officeDocument/2006/relationships" xmlns:m="http://schemas.openxmlformats.org/officeDocument/2006/math" xmlns:v="urn:schemas-microsoft-com:vml" xmlns:wp="http://schemas.openxmlformats.org/drawingml/2006/wordprocessingDrawing" xmlns:w10="urn:schemas-microsoft-com:office:word" xmlns:w="http://schemas.openxmlformats.org/wordprocessingml/2006/main" xmlns:wne="http://schemas.microsoft.com/office/word/2006/wordml">
   <w:p>
     <w:pPr>
-      <w:pStyle w:val="Footer"/>
-    </w:pPr>
-  </w:p>
-</w:ftr>
-</file>
-
-<file path=word/footer2.xml><?xml version="1.0" encoding="utf-8"?>
-<w:ftr xmlns:wpc="http://schemas.microsoft.com/office/word/2010/wordprocessingCanvas" xmlns:mc="http://schemas.openxmlformats.org/markup-compatibility/2006" xmlns:o="urn:schemas-microsoft-com:office:office" xmlns:r="http://schemas.openxmlformats.org/officeDocument/2006/relationships" xmlns:m="http://schemas.openxmlformats.org/officeDocument/2006/math" xmlns:v="urn:schemas-microsoft-com:vml" xmlns:wp14="http://schemas.microsoft.com/office/word/2010/wordprocessingDrawing" xmlns:wp="http://schemas.openxmlformats.org/drawingml/2006/wordprocessingDrawing" xmlns:w10="urn:schemas-microsoft-com:office:word" xmlns:w="http://schemas.openxmlformats.org/wordprocessingml/2006/main" xmlns:w14="http://schemas.microsoft.com/office/word/2010/wordml" xmlns:wpg="http://schemas.microsoft.com/office/word/2010/wordprocessingGroup" xmlns:wpi="http://schemas.microsoft.com/office/word/2010/wordprocessingInk" xmlns:wne="http://schemas.microsoft.com/office/word/2006/wordml" xmlns:wps="http://schemas.microsoft.com/office/word/2010/wordprocessingShape" mc:Ignorable="w14 wp14">
-  <w:p>
-    <w:pPr>
-      <w:pStyle w:val="Footer"/>
+      <w:pStyle w:val="a5"/>
     </w:pPr>
     <w:r>
       <w:t>Page:</w:t>
@@ -1942,7 +2967,7 @@
       <w:rPr>
         <w:noProof/>
       </w:rPr>
-      <w:t>1</w:t>
+      <w:t>4</w:t>
     </w:r>
     <w:r>
       <w:fldChar w:fldCharType="end"/>
@@ -1958,18 +2983,8 @@
 </w:ftr>
 </file>
 
-<file path=word/footer3.xml><?xml version="1.0" encoding="utf-8"?>
-<w:ftr xmlns:wpc="http://schemas.microsoft.com/office/word/2010/wordprocessingCanvas" xmlns:mc="http://schemas.openxmlformats.org/markup-compatibility/2006" xmlns:o="urn:schemas-microsoft-com:office:office" xmlns:r="http://schemas.openxmlformats.org/officeDocument/2006/relationships" xmlns:m="http://schemas.openxmlformats.org/officeDocument/2006/math" xmlns:v="urn:schemas-microsoft-com:vml" xmlns:wp14="http://schemas.microsoft.com/office/word/2010/wordprocessingDrawing" xmlns:wp="http://schemas.openxmlformats.org/drawingml/2006/wordprocessingDrawing" xmlns:w10="urn:schemas-microsoft-com:office:word" xmlns:w="http://schemas.openxmlformats.org/wordprocessingml/2006/main" xmlns:w14="http://schemas.microsoft.com/office/word/2010/wordml" xmlns:wpg="http://schemas.microsoft.com/office/word/2010/wordprocessingGroup" xmlns:wpi="http://schemas.microsoft.com/office/word/2010/wordprocessingInk" xmlns:wne="http://schemas.microsoft.com/office/word/2006/wordml" xmlns:wps="http://schemas.microsoft.com/office/word/2010/wordprocessingShape" mc:Ignorable="w14 wp14">
-  <w:p>
-    <w:pPr>
-      <w:pStyle w:val="Footer"/>
-    </w:pPr>
-  </w:p>
-</w:ftr>
-</file>
-
 <file path=word/footnotes.xml><?xml version="1.0" encoding="utf-8"?>
-<w:footnotes xmlns:wpc="http://schemas.microsoft.com/office/word/2010/wordprocessingCanvas" xmlns:mc="http://schemas.openxmlformats.org/markup-compatibility/2006" xmlns:o="urn:schemas-microsoft-com:office:office" xmlns:r="http://schemas.openxmlformats.org/officeDocument/2006/relationships" xmlns:m="http://schemas.openxmlformats.org/officeDocument/2006/math" xmlns:v="urn:schemas-microsoft-com:vml" xmlns:wp14="http://schemas.microsoft.com/office/word/2010/wordprocessingDrawing" xmlns:wp="http://schemas.openxmlformats.org/drawingml/2006/wordprocessingDrawing" xmlns:w10="urn:schemas-microsoft-com:office:word" xmlns:w="http://schemas.openxmlformats.org/wordprocessingml/2006/main" xmlns:w14="http://schemas.microsoft.com/office/word/2010/wordml" xmlns:wpg="http://schemas.microsoft.com/office/word/2010/wordprocessingGroup" xmlns:wpi="http://schemas.microsoft.com/office/word/2010/wordprocessingInk" xmlns:wne="http://schemas.microsoft.com/office/word/2006/wordml" xmlns:wps="http://schemas.microsoft.com/office/word/2010/wordprocessingShape" mc:Ignorable="w14 wp14">
+<w:footnotes xmlns:ve="http://schemas.openxmlformats.org/markup-compatibility/2006" xmlns:o="urn:schemas-microsoft-com:office:office" xmlns:r="http://schemas.openxmlformats.org/officeDocument/2006/relationships" xmlns:m="http://schemas.openxmlformats.org/officeDocument/2006/math" xmlns:v="urn:schemas-microsoft-com:vml" xmlns:wp="http://schemas.openxmlformats.org/drawingml/2006/wordprocessingDrawing" xmlns:w10="urn:schemas-microsoft-com:office:word" xmlns:w="http://schemas.openxmlformats.org/wordprocessingml/2006/main" xmlns:wne="http://schemas.microsoft.com/office/word/2006/wordml">
   <w:footnote w:type="separator" w:id="-1">
     <w:p>
       <w:pPr>
@@ -1994,30 +3009,20 @@
 </file>
 
 <file path=word/header1.xml><?xml version="1.0" encoding="utf-8"?>
-<w:hdr xmlns:wpc="http://schemas.microsoft.com/office/word/2010/wordprocessingCanvas" xmlns:mc="http://schemas.openxmlformats.org/markup-compatibility/2006" xmlns:o="urn:schemas-microsoft-com:office:office" xmlns:r="http://schemas.openxmlformats.org/officeDocument/2006/relationships" xmlns:m="http://schemas.openxmlformats.org/officeDocument/2006/math" xmlns:v="urn:schemas-microsoft-com:vml" xmlns:wp14="http://schemas.microsoft.com/office/word/2010/wordprocessingDrawing" xmlns:wp="http://schemas.openxmlformats.org/drawingml/2006/wordprocessingDrawing" xmlns:w10="urn:schemas-microsoft-com:office:word" xmlns:w="http://schemas.openxmlformats.org/wordprocessingml/2006/main" xmlns:w14="http://schemas.microsoft.com/office/word/2010/wordml" xmlns:wpg="http://schemas.microsoft.com/office/word/2010/wordprocessingGroup" xmlns:wpi="http://schemas.microsoft.com/office/word/2010/wordprocessingInk" xmlns:wne="http://schemas.microsoft.com/office/word/2006/wordml" xmlns:wps="http://schemas.microsoft.com/office/word/2010/wordprocessingShape" mc:Ignorable="w14 wp14">
+<w:hdr xmlns:ve="http://schemas.openxmlformats.org/markup-compatibility/2006" xmlns:o="urn:schemas-microsoft-com:office:office" xmlns:r="http://schemas.openxmlformats.org/officeDocument/2006/relationships" xmlns:m="http://schemas.openxmlformats.org/officeDocument/2006/math" xmlns:v="urn:schemas-microsoft-com:vml" xmlns:wp="http://schemas.openxmlformats.org/drawingml/2006/wordprocessingDrawing" xmlns:w10="urn:schemas-microsoft-com:office:word" xmlns:w="http://schemas.openxmlformats.org/wordprocessingml/2006/main" xmlns:wne="http://schemas.microsoft.com/office/word/2006/wordml">
   <w:p>
     <w:pPr>
-      <w:pStyle w:val="Header"/>
-    </w:pPr>
-  </w:p>
-</w:hdr>
-</file>
-
-<file path=word/header2.xml><?xml version="1.0" encoding="utf-8"?>
-<w:hdr xmlns:wpc="http://schemas.microsoft.com/office/word/2010/wordprocessingCanvas" xmlns:mc="http://schemas.openxmlformats.org/markup-compatibility/2006" xmlns:o="urn:schemas-microsoft-com:office:office" xmlns:r="http://schemas.openxmlformats.org/officeDocument/2006/relationships" xmlns:m="http://schemas.openxmlformats.org/officeDocument/2006/math" xmlns:v="urn:schemas-microsoft-com:vml" xmlns:wp14="http://schemas.microsoft.com/office/word/2010/wordprocessingDrawing" xmlns:wp="http://schemas.openxmlformats.org/drawingml/2006/wordprocessingDrawing" xmlns:w10="urn:schemas-microsoft-com:office:word" xmlns:w="http://schemas.openxmlformats.org/wordprocessingml/2006/main" xmlns:w14="http://schemas.microsoft.com/office/word/2010/wordml" xmlns:wpg="http://schemas.microsoft.com/office/word/2010/wordprocessingGroup" xmlns:wpi="http://schemas.microsoft.com/office/word/2010/wordprocessingInk" xmlns:wne="http://schemas.microsoft.com/office/word/2006/wordml" xmlns:wps="http://schemas.microsoft.com/office/word/2010/wordprocessingShape" mc:Ignorable="w14 wp14">
-  <w:p>
-    <w:pPr>
-      <w:pStyle w:val="Header"/>
+      <w:pStyle w:val="afc"/>
     </w:pPr>
   </w:p>
   <w:p>
     <w:pPr>
-      <w:pStyle w:val="Header"/>
+      <w:pStyle w:val="afc"/>
     </w:pPr>
   </w:p>
   <w:p>
     <w:pPr>
-      <w:pStyle w:val="Header"/>
+      <w:pStyle w:val="afc"/>
     </w:pPr>
     <w:r>
       <w:t xml:space="preserve">Group 09 </w:t>
@@ -2064,19 +3069,237 @@
 </w:hdr>
 </file>
 
-<file path=word/header3.xml><?xml version="1.0" encoding="utf-8"?>
-<w:hdr xmlns:wpc="http://schemas.microsoft.com/office/word/2010/wordprocessingCanvas" xmlns:mc="http://schemas.openxmlformats.org/markup-compatibility/2006" xmlns:o="urn:schemas-microsoft-com:office:office" xmlns:r="http://schemas.openxmlformats.org/officeDocument/2006/relationships" xmlns:m="http://schemas.openxmlformats.org/officeDocument/2006/math" xmlns:v="urn:schemas-microsoft-com:vml" xmlns:wp14="http://schemas.microsoft.com/office/word/2010/wordprocessingDrawing" xmlns:wp="http://schemas.openxmlformats.org/drawingml/2006/wordprocessingDrawing" xmlns:w10="urn:schemas-microsoft-com:office:word" xmlns:w="http://schemas.openxmlformats.org/wordprocessingml/2006/main" xmlns:w14="http://schemas.microsoft.com/office/word/2010/wordml" xmlns:wpg="http://schemas.microsoft.com/office/word/2010/wordprocessingGroup" xmlns:wpi="http://schemas.microsoft.com/office/word/2010/wordprocessingInk" xmlns:wne="http://schemas.microsoft.com/office/word/2006/wordml" xmlns:wps="http://schemas.microsoft.com/office/word/2010/wordprocessingShape" mc:Ignorable="w14 wp14">
-  <w:p>
-    <w:pPr>
-      <w:pStyle w:val="Header"/>
-    </w:pPr>
-  </w:p>
-</w:hdr>
-</file>
-
 <file path=word/numbering.xml><?xml version="1.0" encoding="utf-8"?>
-<w:numbering xmlns:wpc="http://schemas.microsoft.com/office/word/2010/wordprocessingCanvas" xmlns:mc="http://schemas.openxmlformats.org/markup-compatibility/2006" xmlns:o="urn:schemas-microsoft-com:office:office" xmlns:r="http://schemas.openxmlformats.org/officeDocument/2006/relationships" xmlns:m="http://schemas.openxmlformats.org/officeDocument/2006/math" xmlns:v="urn:schemas-microsoft-com:vml" xmlns:wp14="http://schemas.microsoft.com/office/word/2010/wordprocessingDrawing" xmlns:wp="http://schemas.openxmlformats.org/drawingml/2006/wordprocessingDrawing" xmlns:w10="urn:schemas-microsoft-com:office:word" xmlns:w="http://schemas.openxmlformats.org/wordprocessingml/2006/main" xmlns:w14="http://schemas.microsoft.com/office/word/2010/wordml" xmlns:wpg="http://schemas.microsoft.com/office/word/2010/wordprocessingGroup" xmlns:wpi="http://schemas.microsoft.com/office/word/2010/wordprocessingInk" xmlns:wne="http://schemas.microsoft.com/office/word/2006/wordml" xmlns:wps="http://schemas.microsoft.com/office/word/2010/wordprocessingShape" mc:Ignorable="w14 wp14">
+<w:numbering xmlns:ve="http://schemas.openxmlformats.org/markup-compatibility/2006" xmlns:o="urn:schemas-microsoft-com:office:office" xmlns:r="http://schemas.openxmlformats.org/officeDocument/2006/relationships" xmlns:m="http://schemas.openxmlformats.org/officeDocument/2006/math" xmlns:v="urn:schemas-microsoft-com:vml" xmlns:wp="http://schemas.openxmlformats.org/drawingml/2006/wordprocessingDrawing" xmlns:w10="urn:schemas-microsoft-com:office:word" xmlns:w="http://schemas.openxmlformats.org/wordprocessingml/2006/main" xmlns:wne="http://schemas.microsoft.com/office/word/2006/wordml">
   <w:abstractNum w:abstractNumId="0">
+    <w:nsid w:val="00000002"/>
+    <w:multiLevelType w:val="multilevel"/>
+    <w:tmpl w:val="894EE874"/>
+    <w:lvl w:ilvl="0">
+      <w:numFmt w:val="bullet"/>
+      <w:lvlText w:val="•"/>
+      <w:lvlJc w:val="left"/>
+      <w:pPr>
+        <w:tabs>
+          <w:tab w:val="num" w:pos="180"/>
+        </w:tabs>
+        <w:ind w:left="180" w:firstLine="0"/>
+      </w:pPr>
+      <w:rPr>
+        <w:position w:val="-2"/>
+      </w:rPr>
+    </w:lvl>
+    <w:lvl w:ilvl="1">
+      <w:start w:val="1"/>
+      <w:numFmt w:val="bullet"/>
+      <w:lvlText w:val="•"/>
+      <w:lvlJc w:val="left"/>
+      <w:pPr>
+        <w:tabs>
+          <w:tab w:val="num" w:pos="180"/>
+        </w:tabs>
+        <w:ind w:left="180" w:firstLine="360"/>
+      </w:pPr>
+      <w:rPr>
+        <w:position w:val="-2"/>
+      </w:rPr>
+    </w:lvl>
+    <w:lvl w:ilvl="2">
+      <w:start w:val="1"/>
+      <w:numFmt w:val="bullet"/>
+      <w:lvlText w:val="•"/>
+      <w:lvlJc w:val="left"/>
+      <w:pPr>
+        <w:tabs>
+          <w:tab w:val="num" w:pos="180"/>
+        </w:tabs>
+        <w:ind w:left="180" w:firstLine="720"/>
+      </w:pPr>
+      <w:rPr>
+        <w:position w:val="-2"/>
+      </w:rPr>
+    </w:lvl>
+    <w:lvl w:ilvl="3">
+      <w:start w:val="1"/>
+      <w:numFmt w:val="bullet"/>
+      <w:lvlText w:val="•"/>
+      <w:lvlJc w:val="left"/>
+      <w:pPr>
+        <w:tabs>
+          <w:tab w:val="num" w:pos="180"/>
+        </w:tabs>
+        <w:ind w:left="180" w:firstLine="1080"/>
+      </w:pPr>
+      <w:rPr>
+        <w:position w:val="-2"/>
+      </w:rPr>
+    </w:lvl>
+    <w:lvl w:ilvl="4">
+      <w:start w:val="1"/>
+      <w:numFmt w:val="bullet"/>
+      <w:lvlText w:val="•"/>
+      <w:lvlJc w:val="left"/>
+      <w:pPr>
+        <w:tabs>
+          <w:tab w:val="num" w:pos="180"/>
+        </w:tabs>
+        <w:ind w:left="180" w:firstLine="1440"/>
+      </w:pPr>
+      <w:rPr>
+        <w:position w:val="-2"/>
+      </w:rPr>
+    </w:lvl>
+    <w:lvl w:ilvl="5">
+      <w:start w:val="1"/>
+      <w:numFmt w:val="bullet"/>
+      <w:lvlText w:val="•"/>
+      <w:lvlJc w:val="left"/>
+      <w:pPr>
+        <w:tabs>
+          <w:tab w:val="num" w:pos="180"/>
+        </w:tabs>
+        <w:ind w:left="180" w:firstLine="1800"/>
+      </w:pPr>
+      <w:rPr>
+        <w:position w:val="-2"/>
+      </w:rPr>
+    </w:lvl>
+    <w:lvl w:ilvl="6">
+      <w:start w:val="1"/>
+      <w:numFmt w:val="bullet"/>
+      <w:lvlText w:val="•"/>
+      <w:lvlJc w:val="left"/>
+      <w:pPr>
+        <w:tabs>
+          <w:tab w:val="num" w:pos="180"/>
+        </w:tabs>
+        <w:ind w:left="180" w:firstLine="2160"/>
+      </w:pPr>
+      <w:rPr>
+        <w:position w:val="-2"/>
+      </w:rPr>
+    </w:lvl>
+    <w:lvl w:ilvl="7">
+      <w:start w:val="1"/>
+      <w:numFmt w:val="bullet"/>
+      <w:lvlText w:val="•"/>
+      <w:lvlJc w:val="left"/>
+      <w:pPr>
+        <w:tabs>
+          <w:tab w:val="num" w:pos="180"/>
+        </w:tabs>
+        <w:ind w:left="180" w:firstLine="2520"/>
+      </w:pPr>
+      <w:rPr>
+        <w:position w:val="-2"/>
+      </w:rPr>
+    </w:lvl>
+    <w:lvl w:ilvl="8">
+      <w:start w:val="1"/>
+      <w:numFmt w:val="bullet"/>
+      <w:lvlText w:val="•"/>
+      <w:lvlJc w:val="left"/>
+      <w:pPr>
+        <w:tabs>
+          <w:tab w:val="num" w:pos="180"/>
+        </w:tabs>
+        <w:ind w:left="180" w:firstLine="2880"/>
+      </w:pPr>
+      <w:rPr>
+        <w:position w:val="-2"/>
+      </w:rPr>
+    </w:lvl>
+  </w:abstractNum>
+  <w:abstractNum w:abstractNumId="1">
+    <w:nsid w:val="01234FF0"/>
+    <w:multiLevelType w:val="hybridMultilevel"/>
+    <w:tmpl w:val="93F813F4"/>
+    <w:lvl w:ilvl="0" w:tplc="994EE0CC">
+      <w:start w:val="1"/>
+      <w:numFmt w:val="decimal"/>
+      <w:lvlText w:val="%1"/>
+      <w:lvlJc w:val="left"/>
+      <w:pPr>
+        <w:ind w:left="360" w:hanging="360"/>
+      </w:pPr>
+      <w:rPr>
+        <w:rFonts w:hint="default"/>
+      </w:rPr>
+    </w:lvl>
+    <w:lvl w:ilvl="1" w:tplc="04090019" w:tentative="1">
+      <w:start w:val="1"/>
+      <w:numFmt w:val="ideographTraditional"/>
+      <w:lvlText w:val="%2、"/>
+      <w:lvlJc w:val="left"/>
+      <w:pPr>
+        <w:ind w:left="960" w:hanging="480"/>
+      </w:pPr>
+    </w:lvl>
+    <w:lvl w:ilvl="2" w:tplc="0409001B" w:tentative="1">
+      <w:start w:val="1"/>
+      <w:numFmt w:val="lowerRoman"/>
+      <w:lvlText w:val="%3."/>
+      <w:lvlJc w:val="right"/>
+      <w:pPr>
+        <w:ind w:left="1440" w:hanging="480"/>
+      </w:pPr>
+    </w:lvl>
+    <w:lvl w:ilvl="3" w:tplc="0409000F" w:tentative="1">
+      <w:start w:val="1"/>
+      <w:numFmt w:val="decimal"/>
+      <w:lvlText w:val="%4."/>
+      <w:lvlJc w:val="left"/>
+      <w:pPr>
+        <w:ind w:left="1920" w:hanging="480"/>
+      </w:pPr>
+    </w:lvl>
+    <w:lvl w:ilvl="4" w:tplc="04090019" w:tentative="1">
+      <w:start w:val="1"/>
+      <w:numFmt w:val="ideographTraditional"/>
+      <w:lvlText w:val="%5、"/>
+      <w:lvlJc w:val="left"/>
+      <w:pPr>
+        <w:ind w:left="2400" w:hanging="480"/>
+      </w:pPr>
+    </w:lvl>
+    <w:lvl w:ilvl="5" w:tplc="0409001B" w:tentative="1">
+      <w:start w:val="1"/>
+      <w:numFmt w:val="lowerRoman"/>
+      <w:lvlText w:val="%6."/>
+      <w:lvlJc w:val="right"/>
+      <w:pPr>
+        <w:ind w:left="2880" w:hanging="480"/>
+      </w:pPr>
+    </w:lvl>
+    <w:lvl w:ilvl="6" w:tplc="0409000F" w:tentative="1">
+      <w:start w:val="1"/>
+      <w:numFmt w:val="decimal"/>
+      <w:lvlText w:val="%7."/>
+      <w:lvlJc w:val="left"/>
+      <w:pPr>
+        <w:ind w:left="3360" w:hanging="480"/>
+      </w:pPr>
+    </w:lvl>
+    <w:lvl w:ilvl="7" w:tplc="04090019" w:tentative="1">
+      <w:start w:val="1"/>
+      <w:numFmt w:val="ideographTraditional"/>
+      <w:lvlText w:val="%8、"/>
+      <w:lvlJc w:val="left"/>
+      <w:pPr>
+        <w:ind w:left="3840" w:hanging="480"/>
+      </w:pPr>
+    </w:lvl>
+    <w:lvl w:ilvl="8" w:tplc="0409001B" w:tentative="1">
+      <w:start w:val="1"/>
+      <w:numFmt w:val="lowerRoman"/>
+      <w:lvlText w:val="%9."/>
+      <w:lvlJc w:val="right"/>
+      <w:pPr>
+        <w:ind w:left="4320" w:hanging="480"/>
+      </w:pPr>
+    </w:lvl>
+  </w:abstractNum>
+  <w:abstractNum w:abstractNumId="2">
     <w:nsid w:val="02EE1A0B"/>
     <w:multiLevelType w:val="hybridMultilevel"/>
     <w:tmpl w:val="1F7A02FE"/>
@@ -2165,7 +3388,7 @@
       </w:pPr>
     </w:lvl>
   </w:abstractNum>
-  <w:abstractNum w:abstractNumId="1">
+  <w:abstractNum w:abstractNumId="3">
     <w:nsid w:val="034B7404"/>
     <w:multiLevelType w:val="hybridMultilevel"/>
     <w:tmpl w:val="DF4E2DE8"/>
@@ -2254,7 +3477,120 @@
       </w:pPr>
     </w:lvl>
   </w:abstractNum>
-  <w:abstractNum w:abstractNumId="2">
+  <w:abstractNum w:abstractNumId="4">
+    <w:nsid w:val="074645A5"/>
+    <w:multiLevelType w:val="multilevel"/>
+    <w:tmpl w:val="0368FABE"/>
+    <w:lvl w:ilvl="0">
+      <w:start w:val="1"/>
+      <w:numFmt w:val="decimal"/>
+      <w:lvlText w:val="%1"/>
+      <w:lvlJc w:val="left"/>
+      <w:pPr>
+        <w:ind w:left="525" w:hanging="525"/>
+      </w:pPr>
+      <w:rPr>
+        <w:rFonts w:hint="default"/>
+      </w:rPr>
+    </w:lvl>
+    <w:lvl w:ilvl="1">
+      <w:start w:val="1"/>
+      <w:numFmt w:val="decimal"/>
+      <w:lvlText w:val="%1.%2"/>
+      <w:lvlJc w:val="left"/>
+      <w:pPr>
+        <w:ind w:left="720" w:hanging="720"/>
+      </w:pPr>
+      <w:rPr>
+        <w:rFonts w:hint="default"/>
+      </w:rPr>
+    </w:lvl>
+    <w:lvl w:ilvl="2">
+      <w:start w:val="1"/>
+      <w:numFmt w:val="decimal"/>
+      <w:lvlText w:val="%1.%2.%3"/>
+      <w:lvlJc w:val="left"/>
+      <w:pPr>
+        <w:ind w:left="720" w:hanging="720"/>
+      </w:pPr>
+      <w:rPr>
+        <w:rFonts w:hint="default"/>
+      </w:rPr>
+    </w:lvl>
+    <w:lvl w:ilvl="3">
+      <w:start w:val="1"/>
+      <w:numFmt w:val="decimal"/>
+      <w:lvlText w:val="%1.%2.%3.%4"/>
+      <w:lvlJc w:val="left"/>
+      <w:pPr>
+        <w:ind w:left="1080" w:hanging="1080"/>
+      </w:pPr>
+      <w:rPr>
+        <w:rFonts w:hint="default"/>
+      </w:rPr>
+    </w:lvl>
+    <w:lvl w:ilvl="4">
+      <w:start w:val="1"/>
+      <w:numFmt w:val="decimal"/>
+      <w:lvlText w:val="%1.%2.%3.%4.%5"/>
+      <w:lvlJc w:val="left"/>
+      <w:pPr>
+        <w:ind w:left="1440" w:hanging="1440"/>
+      </w:pPr>
+      <w:rPr>
+        <w:rFonts w:hint="default"/>
+      </w:rPr>
+    </w:lvl>
+    <w:lvl w:ilvl="5">
+      <w:start w:val="1"/>
+      <w:numFmt w:val="decimal"/>
+      <w:lvlText w:val="%1.%2.%3.%4.%5.%6"/>
+      <w:lvlJc w:val="left"/>
+      <w:pPr>
+        <w:ind w:left="1800" w:hanging="1800"/>
+      </w:pPr>
+      <w:rPr>
+        <w:rFonts w:hint="default"/>
+      </w:rPr>
+    </w:lvl>
+    <w:lvl w:ilvl="6">
+      <w:start w:val="1"/>
+      <w:numFmt w:val="decimal"/>
+      <w:lvlText w:val="%1.%2.%3.%4.%5.%6.%7"/>
+      <w:lvlJc w:val="left"/>
+      <w:pPr>
+        <w:ind w:left="1800" w:hanging="1800"/>
+      </w:pPr>
+      <w:rPr>
+        <w:rFonts w:hint="default"/>
+      </w:rPr>
+    </w:lvl>
+    <w:lvl w:ilvl="7">
+      <w:start w:val="1"/>
+      <w:numFmt w:val="decimal"/>
+      <w:lvlText w:val="%1.%2.%3.%4.%5.%6.%7.%8"/>
+      <w:lvlJc w:val="left"/>
+      <w:pPr>
+        <w:ind w:left="2160" w:hanging="2160"/>
+      </w:pPr>
+      <w:rPr>
+        <w:rFonts w:hint="default"/>
+      </w:rPr>
+    </w:lvl>
+    <w:lvl w:ilvl="8">
+      <w:start w:val="1"/>
+      <w:numFmt w:val="decimal"/>
+      <w:lvlText w:val="%1.%2.%3.%4.%5.%6.%7.%8.%9"/>
+      <w:lvlJc w:val="left"/>
+      <w:pPr>
+        <w:ind w:left="2520" w:hanging="2520"/>
+      </w:pPr>
+      <w:rPr>
+        <w:rFonts w:hint="default"/>
+      </w:rPr>
+    </w:lvl>
+  </w:abstractNum>
+  <w:abstractNum w:abstractNumId="5">
     <w:nsid w:val="0D162AEF"/>
     <w:multiLevelType w:val="multilevel"/>
     <w:tmpl w:val="B1C093E6"/>
@@ -2366,7 +3702,303 @@
       </w:rPr>
     </w:lvl>
   </w:abstractNum>
-  <w:abstractNum w:abstractNumId="3">
+  <w:abstractNum w:abstractNumId="6">
+    <w:nsid w:val="1D8121C4"/>
+    <w:multiLevelType w:val="hybridMultilevel"/>
+    <w:tmpl w:val="9790EFE2"/>
+    <w:lvl w:ilvl="0" w:tplc="99327E88">
+      <w:start w:val="1"/>
+      <w:numFmt w:val="decimal"/>
+      <w:lvlText w:val="%1"/>
+      <w:lvlJc w:val="left"/>
+      <w:pPr>
+        <w:ind w:left="360" w:hanging="360"/>
+      </w:pPr>
+      <w:rPr>
+        <w:rFonts w:hint="default"/>
+      </w:rPr>
+    </w:lvl>
+    <w:lvl w:ilvl="1" w:tplc="04090019" w:tentative="1">
+      <w:start w:val="1"/>
+      <w:numFmt w:val="ideographTraditional"/>
+      <w:lvlText w:val="%2、"/>
+      <w:lvlJc w:val="left"/>
+      <w:pPr>
+        <w:ind w:left="960" w:hanging="480"/>
+      </w:pPr>
+    </w:lvl>
+    <w:lvl w:ilvl="2" w:tplc="0409001B" w:tentative="1">
+      <w:start w:val="1"/>
+      <w:numFmt w:val="lowerRoman"/>
+      <w:lvlText w:val="%3."/>
+      <w:lvlJc w:val="right"/>
+      <w:pPr>
+        <w:ind w:left="1440" w:hanging="480"/>
+      </w:pPr>
+    </w:lvl>
+    <w:lvl w:ilvl="3" w:tplc="0409000F" w:tentative="1">
+      <w:start w:val="1"/>
+      <w:numFmt w:val="decimal"/>
+      <w:lvlText w:val="%4."/>
+      <w:lvlJc w:val="left"/>
+      <w:pPr>
+        <w:ind w:left="1920" w:hanging="480"/>
+      </w:pPr>
+    </w:lvl>
+    <w:lvl w:ilvl="4" w:tplc="04090019" w:tentative="1">
+      <w:start w:val="1"/>
+      <w:numFmt w:val="ideographTraditional"/>
+      <w:lvlText w:val="%5、"/>
+      <w:lvlJc w:val="left"/>
+      <w:pPr>
+        <w:ind w:left="2400" w:hanging="480"/>
+      </w:pPr>
+    </w:lvl>
+    <w:lvl w:ilvl="5" w:tplc="0409001B" w:tentative="1">
+      <w:start w:val="1"/>
+      <w:numFmt w:val="lowerRoman"/>
+      <w:lvlText w:val="%6."/>
+      <w:lvlJc w:val="right"/>
+      <w:pPr>
+        <w:ind w:left="2880" w:hanging="480"/>
+      </w:pPr>
+    </w:lvl>
+    <w:lvl w:ilvl="6" w:tplc="0409000F" w:tentative="1">
+      <w:start w:val="1"/>
+      <w:numFmt w:val="decimal"/>
+      <w:lvlText w:val="%7."/>
+      <w:lvlJc w:val="left"/>
+      <w:pPr>
+        <w:ind w:left="3360" w:hanging="480"/>
+      </w:pPr>
+    </w:lvl>
+    <w:lvl w:ilvl="7" w:tplc="04090019" w:tentative="1">
+      <w:start w:val="1"/>
+      <w:numFmt w:val="ideographTraditional"/>
+      <w:lvlText w:val="%8、"/>
+      <w:lvlJc w:val="left"/>
+      <w:pPr>
+        <w:ind w:left="3840" w:hanging="480"/>
+      </w:pPr>
+    </w:lvl>
+    <w:lvl w:ilvl="8" w:tplc="0409001B" w:tentative="1">
+      <w:start w:val="1"/>
+      <w:numFmt w:val="lowerRoman"/>
+      <w:lvlText w:val="%9."/>
+      <w:lvlJc w:val="right"/>
+      <w:pPr>
+        <w:ind w:left="4320" w:hanging="480"/>
+      </w:pPr>
+    </w:lvl>
+  </w:abstractNum>
+  <w:abstractNum w:abstractNumId="7">
+    <w:nsid w:val="1DBF6945"/>
+    <w:multiLevelType w:val="multilevel"/>
+    <w:tmpl w:val="F26262D6"/>
+    <w:lvl w:ilvl="0">
+      <w:start w:val="1"/>
+      <w:numFmt w:val="decimal"/>
+      <w:lvlText w:val="%1"/>
+      <w:lvlJc w:val="left"/>
+      <w:pPr>
+        <w:ind w:left="360" w:hanging="360"/>
+      </w:pPr>
+      <w:rPr>
+        <w:rFonts w:hint="default"/>
+      </w:rPr>
+    </w:lvl>
+    <w:lvl w:ilvl="1">
+      <w:start w:val="1"/>
+      <w:numFmt w:val="decimal"/>
+      <w:isLgl/>
+      <w:lvlText w:val="%1.%2"/>
+      <w:lvlJc w:val="left"/>
+      <w:pPr>
+        <w:ind w:left="720" w:hanging="720"/>
+      </w:pPr>
+      <w:rPr>
+        <w:rFonts w:hint="default"/>
+      </w:rPr>
+    </w:lvl>
+    <w:lvl w:ilvl="2">
+      <w:start w:val="1"/>
+      <w:numFmt w:val="decimal"/>
+      <w:isLgl/>
+      <w:lvlText w:val="%1.%2.%3"/>
+      <w:lvlJc w:val="left"/>
+      <w:pPr>
+        <w:ind w:left="720" w:hanging="720"/>
+      </w:pPr>
+      <w:rPr>
+        <w:rFonts w:hint="default"/>
+      </w:rPr>
+    </w:lvl>
+    <w:lvl w:ilvl="3">
+      <w:start w:val="1"/>
+      <w:numFmt w:val="decimal"/>
+      <w:isLgl/>
+      <w:lvlText w:val="%1.%2.%3.%4"/>
+      <w:lvlJc w:val="left"/>
+      <w:pPr>
+        <w:ind w:left="1080" w:hanging="1080"/>
+      </w:pPr>
+      <w:rPr>
+        <w:rFonts w:hint="default"/>
+      </w:rPr>
+    </w:lvl>
+    <w:lvl w:ilvl="4">
+      <w:start w:val="1"/>
+      <w:numFmt w:val="decimal"/>
+      <w:isLgl/>
+      <w:lvlText w:val="%1.%2.%3.%4.%5"/>
+      <w:lvlJc w:val="left"/>
+      <w:pPr>
+        <w:ind w:left="1440" w:hanging="1440"/>
+      </w:pPr>
+      <w:rPr>
+        <w:rFonts w:hint="default"/>
+      </w:rPr>
+    </w:lvl>
+    <w:lvl w:ilvl="5">
+      <w:start w:val="1"/>
+      <w:numFmt w:val="decimal"/>
+      <w:isLgl/>
+      <w:lvlText w:val="%1.%2.%3.%4.%5.%6"/>
+      <w:lvlJc w:val="left"/>
+      <w:pPr>
+        <w:ind w:left="1800" w:hanging="1800"/>
+      </w:pPr>
+      <w:rPr>
+        <w:rFonts w:hint="default"/>
+      </w:rPr>
+    </w:lvl>
+    <w:lvl w:ilvl="6">
+      <w:start w:val="1"/>
+      <w:numFmt w:val="decimal"/>
+      <w:isLgl/>
+      <w:lvlText w:val="%1.%2.%3.%4.%5.%6.%7"/>
+      <w:lvlJc w:val="left"/>
+      <w:pPr>
+        <w:ind w:left="1800" w:hanging="1800"/>
+      </w:pPr>
+      <w:rPr>
+        <w:rFonts w:hint="default"/>
+      </w:rPr>
+    </w:lvl>
+    <w:lvl w:ilvl="7">
+      <w:start w:val="1"/>
+      <w:numFmt w:val="decimal"/>
+      <w:isLgl/>
+      <w:lvlText w:val="%1.%2.%3.%4.%5.%6.%7.%8"/>
+      <w:lvlJc w:val="left"/>
+      <w:pPr>
+        <w:ind w:left="2160" w:hanging="2160"/>
+      </w:pPr>
+      <w:rPr>
+        <w:rFonts w:hint="default"/>
+      </w:rPr>
+    </w:lvl>
+    <w:lvl w:ilvl="8">
+      <w:start w:val="1"/>
+      <w:numFmt w:val="decimal"/>
+      <w:isLgl/>
+      <w:lvlText w:val="%1.%2.%3.%4.%5.%6.%7.%8.%9"/>
+      <w:lvlJc w:val="left"/>
+      <w:pPr>
+        <w:ind w:left="2520" w:hanging="2520"/>
+      </w:pPr>
+      <w:rPr>
+        <w:rFonts w:hint="default"/>
+      </w:rPr>
+    </w:lvl>
+  </w:abstractNum>
+  <w:abstractNum w:abstractNumId="8">
+    <w:nsid w:val="216E2D0E"/>
+    <w:multiLevelType w:val="hybridMultilevel"/>
+    <w:tmpl w:val="5B52DC40"/>
+    <w:lvl w:ilvl="0" w:tplc="0409000F">
+      <w:start w:val="1"/>
+      <w:numFmt w:val="decimal"/>
+      <w:lvlText w:val="%1."/>
+      <w:lvlJc w:val="left"/>
+      <w:pPr>
+        <w:ind w:left="480" w:hanging="480"/>
+      </w:pPr>
+    </w:lvl>
+    <w:lvl w:ilvl="1" w:tplc="04090019" w:tentative="1">
+      <w:start w:val="1"/>
+      <w:numFmt w:val="ideographTraditional"/>
+      <w:lvlText w:val="%2、"/>
+      <w:lvlJc w:val="left"/>
+      <w:pPr>
+        <w:ind w:left="960" w:hanging="480"/>
+      </w:pPr>
+    </w:lvl>
+    <w:lvl w:ilvl="2" w:tplc="0409001B" w:tentative="1">
+      <w:start w:val="1"/>
+      <w:numFmt w:val="lowerRoman"/>
+      <w:lvlText w:val="%3."/>
+      <w:lvlJc w:val="right"/>
+      <w:pPr>
+        <w:ind w:left="1440" w:hanging="480"/>
+      </w:pPr>
+    </w:lvl>
+    <w:lvl w:ilvl="3" w:tplc="0409000F" w:tentative="1">
+      <w:start w:val="1"/>
+      <w:numFmt w:val="decimal"/>
+      <w:lvlText w:val="%4."/>
+      <w:lvlJc w:val="left"/>
+      <w:pPr>
+        <w:ind w:left="1920" w:hanging="480"/>
+      </w:pPr>
+    </w:lvl>
+    <w:lvl w:ilvl="4" w:tplc="04090019" w:tentative="1">
+      <w:start w:val="1"/>
+      <w:numFmt w:val="ideographTraditional"/>
+      <w:lvlText w:val="%5、"/>
+      <w:lvlJc w:val="left"/>
+      <w:pPr>
+        <w:ind w:left="2400" w:hanging="480"/>
+      </w:pPr>
+    </w:lvl>
+    <w:lvl w:ilvl="5" w:tplc="0409001B" w:tentative="1">
+      <w:start w:val="1"/>
+      <w:numFmt w:val="lowerRoman"/>
+      <w:lvlText w:val="%6."/>
+      <w:lvlJc w:val="right"/>
+      <w:pPr>
+        <w:ind w:left="2880" w:hanging="480"/>
+      </w:pPr>
+    </w:lvl>
+    <w:lvl w:ilvl="6" w:tplc="0409000F" w:tentative="1">
+      <w:start w:val="1"/>
+      <w:numFmt w:val="decimal"/>
+      <w:lvlText w:val="%7."/>
+      <w:lvlJc w:val="left"/>
+      <w:pPr>
+        <w:ind w:left="3360" w:hanging="480"/>
+      </w:pPr>
+    </w:lvl>
+    <w:lvl w:ilvl="7" w:tplc="04090019" w:tentative="1">
+      <w:start w:val="1"/>
+      <w:numFmt w:val="ideographTraditional"/>
+      <w:lvlText w:val="%8、"/>
+      <w:lvlJc w:val="left"/>
+      <w:pPr>
+        <w:ind w:left="3840" w:hanging="480"/>
+      </w:pPr>
+    </w:lvl>
+    <w:lvl w:ilvl="8" w:tplc="0409001B" w:tentative="1">
+      <w:start w:val="1"/>
+      <w:numFmt w:val="lowerRoman"/>
+      <w:lvlText w:val="%9."/>
+      <w:lvlJc w:val="right"/>
+      <w:pPr>
+        <w:ind w:left="4320" w:hanging="480"/>
+      </w:pPr>
+    </w:lvl>
+  </w:abstractNum>
+  <w:abstractNum w:abstractNumId="9">
     <w:nsid w:val="2DAA056E"/>
     <w:multiLevelType w:val="multilevel"/>
     <w:tmpl w:val="1A4A09AA"/>
@@ -2488,7 +4120,96 @@
       </w:pPr>
     </w:lvl>
   </w:abstractNum>
-  <w:abstractNum w:abstractNumId="4">
+  <w:abstractNum w:abstractNumId="10">
+    <w:nsid w:val="38EC7C8B"/>
+    <w:multiLevelType w:val="hybridMultilevel"/>
+    <w:tmpl w:val="D82ED8CE"/>
+    <w:lvl w:ilvl="0" w:tplc="DC646616">
+      <w:start w:val="1"/>
+      <w:numFmt w:val="decimal"/>
+      <w:lvlText w:val="%1."/>
+      <w:lvlJc w:val="left"/>
+      <w:pPr>
+        <w:ind w:left="360" w:hanging="360"/>
+      </w:pPr>
+      <w:rPr>
+        <w:rFonts w:hint="default"/>
+      </w:rPr>
+    </w:lvl>
+    <w:lvl w:ilvl="1" w:tplc="04090019" w:tentative="1">
+      <w:start w:val="1"/>
+      <w:numFmt w:val="ideographTraditional"/>
+      <w:lvlText w:val="%2、"/>
+      <w:lvlJc w:val="left"/>
+      <w:pPr>
+        <w:ind w:left="960" w:hanging="480"/>
+      </w:pPr>
+    </w:lvl>
+    <w:lvl w:ilvl="2" w:tplc="0409001B" w:tentative="1">
+      <w:start w:val="1"/>
+      <w:numFmt w:val="lowerRoman"/>
+      <w:lvlText w:val="%3."/>
+      <w:lvlJc w:val="right"/>
+      <w:pPr>
+        <w:ind w:left="1440" w:hanging="480"/>
+      </w:pPr>
+    </w:lvl>
+    <w:lvl w:ilvl="3" w:tplc="0409000F" w:tentative="1">
+      <w:start w:val="1"/>
+      <w:numFmt w:val="decimal"/>
+      <w:lvlText w:val="%4."/>
+      <w:lvlJc w:val="left"/>
+      <w:pPr>
+        <w:ind w:left="1920" w:hanging="480"/>
+      </w:pPr>
+    </w:lvl>
+    <w:lvl w:ilvl="4" w:tplc="04090019" w:tentative="1">
+      <w:start w:val="1"/>
+      <w:numFmt w:val="ideographTraditional"/>
+      <w:lvlText w:val="%5、"/>
+      <w:lvlJc w:val="left"/>
+      <w:pPr>
+        <w:ind w:left="2400" w:hanging="480"/>
+      </w:pPr>
+    </w:lvl>
+    <w:lvl w:ilvl="5" w:tplc="0409001B" w:tentative="1">
+      <w:start w:val="1"/>
+      <w:numFmt w:val="lowerRoman"/>
+      <w:lvlText w:val="%6."/>
+      <w:lvlJc w:val="right"/>
+      <w:pPr>
+        <w:ind w:left="2880" w:hanging="480"/>
+      </w:pPr>
+    </w:lvl>
+    <w:lvl w:ilvl="6" w:tplc="0409000F" w:tentative="1">
+      <w:start w:val="1"/>
+      <w:numFmt w:val="decimal"/>
+      <w:lvlText w:val="%7."/>
+      <w:lvlJc w:val="left"/>
+      <w:pPr>
+        <w:ind w:left="3360" w:hanging="480"/>
+      </w:pPr>
+    </w:lvl>
+    <w:lvl w:ilvl="7" w:tplc="04090019" w:tentative="1">
+      <w:start w:val="1"/>
+      <w:numFmt w:val="ideographTraditional"/>
+      <w:lvlText w:val="%8、"/>
+      <w:lvlJc w:val="left"/>
+      <w:pPr>
+        <w:ind w:left="3840" w:hanging="480"/>
+      </w:pPr>
+    </w:lvl>
+    <w:lvl w:ilvl="8" w:tplc="0409001B" w:tentative="1">
+      <w:start w:val="1"/>
+      <w:numFmt w:val="lowerRoman"/>
+      <w:lvlText w:val="%9."/>
+      <w:lvlJc w:val="right"/>
+      <w:pPr>
+        <w:ind w:left="4320" w:hanging="480"/>
+      </w:pPr>
+    </w:lvl>
+  </w:abstractNum>
+  <w:abstractNum w:abstractNumId="11">
     <w:nsid w:val="520C58A4"/>
     <w:multiLevelType w:val="multilevel"/>
     <w:tmpl w:val="A9AA909C"/>
@@ -2601,7 +4322,298 @@
       </w:rPr>
     </w:lvl>
   </w:abstractNum>
-  <w:abstractNum w:abstractNumId="5">
+  <w:abstractNum w:abstractNumId="12">
+    <w:nsid w:val="617D3DD5"/>
+    <w:multiLevelType w:val="hybridMultilevel"/>
+    <w:tmpl w:val="E9E6B310"/>
+    <w:lvl w:ilvl="0" w:tplc="BF92B3E4">
+      <w:start w:val="1"/>
+      <w:numFmt w:val="decimal"/>
+      <w:lvlText w:val="%1."/>
+      <w:lvlJc w:val="left"/>
+      <w:pPr>
+        <w:ind w:left="360" w:hanging="360"/>
+      </w:pPr>
+      <w:rPr>
+        <w:rFonts w:hint="default"/>
+      </w:rPr>
+    </w:lvl>
+    <w:lvl w:ilvl="1" w:tplc="04090019" w:tentative="1">
+      <w:start w:val="1"/>
+      <w:numFmt w:val="ideographTraditional"/>
+      <w:lvlText w:val="%2、"/>
+      <w:lvlJc w:val="left"/>
+      <w:pPr>
+        <w:ind w:left="960" w:hanging="480"/>
+      </w:pPr>
+    </w:lvl>
+    <w:lvl w:ilvl="2" w:tplc="0409001B" w:tentative="1">
+      <w:start w:val="1"/>
+      <w:numFmt w:val="lowerRoman"/>
+      <w:lvlText w:val="%3."/>
+      <w:lvlJc w:val="right"/>
+      <w:pPr>
+        <w:ind w:left="1440" w:hanging="480"/>
+      </w:pPr>
+    </w:lvl>
+    <w:lvl w:ilvl="3" w:tplc="0409000F" w:tentative="1">
+      <w:start w:val="1"/>
+      <w:numFmt w:val="decimal"/>
+      <w:lvlText w:val="%4."/>
+      <w:lvlJc w:val="left"/>
+      <w:pPr>
+        <w:ind w:left="1920" w:hanging="480"/>
+      </w:pPr>
+    </w:lvl>
+    <w:lvl w:ilvl="4" w:tplc="04090019" w:tentative="1">
+      <w:start w:val="1"/>
+      <w:numFmt w:val="ideographTraditional"/>
+      <w:lvlText w:val="%5、"/>
+      <w:lvlJc w:val="left"/>
+      <w:pPr>
+        <w:ind w:left="2400" w:hanging="480"/>
+      </w:pPr>
+    </w:lvl>
+    <w:lvl w:ilvl="5" w:tplc="0409001B" w:tentative="1">
+      <w:start w:val="1"/>
+      <w:numFmt w:val="lowerRoman"/>
+      <w:lvlText w:val="%6."/>
+      <w:lvlJc w:val="right"/>
+      <w:pPr>
+        <w:ind w:left="2880" w:hanging="480"/>
+      </w:pPr>
+    </w:lvl>
+    <w:lvl w:ilvl="6" w:tplc="0409000F" w:tentative="1">
+      <w:start w:val="1"/>
+      <w:numFmt w:val="decimal"/>
+      <w:lvlText w:val="%7."/>
+      <w:lvlJc w:val="left"/>
+      <w:pPr>
+        <w:ind w:left="3360" w:hanging="480"/>
+      </w:pPr>
+    </w:lvl>
+    <w:lvl w:ilvl="7" w:tplc="04090019" w:tentative="1">
+      <w:start w:val="1"/>
+      <w:numFmt w:val="ideographTraditional"/>
+      <w:lvlText w:val="%8、"/>
+      <w:lvlJc w:val="left"/>
+      <w:pPr>
+        <w:ind w:left="3840" w:hanging="480"/>
+      </w:pPr>
+    </w:lvl>
+    <w:lvl w:ilvl="8" w:tplc="0409001B" w:tentative="1">
+      <w:start w:val="1"/>
+      <w:numFmt w:val="lowerRoman"/>
+      <w:lvlText w:val="%9."/>
+      <w:lvlJc w:val="right"/>
+      <w:pPr>
+        <w:ind w:left="4320" w:hanging="480"/>
+      </w:pPr>
+    </w:lvl>
+  </w:abstractNum>
+  <w:abstractNum w:abstractNumId="13">
+    <w:nsid w:val="668C48E4"/>
+    <w:multiLevelType w:val="multilevel"/>
+    <w:tmpl w:val="0368FABE"/>
+    <w:lvl w:ilvl="0">
+      <w:start w:val="1"/>
+      <w:numFmt w:val="decimal"/>
+      <w:lvlText w:val="%1"/>
+      <w:lvlJc w:val="left"/>
+      <w:pPr>
+        <w:ind w:left="525" w:hanging="525"/>
+      </w:pPr>
+      <w:rPr>
+        <w:rFonts w:hint="default"/>
+      </w:rPr>
+    </w:lvl>
+    <w:lvl w:ilvl="1">
+      <w:start w:val="1"/>
+      <w:numFmt w:val="decimal"/>
+      <w:lvlText w:val="%1.%2"/>
+      <w:lvlJc w:val="left"/>
+      <w:pPr>
+        <w:ind w:left="720" w:hanging="720"/>
+      </w:pPr>
+      <w:rPr>
+        <w:rFonts w:hint="default"/>
+      </w:rPr>
+    </w:lvl>
+    <w:lvl w:ilvl="2">
+      <w:start w:val="1"/>
+      <w:numFmt w:val="decimal"/>
+      <w:lvlText w:val="%1.%2.%3"/>
+      <w:lvlJc w:val="left"/>
+      <w:pPr>
+        <w:ind w:left="720" w:hanging="720"/>
+      </w:pPr>
+      <w:rPr>
+        <w:rFonts w:hint="default"/>
+      </w:rPr>
+    </w:lvl>
+    <w:lvl w:ilvl="3">
+      <w:start w:val="1"/>
+      <w:numFmt w:val="decimal"/>
+      <w:lvlText w:val="%1.%2.%3.%4"/>
+      <w:lvlJc w:val="left"/>
+      <w:pPr>
+        <w:ind w:left="1080" w:hanging="1080"/>
+      </w:pPr>
+      <w:rPr>
+        <w:rFonts w:hint="default"/>
+      </w:rPr>
+    </w:lvl>
+    <w:lvl w:ilvl="4">
+      <w:start w:val="1"/>
+      <w:numFmt w:val="decimal"/>
+      <w:lvlText w:val="%1.%2.%3.%4.%5"/>
+      <w:lvlJc w:val="left"/>
+      <w:pPr>
+        <w:ind w:left="1440" w:hanging="1440"/>
+      </w:pPr>
+      <w:rPr>
+        <w:rFonts w:hint="default"/>
+      </w:rPr>
+    </w:lvl>
+    <w:lvl w:ilvl="5">
+      <w:start w:val="1"/>
+      <w:numFmt w:val="decimal"/>
+      <w:lvlText w:val="%1.%2.%3.%4.%5.%6"/>
+      <w:lvlJc w:val="left"/>
+      <w:pPr>
+        <w:ind w:left="1800" w:hanging="1800"/>
+      </w:pPr>
+      <w:rPr>
+        <w:rFonts w:hint="default"/>
+      </w:rPr>
+    </w:lvl>
+    <w:lvl w:ilvl="6">
+      <w:start w:val="1"/>
+      <w:numFmt w:val="decimal"/>
+      <w:lvlText w:val="%1.%2.%3.%4.%5.%6.%7"/>
+      <w:lvlJc w:val="left"/>
+      <w:pPr>
+        <w:ind w:left="1800" w:hanging="1800"/>
+      </w:pPr>
+      <w:rPr>
+        <w:rFonts w:hint="default"/>
+      </w:rPr>
+    </w:lvl>
+    <w:lvl w:ilvl="7">
+      <w:start w:val="1"/>
+      <w:numFmt w:val="decimal"/>
+      <w:lvlText w:val="%1.%2.%3.%4.%5.%6.%7.%8"/>
+      <w:lvlJc w:val="left"/>
+      <w:pPr>
+        <w:ind w:left="2160" w:hanging="2160"/>
+      </w:pPr>
+      <w:rPr>
+        <w:rFonts w:hint="default"/>
+      </w:rPr>
+    </w:lvl>
+    <w:lvl w:ilvl="8">
+      <w:start w:val="1"/>
+      <w:numFmt w:val="decimal"/>
+      <w:lvlText w:val="%1.%2.%3.%4.%5.%6.%7.%8.%9"/>
+      <w:lvlJc w:val="left"/>
+      <w:pPr>
+        <w:ind w:left="2520" w:hanging="2520"/>
+      </w:pPr>
+      <w:rPr>
+        <w:rFonts w:hint="default"/>
+      </w:rPr>
+    </w:lvl>
+  </w:abstractNum>
+  <w:abstractNum w:abstractNumId="14">
+    <w:nsid w:val="716446A2"/>
+    <w:multiLevelType w:val="hybridMultilevel"/>
+    <w:tmpl w:val="DF16CDD6"/>
+    <w:lvl w:ilvl="0" w:tplc="BFCC680A">
+      <w:start w:val="1"/>
+      <w:numFmt w:val="decimal"/>
+      <w:lvlText w:val="%1."/>
+      <w:lvlJc w:val="left"/>
+      <w:pPr>
+        <w:ind w:left="360" w:hanging="360"/>
+      </w:pPr>
+      <w:rPr>
+        <w:rFonts w:hint="default"/>
+      </w:rPr>
+    </w:lvl>
+    <w:lvl w:ilvl="1" w:tplc="04090019" w:tentative="1">
+      <w:start w:val="1"/>
+      <w:numFmt w:val="ideographTraditional"/>
+      <w:lvlText w:val="%2、"/>
+      <w:lvlJc w:val="left"/>
+      <w:pPr>
+        <w:ind w:left="960" w:hanging="480"/>
+      </w:pPr>
+    </w:lvl>
+    <w:lvl w:ilvl="2" w:tplc="0409001B" w:tentative="1">
+      <w:start w:val="1"/>
+      <w:numFmt w:val="lowerRoman"/>
+      <w:lvlText w:val="%3."/>
+      <w:lvlJc w:val="right"/>
+      <w:pPr>
+        <w:ind w:left="1440" w:hanging="480"/>
+      </w:pPr>
+    </w:lvl>
+    <w:lvl w:ilvl="3" w:tplc="0409000F" w:tentative="1">
+      <w:start w:val="1"/>
+      <w:numFmt w:val="decimal"/>
+      <w:lvlText w:val="%4."/>
+      <w:lvlJc w:val="left"/>
+      <w:pPr>
+        <w:ind w:left="1920" w:hanging="480"/>
+      </w:pPr>
+    </w:lvl>
+    <w:lvl w:ilvl="4" w:tplc="04090019" w:tentative="1">
+      <w:start w:val="1"/>
+      <w:numFmt w:val="ideographTraditional"/>
+      <w:lvlText w:val="%5、"/>
+      <w:lvlJc w:val="left"/>
+      <w:pPr>
+        <w:ind w:left="2400" w:hanging="480"/>
+      </w:pPr>
+    </w:lvl>
+    <w:lvl w:ilvl="5" w:tplc="0409001B" w:tentative="1">
+      <w:start w:val="1"/>
+      <w:numFmt w:val="lowerRoman"/>
+      <w:lvlText w:val="%6."/>
+      <w:lvlJc w:val="right"/>
+      <w:pPr>
+        <w:ind w:left="2880" w:hanging="480"/>
+      </w:pPr>
+    </w:lvl>
+    <w:lvl w:ilvl="6" w:tplc="0409000F" w:tentative="1">
+      <w:start w:val="1"/>
+      <w:numFmt w:val="decimal"/>
+      <w:lvlText w:val="%7."/>
+      <w:lvlJc w:val="left"/>
+      <w:pPr>
+        <w:ind w:left="3360" w:hanging="480"/>
+      </w:pPr>
+    </w:lvl>
+    <w:lvl w:ilvl="7" w:tplc="04090019" w:tentative="1">
+      <w:start w:val="1"/>
+      <w:numFmt w:val="ideographTraditional"/>
+      <w:lvlText w:val="%8、"/>
+      <w:lvlJc w:val="left"/>
+      <w:pPr>
+        <w:ind w:left="3840" w:hanging="480"/>
+      </w:pPr>
+    </w:lvl>
+    <w:lvl w:ilvl="8" w:tplc="0409001B" w:tentative="1">
+      <w:start w:val="1"/>
+      <w:numFmt w:val="lowerRoman"/>
+      <w:lvlText w:val="%9."/>
+      <w:lvlJc w:val="right"/>
+      <w:pPr>
+        <w:ind w:left="4320" w:hanging="480"/>
+      </w:pPr>
+    </w:lvl>
+  </w:abstractNum>
+  <w:abstractNum w:abstractNumId="15">
     <w:nsid w:val="7375303C"/>
     <w:multiLevelType w:val="hybridMultilevel"/>
     <w:tmpl w:val="6E4CB7A6"/>
@@ -2714,7 +4726,7 @@
       </w:rPr>
     </w:lvl>
   </w:abstractNum>
-  <w:abstractNum w:abstractNumId="6">
+  <w:abstractNum w:abstractNumId="16">
     <w:nsid w:val="7B135E89"/>
     <w:multiLevelType w:val="multilevel"/>
     <w:tmpl w:val="E22683F8"/>
@@ -2837,31 +4849,70 @@
     </w:lvl>
   </w:abstractNum>
   <w:num w:numId="1">
-    <w:abstractNumId w:val="6"/>
+    <w:abstractNumId w:val="16"/>
   </w:num>
   <w:num w:numId="2">
+    <w:abstractNumId w:val="9"/>
+  </w:num>
+  <w:num w:numId="3">
+    <w:abstractNumId w:val="5"/>
+  </w:num>
+  <w:num w:numId="4">
+    <w:abstractNumId w:val="11"/>
+  </w:num>
+  <w:num w:numId="5">
+    <w:abstractNumId w:val="2"/>
+  </w:num>
+  <w:num w:numId="6">
+    <w:abstractNumId w:val="15"/>
+  </w:num>
+  <w:num w:numId="7">
     <w:abstractNumId w:val="3"/>
   </w:num>
-  <w:num w:numId="3">
-    <w:abstractNumId w:val="2"/>
+  <w:num w:numId="8">
+    <w:abstractNumId w:val="8"/>
   </w:num>
-  <w:num w:numId="4">
+  <w:num w:numId="9">
     <w:abstractNumId w:val="4"/>
   </w:num>
-  <w:num w:numId="5">
+  <w:num w:numId="10">
+    <w:abstractNumId w:val="13"/>
+  </w:num>
+  <w:num w:numId="11">
     <w:abstractNumId w:val="0"/>
+    <w:lvlOverride w:ilvl="0"/>
+    <w:lvlOverride w:ilvl="1"/>
+    <w:lvlOverride w:ilvl="2"/>
+    <w:lvlOverride w:ilvl="3"/>
+    <w:lvlOverride w:ilvl="4"/>
+    <w:lvlOverride w:ilvl="5"/>
+    <w:lvlOverride w:ilvl="6"/>
+    <w:lvlOverride w:ilvl="7"/>
+    <w:lvlOverride w:ilvl="8"/>
   </w:num>
-  <w:num w:numId="6">
-    <w:abstractNumId w:val="5"/>
+  <w:num w:numId="12">
+    <w:abstractNumId w:val="14"/>
   </w:num>
-  <w:num w:numId="7">
+  <w:num w:numId="13">
+    <w:abstractNumId w:val="7"/>
+  </w:num>
+  <w:num w:numId="14">
+    <w:abstractNumId w:val="12"/>
+  </w:num>
+  <w:num w:numId="15">
+    <w:abstractNumId w:val="10"/>
+  </w:num>
+  <w:num w:numId="16">
     <w:abstractNumId w:val="1"/>
+  </w:num>
+  <w:num w:numId="17">
+    <w:abstractNumId w:val="6"/>
   </w:num>
 </w:numbering>
 </file>
 
 <file path=word/styles.xml><?xml version="1.0" encoding="utf-8"?>
-<w:styles xmlns:mc="http://schemas.openxmlformats.org/markup-compatibility/2006" xmlns:r="http://schemas.openxmlformats.org/officeDocument/2006/relationships" xmlns:w="http://schemas.openxmlformats.org/wordprocessingml/2006/main" xmlns:w14="http://schemas.microsoft.com/office/word/2010/wordml" mc:Ignorable="w14">
+<w:styles xmlns:r="http://schemas.openxmlformats.org/officeDocument/2006/relationships" xmlns:w="http://schemas.openxmlformats.org/wordprocessingml/2006/main">
   <w:docDefaults>
     <w:rPrDefault>
       <w:rPr>
@@ -3016,7 +5067,7 @@
     <w:lsdException w:name="Bibliography" w:uiPriority="37"/>
     <w:lsdException w:name="TOC Heading" w:uiPriority="39" w:qFormat="1"/>
   </w:latentStyles>
-  <w:style w:type="paragraph" w:default="1" w:styleId="Normal">
+  <w:style w:type="paragraph" w:default="1" w:styleId="a">
     <w:name w:val="Normal"/>
     <w:qFormat/>
     <w:rsid w:val="00FE3146"/>
@@ -3025,11 +5076,11 @@
       <w:sz w:val="24"/>
     </w:rPr>
   </w:style>
-  <w:style w:type="paragraph" w:styleId="Heading1">
+  <w:style w:type="paragraph" w:styleId="1">
     <w:name w:val="heading 1"/>
-    <w:basedOn w:val="Normal"/>
-    <w:next w:val="Normal"/>
-    <w:link w:val="Heading1Char"/>
+    <w:basedOn w:val="a"/>
+    <w:next w:val="a"/>
+    <w:link w:val="10"/>
     <w:uiPriority w:val="9"/>
     <w:qFormat/>
     <w:rsid w:val="00FE3146"/>
@@ -3046,11 +5097,11 @@
       <w:szCs w:val="28"/>
     </w:rPr>
   </w:style>
-  <w:style w:type="paragraph" w:styleId="Heading2">
+  <w:style w:type="paragraph" w:styleId="2">
     <w:name w:val="heading 2"/>
-    <w:basedOn w:val="Normal"/>
-    <w:next w:val="Normal"/>
-    <w:link w:val="Heading2Char"/>
+    <w:basedOn w:val="a"/>
+    <w:next w:val="a"/>
+    <w:link w:val="20"/>
     <w:uiPriority w:val="9"/>
     <w:unhideWhenUsed/>
     <w:qFormat/>
@@ -3067,13 +5118,12 @@
       <w:szCs w:val="26"/>
     </w:rPr>
   </w:style>
-  <w:style w:type="paragraph" w:styleId="Heading3">
+  <w:style w:type="paragraph" w:styleId="3">
     <w:name w:val="heading 3"/>
-    <w:basedOn w:val="Normal"/>
-    <w:next w:val="Normal"/>
-    <w:link w:val="Heading3Char"/>
+    <w:basedOn w:val="a"/>
+    <w:next w:val="a"/>
+    <w:link w:val="30"/>
     <w:uiPriority w:val="9"/>
-    <w:semiHidden/>
     <w:unhideWhenUsed/>
     <w:qFormat/>
     <w:rsid w:val="00FE3146"/>
@@ -3088,11 +5138,11 @@
       <w:sz w:val="26"/>
     </w:rPr>
   </w:style>
-  <w:style w:type="paragraph" w:styleId="Heading4">
+  <w:style w:type="paragraph" w:styleId="4">
     <w:name w:val="heading 4"/>
-    <w:basedOn w:val="Normal"/>
-    <w:next w:val="Normal"/>
-    <w:link w:val="Heading4Char"/>
+    <w:basedOn w:val="a"/>
+    <w:next w:val="a"/>
+    <w:link w:val="40"/>
     <w:uiPriority w:val="9"/>
     <w:semiHidden/>
     <w:unhideWhenUsed/>
@@ -3110,11 +5160,11 @@
       <w:iCs/>
     </w:rPr>
   </w:style>
-  <w:style w:type="paragraph" w:styleId="Heading5">
+  <w:style w:type="paragraph" w:styleId="5">
     <w:name w:val="heading 5"/>
-    <w:basedOn w:val="Normal"/>
-    <w:next w:val="Normal"/>
-    <w:link w:val="Heading5Char"/>
+    <w:basedOn w:val="a"/>
+    <w:next w:val="a"/>
+    <w:link w:val="50"/>
     <w:uiPriority w:val="9"/>
     <w:semiHidden/>
     <w:unhideWhenUsed/>
@@ -3131,11 +5181,11 @@
       <w:color w:val="7F7F7F" w:themeColor="text1" w:themeTint="80"/>
     </w:rPr>
   </w:style>
-  <w:style w:type="paragraph" w:styleId="Heading6">
+  <w:style w:type="paragraph" w:styleId="6">
     <w:name w:val="heading 6"/>
-    <w:basedOn w:val="Normal"/>
-    <w:next w:val="Normal"/>
-    <w:link w:val="Heading6Char"/>
+    <w:basedOn w:val="a"/>
+    <w:next w:val="a"/>
+    <w:link w:val="60"/>
     <w:uiPriority w:val="9"/>
     <w:semiHidden/>
     <w:unhideWhenUsed/>
@@ -3154,11 +5204,11 @@
       <w:color w:val="7F7F7F" w:themeColor="text1" w:themeTint="80"/>
     </w:rPr>
   </w:style>
-  <w:style w:type="paragraph" w:styleId="Heading7">
+  <w:style w:type="paragraph" w:styleId="7">
     <w:name w:val="heading 7"/>
-    <w:basedOn w:val="Normal"/>
-    <w:next w:val="Normal"/>
-    <w:link w:val="Heading7Char"/>
+    <w:basedOn w:val="a"/>
+    <w:next w:val="a"/>
+    <w:link w:val="70"/>
     <w:uiPriority w:val="9"/>
     <w:semiHidden/>
     <w:unhideWhenUsed/>
@@ -3174,11 +5224,11 @@
       <w:iCs/>
     </w:rPr>
   </w:style>
-  <w:style w:type="paragraph" w:styleId="Heading8">
+  <w:style w:type="paragraph" w:styleId="8">
     <w:name w:val="heading 8"/>
-    <w:basedOn w:val="Normal"/>
-    <w:next w:val="Normal"/>
-    <w:link w:val="Heading8Char"/>
+    <w:basedOn w:val="a"/>
+    <w:next w:val="a"/>
+    <w:link w:val="80"/>
     <w:uiPriority w:val="9"/>
     <w:semiHidden/>
     <w:unhideWhenUsed/>
@@ -3194,11 +5244,11 @@
       <w:szCs w:val="20"/>
     </w:rPr>
   </w:style>
-  <w:style w:type="paragraph" w:styleId="Heading9">
+  <w:style w:type="paragraph" w:styleId="9">
     <w:name w:val="heading 9"/>
-    <w:basedOn w:val="Normal"/>
-    <w:next w:val="Normal"/>
-    <w:link w:val="Heading9Char"/>
+    <w:basedOn w:val="a"/>
+    <w:next w:val="a"/>
+    <w:link w:val="90"/>
     <w:uiPriority w:val="9"/>
     <w:semiHidden/>
     <w:unhideWhenUsed/>
@@ -3217,17 +5267,18 @@
       <w:szCs w:val="20"/>
     </w:rPr>
   </w:style>
-  <w:style w:type="character" w:default="1" w:styleId="DefaultParagraphFont">
+  <w:style w:type="character" w:default="1" w:styleId="a0">
     <w:name w:val="Default Paragraph Font"/>
     <w:uiPriority w:val="1"/>
     <w:semiHidden/>
     <w:unhideWhenUsed/>
   </w:style>
-  <w:style w:type="table" w:default="1" w:styleId="TableNormal">
+  <w:style w:type="table" w:default="1" w:styleId="a1">
     <w:name w:val="Normal Table"/>
     <w:uiPriority w:val="99"/>
     <w:semiHidden/>
     <w:unhideWhenUsed/>
+    <w:qFormat/>
     <w:tblPr>
       <w:tblInd w:w="0" w:type="dxa"/>
       <w:tblCellMar>
@@ -3238,7 +5289,7 @@
       </w:tblCellMar>
     </w:tblPr>
   </w:style>
-  <w:style w:type="numbering" w:default="1" w:styleId="NoList">
+  <w:style w:type="numbering" w:default="1" w:styleId="a2">
     <w:name w:val="No List"/>
     <w:uiPriority w:val="99"/>
     <w:semiHidden/>
@@ -3246,6 +5297,7 @@
   </w:style>
   <w:style w:type="character" w:customStyle="1" w:styleId="InternetLink">
     <w:name w:val="Internet Link"/>
+    <w:rsid w:val="009A6AED"/>
     <w:rPr>
       <w:color w:val="000080"/>
       <w:u w:val="single"/>
@@ -3254,8 +5306,9 @@
   </w:style>
   <w:style w:type="paragraph" w:customStyle="1" w:styleId="Heading">
     <w:name w:val="Heading"/>
-    <w:basedOn w:val="Normal"/>
+    <w:basedOn w:val="a"/>
     <w:next w:val="Textbody"/>
+    <w:rsid w:val="009A6AED"/>
     <w:pPr>
       <w:keepNext/>
       <w:spacing w:before="240" w:after="120"/>
@@ -3268,22 +5321,25 @@
   </w:style>
   <w:style w:type="paragraph" w:customStyle="1" w:styleId="Textbody">
     <w:name w:val="Text body"/>
-    <w:basedOn w:val="Normal"/>
+    <w:basedOn w:val="a"/>
+    <w:rsid w:val="009A6AED"/>
     <w:pPr>
       <w:spacing w:after="120"/>
     </w:pPr>
   </w:style>
-  <w:style w:type="paragraph" w:styleId="List">
+  <w:style w:type="paragraph" w:styleId="a3">
     <w:name w:val="List"/>
     <w:basedOn w:val="Textbody"/>
+    <w:rsid w:val="009A6AED"/>
     <w:rPr>
       <w:rFonts w:ascii="Arial" w:hAnsi="Arial" w:cs="Mangal"/>
       <w:sz w:val="22"/>
     </w:rPr>
   </w:style>
-  <w:style w:type="paragraph" w:styleId="Caption">
+  <w:style w:type="paragraph" w:styleId="a4">
     <w:name w:val="caption"/>
-    <w:basedOn w:val="Normal"/>
+    <w:basedOn w:val="a"/>
+    <w:rsid w:val="009A6AED"/>
     <w:pPr>
       <w:suppressLineNumbers/>
       <w:spacing w:before="120" w:after="120"/>
@@ -3298,7 +5354,8 @@
   </w:style>
   <w:style w:type="paragraph" w:customStyle="1" w:styleId="Index">
     <w:name w:val="Index"/>
-    <w:basedOn w:val="Normal"/>
+    <w:basedOn w:val="a"/>
+    <w:rsid w:val="009A6AED"/>
     <w:pPr>
       <w:suppressLineNumbers/>
     </w:pPr>
@@ -3308,7 +5365,8 @@
   </w:style>
   <w:style w:type="paragraph" w:customStyle="1" w:styleId="TableContents">
     <w:name w:val="Table Contents"/>
-    <w:basedOn w:val="Normal"/>
+    <w:basedOn w:val="a"/>
+    <w:rsid w:val="009A6AED"/>
     <w:pPr>
       <w:suppressLineNumbers/>
     </w:pPr>
@@ -3316,6 +5374,7 @@
   <w:style w:type="paragraph" w:customStyle="1" w:styleId="TableHeading">
     <w:name w:val="Table Heading"/>
     <w:basedOn w:val="TableContents"/>
+    <w:rsid w:val="009A6AED"/>
     <w:pPr>
       <w:jc w:val="center"/>
     </w:pPr>
@@ -3324,9 +5383,10 @@
       <w:bCs/>
     </w:rPr>
   </w:style>
-  <w:style w:type="paragraph" w:styleId="Footer">
+  <w:style w:type="paragraph" w:styleId="a5">
     <w:name w:val="footer"/>
-    <w:basedOn w:val="Normal"/>
+    <w:basedOn w:val="a"/>
+    <w:rsid w:val="009A6AED"/>
     <w:pPr>
       <w:suppressLineNumbers/>
       <w:tabs>
@@ -3338,6 +5398,7 @@
   <w:style w:type="paragraph" w:customStyle="1" w:styleId="ContentsHeading">
     <w:name w:val="Contents Heading"/>
     <w:basedOn w:val="Heading"/>
+    <w:rsid w:val="009A6AED"/>
     <w:pPr>
       <w:suppressLineNumbers/>
     </w:pPr>
@@ -3351,6 +5412,7 @@
   <w:style w:type="paragraph" w:customStyle="1" w:styleId="Contents1">
     <w:name w:val="Contents 1"/>
     <w:basedOn w:val="Index"/>
+    <w:rsid w:val="009A6AED"/>
     <w:pPr>
       <w:shd w:val="clear" w:color="auto" w:fill="FFFFFF"/>
       <w:tabs>
@@ -3362,6 +5424,7 @@
   <w:style w:type="paragraph" w:customStyle="1" w:styleId="Contents2">
     <w:name w:val="Contents 2"/>
     <w:basedOn w:val="Index"/>
+    <w:rsid w:val="009A6AED"/>
     <w:pPr>
       <w:tabs>
         <w:tab w:val="right" w:leader="dot" w:pos="10538"/>
@@ -3369,10 +5432,10 @@
       <w:ind w:left="283"/>
     </w:pPr>
   </w:style>
-  <w:style w:type="character" w:customStyle="1" w:styleId="Heading2Char">
-    <w:name w:val="Heading 2 Char"/>
-    <w:basedOn w:val="DefaultParagraphFont"/>
-    <w:link w:val="Heading2"/>
+  <w:style w:type="character" w:customStyle="1" w:styleId="20">
+    <w:name w:val="標題 2 字元"/>
+    <w:basedOn w:val="a0"/>
+    <w:link w:val="2"/>
     <w:uiPriority w:val="9"/>
     <w:rsid w:val="00FE3146"/>
     <w:rPr>
@@ -3383,12 +5446,11 @@
       <w:szCs w:val="26"/>
     </w:rPr>
   </w:style>
-  <w:style w:type="character" w:customStyle="1" w:styleId="Heading3Char">
-    <w:name w:val="Heading 3 Char"/>
-    <w:basedOn w:val="DefaultParagraphFont"/>
-    <w:link w:val="Heading3"/>
+  <w:style w:type="character" w:customStyle="1" w:styleId="30">
+    <w:name w:val="標題 3 字元"/>
+    <w:basedOn w:val="a0"/>
+    <w:link w:val="3"/>
     <w:uiPriority w:val="9"/>
-    <w:semiHidden/>
     <w:rsid w:val="00FE3146"/>
     <w:rPr>
       <w:rFonts w:ascii="Arial" w:eastAsiaTheme="majorEastAsia" w:hAnsi="Arial" w:cstheme="majorBidi"/>
@@ -3397,10 +5459,10 @@
       <w:sz w:val="26"/>
     </w:rPr>
   </w:style>
-  <w:style w:type="character" w:customStyle="1" w:styleId="Heading1Char">
-    <w:name w:val="Heading 1 Char"/>
-    <w:basedOn w:val="DefaultParagraphFont"/>
-    <w:link w:val="Heading1"/>
+  <w:style w:type="character" w:customStyle="1" w:styleId="10">
+    <w:name w:val="標題 1 字元"/>
+    <w:basedOn w:val="a0"/>
+    <w:link w:val="1"/>
     <w:uiPriority w:val="9"/>
     <w:rsid w:val="00FE3146"/>
     <w:rPr>
@@ -3411,10 +5473,10 @@
       <w:szCs w:val="28"/>
     </w:rPr>
   </w:style>
-  <w:style w:type="character" w:customStyle="1" w:styleId="Heading4Char">
-    <w:name w:val="Heading 4 Char"/>
-    <w:basedOn w:val="DefaultParagraphFont"/>
-    <w:link w:val="Heading4"/>
+  <w:style w:type="character" w:customStyle="1" w:styleId="40">
+    <w:name w:val="標題 4 字元"/>
+    <w:basedOn w:val="a0"/>
+    <w:link w:val="4"/>
     <w:uiPriority w:val="9"/>
     <w:semiHidden/>
     <w:rsid w:val="00FE3146"/>
@@ -3426,10 +5488,10 @@
       <w:iCs/>
     </w:rPr>
   </w:style>
-  <w:style w:type="character" w:customStyle="1" w:styleId="Heading5Char">
-    <w:name w:val="Heading 5 Char"/>
-    <w:basedOn w:val="DefaultParagraphFont"/>
-    <w:link w:val="Heading5"/>
+  <w:style w:type="character" w:customStyle="1" w:styleId="50">
+    <w:name w:val="標題 5 字元"/>
+    <w:basedOn w:val="a0"/>
+    <w:link w:val="5"/>
     <w:uiPriority w:val="9"/>
     <w:semiHidden/>
     <w:rsid w:val="00FE3146"/>
@@ -3440,10 +5502,10 @@
       <w:color w:val="7F7F7F" w:themeColor="text1" w:themeTint="80"/>
     </w:rPr>
   </w:style>
-  <w:style w:type="character" w:customStyle="1" w:styleId="Heading6Char">
-    <w:name w:val="Heading 6 Char"/>
-    <w:basedOn w:val="DefaultParagraphFont"/>
-    <w:link w:val="Heading6"/>
+  <w:style w:type="character" w:customStyle="1" w:styleId="60">
+    <w:name w:val="標題 6 字元"/>
+    <w:basedOn w:val="a0"/>
+    <w:link w:val="6"/>
     <w:uiPriority w:val="9"/>
     <w:semiHidden/>
     <w:rsid w:val="00FE3146"/>
@@ -3456,10 +5518,10 @@
       <w:color w:val="7F7F7F" w:themeColor="text1" w:themeTint="80"/>
     </w:rPr>
   </w:style>
-  <w:style w:type="character" w:customStyle="1" w:styleId="Heading7Char">
-    <w:name w:val="Heading 7 Char"/>
-    <w:basedOn w:val="DefaultParagraphFont"/>
-    <w:link w:val="Heading7"/>
+  <w:style w:type="character" w:customStyle="1" w:styleId="70">
+    <w:name w:val="標題 7 字元"/>
+    <w:basedOn w:val="a0"/>
+    <w:link w:val="7"/>
     <w:uiPriority w:val="9"/>
     <w:semiHidden/>
     <w:rsid w:val="00FE3146"/>
@@ -3469,10 +5531,10 @@
       <w:iCs/>
     </w:rPr>
   </w:style>
-  <w:style w:type="character" w:customStyle="1" w:styleId="Heading8Char">
-    <w:name w:val="Heading 8 Char"/>
-    <w:basedOn w:val="DefaultParagraphFont"/>
-    <w:link w:val="Heading8"/>
+  <w:style w:type="character" w:customStyle="1" w:styleId="80">
+    <w:name w:val="標題 8 字元"/>
+    <w:basedOn w:val="a0"/>
+    <w:link w:val="8"/>
     <w:uiPriority w:val="9"/>
     <w:semiHidden/>
     <w:rsid w:val="00FE3146"/>
@@ -3482,10 +5544,10 @@
       <w:szCs w:val="20"/>
     </w:rPr>
   </w:style>
-  <w:style w:type="character" w:customStyle="1" w:styleId="Heading9Char">
-    <w:name w:val="Heading 9 Char"/>
-    <w:basedOn w:val="DefaultParagraphFont"/>
-    <w:link w:val="Heading9"/>
+  <w:style w:type="character" w:customStyle="1" w:styleId="90">
+    <w:name w:val="標題 9 字元"/>
+    <w:basedOn w:val="a0"/>
+    <w:link w:val="9"/>
     <w:uiPriority w:val="9"/>
     <w:semiHidden/>
     <w:rsid w:val="00FE3146"/>
@@ -3498,11 +5560,11 @@
       <w:szCs w:val="20"/>
     </w:rPr>
   </w:style>
-  <w:style w:type="paragraph" w:styleId="Title">
+  <w:style w:type="paragraph" w:styleId="a6">
     <w:name w:val="Title"/>
-    <w:basedOn w:val="Normal"/>
-    <w:next w:val="Normal"/>
-    <w:link w:val="TitleChar"/>
+    <w:basedOn w:val="a"/>
+    <w:next w:val="a"/>
+    <w:link w:val="a7"/>
     <w:uiPriority w:val="10"/>
     <w:qFormat/>
     <w:rsid w:val="00FE3146"/>
@@ -3520,10 +5582,10 @@
       <w:szCs w:val="52"/>
     </w:rPr>
   </w:style>
-  <w:style w:type="character" w:customStyle="1" w:styleId="TitleChar">
-    <w:name w:val="Title Char"/>
-    <w:basedOn w:val="DefaultParagraphFont"/>
-    <w:link w:val="Title"/>
+  <w:style w:type="character" w:customStyle="1" w:styleId="a7">
+    <w:name w:val="標題 字元"/>
+    <w:basedOn w:val="a0"/>
+    <w:link w:val="a6"/>
     <w:uiPriority w:val="10"/>
     <w:rsid w:val="00FE3146"/>
     <w:rPr>
@@ -3533,11 +5595,11 @@
       <w:szCs w:val="52"/>
     </w:rPr>
   </w:style>
-  <w:style w:type="paragraph" w:styleId="Subtitle">
+  <w:style w:type="paragraph" w:styleId="a8">
     <w:name w:val="Subtitle"/>
-    <w:basedOn w:val="Normal"/>
-    <w:next w:val="Normal"/>
-    <w:link w:val="SubtitleChar"/>
+    <w:basedOn w:val="a"/>
+    <w:next w:val="a"/>
+    <w:link w:val="a9"/>
     <w:uiPriority w:val="11"/>
     <w:qFormat/>
     <w:rsid w:val="00FE3146"/>
@@ -3552,10 +5614,10 @@
       <w:szCs w:val="24"/>
     </w:rPr>
   </w:style>
-  <w:style w:type="character" w:customStyle="1" w:styleId="SubtitleChar">
-    <w:name w:val="Subtitle Char"/>
-    <w:basedOn w:val="DefaultParagraphFont"/>
-    <w:link w:val="Subtitle"/>
+  <w:style w:type="character" w:customStyle="1" w:styleId="a9">
+    <w:name w:val="副標題 字元"/>
+    <w:basedOn w:val="a0"/>
+    <w:link w:val="a8"/>
     <w:uiPriority w:val="11"/>
     <w:rsid w:val="00FE3146"/>
     <w:rPr>
@@ -3567,7 +5629,7 @@
       <w:szCs w:val="24"/>
     </w:rPr>
   </w:style>
-  <w:style w:type="character" w:styleId="Strong">
+  <w:style w:type="character" w:styleId="aa">
     <w:name w:val="Strong"/>
     <w:uiPriority w:val="22"/>
     <w:qFormat/>
@@ -3577,7 +5639,7 @@
       <w:bCs/>
     </w:rPr>
   </w:style>
-  <w:style w:type="character" w:styleId="Emphasis">
+  <w:style w:type="character" w:styleId="ab">
     <w:name w:val="Emphasis"/>
     <w:uiPriority w:val="20"/>
     <w:qFormat/>
@@ -3592,9 +5654,9 @@
       <w:shd w:val="clear" w:color="auto" w:fill="auto"/>
     </w:rPr>
   </w:style>
-  <w:style w:type="paragraph" w:styleId="NoSpacing">
+  <w:style w:type="paragraph" w:styleId="ac">
     <w:name w:val="No Spacing"/>
-    <w:basedOn w:val="Normal"/>
+    <w:basedOn w:val="a"/>
     <w:uiPriority w:val="1"/>
     <w:qFormat/>
     <w:rsid w:val="00FE3146"/>
@@ -3602,9 +5664,9 @@
       <w:spacing w:after="0" w:line="240" w:lineRule="auto"/>
     </w:pPr>
   </w:style>
-  <w:style w:type="paragraph" w:styleId="ListParagraph">
+  <w:style w:type="paragraph" w:styleId="ad">
     <w:name w:val="List Paragraph"/>
-    <w:basedOn w:val="Normal"/>
+    <w:basedOn w:val="a"/>
     <w:uiPriority w:val="34"/>
     <w:qFormat/>
     <w:rsid w:val="00FE3146"/>
@@ -3613,11 +5675,11 @@
       <w:contextualSpacing/>
     </w:pPr>
   </w:style>
-  <w:style w:type="paragraph" w:styleId="Quote">
+  <w:style w:type="paragraph" w:styleId="ae">
     <w:name w:val="Quote"/>
-    <w:basedOn w:val="Normal"/>
-    <w:next w:val="Normal"/>
-    <w:link w:val="QuoteChar"/>
+    <w:basedOn w:val="a"/>
+    <w:next w:val="a"/>
+    <w:link w:val="af"/>
     <w:uiPriority w:val="29"/>
     <w:qFormat/>
     <w:rsid w:val="00FE3146"/>
@@ -3630,10 +5692,10 @@
       <w:iCs/>
     </w:rPr>
   </w:style>
-  <w:style w:type="character" w:customStyle="1" w:styleId="QuoteChar">
-    <w:name w:val="Quote Char"/>
-    <w:basedOn w:val="DefaultParagraphFont"/>
-    <w:link w:val="Quote"/>
+  <w:style w:type="character" w:customStyle="1" w:styleId="af">
+    <w:name w:val="引文 字元"/>
+    <w:basedOn w:val="a0"/>
+    <w:link w:val="ae"/>
     <w:uiPriority w:val="29"/>
     <w:rsid w:val="00FE3146"/>
     <w:rPr>
@@ -3641,11 +5703,11 @@
       <w:iCs/>
     </w:rPr>
   </w:style>
-  <w:style w:type="paragraph" w:styleId="IntenseQuote">
+  <w:style w:type="paragraph" w:styleId="af0">
     <w:name w:val="Intense Quote"/>
-    <w:basedOn w:val="Normal"/>
-    <w:next w:val="Normal"/>
-    <w:link w:val="IntenseQuoteChar"/>
+    <w:basedOn w:val="a"/>
+    <w:next w:val="a"/>
+    <w:link w:val="af1"/>
     <w:uiPriority w:val="30"/>
     <w:qFormat/>
     <w:rsid w:val="00FE3146"/>
@@ -3664,10 +5726,10 @@
       <w:iCs/>
     </w:rPr>
   </w:style>
-  <w:style w:type="character" w:customStyle="1" w:styleId="IntenseQuoteChar">
-    <w:name w:val="Intense Quote Char"/>
-    <w:basedOn w:val="DefaultParagraphFont"/>
-    <w:link w:val="IntenseQuote"/>
+  <w:style w:type="character" w:customStyle="1" w:styleId="af1">
+    <w:name w:val="鮮明引文 字元"/>
+    <w:basedOn w:val="a0"/>
+    <w:link w:val="af0"/>
     <w:uiPriority w:val="30"/>
     <w:rsid w:val="00FE3146"/>
     <w:rPr>
@@ -3677,7 +5739,7 @@
       <w:iCs/>
     </w:rPr>
   </w:style>
-  <w:style w:type="character" w:styleId="SubtleEmphasis">
+  <w:style w:type="character" w:styleId="af2">
     <w:name w:val="Subtle Emphasis"/>
     <w:uiPriority w:val="19"/>
     <w:qFormat/>
@@ -3687,7 +5749,7 @@
       <w:iCs/>
     </w:rPr>
   </w:style>
-  <w:style w:type="character" w:styleId="IntenseEmphasis">
+  <w:style w:type="character" w:styleId="af3">
     <w:name w:val="Intense Emphasis"/>
     <w:uiPriority w:val="21"/>
     <w:qFormat/>
@@ -3697,7 +5759,7 @@
       <w:bCs/>
     </w:rPr>
   </w:style>
-  <w:style w:type="character" w:styleId="SubtleReference">
+  <w:style w:type="character" w:styleId="af4">
     <w:name w:val="Subtle Reference"/>
     <w:uiPriority w:val="31"/>
     <w:qFormat/>
@@ -3706,7 +5768,7 @@
       <w:smallCaps/>
     </w:rPr>
   </w:style>
-  <w:style w:type="character" w:styleId="IntenseReference">
+  <w:style w:type="character" w:styleId="af5">
     <w:name w:val="Intense Reference"/>
     <w:uiPriority w:val="32"/>
     <w:qFormat/>
@@ -3717,7 +5779,7 @@
       <w:u w:val="single"/>
     </w:rPr>
   </w:style>
-  <w:style w:type="character" w:styleId="BookTitle">
+  <w:style w:type="character" w:styleId="af6">
     <w:name w:val="Book Title"/>
     <w:uiPriority w:val="33"/>
     <w:qFormat/>
@@ -3729,10 +5791,10 @@
       <w:spacing w:val="5"/>
     </w:rPr>
   </w:style>
-  <w:style w:type="paragraph" w:styleId="TOCHeading">
+  <w:style w:type="paragraph" w:styleId="af7">
     <w:name w:val="TOC Heading"/>
-    <w:basedOn w:val="Heading1"/>
-    <w:next w:val="Normal"/>
+    <w:basedOn w:val="1"/>
+    <w:next w:val="a"/>
     <w:uiPriority w:val="39"/>
     <w:semiHidden/>
     <w:unhideWhenUsed/>
@@ -3745,10 +5807,10 @@
       <w:lang w:bidi="en-US"/>
     </w:rPr>
   </w:style>
-  <w:style w:type="paragraph" w:styleId="TOC1">
+  <w:style w:type="paragraph" w:styleId="11">
     <w:name w:val="toc 1"/>
-    <w:basedOn w:val="Normal"/>
-    <w:next w:val="Normal"/>
+    <w:basedOn w:val="a"/>
+    <w:next w:val="a"/>
     <w:autoRedefine/>
     <w:uiPriority w:val="39"/>
     <w:unhideWhenUsed/>
@@ -3757,10 +5819,10 @@
       <w:spacing w:after="100"/>
     </w:pPr>
   </w:style>
-  <w:style w:type="paragraph" w:styleId="BalloonText">
+  <w:style w:type="paragraph" w:styleId="af8">
     <w:name w:val="Balloon Text"/>
-    <w:basedOn w:val="Normal"/>
-    <w:link w:val="BalloonTextChar"/>
+    <w:basedOn w:val="a"/>
+    <w:link w:val="af9"/>
     <w:uiPriority w:val="99"/>
     <w:semiHidden/>
     <w:unhideWhenUsed/>
@@ -3774,10 +5836,10 @@
       <w:szCs w:val="16"/>
     </w:rPr>
   </w:style>
-  <w:style w:type="character" w:customStyle="1" w:styleId="BalloonTextChar">
-    <w:name w:val="Balloon Text Char"/>
-    <w:basedOn w:val="DefaultParagraphFont"/>
-    <w:link w:val="BalloonText"/>
+  <w:style w:type="character" w:customStyle="1" w:styleId="af9">
+    <w:name w:val="註解方塊文字 字元"/>
+    <w:basedOn w:val="a0"/>
+    <w:link w:val="af8"/>
     <w:uiPriority w:val="99"/>
     <w:semiHidden/>
     <w:rsid w:val="00601771"/>
@@ -3787,9 +5849,9 @@
       <w:szCs w:val="16"/>
     </w:rPr>
   </w:style>
-  <w:style w:type="table" w:styleId="TableGrid">
+  <w:style w:type="table" w:styleId="afa">
     <w:name w:val="Table Grid"/>
-    <w:basedOn w:val="TableNormal"/>
+    <w:basedOn w:val="a1"/>
     <w:uiPriority w:val="59"/>
     <w:rsid w:val="00EE3597"/>
     <w:pPr>
@@ -3813,9 +5875,9 @@
       </w:tblCellMar>
     </w:tblPr>
   </w:style>
-  <w:style w:type="character" w:styleId="Hyperlink">
+  <w:style w:type="character" w:styleId="afb">
     <w:name w:val="Hyperlink"/>
-    <w:basedOn w:val="DefaultParagraphFont"/>
+    <w:basedOn w:val="a0"/>
     <w:uiPriority w:val="99"/>
     <w:unhideWhenUsed/>
     <w:rsid w:val="00EE3597"/>
@@ -3824,10 +5886,10 @@
       <w:u w:val="single"/>
     </w:rPr>
   </w:style>
-  <w:style w:type="paragraph" w:styleId="Header">
+  <w:style w:type="paragraph" w:styleId="afc">
     <w:name w:val="header"/>
-    <w:basedOn w:val="Normal"/>
-    <w:link w:val="HeaderChar"/>
+    <w:basedOn w:val="a"/>
+    <w:link w:val="afd"/>
     <w:uiPriority w:val="99"/>
     <w:unhideWhenUsed/>
     <w:rsid w:val="001D5FE0"/>
@@ -3839,10 +5901,10 @@
       <w:spacing w:after="0" w:line="240" w:lineRule="auto"/>
     </w:pPr>
   </w:style>
-  <w:style w:type="character" w:customStyle="1" w:styleId="HeaderChar">
-    <w:name w:val="Header Char"/>
-    <w:basedOn w:val="DefaultParagraphFont"/>
-    <w:link w:val="Header"/>
+  <w:style w:type="character" w:customStyle="1" w:styleId="afd">
+    <w:name w:val="頁首 字元"/>
+    <w:basedOn w:val="a0"/>
+    <w:link w:val="afc"/>
     <w:uiPriority w:val="99"/>
     <w:rsid w:val="001D5FE0"/>
     <w:rPr>
@@ -3850,9 +5912,9 @@
       <w:sz w:val="24"/>
     </w:rPr>
   </w:style>
-  <w:style w:type="paragraph" w:styleId="NormalWeb">
+  <w:style w:type="paragraph" w:styleId="Web">
     <w:name w:val="Normal (Web)"/>
-    <w:basedOn w:val="Normal"/>
+    <w:basedOn w:val="a"/>
     <w:uiPriority w:val="99"/>
     <w:semiHidden/>
     <w:unhideWhenUsed/>
@@ -3865,10 +5927,10 @@
       <w:szCs w:val="24"/>
     </w:rPr>
   </w:style>
-  <w:style w:type="paragraph" w:styleId="TOC2">
+  <w:style w:type="paragraph" w:styleId="21">
     <w:name w:val="toc 2"/>
-    <w:basedOn w:val="Normal"/>
-    <w:next w:val="Normal"/>
+    <w:basedOn w:val="a"/>
+    <w:next w:val="a"/>
     <w:autoRedefine/>
     <w:uiPriority w:val="39"/>
     <w:unhideWhenUsed/>
@@ -3877,6 +5939,35 @@
       <w:spacing w:after="100"/>
       <w:ind w:left="240"/>
     </w:pPr>
+  </w:style>
+  <w:style w:type="paragraph" w:customStyle="1" w:styleId="Body">
+    <w:name w:val="Body"/>
+    <w:rsid w:val="00D358E8"/>
+    <w:pPr>
+      <w:spacing w:after="0" w:line="240" w:lineRule="auto"/>
+    </w:pPr>
+    <w:rPr>
+      <w:rFonts w:ascii="Helvetica" w:eastAsia="ヒラギノ角ゴ Pro W3" w:hAnsi="Helvetica" w:cs="Times New Roman"/>
+      <w:color w:val="000000"/>
+      <w:sz w:val="24"/>
+      <w:szCs w:val="20"/>
+      <w:lang w:val="en-US" w:eastAsia="zh-TW"/>
+    </w:rPr>
+  </w:style>
+  <w:style w:type="paragraph" w:customStyle="1" w:styleId="BodyBullet">
+    <w:name w:val="Body Bullet"/>
+    <w:autoRedefine/>
+    <w:rsid w:val="00D358E8"/>
+    <w:pPr>
+      <w:spacing w:after="0" w:line="240" w:lineRule="auto"/>
+    </w:pPr>
+    <w:rPr>
+      <w:rFonts w:ascii="Helvetica" w:eastAsia="ヒラギノ角ゴ Pro W3" w:hAnsi="Helvetica" w:cs="Times New Roman"/>
+      <w:color w:val="000000"/>
+      <w:sz w:val="24"/>
+      <w:szCs w:val="20"/>
+      <w:lang w:val="en-US" w:eastAsia="zh-TW"/>
+    </w:rPr>
   </w:style>
 </w:styles>
 </file>
@@ -4361,7 +6452,7 @@
 </file>
 
 <file path=customXml/itemProps1.xml><?xml version="1.0" encoding="utf-8"?>
-<ds:datastoreItem xmlns:ds="http://schemas.openxmlformats.org/officeDocument/2006/customXml" ds:itemID="{4C09CD5B-8254-403C-9152-822D8643C7A4}">
+<ds:datastoreItem xmlns:ds="http://schemas.openxmlformats.org/officeDocument/2006/customXml" ds:itemID="{7642077C-596D-40F4-88F2-6D1EA0BC4313}">
   <ds:schemaRefs>
     <ds:schemaRef ds:uri="http://schemas.openxmlformats.org/officeDocument/2006/bibliography"/>
   </ds:schemaRefs>

</xml_diff>

<commit_message>
*Updated Description of Approach in Analysis Design and Testing.
</commit_message>
<xml_diff>
--- a/doc/Analysis Design Testing/D3ADT.docx
+++ b/doc/Analysis Design Testing/D3ADT.docx
@@ -1,10 +1,10 @@
 
 <file path=word/document.xml><?xml version="1.0" encoding="utf-8"?>
-<w:document xmlns:ve="http://schemas.openxmlformats.org/markup-compatibility/2006" xmlns:o="urn:schemas-microsoft-com:office:office" xmlns:r="http://schemas.openxmlformats.org/officeDocument/2006/relationships" xmlns:m="http://schemas.openxmlformats.org/officeDocument/2006/math" xmlns:v="urn:schemas-microsoft-com:vml" xmlns:wp="http://schemas.openxmlformats.org/drawingml/2006/wordprocessingDrawing" xmlns:w10="urn:schemas-microsoft-com:office:word" xmlns:w="http://schemas.openxmlformats.org/wordprocessingml/2006/main" xmlns:wne="http://schemas.microsoft.com/office/word/2006/wordml">
+<w:document xmlns:wpc="http://schemas.microsoft.com/office/word/2010/wordprocessingCanvas" xmlns:mc="http://schemas.openxmlformats.org/markup-compatibility/2006" xmlns:o="urn:schemas-microsoft-com:office:office" xmlns:r="http://schemas.openxmlformats.org/officeDocument/2006/relationships" xmlns:m="http://schemas.openxmlformats.org/officeDocument/2006/math" xmlns:v="urn:schemas-microsoft-com:vml" xmlns:wp14="http://schemas.microsoft.com/office/word/2010/wordprocessingDrawing" xmlns:wp="http://schemas.openxmlformats.org/drawingml/2006/wordprocessingDrawing" xmlns:w10="urn:schemas-microsoft-com:office:word" xmlns:w="http://schemas.openxmlformats.org/wordprocessingml/2006/main" xmlns:w14="http://schemas.microsoft.com/office/word/2010/wordml" xmlns:wpg="http://schemas.microsoft.com/office/word/2010/wordprocessingGroup" xmlns:wpi="http://schemas.microsoft.com/office/word/2010/wordprocessingInk" xmlns:wne="http://schemas.microsoft.com/office/word/2006/wordml" xmlns:wps="http://schemas.microsoft.com/office/word/2010/wordprocessingShape" mc:Ignorable="w14 wp14">
   <w:body>
     <w:p>
       <w:pPr>
-        <w:pStyle w:val="a6"/>
+        <w:pStyle w:val="Title"/>
       </w:pPr>
       <w:r>
         <w:t>Analysis, Design &amp; Testing</w:t>
@@ -12,7 +12,7 @@
     </w:p>
     <w:p>
       <w:pPr>
-        <w:pStyle w:val="a6"/>
+        <w:pStyle w:val="Title"/>
       </w:pPr>
       <w:r>
         <w:t>SEG2012GP9</w:t>
@@ -27,7 +27,7 @@
     <w:p/>
     <w:tbl>
       <w:tblPr>
-        <w:tblStyle w:val="afa"/>
+        <w:tblStyle w:val="TableGrid"/>
         <w:tblW w:w="0" w:type="auto"/>
         <w:tblBorders>
           <w:top w:val="none" w:sz="0" w:space="0" w:color="auto"/>
@@ -37,7 +37,7 @@
           <w:insideH w:val="none" w:sz="0" w:space="0" w:color="auto"/>
           <w:insideV w:val="none" w:sz="0" w:space="0" w:color="auto"/>
         </w:tblBorders>
-        <w:tblLook w:val="04A0"/>
+        <w:tblLook w:val="04A0" w:firstRow="1" w:lastRow="0" w:firstColumn="1" w:lastColumn="0" w:noHBand="0" w:noVBand="1"/>
       </w:tblPr>
       <w:tblGrid>
         <w:gridCol w:w="5094"/>
@@ -72,10 +72,10 @@
             <w:tcW w:w="5094" w:type="dxa"/>
           </w:tcPr>
           <w:p>
-            <w:hyperlink r:id="rId8" w:history="1">
+            <w:hyperlink r:id="rId9" w:history="1">
               <w:r>
                 <w:rPr>
-                  <w:rStyle w:val="afb"/>
+                  <w:rStyle w:val="Hyperlink"/>
                   <w:sz w:val="36"/>
                   <w:szCs w:val="36"/>
                   <w:lang w:val="en-US" w:eastAsia="en-US" w:bidi="en-US"/>
@@ -124,7 +124,7 @@
             <w:tcW w:w="5094" w:type="dxa"/>
           </w:tcPr>
           <w:p>
-            <w:hyperlink r:id="rId9">
+            <w:hyperlink r:id="rId10">
               <w:r>
                 <w:rPr>
                   <w:rStyle w:val="InternetLink"/>
@@ -191,7 +191,7 @@
                 <w:szCs w:val="36"/>
               </w:rPr>
             </w:pPr>
-            <w:hyperlink r:id="rId10">
+            <w:hyperlink r:id="rId11">
               <w:r>
                 <w:rPr>
                   <w:rStyle w:val="InternetLink"/>
@@ -258,7 +258,7 @@
                 <w:szCs w:val="36"/>
               </w:rPr>
             </w:pPr>
-            <w:hyperlink r:id="rId11">
+            <w:hyperlink r:id="rId12">
               <w:r>
                 <w:rPr>
                   <w:rStyle w:val="InternetLink"/>
@@ -310,23 +310,7 @@
                 <w:sz w:val="36"/>
                 <w:szCs w:val="36"/>
               </w:rPr>
-              <w:t xml:space="preserve">Chan, </w:t>
-            </w:r>
-            <w:proofErr w:type="spellStart"/>
-            <w:r>
-              <w:rPr>
-                <w:sz w:val="36"/>
-                <w:szCs w:val="36"/>
-              </w:rPr>
-              <w:t>Yun</w:t>
-            </w:r>
-            <w:proofErr w:type="spellEnd"/>
-            <w:r>
-              <w:rPr>
-                <w:sz w:val="36"/>
-                <w:szCs w:val="36"/>
-              </w:rPr>
-              <w:t xml:space="preserve"> </w:t>
+              <w:t xml:space="preserve">Chan, Yun </w:t>
             </w:r>
             <w:proofErr w:type="spellStart"/>
             <w:r>
@@ -350,7 +334,7 @@
                 <w:szCs w:val="36"/>
               </w:rPr>
             </w:pPr>
-            <w:hyperlink r:id="rId12">
+            <w:hyperlink r:id="rId13">
               <w:r>
                 <w:rPr>
                   <w:rStyle w:val="InternetLink"/>
@@ -383,153 +367,32 @@
         </w:tc>
       </w:tr>
     </w:tbl>
-    <w:p>
-      <w:r>
-        <w:rPr>
-          <w:sz w:val="36"/>
-          <w:szCs w:val="36"/>
-        </w:rPr>
-        <w:tab/>
-      </w:r>
-      <w:r>
-        <w:rPr>
-          <w:sz w:val="36"/>
-          <w:szCs w:val="36"/>
-        </w:rPr>
-        <w:tab/>
-      </w:r>
-      <w:r>
-        <w:rPr>
-          <w:sz w:val="36"/>
-          <w:szCs w:val="36"/>
-        </w:rPr>
-        <w:tab/>
-      </w:r>
-      <w:r>
-        <w:rPr>
-          <w:sz w:val="36"/>
-          <w:szCs w:val="36"/>
-        </w:rPr>
-        <w:tab/>
-      </w:r>
-      <w:r>
-        <w:rPr>
-          <w:sz w:val="36"/>
-          <w:szCs w:val="36"/>
-        </w:rPr>
-        <w:tab/>
-      </w:r>
-      <w:r>
-        <w:rPr>
-          <w:sz w:val="36"/>
-          <w:szCs w:val="36"/>
-        </w:rPr>
-        <w:tab/>
-      </w:r>
-      <w:r>
-        <w:rPr>
-          <w:sz w:val="36"/>
-          <w:szCs w:val="36"/>
-        </w:rPr>
-        <w:tab/>
-      </w:r>
-      <w:r>
-        <w:rPr>
-          <w:sz w:val="36"/>
-          <w:szCs w:val="36"/>
-        </w:rPr>
-        <w:tab/>
-      </w:r>
-      <w:r>
-        <w:rPr>
-          <w:sz w:val="36"/>
-          <w:szCs w:val="36"/>
-        </w:rPr>
-        <w:tab/>
-      </w:r>
-      <w:r>
-        <w:rPr>
-          <w:sz w:val="36"/>
-          <w:szCs w:val="36"/>
-        </w:rPr>
-        <w:tab/>
-      </w:r>
-      <w:r>
-        <w:rPr>
-          <w:sz w:val="36"/>
-          <w:szCs w:val="36"/>
-        </w:rPr>
-        <w:tab/>
-      </w:r>
-    </w:p>
-    <w:p>
-      <w:r>
-        <w:rPr>
-          <w:sz w:val="36"/>
-          <w:szCs w:val="36"/>
-        </w:rPr>
-        <w:tab/>
-      </w:r>
-      <w:r>
-        <w:rPr>
-          <w:sz w:val="36"/>
-          <w:szCs w:val="36"/>
-        </w:rPr>
-        <w:tab/>
-      </w:r>
-    </w:p>
-    <w:p>
-      <w:r>
-        <w:rPr>
-          <w:sz w:val="36"/>
-          <w:szCs w:val="36"/>
-        </w:rPr>
-        <w:tab/>
-      </w:r>
-      <w:r>
-        <w:rPr>
-          <w:sz w:val="36"/>
-          <w:szCs w:val="36"/>
-        </w:rPr>
-        <w:tab/>
-      </w:r>
-      <w:r>
-        <w:rPr>
-          <w:sz w:val="36"/>
-          <w:szCs w:val="36"/>
-        </w:rPr>
-        <w:tab/>
-      </w:r>
-      <w:r>
-        <w:rPr>
-          <w:sz w:val="36"/>
-          <w:szCs w:val="36"/>
-        </w:rPr>
-        <w:tab/>
-      </w:r>
-    </w:p>
     <w:p/>
     <w:p/>
-    <w:p>
-      <w:pPr>
-        <w:pStyle w:val="1"/>
-      </w:pPr>
-      <w:bookmarkStart w:id="0" w:name="_Toc317414525"/>
+    <w:p/>
+    <w:p/>
+    <w:p>
+      <w:pPr>
+        <w:pStyle w:val="Heading1"/>
+      </w:pPr>
+      <w:bookmarkStart w:id="0" w:name="_Toc322788465"/>
       <w:r>
         <w:t>Notes to the Authors:</w:t>
       </w:r>
+      <w:bookmarkStart w:id="1" w:name="_GoBack"/>
       <w:bookmarkEnd w:id="0"/>
-    </w:p>
-    <w:p>
-      <w:pPr>
-        <w:pStyle w:val="ad"/>
+      <w:bookmarkEnd w:id="1"/>
+    </w:p>
+    <w:p>
+      <w:pPr>
+        <w:pStyle w:val="ListParagraph"/>
         <w:numPr>
           <w:ilvl w:val="0"/>
           <w:numId w:val="6"/>
         </w:numPr>
         <w:sectPr>
-          <w:headerReference w:type="default" r:id="rId13"/>
-          <w:footerReference w:type="default" r:id="rId14"/>
+          <w:headerReference w:type="default" r:id="rId14"/>
+          <w:footerReference w:type="default" r:id="rId15"/>
           <w:pgSz w:w="12240" w:h="15840"/>
           <w:pgMar w:top="1134" w:right="1134" w:bottom="1693" w:left="1134" w:header="0" w:footer="1134" w:gutter="0"/>
           <w:cols w:space="720"/>
@@ -538,32 +401,22 @@
         </w:sectPr>
       </w:pPr>
       <w:r>
-        <w:t>Max 12 sides A4 in total for this report, excluding "wrapper" pages (e.g., title page, contents page, document control page) and appendices.</w:t>
-      </w:r>
-    </w:p>
-    <w:p>
-      <w:pPr>
-        <w:pStyle w:val="1"/>
-      </w:pPr>
-      <w:bookmarkStart w:id="2" w:name="_Toc317414526"/>
+        <w:t>Max 12 sides A4 in total for this report, excluding "wrapper" pages (e.g., title page, contents page, docume</w:t>
+      </w:r>
+      <w:r>
+        <w:t>nt control page) and appendices</w:t>
+      </w:r>
+    </w:p>
+    <w:p>
+      <w:pPr>
+        <w:pStyle w:val="Heading1"/>
+      </w:pPr>
+      <w:bookmarkStart w:id="2" w:name="_Toc322788466"/>
       <w:r>
         <w:lastRenderedPageBreak/>
-        <w:t>0 Wrapper Pages</w:t>
+        <w:t>Document Control</w:t>
       </w:r>
       <w:bookmarkEnd w:id="2"/>
-    </w:p>
-    <w:p>
-      <w:pPr>
-        <w:pStyle w:val="2"/>
-      </w:pPr>
-      <w:bookmarkStart w:id="3" w:name="_Toc317414527"/>
-      <w:r>
-        <w:t xml:space="preserve">0.1 </w:t>
-      </w:r>
-      <w:r>
-        <w:t>Document Control</w:t>
-      </w:r>
-      <w:bookmarkEnd w:id="3"/>
     </w:p>
     <w:p/>
     <w:tbl>
@@ -579,7 +432,7 @@
           <w:left w:w="10" w:type="dxa"/>
           <w:right w:w="10" w:type="dxa"/>
         </w:tblCellMar>
-        <w:tblLook w:val="0000"/>
+        <w:tblLook w:val="0000" w:firstRow="0" w:lastRow="0" w:firstColumn="0" w:lastColumn="0" w:noHBand="0" w:noVBand="0"/>
       </w:tblPr>
       <w:tblGrid>
         <w:gridCol w:w="1281"/>
@@ -789,8 +642,6 @@
             <w:pPr>
               <w:pStyle w:val="TableContents"/>
               <w:rPr>
-                <w:rFonts w:hint="eastAsia"/>
-                <w:sz w:val="22"/>
                 <w:lang w:eastAsia="zh-TW"/>
               </w:rPr>
             </w:pPr>
@@ -824,8 +675,6 @@
             <w:pPr>
               <w:pStyle w:val="TableContents"/>
               <w:rPr>
-                <w:rFonts w:hint="eastAsia"/>
-                <w:sz w:val="22"/>
                 <w:lang w:eastAsia="zh-TW"/>
               </w:rPr>
             </w:pPr>
@@ -860,8 +709,6 @@
             <w:pPr>
               <w:pStyle w:val="TableContents"/>
               <w:rPr>
-                <w:rFonts w:hint="eastAsia"/>
-                <w:sz w:val="22"/>
                 <w:lang w:eastAsia="zh-TW"/>
               </w:rPr>
             </w:pPr>
@@ -897,8 +744,6 @@
             <w:pPr>
               <w:pStyle w:val="TableContents"/>
               <w:rPr>
-                <w:rFonts w:hint="eastAsia"/>
-                <w:sz w:val="22"/>
                 <w:lang w:eastAsia="zh-TW"/>
               </w:rPr>
             </w:pPr>
@@ -932,8 +777,6 @@
             <w:pPr>
               <w:pStyle w:val="TableContents"/>
               <w:rPr>
-                <w:rFonts w:hint="eastAsia"/>
-                <w:sz w:val="22"/>
                 <w:lang w:eastAsia="zh-TW"/>
               </w:rPr>
             </w:pPr>
@@ -983,8 +826,6 @@
             <w:pPr>
               <w:pStyle w:val="TableContents"/>
               <w:rPr>
-                <w:rFonts w:hint="eastAsia"/>
-                <w:sz w:val="22"/>
                 <w:lang w:eastAsia="zh-TW"/>
               </w:rPr>
             </w:pPr>
@@ -1003,52 +844,15 @@
     <w:p>
       <w:pPr>
         <w:rPr>
-          <w:rFonts w:hint="eastAsia"/>
           <w:lang w:eastAsia="zh-TW"/>
         </w:rPr>
       </w:pPr>
     </w:p>
-    <w:p>
-      <w:pPr>
-        <w:rPr>
-          <w:rFonts w:hint="eastAsia"/>
-          <w:lang w:eastAsia="zh-TW"/>
-        </w:rPr>
-      </w:pPr>
-    </w:p>
-    <w:p/>
-    <w:p/>
-    <w:p/>
-    <w:p/>
     <w:p>
       <w:pPr>
         <w:tabs>
           <w:tab w:val="left" w:pos="6435"/>
         </w:tabs>
-      </w:pPr>
-      <w:r>
-        <w:tab/>
-      </w:r>
-    </w:p>
-    <w:p>
-      <w:pPr>
-        <w:pageBreakBefore/>
-      </w:pPr>
-    </w:p>
-    <w:p>
-      <w:pPr>
-        <w:pStyle w:val="a5"/>
-        <w:jc w:val="right"/>
-      </w:pPr>
-    </w:p>
-    <w:p>
-      <w:pPr>
-        <w:pStyle w:val="a5"/>
-        <w:jc w:val="right"/>
-      </w:pPr>
-    </w:p>
-    <w:p>
-      <w:pPr>
         <w:sectPr>
           <w:pgSz w:w="12240" w:h="15840"/>
           <w:pgMar w:top="1134" w:right="1134" w:bottom="1693" w:left="1134" w:header="0" w:footer="1134" w:gutter="0"/>
@@ -1060,19 +864,916 @@
     </w:p>
     <w:p>
       <w:pPr>
-        <w:pStyle w:val="2"/>
-      </w:pPr>
-      <w:bookmarkStart w:id="4" w:name="_Toc317414528"/>
+        <w:tabs>
+          <w:tab w:val="left" w:pos="6435"/>
+        </w:tabs>
+        <w:sectPr>
+          <w:pgSz w:w="12240" w:h="15840"/>
+          <w:pgMar w:top="1134" w:right="1134" w:bottom="1693" w:left="1134" w:header="0" w:footer="1134" w:gutter="0"/>
+          <w:cols w:space="720"/>
+          <w:formProt w:val="0"/>
+          <w:docGrid w:linePitch="312" w:charSpace="-2049"/>
+        </w:sectPr>
+      </w:pPr>
+    </w:p>
+    <w:p>
+      <w:pPr>
+        <w:pStyle w:val="Heading1"/>
+      </w:pPr>
+      <w:bookmarkStart w:id="3" w:name="_Toc322788467"/>
       <w:r>
         <w:lastRenderedPageBreak/>
-        <w:t xml:space="preserve">0.2 </w:t>
-      </w:r>
-      <w:r>
         <w:t>Table of Contents</w:t>
       </w:r>
-      <w:bookmarkEnd w:id="4"/>
+      <w:bookmarkEnd w:id="3"/>
     </w:p>
     <w:p/>
+    <w:p>
+      <w:pPr>
+        <w:pStyle w:val="TOC1"/>
+        <w:tabs>
+          <w:tab w:val="right" w:leader="dot" w:pos="9962"/>
+        </w:tabs>
+        <w:rPr>
+          <w:rFonts w:asciiTheme="minorHAnsi" w:hAnsiTheme="minorHAnsi"/>
+          <w:noProof/>
+          <w:sz w:val="22"/>
+        </w:rPr>
+      </w:pPr>
+      <w:r>
+        <w:fldChar w:fldCharType="begin"/>
+      </w:r>
+      <w:r>
+        <w:instrText>TOC \f \o "1-9" \o "1-9"</w:instrText>
+      </w:r>
+      <w:r>
+        <w:fldChar w:fldCharType="separate"/>
+      </w:r>
+      <w:r>
+        <w:rPr>
+          <w:noProof/>
+        </w:rPr>
+        <w:t>Notes to the Authors:</w:t>
+      </w:r>
+      <w:r>
+        <w:rPr>
+          <w:noProof/>
+        </w:rPr>
+        <w:tab/>
+      </w:r>
+      <w:r>
+        <w:rPr>
+          <w:noProof/>
+        </w:rPr>
+        <w:fldChar w:fldCharType="begin"/>
+      </w:r>
+      <w:r>
+        <w:rPr>
+          <w:noProof/>
+        </w:rPr>
+        <w:instrText xml:space="preserve"> PAGEREF _Toc322788465 \h </w:instrText>
+      </w:r>
+      <w:r>
+        <w:rPr>
+          <w:noProof/>
+        </w:rPr>
+      </w:r>
+      <w:r>
+        <w:rPr>
+          <w:noProof/>
+        </w:rPr>
+        <w:fldChar w:fldCharType="separate"/>
+      </w:r>
+      <w:r>
+        <w:rPr>
+          <w:noProof/>
+        </w:rPr>
+        <w:t>1</w:t>
+      </w:r>
+      <w:r>
+        <w:rPr>
+          <w:noProof/>
+        </w:rPr>
+        <w:fldChar w:fldCharType="end"/>
+      </w:r>
+    </w:p>
+    <w:p>
+      <w:pPr>
+        <w:pStyle w:val="TOC1"/>
+        <w:tabs>
+          <w:tab w:val="right" w:leader="dot" w:pos="9962"/>
+        </w:tabs>
+        <w:rPr>
+          <w:rFonts w:asciiTheme="minorHAnsi" w:hAnsiTheme="minorHAnsi"/>
+          <w:noProof/>
+          <w:sz w:val="22"/>
+        </w:rPr>
+      </w:pPr>
+      <w:r>
+        <w:rPr>
+          <w:noProof/>
+        </w:rPr>
+        <w:t>Document Control</w:t>
+      </w:r>
+      <w:r>
+        <w:rPr>
+          <w:noProof/>
+        </w:rPr>
+        <w:tab/>
+      </w:r>
+      <w:r>
+        <w:rPr>
+          <w:noProof/>
+        </w:rPr>
+        <w:fldChar w:fldCharType="begin"/>
+      </w:r>
+      <w:r>
+        <w:rPr>
+          <w:noProof/>
+        </w:rPr>
+        <w:instrText xml:space="preserve"> PAGEREF _Toc322788466 \h </w:instrText>
+      </w:r>
+      <w:r>
+        <w:rPr>
+          <w:noProof/>
+        </w:rPr>
+      </w:r>
+      <w:r>
+        <w:rPr>
+          <w:noProof/>
+        </w:rPr>
+        <w:fldChar w:fldCharType="separate"/>
+      </w:r>
+      <w:r>
+        <w:rPr>
+          <w:noProof/>
+        </w:rPr>
+        <w:t>2</w:t>
+      </w:r>
+      <w:r>
+        <w:rPr>
+          <w:noProof/>
+        </w:rPr>
+        <w:fldChar w:fldCharType="end"/>
+      </w:r>
+    </w:p>
+    <w:p>
+      <w:pPr>
+        <w:pStyle w:val="TOC1"/>
+        <w:tabs>
+          <w:tab w:val="right" w:leader="dot" w:pos="9962"/>
+        </w:tabs>
+        <w:rPr>
+          <w:rFonts w:asciiTheme="minorHAnsi" w:hAnsiTheme="minorHAnsi"/>
+          <w:noProof/>
+          <w:sz w:val="22"/>
+        </w:rPr>
+      </w:pPr>
+      <w:r>
+        <w:rPr>
+          <w:noProof/>
+        </w:rPr>
+        <w:t>Table of Contents</w:t>
+      </w:r>
+      <w:r>
+        <w:rPr>
+          <w:noProof/>
+        </w:rPr>
+        <w:tab/>
+      </w:r>
+      <w:r>
+        <w:rPr>
+          <w:noProof/>
+        </w:rPr>
+        <w:fldChar w:fldCharType="begin"/>
+      </w:r>
+      <w:r>
+        <w:rPr>
+          <w:noProof/>
+        </w:rPr>
+        <w:instrText xml:space="preserve"> PAGEREF _Toc322788467 \h </w:instrText>
+      </w:r>
+      <w:r>
+        <w:rPr>
+          <w:noProof/>
+        </w:rPr>
+      </w:r>
+      <w:r>
+        <w:rPr>
+          <w:noProof/>
+        </w:rPr>
+        <w:fldChar w:fldCharType="separate"/>
+      </w:r>
+      <w:r>
+        <w:rPr>
+          <w:noProof/>
+        </w:rPr>
+        <w:t>3</w:t>
+      </w:r>
+      <w:r>
+        <w:rPr>
+          <w:noProof/>
+        </w:rPr>
+        <w:fldChar w:fldCharType="end"/>
+      </w:r>
+    </w:p>
+    <w:p>
+      <w:pPr>
+        <w:pStyle w:val="TOC1"/>
+        <w:tabs>
+          <w:tab w:val="right" w:leader="dot" w:pos="9962"/>
+        </w:tabs>
+        <w:rPr>
+          <w:rFonts w:asciiTheme="minorHAnsi" w:hAnsiTheme="minorHAnsi"/>
+          <w:noProof/>
+          <w:sz w:val="22"/>
+        </w:rPr>
+      </w:pPr>
+      <w:r>
+        <w:rPr>
+          <w:noProof/>
+          <w:lang w:eastAsia="zh-TW"/>
+        </w:rPr>
+        <w:t xml:space="preserve">1 </w:t>
+      </w:r>
+      <w:r>
+        <w:rPr>
+          <w:noProof/>
+        </w:rPr>
+        <w:t>Approach Taken</w:t>
+      </w:r>
+      <w:r>
+        <w:rPr>
+          <w:noProof/>
+        </w:rPr>
+        <w:tab/>
+      </w:r>
+      <w:r>
+        <w:rPr>
+          <w:noProof/>
+        </w:rPr>
+        <w:fldChar w:fldCharType="begin"/>
+      </w:r>
+      <w:r>
+        <w:rPr>
+          <w:noProof/>
+        </w:rPr>
+        <w:instrText xml:space="preserve"> PAGEREF _Toc322788468 \h </w:instrText>
+      </w:r>
+      <w:r>
+        <w:rPr>
+          <w:noProof/>
+        </w:rPr>
+      </w:r>
+      <w:r>
+        <w:rPr>
+          <w:noProof/>
+        </w:rPr>
+        <w:fldChar w:fldCharType="separate"/>
+      </w:r>
+      <w:r>
+        <w:rPr>
+          <w:noProof/>
+        </w:rPr>
+        <w:t>4</w:t>
+      </w:r>
+      <w:r>
+        <w:rPr>
+          <w:noProof/>
+        </w:rPr>
+        <w:fldChar w:fldCharType="end"/>
+      </w:r>
+    </w:p>
+    <w:p>
+      <w:pPr>
+        <w:pStyle w:val="TOC2"/>
+        <w:tabs>
+          <w:tab w:val="right" w:leader="dot" w:pos="9962"/>
+        </w:tabs>
+        <w:rPr>
+          <w:rFonts w:asciiTheme="minorHAnsi" w:hAnsiTheme="minorHAnsi"/>
+          <w:noProof/>
+          <w:sz w:val="22"/>
+        </w:rPr>
+      </w:pPr>
+      <w:r>
+        <w:rPr>
+          <w:noProof/>
+          <w:lang w:eastAsia="zh-TW"/>
+        </w:rPr>
+        <w:t xml:space="preserve">1.1 </w:t>
+      </w:r>
+      <w:r>
+        <w:rPr>
+          <w:noProof/>
+        </w:rPr>
+        <w:t>Technical</w:t>
+      </w:r>
+      <w:r>
+        <w:rPr>
+          <w:noProof/>
+        </w:rPr>
+        <w:tab/>
+      </w:r>
+      <w:r>
+        <w:rPr>
+          <w:noProof/>
+        </w:rPr>
+        <w:fldChar w:fldCharType="begin"/>
+      </w:r>
+      <w:r>
+        <w:rPr>
+          <w:noProof/>
+        </w:rPr>
+        <w:instrText xml:space="preserve"> PAGEREF _Toc322788469 \h </w:instrText>
+      </w:r>
+      <w:r>
+        <w:rPr>
+          <w:noProof/>
+        </w:rPr>
+      </w:r>
+      <w:r>
+        <w:rPr>
+          <w:noProof/>
+        </w:rPr>
+        <w:fldChar w:fldCharType="separate"/>
+      </w:r>
+      <w:r>
+        <w:rPr>
+          <w:noProof/>
+        </w:rPr>
+        <w:t>4</w:t>
+      </w:r>
+      <w:r>
+        <w:rPr>
+          <w:noProof/>
+        </w:rPr>
+        <w:fldChar w:fldCharType="end"/>
+      </w:r>
+    </w:p>
+    <w:p>
+      <w:pPr>
+        <w:pStyle w:val="TOC2"/>
+        <w:tabs>
+          <w:tab w:val="right" w:leader="dot" w:pos="9962"/>
+        </w:tabs>
+        <w:rPr>
+          <w:rFonts w:asciiTheme="minorHAnsi" w:hAnsiTheme="minorHAnsi"/>
+          <w:noProof/>
+          <w:sz w:val="22"/>
+        </w:rPr>
+      </w:pPr>
+      <w:r>
+        <w:rPr>
+          <w:noProof/>
+          <w:lang w:eastAsia="zh-TW"/>
+        </w:rPr>
+        <w:t xml:space="preserve">1.2 </w:t>
+      </w:r>
+      <w:r>
+        <w:rPr>
+          <w:noProof/>
+        </w:rPr>
+        <w:t>Modelling</w:t>
+      </w:r>
+      <w:r>
+        <w:rPr>
+          <w:noProof/>
+        </w:rPr>
+        <w:tab/>
+      </w:r>
+      <w:r>
+        <w:rPr>
+          <w:noProof/>
+        </w:rPr>
+        <w:fldChar w:fldCharType="begin"/>
+      </w:r>
+      <w:r>
+        <w:rPr>
+          <w:noProof/>
+        </w:rPr>
+        <w:instrText xml:space="preserve"> PAGEREF _Toc322788470 \h </w:instrText>
+      </w:r>
+      <w:r>
+        <w:rPr>
+          <w:noProof/>
+        </w:rPr>
+      </w:r>
+      <w:r>
+        <w:rPr>
+          <w:noProof/>
+        </w:rPr>
+        <w:fldChar w:fldCharType="separate"/>
+      </w:r>
+      <w:r>
+        <w:rPr>
+          <w:noProof/>
+        </w:rPr>
+        <w:t>5</w:t>
+      </w:r>
+      <w:r>
+        <w:rPr>
+          <w:noProof/>
+        </w:rPr>
+        <w:fldChar w:fldCharType="end"/>
+      </w:r>
+    </w:p>
+    <w:p>
+      <w:pPr>
+        <w:pStyle w:val="TOC1"/>
+        <w:tabs>
+          <w:tab w:val="right" w:leader="dot" w:pos="9962"/>
+        </w:tabs>
+        <w:rPr>
+          <w:rFonts w:asciiTheme="minorHAnsi" w:hAnsiTheme="minorHAnsi"/>
+          <w:noProof/>
+          <w:sz w:val="22"/>
+        </w:rPr>
+      </w:pPr>
+      <w:r>
+        <w:rPr>
+          <w:noProof/>
+        </w:rPr>
+        <w:t>2 Analysis Documentation</w:t>
+      </w:r>
+      <w:r>
+        <w:rPr>
+          <w:noProof/>
+        </w:rPr>
+        <w:tab/>
+      </w:r>
+      <w:r>
+        <w:rPr>
+          <w:noProof/>
+        </w:rPr>
+        <w:fldChar w:fldCharType="begin"/>
+      </w:r>
+      <w:r>
+        <w:rPr>
+          <w:noProof/>
+        </w:rPr>
+        <w:instrText xml:space="preserve"> PAGEREF _Toc322788471 \h </w:instrText>
+      </w:r>
+      <w:r>
+        <w:rPr>
+          <w:noProof/>
+        </w:rPr>
+      </w:r>
+      <w:r>
+        <w:rPr>
+          <w:noProof/>
+        </w:rPr>
+        <w:fldChar w:fldCharType="separate"/>
+      </w:r>
+      <w:r>
+        <w:rPr>
+          <w:noProof/>
+        </w:rPr>
+        <w:t>6</w:t>
+      </w:r>
+      <w:r>
+        <w:rPr>
+          <w:noProof/>
+        </w:rPr>
+        <w:fldChar w:fldCharType="end"/>
+      </w:r>
+    </w:p>
+    <w:p>
+      <w:pPr>
+        <w:pStyle w:val="TOC2"/>
+        <w:tabs>
+          <w:tab w:val="right" w:leader="dot" w:pos="9962"/>
+        </w:tabs>
+        <w:rPr>
+          <w:rFonts w:asciiTheme="minorHAnsi" w:hAnsiTheme="minorHAnsi"/>
+          <w:noProof/>
+          <w:sz w:val="22"/>
+        </w:rPr>
+      </w:pPr>
+      <w:r>
+        <w:rPr>
+          <w:noProof/>
+        </w:rPr>
+        <w:t>2.1 Requirements Analysis</w:t>
+      </w:r>
+      <w:r>
+        <w:rPr>
+          <w:noProof/>
+        </w:rPr>
+        <w:tab/>
+      </w:r>
+      <w:r>
+        <w:rPr>
+          <w:noProof/>
+        </w:rPr>
+        <w:fldChar w:fldCharType="begin"/>
+      </w:r>
+      <w:r>
+        <w:rPr>
+          <w:noProof/>
+        </w:rPr>
+        <w:instrText xml:space="preserve"> PAGEREF _Toc322788472 \h </w:instrText>
+      </w:r>
+      <w:r>
+        <w:rPr>
+          <w:noProof/>
+        </w:rPr>
+      </w:r>
+      <w:r>
+        <w:rPr>
+          <w:noProof/>
+        </w:rPr>
+        <w:fldChar w:fldCharType="separate"/>
+      </w:r>
+      <w:r>
+        <w:rPr>
+          <w:noProof/>
+        </w:rPr>
+        <w:t>6</w:t>
+      </w:r>
+      <w:r>
+        <w:rPr>
+          <w:noProof/>
+        </w:rPr>
+        <w:fldChar w:fldCharType="end"/>
+      </w:r>
+    </w:p>
+    <w:p>
+      <w:pPr>
+        <w:pStyle w:val="TOC2"/>
+        <w:tabs>
+          <w:tab w:val="right" w:leader="dot" w:pos="9962"/>
+        </w:tabs>
+        <w:rPr>
+          <w:rFonts w:asciiTheme="minorHAnsi" w:hAnsiTheme="minorHAnsi"/>
+          <w:noProof/>
+          <w:sz w:val="22"/>
+        </w:rPr>
+      </w:pPr>
+      <w:r>
+        <w:rPr>
+          <w:noProof/>
+        </w:rPr>
+        <w:t>2.2 Design Analysis</w:t>
+      </w:r>
+      <w:r>
+        <w:rPr>
+          <w:noProof/>
+        </w:rPr>
+        <w:tab/>
+      </w:r>
+      <w:r>
+        <w:rPr>
+          <w:noProof/>
+        </w:rPr>
+        <w:fldChar w:fldCharType="begin"/>
+      </w:r>
+      <w:r>
+        <w:rPr>
+          <w:noProof/>
+        </w:rPr>
+        <w:instrText xml:space="preserve"> PAGEREF _Toc322788473 \h </w:instrText>
+      </w:r>
+      <w:r>
+        <w:rPr>
+          <w:noProof/>
+        </w:rPr>
+      </w:r>
+      <w:r>
+        <w:rPr>
+          <w:noProof/>
+        </w:rPr>
+        <w:fldChar w:fldCharType="separate"/>
+      </w:r>
+      <w:r>
+        <w:rPr>
+          <w:noProof/>
+        </w:rPr>
+        <w:t>6</w:t>
+      </w:r>
+      <w:r>
+        <w:rPr>
+          <w:noProof/>
+        </w:rPr>
+        <w:fldChar w:fldCharType="end"/>
+      </w:r>
+    </w:p>
+    <w:p>
+      <w:pPr>
+        <w:pStyle w:val="TOC1"/>
+        <w:tabs>
+          <w:tab w:val="right" w:leader="dot" w:pos="9962"/>
+        </w:tabs>
+        <w:rPr>
+          <w:rFonts w:asciiTheme="minorHAnsi" w:hAnsiTheme="minorHAnsi"/>
+          <w:noProof/>
+          <w:sz w:val="22"/>
+        </w:rPr>
+      </w:pPr>
+      <w:r>
+        <w:rPr>
+          <w:noProof/>
+        </w:rPr>
+        <w:t>3 Testing</w:t>
+      </w:r>
+      <w:r>
+        <w:rPr>
+          <w:noProof/>
+        </w:rPr>
+        <w:tab/>
+      </w:r>
+      <w:r>
+        <w:rPr>
+          <w:noProof/>
+        </w:rPr>
+        <w:fldChar w:fldCharType="begin"/>
+      </w:r>
+      <w:r>
+        <w:rPr>
+          <w:noProof/>
+        </w:rPr>
+        <w:instrText xml:space="preserve"> PAGEREF _Toc322788474 \h </w:instrText>
+      </w:r>
+      <w:r>
+        <w:rPr>
+          <w:noProof/>
+        </w:rPr>
+      </w:r>
+      <w:r>
+        <w:rPr>
+          <w:noProof/>
+        </w:rPr>
+        <w:fldChar w:fldCharType="separate"/>
+      </w:r>
+      <w:r>
+        <w:rPr>
+          <w:noProof/>
+        </w:rPr>
+        <w:t>7</w:t>
+      </w:r>
+      <w:r>
+        <w:rPr>
+          <w:noProof/>
+        </w:rPr>
+        <w:fldChar w:fldCharType="end"/>
+      </w:r>
+    </w:p>
+    <w:p>
+      <w:pPr>
+        <w:pStyle w:val="TOC2"/>
+        <w:tabs>
+          <w:tab w:val="right" w:leader="dot" w:pos="9962"/>
+        </w:tabs>
+        <w:rPr>
+          <w:rFonts w:asciiTheme="minorHAnsi" w:hAnsiTheme="minorHAnsi"/>
+          <w:noProof/>
+          <w:sz w:val="22"/>
+        </w:rPr>
+      </w:pPr>
+      <w:r>
+        <w:rPr>
+          <w:noProof/>
+        </w:rPr>
+        <w:t>3.1 Test Plan</w:t>
+      </w:r>
+      <w:r>
+        <w:rPr>
+          <w:noProof/>
+        </w:rPr>
+        <w:tab/>
+      </w:r>
+      <w:r>
+        <w:rPr>
+          <w:noProof/>
+        </w:rPr>
+        <w:fldChar w:fldCharType="begin"/>
+      </w:r>
+      <w:r>
+        <w:rPr>
+          <w:noProof/>
+        </w:rPr>
+        <w:instrText xml:space="preserve"> PAGEREF _Toc322788475 \h </w:instrText>
+      </w:r>
+      <w:r>
+        <w:rPr>
+          <w:noProof/>
+        </w:rPr>
+      </w:r>
+      <w:r>
+        <w:rPr>
+          <w:noProof/>
+        </w:rPr>
+        <w:fldChar w:fldCharType="separate"/>
+      </w:r>
+      <w:r>
+        <w:rPr>
+          <w:noProof/>
+        </w:rPr>
+        <w:t>7</w:t>
+      </w:r>
+      <w:r>
+        <w:rPr>
+          <w:noProof/>
+        </w:rPr>
+        <w:fldChar w:fldCharType="end"/>
+      </w:r>
+    </w:p>
+    <w:p>
+      <w:pPr>
+        <w:pStyle w:val="TOC2"/>
+        <w:tabs>
+          <w:tab w:val="right" w:leader="dot" w:pos="9962"/>
+        </w:tabs>
+        <w:rPr>
+          <w:rFonts w:asciiTheme="minorHAnsi" w:hAnsiTheme="minorHAnsi"/>
+          <w:noProof/>
+          <w:sz w:val="22"/>
+        </w:rPr>
+      </w:pPr>
+      <w:r>
+        <w:rPr>
+          <w:noProof/>
+        </w:rPr>
+        <w:t>3.2 Partial Test Report</w:t>
+      </w:r>
+      <w:r>
+        <w:rPr>
+          <w:noProof/>
+        </w:rPr>
+        <w:tab/>
+      </w:r>
+      <w:r>
+        <w:rPr>
+          <w:noProof/>
+        </w:rPr>
+        <w:fldChar w:fldCharType="begin"/>
+      </w:r>
+      <w:r>
+        <w:rPr>
+          <w:noProof/>
+        </w:rPr>
+        <w:instrText xml:space="preserve"> PAGEREF _Toc322788476 \h </w:instrText>
+      </w:r>
+      <w:r>
+        <w:rPr>
+          <w:noProof/>
+        </w:rPr>
+      </w:r>
+      <w:r>
+        <w:rPr>
+          <w:noProof/>
+        </w:rPr>
+        <w:fldChar w:fldCharType="separate"/>
+      </w:r>
+      <w:r>
+        <w:rPr>
+          <w:noProof/>
+        </w:rPr>
+        <w:t>8</w:t>
+      </w:r>
+      <w:r>
+        <w:rPr>
+          <w:noProof/>
+        </w:rPr>
+        <w:fldChar w:fldCharType="end"/>
+      </w:r>
+    </w:p>
+    <w:p>
+      <w:pPr>
+        <w:pStyle w:val="TOC1"/>
+        <w:tabs>
+          <w:tab w:val="right" w:leader="dot" w:pos="9962"/>
+        </w:tabs>
+        <w:rPr>
+          <w:rFonts w:asciiTheme="minorHAnsi" w:hAnsiTheme="minorHAnsi"/>
+          <w:noProof/>
+          <w:sz w:val="22"/>
+        </w:rPr>
+      </w:pPr>
+      <w:r>
+        <w:rPr>
+          <w:noProof/>
+          <w:lang w:eastAsia="zh-TW"/>
+        </w:rPr>
+        <w:t>4 HCI</w:t>
+      </w:r>
+      <w:r>
+        <w:rPr>
+          <w:noProof/>
+        </w:rPr>
+        <w:tab/>
+      </w:r>
+      <w:r>
+        <w:rPr>
+          <w:noProof/>
+        </w:rPr>
+        <w:fldChar w:fldCharType="begin"/>
+      </w:r>
+      <w:r>
+        <w:rPr>
+          <w:noProof/>
+        </w:rPr>
+        <w:instrText xml:space="preserve"> PAGEREF _Toc322788477 \h </w:instrText>
+      </w:r>
+      <w:r>
+        <w:rPr>
+          <w:noProof/>
+        </w:rPr>
+      </w:r>
+      <w:r>
+        <w:rPr>
+          <w:noProof/>
+        </w:rPr>
+        <w:fldChar w:fldCharType="separate"/>
+      </w:r>
+      <w:r>
+        <w:rPr>
+          <w:noProof/>
+        </w:rPr>
+        <w:t>9</w:t>
+      </w:r>
+      <w:r>
+        <w:rPr>
+          <w:noProof/>
+        </w:rPr>
+        <w:fldChar w:fldCharType="end"/>
+      </w:r>
+    </w:p>
+    <w:p>
+      <w:pPr>
+        <w:pStyle w:val="TOC1"/>
+        <w:tabs>
+          <w:tab w:val="right" w:leader="dot" w:pos="9962"/>
+        </w:tabs>
+        <w:rPr>
+          <w:rFonts w:asciiTheme="minorHAnsi" w:hAnsiTheme="minorHAnsi"/>
+          <w:noProof/>
+          <w:sz w:val="22"/>
+        </w:rPr>
+      </w:pPr>
+      <w:r>
+        <w:rPr>
+          <w:noProof/>
+          <w:lang w:eastAsia="zh-TW"/>
+        </w:rPr>
+        <w:t>5</w:t>
+      </w:r>
+      <w:r>
+        <w:rPr>
+          <w:noProof/>
+        </w:rPr>
+        <w:t xml:space="preserve"> Screenshots</w:t>
+      </w:r>
+      <w:r>
+        <w:rPr>
+          <w:noProof/>
+        </w:rPr>
+        <w:tab/>
+      </w:r>
+      <w:r>
+        <w:rPr>
+          <w:noProof/>
+        </w:rPr>
+        <w:fldChar w:fldCharType="begin"/>
+      </w:r>
+      <w:r>
+        <w:rPr>
+          <w:noProof/>
+        </w:rPr>
+        <w:instrText xml:space="preserve"> PAGEREF _Toc322788478 \h </w:instrText>
+      </w:r>
+      <w:r>
+        <w:rPr>
+          <w:noProof/>
+        </w:rPr>
+      </w:r>
+      <w:r>
+        <w:rPr>
+          <w:noProof/>
+        </w:rPr>
+        <w:fldChar w:fldCharType="separate"/>
+      </w:r>
+      <w:r>
+        <w:rPr>
+          <w:noProof/>
+        </w:rPr>
+        <w:t>10</w:t>
+      </w:r>
+      <w:r>
+        <w:rPr>
+          <w:noProof/>
+        </w:rPr>
+        <w:fldChar w:fldCharType="end"/>
+      </w:r>
+    </w:p>
+    <w:p>
+      <w:pPr>
+        <w:pStyle w:val="Contents1"/>
+      </w:pPr>
+      <w:r>
+        <w:fldChar w:fldCharType="end"/>
+      </w:r>
+    </w:p>
     <w:p>
       <w:pPr>
         <w:sectPr>
@@ -1087,1151 +1788,437 @@
     </w:p>
     <w:p>
       <w:pPr>
-        <w:pStyle w:val="11"/>
-        <w:tabs>
-          <w:tab w:val="right" w:leader="dot" w:pos="9962"/>
-        </w:tabs>
-        <w:rPr>
-          <w:rFonts w:asciiTheme="minorHAnsi" w:hAnsiTheme="minorHAnsi"/>
-          <w:noProof/>
-          <w:kern w:val="2"/>
-          <w:lang w:val="en-US" w:eastAsia="zh-TW"/>
-        </w:rPr>
-      </w:pPr>
-      <w:r>
-        <w:lastRenderedPageBreak/>
-        <w:fldChar w:fldCharType="begin"/>
-      </w:r>
-      <w:r>
-        <w:instrText>TOC \f \o "1-9" \o "1-9"</w:instrText>
-      </w:r>
-      <w:r>
-        <w:fldChar w:fldCharType="separate"/>
-      </w:r>
-      <w:r>
-        <w:rPr>
-          <w:noProof/>
-        </w:rPr>
-        <w:t>Notes to the Authors:</w:t>
-      </w:r>
-      <w:r>
-        <w:rPr>
-          <w:noProof/>
-        </w:rPr>
-        <w:tab/>
-      </w:r>
-      <w:r>
-        <w:rPr>
-          <w:noProof/>
-        </w:rPr>
-        <w:fldChar w:fldCharType="begin"/>
-      </w:r>
-      <w:r>
-        <w:rPr>
-          <w:noProof/>
-        </w:rPr>
-        <w:instrText xml:space="preserve"> PAGEREF _Toc317414525 \h </w:instrText>
-      </w:r>
-      <w:r>
-        <w:rPr>
-          <w:noProof/>
-        </w:rPr>
-      </w:r>
-      <w:r>
-        <w:rPr>
-          <w:noProof/>
-        </w:rPr>
-        <w:fldChar w:fldCharType="separate"/>
-      </w:r>
-      <w:r>
-        <w:rPr>
-          <w:noProof/>
-        </w:rPr>
-        <w:t>1</w:t>
-      </w:r>
-      <w:r>
-        <w:rPr>
-          <w:noProof/>
-        </w:rPr>
-        <w:fldChar w:fldCharType="end"/>
-      </w:r>
-    </w:p>
-    <w:p>
-      <w:pPr>
-        <w:pStyle w:val="11"/>
-        <w:tabs>
-          <w:tab w:val="right" w:leader="dot" w:pos="9962"/>
-        </w:tabs>
-        <w:rPr>
-          <w:rFonts w:asciiTheme="minorHAnsi" w:hAnsiTheme="minorHAnsi"/>
-          <w:noProof/>
-          <w:kern w:val="2"/>
-          <w:lang w:val="en-US" w:eastAsia="zh-TW"/>
-        </w:rPr>
-      </w:pPr>
-      <w:r>
-        <w:rPr>
-          <w:noProof/>
-        </w:rPr>
-        <w:t>0 Wrapper Pages</w:t>
-      </w:r>
-      <w:r>
-        <w:rPr>
-          <w:noProof/>
-        </w:rPr>
-        <w:tab/>
-      </w:r>
-      <w:r>
-        <w:rPr>
-          <w:noProof/>
-        </w:rPr>
-        <w:fldChar w:fldCharType="begin"/>
-      </w:r>
-      <w:r>
-        <w:rPr>
-          <w:noProof/>
-        </w:rPr>
-        <w:instrText xml:space="preserve"> PAGEREF _Toc317414526 \h </w:instrText>
-      </w:r>
-      <w:r>
-        <w:rPr>
-          <w:noProof/>
-        </w:rPr>
-      </w:r>
-      <w:r>
-        <w:rPr>
-          <w:noProof/>
-        </w:rPr>
-        <w:fldChar w:fldCharType="separate"/>
-      </w:r>
-      <w:r>
-        <w:rPr>
-          <w:noProof/>
-        </w:rPr>
-        <w:t>2</w:t>
-      </w:r>
-      <w:r>
-        <w:rPr>
-          <w:noProof/>
-        </w:rPr>
-        <w:fldChar w:fldCharType="end"/>
-      </w:r>
-    </w:p>
-    <w:p>
-      <w:pPr>
-        <w:pStyle w:val="21"/>
-        <w:tabs>
-          <w:tab w:val="right" w:leader="dot" w:pos="9962"/>
-        </w:tabs>
-        <w:rPr>
-          <w:rFonts w:asciiTheme="minorHAnsi" w:hAnsiTheme="minorHAnsi"/>
-          <w:noProof/>
-          <w:kern w:val="2"/>
-          <w:lang w:val="en-US" w:eastAsia="zh-TW"/>
-        </w:rPr>
-      </w:pPr>
-      <w:r>
-        <w:rPr>
-          <w:noProof/>
-        </w:rPr>
-        <w:t>0.1 Document Control</w:t>
-      </w:r>
-      <w:r>
-        <w:rPr>
-          <w:noProof/>
-        </w:rPr>
-        <w:tab/>
-      </w:r>
-      <w:r>
-        <w:rPr>
-          <w:noProof/>
-        </w:rPr>
-        <w:fldChar w:fldCharType="begin"/>
-      </w:r>
-      <w:r>
-        <w:rPr>
-          <w:noProof/>
-        </w:rPr>
-        <w:instrText xml:space="preserve"> PAGEREF _Toc317414527 \h </w:instrText>
-      </w:r>
-      <w:r>
-        <w:rPr>
-          <w:noProof/>
-        </w:rPr>
-      </w:r>
-      <w:r>
-        <w:rPr>
-          <w:noProof/>
-        </w:rPr>
-        <w:fldChar w:fldCharType="separate"/>
-      </w:r>
-      <w:r>
-        <w:rPr>
-          <w:noProof/>
-        </w:rPr>
-        <w:t>2</w:t>
-      </w:r>
-      <w:r>
-        <w:rPr>
-          <w:noProof/>
-        </w:rPr>
-        <w:fldChar w:fldCharType="end"/>
-      </w:r>
-    </w:p>
-    <w:p>
-      <w:pPr>
-        <w:pStyle w:val="21"/>
-        <w:tabs>
-          <w:tab w:val="right" w:leader="dot" w:pos="9962"/>
-        </w:tabs>
-        <w:rPr>
-          <w:rFonts w:asciiTheme="minorHAnsi" w:hAnsiTheme="minorHAnsi"/>
-          <w:noProof/>
-          <w:kern w:val="2"/>
-          <w:lang w:val="en-US" w:eastAsia="zh-TW"/>
-        </w:rPr>
-      </w:pPr>
-      <w:r>
-        <w:rPr>
-          <w:noProof/>
-        </w:rPr>
-        <w:t>0.2 Table of Contents</w:t>
-      </w:r>
-      <w:r>
-        <w:rPr>
-          <w:noProof/>
-        </w:rPr>
-        <w:tab/>
-      </w:r>
-      <w:r>
-        <w:rPr>
-          <w:noProof/>
-        </w:rPr>
-        <w:fldChar w:fldCharType="begin"/>
-      </w:r>
-      <w:r>
-        <w:rPr>
-          <w:noProof/>
-        </w:rPr>
-        <w:instrText xml:space="preserve"> PAGEREF _Toc317414528 \h </w:instrText>
-      </w:r>
-      <w:r>
-        <w:rPr>
-          <w:noProof/>
-        </w:rPr>
-      </w:r>
-      <w:r>
-        <w:rPr>
-          <w:noProof/>
-        </w:rPr>
-        <w:fldChar w:fldCharType="separate"/>
-      </w:r>
-      <w:r>
-        <w:rPr>
-          <w:noProof/>
-        </w:rPr>
-        <w:t>3</w:t>
-      </w:r>
-      <w:r>
-        <w:rPr>
-          <w:noProof/>
-        </w:rPr>
-        <w:fldChar w:fldCharType="end"/>
-      </w:r>
-    </w:p>
-    <w:p>
-      <w:pPr>
-        <w:pStyle w:val="11"/>
-        <w:tabs>
-          <w:tab w:val="right" w:leader="dot" w:pos="9962"/>
-        </w:tabs>
-        <w:rPr>
-          <w:rFonts w:asciiTheme="minorHAnsi" w:hAnsiTheme="minorHAnsi"/>
-          <w:noProof/>
-          <w:kern w:val="2"/>
-          <w:lang w:val="en-US" w:eastAsia="zh-TW"/>
-        </w:rPr>
-      </w:pPr>
-      <w:r>
-        <w:rPr>
-          <w:noProof/>
+        <w:pStyle w:val="Heading1"/>
+        <w:rPr>
           <w:lang w:eastAsia="zh-TW"/>
         </w:rPr>
-        <w:t xml:space="preserve">1 </w:t>
-      </w:r>
-      <w:r>
-        <w:rPr>
-          <w:noProof/>
-        </w:rPr>
-        <w:t>Approach Taken</w:t>
-      </w:r>
-      <w:r>
-        <w:rPr>
-          <w:noProof/>
-        </w:rPr>
-        <w:tab/>
-      </w:r>
-      <w:r>
-        <w:rPr>
-          <w:noProof/>
-        </w:rPr>
-        <w:fldChar w:fldCharType="begin"/>
-      </w:r>
-      <w:r>
-        <w:rPr>
-          <w:noProof/>
-        </w:rPr>
-        <w:instrText xml:space="preserve"> PAGEREF _Toc317414529 \h </w:instrText>
-      </w:r>
-      <w:r>
-        <w:rPr>
-          <w:noProof/>
-        </w:rPr>
-      </w:r>
-      <w:r>
-        <w:rPr>
-          <w:noProof/>
-        </w:rPr>
-        <w:fldChar w:fldCharType="separate"/>
-      </w:r>
-      <w:r>
-        <w:rPr>
-          <w:noProof/>
-        </w:rPr>
-        <w:t>4</w:t>
-      </w:r>
-      <w:r>
-        <w:rPr>
-          <w:noProof/>
-        </w:rPr>
-        <w:fldChar w:fldCharType="end"/>
-      </w:r>
-    </w:p>
-    <w:p>
-      <w:pPr>
-        <w:pStyle w:val="21"/>
-        <w:tabs>
-          <w:tab w:val="right" w:leader="dot" w:pos="9962"/>
-        </w:tabs>
-        <w:rPr>
-          <w:rFonts w:asciiTheme="minorHAnsi" w:hAnsiTheme="minorHAnsi"/>
-          <w:noProof/>
-          <w:kern w:val="2"/>
-          <w:lang w:val="en-US" w:eastAsia="zh-TW"/>
-        </w:rPr>
-      </w:pPr>
-      <w:r>
-        <w:rPr>
-          <w:noProof/>
-          <w:lang w:eastAsia="zh-TW"/>
-        </w:rPr>
-        <w:t xml:space="preserve">1.1 </w:t>
-      </w:r>
-      <w:r>
-        <w:rPr>
-          <w:noProof/>
-        </w:rPr>
-        <w:t>Technical</w:t>
-      </w:r>
-      <w:r>
-        <w:rPr>
-          <w:noProof/>
-        </w:rPr>
-        <w:tab/>
-      </w:r>
-      <w:r>
-        <w:rPr>
-          <w:noProof/>
-        </w:rPr>
-        <w:fldChar w:fldCharType="begin"/>
-      </w:r>
-      <w:r>
-        <w:rPr>
-          <w:noProof/>
-        </w:rPr>
-        <w:instrText xml:space="preserve"> PAGEREF _Toc317414530 \h </w:instrText>
-      </w:r>
-      <w:r>
-        <w:rPr>
-          <w:noProof/>
-        </w:rPr>
-      </w:r>
-      <w:r>
-        <w:rPr>
-          <w:noProof/>
-        </w:rPr>
-        <w:fldChar w:fldCharType="separate"/>
-      </w:r>
-      <w:r>
-        <w:rPr>
-          <w:noProof/>
-        </w:rPr>
-        <w:t>4</w:t>
-      </w:r>
-      <w:r>
-        <w:rPr>
-          <w:noProof/>
-        </w:rPr>
-        <w:fldChar w:fldCharType="end"/>
-      </w:r>
-    </w:p>
-    <w:p>
-      <w:pPr>
-        <w:pStyle w:val="21"/>
-        <w:tabs>
-          <w:tab w:val="right" w:leader="dot" w:pos="9962"/>
-        </w:tabs>
-        <w:rPr>
-          <w:rFonts w:asciiTheme="minorHAnsi" w:hAnsiTheme="minorHAnsi"/>
-          <w:noProof/>
-          <w:kern w:val="2"/>
-          <w:lang w:val="en-US" w:eastAsia="zh-TW"/>
-        </w:rPr>
-      </w:pPr>
-      <w:r>
-        <w:rPr>
-          <w:noProof/>
-          <w:lang w:eastAsia="zh-TW"/>
-        </w:rPr>
-        <w:t xml:space="preserve">1.2 </w:t>
-      </w:r>
-      <w:r>
-        <w:rPr>
-          <w:noProof/>
-        </w:rPr>
-        <w:t>Modelling</w:t>
-      </w:r>
-      <w:r>
-        <w:rPr>
-          <w:noProof/>
-        </w:rPr>
-        <w:tab/>
-      </w:r>
-      <w:r>
-        <w:rPr>
-          <w:noProof/>
-        </w:rPr>
-        <w:fldChar w:fldCharType="begin"/>
-      </w:r>
-      <w:r>
-        <w:rPr>
-          <w:noProof/>
-        </w:rPr>
-        <w:instrText xml:space="preserve"> PAGEREF _Toc317414531 \h </w:instrText>
-      </w:r>
-      <w:r>
-        <w:rPr>
-          <w:noProof/>
-        </w:rPr>
-      </w:r>
-      <w:r>
-        <w:rPr>
-          <w:noProof/>
-        </w:rPr>
-        <w:fldChar w:fldCharType="separate"/>
-      </w:r>
-      <w:r>
-        <w:rPr>
-          <w:noProof/>
-        </w:rPr>
-        <w:t>4</w:t>
-      </w:r>
-      <w:r>
-        <w:rPr>
-          <w:noProof/>
-        </w:rPr>
-        <w:fldChar w:fldCharType="end"/>
-      </w:r>
-    </w:p>
-    <w:p>
-      <w:pPr>
-        <w:pStyle w:val="11"/>
-        <w:tabs>
-          <w:tab w:val="right" w:leader="dot" w:pos="9962"/>
-        </w:tabs>
-        <w:rPr>
-          <w:rFonts w:asciiTheme="minorHAnsi" w:hAnsiTheme="minorHAnsi"/>
-          <w:noProof/>
-          <w:kern w:val="2"/>
-          <w:lang w:val="en-US" w:eastAsia="zh-TW"/>
-        </w:rPr>
-      </w:pPr>
-      <w:r>
-        <w:rPr>
-          <w:noProof/>
-        </w:rPr>
-        <w:t>2 Analysis Documentation</w:t>
-      </w:r>
-      <w:r>
-        <w:rPr>
-          <w:noProof/>
-        </w:rPr>
-        <w:tab/>
-      </w:r>
-      <w:r>
-        <w:rPr>
-          <w:noProof/>
-        </w:rPr>
-        <w:fldChar w:fldCharType="begin"/>
-      </w:r>
-      <w:r>
-        <w:rPr>
-          <w:noProof/>
-        </w:rPr>
-        <w:instrText xml:space="preserve"> PAGEREF _Toc317414532 \h </w:instrText>
-      </w:r>
-      <w:r>
-        <w:rPr>
-          <w:noProof/>
-        </w:rPr>
-      </w:r>
-      <w:r>
-        <w:rPr>
-          <w:noProof/>
-        </w:rPr>
-        <w:fldChar w:fldCharType="separate"/>
-      </w:r>
-      <w:r>
-        <w:rPr>
-          <w:noProof/>
-        </w:rPr>
-        <w:t>5</w:t>
-      </w:r>
-      <w:r>
-        <w:rPr>
-          <w:noProof/>
-        </w:rPr>
-        <w:fldChar w:fldCharType="end"/>
-      </w:r>
-    </w:p>
-    <w:p>
-      <w:pPr>
-        <w:pStyle w:val="21"/>
-        <w:tabs>
-          <w:tab w:val="right" w:leader="dot" w:pos="9962"/>
-        </w:tabs>
-        <w:rPr>
-          <w:rFonts w:asciiTheme="minorHAnsi" w:hAnsiTheme="minorHAnsi"/>
-          <w:noProof/>
-          <w:kern w:val="2"/>
-          <w:lang w:val="en-US" w:eastAsia="zh-TW"/>
-        </w:rPr>
-      </w:pPr>
-      <w:r>
-        <w:rPr>
-          <w:noProof/>
-        </w:rPr>
-        <w:t>2.1 Requirements Analysis</w:t>
-      </w:r>
-      <w:r>
-        <w:rPr>
-          <w:noProof/>
-        </w:rPr>
-        <w:tab/>
-      </w:r>
-      <w:r>
-        <w:rPr>
-          <w:noProof/>
-        </w:rPr>
-        <w:fldChar w:fldCharType="begin"/>
-      </w:r>
-      <w:r>
-        <w:rPr>
-          <w:noProof/>
-        </w:rPr>
-        <w:instrText xml:space="preserve"> PAGEREF _Toc317414533 \h </w:instrText>
-      </w:r>
-      <w:r>
-        <w:rPr>
-          <w:noProof/>
-        </w:rPr>
-      </w:r>
-      <w:r>
-        <w:rPr>
-          <w:noProof/>
-        </w:rPr>
-        <w:fldChar w:fldCharType="separate"/>
-      </w:r>
-      <w:r>
-        <w:rPr>
-          <w:noProof/>
-        </w:rPr>
-        <w:t>5</w:t>
-      </w:r>
-      <w:r>
-        <w:rPr>
-          <w:noProof/>
-        </w:rPr>
-        <w:fldChar w:fldCharType="end"/>
-      </w:r>
-    </w:p>
-    <w:p>
-      <w:pPr>
-        <w:pStyle w:val="21"/>
-        <w:tabs>
-          <w:tab w:val="right" w:leader="dot" w:pos="9962"/>
-        </w:tabs>
-        <w:rPr>
-          <w:rFonts w:asciiTheme="minorHAnsi" w:hAnsiTheme="minorHAnsi"/>
-          <w:noProof/>
-          <w:kern w:val="2"/>
-          <w:lang w:val="en-US" w:eastAsia="zh-TW"/>
-        </w:rPr>
-      </w:pPr>
-      <w:r>
-        <w:rPr>
-          <w:noProof/>
-        </w:rPr>
-        <w:t>2.2 Design Analysis</w:t>
-      </w:r>
-      <w:r>
-        <w:rPr>
-          <w:noProof/>
-        </w:rPr>
-        <w:tab/>
-      </w:r>
-      <w:r>
-        <w:rPr>
-          <w:noProof/>
-        </w:rPr>
-        <w:fldChar w:fldCharType="begin"/>
-      </w:r>
-      <w:r>
-        <w:rPr>
-          <w:noProof/>
-        </w:rPr>
-        <w:instrText xml:space="preserve"> PAGEREF _Toc317414534 \h </w:instrText>
-      </w:r>
-      <w:r>
-        <w:rPr>
-          <w:noProof/>
-        </w:rPr>
-      </w:r>
-      <w:r>
-        <w:rPr>
-          <w:noProof/>
-        </w:rPr>
-        <w:fldChar w:fldCharType="separate"/>
-      </w:r>
-      <w:r>
-        <w:rPr>
-          <w:noProof/>
-        </w:rPr>
-        <w:t>5</w:t>
-      </w:r>
-      <w:r>
-        <w:rPr>
-          <w:noProof/>
-        </w:rPr>
-        <w:fldChar w:fldCharType="end"/>
-      </w:r>
-    </w:p>
-    <w:p>
-      <w:pPr>
-        <w:pStyle w:val="11"/>
-        <w:tabs>
-          <w:tab w:val="right" w:leader="dot" w:pos="9962"/>
-        </w:tabs>
-        <w:rPr>
-          <w:rFonts w:asciiTheme="minorHAnsi" w:hAnsiTheme="minorHAnsi"/>
-          <w:noProof/>
-          <w:kern w:val="2"/>
-          <w:lang w:val="en-US" w:eastAsia="zh-TW"/>
-        </w:rPr>
-      </w:pPr>
-      <w:r>
-        <w:rPr>
-          <w:noProof/>
-        </w:rPr>
-        <w:t>3 Testing</w:t>
-      </w:r>
-      <w:r>
-        <w:rPr>
-          <w:noProof/>
-        </w:rPr>
-        <w:tab/>
-      </w:r>
-      <w:r>
-        <w:rPr>
-          <w:noProof/>
-        </w:rPr>
-        <w:fldChar w:fldCharType="begin"/>
-      </w:r>
-      <w:r>
-        <w:rPr>
-          <w:noProof/>
-        </w:rPr>
-        <w:instrText xml:space="preserve"> PAGEREF _Toc317414535 \h </w:instrText>
-      </w:r>
-      <w:r>
-        <w:rPr>
-          <w:noProof/>
-        </w:rPr>
-      </w:r>
-      <w:r>
-        <w:rPr>
-          <w:noProof/>
-        </w:rPr>
-        <w:fldChar w:fldCharType="separate"/>
-      </w:r>
-      <w:r>
-        <w:rPr>
-          <w:noProof/>
-        </w:rPr>
-        <w:t>6</w:t>
-      </w:r>
-      <w:r>
-        <w:rPr>
-          <w:noProof/>
-        </w:rPr>
-        <w:fldChar w:fldCharType="end"/>
-      </w:r>
-    </w:p>
-    <w:p>
-      <w:pPr>
-        <w:pStyle w:val="21"/>
-        <w:tabs>
-          <w:tab w:val="right" w:leader="dot" w:pos="9962"/>
-        </w:tabs>
-        <w:rPr>
-          <w:rFonts w:asciiTheme="minorHAnsi" w:hAnsiTheme="minorHAnsi"/>
-          <w:noProof/>
-          <w:kern w:val="2"/>
-          <w:lang w:val="en-US" w:eastAsia="zh-TW"/>
-        </w:rPr>
-      </w:pPr>
-      <w:r>
-        <w:rPr>
-          <w:noProof/>
-        </w:rPr>
-        <w:t>3.1 Test Plan</w:t>
-      </w:r>
-      <w:r>
-        <w:rPr>
-          <w:noProof/>
-        </w:rPr>
-        <w:tab/>
-      </w:r>
-      <w:r>
-        <w:rPr>
-          <w:noProof/>
-        </w:rPr>
-        <w:fldChar w:fldCharType="begin"/>
-      </w:r>
-      <w:r>
-        <w:rPr>
-          <w:noProof/>
-        </w:rPr>
-        <w:instrText xml:space="preserve"> PAGEREF _Toc317414536 \h </w:instrText>
-      </w:r>
-      <w:r>
-        <w:rPr>
-          <w:noProof/>
-        </w:rPr>
-      </w:r>
-      <w:r>
-        <w:rPr>
-          <w:noProof/>
-        </w:rPr>
-        <w:fldChar w:fldCharType="separate"/>
-      </w:r>
-      <w:r>
-        <w:rPr>
-          <w:noProof/>
-        </w:rPr>
-        <w:t>6</w:t>
-      </w:r>
-      <w:r>
-        <w:rPr>
-          <w:noProof/>
-        </w:rPr>
-        <w:fldChar w:fldCharType="end"/>
-      </w:r>
-    </w:p>
-    <w:p>
-      <w:pPr>
-        <w:pStyle w:val="21"/>
-        <w:tabs>
-          <w:tab w:val="right" w:leader="dot" w:pos="9962"/>
-        </w:tabs>
-        <w:rPr>
-          <w:rFonts w:asciiTheme="minorHAnsi" w:hAnsiTheme="minorHAnsi"/>
-          <w:noProof/>
-          <w:kern w:val="2"/>
-          <w:lang w:val="en-US" w:eastAsia="zh-TW"/>
-        </w:rPr>
-      </w:pPr>
-      <w:r>
-        <w:rPr>
-          <w:noProof/>
-        </w:rPr>
-        <w:t>3.2 Partial Test Report</w:t>
-      </w:r>
-      <w:r>
-        <w:rPr>
-          <w:noProof/>
-        </w:rPr>
-        <w:tab/>
-      </w:r>
-      <w:r>
-        <w:rPr>
-          <w:noProof/>
-        </w:rPr>
-        <w:fldChar w:fldCharType="begin"/>
-      </w:r>
-      <w:r>
-        <w:rPr>
-          <w:noProof/>
-        </w:rPr>
-        <w:instrText xml:space="preserve"> PAGEREF _Toc317414537 \h </w:instrText>
-      </w:r>
-      <w:r>
-        <w:rPr>
-          <w:noProof/>
-        </w:rPr>
-      </w:r>
-      <w:r>
-        <w:rPr>
-          <w:noProof/>
-        </w:rPr>
-        <w:fldChar w:fldCharType="separate"/>
-      </w:r>
-      <w:r>
-        <w:rPr>
-          <w:noProof/>
-        </w:rPr>
-        <w:t>7</w:t>
-      </w:r>
-      <w:r>
-        <w:rPr>
-          <w:noProof/>
-        </w:rPr>
-        <w:fldChar w:fldCharType="end"/>
-      </w:r>
-    </w:p>
-    <w:p>
-      <w:pPr>
-        <w:pStyle w:val="11"/>
-        <w:tabs>
-          <w:tab w:val="right" w:leader="dot" w:pos="9962"/>
-        </w:tabs>
-        <w:rPr>
-          <w:rFonts w:asciiTheme="minorHAnsi" w:hAnsiTheme="minorHAnsi"/>
-          <w:noProof/>
-          <w:kern w:val="2"/>
-          <w:lang w:val="en-US" w:eastAsia="zh-TW"/>
-        </w:rPr>
-      </w:pPr>
-      <w:r>
-        <w:rPr>
-          <w:noProof/>
-          <w:lang w:eastAsia="zh-TW"/>
-        </w:rPr>
-        <w:t>4 HCI</w:t>
-      </w:r>
-      <w:r>
-        <w:rPr>
-          <w:noProof/>
-        </w:rPr>
-        <w:tab/>
-      </w:r>
-      <w:r>
-        <w:rPr>
-          <w:noProof/>
-        </w:rPr>
-        <w:fldChar w:fldCharType="begin"/>
-      </w:r>
-      <w:r>
-        <w:rPr>
-          <w:noProof/>
-        </w:rPr>
-        <w:instrText xml:space="preserve"> PAGEREF _Toc317414538 \h </w:instrText>
-      </w:r>
-      <w:r>
-        <w:rPr>
-          <w:noProof/>
-        </w:rPr>
-      </w:r>
-      <w:r>
-        <w:rPr>
-          <w:noProof/>
-        </w:rPr>
-        <w:fldChar w:fldCharType="separate"/>
-      </w:r>
-      <w:r>
-        <w:rPr>
-          <w:noProof/>
-        </w:rPr>
-        <w:t>8</w:t>
-      </w:r>
-      <w:r>
-        <w:rPr>
-          <w:noProof/>
-        </w:rPr>
-        <w:fldChar w:fldCharType="end"/>
-      </w:r>
-    </w:p>
-    <w:p>
-      <w:pPr>
-        <w:pStyle w:val="11"/>
-        <w:tabs>
-          <w:tab w:val="right" w:leader="dot" w:pos="9962"/>
-        </w:tabs>
-        <w:rPr>
-          <w:rFonts w:asciiTheme="minorHAnsi" w:hAnsiTheme="minorHAnsi"/>
-          <w:noProof/>
-          <w:kern w:val="2"/>
-          <w:lang w:val="en-US" w:eastAsia="zh-TW"/>
-        </w:rPr>
-      </w:pPr>
-      <w:r>
-        <w:rPr>
-          <w:noProof/>
-          <w:lang w:eastAsia="zh-TW"/>
-        </w:rPr>
-        <w:t>5</w:t>
-      </w:r>
-      <w:r>
-        <w:rPr>
-          <w:noProof/>
-        </w:rPr>
-        <w:t xml:space="preserve"> Screenshots</w:t>
-      </w:r>
-      <w:r>
-        <w:rPr>
-          <w:noProof/>
-        </w:rPr>
-        <w:tab/>
-      </w:r>
-      <w:r>
-        <w:rPr>
-          <w:noProof/>
-        </w:rPr>
-        <w:fldChar w:fldCharType="begin"/>
-      </w:r>
-      <w:r>
-        <w:rPr>
-          <w:noProof/>
-        </w:rPr>
-        <w:instrText xml:space="preserve"> PAGEREF _Toc317414539 \h </w:instrText>
-      </w:r>
-      <w:r>
-        <w:rPr>
-          <w:noProof/>
-        </w:rPr>
-      </w:r>
-      <w:r>
-        <w:rPr>
-          <w:noProof/>
-        </w:rPr>
-        <w:fldChar w:fldCharType="separate"/>
-      </w:r>
-      <w:r>
-        <w:rPr>
-          <w:noProof/>
-        </w:rPr>
-        <w:t>9</w:t>
-      </w:r>
-      <w:r>
-        <w:rPr>
-          <w:noProof/>
-        </w:rPr>
-        <w:fldChar w:fldCharType="end"/>
-      </w:r>
-    </w:p>
-    <w:p>
-      <w:pPr>
-        <w:pStyle w:val="Contents1"/>
-      </w:pPr>
-      <w:r>
-        <w:fldChar w:fldCharType="end"/>
-      </w:r>
-    </w:p>
-    <w:p>
-      <w:pPr>
-        <w:sectPr>
-          <w:type w:val="continuous"/>
-          <w:pgSz w:w="12240" w:h="15840"/>
-          <w:pgMar w:top="1134" w:right="1134" w:bottom="1693" w:left="1134" w:header="0" w:footer="1134" w:gutter="0"/>
-          <w:cols w:space="720"/>
-          <w:docGrid w:linePitch="312" w:charSpace="-2049"/>
-        </w:sectPr>
-      </w:pPr>
-    </w:p>
-    <w:p>
-      <w:pPr>
-        <w:pStyle w:val="Contents1"/>
-      </w:pPr>
-    </w:p>
-    <w:p>
-      <w:pPr>
-        <w:sectPr>
-          <w:type w:val="continuous"/>
-          <w:pgSz w:w="12240" w:h="15840"/>
-          <w:pgMar w:top="1134" w:right="1134" w:bottom="1693" w:left="1134" w:header="0" w:footer="1134" w:gutter="0"/>
-          <w:cols w:space="720"/>
-          <w:formProt w:val="0"/>
-          <w:docGrid w:linePitch="312" w:charSpace="-2049"/>
-        </w:sectPr>
-      </w:pPr>
-    </w:p>
-    <w:p>
-      <w:pPr>
-        <w:pStyle w:val="Contents1"/>
-      </w:pPr>
-    </w:p>
-    <w:p>
-      <w:pPr>
-        <w:sectPr>
-          <w:type w:val="continuous"/>
-          <w:pgSz w:w="12240" w:h="15840"/>
-          <w:pgMar w:top="1134" w:right="1134" w:bottom="1693" w:left="1134" w:header="0" w:footer="1134" w:gutter="0"/>
-          <w:cols w:space="720"/>
-          <w:formProt w:val="0"/>
-          <w:docGrid w:linePitch="312" w:charSpace="-2049"/>
-        </w:sectPr>
-      </w:pPr>
-    </w:p>
-    <w:p>
-      <w:pPr>
-        <w:pStyle w:val="1"/>
+      </w:pPr>
+      <w:r>
         <w:rPr>
           <w:rFonts w:hint="eastAsia"/>
           <w:lang w:eastAsia="zh-TW"/>
         </w:rPr>
-      </w:pPr>
-      <w:bookmarkStart w:id="5" w:name="_Toc317414529"/>
+        <w:lastRenderedPageBreak/>
+        <w:t xml:space="preserve">1 </w:t>
+      </w:r>
+      <w:bookmarkStart w:id="4" w:name="_Toc322788468"/>
+      <w:r>
+        <w:t>Approach Taken</w:t>
+      </w:r>
+      <w:bookmarkEnd w:id="4"/>
+    </w:p>
+    <w:p>
+      <w:pPr>
+        <w:pStyle w:val="Heading2"/>
+      </w:pPr>
+      <w:bookmarkStart w:id="5" w:name="_Toc322788469"/>
       <w:r>
         <w:rPr>
           <w:rFonts w:hint="eastAsia"/>
           <w:lang w:eastAsia="zh-TW"/>
         </w:rPr>
-        <w:lastRenderedPageBreak/>
-        <w:t xml:space="preserve">1 </w:t>
-      </w:r>
-      <w:r>
-        <w:t>Approach Taken</w:t>
+        <w:t xml:space="preserve">1.1 </w:t>
+      </w:r>
+      <w:r>
+        <w:t>Technical</w:t>
       </w:r>
       <w:bookmarkEnd w:id="5"/>
     </w:p>
     <w:p>
       <w:pPr>
-        <w:pStyle w:val="1"/>
-        <w:rPr>
-          <w:rFonts w:hint="eastAsia"/>
-          <w:lang w:eastAsia="zh-TW"/>
-        </w:rPr>
-      </w:pPr>
-    </w:p>
-    <w:p>
-      <w:pPr>
-        <w:pStyle w:val="2"/>
-      </w:pPr>
-      <w:bookmarkStart w:id="6" w:name="_Toc317414530"/>
-      <w:r>
-        <w:rPr>
-          <w:rFonts w:hint="eastAsia"/>
-          <w:lang w:eastAsia="zh-TW"/>
-        </w:rPr>
-        <w:t xml:space="preserve">1.1 </w:t>
-      </w:r>
-      <w:r>
-        <w:t>Technical</w:t>
-      </w:r>
-      <w:bookmarkEnd w:id="6"/>
-    </w:p>
-    <w:p>
-      <w:r>
-        <w:t xml:space="preserve">The project specification has required us to work in the Java programming language; this works out well as we have all had experience working with Java and are familiar with it. </w:t>
-      </w:r>
-    </w:p>
-    <w:p>
-      <w:r>
-        <w:t>We have chosen to use Eclipse as our integrated development environment, this is because we have all had experience using it before and the majority voted for the use of Eclipse as their preferred IDE over anything else.</w:t>
-      </w:r>
-    </w:p>
-    <w:p>
-      <w:r>
-        <w:t>We will use Microsoft Word 2010 to produce the documentation for the project.</w:t>
-      </w:r>
-    </w:p>
-    <w:p>
-      <w:r>
-        <w:t>We will use Google Docs to circulate agendas before meetings.</w:t>
-      </w:r>
-    </w:p>
-    <w:p>
-      <w:r>
-        <w:t>We will use Forge for our project repository, each member of the group has used it before so we are familiar and it allows us to easily share the work we have made on our tasks.</w:t>
-      </w:r>
-    </w:p>
-    <w:p>
-      <w:r>
-        <w:t>We will use Microsoft Excel 2010 to produce a time expenditure report that will be updated by each individual member of the group, but will be monitored by Kelvin to check that everyone is keeping on tract with their allocated work.</w:t>
-      </w:r>
-    </w:p>
-    <w:p>
-      <w:r>
-        <w:t xml:space="preserve">We will use </w:t>
-      </w:r>
-      <w:hyperlink r:id="rId15" w:history="1">
+        <w:pStyle w:val="ListParagraph"/>
+        <w:numPr>
+          <w:ilvl w:val="0"/>
+          <w:numId w:val="18"/>
+        </w:numPr>
+        <w:jc w:val="both"/>
+      </w:pPr>
+      <w:r>
+        <w:t xml:space="preserve">The project specification requires that we </w:t>
+      </w:r>
+      <w:r>
+        <w:t>work in the Java programming language; this works out well as we have all had experience working with Java and are familiar with it.</w:t>
+      </w:r>
+    </w:p>
+    <w:p>
+      <w:pPr>
+        <w:pStyle w:val="ListParagraph"/>
+        <w:ind w:left="360"/>
+        <w:jc w:val="both"/>
+      </w:pPr>
+      <w:r>
+        <w:t xml:space="preserve"> </w:t>
+      </w:r>
+    </w:p>
+    <w:p>
+      <w:pPr>
+        <w:pStyle w:val="ListParagraph"/>
+        <w:numPr>
+          <w:ilvl w:val="0"/>
+          <w:numId w:val="18"/>
+        </w:numPr>
+        <w:jc w:val="both"/>
+      </w:pPr>
+      <w:r>
+        <w:t>Eclipse has been chosen by our group as out preferred development environment. The reason for this choice is that it is a good, extensible</w:t>
+      </w:r>
+      <w:r>
+        <w:t xml:space="preserve"> Java</w:t>
+      </w:r>
+      <w:r>
+        <w:t xml:space="preserve"> IDE (Integrated Development Environment)</w:t>
+      </w:r>
+      <w:r>
+        <w:t xml:space="preserve"> with features such as autocomplete that help us</w:t>
+      </w:r>
+      <w:r>
+        <w:t xml:space="preserve"> write code </w:t>
+      </w:r>
+      <w:r>
+        <w:t>faster than in a standard text editor. Eclipse is also cross platform which is a great benefit since we use a range of Operating Systems within our group. We also all have experience using Eclipse.</w:t>
+      </w:r>
+      <w:r>
+        <w:t xml:space="preserve"> </w:t>
+      </w:r>
+    </w:p>
+    <w:p>
+      <w:pPr>
+        <w:pStyle w:val="ListParagraph"/>
+      </w:pPr>
+    </w:p>
+    <w:p>
+      <w:pPr>
+        <w:pStyle w:val="ListParagraph"/>
+        <w:numPr>
+          <w:ilvl w:val="0"/>
+          <w:numId w:val="18"/>
+        </w:numPr>
+        <w:jc w:val="both"/>
+      </w:pPr>
+      <w:r>
+        <w:t xml:space="preserve">Google’s Window Builder Pro Eclipse plugin shall be used to speed up the creation of </w:t>
+      </w:r>
+      <w:r>
+        <w:t>Graphical User I</w:t>
+      </w:r>
+      <w:r>
+        <w:t>nterfaces for the program</w:t>
+      </w:r>
+      <w:r>
+        <w:t>.</w:t>
+      </w:r>
+    </w:p>
+    <w:p>
+      <w:pPr>
+        <w:pStyle w:val="ListParagraph"/>
+      </w:pPr>
+    </w:p>
+    <w:p>
+      <w:pPr>
+        <w:pStyle w:val="ListParagraph"/>
+        <w:numPr>
+          <w:ilvl w:val="0"/>
+          <w:numId w:val="18"/>
+        </w:numPr>
+        <w:jc w:val="both"/>
+      </w:pPr>
+      <w:r>
+        <w:t xml:space="preserve">We </w:t>
+      </w:r>
+      <w:r>
+        <w:t xml:space="preserve">shall be using </w:t>
+      </w:r>
+      <w:r>
+        <w:t xml:space="preserve">Microsoft Word 2010 to produce the </w:t>
+      </w:r>
+      <w:r>
+        <w:t xml:space="preserve">formal </w:t>
+      </w:r>
+      <w:r>
+        <w:t>documentation</w:t>
+      </w:r>
+      <w:r>
+        <w:t xml:space="preserve"> and reports</w:t>
+      </w:r>
+      <w:r>
+        <w:t xml:space="preserve"> for the project.</w:t>
+      </w:r>
+      <w:r>
+        <w:t xml:space="preserve"> Word is good at handling medium sized documents and is easy to style to the house guidelines. We shall however submit our </w:t>
+      </w:r>
+      <w:r>
+        <w:t>reports</w:t>
+      </w:r>
+      <w:r>
+        <w:t xml:space="preserve"> as PDF files to ensure </w:t>
+      </w:r>
+      <w:r>
+        <w:t>good</w:t>
+      </w:r>
+      <w:r>
+        <w:t xml:space="preserve"> compatibility. </w:t>
+      </w:r>
+    </w:p>
+    <w:p>
+      <w:pPr>
+        <w:pStyle w:val="ListParagraph"/>
+      </w:pPr>
+    </w:p>
+    <w:p>
+      <w:pPr>
+        <w:pStyle w:val="ListParagraph"/>
+        <w:numPr>
+          <w:ilvl w:val="0"/>
+          <w:numId w:val="18"/>
+        </w:numPr>
+        <w:jc w:val="both"/>
+      </w:pPr>
+      <w:r>
+        <w:t>Google Docs</w:t>
+      </w:r>
+      <w:r>
+        <w:t xml:space="preserve"> will be used as scratch space for rough notes and ideas, and also</w:t>
+      </w:r>
+      <w:r>
+        <w:t xml:space="preserve"> to circulate agendas before meetings.</w:t>
+      </w:r>
+      <w:r>
+        <w:t xml:space="preserve"> </w:t>
+      </w:r>
+      <w:r>
+        <w:t>G</w:t>
+      </w:r>
+      <w:r>
+        <w:t xml:space="preserve">oogle </w:t>
+      </w:r>
+      <w:r>
+        <w:t>Docs was chosen because it has been designed to facilitate collaboration.</w:t>
+      </w:r>
+      <w:r>
+        <w:t xml:space="preserve"> Google Docs also offers a spread sheet application that we shall be using to log out time </w:t>
+      </w:r>
+      <w:r>
+        <w:t>spent.</w:t>
+      </w:r>
+    </w:p>
+    <w:p>
+      <w:pPr>
+        <w:pStyle w:val="ListParagraph"/>
+      </w:pPr>
+    </w:p>
+    <w:p>
+      <w:pPr>
+        <w:pStyle w:val="ListParagraph"/>
+        <w:numPr>
+          <w:ilvl w:val="0"/>
+          <w:numId w:val="18"/>
+        </w:numPr>
+        <w:jc w:val="both"/>
+      </w:pPr>
+      <w:r>
+        <w:t>W</w:t>
+      </w:r>
+      <w:r>
+        <w:t xml:space="preserve">e have chosen to use the ECS </w:t>
+      </w:r>
+      <w:proofErr w:type="spellStart"/>
+      <w:r>
+        <w:t>ugForge</w:t>
+      </w:r>
+      <w:proofErr w:type="spellEnd"/>
+      <w:r>
+        <w:t xml:space="preserve"> server to host our version control repository. We have attempted to make regular commits of our work to ensure high levels of transparency on the work being done, and allow rollbacks if a major error is found in our work.</w:t>
+      </w:r>
+    </w:p>
+    <w:p>
+      <w:pPr>
+        <w:pStyle w:val="ListParagraph"/>
+      </w:pPr>
+    </w:p>
+    <w:p>
+      <w:pPr>
+        <w:pStyle w:val="ListParagraph"/>
+        <w:numPr>
+          <w:ilvl w:val="0"/>
+          <w:numId w:val="18"/>
+        </w:numPr>
+        <w:jc w:val="both"/>
+      </w:pPr>
+      <w:r>
+        <w:t>Our Gantt charts shall be produced using</w:t>
+      </w:r>
+      <w:r>
+        <w:t xml:space="preserve"> </w:t>
+      </w:r>
+      <w:hyperlink r:id="rId16" w:history="1">
         <w:r>
           <w:rPr>
-            <w:rStyle w:val="afb"/>
+            <w:rStyle w:val="Hyperlink"/>
           </w:rPr>
           <w:t>www.smartsheet.com</w:t>
         </w:r>
       </w:hyperlink>
-      <w:r>
-        <w:t xml:space="preserve"> to produce a Gantt chart and keep it updated; Edward found this piece of software to be good at producing Gantt Charts. It will allow us to monitor if we are at the right stage of the project and what tasks need to be completed next. Keeping it updated will allow us to have a middle Gantt chart and a final Gantt chart to show how the work breakdown changed over the course of the project.</w:t>
-      </w:r>
-    </w:p>
-    <w:p>
-      <w:r>
-        <w:t>The types of diagram we have chosen to include for our design of the software are, Use Case diagrams to identify all of the use cases from the requirements, class diagrams, so we have a way to break the software into smaller classes that can be coded and sequence diagrams to see how these classes are meant to interact within the system. There will also be wireframes so that we can design the UI of the system to be implemented in the later stages of development.</w:t>
-      </w:r>
-    </w:p>
-    <w:p/>
-    <w:p>
-      <w:pPr>
-        <w:pStyle w:val="2"/>
-      </w:pPr>
-      <w:bookmarkStart w:id="7" w:name="_Toc317414531"/>
-      <w:r>
-        <w:rPr>
-          <w:rFonts w:hint="eastAsia"/>
-          <w:lang w:eastAsia="zh-TW"/>
-        </w:rPr>
-        <w:t xml:space="preserve">1.2 </w:t>
-      </w:r>
-      <w:r>
-        <w:t>Modelling</w:t>
-      </w:r>
-      <w:bookmarkEnd w:id="7"/>
-    </w:p>
-    <w:p>
-      <w:r>
-        <w:t>In the project specification one of the requirements it to structure the code using the Model-View-Controller architecture, so our design process will start with the architecture and move on down to the</w:t>
-      </w:r>
-      <w:r>
-        <w:rPr>
-          <w:rFonts w:hint="eastAsia"/>
-          <w:lang w:eastAsia="zh-TW"/>
-        </w:rPr>
+      <w:proofErr w:type="gramStart"/>
+      <w:r>
+        <w:t>,</w:t>
+      </w:r>
+      <w:proofErr w:type="gramEnd"/>
+      <w:r>
+        <w:t xml:space="preserve"> The web based service produces clean</w:t>
+      </w:r>
+      <w:r>
+        <w:t xml:space="preserve">, </w:t>
+      </w:r>
+      <w:r>
+        <w:t>maintainable charts.</w:t>
+      </w:r>
+      <w:r>
         <w:t xml:space="preserve"> </w:t>
       </w:r>
-      <w:proofErr w:type="gramStart"/>
-      <w:r>
-        <w:t>individual</w:t>
-      </w:r>
-      <w:proofErr w:type="gramEnd"/>
-      <w:r>
-        <w:t xml:space="preserve"> components and build up from that.</w:t>
-      </w:r>
-    </w:p>
-    <w:p>
-      <w:pPr>
-        <w:spacing w:after="0"/>
+      <w:r>
+        <w:t>Using this software will</w:t>
+      </w:r>
+      <w:r>
+        <w:t xml:space="preserve"> allow us to monitor </w:t>
+      </w:r>
+      <w:r>
+        <w:t>our progress and decide which tasks to perform next</w:t>
+      </w:r>
+      <w:r>
+        <w:t xml:space="preserve">. </w:t>
+      </w:r>
+      <w:r>
+        <w:t>Frequent updates to the chart will ensure it reflects the real world.</w:t>
+      </w:r>
+    </w:p>
+    <w:p>
+      <w:pPr>
+        <w:pStyle w:val="ListParagraph"/>
+      </w:pPr>
+    </w:p>
+    <w:p>
+      <w:pPr>
+        <w:pStyle w:val="ListParagraph"/>
+        <w:numPr>
+          <w:ilvl w:val="0"/>
+          <w:numId w:val="18"/>
+        </w:numPr>
+        <w:jc w:val="both"/>
+      </w:pPr>
+      <w:r>
+        <w:t>Many types of diagram will be used to help us understand various aspects of the project:</w:t>
+      </w:r>
+    </w:p>
+    <w:p>
+      <w:pPr>
+        <w:pStyle w:val="ListParagraph"/>
+      </w:pPr>
+    </w:p>
+    <w:p>
+      <w:pPr>
+        <w:pStyle w:val="ListParagraph"/>
+        <w:numPr>
+          <w:ilvl w:val="1"/>
+          <w:numId w:val="18"/>
+        </w:numPr>
+        <w:jc w:val="both"/>
+      </w:pPr>
+      <w:r>
+        <w:t>Use Case diagrams</w:t>
+      </w:r>
+      <w:r>
+        <w:t>,</w:t>
+      </w:r>
+      <w:r>
+        <w:t xml:space="preserve"> </w:t>
+      </w:r>
+      <w:r>
+        <w:t xml:space="preserve">produced in visual paradigm, </w:t>
+      </w:r>
+      <w:r>
+        <w:t>shall help us</w:t>
+      </w:r>
+      <w:r>
+        <w:t xml:space="preserve"> identify </w:t>
+      </w:r>
+      <w:r>
+        <w:t xml:space="preserve">and comprehend </w:t>
+      </w:r>
+      <w:r>
+        <w:t xml:space="preserve">all of the </w:t>
+      </w:r>
+      <w:r>
+        <w:t>use cases from the requirements</w:t>
+      </w:r>
+      <w:r>
+        <w:t>.</w:t>
+      </w:r>
+      <w:r>
+        <w:t xml:space="preserve"> </w:t>
+      </w:r>
+    </w:p>
+    <w:p>
+      <w:pPr>
+        <w:pStyle w:val="ListParagraph"/>
+        <w:numPr>
+          <w:ilvl w:val="1"/>
+          <w:numId w:val="18"/>
+        </w:numPr>
+        <w:jc w:val="both"/>
+      </w:pPr>
+      <w:r>
+        <w:t>C</w:t>
+      </w:r>
+      <w:r>
+        <w:t>lass diagrams,</w:t>
+      </w:r>
+      <w:r>
+        <w:t xml:space="preserve"> produced using PlantUML (a text based UML tool), allow us</w:t>
+      </w:r>
+      <w:r>
+        <w:t xml:space="preserve"> to </w:t>
+      </w:r>
+      <w:r>
+        <w:t xml:space="preserve">break the software into classes that can be coded. </w:t>
+      </w:r>
+    </w:p>
+    <w:p>
+      <w:pPr>
+        <w:pStyle w:val="ListParagraph"/>
+        <w:numPr>
+          <w:ilvl w:val="1"/>
+          <w:numId w:val="18"/>
+        </w:numPr>
+        <w:jc w:val="both"/>
+      </w:pPr>
+      <w:r>
+        <w:t>S</w:t>
+      </w:r>
+      <w:r>
+        <w:t xml:space="preserve">equence diagrams to see how these classes are meant to interact within the system. </w:t>
+      </w:r>
+    </w:p>
+    <w:p>
+      <w:pPr>
+        <w:pStyle w:val="ListParagraph"/>
+        <w:numPr>
+          <w:ilvl w:val="1"/>
+          <w:numId w:val="18"/>
+        </w:numPr>
+        <w:jc w:val="both"/>
+      </w:pPr>
+      <w:r>
+        <w:t>Wireframes of the user interface will be produced using Balsamiq to help us develop a user friendly user interface.</w:t>
+      </w:r>
+    </w:p>
+    <w:p>
+      <w:pPr>
+        <w:pStyle w:val="ListParagraph"/>
+        <w:numPr>
+          <w:ilvl w:val="1"/>
+          <w:numId w:val="18"/>
+        </w:numPr>
+        <w:jc w:val="both"/>
         <w:sectPr>
           <w:pgSz w:w="12240" w:h="15840"/>
           <w:pgMar w:top="1134" w:right="1134" w:bottom="1693" w:left="1134" w:header="0" w:footer="1134" w:gutter="0"/>
@@ -2242,14 +2229,173 @@
     </w:p>
     <w:p>
       <w:pPr>
-        <w:pStyle w:val="1"/>
-      </w:pPr>
-      <w:bookmarkStart w:id="8" w:name="_Toc317414532"/>
+        <w:pStyle w:val="Heading2"/>
+      </w:pPr>
+      <w:bookmarkStart w:id="6" w:name="_Toc322788470"/>
+      <w:r>
+        <w:rPr>
+          <w:rFonts w:hint="eastAsia"/>
+          <w:lang w:eastAsia="zh-TW"/>
+        </w:rPr>
+        <w:lastRenderedPageBreak/>
+        <w:t xml:space="preserve">1.2 </w:t>
+      </w:r>
+      <w:r>
+        <w:t>Modelling</w:t>
+      </w:r>
+      <w:bookmarkEnd w:id="6"/>
+    </w:p>
+    <w:p>
+      <w:r>
+        <w:t>To produce good quality, extensible software, a number of different abstractions and architectural styles have been adopted throughout our application:</w:t>
+      </w:r>
+    </w:p>
+    <w:p>
+      <w:pPr>
+        <w:pStyle w:val="ListParagraph"/>
+        <w:numPr>
+          <w:ilvl w:val="0"/>
+          <w:numId w:val="19"/>
+        </w:numPr>
+      </w:pPr>
+      <w:r>
+        <w:t xml:space="preserve">The project specification mandates the use of Model-View-Controller architecture. This architecture </w:t>
+      </w:r>
+      <w:r>
+        <w:t>separates</w:t>
+      </w:r>
+      <w:r>
+        <w:t xml:space="preserve"> the classes of the system into three different categories. </w:t>
+      </w:r>
+    </w:p>
+    <w:p>
+      <w:pPr>
+        <w:pStyle w:val="ListParagraph"/>
+        <w:ind w:left="360"/>
+      </w:pPr>
+    </w:p>
+    <w:p>
+      <w:pPr>
+        <w:pStyle w:val="ListParagraph"/>
+        <w:numPr>
+          <w:ilvl w:val="1"/>
+          <w:numId w:val="19"/>
+        </w:numPr>
+      </w:pPr>
+      <w:r>
+        <w:t xml:space="preserve">The Model classes are concerned with the problem domain – all the business logic and calculations for the application are stored in the Model classes. </w:t>
+      </w:r>
+    </w:p>
+    <w:p>
+      <w:pPr>
+        <w:pStyle w:val="ListParagraph"/>
+        <w:numPr>
+          <w:ilvl w:val="1"/>
+          <w:numId w:val="19"/>
+        </w:numPr>
+      </w:pPr>
+      <w:r>
+        <w:t>The View classes perform all of the drawing to the</w:t>
+      </w:r>
+      <w:r>
+        <w:t xml:space="preserve"> screen. In java these are the S</w:t>
+      </w:r>
+      <w:r>
+        <w:t xml:space="preserve">wing classes </w:t>
+      </w:r>
+      <w:r>
+        <w:t xml:space="preserve">that produce the user interface. There will be classes for the various windows used in the application. Most of this code shall be generated using Google Window Builder Pro. There shall also be classes that extend the functionality of the standards Swing components to achieve encapsulation of graphical elements; one example of this is the </w:t>
+      </w:r>
+      <w:proofErr w:type="spellStart"/>
+      <w:r>
+        <w:t>RunwayView</w:t>
+      </w:r>
+      <w:proofErr w:type="spellEnd"/>
+      <w:r>
+        <w:t xml:space="preserve"> class that shows a visualisation of the runway. </w:t>
+      </w:r>
+    </w:p>
+    <w:p>
+      <w:pPr>
+        <w:pStyle w:val="ListParagraph"/>
+        <w:numPr>
+          <w:ilvl w:val="1"/>
+          <w:numId w:val="19"/>
+        </w:numPr>
+      </w:pPr>
+      <w:r>
+        <w:t>The Controller classes interact with both the View classes and the Model classes. In essence, the Controller tells the Model to update and lets the View know that the Model has been updated so it can redraw the data.</w:t>
+      </w:r>
+    </w:p>
+    <w:p>
+      <w:pPr>
+        <w:pStyle w:val="ListParagraph"/>
+        <w:ind w:left="792"/>
+      </w:pPr>
+    </w:p>
+    <w:p>
+      <w:pPr>
+        <w:pStyle w:val="ListParagraph"/>
+        <w:ind w:left="360"/>
+      </w:pPr>
+      <w:r>
+        <w:t xml:space="preserve">We have chosen to keep the three groups of classes very separate, splitting into pairs to develop </w:t>
+      </w:r>
+      <w:proofErr w:type="gramStart"/>
+      <w:r>
+        <w:t>them,</w:t>
+      </w:r>
+      <w:proofErr w:type="gramEnd"/>
+      <w:r>
+        <w:t xml:space="preserve"> this allows the program to be more extendable, as the coupling is very low.</w:t>
+      </w:r>
+    </w:p>
+    <w:p>
+      <w:pPr>
+        <w:pStyle w:val="ListParagraph"/>
+        <w:ind w:left="360"/>
+      </w:pPr>
+    </w:p>
+    <w:p>
+      <w:pPr>
+        <w:rPr>
+          <w:color w:val="FF0000"/>
+          <w:sz w:val="36"/>
+        </w:rPr>
+      </w:pPr>
+      <w:r>
+        <w:rPr>
+          <w:color w:val="FF0000"/>
+          <w:sz w:val="36"/>
+        </w:rPr>
+        <w:t xml:space="preserve">What other patterns have we used? </w:t>
+      </w:r>
+    </w:p>
+    <w:p>
+      <w:pPr>
+        <w:sectPr>
+          <w:pgSz w:w="12240" w:h="15840"/>
+          <w:pgMar w:top="1134" w:right="1134" w:bottom="1693" w:left="1134" w:header="0" w:footer="1134" w:gutter="0"/>
+          <w:cols w:space="720"/>
+          <w:formProt w:val="0"/>
+        </w:sectPr>
+      </w:pPr>
+      <w:proofErr w:type="gramStart"/>
+      <w:r>
+        <w:t>Iterator.</w:t>
+      </w:r>
+      <w:proofErr w:type="gramEnd"/>
+    </w:p>
+    <w:p>
+      <w:pPr>
+        <w:pStyle w:val="Heading1"/>
+      </w:pPr>
+      <w:bookmarkStart w:id="7" w:name="_Toc322788471"/>
       <w:r>
         <w:lastRenderedPageBreak/>
         <w:t>2 Analysis Documentation</w:t>
       </w:r>
-      <w:bookmarkEnd w:id="8"/>
+      <w:bookmarkEnd w:id="7"/>
     </w:p>
     <w:p>
       <w:pPr>
@@ -2307,13 +2453,13 @@
     </w:p>
     <w:p>
       <w:pPr>
-        <w:pStyle w:val="2"/>
-      </w:pPr>
-      <w:bookmarkStart w:id="9" w:name="_Toc317414533"/>
+        <w:pStyle w:val="Heading2"/>
+      </w:pPr>
+      <w:bookmarkStart w:id="8" w:name="_Toc322788472"/>
       <w:r>
         <w:t>2.1 Requirements Analysis</w:t>
       </w:r>
-      <w:bookmarkEnd w:id="9"/>
+      <w:bookmarkEnd w:id="8"/>
     </w:p>
     <w:p>
       <w:pPr>
@@ -2339,13 +2485,13 @@
     </w:p>
     <w:p>
       <w:pPr>
-        <w:pStyle w:val="2"/>
-      </w:pPr>
-      <w:bookmarkStart w:id="10" w:name="_Toc317414534"/>
+        <w:pStyle w:val="Heading2"/>
+      </w:pPr>
+      <w:bookmarkStart w:id="9" w:name="_Toc322788473"/>
       <w:r>
         <w:t>2.2 Design Analysis</w:t>
       </w:r>
-      <w:bookmarkEnd w:id="10"/>
+      <w:bookmarkEnd w:id="9"/>
     </w:p>
     <w:p>
       <w:pPr>
@@ -2363,25 +2509,25 @@
     </w:p>
     <w:p>
       <w:pPr>
-        <w:pStyle w:val="1"/>
-      </w:pPr>
-      <w:bookmarkStart w:id="11" w:name="_Toc317414535"/>
+        <w:pStyle w:val="Heading1"/>
+      </w:pPr>
+      <w:bookmarkStart w:id="10" w:name="_Toc322788474"/>
       <w:r>
         <w:lastRenderedPageBreak/>
         <w:t>3 Testing</w:t>
       </w:r>
+      <w:bookmarkEnd w:id="10"/>
+    </w:p>
+    <w:p/>
+    <w:p>
+      <w:pPr>
+        <w:pStyle w:val="Heading2"/>
+      </w:pPr>
+      <w:bookmarkStart w:id="11" w:name="_Toc322788475"/>
+      <w:r>
+        <w:t>3.1 Test Plan</w:t>
+      </w:r>
       <w:bookmarkEnd w:id="11"/>
-    </w:p>
-    <w:p/>
-    <w:p>
-      <w:pPr>
-        <w:pStyle w:val="2"/>
-      </w:pPr>
-      <w:bookmarkStart w:id="12" w:name="_Toc317414536"/>
-      <w:r>
-        <w:t>3.1 Test Plan</w:t>
-      </w:r>
-      <w:bookmarkEnd w:id="12"/>
     </w:p>
     <w:p>
       <w:pPr>
@@ -2416,14 +2562,14 @@
     </w:p>
     <w:p>
       <w:pPr>
-        <w:pStyle w:val="2"/>
-      </w:pPr>
-      <w:bookmarkStart w:id="13" w:name="_Toc317414537"/>
+        <w:pStyle w:val="Heading2"/>
+      </w:pPr>
+      <w:bookmarkStart w:id="12" w:name="_Toc322788476"/>
       <w:r>
         <w:lastRenderedPageBreak/>
         <w:t>3.2 Partial Test Report</w:t>
       </w:r>
-      <w:bookmarkEnd w:id="13"/>
+      <w:bookmarkEnd w:id="12"/>
     </w:p>
     <w:p>
       <w:proofErr w:type="gramStart"/>
@@ -2449,27 +2595,25 @@
     </w:p>
     <w:p>
       <w:pPr>
-        <w:pStyle w:val="1"/>
+        <w:pStyle w:val="Heading1"/>
+        <w:rPr>
+          <w:lang w:eastAsia="zh-TW"/>
+        </w:rPr>
+      </w:pPr>
+      <w:bookmarkStart w:id="13" w:name="_Toc322788477"/>
+      <w:r>
         <w:rPr>
           <w:rFonts w:hint="eastAsia"/>
           <w:lang w:eastAsia="zh-TW"/>
         </w:rPr>
-      </w:pPr>
-      <w:bookmarkStart w:id="14" w:name="_Toc317414538"/>
-      <w:r>
-        <w:rPr>
-          <w:rFonts w:hint="eastAsia"/>
-          <w:lang w:eastAsia="zh-TW"/>
-        </w:rPr>
         <w:lastRenderedPageBreak/>
         <w:t>4 HCI</w:t>
       </w:r>
-      <w:bookmarkEnd w:id="14"/>
-    </w:p>
-    <w:p>
-      <w:pPr>
-        <w:rPr>
-          <w:rFonts w:hint="eastAsia"/>
+      <w:bookmarkEnd w:id="13"/>
+    </w:p>
+    <w:p>
+      <w:pPr>
+        <w:rPr>
           <w:lang w:eastAsia="zh-TW"/>
         </w:rPr>
       </w:pPr>
@@ -2852,7 +2996,6 @@
     <w:p>
       <w:pPr>
         <w:rPr>
-          <w:rFonts w:hint="eastAsia"/>
           <w:lang w:val="en-US" w:eastAsia="zh-TW"/>
         </w:rPr>
       </w:pPr>
@@ -2877,9 +3020,9 @@
     </w:p>
     <w:p>
       <w:pPr>
-        <w:pStyle w:val="1"/>
-      </w:pPr>
-      <w:bookmarkStart w:id="15" w:name="_Toc317414539"/>
+        <w:pStyle w:val="Heading1"/>
+      </w:pPr>
+      <w:bookmarkStart w:id="14" w:name="_Toc322788478"/>
       <w:r>
         <w:rPr>
           <w:rFonts w:hint="eastAsia"/>
@@ -2891,7 +3034,7 @@
       <w:r>
         <w:t xml:space="preserve"> Screenshots</w:t>
       </w:r>
-      <w:bookmarkEnd w:id="15"/>
+      <w:bookmarkEnd w:id="14"/>
     </w:p>
     <w:p>
       <w:pPr>
@@ -2918,7 +3061,7 @@
 </file>
 
 <file path=word/endnotes.xml><?xml version="1.0" encoding="utf-8"?>
-<w:endnotes xmlns:ve="http://schemas.openxmlformats.org/markup-compatibility/2006" xmlns:o="urn:schemas-microsoft-com:office:office" xmlns:r="http://schemas.openxmlformats.org/officeDocument/2006/relationships" xmlns:m="http://schemas.openxmlformats.org/officeDocument/2006/math" xmlns:v="urn:schemas-microsoft-com:vml" xmlns:wp="http://schemas.openxmlformats.org/drawingml/2006/wordprocessingDrawing" xmlns:w10="urn:schemas-microsoft-com:office:word" xmlns:w="http://schemas.openxmlformats.org/wordprocessingml/2006/main" xmlns:wne="http://schemas.microsoft.com/office/word/2006/wordml">
+<w:endnotes xmlns:wpc="http://schemas.microsoft.com/office/word/2010/wordprocessingCanvas" xmlns:mc="http://schemas.openxmlformats.org/markup-compatibility/2006" xmlns:o="urn:schemas-microsoft-com:office:office" xmlns:r="http://schemas.openxmlformats.org/officeDocument/2006/relationships" xmlns:m="http://schemas.openxmlformats.org/officeDocument/2006/math" xmlns:v="urn:schemas-microsoft-com:vml" xmlns:wp14="http://schemas.microsoft.com/office/word/2010/wordprocessingDrawing" xmlns:wp="http://schemas.openxmlformats.org/drawingml/2006/wordprocessingDrawing" xmlns:w10="urn:schemas-microsoft-com:office:word" xmlns:w="http://schemas.openxmlformats.org/wordprocessingml/2006/main" xmlns:w14="http://schemas.microsoft.com/office/word/2010/wordml" xmlns:wpg="http://schemas.microsoft.com/office/word/2010/wordprocessingGroup" xmlns:wpi="http://schemas.microsoft.com/office/word/2010/wordprocessingInk" xmlns:wne="http://schemas.microsoft.com/office/word/2006/wordml" xmlns:wps="http://schemas.microsoft.com/office/word/2010/wordprocessingShape" mc:Ignorable="w14 wp14">
   <w:endnote w:type="separator" w:id="-1">
     <w:p>
       <w:pPr>
@@ -2943,10 +3086,10 @@
 </file>
 
 <file path=word/footer1.xml><?xml version="1.0" encoding="utf-8"?>
-<w:ftr xmlns:ve="http://schemas.openxmlformats.org/markup-compatibility/2006" xmlns:o="urn:schemas-microsoft-com:office:office" xmlns:r="http://schemas.openxmlformats.org/officeDocument/2006/relationships" xmlns:m="http://schemas.openxmlformats.org/officeDocument/2006/math" xmlns:v="urn:schemas-microsoft-com:vml" xmlns:wp="http://schemas.openxmlformats.org/drawingml/2006/wordprocessingDrawing" xmlns:w10="urn:schemas-microsoft-com:office:word" xmlns:w="http://schemas.openxmlformats.org/wordprocessingml/2006/main" xmlns:wne="http://schemas.microsoft.com/office/word/2006/wordml">
+<w:ftr xmlns:wpc="http://schemas.microsoft.com/office/word/2010/wordprocessingCanvas" xmlns:mc="http://schemas.openxmlformats.org/markup-compatibility/2006" xmlns:o="urn:schemas-microsoft-com:office:office" xmlns:r="http://schemas.openxmlformats.org/officeDocument/2006/relationships" xmlns:m="http://schemas.openxmlformats.org/officeDocument/2006/math" xmlns:v="urn:schemas-microsoft-com:vml" xmlns:wp14="http://schemas.microsoft.com/office/word/2010/wordprocessingDrawing" xmlns:wp="http://schemas.openxmlformats.org/drawingml/2006/wordprocessingDrawing" xmlns:w10="urn:schemas-microsoft-com:office:word" xmlns:w="http://schemas.openxmlformats.org/wordprocessingml/2006/main" xmlns:w14="http://schemas.microsoft.com/office/word/2010/wordml" xmlns:wpg="http://schemas.microsoft.com/office/word/2010/wordprocessingGroup" xmlns:wpi="http://schemas.microsoft.com/office/word/2010/wordprocessingInk" xmlns:wne="http://schemas.microsoft.com/office/word/2006/wordml" xmlns:wps="http://schemas.microsoft.com/office/word/2010/wordprocessingShape" mc:Ignorable="w14 wp14">
   <w:p>
     <w:pPr>
-      <w:pStyle w:val="a5"/>
+      <w:pStyle w:val="Footer"/>
     </w:pPr>
     <w:r>
       <w:t>Page:</w:t>
@@ -2967,7 +3110,7 @@
       <w:rPr>
         <w:noProof/>
       </w:rPr>
-      <w:t>4</w:t>
+      <w:t>1</w:t>
     </w:r>
     <w:r>
       <w:fldChar w:fldCharType="end"/>
@@ -2977,14 +3120,17 @@
     </w:r>
     <w:r>
       <w:tab/>
-      <w:t>Revision Date: 05/02/2012</w:t>
+      <w:t>Revision Date: 21/04</w:t>
+    </w:r>
+    <w:r>
+      <w:t>/2012</w:t>
     </w:r>
   </w:p>
 </w:ftr>
 </file>
 
 <file path=word/footnotes.xml><?xml version="1.0" encoding="utf-8"?>
-<w:footnotes xmlns:ve="http://schemas.openxmlformats.org/markup-compatibility/2006" xmlns:o="urn:schemas-microsoft-com:office:office" xmlns:r="http://schemas.openxmlformats.org/officeDocument/2006/relationships" xmlns:m="http://schemas.openxmlformats.org/officeDocument/2006/math" xmlns:v="urn:schemas-microsoft-com:vml" xmlns:wp="http://schemas.openxmlformats.org/drawingml/2006/wordprocessingDrawing" xmlns:w10="urn:schemas-microsoft-com:office:word" xmlns:w="http://schemas.openxmlformats.org/wordprocessingml/2006/main" xmlns:wne="http://schemas.microsoft.com/office/word/2006/wordml">
+<w:footnotes xmlns:wpc="http://schemas.microsoft.com/office/word/2010/wordprocessingCanvas" xmlns:mc="http://schemas.openxmlformats.org/markup-compatibility/2006" xmlns:o="urn:schemas-microsoft-com:office:office" xmlns:r="http://schemas.openxmlformats.org/officeDocument/2006/relationships" xmlns:m="http://schemas.openxmlformats.org/officeDocument/2006/math" xmlns:v="urn:schemas-microsoft-com:vml" xmlns:wp14="http://schemas.microsoft.com/office/word/2010/wordprocessingDrawing" xmlns:wp="http://schemas.openxmlformats.org/drawingml/2006/wordprocessingDrawing" xmlns:w10="urn:schemas-microsoft-com:office:word" xmlns:w="http://schemas.openxmlformats.org/wordprocessingml/2006/main" xmlns:w14="http://schemas.microsoft.com/office/word/2010/wordml" xmlns:wpg="http://schemas.microsoft.com/office/word/2010/wordprocessingGroup" xmlns:wpi="http://schemas.microsoft.com/office/word/2010/wordprocessingInk" xmlns:wne="http://schemas.microsoft.com/office/word/2006/wordml" xmlns:wps="http://schemas.microsoft.com/office/word/2010/wordprocessingShape" mc:Ignorable="w14 wp14">
   <w:footnote w:type="separator" w:id="-1">
     <w:p>
       <w:pPr>
@@ -3009,20 +3155,20 @@
 </file>
 
 <file path=word/header1.xml><?xml version="1.0" encoding="utf-8"?>
-<w:hdr xmlns:ve="http://schemas.openxmlformats.org/markup-compatibility/2006" xmlns:o="urn:schemas-microsoft-com:office:office" xmlns:r="http://schemas.openxmlformats.org/officeDocument/2006/relationships" xmlns:m="http://schemas.openxmlformats.org/officeDocument/2006/math" xmlns:v="urn:schemas-microsoft-com:vml" xmlns:wp="http://schemas.openxmlformats.org/drawingml/2006/wordprocessingDrawing" xmlns:w10="urn:schemas-microsoft-com:office:word" xmlns:w="http://schemas.openxmlformats.org/wordprocessingml/2006/main" xmlns:wne="http://schemas.microsoft.com/office/word/2006/wordml">
+<w:hdr xmlns:wpc="http://schemas.microsoft.com/office/word/2010/wordprocessingCanvas" xmlns:mc="http://schemas.openxmlformats.org/markup-compatibility/2006" xmlns:o="urn:schemas-microsoft-com:office:office" xmlns:r="http://schemas.openxmlformats.org/officeDocument/2006/relationships" xmlns:m="http://schemas.openxmlformats.org/officeDocument/2006/math" xmlns:v="urn:schemas-microsoft-com:vml" xmlns:wp14="http://schemas.microsoft.com/office/word/2010/wordprocessingDrawing" xmlns:wp="http://schemas.openxmlformats.org/drawingml/2006/wordprocessingDrawing" xmlns:w10="urn:schemas-microsoft-com:office:word" xmlns:w="http://schemas.openxmlformats.org/wordprocessingml/2006/main" xmlns:w14="http://schemas.microsoft.com/office/word/2010/wordml" xmlns:wpg="http://schemas.microsoft.com/office/word/2010/wordprocessingGroup" xmlns:wpi="http://schemas.microsoft.com/office/word/2010/wordprocessingInk" xmlns:wne="http://schemas.microsoft.com/office/word/2006/wordml" xmlns:wps="http://schemas.microsoft.com/office/word/2010/wordprocessingShape" mc:Ignorable="w14 wp14">
   <w:p>
     <w:pPr>
-      <w:pStyle w:val="afc"/>
+      <w:pStyle w:val="Header"/>
     </w:pPr>
   </w:p>
   <w:p>
     <w:pPr>
-      <w:pStyle w:val="afc"/>
+      <w:pStyle w:val="Header"/>
     </w:pPr>
   </w:p>
   <w:p>
     <w:pPr>
-      <w:pStyle w:val="afc"/>
+      <w:pStyle w:val="Header"/>
     </w:pPr>
     <w:r>
       <w:t xml:space="preserve">Group 09 </w:t>
@@ -3045,8 +3191,6 @@
     <w:r>
       <w:t>1</w:t>
     </w:r>
-    <w:bookmarkStart w:id="1" w:name="_GoBack"/>
-    <w:bookmarkEnd w:id="1"/>
     <w:r>
       <w:t xml:space="preserve"> </w:t>
     </w:r>
@@ -3070,7 +3214,7 @@
 </file>
 
 <file path=word/numbering.xml><?xml version="1.0" encoding="utf-8"?>
-<w:numbering xmlns:ve="http://schemas.openxmlformats.org/markup-compatibility/2006" xmlns:o="urn:schemas-microsoft-com:office:office" xmlns:r="http://schemas.openxmlformats.org/officeDocument/2006/relationships" xmlns:m="http://schemas.openxmlformats.org/officeDocument/2006/math" xmlns:v="urn:schemas-microsoft-com:vml" xmlns:wp="http://schemas.openxmlformats.org/drawingml/2006/wordprocessingDrawing" xmlns:w10="urn:schemas-microsoft-com:office:word" xmlns:w="http://schemas.openxmlformats.org/wordprocessingml/2006/main" xmlns:wne="http://schemas.microsoft.com/office/word/2006/wordml">
+<w:numbering xmlns:wpc="http://schemas.microsoft.com/office/word/2010/wordprocessingCanvas" xmlns:mc="http://schemas.openxmlformats.org/markup-compatibility/2006" xmlns:o="urn:schemas-microsoft-com:office:office" xmlns:r="http://schemas.openxmlformats.org/officeDocument/2006/relationships" xmlns:m="http://schemas.openxmlformats.org/officeDocument/2006/math" xmlns:v="urn:schemas-microsoft-com:vml" xmlns:wp14="http://schemas.microsoft.com/office/word/2010/wordprocessingDrawing" xmlns:wp="http://schemas.openxmlformats.org/drawingml/2006/wordprocessingDrawing" xmlns:w10="urn:schemas-microsoft-com:office:word" xmlns:w="http://schemas.openxmlformats.org/wordprocessingml/2006/main" xmlns:w14="http://schemas.microsoft.com/office/word/2010/wordml" xmlns:wpg="http://schemas.microsoft.com/office/word/2010/wordprocessingGroup" xmlns:wpi="http://schemas.microsoft.com/office/word/2010/wordprocessingInk" xmlns:wne="http://schemas.microsoft.com/office/word/2006/wordml" xmlns:wps="http://schemas.microsoft.com/office/word/2010/wordprocessingShape" mc:Ignorable="w14 wp14">
   <w:abstractNum w:abstractNumId="0">
     <w:nsid w:val="00000002"/>
     <w:multiLevelType w:val="multilevel"/>
@@ -4614,6 +4758,92 @@
     </w:lvl>
   </w:abstractNum>
   <w:abstractNum w:abstractNumId="15">
+    <w:nsid w:val="71867AFD"/>
+    <w:multiLevelType w:val="multilevel"/>
+    <w:tmpl w:val="0809001F"/>
+    <w:lvl w:ilvl="0">
+      <w:start w:val="1"/>
+      <w:numFmt w:val="decimal"/>
+      <w:lvlText w:val="%1."/>
+      <w:lvlJc w:val="left"/>
+      <w:pPr>
+        <w:ind w:left="360" w:hanging="360"/>
+      </w:pPr>
+    </w:lvl>
+    <w:lvl w:ilvl="1">
+      <w:start w:val="1"/>
+      <w:numFmt w:val="decimal"/>
+      <w:lvlText w:val="%1.%2."/>
+      <w:lvlJc w:val="left"/>
+      <w:pPr>
+        <w:ind w:left="792" w:hanging="432"/>
+      </w:pPr>
+    </w:lvl>
+    <w:lvl w:ilvl="2">
+      <w:start w:val="1"/>
+      <w:numFmt w:val="decimal"/>
+      <w:lvlText w:val="%1.%2.%3."/>
+      <w:lvlJc w:val="left"/>
+      <w:pPr>
+        <w:ind w:left="1224" w:hanging="504"/>
+      </w:pPr>
+    </w:lvl>
+    <w:lvl w:ilvl="3">
+      <w:start w:val="1"/>
+      <w:numFmt w:val="decimal"/>
+      <w:lvlText w:val="%1.%2.%3.%4."/>
+      <w:lvlJc w:val="left"/>
+      <w:pPr>
+        <w:ind w:left="1728" w:hanging="648"/>
+      </w:pPr>
+    </w:lvl>
+    <w:lvl w:ilvl="4">
+      <w:start w:val="1"/>
+      <w:numFmt w:val="decimal"/>
+      <w:lvlText w:val="%1.%2.%3.%4.%5."/>
+      <w:lvlJc w:val="left"/>
+      <w:pPr>
+        <w:ind w:left="2232" w:hanging="792"/>
+      </w:pPr>
+    </w:lvl>
+    <w:lvl w:ilvl="5">
+      <w:start w:val="1"/>
+      <w:numFmt w:val="decimal"/>
+      <w:lvlText w:val="%1.%2.%3.%4.%5.%6."/>
+      <w:lvlJc w:val="left"/>
+      <w:pPr>
+        <w:ind w:left="2736" w:hanging="936"/>
+      </w:pPr>
+    </w:lvl>
+    <w:lvl w:ilvl="6">
+      <w:start w:val="1"/>
+      <w:numFmt w:val="decimal"/>
+      <w:lvlText w:val="%1.%2.%3.%4.%5.%6.%7."/>
+      <w:lvlJc w:val="left"/>
+      <w:pPr>
+        <w:ind w:left="3240" w:hanging="1080"/>
+      </w:pPr>
+    </w:lvl>
+    <w:lvl w:ilvl="7">
+      <w:start w:val="1"/>
+      <w:numFmt w:val="decimal"/>
+      <w:lvlText w:val="%1.%2.%3.%4.%5.%6.%7.%8."/>
+      <w:lvlJc w:val="left"/>
+      <w:pPr>
+        <w:ind w:left="3744" w:hanging="1224"/>
+      </w:pPr>
+    </w:lvl>
+    <w:lvl w:ilvl="8">
+      <w:start w:val="1"/>
+      <w:numFmt w:val="decimal"/>
+      <w:lvlText w:val="%1.%2.%3.%4.%5.%6.%7.%8.%9."/>
+      <w:lvlJc w:val="left"/>
+      <w:pPr>
+        <w:ind w:left="4320" w:hanging="1440"/>
+      </w:pPr>
+    </w:lvl>
+  </w:abstractNum>
+  <w:abstractNum w:abstractNumId="16">
     <w:nsid w:val="7375303C"/>
     <w:multiLevelType w:val="hybridMultilevel"/>
     <w:tmpl w:val="6E4CB7A6"/>
@@ -4726,7 +4956,93 @@
       </w:rPr>
     </w:lvl>
   </w:abstractNum>
-  <w:abstractNum w:abstractNumId="16">
+  <w:abstractNum w:abstractNumId="17">
+    <w:nsid w:val="74D90B5A"/>
+    <w:multiLevelType w:val="multilevel"/>
+    <w:tmpl w:val="0809001F"/>
+    <w:lvl w:ilvl="0">
+      <w:start w:val="1"/>
+      <w:numFmt w:val="decimal"/>
+      <w:lvlText w:val="%1."/>
+      <w:lvlJc w:val="left"/>
+      <w:pPr>
+        <w:ind w:left="360" w:hanging="360"/>
+      </w:pPr>
+    </w:lvl>
+    <w:lvl w:ilvl="1">
+      <w:start w:val="1"/>
+      <w:numFmt w:val="decimal"/>
+      <w:lvlText w:val="%1.%2."/>
+      <w:lvlJc w:val="left"/>
+      <w:pPr>
+        <w:ind w:left="792" w:hanging="432"/>
+      </w:pPr>
+    </w:lvl>
+    <w:lvl w:ilvl="2">
+      <w:start w:val="1"/>
+      <w:numFmt w:val="decimal"/>
+      <w:lvlText w:val="%1.%2.%3."/>
+      <w:lvlJc w:val="left"/>
+      <w:pPr>
+        <w:ind w:left="1224" w:hanging="504"/>
+      </w:pPr>
+    </w:lvl>
+    <w:lvl w:ilvl="3">
+      <w:start w:val="1"/>
+      <w:numFmt w:val="decimal"/>
+      <w:lvlText w:val="%1.%2.%3.%4."/>
+      <w:lvlJc w:val="left"/>
+      <w:pPr>
+        <w:ind w:left="1728" w:hanging="648"/>
+      </w:pPr>
+    </w:lvl>
+    <w:lvl w:ilvl="4">
+      <w:start w:val="1"/>
+      <w:numFmt w:val="decimal"/>
+      <w:lvlText w:val="%1.%2.%3.%4.%5."/>
+      <w:lvlJc w:val="left"/>
+      <w:pPr>
+        <w:ind w:left="2232" w:hanging="792"/>
+      </w:pPr>
+    </w:lvl>
+    <w:lvl w:ilvl="5">
+      <w:start w:val="1"/>
+      <w:numFmt w:val="decimal"/>
+      <w:lvlText w:val="%1.%2.%3.%4.%5.%6."/>
+      <w:lvlJc w:val="left"/>
+      <w:pPr>
+        <w:ind w:left="2736" w:hanging="936"/>
+      </w:pPr>
+    </w:lvl>
+    <w:lvl w:ilvl="6">
+      <w:start w:val="1"/>
+      <w:numFmt w:val="decimal"/>
+      <w:lvlText w:val="%1.%2.%3.%4.%5.%6.%7."/>
+      <w:lvlJc w:val="left"/>
+      <w:pPr>
+        <w:ind w:left="3240" w:hanging="1080"/>
+      </w:pPr>
+    </w:lvl>
+    <w:lvl w:ilvl="7">
+      <w:start w:val="1"/>
+      <w:numFmt w:val="decimal"/>
+      <w:lvlText w:val="%1.%2.%3.%4.%5.%6.%7.%8."/>
+      <w:lvlJc w:val="left"/>
+      <w:pPr>
+        <w:ind w:left="3744" w:hanging="1224"/>
+      </w:pPr>
+    </w:lvl>
+    <w:lvl w:ilvl="8">
+      <w:start w:val="1"/>
+      <w:numFmt w:val="decimal"/>
+      <w:lvlText w:val="%1.%2.%3.%4.%5.%6.%7.%8.%9."/>
+      <w:lvlJc w:val="left"/>
+      <w:pPr>
+        <w:ind w:left="4320" w:hanging="1440"/>
+      </w:pPr>
+    </w:lvl>
+  </w:abstractNum>
+  <w:abstractNum w:abstractNumId="18">
     <w:nsid w:val="7B135E89"/>
     <w:multiLevelType w:val="multilevel"/>
     <w:tmpl w:val="E22683F8"/>
@@ -4849,7 +5165,7 @@
     </w:lvl>
   </w:abstractNum>
   <w:num w:numId="1">
-    <w:abstractNumId w:val="16"/>
+    <w:abstractNumId w:val="18"/>
   </w:num>
   <w:num w:numId="2">
     <w:abstractNumId w:val="9"/>
@@ -4864,7 +5180,7 @@
     <w:abstractNumId w:val="2"/>
   </w:num>
   <w:num w:numId="6">
-    <w:abstractNumId w:val="15"/>
+    <w:abstractNumId w:val="16"/>
   </w:num>
   <w:num w:numId="7">
     <w:abstractNumId w:val="3"/>
@@ -4880,15 +5196,6 @@
   </w:num>
   <w:num w:numId="11">
     <w:abstractNumId w:val="0"/>
-    <w:lvlOverride w:ilvl="0"/>
-    <w:lvlOverride w:ilvl="1"/>
-    <w:lvlOverride w:ilvl="2"/>
-    <w:lvlOverride w:ilvl="3"/>
-    <w:lvlOverride w:ilvl="4"/>
-    <w:lvlOverride w:ilvl="5"/>
-    <w:lvlOverride w:ilvl="6"/>
-    <w:lvlOverride w:ilvl="7"/>
-    <w:lvlOverride w:ilvl="8"/>
   </w:num>
   <w:num w:numId="12">
     <w:abstractNumId w:val="14"/>
@@ -4908,11 +5215,17 @@
   <w:num w:numId="17">
     <w:abstractNumId w:val="6"/>
   </w:num>
+  <w:num w:numId="18">
+    <w:abstractNumId w:val="15"/>
+  </w:num>
+  <w:num w:numId="19">
+    <w:abstractNumId w:val="17"/>
+  </w:num>
 </w:numbering>
 </file>
 
 <file path=word/styles.xml><?xml version="1.0" encoding="utf-8"?>
-<w:styles xmlns:r="http://schemas.openxmlformats.org/officeDocument/2006/relationships" xmlns:w="http://schemas.openxmlformats.org/wordprocessingml/2006/main">
+<w:styles xmlns:mc="http://schemas.openxmlformats.org/markup-compatibility/2006" xmlns:r="http://schemas.openxmlformats.org/officeDocument/2006/relationships" xmlns:w="http://schemas.openxmlformats.org/wordprocessingml/2006/main" xmlns:w14="http://schemas.microsoft.com/office/word/2010/wordml" mc:Ignorable="w14">
   <w:docDefaults>
     <w:rPrDefault>
       <w:rPr>
@@ -5067,7 +5380,7 @@
     <w:lsdException w:name="Bibliography" w:uiPriority="37"/>
     <w:lsdException w:name="TOC Heading" w:uiPriority="39" w:qFormat="1"/>
   </w:latentStyles>
-  <w:style w:type="paragraph" w:default="1" w:styleId="a">
+  <w:style w:type="paragraph" w:default="1" w:styleId="Normal">
     <w:name w:val="Normal"/>
     <w:qFormat/>
     <w:rsid w:val="00FE3146"/>
@@ -5076,11 +5389,11 @@
       <w:sz w:val="24"/>
     </w:rPr>
   </w:style>
-  <w:style w:type="paragraph" w:styleId="1">
+  <w:style w:type="paragraph" w:styleId="Heading1">
     <w:name w:val="heading 1"/>
-    <w:basedOn w:val="a"/>
-    <w:next w:val="a"/>
-    <w:link w:val="10"/>
+    <w:basedOn w:val="Normal"/>
+    <w:next w:val="Normal"/>
+    <w:link w:val="Heading1Char"/>
     <w:uiPriority w:val="9"/>
     <w:qFormat/>
     <w:rsid w:val="00FE3146"/>
@@ -5097,11 +5410,11 @@
       <w:szCs w:val="28"/>
     </w:rPr>
   </w:style>
-  <w:style w:type="paragraph" w:styleId="2">
+  <w:style w:type="paragraph" w:styleId="Heading2">
     <w:name w:val="heading 2"/>
-    <w:basedOn w:val="a"/>
-    <w:next w:val="a"/>
-    <w:link w:val="20"/>
+    <w:basedOn w:val="Normal"/>
+    <w:next w:val="Normal"/>
+    <w:link w:val="Heading2Char"/>
     <w:uiPriority w:val="9"/>
     <w:unhideWhenUsed/>
     <w:qFormat/>
@@ -5118,11 +5431,11 @@
       <w:szCs w:val="26"/>
     </w:rPr>
   </w:style>
-  <w:style w:type="paragraph" w:styleId="3">
+  <w:style w:type="paragraph" w:styleId="Heading3">
     <w:name w:val="heading 3"/>
-    <w:basedOn w:val="a"/>
-    <w:next w:val="a"/>
-    <w:link w:val="30"/>
+    <w:basedOn w:val="Normal"/>
+    <w:next w:val="Normal"/>
+    <w:link w:val="Heading3Char"/>
     <w:uiPriority w:val="9"/>
     <w:unhideWhenUsed/>
     <w:qFormat/>
@@ -5138,11 +5451,11 @@
       <w:sz w:val="26"/>
     </w:rPr>
   </w:style>
-  <w:style w:type="paragraph" w:styleId="4">
+  <w:style w:type="paragraph" w:styleId="Heading4">
     <w:name w:val="heading 4"/>
-    <w:basedOn w:val="a"/>
-    <w:next w:val="a"/>
-    <w:link w:val="40"/>
+    <w:basedOn w:val="Normal"/>
+    <w:next w:val="Normal"/>
+    <w:link w:val="Heading4Char"/>
     <w:uiPriority w:val="9"/>
     <w:semiHidden/>
     <w:unhideWhenUsed/>
@@ -5160,11 +5473,11 @@
       <w:iCs/>
     </w:rPr>
   </w:style>
-  <w:style w:type="paragraph" w:styleId="5">
+  <w:style w:type="paragraph" w:styleId="Heading5">
     <w:name w:val="heading 5"/>
-    <w:basedOn w:val="a"/>
-    <w:next w:val="a"/>
-    <w:link w:val="50"/>
+    <w:basedOn w:val="Normal"/>
+    <w:next w:val="Normal"/>
+    <w:link w:val="Heading5Char"/>
     <w:uiPriority w:val="9"/>
     <w:semiHidden/>
     <w:unhideWhenUsed/>
@@ -5181,11 +5494,11 @@
       <w:color w:val="7F7F7F" w:themeColor="text1" w:themeTint="80"/>
     </w:rPr>
   </w:style>
-  <w:style w:type="paragraph" w:styleId="6">
+  <w:style w:type="paragraph" w:styleId="Heading6">
     <w:name w:val="heading 6"/>
-    <w:basedOn w:val="a"/>
-    <w:next w:val="a"/>
-    <w:link w:val="60"/>
+    <w:basedOn w:val="Normal"/>
+    <w:next w:val="Normal"/>
+    <w:link w:val="Heading6Char"/>
     <w:uiPriority w:val="9"/>
     <w:semiHidden/>
     <w:unhideWhenUsed/>
@@ -5204,11 +5517,11 @@
       <w:color w:val="7F7F7F" w:themeColor="text1" w:themeTint="80"/>
     </w:rPr>
   </w:style>
-  <w:style w:type="paragraph" w:styleId="7">
+  <w:style w:type="paragraph" w:styleId="Heading7">
     <w:name w:val="heading 7"/>
-    <w:basedOn w:val="a"/>
-    <w:next w:val="a"/>
-    <w:link w:val="70"/>
+    <w:basedOn w:val="Normal"/>
+    <w:next w:val="Normal"/>
+    <w:link w:val="Heading7Char"/>
     <w:uiPriority w:val="9"/>
     <w:semiHidden/>
     <w:unhideWhenUsed/>
@@ -5224,11 +5537,11 @@
       <w:iCs/>
     </w:rPr>
   </w:style>
-  <w:style w:type="paragraph" w:styleId="8">
+  <w:style w:type="paragraph" w:styleId="Heading8">
     <w:name w:val="heading 8"/>
-    <w:basedOn w:val="a"/>
-    <w:next w:val="a"/>
-    <w:link w:val="80"/>
+    <w:basedOn w:val="Normal"/>
+    <w:next w:val="Normal"/>
+    <w:link w:val="Heading8Char"/>
     <w:uiPriority w:val="9"/>
     <w:semiHidden/>
     <w:unhideWhenUsed/>
@@ -5244,11 +5557,11 @@
       <w:szCs w:val="20"/>
     </w:rPr>
   </w:style>
-  <w:style w:type="paragraph" w:styleId="9">
+  <w:style w:type="paragraph" w:styleId="Heading9">
     <w:name w:val="heading 9"/>
-    <w:basedOn w:val="a"/>
-    <w:next w:val="a"/>
-    <w:link w:val="90"/>
+    <w:basedOn w:val="Normal"/>
+    <w:next w:val="Normal"/>
+    <w:link w:val="Heading9Char"/>
     <w:uiPriority w:val="9"/>
     <w:semiHidden/>
     <w:unhideWhenUsed/>
@@ -5267,18 +5580,17 @@
       <w:szCs w:val="20"/>
     </w:rPr>
   </w:style>
-  <w:style w:type="character" w:default="1" w:styleId="a0">
+  <w:style w:type="character" w:default="1" w:styleId="DefaultParagraphFont">
     <w:name w:val="Default Paragraph Font"/>
     <w:uiPriority w:val="1"/>
     <w:semiHidden/>
     <w:unhideWhenUsed/>
   </w:style>
-  <w:style w:type="table" w:default="1" w:styleId="a1">
+  <w:style w:type="table" w:default="1" w:styleId="TableNormal">
     <w:name w:val="Normal Table"/>
     <w:uiPriority w:val="99"/>
     <w:semiHidden/>
     <w:unhideWhenUsed/>
-    <w:qFormat/>
     <w:tblPr>
       <w:tblInd w:w="0" w:type="dxa"/>
       <w:tblCellMar>
@@ -5289,7 +5601,7 @@
       </w:tblCellMar>
     </w:tblPr>
   </w:style>
-  <w:style w:type="numbering" w:default="1" w:styleId="a2">
+  <w:style w:type="numbering" w:default="1" w:styleId="NoList">
     <w:name w:val="No List"/>
     <w:uiPriority w:val="99"/>
     <w:semiHidden/>
@@ -5306,7 +5618,7 @@
   </w:style>
   <w:style w:type="paragraph" w:customStyle="1" w:styleId="Heading">
     <w:name w:val="Heading"/>
-    <w:basedOn w:val="a"/>
+    <w:basedOn w:val="Normal"/>
     <w:next w:val="Textbody"/>
     <w:rsid w:val="009A6AED"/>
     <w:pPr>
@@ -5321,13 +5633,13 @@
   </w:style>
   <w:style w:type="paragraph" w:customStyle="1" w:styleId="Textbody">
     <w:name w:val="Text body"/>
-    <w:basedOn w:val="a"/>
+    <w:basedOn w:val="Normal"/>
     <w:rsid w:val="009A6AED"/>
     <w:pPr>
       <w:spacing w:after="120"/>
     </w:pPr>
   </w:style>
-  <w:style w:type="paragraph" w:styleId="a3">
+  <w:style w:type="paragraph" w:styleId="List">
     <w:name w:val="List"/>
     <w:basedOn w:val="Textbody"/>
     <w:rsid w:val="009A6AED"/>
@@ -5336,9 +5648,9 @@
       <w:sz w:val="22"/>
     </w:rPr>
   </w:style>
-  <w:style w:type="paragraph" w:styleId="a4">
+  <w:style w:type="paragraph" w:styleId="Caption">
     <w:name w:val="caption"/>
-    <w:basedOn w:val="a"/>
+    <w:basedOn w:val="Normal"/>
     <w:rsid w:val="009A6AED"/>
     <w:pPr>
       <w:suppressLineNumbers/>
@@ -5354,7 +5666,7 @@
   </w:style>
   <w:style w:type="paragraph" w:customStyle="1" w:styleId="Index">
     <w:name w:val="Index"/>
-    <w:basedOn w:val="a"/>
+    <w:basedOn w:val="Normal"/>
     <w:rsid w:val="009A6AED"/>
     <w:pPr>
       <w:suppressLineNumbers/>
@@ -5365,7 +5677,7 @@
   </w:style>
   <w:style w:type="paragraph" w:customStyle="1" w:styleId="TableContents">
     <w:name w:val="Table Contents"/>
-    <w:basedOn w:val="a"/>
+    <w:basedOn w:val="Normal"/>
     <w:rsid w:val="009A6AED"/>
     <w:pPr>
       <w:suppressLineNumbers/>
@@ -5383,9 +5695,9 @@
       <w:bCs/>
     </w:rPr>
   </w:style>
-  <w:style w:type="paragraph" w:styleId="a5">
+  <w:style w:type="paragraph" w:styleId="Footer">
     <w:name w:val="footer"/>
-    <w:basedOn w:val="a"/>
+    <w:basedOn w:val="Normal"/>
     <w:rsid w:val="009A6AED"/>
     <w:pPr>
       <w:suppressLineNumbers/>
@@ -5432,10 +5744,10 @@
       <w:ind w:left="283"/>
     </w:pPr>
   </w:style>
-  <w:style w:type="character" w:customStyle="1" w:styleId="20">
-    <w:name w:val="標題 2 字元"/>
-    <w:basedOn w:val="a0"/>
-    <w:link w:val="2"/>
+  <w:style w:type="character" w:customStyle="1" w:styleId="Heading2Char">
+    <w:name w:val="Heading 2 Char"/>
+    <w:basedOn w:val="DefaultParagraphFont"/>
+    <w:link w:val="Heading2"/>
     <w:uiPriority w:val="9"/>
     <w:rsid w:val="00FE3146"/>
     <w:rPr>
@@ -5446,10 +5758,10 @@
       <w:szCs w:val="26"/>
     </w:rPr>
   </w:style>
-  <w:style w:type="character" w:customStyle="1" w:styleId="30">
-    <w:name w:val="標題 3 字元"/>
-    <w:basedOn w:val="a0"/>
-    <w:link w:val="3"/>
+  <w:style w:type="character" w:customStyle="1" w:styleId="Heading3Char">
+    <w:name w:val="Heading 3 Char"/>
+    <w:basedOn w:val="DefaultParagraphFont"/>
+    <w:link w:val="Heading3"/>
     <w:uiPriority w:val="9"/>
     <w:rsid w:val="00FE3146"/>
     <w:rPr>
@@ -5459,10 +5771,10 @@
       <w:sz w:val="26"/>
     </w:rPr>
   </w:style>
-  <w:style w:type="character" w:customStyle="1" w:styleId="10">
-    <w:name w:val="標題 1 字元"/>
-    <w:basedOn w:val="a0"/>
-    <w:link w:val="1"/>
+  <w:style w:type="character" w:customStyle="1" w:styleId="Heading1Char">
+    <w:name w:val="Heading 1 Char"/>
+    <w:basedOn w:val="DefaultParagraphFont"/>
+    <w:link w:val="Heading1"/>
     <w:uiPriority w:val="9"/>
     <w:rsid w:val="00FE3146"/>
     <w:rPr>
@@ -5473,10 +5785,10 @@
       <w:szCs w:val="28"/>
     </w:rPr>
   </w:style>
-  <w:style w:type="character" w:customStyle="1" w:styleId="40">
-    <w:name w:val="標題 4 字元"/>
-    <w:basedOn w:val="a0"/>
-    <w:link w:val="4"/>
+  <w:style w:type="character" w:customStyle="1" w:styleId="Heading4Char">
+    <w:name w:val="Heading 4 Char"/>
+    <w:basedOn w:val="DefaultParagraphFont"/>
+    <w:link w:val="Heading4"/>
     <w:uiPriority w:val="9"/>
     <w:semiHidden/>
     <w:rsid w:val="00FE3146"/>
@@ -5488,10 +5800,10 @@
       <w:iCs/>
     </w:rPr>
   </w:style>
-  <w:style w:type="character" w:customStyle="1" w:styleId="50">
-    <w:name w:val="標題 5 字元"/>
-    <w:basedOn w:val="a0"/>
-    <w:link w:val="5"/>
+  <w:style w:type="character" w:customStyle="1" w:styleId="Heading5Char">
+    <w:name w:val="Heading 5 Char"/>
+    <w:basedOn w:val="DefaultParagraphFont"/>
+    <w:link w:val="Heading5"/>
     <w:uiPriority w:val="9"/>
     <w:semiHidden/>
     <w:rsid w:val="00FE3146"/>
@@ -5502,10 +5814,10 @@
       <w:color w:val="7F7F7F" w:themeColor="text1" w:themeTint="80"/>
     </w:rPr>
   </w:style>
-  <w:style w:type="character" w:customStyle="1" w:styleId="60">
-    <w:name w:val="標題 6 字元"/>
-    <w:basedOn w:val="a0"/>
-    <w:link w:val="6"/>
+  <w:style w:type="character" w:customStyle="1" w:styleId="Heading6Char">
+    <w:name w:val="Heading 6 Char"/>
+    <w:basedOn w:val="DefaultParagraphFont"/>
+    <w:link w:val="Heading6"/>
     <w:uiPriority w:val="9"/>
     <w:semiHidden/>
     <w:rsid w:val="00FE3146"/>
@@ -5518,10 +5830,10 @@
       <w:color w:val="7F7F7F" w:themeColor="text1" w:themeTint="80"/>
     </w:rPr>
   </w:style>
-  <w:style w:type="character" w:customStyle="1" w:styleId="70">
-    <w:name w:val="標題 7 字元"/>
-    <w:basedOn w:val="a0"/>
-    <w:link w:val="7"/>
+  <w:style w:type="character" w:customStyle="1" w:styleId="Heading7Char">
+    <w:name w:val="Heading 7 Char"/>
+    <w:basedOn w:val="DefaultParagraphFont"/>
+    <w:link w:val="Heading7"/>
     <w:uiPriority w:val="9"/>
     <w:semiHidden/>
     <w:rsid w:val="00FE3146"/>
@@ -5531,10 +5843,10 @@
       <w:iCs/>
     </w:rPr>
   </w:style>
-  <w:style w:type="character" w:customStyle="1" w:styleId="80">
-    <w:name w:val="標題 8 字元"/>
-    <w:basedOn w:val="a0"/>
-    <w:link w:val="8"/>
+  <w:style w:type="character" w:customStyle="1" w:styleId="Heading8Char">
+    <w:name w:val="Heading 8 Char"/>
+    <w:basedOn w:val="DefaultParagraphFont"/>
+    <w:link w:val="Heading8"/>
     <w:uiPriority w:val="9"/>
     <w:semiHidden/>
     <w:rsid w:val="00FE3146"/>
@@ -5544,10 +5856,10 @@
       <w:szCs w:val="20"/>
     </w:rPr>
   </w:style>
-  <w:style w:type="character" w:customStyle="1" w:styleId="90">
-    <w:name w:val="標題 9 字元"/>
-    <w:basedOn w:val="a0"/>
-    <w:link w:val="9"/>
+  <w:style w:type="character" w:customStyle="1" w:styleId="Heading9Char">
+    <w:name w:val="Heading 9 Char"/>
+    <w:basedOn w:val="DefaultParagraphFont"/>
+    <w:link w:val="Heading9"/>
     <w:uiPriority w:val="9"/>
     <w:semiHidden/>
     <w:rsid w:val="00FE3146"/>
@@ -5560,11 +5872,11 @@
       <w:szCs w:val="20"/>
     </w:rPr>
   </w:style>
-  <w:style w:type="paragraph" w:styleId="a6">
+  <w:style w:type="paragraph" w:styleId="Title">
     <w:name w:val="Title"/>
-    <w:basedOn w:val="a"/>
-    <w:next w:val="a"/>
-    <w:link w:val="a7"/>
+    <w:basedOn w:val="Normal"/>
+    <w:next w:val="Normal"/>
+    <w:link w:val="TitleChar"/>
     <w:uiPriority w:val="10"/>
     <w:qFormat/>
     <w:rsid w:val="00FE3146"/>
@@ -5582,10 +5894,10 @@
       <w:szCs w:val="52"/>
     </w:rPr>
   </w:style>
-  <w:style w:type="character" w:customStyle="1" w:styleId="a7">
-    <w:name w:val="標題 字元"/>
-    <w:basedOn w:val="a0"/>
-    <w:link w:val="a6"/>
+  <w:style w:type="character" w:customStyle="1" w:styleId="TitleChar">
+    <w:name w:val="Title Char"/>
+    <w:basedOn w:val="DefaultParagraphFont"/>
+    <w:link w:val="Title"/>
     <w:uiPriority w:val="10"/>
     <w:rsid w:val="00FE3146"/>
     <w:rPr>
@@ -5595,11 +5907,11 @@
       <w:szCs w:val="52"/>
     </w:rPr>
   </w:style>
-  <w:style w:type="paragraph" w:styleId="a8">
+  <w:style w:type="paragraph" w:styleId="Subtitle">
     <w:name w:val="Subtitle"/>
-    <w:basedOn w:val="a"/>
-    <w:next w:val="a"/>
-    <w:link w:val="a9"/>
+    <w:basedOn w:val="Normal"/>
+    <w:next w:val="Normal"/>
+    <w:link w:val="SubtitleChar"/>
     <w:uiPriority w:val="11"/>
     <w:qFormat/>
     <w:rsid w:val="00FE3146"/>
@@ -5614,10 +5926,10 @@
       <w:szCs w:val="24"/>
     </w:rPr>
   </w:style>
-  <w:style w:type="character" w:customStyle="1" w:styleId="a9">
-    <w:name w:val="副標題 字元"/>
-    <w:basedOn w:val="a0"/>
-    <w:link w:val="a8"/>
+  <w:style w:type="character" w:customStyle="1" w:styleId="SubtitleChar">
+    <w:name w:val="Subtitle Char"/>
+    <w:basedOn w:val="DefaultParagraphFont"/>
+    <w:link w:val="Subtitle"/>
     <w:uiPriority w:val="11"/>
     <w:rsid w:val="00FE3146"/>
     <w:rPr>
@@ -5629,7 +5941,7 @@
       <w:szCs w:val="24"/>
     </w:rPr>
   </w:style>
-  <w:style w:type="character" w:styleId="aa">
+  <w:style w:type="character" w:styleId="Strong">
     <w:name w:val="Strong"/>
     <w:uiPriority w:val="22"/>
     <w:qFormat/>
@@ -5639,7 +5951,7 @@
       <w:bCs/>
     </w:rPr>
   </w:style>
-  <w:style w:type="character" w:styleId="ab">
+  <w:style w:type="character" w:styleId="Emphasis">
     <w:name w:val="Emphasis"/>
     <w:uiPriority w:val="20"/>
     <w:qFormat/>
@@ -5654,9 +5966,9 @@
       <w:shd w:val="clear" w:color="auto" w:fill="auto"/>
     </w:rPr>
   </w:style>
-  <w:style w:type="paragraph" w:styleId="ac">
+  <w:style w:type="paragraph" w:styleId="NoSpacing">
     <w:name w:val="No Spacing"/>
-    <w:basedOn w:val="a"/>
+    <w:basedOn w:val="Normal"/>
     <w:uiPriority w:val="1"/>
     <w:qFormat/>
     <w:rsid w:val="00FE3146"/>
@@ -5664,9 +5976,9 @@
       <w:spacing w:after="0" w:line="240" w:lineRule="auto"/>
     </w:pPr>
   </w:style>
-  <w:style w:type="paragraph" w:styleId="ad">
+  <w:style w:type="paragraph" w:styleId="ListParagraph">
     <w:name w:val="List Paragraph"/>
-    <w:basedOn w:val="a"/>
+    <w:basedOn w:val="Normal"/>
     <w:uiPriority w:val="34"/>
     <w:qFormat/>
     <w:rsid w:val="00FE3146"/>
@@ -5675,11 +5987,11 @@
       <w:contextualSpacing/>
     </w:pPr>
   </w:style>
-  <w:style w:type="paragraph" w:styleId="ae">
+  <w:style w:type="paragraph" w:styleId="Quote">
     <w:name w:val="Quote"/>
-    <w:basedOn w:val="a"/>
-    <w:next w:val="a"/>
-    <w:link w:val="af"/>
+    <w:basedOn w:val="Normal"/>
+    <w:next w:val="Normal"/>
+    <w:link w:val="QuoteChar"/>
     <w:uiPriority w:val="29"/>
     <w:qFormat/>
     <w:rsid w:val="00FE3146"/>
@@ -5692,10 +6004,10 @@
       <w:iCs/>
     </w:rPr>
   </w:style>
-  <w:style w:type="character" w:customStyle="1" w:styleId="af">
-    <w:name w:val="引文 字元"/>
-    <w:basedOn w:val="a0"/>
-    <w:link w:val="ae"/>
+  <w:style w:type="character" w:customStyle="1" w:styleId="QuoteChar">
+    <w:name w:val="Quote Char"/>
+    <w:basedOn w:val="DefaultParagraphFont"/>
+    <w:link w:val="Quote"/>
     <w:uiPriority w:val="29"/>
     <w:rsid w:val="00FE3146"/>
     <w:rPr>
@@ -5703,11 +6015,11 @@
       <w:iCs/>
     </w:rPr>
   </w:style>
-  <w:style w:type="paragraph" w:styleId="af0">
+  <w:style w:type="paragraph" w:styleId="IntenseQuote">
     <w:name w:val="Intense Quote"/>
-    <w:basedOn w:val="a"/>
-    <w:next w:val="a"/>
-    <w:link w:val="af1"/>
+    <w:basedOn w:val="Normal"/>
+    <w:next w:val="Normal"/>
+    <w:link w:val="IntenseQuoteChar"/>
     <w:uiPriority w:val="30"/>
     <w:qFormat/>
     <w:rsid w:val="00FE3146"/>
@@ -5726,10 +6038,10 @@
       <w:iCs/>
     </w:rPr>
   </w:style>
-  <w:style w:type="character" w:customStyle="1" w:styleId="af1">
-    <w:name w:val="鮮明引文 字元"/>
-    <w:basedOn w:val="a0"/>
-    <w:link w:val="af0"/>
+  <w:style w:type="character" w:customStyle="1" w:styleId="IntenseQuoteChar">
+    <w:name w:val="Intense Quote Char"/>
+    <w:basedOn w:val="DefaultParagraphFont"/>
+    <w:link w:val="IntenseQuote"/>
     <w:uiPriority w:val="30"/>
     <w:rsid w:val="00FE3146"/>
     <w:rPr>
@@ -5739,7 +6051,7 @@
       <w:iCs/>
     </w:rPr>
   </w:style>
-  <w:style w:type="character" w:styleId="af2">
+  <w:style w:type="character" w:styleId="SubtleEmphasis">
     <w:name w:val="Subtle Emphasis"/>
     <w:uiPriority w:val="19"/>
     <w:qFormat/>
@@ -5749,7 +6061,7 @@
       <w:iCs/>
     </w:rPr>
   </w:style>
-  <w:style w:type="character" w:styleId="af3">
+  <w:style w:type="character" w:styleId="IntenseEmphasis">
     <w:name w:val="Intense Emphasis"/>
     <w:uiPriority w:val="21"/>
     <w:qFormat/>
@@ -5759,7 +6071,7 @@
       <w:bCs/>
     </w:rPr>
   </w:style>
-  <w:style w:type="character" w:styleId="af4">
+  <w:style w:type="character" w:styleId="SubtleReference">
     <w:name w:val="Subtle Reference"/>
     <w:uiPriority w:val="31"/>
     <w:qFormat/>
@@ -5768,7 +6080,7 @@
       <w:smallCaps/>
     </w:rPr>
   </w:style>
-  <w:style w:type="character" w:styleId="af5">
+  <w:style w:type="character" w:styleId="IntenseReference">
     <w:name w:val="Intense Reference"/>
     <w:uiPriority w:val="32"/>
     <w:qFormat/>
@@ -5779,7 +6091,7 @@
       <w:u w:val="single"/>
     </w:rPr>
   </w:style>
-  <w:style w:type="character" w:styleId="af6">
+  <w:style w:type="character" w:styleId="BookTitle">
     <w:name w:val="Book Title"/>
     <w:uiPriority w:val="33"/>
     <w:qFormat/>
@@ -5791,10 +6103,10 @@
       <w:spacing w:val="5"/>
     </w:rPr>
   </w:style>
-  <w:style w:type="paragraph" w:styleId="af7">
+  <w:style w:type="paragraph" w:styleId="TOCHeading">
     <w:name w:val="TOC Heading"/>
-    <w:basedOn w:val="1"/>
-    <w:next w:val="a"/>
+    <w:basedOn w:val="Heading1"/>
+    <w:next w:val="Normal"/>
     <w:uiPriority w:val="39"/>
     <w:semiHidden/>
     <w:unhideWhenUsed/>
@@ -5807,10 +6119,10 @@
       <w:lang w:bidi="en-US"/>
     </w:rPr>
   </w:style>
-  <w:style w:type="paragraph" w:styleId="11">
+  <w:style w:type="paragraph" w:styleId="TOC1">
     <w:name w:val="toc 1"/>
-    <w:basedOn w:val="a"/>
-    <w:next w:val="a"/>
+    <w:basedOn w:val="Normal"/>
+    <w:next w:val="Normal"/>
     <w:autoRedefine/>
     <w:uiPriority w:val="39"/>
     <w:unhideWhenUsed/>
@@ -5819,10 +6131,10 @@
       <w:spacing w:after="100"/>
     </w:pPr>
   </w:style>
-  <w:style w:type="paragraph" w:styleId="af8">
+  <w:style w:type="paragraph" w:styleId="BalloonText">
     <w:name w:val="Balloon Text"/>
-    <w:basedOn w:val="a"/>
-    <w:link w:val="af9"/>
+    <w:basedOn w:val="Normal"/>
+    <w:link w:val="BalloonTextChar"/>
     <w:uiPriority w:val="99"/>
     <w:semiHidden/>
     <w:unhideWhenUsed/>
@@ -5836,10 +6148,10 @@
       <w:szCs w:val="16"/>
     </w:rPr>
   </w:style>
-  <w:style w:type="character" w:customStyle="1" w:styleId="af9">
-    <w:name w:val="註解方塊文字 字元"/>
-    <w:basedOn w:val="a0"/>
-    <w:link w:val="af8"/>
+  <w:style w:type="character" w:customStyle="1" w:styleId="BalloonTextChar">
+    <w:name w:val="Balloon Text Char"/>
+    <w:basedOn w:val="DefaultParagraphFont"/>
+    <w:link w:val="BalloonText"/>
     <w:uiPriority w:val="99"/>
     <w:semiHidden/>
     <w:rsid w:val="00601771"/>
@@ -5849,9 +6161,9 @@
       <w:szCs w:val="16"/>
     </w:rPr>
   </w:style>
-  <w:style w:type="table" w:styleId="afa">
+  <w:style w:type="table" w:styleId="TableGrid">
     <w:name w:val="Table Grid"/>
-    <w:basedOn w:val="a1"/>
+    <w:basedOn w:val="TableNormal"/>
     <w:uiPriority w:val="59"/>
     <w:rsid w:val="00EE3597"/>
     <w:pPr>
@@ -5875,9 +6187,9 @@
       </w:tblCellMar>
     </w:tblPr>
   </w:style>
-  <w:style w:type="character" w:styleId="afb">
+  <w:style w:type="character" w:styleId="Hyperlink">
     <w:name w:val="Hyperlink"/>
-    <w:basedOn w:val="a0"/>
+    <w:basedOn w:val="DefaultParagraphFont"/>
     <w:uiPriority w:val="99"/>
     <w:unhideWhenUsed/>
     <w:rsid w:val="00EE3597"/>
@@ -5886,10 +6198,10 @@
       <w:u w:val="single"/>
     </w:rPr>
   </w:style>
-  <w:style w:type="paragraph" w:styleId="afc">
+  <w:style w:type="paragraph" w:styleId="Header">
     <w:name w:val="header"/>
-    <w:basedOn w:val="a"/>
-    <w:link w:val="afd"/>
+    <w:basedOn w:val="Normal"/>
+    <w:link w:val="HeaderChar"/>
     <w:uiPriority w:val="99"/>
     <w:unhideWhenUsed/>
     <w:rsid w:val="001D5FE0"/>
@@ -5901,10 +6213,10 @@
       <w:spacing w:after="0" w:line="240" w:lineRule="auto"/>
     </w:pPr>
   </w:style>
-  <w:style w:type="character" w:customStyle="1" w:styleId="afd">
-    <w:name w:val="頁首 字元"/>
-    <w:basedOn w:val="a0"/>
-    <w:link w:val="afc"/>
+  <w:style w:type="character" w:customStyle="1" w:styleId="HeaderChar">
+    <w:name w:val="Header Char"/>
+    <w:basedOn w:val="DefaultParagraphFont"/>
+    <w:link w:val="Header"/>
     <w:uiPriority w:val="99"/>
     <w:rsid w:val="001D5FE0"/>
     <w:rPr>
@@ -5912,9 +6224,9 @@
       <w:sz w:val="24"/>
     </w:rPr>
   </w:style>
-  <w:style w:type="paragraph" w:styleId="Web">
+  <w:style w:type="paragraph" w:styleId="NormalWeb">
     <w:name w:val="Normal (Web)"/>
-    <w:basedOn w:val="a"/>
+    <w:basedOn w:val="Normal"/>
     <w:uiPriority w:val="99"/>
     <w:semiHidden/>
     <w:unhideWhenUsed/>
@@ -5927,10 +6239,10 @@
       <w:szCs w:val="24"/>
     </w:rPr>
   </w:style>
-  <w:style w:type="paragraph" w:styleId="21">
+  <w:style w:type="paragraph" w:styleId="TOC2">
     <w:name w:val="toc 2"/>
-    <w:basedOn w:val="a"/>
-    <w:next w:val="a"/>
+    <w:basedOn w:val="Normal"/>
+    <w:next w:val="Normal"/>
     <w:autoRedefine/>
     <w:uiPriority w:val="39"/>
     <w:unhideWhenUsed/>
@@ -6452,7 +6764,7 @@
 </file>
 
 <file path=customXml/itemProps1.xml><?xml version="1.0" encoding="utf-8"?>
-<ds:datastoreItem xmlns:ds="http://schemas.openxmlformats.org/officeDocument/2006/customXml" ds:itemID="{7642077C-596D-40F4-88F2-6D1EA0BC4313}">
+<ds:datastoreItem xmlns:ds="http://schemas.openxmlformats.org/officeDocument/2006/customXml" ds:itemID="{14EF6326-0139-42B4-B77B-D425397805EA}">
   <ds:schemaRefs>
     <ds:schemaRef ds:uri="http://schemas.openxmlformats.org/officeDocument/2006/bibliography"/>
   </ds:schemaRefs>

</xml_diff>

<commit_message>
*Wrote an abridged version of Test plan
</commit_message>
<xml_diff>
--- a/doc/Analysis Design Testing/D3ADT.docx
+++ b/doc/Analysis Design Testing/D3ADT.docx
@@ -375,13 +375,11 @@
       <w:pPr>
         <w:pStyle w:val="Heading1"/>
       </w:pPr>
-      <w:bookmarkStart w:id="0" w:name="_Toc322788465"/>
+      <w:bookmarkStart w:id="0" w:name="_Toc322857656"/>
       <w:r>
         <w:t>Notes to the Authors:</w:t>
       </w:r>
-      <w:bookmarkStart w:id="1" w:name="_GoBack"/>
       <w:bookmarkEnd w:id="0"/>
-      <w:bookmarkEnd w:id="1"/>
     </w:p>
     <w:p>
       <w:pPr>
@@ -411,12 +409,12 @@
       <w:pPr>
         <w:pStyle w:val="Heading1"/>
       </w:pPr>
-      <w:bookmarkStart w:id="2" w:name="_Toc322788466"/>
+      <w:bookmarkStart w:id="1" w:name="_Toc322857657"/>
       <w:r>
         <w:lastRenderedPageBreak/>
         <w:t>Document Control</w:t>
       </w:r>
-      <w:bookmarkEnd w:id="2"/>
+      <w:bookmarkEnd w:id="1"/>
     </w:p>
     <w:p/>
     <w:tbl>
@@ -880,12 +878,12 @@
       <w:pPr>
         <w:pStyle w:val="Heading1"/>
       </w:pPr>
-      <w:bookmarkStart w:id="3" w:name="_Toc322788467"/>
+      <w:bookmarkStart w:id="2" w:name="_Toc322857658"/>
       <w:r>
         <w:lastRenderedPageBreak/>
         <w:t>Table of Contents</w:t>
       </w:r>
-      <w:bookmarkEnd w:id="3"/>
+      <w:bookmarkEnd w:id="2"/>
     </w:p>
     <w:p/>
     <w:p>
@@ -931,7 +929,7 @@
         <w:rPr>
           <w:noProof/>
         </w:rPr>
-        <w:instrText xml:space="preserve"> PAGEREF _Toc322788465 \h </w:instrText>
+        <w:instrText xml:space="preserve"> PAGEREF _Toc322857656 \h </w:instrText>
       </w:r>
       <w:r>
         <w:rPr>
@@ -991,7 +989,7 @@
         <w:rPr>
           <w:noProof/>
         </w:rPr>
-        <w:instrText xml:space="preserve"> PAGEREF _Toc322788466 \h </w:instrText>
+        <w:instrText xml:space="preserve"> PAGEREF _Toc322857657 \h </w:instrText>
       </w:r>
       <w:r>
         <w:rPr>
@@ -1051,7 +1049,7 @@
         <w:rPr>
           <w:noProof/>
         </w:rPr>
-        <w:instrText xml:space="preserve"> PAGEREF _Toc322788467 \h </w:instrText>
+        <w:instrText xml:space="preserve"> PAGEREF _Toc322857658 \h </w:instrText>
       </w:r>
       <w:r>
         <w:rPr>
@@ -1118,7 +1116,7 @@
         <w:rPr>
           <w:noProof/>
         </w:rPr>
-        <w:instrText xml:space="preserve"> PAGEREF _Toc322788468 \h </w:instrText>
+        <w:instrText xml:space="preserve"> PAGEREF _Toc322857659 \h </w:instrText>
       </w:r>
       <w:r>
         <w:rPr>
@@ -1185,7 +1183,7 @@
         <w:rPr>
           <w:noProof/>
         </w:rPr>
-        <w:instrText xml:space="preserve"> PAGEREF _Toc322788469 \h </w:instrText>
+        <w:instrText xml:space="preserve"> PAGEREF _Toc322857660 \h </w:instrText>
       </w:r>
       <w:r>
         <w:rPr>
@@ -1252,7 +1250,7 @@
         <w:rPr>
           <w:noProof/>
         </w:rPr>
-        <w:instrText xml:space="preserve"> PAGEREF _Toc322788470 \h </w:instrText>
+        <w:instrText xml:space="preserve"> PAGEREF _Toc322857661 \h </w:instrText>
       </w:r>
       <w:r>
         <w:rPr>
@@ -1312,7 +1310,7 @@
         <w:rPr>
           <w:noProof/>
         </w:rPr>
-        <w:instrText xml:space="preserve"> PAGEREF _Toc322788471 \h </w:instrText>
+        <w:instrText xml:space="preserve"> PAGEREF _Toc322857662 \h </w:instrText>
       </w:r>
       <w:r>
         <w:rPr>
@@ -1372,7 +1370,7 @@
         <w:rPr>
           <w:noProof/>
         </w:rPr>
-        <w:instrText xml:space="preserve"> PAGEREF _Toc322788472 \h </w:instrText>
+        <w:instrText xml:space="preserve"> PAGEREF _Toc322857663 \h </w:instrText>
       </w:r>
       <w:r>
         <w:rPr>
@@ -1432,7 +1430,7 @@
         <w:rPr>
           <w:noProof/>
         </w:rPr>
-        <w:instrText xml:space="preserve"> PAGEREF _Toc322788473 \h </w:instrText>
+        <w:instrText xml:space="preserve"> PAGEREF _Toc322857664 \h </w:instrText>
       </w:r>
       <w:r>
         <w:rPr>
@@ -1492,7 +1490,7 @@
         <w:rPr>
           <w:noProof/>
         </w:rPr>
-        <w:instrText xml:space="preserve"> PAGEREF _Toc322788474 \h </w:instrText>
+        <w:instrText xml:space="preserve"> PAGEREF _Toc322857665 \h </w:instrText>
       </w:r>
       <w:r>
         <w:rPr>
@@ -1552,7 +1550,65 @@
         <w:rPr>
           <w:noProof/>
         </w:rPr>
-        <w:instrText xml:space="preserve"> PAGEREF _Toc322788475 \h </w:instrText>
+        <w:instrText xml:space="preserve"> PAGEREF _Toc322857666 \h </w:instrText>
+      </w:r>
+      <w:r>
+        <w:rPr>
+          <w:noProof/>
+        </w:rPr>
+      </w:r>
+      <w:r>
+        <w:rPr>
+          <w:noProof/>
+        </w:rPr>
+        <w:fldChar w:fldCharType="separate"/>
+      </w:r>
+      <w:r>
+        <w:rPr>
+          <w:noProof/>
+        </w:rPr>
+        <w:t>7</w:t>
+      </w:r>
+      <w:r>
+        <w:rPr>
+          <w:noProof/>
+        </w:rPr>
+        <w:fldChar w:fldCharType="end"/>
+      </w:r>
+    </w:p>
+    <w:p>
+      <w:pPr>
+        <w:pStyle w:val="TOC3"/>
+        <w:tabs>
+          <w:tab w:val="right" w:leader="dot" w:pos="9962"/>
+        </w:tabs>
+        <w:rPr>
+          <w:noProof/>
+        </w:rPr>
+      </w:pPr>
+      <w:r>
+        <w:rPr>
+          <w:noProof/>
+        </w:rPr>
+        <w:t>3.1.1 Unit test</w:t>
+      </w:r>
+      <w:r>
+        <w:rPr>
+          <w:noProof/>
+        </w:rPr>
+        <w:tab/>
+      </w:r>
+      <w:r>
+        <w:rPr>
+          <w:noProof/>
+        </w:rPr>
+        <w:fldChar w:fldCharType="begin"/>
+      </w:r>
+      <w:r>
+        <w:rPr>
+          <w:noProof/>
+        </w:rPr>
+        <w:instrText xml:space="preserve"> PAGEREF _Toc322857667 \h </w:instrText>
       </w:r>
       <w:r>
         <w:rPr>
@@ -1612,7 +1668,7 @@
         <w:rPr>
           <w:noProof/>
         </w:rPr>
-        <w:instrText xml:space="preserve"> PAGEREF _Toc322788476 \h </w:instrText>
+        <w:instrText xml:space="preserve"> PAGEREF _Toc322857668 \h </w:instrText>
       </w:r>
       <w:r>
         <w:rPr>
@@ -1673,7 +1729,7 @@
         <w:rPr>
           <w:noProof/>
         </w:rPr>
-        <w:instrText xml:space="preserve"> PAGEREF _Toc322788477 \h </w:instrText>
+        <w:instrText xml:space="preserve"> PAGEREF _Toc322857669 \h </w:instrText>
       </w:r>
       <w:r>
         <w:rPr>
@@ -1740,7 +1796,7 @@
         <w:rPr>
           <w:noProof/>
         </w:rPr>
-        <w:instrText xml:space="preserve"> PAGEREF _Toc322788478 \h </w:instrText>
+        <w:instrText xml:space="preserve"> PAGEREF _Toc322857670 \h </w:instrText>
       </w:r>
       <w:r>
         <w:rPr>
@@ -1793,6 +1849,7 @@
           <w:lang w:eastAsia="zh-TW"/>
         </w:rPr>
       </w:pPr>
+      <w:bookmarkStart w:id="3" w:name="_Toc322857659"/>
       <w:r>
         <w:rPr>
           <w:rFonts w:hint="eastAsia"/>
@@ -1801,17 +1858,16 @@
         <w:lastRenderedPageBreak/>
         <w:t xml:space="preserve">1 </w:t>
       </w:r>
-      <w:bookmarkStart w:id="4" w:name="_Toc322788468"/>
       <w:r>
         <w:t>Approach Taken</w:t>
       </w:r>
-      <w:bookmarkEnd w:id="4"/>
+      <w:bookmarkEnd w:id="3"/>
     </w:p>
     <w:p>
       <w:pPr>
         <w:pStyle w:val="Heading2"/>
       </w:pPr>
-      <w:bookmarkStart w:id="5" w:name="_Toc322788469"/>
+      <w:bookmarkStart w:id="4" w:name="_Toc322857660"/>
       <w:r>
         <w:rPr>
           <w:rFonts w:hint="eastAsia"/>
@@ -1822,7 +1878,7 @@
       <w:r>
         <w:t>Technical</w:t>
       </w:r>
-      <w:bookmarkEnd w:id="5"/>
+      <w:bookmarkEnd w:id="4"/>
     </w:p>
     <w:p>
       <w:pPr>
@@ -2231,7 +2287,7 @@
       <w:pPr>
         <w:pStyle w:val="Heading2"/>
       </w:pPr>
-      <w:bookmarkStart w:id="6" w:name="_Toc322788470"/>
+      <w:bookmarkStart w:id="5" w:name="_Toc322857661"/>
       <w:r>
         <w:rPr>
           <w:rFonts w:hint="eastAsia"/>
@@ -2243,9 +2299,12 @@
       <w:r>
         <w:t>Modelling</w:t>
       </w:r>
-      <w:bookmarkEnd w:id="6"/>
-    </w:p>
-    <w:p>
+      <w:bookmarkEnd w:id="5"/>
+    </w:p>
+    <w:p>
+      <w:pPr>
+        <w:jc w:val="both"/>
+      </w:pPr>
       <w:r>
         <w:t>To produce good quality, extensible software, a number of different abstractions and architectural styles have been adopted throughout our application:</w:t>
       </w:r>
@@ -2257,6 +2316,7 @@
           <w:ilvl w:val="0"/>
           <w:numId w:val="19"/>
         </w:numPr>
+        <w:jc w:val="both"/>
       </w:pPr>
       <w:r>
         <w:t xml:space="preserve">The project specification mandates the use of Model-View-Controller architecture. This architecture </w:t>
@@ -2272,6 +2332,7 @@
       <w:pPr>
         <w:pStyle w:val="ListParagraph"/>
         <w:ind w:left="360"/>
+        <w:jc w:val="both"/>
       </w:pPr>
     </w:p>
     <w:p>
@@ -2281,6 +2342,7 @@
           <w:ilvl w:val="1"/>
           <w:numId w:val="19"/>
         </w:numPr>
+        <w:jc w:val="both"/>
       </w:pPr>
       <w:r>
         <w:t xml:space="preserve">The Model classes are concerned with the problem domain – all the business logic and calculations for the application are stored in the Model classes. </w:t>
@@ -2293,6 +2355,7 @@
           <w:ilvl w:val="1"/>
           <w:numId w:val="19"/>
         </w:numPr>
+        <w:jc w:val="both"/>
       </w:pPr>
       <w:r>
         <w:t>The View classes perform all of the drawing to the</w:t>
@@ -2322,6 +2385,7 @@
           <w:ilvl w:val="1"/>
           <w:numId w:val="19"/>
         </w:numPr>
+        <w:jc w:val="both"/>
       </w:pPr>
       <w:r>
         <w:t>The Controller classes interact with both the View classes and the Model classes. In essence, the Controller tells the Model to update and lets the View know that the Model has been updated so it can redraw the data.</w:t>
@@ -2331,12 +2395,14 @@
       <w:pPr>
         <w:pStyle w:val="ListParagraph"/>
         <w:ind w:left="792"/>
+        <w:jc w:val="both"/>
       </w:pPr>
     </w:p>
     <w:p>
       <w:pPr>
         <w:pStyle w:val="ListParagraph"/>
         <w:ind w:left="360"/>
+        <w:jc w:val="both"/>
       </w:pPr>
       <w:r>
         <w:t xml:space="preserve">We have chosen to keep the three groups of classes very separate, splitting into pairs to develop </w:t>
@@ -2390,12 +2456,12 @@
       <w:pPr>
         <w:pStyle w:val="Heading1"/>
       </w:pPr>
-      <w:bookmarkStart w:id="7" w:name="_Toc322788471"/>
+      <w:bookmarkStart w:id="6" w:name="_Toc322857662"/>
       <w:r>
         <w:lastRenderedPageBreak/>
         <w:t>2 Analysis Documentation</w:t>
       </w:r>
-      <w:bookmarkEnd w:id="7"/>
+      <w:bookmarkEnd w:id="6"/>
     </w:p>
     <w:p>
       <w:pPr>
@@ -2403,6 +2469,7 @@
           <w:tab w:val="left" w:pos="720"/>
         </w:tabs>
         <w:spacing w:line="100" w:lineRule="atLeast"/>
+        <w:jc w:val="both"/>
       </w:pPr>
       <w:r>
         <w:t xml:space="preserve">Analysis documentation: This section should include as appropriate class diagrams, </w:t>
@@ -2455,11 +2522,11 @@
       <w:pPr>
         <w:pStyle w:val="Heading2"/>
       </w:pPr>
-      <w:bookmarkStart w:id="8" w:name="_Toc322788472"/>
+      <w:bookmarkStart w:id="7" w:name="_Toc322857663"/>
       <w:r>
         <w:t>2.1 Requirements Analysis</w:t>
       </w:r>
-      <w:bookmarkEnd w:id="8"/>
+      <w:bookmarkEnd w:id="7"/>
     </w:p>
     <w:p>
       <w:pPr>
@@ -2487,11 +2554,11 @@
       <w:pPr>
         <w:pStyle w:val="Heading2"/>
       </w:pPr>
-      <w:bookmarkStart w:id="9" w:name="_Toc322788473"/>
+      <w:bookmarkStart w:id="8" w:name="_Toc322857664"/>
       <w:r>
         <w:t>2.2 Design Analysis</w:t>
       </w:r>
-      <w:bookmarkEnd w:id="9"/>
+      <w:bookmarkEnd w:id="8"/>
     </w:p>
     <w:p>
       <w:pPr>
@@ -2511,46 +2578,145 @@
       <w:pPr>
         <w:pStyle w:val="Heading1"/>
       </w:pPr>
-      <w:bookmarkStart w:id="10" w:name="_Toc322788474"/>
+      <w:bookmarkStart w:id="9" w:name="_Toc322857665"/>
       <w:r>
         <w:lastRenderedPageBreak/>
         <w:t>3 Testing</w:t>
       </w:r>
+      <w:bookmarkEnd w:id="9"/>
+    </w:p>
+    <w:p>
+      <w:r>
+        <w:t xml:space="preserve">Testing is </w:t>
+      </w:r>
+      <w:r>
+        <w:t>important;</w:t>
+      </w:r>
+      <w:r>
+        <w:t xml:space="preserve"> it ensures that the software is capable of meeting the user’s needs. </w:t>
+      </w:r>
+    </w:p>
+    <w:p>
+      <w:pPr>
+        <w:pStyle w:val="Heading2"/>
+      </w:pPr>
+      <w:bookmarkStart w:id="10" w:name="_Toc322857666"/>
+      <w:r>
+        <w:t>3.1 Test Plan</w:t>
+      </w:r>
       <w:bookmarkEnd w:id="10"/>
     </w:p>
+    <w:p>
+      <w:r>
+        <w:t xml:space="preserve">Our testing has been broken down into several phases. Unit testing, Integration </w:t>
+      </w:r>
+      <w:proofErr w:type="gramStart"/>
+      <w:r>
+        <w:t>testing</w:t>
+      </w:r>
+      <w:r>
+        <w:t>,</w:t>
+      </w:r>
+      <w:proofErr w:type="gramEnd"/>
+      <w:r>
+        <w:t xml:space="preserve"> System testing and User A</w:t>
+      </w:r>
+      <w:r>
+        <w:t>cceptance Testing.</w:t>
+      </w:r>
+    </w:p>
+    <w:p>
+      <w:pPr>
+        <w:pStyle w:val="ListParagraph"/>
+        <w:numPr>
+          <w:ilvl w:val="0"/>
+          <w:numId w:val="20"/>
+        </w:numPr>
+      </w:pPr>
+      <w:r>
+        <w:t>U</w:t>
+      </w:r>
+      <w:r>
+        <w:t>nit tests shall be performed by the</w:t>
+      </w:r>
+      <w:r>
+        <w:t xml:space="preserve"> authors of each class. Normal, Boundary and Error data shall be used to ensure that each class does what is expected.</w:t>
+      </w:r>
+    </w:p>
+    <w:p>
+      <w:pPr>
+        <w:pStyle w:val="ListParagraph"/>
+        <w:numPr>
+          <w:ilvl w:val="0"/>
+          <w:numId w:val="20"/>
+        </w:numPr>
+      </w:pPr>
+      <w:r>
+        <w:t xml:space="preserve">Once each of the Classes has been unit tested, they shall be assembled and integration tests will </w:t>
+      </w:r>
+      <w:proofErr w:type="gramStart"/>
+      <w:r>
+        <w:t>be</w:t>
+      </w:r>
+      <w:proofErr w:type="gramEnd"/>
+      <w:r>
+        <w:t xml:space="preserve"> performed to ensure that they work together in the desired manner.</w:t>
+      </w:r>
+    </w:p>
+    <w:p>
+      <w:pPr>
+        <w:pStyle w:val="ListParagraph"/>
+        <w:numPr>
+          <w:ilvl w:val="0"/>
+          <w:numId w:val="20"/>
+        </w:numPr>
+      </w:pPr>
+      <w:r>
+        <w:t>The integrated application will be tested on a variety of different operating Systems. This System test will ensure that the GUI and functionality is consistent on different platforms.</w:t>
+      </w:r>
+    </w:p>
+    <w:p>
+      <w:pPr>
+        <w:pStyle w:val="ListParagraph"/>
+        <w:numPr>
+          <w:ilvl w:val="0"/>
+          <w:numId w:val="20"/>
+        </w:numPr>
+      </w:pPr>
+      <w:r>
+        <w:t>User Acceptance testing will come last and will ensure that the application meets the requirements of the User. The program shall be black box tested against the specification.</w:t>
+      </w:r>
+      <w:bookmarkStart w:id="11" w:name="_Toc322857668"/>
+    </w:p>
+    <w:p>
+      <w:pPr>
+        <w:pStyle w:val="Heading2"/>
+      </w:pPr>
+      <w:r>
+        <w:t xml:space="preserve">3.2 </w:t>
+      </w:r>
+      <w:r>
+        <w:t>Test Report</w:t>
+      </w:r>
+      <w:bookmarkEnd w:id="11"/>
+    </w:p>
+    <w:p>
+      <w:proofErr w:type="gramStart"/>
+      <w:r>
+        <w:t>Partial test report including a good representative selection of test results, including UAT.</w:t>
+      </w:r>
+      <w:proofErr w:type="gramEnd"/>
+      <w:r>
+        <w:t xml:space="preserve"> We understand that it is difficult to complete your testing by this date but expect coverage of at least 75% of plan. Ideally, this and the test plan will be combined in tabular format.</w:t>
+      </w:r>
+    </w:p>
+    <w:p>
+      <w:bookmarkStart w:id="12" w:name="_GoBack"/>
+      <w:bookmarkEnd w:id="12"/>
+    </w:p>
     <w:p/>
     <w:p>
       <w:pPr>
-        <w:pStyle w:val="Heading2"/>
-      </w:pPr>
-      <w:bookmarkStart w:id="11" w:name="_Toc322788475"/>
-      <w:r>
-        <w:t>3.1 Test Plan</w:t>
-      </w:r>
-      <w:bookmarkEnd w:id="11"/>
-    </w:p>
-    <w:p>
-      <w:pPr>
-        <w:tabs>
-          <w:tab w:val="left" w:pos="720"/>
-        </w:tabs>
-        <w:spacing w:line="100" w:lineRule="atLeast"/>
-      </w:pPr>
-      <w:r>
-        <w:t xml:space="preserve">Detailed test plan including numbered tests, test scripts, expected results. </w:t>
-      </w:r>
-      <w:proofErr w:type="gramStart"/>
-      <w:r>
-        <w:t>To include the demo UAT.</w:t>
-      </w:r>
-      <w:proofErr w:type="gramEnd"/>
-    </w:p>
-    <w:p>
-      <w:pPr>
-        <w:tabs>
-          <w:tab w:val="left" w:pos="720"/>
-        </w:tabs>
-        <w:spacing w:line="100" w:lineRule="atLeast"/>
         <w:sectPr>
           <w:pgSz w:w="12240" w:h="15840"/>
           <w:pgMar w:top="1134" w:right="1134" w:bottom="1693" w:left="1134" w:header="0" w:footer="1134" w:gutter="0"/>
@@ -2562,45 +2728,12 @@
     </w:p>
     <w:p>
       <w:pPr>
-        <w:pStyle w:val="Heading2"/>
-      </w:pPr>
-      <w:bookmarkStart w:id="12" w:name="_Toc322788476"/>
-      <w:r>
-        <w:lastRenderedPageBreak/>
-        <w:t>3.2 Partial Test Report</w:t>
-      </w:r>
-      <w:bookmarkEnd w:id="12"/>
-    </w:p>
-    <w:p>
-      <w:proofErr w:type="gramStart"/>
-      <w:r>
-        <w:t>Partial test report including a good representative selection of test results, including UAT.</w:t>
-      </w:r>
-      <w:proofErr w:type="gramEnd"/>
-      <w:r>
-        <w:t xml:space="preserve"> We understand that it is difficult to complete your testing by this date but expect coverage of at least 75% of plan. Ideally, this and the test plan will be combined in tabular format.</w:t>
-      </w:r>
-    </w:p>
-    <w:p/>
-    <w:p>
-      <w:pPr>
-        <w:sectPr>
-          <w:pgSz w:w="12240" w:h="15840"/>
-          <w:pgMar w:top="1134" w:right="1134" w:bottom="1693" w:left="1134" w:header="0" w:footer="1134" w:gutter="0"/>
-          <w:cols w:space="720"/>
-          <w:formProt w:val="0"/>
-          <w:docGrid w:linePitch="312" w:charSpace="-2049"/>
-        </w:sectPr>
-      </w:pPr>
-    </w:p>
-    <w:p>
-      <w:pPr>
         <w:pStyle w:val="Heading1"/>
         <w:rPr>
           <w:lang w:eastAsia="zh-TW"/>
         </w:rPr>
       </w:pPr>
-      <w:bookmarkStart w:id="13" w:name="_Toc322788477"/>
+      <w:bookmarkStart w:id="13" w:name="_Toc322857669"/>
       <w:r>
         <w:rPr>
           <w:rFonts w:hint="eastAsia"/>
@@ -3022,7 +3155,7 @@
       <w:pPr>
         <w:pStyle w:val="Heading1"/>
       </w:pPr>
-      <w:bookmarkStart w:id="14" w:name="_Toc322788478"/>
+      <w:bookmarkStart w:id="14" w:name="_Toc322857670"/>
       <w:r>
         <w:rPr>
           <w:rFonts w:hint="eastAsia"/>
@@ -3110,7 +3243,7 @@
       <w:rPr>
         <w:noProof/>
       </w:rPr>
-      <w:t>1</w:t>
+      <w:t>7</w:t>
     </w:r>
     <w:r>
       <w:fldChar w:fldCharType="end"/>
@@ -4669,6 +4802,92 @@
     </w:lvl>
   </w:abstractNum>
   <w:abstractNum w:abstractNumId="14">
+    <w:nsid w:val="6CCC156B"/>
+    <w:multiLevelType w:val="hybridMultilevel"/>
+    <w:tmpl w:val="B02ABC16"/>
+    <w:lvl w:ilvl="0" w:tplc="0809000F">
+      <w:start w:val="1"/>
+      <w:numFmt w:val="decimal"/>
+      <w:lvlText w:val="%1."/>
+      <w:lvlJc w:val="left"/>
+      <w:pPr>
+        <w:ind w:left="720" w:hanging="360"/>
+      </w:pPr>
+    </w:lvl>
+    <w:lvl w:ilvl="1" w:tplc="08090019" w:tentative="1">
+      <w:start w:val="1"/>
+      <w:numFmt w:val="lowerLetter"/>
+      <w:lvlText w:val="%2."/>
+      <w:lvlJc w:val="left"/>
+      <w:pPr>
+        <w:ind w:left="1440" w:hanging="360"/>
+      </w:pPr>
+    </w:lvl>
+    <w:lvl w:ilvl="2" w:tplc="0809001B" w:tentative="1">
+      <w:start w:val="1"/>
+      <w:numFmt w:val="lowerRoman"/>
+      <w:lvlText w:val="%3."/>
+      <w:lvlJc w:val="right"/>
+      <w:pPr>
+        <w:ind w:left="2160" w:hanging="180"/>
+      </w:pPr>
+    </w:lvl>
+    <w:lvl w:ilvl="3" w:tplc="0809000F" w:tentative="1">
+      <w:start w:val="1"/>
+      <w:numFmt w:val="decimal"/>
+      <w:lvlText w:val="%4."/>
+      <w:lvlJc w:val="left"/>
+      <w:pPr>
+        <w:ind w:left="2880" w:hanging="360"/>
+      </w:pPr>
+    </w:lvl>
+    <w:lvl w:ilvl="4" w:tplc="08090019" w:tentative="1">
+      <w:start w:val="1"/>
+      <w:numFmt w:val="lowerLetter"/>
+      <w:lvlText w:val="%5."/>
+      <w:lvlJc w:val="left"/>
+      <w:pPr>
+        <w:ind w:left="3600" w:hanging="360"/>
+      </w:pPr>
+    </w:lvl>
+    <w:lvl w:ilvl="5" w:tplc="0809001B" w:tentative="1">
+      <w:start w:val="1"/>
+      <w:numFmt w:val="lowerRoman"/>
+      <w:lvlText w:val="%6."/>
+      <w:lvlJc w:val="right"/>
+      <w:pPr>
+        <w:ind w:left="4320" w:hanging="180"/>
+      </w:pPr>
+    </w:lvl>
+    <w:lvl w:ilvl="6" w:tplc="0809000F" w:tentative="1">
+      <w:start w:val="1"/>
+      <w:numFmt w:val="decimal"/>
+      <w:lvlText w:val="%7."/>
+      <w:lvlJc w:val="left"/>
+      <w:pPr>
+        <w:ind w:left="5040" w:hanging="360"/>
+      </w:pPr>
+    </w:lvl>
+    <w:lvl w:ilvl="7" w:tplc="08090019" w:tentative="1">
+      <w:start w:val="1"/>
+      <w:numFmt w:val="lowerLetter"/>
+      <w:lvlText w:val="%8."/>
+      <w:lvlJc w:val="left"/>
+      <w:pPr>
+        <w:ind w:left="5760" w:hanging="360"/>
+      </w:pPr>
+    </w:lvl>
+    <w:lvl w:ilvl="8" w:tplc="0809001B" w:tentative="1">
+      <w:start w:val="1"/>
+      <w:numFmt w:val="lowerRoman"/>
+      <w:lvlText w:val="%9."/>
+      <w:lvlJc w:val="right"/>
+      <w:pPr>
+        <w:ind w:left="6480" w:hanging="180"/>
+      </w:pPr>
+    </w:lvl>
+  </w:abstractNum>
+  <w:abstractNum w:abstractNumId="15">
     <w:nsid w:val="716446A2"/>
     <w:multiLevelType w:val="hybridMultilevel"/>
     <w:tmpl w:val="DF16CDD6"/>
@@ -4757,7 +4976,7 @@
       </w:pPr>
     </w:lvl>
   </w:abstractNum>
-  <w:abstractNum w:abstractNumId="15">
+  <w:abstractNum w:abstractNumId="16">
     <w:nsid w:val="71867AFD"/>
     <w:multiLevelType w:val="multilevel"/>
     <w:tmpl w:val="0809001F"/>
@@ -4843,7 +5062,7 @@
       </w:pPr>
     </w:lvl>
   </w:abstractNum>
-  <w:abstractNum w:abstractNumId="16">
+  <w:abstractNum w:abstractNumId="17">
     <w:nsid w:val="7375303C"/>
     <w:multiLevelType w:val="hybridMultilevel"/>
     <w:tmpl w:val="6E4CB7A6"/>
@@ -4956,7 +5175,7 @@
       </w:rPr>
     </w:lvl>
   </w:abstractNum>
-  <w:abstractNum w:abstractNumId="17">
+  <w:abstractNum w:abstractNumId="18">
     <w:nsid w:val="74D90B5A"/>
     <w:multiLevelType w:val="multilevel"/>
     <w:tmpl w:val="0809001F"/>
@@ -5042,7 +5261,7 @@
       </w:pPr>
     </w:lvl>
   </w:abstractNum>
-  <w:abstractNum w:abstractNumId="18">
+  <w:abstractNum w:abstractNumId="19">
     <w:nsid w:val="7B135E89"/>
     <w:multiLevelType w:val="multilevel"/>
     <w:tmpl w:val="E22683F8"/>
@@ -5165,7 +5384,7 @@
     </w:lvl>
   </w:abstractNum>
   <w:num w:numId="1">
-    <w:abstractNumId w:val="18"/>
+    <w:abstractNumId w:val="19"/>
   </w:num>
   <w:num w:numId="2">
     <w:abstractNumId w:val="9"/>
@@ -5180,7 +5399,7 @@
     <w:abstractNumId w:val="2"/>
   </w:num>
   <w:num w:numId="6">
-    <w:abstractNumId w:val="16"/>
+    <w:abstractNumId w:val="17"/>
   </w:num>
   <w:num w:numId="7">
     <w:abstractNumId w:val="3"/>
@@ -5198,7 +5417,7 @@
     <w:abstractNumId w:val="0"/>
   </w:num>
   <w:num w:numId="12">
-    <w:abstractNumId w:val="14"/>
+    <w:abstractNumId w:val="15"/>
   </w:num>
   <w:num w:numId="13">
     <w:abstractNumId w:val="7"/>
@@ -5216,10 +5435,13 @@
     <w:abstractNumId w:val="6"/>
   </w:num>
   <w:num w:numId="18">
-    <w:abstractNumId w:val="15"/>
+    <w:abstractNumId w:val="16"/>
   </w:num>
   <w:num w:numId="19">
-    <w:abstractNumId w:val="17"/>
+    <w:abstractNumId w:val="18"/>
+  </w:num>
+  <w:num w:numId="20">
+    <w:abstractNumId w:val="14"/>
   </w:num>
 </w:numbering>
 </file>
@@ -6281,6 +6503,19 @@
       <w:lang w:val="en-US" w:eastAsia="zh-TW"/>
     </w:rPr>
   </w:style>
+  <w:style w:type="paragraph" w:styleId="TOC3">
+    <w:name w:val="toc 3"/>
+    <w:basedOn w:val="Normal"/>
+    <w:next w:val="Normal"/>
+    <w:autoRedefine/>
+    <w:uiPriority w:val="39"/>
+    <w:unhideWhenUsed/>
+    <w:rsid w:val="00A30820"/>
+    <w:pPr>
+      <w:spacing w:after="100"/>
+      <w:ind w:left="480"/>
+    </w:pPr>
+  </w:style>
 </w:styles>
 </file>
 
@@ -6764,7 +6999,7 @@
 </file>
 
 <file path=customXml/itemProps1.xml><?xml version="1.0" encoding="utf-8"?>
-<ds:datastoreItem xmlns:ds="http://schemas.openxmlformats.org/officeDocument/2006/customXml" ds:itemID="{14EF6326-0139-42B4-B77B-D425397805EA}">
+<ds:datastoreItem xmlns:ds="http://schemas.openxmlformats.org/officeDocument/2006/customXml" ds:itemID="{6BC9D249-00DB-4373-A4ED-09B0C963F925}">
   <ds:schemaRefs>
     <ds:schemaRef ds:uri="http://schemas.openxmlformats.org/officeDocument/2006/bibliography"/>
   </ds:schemaRefs>

</xml_diff>

<commit_message>
*Small alterations to Testing in Analysis Design Testing
</commit_message>
<xml_diff>
--- a/doc/Analysis Design Testing/D3ADT.docx
+++ b/doc/Analysis Design Testing/D3ADT.docx
@@ -2587,13 +2587,28 @@
     </w:p>
     <w:p>
       <w:r>
-        <w:t xml:space="preserve">Testing is </w:t>
-      </w:r>
-      <w:r>
-        <w:t>important;</w:t>
-      </w:r>
-      <w:r>
-        <w:t xml:space="preserve"> it ensures that the software is capable of meeting the user’s needs. </w:t>
+        <w:t>Testing is</w:t>
+      </w:r>
+      <w:r>
+        <w:t xml:space="preserve"> an</w:t>
+      </w:r>
+      <w:r>
+        <w:t xml:space="preserve"> </w:t>
+      </w:r>
+      <w:r>
+        <w:t>important</w:t>
+      </w:r>
+      <w:r>
+        <w:t xml:space="preserve"> </w:t>
+      </w:r>
+      <w:r>
+        <w:t>part of software development</w:t>
+      </w:r>
+      <w:r>
+        <w:t>, ensuring that software meets</w:t>
+      </w:r>
+      <w:r>
+        <w:t xml:space="preserve"> the user’s needs. </w:t>
       </w:r>
     </w:p>
     <w:p>
@@ -2608,21 +2623,10 @@
     </w:p>
     <w:p>
       <w:r>
-        <w:t xml:space="preserve">Our testing has been broken down into several phases. Unit testing, Integration </w:t>
-      </w:r>
-      <w:proofErr w:type="gramStart"/>
-      <w:r>
-        <w:t>testing</w:t>
-      </w:r>
-      <w:r>
-        <w:t>,</w:t>
-      </w:r>
-      <w:proofErr w:type="gramEnd"/>
-      <w:r>
-        <w:t xml:space="preserve"> System testing and User A</w:t>
-      </w:r>
-      <w:r>
-        <w:t>cceptance Testing.</w:t>
+        <w:t>Our testing has been b</w:t>
+      </w:r>
+      <w:r>
+        <w:t>roken down into several phases:</w:t>
       </w:r>
     </w:p>
     <w:p>
@@ -2634,6 +2638,15 @@
         </w:numPr>
       </w:pPr>
       <w:r>
+        <w:rPr>
+          <w:b/>
+        </w:rPr>
+        <w:t>Unit Testing</w:t>
+      </w:r>
+      <w:r>
+        <w:t xml:space="preserve"> - </w:t>
+      </w:r>
+      <w:r>
         <w:t>U</w:t>
       </w:r>
       <w:r>
@@ -2652,15 +2665,16 @@
         </w:numPr>
       </w:pPr>
       <w:r>
-        <w:t xml:space="preserve">Once each of the Classes has been unit tested, they shall be assembled and integration tests will </w:t>
-      </w:r>
-      <w:proofErr w:type="gramStart"/>
-      <w:r>
-        <w:t>be</w:t>
-      </w:r>
-      <w:proofErr w:type="gramEnd"/>
-      <w:r>
-        <w:t xml:space="preserve"> performed to ensure that they work together in the desired manner.</w:t>
+        <w:rPr>
+          <w:b/>
+        </w:rPr>
+        <w:t>Integration Testing</w:t>
+      </w:r>
+      <w:r>
+        <w:t xml:space="preserve"> - </w:t>
+      </w:r>
+      <w:r>
+        <w:t>Once each of the Classes has been unit tested, they shall be assembled and integration tests will be performed to ensure that they work together in the desired manner.</w:t>
       </w:r>
     </w:p>
     <w:p>
@@ -2672,6 +2686,15 @@
         </w:numPr>
       </w:pPr>
       <w:r>
+        <w:rPr>
+          <w:b/>
+        </w:rPr>
+        <w:t>System Testing</w:t>
+      </w:r>
+      <w:r>
+        <w:t xml:space="preserve"> - </w:t>
+      </w:r>
+      <w:r>
         <w:t>The integrated application will be tested on a variety of different operating Systems. This System test will ensure that the GUI and functionality is consistent on different platforms.</w:t>
       </w:r>
     </w:p>
@@ -2684,7 +2707,30 @@
         </w:numPr>
       </w:pPr>
       <w:r>
-        <w:t>User Acceptance testing will come last and will ensure that the application meets the requirements of the User. The program shall be black box tested against the specification.</w:t>
+        <w:rPr>
+          <w:b/>
+        </w:rPr>
+        <w:t xml:space="preserve">User Acceptance </w:t>
+      </w:r>
+      <w:proofErr w:type="gramStart"/>
+      <w:r>
+        <w:rPr>
+          <w:b/>
+        </w:rPr>
+        <w:t>testing</w:t>
+      </w:r>
+      <w:r>
+        <w:t xml:space="preserve"> </w:t>
+      </w:r>
+      <w:r>
+        <w:t xml:space="preserve"> -</w:t>
+      </w:r>
+      <w:proofErr w:type="gramEnd"/>
+      <w:r>
+        <w:t xml:space="preserve"> This </w:t>
+      </w:r>
+      <w:r>
+        <w:t>will come last and will ensure that the application meets the requirements of the User. The program shall be black box tested against the specification.</w:t>
       </w:r>
       <w:bookmarkStart w:id="11" w:name="_Toc322857668"/>
     </w:p>
@@ -2711,9 +2757,404 @@
       </w:r>
     </w:p>
     <w:p>
+      <w:r>
+        <w:t>A table might look like</w:t>
+      </w:r>
+      <w:r>
+        <w:t xml:space="preserve">, this one doesn’t have any legs </w:t>
+      </w:r>
+      <w:r>
+        <w:sym w:font="Wingdings" w:char="F04C"/>
+      </w:r>
+      <w:r>
+        <w:t xml:space="preserve"> </w:t>
+      </w:r>
       <w:bookmarkStart w:id="12" w:name="_GoBack"/>
       <w:bookmarkEnd w:id="12"/>
-    </w:p>
+      <w:r>
+        <w:t>:</w:t>
+      </w:r>
+    </w:p>
+    <w:tbl>
+      <w:tblPr>
+        <w:tblStyle w:val="LightShading"/>
+        <w:tblW w:w="0" w:type="auto"/>
+        <w:tblLook w:val="04A0" w:firstRow="1" w:lastRow="0" w:firstColumn="1" w:lastColumn="0" w:noHBand="0" w:noVBand="1"/>
+      </w:tblPr>
+      <w:tblGrid>
+        <w:gridCol w:w="2009"/>
+        <w:gridCol w:w="2089"/>
+        <w:gridCol w:w="2135"/>
+        <w:gridCol w:w="1820"/>
+        <w:gridCol w:w="2135"/>
+      </w:tblGrid>
+      <w:tr>
+        <w:trPr>
+          <w:cnfStyle w:val="100000000000" w:firstRow="1" w:lastRow="0" w:firstColumn="0" w:lastColumn="0" w:oddVBand="0" w:evenVBand="0" w:oddHBand="0" w:evenHBand="0" w:firstRowFirstColumn="0" w:firstRowLastColumn="0" w:lastRowFirstColumn="0" w:lastRowLastColumn="0"/>
+        </w:trPr>
+        <w:tc>
+          <w:tcPr>
+            <w:cnfStyle w:val="001000000000" w:firstRow="0" w:lastRow="0" w:firstColumn="1" w:lastColumn="0" w:oddVBand="0" w:evenVBand="0" w:oddHBand="0" w:evenHBand="0" w:firstRowFirstColumn="0" w:firstRowLastColumn="0" w:lastRowFirstColumn="0" w:lastRowLastColumn="0"/>
+            <w:tcW w:w="2009" w:type="dxa"/>
+          </w:tcPr>
+          <w:p>
+            <w:r>
+              <w:t>Input</w:t>
+            </w:r>
+          </w:p>
+        </w:tc>
+        <w:tc>
+          <w:tcPr>
+            <w:tcW w:w="2089" w:type="dxa"/>
+          </w:tcPr>
+          <w:p>
+            <w:pPr>
+              <w:cnfStyle w:val="100000000000" w:firstRow="1" w:lastRow="0" w:firstColumn="0" w:lastColumn="0" w:oddVBand="0" w:evenVBand="0" w:oddHBand="0" w:evenHBand="0" w:firstRowFirstColumn="0" w:firstRowLastColumn="0" w:lastRowFirstColumn="0" w:lastRowLastColumn="0"/>
+            </w:pPr>
+            <w:r>
+              <w:t>Expected Output</w:t>
+            </w:r>
+          </w:p>
+        </w:tc>
+        <w:tc>
+          <w:tcPr>
+            <w:tcW w:w="2135" w:type="dxa"/>
+          </w:tcPr>
+          <w:p>
+            <w:pPr>
+              <w:cnfStyle w:val="100000000000" w:firstRow="1" w:lastRow="0" w:firstColumn="0" w:lastColumn="0" w:oddVBand="0" w:evenVBand="0" w:oddHBand="0" w:evenHBand="0" w:firstRowFirstColumn="0" w:firstRowLastColumn="0" w:lastRowFirstColumn="0" w:lastRowLastColumn="0"/>
+            </w:pPr>
+            <w:r>
+              <w:t>Actual Output</w:t>
+            </w:r>
+          </w:p>
+        </w:tc>
+        <w:tc>
+          <w:tcPr>
+            <w:tcW w:w="1820" w:type="dxa"/>
+          </w:tcPr>
+          <w:p>
+            <w:pPr>
+              <w:cnfStyle w:val="100000000000" w:firstRow="1" w:lastRow="0" w:firstColumn="0" w:lastColumn="0" w:oddVBand="0" w:evenVBand="0" w:oddHBand="0" w:evenHBand="0" w:firstRowFirstColumn="0" w:firstRowLastColumn="0" w:lastRowFirstColumn="0" w:lastRowLastColumn="0"/>
+            </w:pPr>
+            <w:r>
+              <w:t>Type</w:t>
+            </w:r>
+          </w:p>
+        </w:tc>
+        <w:tc>
+          <w:tcPr>
+            <w:tcW w:w="2135" w:type="dxa"/>
+          </w:tcPr>
+          <w:p>
+            <w:pPr>
+              <w:cnfStyle w:val="100000000000" w:firstRow="1" w:lastRow="0" w:firstColumn="0" w:lastColumn="0" w:oddVBand="0" w:evenVBand="0" w:oddHBand="0" w:evenHBand="0" w:firstRowFirstColumn="0" w:firstRowLastColumn="0" w:lastRowFirstColumn="0" w:lastRowLastColumn="0"/>
+            </w:pPr>
+            <w:r>
+              <w:t>Comments</w:t>
+            </w:r>
+          </w:p>
+        </w:tc>
+      </w:tr>
+      <w:tr>
+        <w:trPr>
+          <w:cnfStyle w:val="000000100000" w:firstRow="0" w:lastRow="0" w:firstColumn="0" w:lastColumn="0" w:oddVBand="0" w:evenVBand="0" w:oddHBand="1" w:evenHBand="0" w:firstRowFirstColumn="0" w:firstRowLastColumn="0" w:lastRowFirstColumn="0" w:lastRowLastColumn="0"/>
+        </w:trPr>
+        <w:tc>
+          <w:tcPr>
+            <w:cnfStyle w:val="001000000000" w:firstRow="0" w:lastRow="0" w:firstColumn="1" w:lastColumn="0" w:oddVBand="0" w:evenVBand="0" w:oddHBand="0" w:evenHBand="0" w:firstRowFirstColumn="0" w:firstRowLastColumn="0" w:lastRowFirstColumn="0" w:lastRowLastColumn="0"/>
+            <w:tcW w:w="2009" w:type="dxa"/>
+          </w:tcPr>
+          <w:p>
+            <w:pPr>
+              <w:rPr>
+                <w:b w:val="0"/>
+              </w:rPr>
+            </w:pPr>
+            <w:r>
+              <w:rPr>
+                <w:b w:val="0"/>
+              </w:rPr>
+              <w:t>Click</w:t>
+            </w:r>
+            <w:r>
+              <w:rPr>
+                <w:b w:val="0"/>
+              </w:rPr>
+              <w:t xml:space="preserve"> on the picture of a plane</w:t>
+            </w:r>
+          </w:p>
+        </w:tc>
+        <w:tc>
+          <w:tcPr>
+            <w:tcW w:w="2089" w:type="dxa"/>
+          </w:tcPr>
+          <w:p>
+            <w:pPr>
+              <w:cnfStyle w:val="000000100000" w:firstRow="0" w:lastRow="0" w:firstColumn="0" w:lastColumn="0" w:oddVBand="0" w:evenVBand="0" w:oddHBand="1" w:evenHBand="0" w:firstRowFirstColumn="0" w:firstRowLastColumn="0" w:lastRowFirstColumn="0" w:lastRowLastColumn="0"/>
+            </w:pPr>
+            <w:r>
+              <w:t>The universe implodes</w:t>
+            </w:r>
+          </w:p>
+        </w:tc>
+        <w:tc>
+          <w:tcPr>
+            <w:tcW w:w="2135" w:type="dxa"/>
+          </w:tcPr>
+          <w:p>
+            <w:pPr>
+              <w:cnfStyle w:val="000000100000" w:firstRow="0" w:lastRow="0" w:firstColumn="0" w:lastColumn="0" w:oddVBand="0" w:evenVBand="0" w:oddHBand="1" w:evenHBand="0" w:firstRowFirstColumn="0" w:firstRowLastColumn="0" w:lastRowFirstColumn="0" w:lastRowLastColumn="0"/>
+            </w:pPr>
+            <w:r>
+              <w:t xml:space="preserve">La Bibliotheca </w:t>
+            </w:r>
+            <w:proofErr w:type="spellStart"/>
+            <w:r>
+              <w:t>es</w:t>
+            </w:r>
+            <w:proofErr w:type="spellEnd"/>
+            <w:r>
+              <w:t xml:space="preserve"> la  </w:t>
+            </w:r>
+            <w:proofErr w:type="spellStart"/>
+            <w:r>
+              <w:t>muñeca</w:t>
+            </w:r>
+            <w:proofErr w:type="spellEnd"/>
+          </w:p>
+        </w:tc>
+        <w:tc>
+          <w:tcPr>
+            <w:tcW w:w="1820" w:type="dxa"/>
+          </w:tcPr>
+          <w:p>
+            <w:pPr>
+              <w:cnfStyle w:val="000000100000" w:firstRow="0" w:lastRow="0" w:firstColumn="0" w:lastColumn="0" w:oddVBand="0" w:evenVBand="0" w:oddHBand="1" w:evenHBand="0" w:firstRowFirstColumn="0" w:firstRowLastColumn="0" w:lastRowFirstColumn="0" w:lastRowLastColumn="0"/>
+            </w:pPr>
+            <w:r>
+              <w:t>Boundary</w:t>
+            </w:r>
+          </w:p>
+        </w:tc>
+        <w:tc>
+          <w:tcPr>
+            <w:tcW w:w="2135" w:type="dxa"/>
+          </w:tcPr>
+          <w:p>
+            <w:pPr>
+              <w:cnfStyle w:val="000000100000" w:firstRow="0" w:lastRow="0" w:firstColumn="0" w:lastColumn="0" w:oddVBand="0" w:evenVBand="0" w:oddHBand="1" w:evenHBand="0" w:firstRowFirstColumn="0" w:firstRowLastColumn="0" w:lastRowFirstColumn="0" w:lastRowLastColumn="0"/>
+            </w:pPr>
+            <w:r>
+              <w:t>What a shock, totally wasn’t expecting that</w:t>
+            </w:r>
+          </w:p>
+        </w:tc>
+      </w:tr>
+      <w:tr>
+        <w:tc>
+          <w:tcPr>
+            <w:cnfStyle w:val="001000000000" w:firstRow="0" w:lastRow="0" w:firstColumn="1" w:lastColumn="0" w:oddVBand="0" w:evenVBand="0" w:oddHBand="0" w:evenHBand="0" w:firstRowFirstColumn="0" w:firstRowLastColumn="0" w:lastRowFirstColumn="0" w:lastRowLastColumn="0"/>
+            <w:tcW w:w="2009" w:type="dxa"/>
+          </w:tcPr>
+          <w:p/>
+        </w:tc>
+        <w:tc>
+          <w:tcPr>
+            <w:tcW w:w="2089" w:type="dxa"/>
+          </w:tcPr>
+          <w:p>
+            <w:pPr>
+              <w:cnfStyle w:val="000000000000" w:firstRow="0" w:lastRow="0" w:firstColumn="0" w:lastColumn="0" w:oddVBand="0" w:evenVBand="0" w:oddHBand="0" w:evenHBand="0" w:firstRowFirstColumn="0" w:firstRowLastColumn="0" w:lastRowFirstColumn="0" w:lastRowLastColumn="0"/>
+            </w:pPr>
+          </w:p>
+        </w:tc>
+        <w:tc>
+          <w:tcPr>
+            <w:tcW w:w="2135" w:type="dxa"/>
+          </w:tcPr>
+          <w:p>
+            <w:pPr>
+              <w:cnfStyle w:val="000000000000" w:firstRow="0" w:lastRow="0" w:firstColumn="0" w:lastColumn="0" w:oddVBand="0" w:evenVBand="0" w:oddHBand="0" w:evenHBand="0" w:firstRowFirstColumn="0" w:firstRowLastColumn="0" w:lastRowFirstColumn="0" w:lastRowLastColumn="0"/>
+            </w:pPr>
+          </w:p>
+        </w:tc>
+        <w:tc>
+          <w:tcPr>
+            <w:tcW w:w="1820" w:type="dxa"/>
+          </w:tcPr>
+          <w:p>
+            <w:pPr>
+              <w:cnfStyle w:val="000000000000" w:firstRow="0" w:lastRow="0" w:firstColumn="0" w:lastColumn="0" w:oddVBand="0" w:evenVBand="0" w:oddHBand="0" w:evenHBand="0" w:firstRowFirstColumn="0" w:firstRowLastColumn="0" w:lastRowFirstColumn="0" w:lastRowLastColumn="0"/>
+            </w:pPr>
+          </w:p>
+        </w:tc>
+        <w:tc>
+          <w:tcPr>
+            <w:tcW w:w="2135" w:type="dxa"/>
+          </w:tcPr>
+          <w:p>
+            <w:pPr>
+              <w:cnfStyle w:val="000000000000" w:firstRow="0" w:lastRow="0" w:firstColumn="0" w:lastColumn="0" w:oddVBand="0" w:evenVBand="0" w:oddHBand="0" w:evenHBand="0" w:firstRowFirstColumn="0" w:firstRowLastColumn="0" w:lastRowFirstColumn="0" w:lastRowLastColumn="0"/>
+            </w:pPr>
+          </w:p>
+        </w:tc>
+      </w:tr>
+      <w:tr>
+        <w:trPr>
+          <w:cnfStyle w:val="000000100000" w:firstRow="0" w:lastRow="0" w:firstColumn="0" w:lastColumn="0" w:oddVBand="0" w:evenVBand="0" w:oddHBand="1" w:evenHBand="0" w:firstRowFirstColumn="0" w:firstRowLastColumn="0" w:lastRowFirstColumn="0" w:lastRowLastColumn="0"/>
+        </w:trPr>
+        <w:tc>
+          <w:tcPr>
+            <w:cnfStyle w:val="001000000000" w:firstRow="0" w:lastRow="0" w:firstColumn="1" w:lastColumn="0" w:oddVBand="0" w:evenVBand="0" w:oddHBand="0" w:evenHBand="0" w:firstRowFirstColumn="0" w:firstRowLastColumn="0" w:lastRowFirstColumn="0" w:lastRowLastColumn="0"/>
+            <w:tcW w:w="2009" w:type="dxa"/>
+          </w:tcPr>
+          <w:p/>
+        </w:tc>
+        <w:tc>
+          <w:tcPr>
+            <w:tcW w:w="2089" w:type="dxa"/>
+          </w:tcPr>
+          <w:p>
+            <w:pPr>
+              <w:cnfStyle w:val="000000100000" w:firstRow="0" w:lastRow="0" w:firstColumn="0" w:lastColumn="0" w:oddVBand="0" w:evenVBand="0" w:oddHBand="1" w:evenHBand="0" w:firstRowFirstColumn="0" w:firstRowLastColumn="0" w:lastRowFirstColumn="0" w:lastRowLastColumn="0"/>
+            </w:pPr>
+          </w:p>
+        </w:tc>
+        <w:tc>
+          <w:tcPr>
+            <w:tcW w:w="2135" w:type="dxa"/>
+          </w:tcPr>
+          <w:p>
+            <w:pPr>
+              <w:cnfStyle w:val="000000100000" w:firstRow="0" w:lastRow="0" w:firstColumn="0" w:lastColumn="0" w:oddVBand="0" w:evenVBand="0" w:oddHBand="1" w:evenHBand="0" w:firstRowFirstColumn="0" w:firstRowLastColumn="0" w:lastRowFirstColumn="0" w:lastRowLastColumn="0"/>
+            </w:pPr>
+          </w:p>
+        </w:tc>
+        <w:tc>
+          <w:tcPr>
+            <w:tcW w:w="1820" w:type="dxa"/>
+          </w:tcPr>
+          <w:p>
+            <w:pPr>
+              <w:cnfStyle w:val="000000100000" w:firstRow="0" w:lastRow="0" w:firstColumn="0" w:lastColumn="0" w:oddVBand="0" w:evenVBand="0" w:oddHBand="1" w:evenHBand="0" w:firstRowFirstColumn="0" w:firstRowLastColumn="0" w:lastRowFirstColumn="0" w:lastRowLastColumn="0"/>
+            </w:pPr>
+          </w:p>
+        </w:tc>
+        <w:tc>
+          <w:tcPr>
+            <w:tcW w:w="2135" w:type="dxa"/>
+          </w:tcPr>
+          <w:p>
+            <w:pPr>
+              <w:cnfStyle w:val="000000100000" w:firstRow="0" w:lastRow="0" w:firstColumn="0" w:lastColumn="0" w:oddVBand="0" w:evenVBand="0" w:oddHBand="1" w:evenHBand="0" w:firstRowFirstColumn="0" w:firstRowLastColumn="0" w:lastRowFirstColumn="0" w:lastRowLastColumn="0"/>
+            </w:pPr>
+          </w:p>
+        </w:tc>
+      </w:tr>
+      <w:tr>
+        <w:tc>
+          <w:tcPr>
+            <w:cnfStyle w:val="001000000000" w:firstRow="0" w:lastRow="0" w:firstColumn="1" w:lastColumn="0" w:oddVBand="0" w:evenVBand="0" w:oddHBand="0" w:evenHBand="0" w:firstRowFirstColumn="0" w:firstRowLastColumn="0" w:lastRowFirstColumn="0" w:lastRowLastColumn="0"/>
+            <w:tcW w:w="2009" w:type="dxa"/>
+          </w:tcPr>
+          <w:p/>
+        </w:tc>
+        <w:tc>
+          <w:tcPr>
+            <w:tcW w:w="2089" w:type="dxa"/>
+          </w:tcPr>
+          <w:p>
+            <w:pPr>
+              <w:cnfStyle w:val="000000000000" w:firstRow="0" w:lastRow="0" w:firstColumn="0" w:lastColumn="0" w:oddVBand="0" w:evenVBand="0" w:oddHBand="0" w:evenHBand="0" w:firstRowFirstColumn="0" w:firstRowLastColumn="0" w:lastRowFirstColumn="0" w:lastRowLastColumn="0"/>
+            </w:pPr>
+          </w:p>
+        </w:tc>
+        <w:tc>
+          <w:tcPr>
+            <w:tcW w:w="2135" w:type="dxa"/>
+          </w:tcPr>
+          <w:p>
+            <w:pPr>
+              <w:cnfStyle w:val="000000000000" w:firstRow="0" w:lastRow="0" w:firstColumn="0" w:lastColumn="0" w:oddVBand="0" w:evenVBand="0" w:oddHBand="0" w:evenHBand="0" w:firstRowFirstColumn="0" w:firstRowLastColumn="0" w:lastRowFirstColumn="0" w:lastRowLastColumn="0"/>
+            </w:pPr>
+          </w:p>
+        </w:tc>
+        <w:tc>
+          <w:tcPr>
+            <w:tcW w:w="1820" w:type="dxa"/>
+          </w:tcPr>
+          <w:p>
+            <w:pPr>
+              <w:cnfStyle w:val="000000000000" w:firstRow="0" w:lastRow="0" w:firstColumn="0" w:lastColumn="0" w:oddVBand="0" w:evenVBand="0" w:oddHBand="0" w:evenHBand="0" w:firstRowFirstColumn="0" w:firstRowLastColumn="0" w:lastRowFirstColumn="0" w:lastRowLastColumn="0"/>
+            </w:pPr>
+          </w:p>
+        </w:tc>
+        <w:tc>
+          <w:tcPr>
+            <w:tcW w:w="2135" w:type="dxa"/>
+          </w:tcPr>
+          <w:p>
+            <w:pPr>
+              <w:cnfStyle w:val="000000000000" w:firstRow="0" w:lastRow="0" w:firstColumn="0" w:lastColumn="0" w:oddVBand="0" w:evenVBand="0" w:oddHBand="0" w:evenHBand="0" w:firstRowFirstColumn="0" w:firstRowLastColumn="0" w:lastRowFirstColumn="0" w:lastRowLastColumn="0"/>
+            </w:pPr>
+          </w:p>
+        </w:tc>
+      </w:tr>
+      <w:tr>
+        <w:trPr>
+          <w:cnfStyle w:val="000000100000" w:firstRow="0" w:lastRow="0" w:firstColumn="0" w:lastColumn="0" w:oddVBand="0" w:evenVBand="0" w:oddHBand="1" w:evenHBand="0" w:firstRowFirstColumn="0" w:firstRowLastColumn="0" w:lastRowFirstColumn="0" w:lastRowLastColumn="0"/>
+        </w:trPr>
+        <w:tc>
+          <w:tcPr>
+            <w:cnfStyle w:val="001000000000" w:firstRow="0" w:lastRow="0" w:firstColumn="1" w:lastColumn="0" w:oddVBand="0" w:evenVBand="0" w:oddHBand="0" w:evenHBand="0" w:firstRowFirstColumn="0" w:firstRowLastColumn="0" w:lastRowFirstColumn="0" w:lastRowLastColumn="0"/>
+            <w:tcW w:w="2009" w:type="dxa"/>
+          </w:tcPr>
+          <w:p/>
+        </w:tc>
+        <w:tc>
+          <w:tcPr>
+            <w:tcW w:w="2089" w:type="dxa"/>
+          </w:tcPr>
+          <w:p>
+            <w:pPr>
+              <w:cnfStyle w:val="000000100000" w:firstRow="0" w:lastRow="0" w:firstColumn="0" w:lastColumn="0" w:oddVBand="0" w:evenVBand="0" w:oddHBand="1" w:evenHBand="0" w:firstRowFirstColumn="0" w:firstRowLastColumn="0" w:lastRowFirstColumn="0" w:lastRowLastColumn="0"/>
+            </w:pPr>
+          </w:p>
+        </w:tc>
+        <w:tc>
+          <w:tcPr>
+            <w:tcW w:w="2135" w:type="dxa"/>
+          </w:tcPr>
+          <w:p>
+            <w:pPr>
+              <w:cnfStyle w:val="000000100000" w:firstRow="0" w:lastRow="0" w:firstColumn="0" w:lastColumn="0" w:oddVBand="0" w:evenVBand="0" w:oddHBand="1" w:evenHBand="0" w:firstRowFirstColumn="0" w:firstRowLastColumn="0" w:lastRowFirstColumn="0" w:lastRowLastColumn="0"/>
+            </w:pPr>
+          </w:p>
+        </w:tc>
+        <w:tc>
+          <w:tcPr>
+            <w:tcW w:w="1820" w:type="dxa"/>
+          </w:tcPr>
+          <w:p>
+            <w:pPr>
+              <w:cnfStyle w:val="000000100000" w:firstRow="0" w:lastRow="0" w:firstColumn="0" w:lastColumn="0" w:oddVBand="0" w:evenVBand="0" w:oddHBand="1" w:evenHBand="0" w:firstRowFirstColumn="0" w:firstRowLastColumn="0" w:lastRowFirstColumn="0" w:lastRowLastColumn="0"/>
+            </w:pPr>
+          </w:p>
+        </w:tc>
+        <w:tc>
+          <w:tcPr>
+            <w:tcW w:w="2135" w:type="dxa"/>
+          </w:tcPr>
+          <w:p>
+            <w:pPr>
+              <w:cnfStyle w:val="000000100000" w:firstRow="0" w:lastRow="0" w:firstColumn="0" w:lastColumn="0" w:oddVBand="0" w:evenVBand="0" w:oddHBand="1" w:evenHBand="0" w:firstRowFirstColumn="0" w:firstRowLastColumn="0" w:lastRowFirstColumn="0" w:lastRowLastColumn="0"/>
+            </w:pPr>
+          </w:p>
+        </w:tc>
+      </w:tr>
+    </w:tbl>
+    <w:p/>
     <w:p/>
     <w:p>
       <w:pPr>
@@ -6516,6 +6957,109 @@
       <w:ind w:left="480"/>
     </w:pPr>
   </w:style>
+  <w:style w:type="table" w:styleId="LightShading">
+    <w:name w:val="Light Shading"/>
+    <w:basedOn w:val="TableNormal"/>
+    <w:uiPriority w:val="60"/>
+    <w:rsid w:val="00591B75"/>
+    <w:pPr>
+      <w:spacing w:after="0" w:line="240" w:lineRule="auto"/>
+    </w:pPr>
+    <w:rPr>
+      <w:color w:val="000000" w:themeColor="text1" w:themeShade="BF"/>
+    </w:rPr>
+    <w:tblPr>
+      <w:tblStyleRowBandSize w:val="1"/>
+      <w:tblStyleColBandSize w:val="1"/>
+      <w:tblInd w:w="0" w:type="dxa"/>
+      <w:tblBorders>
+        <w:top w:val="single" w:sz="8" w:space="0" w:color="000000" w:themeColor="text1"/>
+        <w:bottom w:val="single" w:sz="8" w:space="0" w:color="000000" w:themeColor="text1"/>
+      </w:tblBorders>
+      <w:tblCellMar>
+        <w:top w:w="0" w:type="dxa"/>
+        <w:left w:w="108" w:type="dxa"/>
+        <w:bottom w:w="0" w:type="dxa"/>
+        <w:right w:w="108" w:type="dxa"/>
+      </w:tblCellMar>
+    </w:tblPr>
+    <w:tblStylePr w:type="firstRow">
+      <w:pPr>
+        <w:spacing w:before="0" w:after="0" w:line="240" w:lineRule="auto"/>
+      </w:pPr>
+      <w:rPr>
+        <w:b/>
+        <w:bCs/>
+      </w:rPr>
+      <w:tblPr/>
+      <w:tcPr>
+        <w:tcBorders>
+          <w:top w:val="single" w:sz="8" w:space="0" w:color="000000" w:themeColor="text1"/>
+          <w:left w:val="nil"/>
+          <w:bottom w:val="single" w:sz="8" w:space="0" w:color="000000" w:themeColor="text1"/>
+          <w:right w:val="nil"/>
+          <w:insideH w:val="nil"/>
+          <w:insideV w:val="nil"/>
+        </w:tcBorders>
+      </w:tcPr>
+    </w:tblStylePr>
+    <w:tblStylePr w:type="lastRow">
+      <w:pPr>
+        <w:spacing w:before="0" w:after="0" w:line="240" w:lineRule="auto"/>
+      </w:pPr>
+      <w:rPr>
+        <w:b/>
+        <w:bCs/>
+      </w:rPr>
+      <w:tblPr/>
+      <w:tcPr>
+        <w:tcBorders>
+          <w:top w:val="single" w:sz="8" w:space="0" w:color="000000" w:themeColor="text1"/>
+          <w:left w:val="nil"/>
+          <w:bottom w:val="single" w:sz="8" w:space="0" w:color="000000" w:themeColor="text1"/>
+          <w:right w:val="nil"/>
+          <w:insideH w:val="nil"/>
+          <w:insideV w:val="nil"/>
+        </w:tcBorders>
+      </w:tcPr>
+    </w:tblStylePr>
+    <w:tblStylePr w:type="firstCol">
+      <w:rPr>
+        <w:b/>
+        <w:bCs/>
+      </w:rPr>
+    </w:tblStylePr>
+    <w:tblStylePr w:type="lastCol">
+      <w:rPr>
+        <w:b/>
+        <w:bCs/>
+      </w:rPr>
+    </w:tblStylePr>
+    <w:tblStylePr w:type="band1Vert">
+      <w:tblPr/>
+      <w:tcPr>
+        <w:tcBorders>
+          <w:left w:val="nil"/>
+          <w:right w:val="nil"/>
+          <w:insideH w:val="nil"/>
+          <w:insideV w:val="nil"/>
+        </w:tcBorders>
+        <w:shd w:val="clear" w:color="auto" w:fill="C0C0C0" w:themeFill="text1" w:themeFillTint="3F"/>
+      </w:tcPr>
+    </w:tblStylePr>
+    <w:tblStylePr w:type="band1Horz">
+      <w:tblPr/>
+      <w:tcPr>
+        <w:tcBorders>
+          <w:left w:val="nil"/>
+          <w:right w:val="nil"/>
+          <w:insideH w:val="nil"/>
+          <w:insideV w:val="nil"/>
+        </w:tcBorders>
+        <w:shd w:val="clear" w:color="auto" w:fill="C0C0C0" w:themeFill="text1" w:themeFillTint="3F"/>
+      </w:tcPr>
+    </w:tblStylePr>
+  </w:style>
 </w:styles>
 </file>
 
@@ -6999,7 +7543,7 @@
 </file>
 
 <file path=customXml/itemProps1.xml><?xml version="1.0" encoding="utf-8"?>
-<ds:datastoreItem xmlns:ds="http://schemas.openxmlformats.org/officeDocument/2006/customXml" ds:itemID="{6BC9D249-00DB-4373-A4ED-09B0C963F925}">
+<ds:datastoreItem xmlns:ds="http://schemas.openxmlformats.org/officeDocument/2006/customXml" ds:itemID="{DC00E94F-2650-419F-83AB-1AA082FA8834}">
   <ds:schemaRefs>
     <ds:schemaRef ds:uri="http://schemas.openxmlformats.org/officeDocument/2006/bibliography"/>
   </ds:schemaRefs>

</xml_diff>

<commit_message>
*Made some stuff in the ADT a bit nicer
</commit_message>
<xml_diff>
--- a/doc/Analysis Design Testing/D3ADT.docx
+++ b/doc/Analysis Design Testing/D3ADT.docx
@@ -20,11 +20,20 @@
     </w:p>
     <w:p>
       <w:pPr>
+        <w:spacing w:line="240" w:lineRule="auto"/>
         <w:jc w:val="right"/>
       </w:pPr>
     </w:p>
-    <w:p/>
-    <w:p/>
+    <w:p>
+      <w:pPr>
+        <w:spacing w:line="240" w:lineRule="auto"/>
+      </w:pPr>
+    </w:p>
+    <w:p>
+      <w:pPr>
+        <w:spacing w:line="240" w:lineRule="auto"/>
+      </w:pPr>
+    </w:p>
     <w:tbl>
       <w:tblPr>
         <w:tblStyle w:val="TableGrid"/>
@@ -367,15 +376,32 @@
         </w:tc>
       </w:tr>
     </w:tbl>
-    <w:p/>
-    <w:p/>
-    <w:p/>
-    <w:p/>
+    <w:p>
+      <w:pPr>
+        <w:spacing w:line="240" w:lineRule="auto"/>
+      </w:pPr>
+    </w:p>
+    <w:p>
+      <w:pPr>
+        <w:spacing w:line="240" w:lineRule="auto"/>
+      </w:pPr>
+    </w:p>
+    <w:p>
+      <w:pPr>
+        <w:spacing w:line="240" w:lineRule="auto"/>
+      </w:pPr>
+    </w:p>
+    <w:p>
+      <w:pPr>
+        <w:spacing w:line="240" w:lineRule="auto"/>
+      </w:pPr>
+    </w:p>
     <w:p>
       <w:pPr>
         <w:pStyle w:val="Heading1"/>
-      </w:pPr>
-      <w:bookmarkStart w:id="0" w:name="_Toc322857656"/>
+        <w:spacing w:line="240" w:lineRule="auto"/>
+      </w:pPr>
+      <w:bookmarkStart w:id="0" w:name="_Toc322866875"/>
       <w:r>
         <w:t>Notes to the Authors:</w:t>
       </w:r>
@@ -388,6 +414,36 @@
           <w:ilvl w:val="0"/>
           <w:numId w:val="6"/>
         </w:numPr>
+        <w:spacing w:line="240" w:lineRule="auto"/>
+      </w:pPr>
+      <w:r>
+        <w:t>Max 12 sides A4 in total for this report, excluding "wrapper" pages (e.g., title page, contents page, docume</w:t>
+      </w:r>
+      <w:r>
+        <w:t>nt control page) and appendices</w:t>
+      </w:r>
+    </w:p>
+    <w:p>
+      <w:pPr>
+        <w:pStyle w:val="ListParagraph"/>
+        <w:numPr>
+          <w:ilvl w:val="0"/>
+          <w:numId w:val="6"/>
+        </w:numPr>
+        <w:spacing w:line="240" w:lineRule="auto"/>
+      </w:pPr>
+      <w:r>
+        <w:t>This document shall be written in first person plural, future tense. i.e. “We will destroy the Earth”, “Our project shall really suck” etc.</w:t>
+      </w:r>
+    </w:p>
+    <w:p>
+      <w:pPr>
+        <w:pStyle w:val="ListParagraph"/>
+        <w:numPr>
+          <w:ilvl w:val="0"/>
+          <w:numId w:val="6"/>
+        </w:numPr>
+        <w:spacing w:line="240" w:lineRule="auto"/>
         <w:sectPr>
           <w:headerReference w:type="default" r:id="rId14"/>
           <w:footerReference w:type="default" r:id="rId15"/>
@@ -399,24 +455,26 @@
         </w:sectPr>
       </w:pPr>
       <w:r>
-        <w:t>Max 12 sides A4 in total for this report, excluding "wrapper" pages (e.g., title page, contents page, docume</w:t>
-      </w:r>
-      <w:r>
-        <w:t>nt control page) and appendices</w:t>
+        <w:t>^^^ Look at all that Latin ;) ^^^</w:t>
       </w:r>
     </w:p>
     <w:p>
       <w:pPr>
         <w:pStyle w:val="Heading1"/>
-      </w:pPr>
-      <w:bookmarkStart w:id="1" w:name="_Toc322857657"/>
+        <w:spacing w:line="240" w:lineRule="auto"/>
+      </w:pPr>
+      <w:bookmarkStart w:id="1" w:name="_Toc322866876"/>
       <w:r>
         <w:lastRenderedPageBreak/>
         <w:t>Document Control</w:t>
       </w:r>
       <w:bookmarkEnd w:id="1"/>
     </w:p>
-    <w:p/>
+    <w:p>
+      <w:pPr>
+        <w:spacing w:line="240" w:lineRule="auto"/>
+      </w:pPr>
+    </w:p>
     <w:tbl>
       <w:tblPr>
         <w:tblW w:w="0" w:type="auto"/>
@@ -457,6 +515,7 @@
           <w:p>
             <w:pPr>
               <w:pStyle w:val="TableContents"/>
+              <w:spacing w:line="240" w:lineRule="auto"/>
             </w:pPr>
             <w:r>
               <w:rPr>
@@ -487,6 +546,7 @@
           <w:p>
             <w:pPr>
               <w:pStyle w:val="TableContents"/>
+              <w:spacing w:line="240" w:lineRule="auto"/>
             </w:pPr>
             <w:r>
               <w:rPr>
@@ -518,6 +578,7 @@
           <w:p>
             <w:pPr>
               <w:pStyle w:val="TableContents"/>
+              <w:spacing w:line="240" w:lineRule="auto"/>
             </w:pPr>
             <w:r>
               <w:rPr>
@@ -551,6 +612,7 @@
           <w:p>
             <w:pPr>
               <w:pStyle w:val="TableContents"/>
+              <w:spacing w:line="240" w:lineRule="auto"/>
             </w:pPr>
             <w:r>
               <w:rPr>
@@ -580,6 +642,7 @@
           <w:p>
             <w:pPr>
               <w:pStyle w:val="TableContents"/>
+              <w:spacing w:line="240" w:lineRule="auto"/>
             </w:pPr>
             <w:r>
               <w:rPr>
@@ -609,6 +672,7 @@
           <w:p>
             <w:pPr>
               <w:pStyle w:val="TableContents"/>
+              <w:spacing w:line="240" w:lineRule="auto"/>
             </w:pPr>
             <w:r>
               <w:rPr>
@@ -639,6 +703,7 @@
           <w:p>
             <w:pPr>
               <w:pStyle w:val="TableContents"/>
+              <w:spacing w:line="240" w:lineRule="auto"/>
               <w:rPr>
                 <w:lang w:eastAsia="zh-TW"/>
               </w:rPr>
@@ -672,6 +737,7 @@
           <w:p>
             <w:pPr>
               <w:pStyle w:val="TableContents"/>
+              <w:spacing w:line="240" w:lineRule="auto"/>
               <w:rPr>
                 <w:lang w:eastAsia="zh-TW"/>
               </w:rPr>
@@ -706,6 +772,7 @@
           <w:p>
             <w:pPr>
               <w:pStyle w:val="TableContents"/>
+              <w:spacing w:line="240" w:lineRule="auto"/>
               <w:rPr>
                 <w:lang w:eastAsia="zh-TW"/>
               </w:rPr>
@@ -741,6 +808,7 @@
           <w:p>
             <w:pPr>
               <w:pStyle w:val="TableContents"/>
+              <w:spacing w:line="240" w:lineRule="auto"/>
               <w:rPr>
                 <w:lang w:eastAsia="zh-TW"/>
               </w:rPr>
@@ -774,6 +842,7 @@
           <w:p>
             <w:pPr>
               <w:pStyle w:val="TableContents"/>
+              <w:spacing w:line="240" w:lineRule="auto"/>
               <w:rPr>
                 <w:lang w:eastAsia="zh-TW"/>
               </w:rPr>
@@ -823,6 +892,7 @@
           <w:p>
             <w:pPr>
               <w:pStyle w:val="TableContents"/>
+              <w:spacing w:line="240" w:lineRule="auto"/>
               <w:rPr>
                 <w:lang w:eastAsia="zh-TW"/>
               </w:rPr>
@@ -838,9 +908,118 @@
           </w:p>
         </w:tc>
       </w:tr>
+      <w:tr>
+        <w:tc>
+          <w:tcPr>
+            <w:tcW w:w="1281" w:type="dxa"/>
+            <w:tcBorders>
+              <w:top w:val="single" w:sz="4" w:space="0" w:color="auto"/>
+              <w:left w:val="single" w:sz="2" w:space="0" w:color="000001"/>
+              <w:bottom w:val="single" w:sz="4" w:space="0" w:color="auto"/>
+            </w:tcBorders>
+            <w:shd w:val="clear" w:color="auto" w:fill="FFFFFF"/>
+            <w:tcMar>
+              <w:top w:w="0" w:type="dxa"/>
+              <w:left w:w="108" w:type="dxa"/>
+              <w:bottom w:w="0" w:type="dxa"/>
+              <w:right w:w="108" w:type="dxa"/>
+            </w:tcMar>
+          </w:tcPr>
+          <w:p>
+            <w:pPr>
+              <w:pStyle w:val="TableContents"/>
+              <w:spacing w:line="240" w:lineRule="auto"/>
+              <w:rPr>
+                <w:rFonts w:hint="eastAsia"/>
+                <w:sz w:val="22"/>
+                <w:lang w:eastAsia="zh-TW"/>
+              </w:rPr>
+            </w:pPr>
+            <w:r>
+              <w:rPr>
+                <w:sz w:val="22"/>
+                <w:lang w:eastAsia="zh-TW"/>
+              </w:rPr>
+              <w:t>3</w:t>
+            </w:r>
+          </w:p>
+        </w:tc>
+        <w:tc>
+          <w:tcPr>
+            <w:tcW w:w="3115" w:type="dxa"/>
+            <w:tcBorders>
+              <w:top w:val="single" w:sz="4" w:space="0" w:color="auto"/>
+              <w:left w:val="single" w:sz="2" w:space="0" w:color="000001"/>
+              <w:bottom w:val="single" w:sz="4" w:space="0" w:color="auto"/>
+            </w:tcBorders>
+            <w:shd w:val="clear" w:color="auto" w:fill="FFFFFF"/>
+            <w:tcMar>
+              <w:top w:w="0" w:type="dxa"/>
+              <w:left w:w="108" w:type="dxa"/>
+              <w:bottom w:w="0" w:type="dxa"/>
+              <w:right w:w="108" w:type="dxa"/>
+            </w:tcMar>
+          </w:tcPr>
+          <w:p>
+            <w:pPr>
+              <w:pStyle w:val="TableContents"/>
+              <w:spacing w:line="240" w:lineRule="auto"/>
+              <w:rPr>
+                <w:rFonts w:hint="eastAsia"/>
+                <w:sz w:val="22"/>
+                <w:lang w:eastAsia="zh-TW"/>
+              </w:rPr>
+            </w:pPr>
+            <w:r>
+              <w:rPr>
+                <w:sz w:val="22"/>
+                <w:lang w:eastAsia="zh-TW"/>
+              </w:rPr>
+              <w:t>ejfs1g10</w:t>
+            </w:r>
+          </w:p>
+        </w:tc>
+        <w:tc>
+          <w:tcPr>
+            <w:tcW w:w="5237" w:type="dxa"/>
+            <w:tcBorders>
+              <w:top w:val="single" w:sz="4" w:space="0" w:color="auto"/>
+              <w:left w:val="single" w:sz="2" w:space="0" w:color="000001"/>
+              <w:bottom w:val="single" w:sz="4" w:space="0" w:color="auto"/>
+              <w:right w:val="single" w:sz="2" w:space="0" w:color="000001"/>
+            </w:tcBorders>
+            <w:shd w:val="clear" w:color="auto" w:fill="FFFFFF"/>
+            <w:tcMar>
+              <w:top w:w="0" w:type="dxa"/>
+              <w:left w:w="108" w:type="dxa"/>
+              <w:bottom w:w="0" w:type="dxa"/>
+              <w:right w:w="108" w:type="dxa"/>
+            </w:tcMar>
+          </w:tcPr>
+          <w:p>
+            <w:pPr>
+              <w:pStyle w:val="TableContents"/>
+              <w:spacing w:line="240" w:lineRule="auto"/>
+              <w:rPr>
+                <w:rFonts w:hint="eastAsia"/>
+                <w:sz w:val="22"/>
+                <w:lang w:eastAsia="zh-TW"/>
+              </w:rPr>
+            </w:pPr>
+            <w:r>
+              <w:rPr>
+                <w:sz w:val="22"/>
+                <w:lang w:eastAsia="zh-TW"/>
+              </w:rPr>
+              <w:t>Various stylistic alterations</w:t>
+            </w:r>
+          </w:p>
+        </w:tc>
+      </w:tr>
     </w:tbl>
     <w:p>
       <w:pPr>
+        <w:spacing w:line="240" w:lineRule="auto"/>
         <w:rPr>
           <w:lang w:eastAsia="zh-TW"/>
         </w:rPr>
@@ -851,6 +1030,7 @@
         <w:tabs>
           <w:tab w:val="left" w:pos="6435"/>
         </w:tabs>
+        <w:spacing w:line="240" w:lineRule="auto"/>
         <w:sectPr>
           <w:pgSz w:w="12240" w:h="15840"/>
           <w:pgMar w:top="1134" w:right="1134" w:bottom="1693" w:left="1134" w:header="0" w:footer="1134" w:gutter="0"/>
@@ -865,6 +1045,7 @@
         <w:tabs>
           <w:tab w:val="left" w:pos="6435"/>
         </w:tabs>
+        <w:spacing w:line="240" w:lineRule="auto"/>
         <w:sectPr>
           <w:pgSz w:w="12240" w:h="15840"/>
           <w:pgMar w:top="1134" w:right="1134" w:bottom="1693" w:left="1134" w:header="0" w:footer="1134" w:gutter="0"/>
@@ -877,21 +1058,27 @@
     <w:p>
       <w:pPr>
         <w:pStyle w:val="Heading1"/>
-      </w:pPr>
-      <w:bookmarkStart w:id="2" w:name="_Toc322857658"/>
+        <w:spacing w:line="240" w:lineRule="auto"/>
+      </w:pPr>
+      <w:bookmarkStart w:id="2" w:name="_Toc322866877"/>
       <w:r>
         <w:lastRenderedPageBreak/>
         <w:t>Table of Contents</w:t>
       </w:r>
       <w:bookmarkEnd w:id="2"/>
     </w:p>
-    <w:p/>
+    <w:p>
+      <w:pPr>
+        <w:spacing w:line="240" w:lineRule="auto"/>
+      </w:pPr>
+    </w:p>
     <w:p>
       <w:pPr>
         <w:pStyle w:val="TOC1"/>
         <w:tabs>
           <w:tab w:val="right" w:leader="dot" w:pos="9962"/>
         </w:tabs>
+        <w:spacing w:line="240" w:lineRule="auto"/>
         <w:rPr>
           <w:rFonts w:asciiTheme="minorHAnsi" w:hAnsiTheme="minorHAnsi"/>
           <w:noProof/>
@@ -929,7 +1116,7 @@
         <w:rPr>
           <w:noProof/>
         </w:rPr>
-        <w:instrText xml:space="preserve"> PAGEREF _Toc322857656 \h </w:instrText>
+        <w:instrText xml:space="preserve"> PAGEREF _Toc322866875 \h </w:instrText>
       </w:r>
       <w:r>
         <w:rPr>
@@ -961,6 +1148,7 @@
         <w:tabs>
           <w:tab w:val="right" w:leader="dot" w:pos="9962"/>
         </w:tabs>
+        <w:spacing w:line="240" w:lineRule="auto"/>
         <w:rPr>
           <w:rFonts w:asciiTheme="minorHAnsi" w:hAnsiTheme="minorHAnsi"/>
           <w:noProof/>
@@ -989,7 +1177,7 @@
         <w:rPr>
           <w:noProof/>
         </w:rPr>
-        <w:instrText xml:space="preserve"> PAGEREF _Toc322857657 \h </w:instrText>
+        <w:instrText xml:space="preserve"> PAGEREF _Toc322866876 \h </w:instrText>
       </w:r>
       <w:r>
         <w:rPr>
@@ -1021,6 +1209,7 @@
         <w:tabs>
           <w:tab w:val="right" w:leader="dot" w:pos="9962"/>
         </w:tabs>
+        <w:spacing w:line="240" w:lineRule="auto"/>
         <w:rPr>
           <w:rFonts w:asciiTheme="minorHAnsi" w:hAnsiTheme="minorHAnsi"/>
           <w:noProof/>
@@ -1049,7 +1238,7 @@
         <w:rPr>
           <w:noProof/>
         </w:rPr>
-        <w:instrText xml:space="preserve"> PAGEREF _Toc322857658 \h </w:instrText>
+        <w:instrText xml:space="preserve"> PAGEREF _Toc322866877 \h </w:instrText>
       </w:r>
       <w:r>
         <w:rPr>
@@ -1081,6 +1270,7 @@
         <w:tabs>
           <w:tab w:val="right" w:leader="dot" w:pos="9962"/>
         </w:tabs>
+        <w:spacing w:line="240" w:lineRule="auto"/>
         <w:rPr>
           <w:rFonts w:asciiTheme="minorHAnsi" w:hAnsiTheme="minorHAnsi"/>
           <w:noProof/>
@@ -1090,15 +1280,8 @@
       <w:r>
         <w:rPr>
           <w:noProof/>
-          <w:lang w:eastAsia="zh-TW"/>
-        </w:rPr>
-        <w:t xml:space="preserve">1 </w:t>
-      </w:r>
-      <w:r>
-        <w:rPr>
-          <w:noProof/>
-        </w:rPr>
-        <w:t>Approach Taken</w:t>
+        </w:rPr>
+        <w:t>1 Approach Taken</w:t>
       </w:r>
       <w:r>
         <w:rPr>
@@ -1116,7 +1299,7 @@
         <w:rPr>
           <w:noProof/>
         </w:rPr>
-        <w:instrText xml:space="preserve"> PAGEREF _Toc322857659 \h </w:instrText>
+        <w:instrText xml:space="preserve"> PAGEREF _Toc322866878 \h </w:instrText>
       </w:r>
       <w:r>
         <w:rPr>
@@ -1148,6 +1331,7 @@
         <w:tabs>
           <w:tab w:val="right" w:leader="dot" w:pos="9962"/>
         </w:tabs>
+        <w:spacing w:line="240" w:lineRule="auto"/>
         <w:rPr>
           <w:rFonts w:asciiTheme="minorHAnsi" w:hAnsiTheme="minorHAnsi"/>
           <w:noProof/>
@@ -1157,15 +1341,8 @@
       <w:r>
         <w:rPr>
           <w:noProof/>
-          <w:lang w:eastAsia="zh-TW"/>
-        </w:rPr>
-        <w:t xml:space="preserve">1.1 </w:t>
-      </w:r>
-      <w:r>
-        <w:rPr>
-          <w:noProof/>
-        </w:rPr>
-        <w:t>Technical</w:t>
+        </w:rPr>
+        <w:t>1.1Technical</w:t>
       </w:r>
       <w:r>
         <w:rPr>
@@ -1183,7 +1360,7 @@
         <w:rPr>
           <w:noProof/>
         </w:rPr>
-        <w:instrText xml:space="preserve"> PAGEREF _Toc322857660 \h </w:instrText>
+        <w:instrText xml:space="preserve"> PAGEREF _Toc322866879 \h </w:instrText>
       </w:r>
       <w:r>
         <w:rPr>
@@ -1215,6 +1392,7 @@
         <w:tabs>
           <w:tab w:val="right" w:leader="dot" w:pos="9962"/>
         </w:tabs>
+        <w:spacing w:line="240" w:lineRule="auto"/>
         <w:rPr>
           <w:rFonts w:asciiTheme="minorHAnsi" w:hAnsiTheme="minorHAnsi"/>
           <w:noProof/>
@@ -1250,7 +1428,7 @@
         <w:rPr>
           <w:noProof/>
         </w:rPr>
-        <w:instrText xml:space="preserve"> PAGEREF _Toc322857661 \h </w:instrText>
+        <w:instrText xml:space="preserve"> PAGEREF _Toc322866880 \h </w:instrText>
       </w:r>
       <w:r>
         <w:rPr>
@@ -1282,6 +1460,7 @@
         <w:tabs>
           <w:tab w:val="right" w:leader="dot" w:pos="9962"/>
         </w:tabs>
+        <w:spacing w:line="240" w:lineRule="auto"/>
         <w:rPr>
           <w:rFonts w:asciiTheme="minorHAnsi" w:hAnsiTheme="minorHAnsi"/>
           <w:noProof/>
@@ -1310,7 +1489,7 @@
         <w:rPr>
           <w:noProof/>
         </w:rPr>
-        <w:instrText xml:space="preserve"> PAGEREF _Toc322857662 \h </w:instrText>
+        <w:instrText xml:space="preserve"> PAGEREF _Toc322866881 \h </w:instrText>
       </w:r>
       <w:r>
         <w:rPr>
@@ -1342,6 +1521,7 @@
         <w:tabs>
           <w:tab w:val="right" w:leader="dot" w:pos="9962"/>
         </w:tabs>
+        <w:spacing w:line="240" w:lineRule="auto"/>
         <w:rPr>
           <w:rFonts w:asciiTheme="minorHAnsi" w:hAnsiTheme="minorHAnsi"/>
           <w:noProof/>
@@ -1370,7 +1550,7 @@
         <w:rPr>
           <w:noProof/>
         </w:rPr>
-        <w:instrText xml:space="preserve"> PAGEREF _Toc322857663 \h </w:instrText>
+        <w:instrText xml:space="preserve"> PAGEREF _Toc322866882 \h </w:instrText>
       </w:r>
       <w:r>
         <w:rPr>
@@ -1402,6 +1582,7 @@
         <w:tabs>
           <w:tab w:val="right" w:leader="dot" w:pos="9962"/>
         </w:tabs>
+        <w:spacing w:line="240" w:lineRule="auto"/>
         <w:rPr>
           <w:rFonts w:asciiTheme="minorHAnsi" w:hAnsiTheme="minorHAnsi"/>
           <w:noProof/>
@@ -1430,7 +1611,7 @@
         <w:rPr>
           <w:noProof/>
         </w:rPr>
-        <w:instrText xml:space="preserve"> PAGEREF _Toc322857664 \h </w:instrText>
+        <w:instrText xml:space="preserve"> PAGEREF _Toc322866883 \h </w:instrText>
       </w:r>
       <w:r>
         <w:rPr>
@@ -1462,6 +1643,7 @@
         <w:tabs>
           <w:tab w:val="right" w:leader="dot" w:pos="9962"/>
         </w:tabs>
+        <w:spacing w:line="240" w:lineRule="auto"/>
         <w:rPr>
           <w:rFonts w:asciiTheme="minorHAnsi" w:hAnsiTheme="minorHAnsi"/>
           <w:noProof/>
@@ -1490,7 +1672,7 @@
         <w:rPr>
           <w:noProof/>
         </w:rPr>
-        <w:instrText xml:space="preserve"> PAGEREF _Toc322857665 \h </w:instrText>
+        <w:instrText xml:space="preserve"> PAGEREF _Toc322866884 \h </w:instrText>
       </w:r>
       <w:r>
         <w:rPr>
@@ -1522,6 +1704,7 @@
         <w:tabs>
           <w:tab w:val="right" w:leader="dot" w:pos="9962"/>
         </w:tabs>
+        <w:spacing w:line="240" w:lineRule="auto"/>
         <w:rPr>
           <w:rFonts w:asciiTheme="minorHAnsi" w:hAnsiTheme="minorHAnsi"/>
           <w:noProof/>
@@ -1550,65 +1733,7 @@
         <w:rPr>
           <w:noProof/>
         </w:rPr>
-        <w:instrText xml:space="preserve"> PAGEREF _Toc322857666 \h </w:instrText>
-      </w:r>
-      <w:r>
-        <w:rPr>
-          <w:noProof/>
-        </w:rPr>
-      </w:r>
-      <w:r>
-        <w:rPr>
-          <w:noProof/>
-        </w:rPr>
-        <w:fldChar w:fldCharType="separate"/>
-      </w:r>
-      <w:r>
-        <w:rPr>
-          <w:noProof/>
-        </w:rPr>
-        <w:t>7</w:t>
-      </w:r>
-      <w:r>
-        <w:rPr>
-          <w:noProof/>
-        </w:rPr>
-        <w:fldChar w:fldCharType="end"/>
-      </w:r>
-    </w:p>
-    <w:p>
-      <w:pPr>
-        <w:pStyle w:val="TOC3"/>
-        <w:tabs>
-          <w:tab w:val="right" w:leader="dot" w:pos="9962"/>
-        </w:tabs>
-        <w:rPr>
-          <w:noProof/>
-        </w:rPr>
-      </w:pPr>
-      <w:r>
-        <w:rPr>
-          <w:noProof/>
-        </w:rPr>
-        <w:t>3.1.1 Unit test</w:t>
-      </w:r>
-      <w:r>
-        <w:rPr>
-          <w:noProof/>
-        </w:rPr>
-        <w:tab/>
-      </w:r>
-      <w:r>
-        <w:rPr>
-          <w:noProof/>
-        </w:rPr>
-        <w:fldChar w:fldCharType="begin"/>
-      </w:r>
-      <w:r>
-        <w:rPr>
-          <w:noProof/>
-        </w:rPr>
-        <w:instrText xml:space="preserve"> PAGEREF _Toc322857667 \h </w:instrText>
+        <w:instrText xml:space="preserve"> PAGEREF _Toc322866885 \h </w:instrText>
       </w:r>
       <w:r>
         <w:rPr>
@@ -1640,6 +1765,7 @@
         <w:tabs>
           <w:tab w:val="right" w:leader="dot" w:pos="9962"/>
         </w:tabs>
+        <w:spacing w:line="240" w:lineRule="auto"/>
         <w:rPr>
           <w:rFonts w:asciiTheme="minorHAnsi" w:hAnsiTheme="minorHAnsi"/>
           <w:noProof/>
@@ -1650,7 +1776,7 @@
         <w:rPr>
           <w:noProof/>
         </w:rPr>
-        <w:t>3.2 Partial Test Report</w:t>
+        <w:t>3.2 Test Report</w:t>
       </w:r>
       <w:r>
         <w:rPr>
@@ -1668,7 +1794,7 @@
         <w:rPr>
           <w:noProof/>
         </w:rPr>
-        <w:instrText xml:space="preserve"> PAGEREF _Toc322857668 \h </w:instrText>
+        <w:instrText xml:space="preserve"> PAGEREF _Toc322866886 \h </w:instrText>
       </w:r>
       <w:r>
         <w:rPr>
@@ -1685,7 +1811,7 @@
         <w:rPr>
           <w:noProof/>
         </w:rPr>
-        <w:t>8</w:t>
+        <w:t>7</w:t>
       </w:r>
       <w:r>
         <w:rPr>
@@ -1700,6 +1826,7 @@
         <w:tabs>
           <w:tab w:val="right" w:leader="dot" w:pos="9962"/>
         </w:tabs>
+        <w:spacing w:line="240" w:lineRule="auto"/>
         <w:rPr>
           <w:rFonts w:asciiTheme="minorHAnsi" w:hAnsiTheme="minorHAnsi"/>
           <w:noProof/>
@@ -1711,7 +1838,13 @@
           <w:noProof/>
           <w:lang w:eastAsia="zh-TW"/>
         </w:rPr>
-        <w:t>4 HCI</w:t>
+        <w:t>4</w:t>
+      </w:r>
+      <w:r>
+        <w:rPr>
+          <w:noProof/>
+        </w:rPr>
+        <w:t xml:space="preserve"> Screenshots</w:t>
       </w:r>
       <w:r>
         <w:rPr>
@@ -1729,7 +1862,7 @@
         <w:rPr>
           <w:noProof/>
         </w:rPr>
-        <w:instrText xml:space="preserve"> PAGEREF _Toc322857669 \h </w:instrText>
+        <w:instrText xml:space="preserve"> PAGEREF _Toc322866887 \h </w:instrText>
       </w:r>
       <w:r>
         <w:rPr>
@@ -1746,7 +1879,7 @@
         <w:rPr>
           <w:noProof/>
         </w:rPr>
-        <w:t>9</w:t>
+        <w:t>8</w:t>
       </w:r>
       <w:r>
         <w:rPr>
@@ -1757,81 +1890,16 @@
     </w:p>
     <w:p>
       <w:pPr>
-        <w:pStyle w:val="TOC1"/>
-        <w:tabs>
-          <w:tab w:val="right" w:leader="dot" w:pos="9962"/>
-        </w:tabs>
-        <w:rPr>
-          <w:rFonts w:asciiTheme="minorHAnsi" w:hAnsiTheme="minorHAnsi"/>
-          <w:noProof/>
-          <w:sz w:val="22"/>
-        </w:rPr>
-      </w:pPr>
-      <w:r>
-        <w:rPr>
-          <w:noProof/>
-          <w:lang w:eastAsia="zh-TW"/>
-        </w:rPr>
-        <w:t>5</w:t>
-      </w:r>
-      <w:r>
-        <w:rPr>
-          <w:noProof/>
-        </w:rPr>
-        <w:t xml:space="preserve"> Screenshots</w:t>
-      </w:r>
-      <w:r>
-        <w:rPr>
-          <w:noProof/>
-        </w:rPr>
-        <w:tab/>
-      </w:r>
-      <w:r>
-        <w:rPr>
-          <w:noProof/>
-        </w:rPr>
-        <w:fldChar w:fldCharType="begin"/>
-      </w:r>
-      <w:r>
-        <w:rPr>
-          <w:noProof/>
-        </w:rPr>
-        <w:instrText xml:space="preserve"> PAGEREF _Toc322857670 \h </w:instrText>
-      </w:r>
-      <w:r>
-        <w:rPr>
-          <w:noProof/>
-        </w:rPr>
-      </w:r>
-      <w:r>
-        <w:rPr>
-          <w:noProof/>
-        </w:rPr>
-        <w:fldChar w:fldCharType="separate"/>
-      </w:r>
-      <w:r>
-        <w:rPr>
-          <w:noProof/>
-        </w:rPr>
-        <w:t>10</w:t>
-      </w:r>
-      <w:r>
-        <w:rPr>
-          <w:noProof/>
-        </w:rPr>
+        <w:pStyle w:val="Contents1"/>
+        <w:spacing w:line="240" w:lineRule="auto"/>
+      </w:pPr>
+      <w:r>
         <w:fldChar w:fldCharType="end"/>
       </w:r>
     </w:p>
     <w:p>
       <w:pPr>
-        <w:pStyle w:val="Contents1"/>
-      </w:pPr>
-      <w:r>
-        <w:fldChar w:fldCharType="end"/>
-      </w:r>
-    </w:p>
-    <w:p>
-      <w:pPr>
+        <w:spacing w:line="240" w:lineRule="auto"/>
         <w:sectPr>
           <w:type w:val="continuous"/>
           <w:pgSz w:w="12240" w:h="15840"/>
@@ -1845,16 +1913,13 @@
     <w:p>
       <w:pPr>
         <w:pStyle w:val="Heading1"/>
+        <w:spacing w:line="240" w:lineRule="auto"/>
         <w:rPr>
           <w:lang w:eastAsia="zh-TW"/>
         </w:rPr>
       </w:pPr>
-      <w:bookmarkStart w:id="3" w:name="_Toc322857659"/>
-      <w:r>
-        <w:rPr>
-          <w:rFonts w:hint="eastAsia"/>
-          <w:lang w:eastAsia="zh-TW"/>
-        </w:rPr>
+      <w:bookmarkStart w:id="3" w:name="_Toc322866878"/>
+      <w:r>
         <w:lastRenderedPageBreak/>
         <w:t xml:space="preserve">1 </w:t>
       </w:r>
@@ -1866,19 +1931,24 @@
     <w:p>
       <w:pPr>
         <w:pStyle w:val="Heading2"/>
-      </w:pPr>
-      <w:bookmarkStart w:id="4" w:name="_Toc322857660"/>
-      <w:r>
-        <w:rPr>
-          <w:rFonts w:hint="eastAsia"/>
-          <w:lang w:eastAsia="zh-TW"/>
-        </w:rPr>
-        <w:t xml:space="preserve">1.1 </w:t>
+        <w:spacing w:line="240" w:lineRule="auto"/>
+      </w:pPr>
+      <w:bookmarkStart w:id="4" w:name="_Toc322866879"/>
+      <w:r>
+        <w:t>1.1</w:t>
       </w:r>
       <w:r>
         <w:t>Technical</w:t>
       </w:r>
       <w:bookmarkEnd w:id="4"/>
+    </w:p>
+    <w:p>
+      <w:pPr>
+        <w:spacing w:line="240" w:lineRule="auto"/>
+      </w:pPr>
+      <w:r>
+        <w:t>We plan to make use of many different tools in throughout our project:</w:t>
+      </w:r>
     </w:p>
     <w:p>
       <w:pPr>
@@ -1887,9 +1957,19 @@
           <w:ilvl w:val="0"/>
           <w:numId w:val="18"/>
         </w:numPr>
+        <w:spacing w:line="240" w:lineRule="auto"/>
         <w:jc w:val="both"/>
       </w:pPr>
       <w:r>
+        <w:rPr>
+          <w:b/>
+        </w:rPr>
+        <w:t xml:space="preserve">Java </w:t>
+      </w:r>
+      <w:r>
+        <w:t xml:space="preserve">- </w:t>
+      </w:r>
+      <w:r>
         <w:t xml:space="preserve">The project specification requires that we </w:t>
       </w:r>
       <w:r>
@@ -1899,6 +1979,7 @@
     <w:p>
       <w:pPr>
         <w:pStyle w:val="ListParagraph"/>
+        <w:spacing w:line="240" w:lineRule="auto"/>
         <w:ind w:left="360"/>
         <w:jc w:val="both"/>
       </w:pPr>
@@ -1913,10 +1994,20 @@
           <w:ilvl w:val="0"/>
           <w:numId w:val="18"/>
         </w:numPr>
+        <w:spacing w:line="240" w:lineRule="auto"/>
         <w:jc w:val="both"/>
       </w:pPr>
       <w:r>
-        <w:t>Eclipse has been chosen by our group as out preferred development environment. The reason for this choice is that it is a good, extensible</w:t>
+        <w:rPr>
+          <w:b/>
+        </w:rPr>
+        <w:t>Eclipse</w:t>
+      </w:r>
+      <w:r>
+        <w:t xml:space="preserve"> -</w:t>
+      </w:r>
+      <w:r>
+        <w:t xml:space="preserve"> has been chosen by our group as out preferred development environment. The reason for this choice is that it is a good, extensible</w:t>
       </w:r>
       <w:r>
         <w:t xml:space="preserve"> Java</w:t>
@@ -1940,6 +2031,7 @@
     <w:p>
       <w:pPr>
         <w:pStyle w:val="ListParagraph"/>
+        <w:spacing w:line="240" w:lineRule="auto"/>
       </w:pPr>
     </w:p>
     <w:p>
@@ -1949,10 +2041,29 @@
           <w:ilvl w:val="0"/>
           <w:numId w:val="18"/>
         </w:numPr>
+        <w:spacing w:line="240" w:lineRule="auto"/>
         <w:jc w:val="both"/>
       </w:pPr>
       <w:r>
-        <w:t xml:space="preserve">Google’s Window Builder Pro Eclipse plugin shall be used to speed up the creation of </w:t>
+        <w:rPr>
+          <w:b/>
+        </w:rPr>
+        <w:t>Google</w:t>
+      </w:r>
+      <w:r>
+        <w:rPr>
+          <w:b/>
+        </w:rPr>
+        <w:t xml:space="preserve"> Window Builder Pro</w:t>
+      </w:r>
+      <w:r>
+        <w:t xml:space="preserve"> </w:t>
+      </w:r>
+      <w:r>
+        <w:t xml:space="preserve">- this </w:t>
+      </w:r>
+      <w:r>
+        <w:t xml:space="preserve">Eclipse plugin shall be used to speed up the creation of </w:t>
       </w:r>
       <w:r>
         <w:t>Graphical User I</w:t>
@@ -1967,6 +2078,7 @@
     <w:p>
       <w:pPr>
         <w:pStyle w:val="ListParagraph"/>
+        <w:spacing w:line="240" w:lineRule="auto"/>
       </w:pPr>
     </w:p>
     <w:p>
@@ -1976,16 +2088,20 @@
           <w:ilvl w:val="0"/>
           <w:numId w:val="18"/>
         </w:numPr>
+        <w:spacing w:line="240" w:lineRule="auto"/>
         <w:jc w:val="both"/>
       </w:pPr>
       <w:r>
-        <w:t xml:space="preserve">We </w:t>
-      </w:r>
-      <w:r>
-        <w:t xml:space="preserve">shall be using </w:t>
-      </w:r>
-      <w:r>
-        <w:t xml:space="preserve">Microsoft Word 2010 to produce the </w:t>
+        <w:rPr>
+          <w:b/>
+        </w:rPr>
+        <w:t>Microsoft Word 2010</w:t>
+      </w:r>
+      <w:r>
+        <w:t xml:space="preserve"> – Shall be used</w:t>
+      </w:r>
+      <w:r>
+        <w:t xml:space="preserve"> to produce the </w:t>
       </w:r>
       <w:r>
         <w:t xml:space="preserve">formal </w:t>
@@ -2018,6 +2134,7 @@
     <w:p>
       <w:pPr>
         <w:pStyle w:val="ListParagraph"/>
+        <w:spacing w:line="240" w:lineRule="auto"/>
       </w:pPr>
     </w:p>
     <w:p>
@@ -2027,13 +2144,26 @@
           <w:ilvl w:val="0"/>
           <w:numId w:val="18"/>
         </w:numPr>
+        <w:spacing w:line="240" w:lineRule="auto"/>
         <w:jc w:val="both"/>
       </w:pPr>
       <w:r>
+        <w:rPr>
+          <w:b/>
+        </w:rPr>
         <w:t>Google Docs</w:t>
       </w:r>
       <w:r>
-        <w:t xml:space="preserve"> will be used as scratch space for rough notes and ideas, and also</w:t>
+        <w:rPr>
+          <w:b/>
+        </w:rPr>
+        <w:t xml:space="preserve"> - </w:t>
+      </w:r>
+      <w:r>
+        <w:t>w</w:t>
+      </w:r>
+      <w:r>
+        <w:t>ill be used as scratch space for rough notes and ideas, and also</w:t>
       </w:r>
       <w:r>
         <w:t xml:space="preserve"> to circulate agendas before meetings.</w:t>
@@ -2060,6 +2190,7 @@
     <w:p>
       <w:pPr>
         <w:pStyle w:val="ListParagraph"/>
+        <w:spacing w:line="240" w:lineRule="auto"/>
       </w:pPr>
     </w:p>
     <w:p>
@@ -2069,26 +2200,38 @@
           <w:ilvl w:val="0"/>
           <w:numId w:val="18"/>
         </w:numPr>
+        <w:spacing w:line="240" w:lineRule="auto"/>
         <w:jc w:val="both"/>
       </w:pPr>
       <w:r>
+        <w:rPr>
+          <w:b/>
+        </w:rPr>
+        <w:t>ECS ugForge</w:t>
+      </w:r>
+      <w:r>
+        <w:t xml:space="preserve"> - </w:t>
+      </w:r>
+      <w:r>
         <w:t>W</w:t>
       </w:r>
       <w:r>
-        <w:t xml:space="preserve">e have chosen to use the ECS </w:t>
-      </w:r>
-      <w:proofErr w:type="spellStart"/>
-      <w:r>
-        <w:t>ugForge</w:t>
-      </w:r>
-      <w:proofErr w:type="spellEnd"/>
-      <w:r>
-        <w:t xml:space="preserve"> server to host our version control repository. We have attempted to make regular commits of our work to ensure high levels of transparency on the work being done, and allow rollbacks if a major error is found in our work.</w:t>
+        <w:t xml:space="preserve">e chose to use this </w:t>
+      </w:r>
+      <w:r>
+        <w:t>ser</w:t>
+      </w:r>
+      <w:r>
+        <w:t>vice</w:t>
+      </w:r>
+      <w:r>
+        <w:t xml:space="preserve"> to host our version control repository. We have attempted to make regular commits of our work to ensure high levels of transparency on the work being done, and allow rollbacks if a major error is found in our work.</w:t>
       </w:r>
     </w:p>
     <w:p>
       <w:pPr>
         <w:pStyle w:val="ListParagraph"/>
+        <w:spacing w:line="240" w:lineRule="auto"/>
       </w:pPr>
     </w:p>
     <w:p>
@@ -2098,39 +2241,43 @@
           <w:ilvl w:val="0"/>
           <w:numId w:val="18"/>
         </w:numPr>
+        <w:spacing w:line="240" w:lineRule="auto"/>
         <w:jc w:val="both"/>
       </w:pPr>
       <w:r>
-        <w:t>Our Gantt charts shall be produced using</w:t>
+        <w:rPr>
+          <w:b/>
+        </w:rPr>
+        <w:t>SmartSheet</w:t>
+      </w:r>
+      <w:r>
+        <w:rPr>
+          <w:rStyle w:val="FootnoteReference"/>
+          <w:b/>
+        </w:rPr>
+        <w:footnoteReference w:id="1"/>
+      </w:r>
+      <w:r>
+        <w:t xml:space="preserve"> – We shall be using this </w:t>
+      </w:r>
+      <w:r>
+        <w:t>web based service</w:t>
+      </w:r>
+      <w:r>
+        <w:t xml:space="preserve"> as it</w:t>
+      </w:r>
+      <w:r>
+        <w:t xml:space="preserve"> produces clean</w:t>
+      </w:r>
+      <w:r>
+        <w:t xml:space="preserve">, </w:t>
+      </w:r>
+      <w:r>
+        <w:t>maintainable charts.</w:t>
       </w:r>
       <w:r>
         <w:t xml:space="preserve"> </w:t>
       </w:r>
-      <w:hyperlink r:id="rId16" w:history="1">
-        <w:r>
-          <w:rPr>
-            <w:rStyle w:val="Hyperlink"/>
-          </w:rPr>
-          <w:t>www.smartsheet.com</w:t>
-        </w:r>
-      </w:hyperlink>
-      <w:proofErr w:type="gramStart"/>
-      <w:r>
-        <w:t>,</w:t>
-      </w:r>
-      <w:proofErr w:type="gramEnd"/>
-      <w:r>
-        <w:t xml:space="preserve"> The web based service produces clean</w:t>
-      </w:r>
-      <w:r>
-        <w:t xml:space="preserve">, </w:t>
-      </w:r>
-      <w:r>
-        <w:t>maintainable charts.</w:t>
-      </w:r>
-      <w:r>
-        <w:t xml:space="preserve"> </w:t>
-      </w:r>
       <w:r>
         <w:t>Using this software will</w:t>
       </w:r>
@@ -2150,6 +2297,7 @@
     <w:p>
       <w:pPr>
         <w:pStyle w:val="ListParagraph"/>
+        <w:spacing w:line="240" w:lineRule="auto"/>
       </w:pPr>
     </w:p>
     <w:p>
@@ -2159,6 +2307,7 @@
           <w:ilvl w:val="0"/>
           <w:numId w:val="18"/>
         </w:numPr>
+        <w:spacing w:line="240" w:lineRule="auto"/>
         <w:jc w:val="both"/>
       </w:pPr>
       <w:r>
@@ -2168,6 +2317,7 @@
     <w:p>
       <w:pPr>
         <w:pStyle w:val="ListParagraph"/>
+        <w:spacing w:line="240" w:lineRule="auto"/>
       </w:pPr>
     </w:p>
     <w:p>
@@ -2177,19 +2327,32 @@
           <w:ilvl w:val="1"/>
           <w:numId w:val="18"/>
         </w:numPr>
+        <w:spacing w:line="240" w:lineRule="auto"/>
         <w:jc w:val="both"/>
       </w:pPr>
       <w:r>
+        <w:rPr>
+          <w:b/>
+        </w:rPr>
         <w:t>Use Case diagrams</w:t>
       </w:r>
       <w:r>
-        <w:t>,</w:t>
+        <w:t xml:space="preserve"> -</w:t>
       </w:r>
       <w:r>
         <w:t xml:space="preserve"> </w:t>
       </w:r>
       <w:r>
-        <w:t xml:space="preserve">produced in visual paradigm, </w:t>
+        <w:t xml:space="preserve">produced in </w:t>
+      </w:r>
+      <w:r>
+        <w:rPr>
+          <w:b/>
+        </w:rPr>
+        <w:t>visual paradigm</w:t>
+      </w:r>
+      <w:r>
+        <w:t xml:space="preserve">, </w:t>
       </w:r>
       <w:r>
         <w:t>shall help us</w:t>
@@ -2220,16 +2383,35 @@
           <w:ilvl w:val="1"/>
           <w:numId w:val="18"/>
         </w:numPr>
+        <w:spacing w:line="240" w:lineRule="auto"/>
         <w:jc w:val="both"/>
       </w:pPr>
       <w:r>
+        <w:rPr>
+          <w:b/>
+        </w:rPr>
         <w:t>C</w:t>
       </w:r>
       <w:r>
-        <w:t>lass diagrams,</w:t>
-      </w:r>
-      <w:r>
-        <w:t xml:space="preserve"> produced using PlantUML (a text based UML tool), allow us</w:t>
+        <w:rPr>
+          <w:b/>
+        </w:rPr>
+        <w:t>lass diagrams</w:t>
+      </w:r>
+      <w:r>
+        <w:t xml:space="preserve"> -</w:t>
+      </w:r>
+      <w:r>
+        <w:t xml:space="preserve"> produced using </w:t>
+      </w:r>
+      <w:r>
+        <w:rPr>
+          <w:b/>
+        </w:rPr>
+        <w:t>PlantUML</w:t>
+      </w:r>
+      <w:r>
+        <w:t xml:space="preserve"> (a text based UML tool), allow us</w:t>
       </w:r>
       <w:r>
         <w:t xml:space="preserve"> to </w:t>
@@ -2245,13 +2427,38 @@
           <w:ilvl w:val="1"/>
           <w:numId w:val="18"/>
         </w:numPr>
+        <w:spacing w:line="240" w:lineRule="auto"/>
         <w:jc w:val="both"/>
       </w:pPr>
       <w:r>
+        <w:rPr>
+          <w:b/>
+        </w:rPr>
         <w:t>S</w:t>
       </w:r>
       <w:r>
-        <w:t xml:space="preserve">equence diagrams to see how these classes are meant to interact within the system. </w:t>
+        <w:rPr>
+          <w:b/>
+        </w:rPr>
+        <w:t>equence diagrams</w:t>
+      </w:r>
+      <w:r>
+        <w:t xml:space="preserve"> </w:t>
+      </w:r>
+      <w:r>
+        <w:t xml:space="preserve">– also created using </w:t>
+      </w:r>
+      <w:r>
+        <w:rPr>
+          <w:b/>
+        </w:rPr>
+        <w:t>visual paradigm</w:t>
+      </w:r>
+      <w:r>
+        <w:t xml:space="preserve"> show how the</w:t>
+      </w:r>
+      <w:r>
+        <w:t xml:space="preserve"> classes are meant to interact within the system. </w:t>
       </w:r>
     </w:p>
     <w:p>
@@ -2261,20 +2468,202 @@
           <w:ilvl w:val="1"/>
           <w:numId w:val="18"/>
         </w:numPr>
+        <w:spacing w:line="240" w:lineRule="auto"/>
         <w:jc w:val="both"/>
       </w:pPr>
       <w:r>
-        <w:t>Wireframes of the user interface will be produced using Balsamiq to help us develop a user friendly user interface.</w:t>
-      </w:r>
+        <w:rPr>
+          <w:b/>
+        </w:rPr>
+        <w:t>Wireframes</w:t>
+      </w:r>
+      <w:r>
+        <w:t xml:space="preserve"> -</w:t>
+      </w:r>
+      <w:r>
+        <w:t xml:space="preserve"> of the user interface will be produced </w:t>
+      </w:r>
+      <w:r>
+        <w:t>using</w:t>
+      </w:r>
+      <w:r>
+        <w:rPr>
+          <w:b/>
+        </w:rPr>
+        <w:t xml:space="preserve"> Balsamiq</w:t>
+      </w:r>
+      <w:r>
+        <w:t xml:space="preserve"> to help us develop a user friendly user interface.</w:t>
+      </w:r>
+    </w:p>
+    <w:p>
+      <w:pPr>
+        <w:pStyle w:val="Heading2"/>
+        <w:spacing w:line="240" w:lineRule="auto"/>
+      </w:pPr>
+      <w:bookmarkStart w:id="5" w:name="_Toc322866880"/>
+      <w:r>
+        <w:rPr>
+          <w:rFonts w:hint="eastAsia"/>
+          <w:lang w:eastAsia="zh-TW"/>
+        </w:rPr>
+        <w:lastRenderedPageBreak/>
+        <w:t xml:space="preserve">1.2 </w:t>
+      </w:r>
+      <w:r>
+        <w:t>Modelling</w:t>
+      </w:r>
+      <w:bookmarkEnd w:id="5"/>
+    </w:p>
+    <w:p>
+      <w:pPr>
+        <w:spacing w:line="240" w:lineRule="auto"/>
+        <w:jc w:val="both"/>
+      </w:pPr>
+      <w:r>
+        <w:t>To produce good quality, extensible software, a number of different abstractions and architectural styles have been adopted throughout our application:</w:t>
+      </w:r>
+    </w:p>
+    <w:p>
+      <w:pPr>
+        <w:pStyle w:val="ListParagraph"/>
+        <w:numPr>
+          <w:ilvl w:val="0"/>
+          <w:numId w:val="19"/>
+        </w:numPr>
+        <w:spacing w:line="240" w:lineRule="auto"/>
+        <w:jc w:val="both"/>
+      </w:pPr>
+      <w:r>
+        <w:t xml:space="preserve">The project specification mandates the use of Model-View-Controller architecture. This architecture </w:t>
+      </w:r>
+      <w:r>
+        <w:t>separates</w:t>
+      </w:r>
+      <w:r>
+        <w:t xml:space="preserve"> the classes of the system into three different categories. </w:t>
+      </w:r>
+    </w:p>
+    <w:p>
+      <w:pPr>
+        <w:pStyle w:val="ListParagraph"/>
+        <w:spacing w:line="240" w:lineRule="auto"/>
+        <w:ind w:left="360"/>
+        <w:jc w:val="both"/>
+      </w:pPr>
     </w:p>
     <w:p>
       <w:pPr>
         <w:pStyle w:val="ListParagraph"/>
         <w:numPr>
           <w:ilvl w:val="1"/>
-          <w:numId w:val="18"/>
+          <w:numId w:val="19"/>
         </w:numPr>
+        <w:spacing w:line="240" w:lineRule="auto"/>
         <w:jc w:val="both"/>
+      </w:pPr>
+      <w:r>
+        <w:t xml:space="preserve">The Model classes are concerned with the problem domain – all the business logic and calculations for the application are stored in the Model classes. </w:t>
+      </w:r>
+    </w:p>
+    <w:p>
+      <w:pPr>
+        <w:pStyle w:val="ListParagraph"/>
+        <w:numPr>
+          <w:ilvl w:val="1"/>
+          <w:numId w:val="19"/>
+        </w:numPr>
+        <w:spacing w:line="240" w:lineRule="auto"/>
+        <w:jc w:val="both"/>
+      </w:pPr>
+      <w:r>
+        <w:t>The View classes perform all of the drawing to the</w:t>
+      </w:r>
+      <w:r>
+        <w:t xml:space="preserve"> screen. In java these are the S</w:t>
+      </w:r>
+      <w:r>
+        <w:t xml:space="preserve">wing classes </w:t>
+      </w:r>
+      <w:r>
+        <w:t xml:space="preserve">that produce the user interface. There will be classes for the various windows used in the application. Most of this code shall be generated using Google Window Builder Pro. There shall also be classes that extend the functionality of the standards Swing components to achieve encapsulation of graphical elements; one example of this is the </w:t>
+      </w:r>
+      <w:proofErr w:type="spellStart"/>
+      <w:r>
+        <w:t>RunwayView</w:t>
+      </w:r>
+      <w:proofErr w:type="spellEnd"/>
+      <w:r>
+        <w:t xml:space="preserve"> class that shows a visualisation of the runway. </w:t>
+      </w:r>
+    </w:p>
+    <w:p>
+      <w:pPr>
+        <w:pStyle w:val="ListParagraph"/>
+        <w:numPr>
+          <w:ilvl w:val="1"/>
+          <w:numId w:val="19"/>
+        </w:numPr>
+        <w:spacing w:line="240" w:lineRule="auto"/>
+        <w:jc w:val="both"/>
+      </w:pPr>
+      <w:r>
+        <w:t>The Controller classes interact with both the View classes and the Model classes. In essence, the Controller tells the Model to update and lets the View know that the Model has been updated so it can redraw the data.</w:t>
+      </w:r>
+    </w:p>
+    <w:p>
+      <w:pPr>
+        <w:pStyle w:val="ListParagraph"/>
+        <w:spacing w:line="240" w:lineRule="auto"/>
+        <w:ind w:left="792"/>
+        <w:jc w:val="both"/>
+      </w:pPr>
+    </w:p>
+    <w:p>
+      <w:pPr>
+        <w:pStyle w:val="ListParagraph"/>
+        <w:spacing w:line="240" w:lineRule="auto"/>
+        <w:ind w:left="360"/>
+        <w:jc w:val="both"/>
+      </w:pPr>
+      <w:r>
+        <w:t xml:space="preserve">We have chosen to keep the three groups of classes very separate, splitting into pairs to develop </w:t>
+      </w:r>
+      <w:proofErr w:type="gramStart"/>
+      <w:r>
+        <w:t>them,</w:t>
+      </w:r>
+      <w:proofErr w:type="gramEnd"/>
+      <w:r>
+        <w:t xml:space="preserve"> this allows the program to be more extendable, as the coupling is very low.</w:t>
+      </w:r>
+    </w:p>
+    <w:p>
+      <w:pPr>
+        <w:pStyle w:val="ListParagraph"/>
+        <w:spacing w:line="240" w:lineRule="auto"/>
+        <w:ind w:left="360"/>
+      </w:pPr>
+    </w:p>
+    <w:p>
+      <w:pPr>
+        <w:spacing w:line="240" w:lineRule="auto"/>
+        <w:rPr>
+          <w:color w:val="FF0000"/>
+          <w:sz w:val="36"/>
+        </w:rPr>
+      </w:pPr>
+      <w:r>
+        <w:rPr>
+          <w:color w:val="FF0000"/>
+          <w:sz w:val="36"/>
+        </w:rPr>
+        <w:t xml:space="preserve">What other patterns have we used? </w:t>
+      </w:r>
+    </w:p>
+    <w:p>
+      <w:pPr>
+        <w:spacing w:line="240" w:lineRule="auto"/>
         <w:sectPr>
           <w:pgSz w:w="12240" w:h="15840"/>
           <w:pgMar w:top="1134" w:right="1134" w:bottom="1693" w:left="1134" w:header="0" w:footer="1134" w:gutter="0"/>
@@ -2282,181 +2671,18 @@
           <w:formProt w:val="0"/>
         </w:sectPr>
       </w:pPr>
-    </w:p>
-    <w:p>
-      <w:pPr>
-        <w:pStyle w:val="Heading2"/>
-      </w:pPr>
-      <w:bookmarkStart w:id="5" w:name="_Toc322857661"/>
-      <w:r>
-        <w:rPr>
-          <w:rFonts w:hint="eastAsia"/>
-          <w:lang w:eastAsia="zh-TW"/>
-        </w:rPr>
-        <w:lastRenderedPageBreak/>
-        <w:t xml:space="preserve">1.2 </w:t>
-      </w:r>
-      <w:r>
-        <w:t>Modelling</w:t>
-      </w:r>
-      <w:bookmarkEnd w:id="5"/>
-    </w:p>
-    <w:p>
-      <w:pPr>
-        <w:jc w:val="both"/>
-      </w:pPr>
-      <w:r>
-        <w:t>To produce good quality, extensible software, a number of different abstractions and architectural styles have been adopted throughout our application:</w:t>
-      </w:r>
-    </w:p>
-    <w:p>
-      <w:pPr>
-        <w:pStyle w:val="ListParagraph"/>
-        <w:numPr>
-          <w:ilvl w:val="0"/>
-          <w:numId w:val="19"/>
-        </w:numPr>
-        <w:jc w:val="both"/>
-      </w:pPr>
-      <w:r>
-        <w:t xml:space="preserve">The project specification mandates the use of Model-View-Controller architecture. This architecture </w:t>
-      </w:r>
-      <w:r>
-        <w:t>separates</w:t>
-      </w:r>
-      <w:r>
-        <w:t xml:space="preserve"> the classes of the system into three different categories. </w:t>
-      </w:r>
-    </w:p>
-    <w:p>
-      <w:pPr>
-        <w:pStyle w:val="ListParagraph"/>
-        <w:ind w:left="360"/>
-        <w:jc w:val="both"/>
-      </w:pPr>
-    </w:p>
-    <w:p>
-      <w:pPr>
-        <w:pStyle w:val="ListParagraph"/>
-        <w:numPr>
-          <w:ilvl w:val="1"/>
-          <w:numId w:val="19"/>
-        </w:numPr>
-        <w:jc w:val="both"/>
-      </w:pPr>
-      <w:r>
-        <w:t xml:space="preserve">The Model classes are concerned with the problem domain – all the business logic and calculations for the application are stored in the Model classes. </w:t>
-      </w:r>
-    </w:p>
-    <w:p>
-      <w:pPr>
-        <w:pStyle w:val="ListParagraph"/>
-        <w:numPr>
-          <w:ilvl w:val="1"/>
-          <w:numId w:val="19"/>
-        </w:numPr>
-        <w:jc w:val="both"/>
-      </w:pPr>
-      <w:r>
-        <w:t>The View classes perform all of the drawing to the</w:t>
-      </w:r>
-      <w:r>
-        <w:t xml:space="preserve"> screen. In java these are the S</w:t>
-      </w:r>
-      <w:r>
-        <w:t xml:space="preserve">wing classes </w:t>
-      </w:r>
-      <w:r>
-        <w:t xml:space="preserve">that produce the user interface. There will be classes for the various windows used in the application. Most of this code shall be generated using Google Window Builder Pro. There shall also be classes that extend the functionality of the standards Swing components to achieve encapsulation of graphical elements; one example of this is the </w:t>
-      </w:r>
-      <w:proofErr w:type="spellStart"/>
-      <w:r>
-        <w:t>RunwayView</w:t>
-      </w:r>
-      <w:proofErr w:type="spellEnd"/>
-      <w:r>
-        <w:t xml:space="preserve"> class that shows a visualisation of the runway. </w:t>
-      </w:r>
-    </w:p>
-    <w:p>
-      <w:pPr>
-        <w:pStyle w:val="ListParagraph"/>
-        <w:numPr>
-          <w:ilvl w:val="1"/>
-          <w:numId w:val="19"/>
-        </w:numPr>
-        <w:jc w:val="both"/>
-      </w:pPr>
-      <w:r>
-        <w:t>The Controller classes interact with both the View classes and the Model classes. In essence, the Controller tells the Model to update and lets the View know that the Model has been updated so it can redraw the data.</w:t>
-      </w:r>
-    </w:p>
-    <w:p>
-      <w:pPr>
-        <w:pStyle w:val="ListParagraph"/>
-        <w:ind w:left="792"/>
-        <w:jc w:val="both"/>
-      </w:pPr>
-    </w:p>
-    <w:p>
-      <w:pPr>
-        <w:pStyle w:val="ListParagraph"/>
-        <w:ind w:left="360"/>
-        <w:jc w:val="both"/>
-      </w:pPr>
-      <w:r>
-        <w:t xml:space="preserve">We have chosen to keep the three groups of classes very separate, splitting into pairs to develop </w:t>
-      </w:r>
       <w:proofErr w:type="gramStart"/>
       <w:r>
-        <w:t>them,</w:t>
+        <w:t>Iterator.</w:t>
       </w:r>
       <w:proofErr w:type="gramEnd"/>
-      <w:r>
-        <w:t xml:space="preserve"> this allows the program to be more extendable, as the coupling is very low.</w:t>
-      </w:r>
-    </w:p>
-    <w:p>
-      <w:pPr>
-        <w:pStyle w:val="ListParagraph"/>
-        <w:ind w:left="360"/>
-      </w:pPr>
-    </w:p>
-    <w:p>
-      <w:pPr>
-        <w:rPr>
-          <w:color w:val="FF0000"/>
-          <w:sz w:val="36"/>
-        </w:rPr>
-      </w:pPr>
-      <w:r>
-        <w:rPr>
-          <w:color w:val="FF0000"/>
-          <w:sz w:val="36"/>
-        </w:rPr>
-        <w:t xml:space="preserve">What other patterns have we used? </w:t>
-      </w:r>
-    </w:p>
-    <w:p>
-      <w:pPr>
-        <w:sectPr>
-          <w:pgSz w:w="12240" w:h="15840"/>
-          <w:pgMar w:top="1134" w:right="1134" w:bottom="1693" w:left="1134" w:header="0" w:footer="1134" w:gutter="0"/>
-          <w:cols w:space="720"/>
-          <w:formProt w:val="0"/>
-        </w:sectPr>
-      </w:pPr>
-      <w:proofErr w:type="gramStart"/>
-      <w:r>
-        <w:t>Iterator.</w:t>
-      </w:r>
-      <w:proofErr w:type="gramEnd"/>
     </w:p>
     <w:p>
       <w:pPr>
         <w:pStyle w:val="Heading1"/>
-      </w:pPr>
-      <w:bookmarkStart w:id="6" w:name="_Toc322857662"/>
+        <w:spacing w:line="240" w:lineRule="auto"/>
+      </w:pPr>
+      <w:bookmarkStart w:id="6" w:name="_Toc322866881"/>
       <w:r>
         <w:lastRenderedPageBreak/>
         <w:t>2 Analysis Documentation</w:t>
@@ -2468,7 +2694,7 @@
         <w:tabs>
           <w:tab w:val="left" w:pos="720"/>
         </w:tabs>
-        <w:spacing w:line="100" w:lineRule="atLeast"/>
+        <w:spacing w:line="240" w:lineRule="auto"/>
         <w:jc w:val="both"/>
       </w:pPr>
       <w:r>
@@ -2482,86 +2708,412 @@
       <w:r>
         <w:t xml:space="preserve"> and sequence diagrams, and explanatory narrative. This narrative is important - you need to make it easy for your examiner to see what's going on. Assume he knows nothing about the design of your system. The narrative should include a list of your significant class &amp; method names and definitions.</w:t>
       </w:r>
+    </w:p>
+    <w:p>
+      <w:pPr>
+        <w:pStyle w:val="Heading2"/>
+        <w:spacing w:line="240" w:lineRule="auto"/>
+      </w:pPr>
+      <w:bookmarkStart w:id="7" w:name="_Toc322866882"/>
+      <w:r>
+        <w:t>2.1 Requirements Analysis</w:t>
+      </w:r>
+      <w:bookmarkEnd w:id="7"/>
     </w:p>
     <w:p>
       <w:pPr>
         <w:tabs>
           <w:tab w:val="left" w:pos="720"/>
         </w:tabs>
-        <w:spacing w:line="100" w:lineRule="atLeast"/>
-      </w:pPr>
-    </w:p>
-    <w:p>
-      <w:pPr>
+        <w:spacing w:line="240" w:lineRule="auto"/>
+      </w:pPr>
+      <w:r>
+        <w:t>Narrative in the form of prose about the way we analysed the system and the understood what the system needed to be able to do. The diagrams will be placed as figures and referenced from the narrative.</w:t>
+      </w:r>
+    </w:p>
+    <w:p>
+      <w:pPr>
+        <w:pStyle w:val="Heading2"/>
+        <w:spacing w:line="240" w:lineRule="auto"/>
+      </w:pPr>
+      <w:bookmarkStart w:id="8" w:name="_Toc322866883"/>
+      <w:r>
+        <w:t>2.2 Design Analysis</w:t>
+      </w:r>
+      <w:bookmarkEnd w:id="8"/>
+    </w:p>
+    <w:p>
+      <w:pPr>
+        <w:spacing w:line="240" w:lineRule="auto"/>
+      </w:pPr>
+      <w:r>
+        <w:t>Another narrative about how the system was designed. This will include the HCI of the project. Again, figures shall be floated or placed in the appendix and referenced from the prose.</w:t>
+      </w:r>
+    </w:p>
+    <w:p>
+      <w:pPr>
+        <w:spacing w:line="240" w:lineRule="auto"/>
+        <w:rPr>
+          <w:color w:val="FF0000"/>
+          <w:lang w:eastAsia="zh-TW"/>
+        </w:rPr>
+      </w:pPr>
+      <w:r>
+        <w:rPr>
+          <w:rFonts w:hint="eastAsia"/>
+          <w:color w:val="FF0000"/>
+          <w:lang w:eastAsia="zh-TW"/>
+        </w:rPr>
+        <w:t>HCI</w:t>
+      </w:r>
+    </w:p>
+    <w:p>
+      <w:pPr>
+        <w:spacing w:line="240" w:lineRule="auto"/>
+        <w:rPr>
+          <w:b/>
+          <w:i/>
+          <w:color w:val="FF0000"/>
+        </w:rPr>
+      </w:pPr>
+      <w:r>
+        <w:rPr>
+          <w:b/>
+          <w:i/>
+          <w:color w:val="FF0000"/>
+        </w:rPr>
+        <w:t>Conceptual Model?</w:t>
+      </w:r>
+      <w:bookmarkStart w:id="9" w:name="_GoBack"/>
+      <w:bookmarkEnd w:id="9"/>
+    </w:p>
+    <w:p>
+      <w:pPr>
+        <w:pStyle w:val="Body"/>
         <w:tabs>
-          <w:tab w:val="left" w:pos="720"/>
+          <w:tab w:val="left" w:pos="709"/>
+          <w:tab w:val="left" w:pos="1417"/>
+          <w:tab w:val="left" w:pos="2126"/>
+          <w:tab w:val="left" w:pos="2835"/>
+          <w:tab w:val="left" w:pos="3543"/>
+          <w:tab w:val="left" w:pos="4252"/>
+          <w:tab w:val="left" w:pos="4961"/>
+          <w:tab w:val="left" w:pos="5669"/>
+          <w:tab w:val="left" w:pos="6378"/>
+          <w:tab w:val="left" w:pos="7087"/>
+          <w:tab w:val="left" w:pos="7795"/>
+          <w:tab w:val="left" w:pos="8504"/>
+          <w:tab w:val="left" w:pos="9213"/>
         </w:tabs>
-        <w:spacing w:line="100" w:lineRule="atLeast"/>
-        <w:rPr>
-          <w:b/>
-          <w:color w:val="FF0000"/>
-        </w:rPr>
-      </w:pPr>
-      <w:r>
-        <w:rPr>
-          <w:b/>
-          <w:color w:val="FF0000"/>
-        </w:rPr>
-        <w:t>Proposal:</w:t>
-      </w:r>
-    </w:p>
-    <w:p>
-      <w:pPr>
+      </w:pPr>
+    </w:p>
+    <w:p>
+      <w:pPr>
+        <w:pStyle w:val="Body"/>
         <w:tabs>
-          <w:tab w:val="left" w:pos="720"/>
+          <w:tab w:val="left" w:pos="709"/>
+          <w:tab w:val="left" w:pos="1417"/>
+          <w:tab w:val="left" w:pos="2126"/>
+          <w:tab w:val="left" w:pos="2835"/>
+          <w:tab w:val="left" w:pos="3543"/>
+          <w:tab w:val="left" w:pos="4252"/>
+          <w:tab w:val="left" w:pos="4961"/>
+          <w:tab w:val="left" w:pos="5669"/>
+          <w:tab w:val="left" w:pos="6378"/>
+          <w:tab w:val="left" w:pos="7087"/>
+          <w:tab w:val="left" w:pos="7795"/>
+          <w:tab w:val="left" w:pos="8504"/>
+          <w:tab w:val="left" w:pos="9213"/>
         </w:tabs>
-        <w:spacing w:line="100" w:lineRule="atLeast"/>
-      </w:pPr>
-    </w:p>
-    <w:p>
-      <w:pPr>
-        <w:pStyle w:val="Heading2"/>
-      </w:pPr>
-      <w:bookmarkStart w:id="7" w:name="_Toc322857663"/>
-      <w:r>
-        <w:t>2.1 Requirements Analysis</w:t>
-      </w:r>
-      <w:bookmarkEnd w:id="7"/>
-    </w:p>
-    <w:p>
-      <w:pPr>
+      </w:pPr>
+      <w:r>
+        <w:t xml:space="preserve">This software product will provide visual and graphical tools to recalculate and present revised runway parameters, visualizations and summarized calculations to the customer, given and obstacle located in it.  </w:t>
+      </w:r>
+    </w:p>
+    <w:p>
+      <w:pPr>
+        <w:pStyle w:val="Body"/>
         <w:tabs>
-          <w:tab w:val="left" w:pos="720"/>
+          <w:tab w:val="left" w:pos="709"/>
+          <w:tab w:val="left" w:pos="1417"/>
+          <w:tab w:val="left" w:pos="2126"/>
+          <w:tab w:val="left" w:pos="2835"/>
+          <w:tab w:val="left" w:pos="3543"/>
+          <w:tab w:val="left" w:pos="4252"/>
+          <w:tab w:val="left" w:pos="4961"/>
+          <w:tab w:val="left" w:pos="5669"/>
+          <w:tab w:val="left" w:pos="6378"/>
+          <w:tab w:val="left" w:pos="7087"/>
+          <w:tab w:val="left" w:pos="7795"/>
+          <w:tab w:val="left" w:pos="8504"/>
+          <w:tab w:val="left" w:pos="9213"/>
         </w:tabs>
-        <w:spacing w:line="100" w:lineRule="atLeast"/>
-      </w:pPr>
-      <w:r>
-        <w:t xml:space="preserve">UML </w:t>
-      </w:r>
-      <w:r>
-        <w:t>such as stakeholder diagram</w:t>
-      </w:r>
-    </w:p>
-    <w:p>
-      <w:pPr>
+      </w:pPr>
+    </w:p>
+    <w:p>
+      <w:pPr>
+        <w:pStyle w:val="Body"/>
         <w:tabs>
-          <w:tab w:val="left" w:pos="720"/>
+          <w:tab w:val="left" w:pos="709"/>
+          <w:tab w:val="left" w:pos="1417"/>
+          <w:tab w:val="left" w:pos="2126"/>
+          <w:tab w:val="left" w:pos="2835"/>
+          <w:tab w:val="left" w:pos="3543"/>
+          <w:tab w:val="left" w:pos="4252"/>
+          <w:tab w:val="left" w:pos="4961"/>
+          <w:tab w:val="left" w:pos="5669"/>
+          <w:tab w:val="left" w:pos="6378"/>
+          <w:tab w:val="left" w:pos="7087"/>
+          <w:tab w:val="left" w:pos="7795"/>
+          <w:tab w:val="left" w:pos="8504"/>
+          <w:tab w:val="left" w:pos="9213"/>
         </w:tabs>
-        <w:spacing w:line="100" w:lineRule="atLeast"/>
-      </w:pPr>
-    </w:p>
-    <w:p>
-      <w:pPr>
-        <w:pStyle w:val="Heading2"/>
-      </w:pPr>
-      <w:bookmarkStart w:id="8" w:name="_Toc322857664"/>
-      <w:r>
-        <w:t>2.2 Design Analysis</w:t>
-      </w:r>
-      <w:bookmarkEnd w:id="8"/>
-    </w:p>
-    <w:p>
-      <w:pPr>
+      </w:pPr>
+      <w:r>
+        <w:t>This team will take advantage of the widely known components of Java’s Graphical User Interface libraries and their high affordance and ease of use (e.g. drop down menus, menu bars, buttons, text areas, etc.) and allowing focus on those considered as the main usability goals.</w:t>
+      </w:r>
+    </w:p>
+    <w:p>
+      <w:pPr>
+        <w:pStyle w:val="Body"/>
+        <w:tabs>
+          <w:tab w:val="left" w:pos="709"/>
+          <w:tab w:val="left" w:pos="1417"/>
+          <w:tab w:val="left" w:pos="2126"/>
+          <w:tab w:val="left" w:pos="2835"/>
+          <w:tab w:val="left" w:pos="3543"/>
+          <w:tab w:val="left" w:pos="4252"/>
+          <w:tab w:val="left" w:pos="4961"/>
+          <w:tab w:val="left" w:pos="5669"/>
+          <w:tab w:val="left" w:pos="6378"/>
+          <w:tab w:val="left" w:pos="7087"/>
+          <w:tab w:val="left" w:pos="7795"/>
+          <w:tab w:val="left" w:pos="8504"/>
+          <w:tab w:val="left" w:pos="9213"/>
+        </w:tabs>
+      </w:pPr>
+    </w:p>
+    <w:p>
+      <w:pPr>
+        <w:pStyle w:val="Body"/>
+        <w:tabs>
+          <w:tab w:val="left" w:pos="709"/>
+          <w:tab w:val="left" w:pos="1417"/>
+          <w:tab w:val="left" w:pos="2126"/>
+          <w:tab w:val="left" w:pos="2835"/>
+          <w:tab w:val="left" w:pos="3543"/>
+          <w:tab w:val="left" w:pos="4252"/>
+          <w:tab w:val="left" w:pos="4961"/>
+          <w:tab w:val="left" w:pos="5669"/>
+          <w:tab w:val="left" w:pos="6378"/>
+          <w:tab w:val="left" w:pos="7087"/>
+          <w:tab w:val="left" w:pos="7795"/>
+          <w:tab w:val="left" w:pos="8504"/>
+          <w:tab w:val="left" w:pos="9213"/>
+        </w:tabs>
+      </w:pPr>
+      <w:r>
+        <w:t>While designing this system, the following usability goals will be regarded as most important:</w:t>
+      </w:r>
+    </w:p>
+    <w:p>
+      <w:pPr>
+        <w:pStyle w:val="BodyBullet"/>
+        <w:numPr>
+          <w:ilvl w:val="0"/>
+          <w:numId w:val="11"/>
+        </w:numPr>
+        <w:tabs>
+          <w:tab w:val="left" w:pos="709"/>
+          <w:tab w:val="left" w:pos="1417"/>
+          <w:tab w:val="left" w:pos="2126"/>
+          <w:tab w:val="left" w:pos="2835"/>
+          <w:tab w:val="left" w:pos="3543"/>
+          <w:tab w:val="left" w:pos="4252"/>
+          <w:tab w:val="left" w:pos="4961"/>
+          <w:tab w:val="left" w:pos="5669"/>
+          <w:tab w:val="left" w:pos="6378"/>
+          <w:tab w:val="left" w:pos="7087"/>
+          <w:tab w:val="left" w:pos="7795"/>
+          <w:tab w:val="left" w:pos="8504"/>
+          <w:tab w:val="left" w:pos="9213"/>
+        </w:tabs>
+        <w:ind w:hanging="180"/>
+        <w:rPr>
+          <w:position w:val="-2"/>
+        </w:rPr>
+      </w:pPr>
+      <w:r>
+        <w:t xml:space="preserve">‘Effective to use’; the aim is to build a set of tools that effectively ‘solve the problem’. </w:t>
+      </w:r>
+    </w:p>
+    <w:p>
+      <w:pPr>
+        <w:pStyle w:val="BodyBullet"/>
+        <w:numPr>
+          <w:ilvl w:val="0"/>
+          <w:numId w:val="11"/>
+        </w:numPr>
+        <w:tabs>
+          <w:tab w:val="left" w:pos="709"/>
+          <w:tab w:val="left" w:pos="1417"/>
+          <w:tab w:val="left" w:pos="2126"/>
+          <w:tab w:val="left" w:pos="2835"/>
+          <w:tab w:val="left" w:pos="3543"/>
+          <w:tab w:val="left" w:pos="4252"/>
+          <w:tab w:val="left" w:pos="4961"/>
+          <w:tab w:val="left" w:pos="5669"/>
+          <w:tab w:val="left" w:pos="6378"/>
+          <w:tab w:val="left" w:pos="7087"/>
+          <w:tab w:val="left" w:pos="7795"/>
+          <w:tab w:val="left" w:pos="8504"/>
+          <w:tab w:val="left" w:pos="9213"/>
+        </w:tabs>
+        <w:ind w:hanging="180"/>
+        <w:rPr>
+          <w:position w:val="-2"/>
+        </w:rPr>
+      </w:pPr>
+      <w:r>
+        <w:t>‘Safe to use’; the aim is a system with low error rate and easy recovery.</w:t>
+      </w:r>
+    </w:p>
+    <w:p>
+      <w:pPr>
+        <w:pStyle w:val="BodyBullet"/>
+        <w:numPr>
+          <w:ilvl w:val="0"/>
+          <w:numId w:val="11"/>
+        </w:numPr>
+        <w:tabs>
+          <w:tab w:val="left" w:pos="709"/>
+          <w:tab w:val="left" w:pos="1417"/>
+          <w:tab w:val="left" w:pos="2126"/>
+          <w:tab w:val="left" w:pos="2835"/>
+          <w:tab w:val="left" w:pos="3543"/>
+          <w:tab w:val="left" w:pos="4252"/>
+          <w:tab w:val="left" w:pos="4961"/>
+          <w:tab w:val="left" w:pos="5669"/>
+          <w:tab w:val="left" w:pos="6378"/>
+          <w:tab w:val="left" w:pos="7087"/>
+          <w:tab w:val="left" w:pos="7795"/>
+          <w:tab w:val="left" w:pos="8504"/>
+          <w:tab w:val="left" w:pos="9213"/>
+        </w:tabs>
+        <w:ind w:hanging="180"/>
+        <w:rPr>
+          <w:position w:val="-2"/>
+        </w:rPr>
+      </w:pPr>
+      <w:r>
+        <w:t>‘Good utility’; the system will count with a very appropriate set of functions to aid the customer when dealing with obstacles in a runway.</w:t>
+      </w:r>
+    </w:p>
+    <w:p>
+      <w:pPr>
+        <w:pStyle w:val="BodyBullet"/>
+        <w:tabs>
+          <w:tab w:val="left" w:pos="709"/>
+          <w:tab w:val="left" w:pos="1417"/>
+          <w:tab w:val="left" w:pos="2126"/>
+          <w:tab w:val="left" w:pos="2835"/>
+          <w:tab w:val="left" w:pos="3543"/>
+          <w:tab w:val="left" w:pos="4252"/>
+          <w:tab w:val="left" w:pos="4961"/>
+          <w:tab w:val="left" w:pos="5669"/>
+          <w:tab w:val="left" w:pos="6378"/>
+          <w:tab w:val="left" w:pos="7087"/>
+          <w:tab w:val="left" w:pos="7795"/>
+          <w:tab w:val="left" w:pos="8504"/>
+          <w:tab w:val="left" w:pos="9213"/>
+        </w:tabs>
+      </w:pPr>
+    </w:p>
+    <w:p>
+      <w:pPr>
+        <w:pStyle w:val="BodyBullet"/>
+        <w:tabs>
+          <w:tab w:val="left" w:pos="709"/>
+          <w:tab w:val="left" w:pos="1417"/>
+          <w:tab w:val="left" w:pos="2126"/>
+          <w:tab w:val="left" w:pos="2835"/>
+          <w:tab w:val="left" w:pos="3543"/>
+          <w:tab w:val="left" w:pos="4252"/>
+          <w:tab w:val="left" w:pos="4961"/>
+          <w:tab w:val="left" w:pos="5669"/>
+          <w:tab w:val="left" w:pos="6378"/>
+          <w:tab w:val="left" w:pos="7087"/>
+          <w:tab w:val="left" w:pos="7795"/>
+          <w:tab w:val="left" w:pos="8504"/>
+          <w:tab w:val="left" w:pos="9213"/>
+        </w:tabs>
+      </w:pPr>
+      <w:r>
+        <w:t xml:space="preserve">The system assumes a set of users familiarized with the concepts that they will be exposed to, including CAA’s (UK Civil Aviation Authority) rules and regulations, runway </w:t>
+      </w:r>
+      <w:proofErr w:type="spellStart"/>
+      <w:r>
+        <w:t>redeclaration</w:t>
+      </w:r>
+      <w:proofErr w:type="spellEnd"/>
+      <w:r>
+        <w:t xml:space="preserve">, and runway parameters, including TORA (Take-off run available), ASDA (Accelerate Stop Distance Available), TODA (Take-Off Distance Available) and LDA (Landing Distance Available). </w:t>
+      </w:r>
+    </w:p>
+    <w:p>
+      <w:pPr>
+        <w:pStyle w:val="BodyBullet"/>
+        <w:tabs>
+          <w:tab w:val="left" w:pos="709"/>
+          <w:tab w:val="left" w:pos="1417"/>
+          <w:tab w:val="left" w:pos="2126"/>
+          <w:tab w:val="left" w:pos="2835"/>
+          <w:tab w:val="left" w:pos="3543"/>
+          <w:tab w:val="left" w:pos="4252"/>
+          <w:tab w:val="left" w:pos="4961"/>
+          <w:tab w:val="left" w:pos="5669"/>
+          <w:tab w:val="left" w:pos="6378"/>
+          <w:tab w:val="left" w:pos="7087"/>
+          <w:tab w:val="left" w:pos="7795"/>
+          <w:tab w:val="left" w:pos="8504"/>
+          <w:tab w:val="left" w:pos="9213"/>
+        </w:tabs>
+      </w:pPr>
+    </w:p>
+    <w:p>
+      <w:pPr>
+        <w:pStyle w:val="BodyBullet"/>
+        <w:tabs>
+          <w:tab w:val="left" w:pos="709"/>
+          <w:tab w:val="left" w:pos="1417"/>
+          <w:tab w:val="left" w:pos="2126"/>
+          <w:tab w:val="left" w:pos="2835"/>
+          <w:tab w:val="left" w:pos="3543"/>
+          <w:tab w:val="left" w:pos="4252"/>
+          <w:tab w:val="left" w:pos="4961"/>
+          <w:tab w:val="left" w:pos="5669"/>
+          <w:tab w:val="left" w:pos="6378"/>
+          <w:tab w:val="left" w:pos="7087"/>
+          <w:tab w:val="left" w:pos="7795"/>
+          <w:tab w:val="left" w:pos="8504"/>
+          <w:tab w:val="left" w:pos="9213"/>
+        </w:tabs>
+      </w:pPr>
+      <w:r>
+        <w:t xml:space="preserve">With the aid of this software product, rapid indication of the effects of an obstruction can be obtained and used to decide if operations in the runway can continue and if performing the </w:t>
+      </w:r>
+      <w:proofErr w:type="gramStart"/>
+      <w:r>
+        <w:t>manual</w:t>
+      </w:r>
+      <w:proofErr w:type="gramEnd"/>
+      <w:r>
+        <w:t xml:space="preserve"> calculations is worthwhile.</w:t>
+      </w:r>
+    </w:p>
+    <w:p>
+      <w:pPr>
+        <w:spacing w:line="240" w:lineRule="auto"/>
         <w:sectPr>
           <w:pgSz w:w="12240" w:h="15840"/>
           <w:pgMar w:top="1134" w:right="1134" w:bottom="1693" w:left="1134" w:header="0" w:footer="1134" w:gutter="0"/>
@@ -2570,22 +3122,23 @@
           <w:docGrid w:linePitch="312" w:charSpace="-2049"/>
         </w:sectPr>
       </w:pPr>
-      <w:r>
-        <w:t>UML such as class diagram</w:t>
-      </w:r>
     </w:p>
     <w:p>
       <w:pPr>
         <w:pStyle w:val="Heading1"/>
-      </w:pPr>
-      <w:bookmarkStart w:id="9" w:name="_Toc322857665"/>
+        <w:spacing w:line="240" w:lineRule="auto"/>
+      </w:pPr>
+      <w:bookmarkStart w:id="10" w:name="_Toc322866884"/>
       <w:r>
         <w:lastRenderedPageBreak/>
         <w:t>3 Testing</w:t>
       </w:r>
-      <w:bookmarkEnd w:id="9"/>
-    </w:p>
-    <w:p>
+      <w:bookmarkEnd w:id="10"/>
+    </w:p>
+    <w:p>
+      <w:pPr>
+        <w:spacing w:line="240" w:lineRule="auto"/>
+      </w:pPr>
       <w:r>
         <w:t>Testing is</w:t>
       </w:r>
@@ -2614,14 +3167,18 @@
     <w:p>
       <w:pPr>
         <w:pStyle w:val="Heading2"/>
-      </w:pPr>
-      <w:bookmarkStart w:id="10" w:name="_Toc322857666"/>
+        <w:spacing w:line="240" w:lineRule="auto"/>
+      </w:pPr>
+      <w:bookmarkStart w:id="11" w:name="_Toc322866885"/>
       <w:r>
         <w:t>3.1 Test Plan</w:t>
       </w:r>
-      <w:bookmarkEnd w:id="10"/>
-    </w:p>
-    <w:p>
+      <w:bookmarkEnd w:id="11"/>
+    </w:p>
+    <w:p>
+      <w:pPr>
+        <w:spacing w:line="240" w:lineRule="auto"/>
+      </w:pPr>
       <w:r>
         <w:t>Our testing has been b</w:t>
       </w:r>
@@ -2636,6 +3193,7 @@
           <w:ilvl w:val="0"/>
           <w:numId w:val="20"/>
         </w:numPr>
+        <w:spacing w:line="240" w:lineRule="auto"/>
       </w:pPr>
       <w:r>
         <w:rPr>
@@ -2654,6 +3212,9 @@
       </w:r>
       <w:r>
         <w:t xml:space="preserve"> authors of each class. Normal, Boundary and Error data shall be used to ensure that each class does what is expected.</w:t>
+      </w:r>
+      <w:r>
+        <w:t xml:space="preserve"> The unit testing will focus mainly on the Model as the rest of the application assumes it is functionally correct.</w:t>
       </w:r>
     </w:p>
     <w:p>
@@ -2663,6 +3224,7 @@
           <w:ilvl w:val="0"/>
           <w:numId w:val="20"/>
         </w:numPr>
+        <w:spacing w:line="240" w:lineRule="auto"/>
       </w:pPr>
       <w:r>
         <w:rPr>
@@ -2684,6 +3246,7 @@
           <w:ilvl w:val="0"/>
           <w:numId w:val="20"/>
         </w:numPr>
+        <w:spacing w:line="240" w:lineRule="auto"/>
       </w:pPr>
       <w:r>
         <w:rPr>
@@ -2705,72 +3268,73 @@
           <w:ilvl w:val="0"/>
           <w:numId w:val="20"/>
         </w:numPr>
+        <w:spacing w:line="240" w:lineRule="auto"/>
       </w:pPr>
       <w:r>
         <w:rPr>
           <w:b/>
         </w:rPr>
-        <w:t xml:space="preserve">User Acceptance </w:t>
-      </w:r>
+        <w:t>User Acceptance testing</w:t>
+      </w:r>
+      <w:r>
+        <w:t xml:space="preserve"> </w:t>
+      </w:r>
+      <w:r>
+        <w:t xml:space="preserve">- This </w:t>
+      </w:r>
+      <w:r>
+        <w:t xml:space="preserve">will come last and will ensure that the application meets the requirements of the User. The program shall be black box tested against the </w:t>
+      </w:r>
+      <w:r>
+        <w:t>requirements</w:t>
+      </w:r>
+      <w:r>
+        <w:t>.</w:t>
+      </w:r>
+    </w:p>
+    <w:p>
+      <w:pPr>
+        <w:pStyle w:val="Heading2"/>
+        <w:spacing w:line="240" w:lineRule="auto"/>
+      </w:pPr>
+      <w:bookmarkStart w:id="12" w:name="_Toc322866886"/>
+      <w:r>
+        <w:t xml:space="preserve">3.2 </w:t>
+      </w:r>
+      <w:r>
+        <w:t>Test Report</w:t>
+      </w:r>
+      <w:bookmarkEnd w:id="12"/>
+    </w:p>
+    <w:p>
+      <w:pPr>
+        <w:spacing w:line="240" w:lineRule="auto"/>
+      </w:pPr>
       <w:proofErr w:type="gramStart"/>
       <w:r>
-        <w:rPr>
-          <w:b/>
-        </w:rPr>
-        <w:t>testing</w:t>
+        <w:t>Partial test report including a good representative selection of test results, including UAT.</w:t>
+      </w:r>
+      <w:proofErr w:type="gramEnd"/>
+      <w:r>
+        <w:t xml:space="preserve"> We understand that it is difficult to complete your testing by this date but expect coverage of at least 75% of plan. Ideally, this and the test plan will be combined in tabular format.</w:t>
+      </w:r>
+    </w:p>
+    <w:p>
+      <w:pPr>
+        <w:spacing w:line="240" w:lineRule="auto"/>
+      </w:pPr>
+      <w:r>
+        <w:t>A table might look like</w:t>
+      </w:r>
+      <w:r>
+        <w:t xml:space="preserve">, this one doesn’t have any legs </w:t>
+      </w:r>
+      <w:r>
+        <w:sym w:font="Wingdings" w:char="F04C"/>
       </w:r>
       <w:r>
         <w:t xml:space="preserve"> </w:t>
       </w:r>
-      <w:r>
-        <w:t xml:space="preserve"> -</w:t>
-      </w:r>
-      <w:proofErr w:type="gramEnd"/>
-      <w:r>
-        <w:t xml:space="preserve"> This </w:t>
-      </w:r>
-      <w:r>
-        <w:t>will come last and will ensure that the application meets the requirements of the User. The program shall be black box tested against the specification.</w:t>
-      </w:r>
-      <w:bookmarkStart w:id="11" w:name="_Toc322857668"/>
-    </w:p>
-    <w:p>
-      <w:pPr>
-        <w:pStyle w:val="Heading2"/>
-      </w:pPr>
-      <w:r>
-        <w:t xml:space="preserve">3.2 </w:t>
-      </w:r>
-      <w:r>
-        <w:t>Test Report</w:t>
-      </w:r>
-      <w:bookmarkEnd w:id="11"/>
-    </w:p>
-    <w:p>
-      <w:proofErr w:type="gramStart"/>
-      <w:r>
-        <w:t>Partial test report including a good representative selection of test results, including UAT.</w:t>
-      </w:r>
-      <w:proofErr w:type="gramEnd"/>
-      <w:r>
-        <w:t xml:space="preserve"> We understand that it is difficult to complete your testing by this date but expect coverage of at least 75% of plan. Ideally, this and the test plan will be combined in tabular format.</w:t>
-      </w:r>
-    </w:p>
-    <w:p>
-      <w:r>
-        <w:t>A table might look like</w:t>
-      </w:r>
-      <w:r>
-        <w:t xml:space="preserve">, this one doesn’t have any legs </w:t>
-      </w:r>
-      <w:r>
-        <w:sym w:font="Wingdings" w:char="F04C"/>
-      </w:r>
-      <w:r>
-        <w:t xml:space="preserve"> </w:t>
-      </w:r>
-      <w:bookmarkStart w:id="12" w:name="_GoBack"/>
-      <w:bookmarkEnd w:id="12"/>
       <w:r>
         <w:t>:</w:t>
       </w:r>
@@ -3154,10 +3718,19 @@
         </w:tc>
       </w:tr>
     </w:tbl>
-    <w:p/>
-    <w:p/>
-    <w:p>
-      <w:pPr>
+    <w:p>
+      <w:pPr>
+        <w:spacing w:line="240" w:lineRule="auto"/>
+      </w:pPr>
+    </w:p>
+    <w:p>
+      <w:pPr>
+        <w:spacing w:line="240" w:lineRule="auto"/>
+      </w:pPr>
+    </w:p>
+    <w:p>
+      <w:pPr>
+        <w:spacing w:line="240" w:lineRule="auto"/>
         <w:sectPr>
           <w:pgSz w:w="12240" w:h="15840"/>
           <w:pgMar w:top="1134" w:right="1134" w:bottom="1693" w:left="1134" w:header="0" w:footer="1134" w:gutter="0"/>
@@ -3170,452 +3743,72 @@
     <w:p>
       <w:pPr>
         <w:pStyle w:val="Heading1"/>
+        <w:spacing w:line="240" w:lineRule="auto"/>
+      </w:pPr>
+      <w:bookmarkStart w:id="13" w:name="_Toc322866887"/>
+      <w:r>
         <w:rPr>
           <w:lang w:eastAsia="zh-TW"/>
         </w:rPr>
-      </w:pPr>
-      <w:bookmarkStart w:id="13" w:name="_Toc322857669"/>
-      <w:r>
-        <w:rPr>
-          <w:rFonts w:hint="eastAsia"/>
-          <w:lang w:eastAsia="zh-TW"/>
-        </w:rPr>
         <w:lastRenderedPageBreak/>
-        <w:t>4 HCI</w:t>
+        <w:t>4</w:t>
+      </w:r>
+      <w:r>
+        <w:t xml:space="preserve"> Screenshots</w:t>
       </w:r>
       <w:bookmarkEnd w:id="13"/>
-    </w:p>
-    <w:p>
-      <w:pPr>
-        <w:rPr>
-          <w:lang w:eastAsia="zh-TW"/>
-        </w:rPr>
-      </w:pPr>
-    </w:p>
-    <w:p>
-      <w:pPr>
-        <w:pStyle w:val="Body"/>
-        <w:tabs>
-          <w:tab w:val="left" w:pos="709"/>
-          <w:tab w:val="left" w:pos="1417"/>
-          <w:tab w:val="left" w:pos="2126"/>
-          <w:tab w:val="left" w:pos="2835"/>
-          <w:tab w:val="left" w:pos="3543"/>
-          <w:tab w:val="left" w:pos="4252"/>
-          <w:tab w:val="left" w:pos="4961"/>
-          <w:tab w:val="left" w:pos="5669"/>
-          <w:tab w:val="left" w:pos="6378"/>
-          <w:tab w:val="left" w:pos="7087"/>
-          <w:tab w:val="left" w:pos="7795"/>
-          <w:tab w:val="left" w:pos="8504"/>
-          <w:tab w:val="left" w:pos="9213"/>
-        </w:tabs>
-        <w:rPr>
-          <w:b/>
-          <w:i/>
-        </w:rPr>
-      </w:pPr>
-      <w:r>
-        <w:rPr>
-          <w:rFonts w:eastAsiaTheme="minorEastAsia" w:hint="eastAsia"/>
-          <w:b/>
-          <w:i/>
-        </w:rPr>
-        <w:t xml:space="preserve">4.1 </w:t>
-      </w:r>
-      <w:r>
-        <w:rPr>
-          <w:b/>
-          <w:i/>
-        </w:rPr>
-        <w:t>Conceptual Model.</w:t>
-      </w:r>
-    </w:p>
-    <w:p>
-      <w:pPr>
-        <w:pStyle w:val="Body"/>
-        <w:tabs>
-          <w:tab w:val="left" w:pos="709"/>
-          <w:tab w:val="left" w:pos="1417"/>
-          <w:tab w:val="left" w:pos="2126"/>
-          <w:tab w:val="left" w:pos="2835"/>
-          <w:tab w:val="left" w:pos="3543"/>
-          <w:tab w:val="left" w:pos="4252"/>
-          <w:tab w:val="left" w:pos="4961"/>
-          <w:tab w:val="left" w:pos="5669"/>
-          <w:tab w:val="left" w:pos="6378"/>
-          <w:tab w:val="left" w:pos="7087"/>
-          <w:tab w:val="left" w:pos="7795"/>
-          <w:tab w:val="left" w:pos="8504"/>
-          <w:tab w:val="left" w:pos="9213"/>
-        </w:tabs>
-      </w:pPr>
-    </w:p>
-    <w:p>
-      <w:pPr>
-        <w:pStyle w:val="Body"/>
-        <w:tabs>
-          <w:tab w:val="left" w:pos="709"/>
-          <w:tab w:val="left" w:pos="1417"/>
-          <w:tab w:val="left" w:pos="2126"/>
-          <w:tab w:val="left" w:pos="2835"/>
-          <w:tab w:val="left" w:pos="3543"/>
-          <w:tab w:val="left" w:pos="4252"/>
-          <w:tab w:val="left" w:pos="4961"/>
-          <w:tab w:val="left" w:pos="5669"/>
-          <w:tab w:val="left" w:pos="6378"/>
-          <w:tab w:val="left" w:pos="7087"/>
-          <w:tab w:val="left" w:pos="7795"/>
-          <w:tab w:val="left" w:pos="8504"/>
-          <w:tab w:val="left" w:pos="9213"/>
-        </w:tabs>
-      </w:pPr>
-      <w:r>
-        <w:t xml:space="preserve">This software product will provide visual and graphical tools to recalculate and present revised runway parameters, visualizations and summarized calculations to the customer, given and obstacle located in it.  </w:t>
-      </w:r>
-    </w:p>
-    <w:p>
-      <w:pPr>
-        <w:pStyle w:val="Body"/>
-        <w:tabs>
-          <w:tab w:val="left" w:pos="709"/>
-          <w:tab w:val="left" w:pos="1417"/>
-          <w:tab w:val="left" w:pos="2126"/>
-          <w:tab w:val="left" w:pos="2835"/>
-          <w:tab w:val="left" w:pos="3543"/>
-          <w:tab w:val="left" w:pos="4252"/>
-          <w:tab w:val="left" w:pos="4961"/>
-          <w:tab w:val="left" w:pos="5669"/>
-          <w:tab w:val="left" w:pos="6378"/>
-          <w:tab w:val="left" w:pos="7087"/>
-          <w:tab w:val="left" w:pos="7795"/>
-          <w:tab w:val="left" w:pos="8504"/>
-          <w:tab w:val="left" w:pos="9213"/>
-        </w:tabs>
-      </w:pPr>
-    </w:p>
-    <w:p>
-      <w:pPr>
-        <w:pStyle w:val="Body"/>
-        <w:tabs>
-          <w:tab w:val="left" w:pos="709"/>
-          <w:tab w:val="left" w:pos="1417"/>
-          <w:tab w:val="left" w:pos="2126"/>
-          <w:tab w:val="left" w:pos="2835"/>
-          <w:tab w:val="left" w:pos="3543"/>
-          <w:tab w:val="left" w:pos="4252"/>
-          <w:tab w:val="left" w:pos="4961"/>
-          <w:tab w:val="left" w:pos="5669"/>
-          <w:tab w:val="left" w:pos="6378"/>
-          <w:tab w:val="left" w:pos="7087"/>
-          <w:tab w:val="left" w:pos="7795"/>
-          <w:tab w:val="left" w:pos="8504"/>
-          <w:tab w:val="left" w:pos="9213"/>
-        </w:tabs>
-      </w:pPr>
-      <w:r>
-        <w:t>This team will take advantage of the widely known components of Java’s Graphical User Interface libraries and their high affordance and ease of use (e.g. drop down menus, menu bars, buttons, text areas, etc.) and allowing focus on those considered as the main usability goals.</w:t>
-      </w:r>
-    </w:p>
-    <w:p>
-      <w:pPr>
-        <w:pStyle w:val="Body"/>
-        <w:tabs>
-          <w:tab w:val="left" w:pos="709"/>
-          <w:tab w:val="left" w:pos="1417"/>
-          <w:tab w:val="left" w:pos="2126"/>
-          <w:tab w:val="left" w:pos="2835"/>
-          <w:tab w:val="left" w:pos="3543"/>
-          <w:tab w:val="left" w:pos="4252"/>
-          <w:tab w:val="left" w:pos="4961"/>
-          <w:tab w:val="left" w:pos="5669"/>
-          <w:tab w:val="left" w:pos="6378"/>
-          <w:tab w:val="left" w:pos="7087"/>
-          <w:tab w:val="left" w:pos="7795"/>
-          <w:tab w:val="left" w:pos="8504"/>
-          <w:tab w:val="left" w:pos="9213"/>
-        </w:tabs>
-      </w:pPr>
-    </w:p>
-    <w:p>
-      <w:pPr>
-        <w:pStyle w:val="Body"/>
-        <w:tabs>
-          <w:tab w:val="left" w:pos="709"/>
-          <w:tab w:val="left" w:pos="1417"/>
-          <w:tab w:val="left" w:pos="2126"/>
-          <w:tab w:val="left" w:pos="2835"/>
-          <w:tab w:val="left" w:pos="3543"/>
-          <w:tab w:val="left" w:pos="4252"/>
-          <w:tab w:val="left" w:pos="4961"/>
-          <w:tab w:val="left" w:pos="5669"/>
-          <w:tab w:val="left" w:pos="6378"/>
-          <w:tab w:val="left" w:pos="7087"/>
-          <w:tab w:val="left" w:pos="7795"/>
-          <w:tab w:val="left" w:pos="8504"/>
-          <w:tab w:val="left" w:pos="9213"/>
-        </w:tabs>
-      </w:pPr>
-      <w:r>
-        <w:t>While designing this system, the following usability goals will be regarded as most important:</w:t>
-      </w:r>
-    </w:p>
-    <w:p>
-      <w:pPr>
-        <w:pStyle w:val="BodyBullet"/>
-        <w:numPr>
-          <w:ilvl w:val="0"/>
-          <w:numId w:val="11"/>
-        </w:numPr>
-        <w:tabs>
-          <w:tab w:val="left" w:pos="709"/>
-          <w:tab w:val="left" w:pos="1417"/>
-          <w:tab w:val="left" w:pos="2126"/>
-          <w:tab w:val="left" w:pos="2835"/>
-          <w:tab w:val="left" w:pos="3543"/>
-          <w:tab w:val="left" w:pos="4252"/>
-          <w:tab w:val="left" w:pos="4961"/>
-          <w:tab w:val="left" w:pos="5669"/>
-          <w:tab w:val="left" w:pos="6378"/>
-          <w:tab w:val="left" w:pos="7087"/>
-          <w:tab w:val="left" w:pos="7795"/>
-          <w:tab w:val="left" w:pos="8504"/>
-          <w:tab w:val="left" w:pos="9213"/>
-        </w:tabs>
-        <w:ind w:hanging="180"/>
-        <w:rPr>
-          <w:position w:val="-2"/>
-        </w:rPr>
-      </w:pPr>
-      <w:r>
-        <w:t xml:space="preserve">‘Effective to use’; the aim is to build a set of tools that effectively ‘solve the problem’. </w:t>
-      </w:r>
-    </w:p>
-    <w:p>
-      <w:pPr>
-        <w:pStyle w:val="BodyBullet"/>
-        <w:numPr>
-          <w:ilvl w:val="0"/>
-          <w:numId w:val="11"/>
-        </w:numPr>
-        <w:tabs>
-          <w:tab w:val="left" w:pos="709"/>
-          <w:tab w:val="left" w:pos="1417"/>
-          <w:tab w:val="left" w:pos="2126"/>
-          <w:tab w:val="left" w:pos="2835"/>
-          <w:tab w:val="left" w:pos="3543"/>
-          <w:tab w:val="left" w:pos="4252"/>
-          <w:tab w:val="left" w:pos="4961"/>
-          <w:tab w:val="left" w:pos="5669"/>
-          <w:tab w:val="left" w:pos="6378"/>
-          <w:tab w:val="left" w:pos="7087"/>
-          <w:tab w:val="left" w:pos="7795"/>
-          <w:tab w:val="left" w:pos="8504"/>
-          <w:tab w:val="left" w:pos="9213"/>
-        </w:tabs>
-        <w:ind w:hanging="180"/>
-        <w:rPr>
-          <w:position w:val="-2"/>
-        </w:rPr>
-      </w:pPr>
-      <w:r>
-        <w:t>‘Safe to use’; the aim is a system with low error rate and easy recovery.</w:t>
-      </w:r>
-    </w:p>
-    <w:p>
-      <w:pPr>
-        <w:pStyle w:val="BodyBullet"/>
-        <w:numPr>
-          <w:ilvl w:val="0"/>
-          <w:numId w:val="11"/>
-        </w:numPr>
-        <w:tabs>
-          <w:tab w:val="left" w:pos="709"/>
-          <w:tab w:val="left" w:pos="1417"/>
-          <w:tab w:val="left" w:pos="2126"/>
-          <w:tab w:val="left" w:pos="2835"/>
-          <w:tab w:val="left" w:pos="3543"/>
-          <w:tab w:val="left" w:pos="4252"/>
-          <w:tab w:val="left" w:pos="4961"/>
-          <w:tab w:val="left" w:pos="5669"/>
-          <w:tab w:val="left" w:pos="6378"/>
-          <w:tab w:val="left" w:pos="7087"/>
-          <w:tab w:val="left" w:pos="7795"/>
-          <w:tab w:val="left" w:pos="8504"/>
-          <w:tab w:val="left" w:pos="9213"/>
-        </w:tabs>
-        <w:ind w:hanging="180"/>
-        <w:rPr>
-          <w:position w:val="-2"/>
-        </w:rPr>
-      </w:pPr>
-      <w:r>
-        <w:t>‘Good utility’; the system will count with a very appropriate set of functions to aid the customer when dealing with obstacles in a runway.</w:t>
-      </w:r>
-    </w:p>
-    <w:p>
-      <w:pPr>
-        <w:pStyle w:val="BodyBullet"/>
-        <w:tabs>
-          <w:tab w:val="left" w:pos="709"/>
-          <w:tab w:val="left" w:pos="1417"/>
-          <w:tab w:val="left" w:pos="2126"/>
-          <w:tab w:val="left" w:pos="2835"/>
-          <w:tab w:val="left" w:pos="3543"/>
-          <w:tab w:val="left" w:pos="4252"/>
-          <w:tab w:val="left" w:pos="4961"/>
-          <w:tab w:val="left" w:pos="5669"/>
-          <w:tab w:val="left" w:pos="6378"/>
-          <w:tab w:val="left" w:pos="7087"/>
-          <w:tab w:val="left" w:pos="7795"/>
-          <w:tab w:val="left" w:pos="8504"/>
-          <w:tab w:val="left" w:pos="9213"/>
-        </w:tabs>
-      </w:pPr>
-    </w:p>
-    <w:p>
-      <w:pPr>
-        <w:pStyle w:val="BodyBullet"/>
-        <w:tabs>
-          <w:tab w:val="left" w:pos="709"/>
-          <w:tab w:val="left" w:pos="1417"/>
-          <w:tab w:val="left" w:pos="2126"/>
-          <w:tab w:val="left" w:pos="2835"/>
-          <w:tab w:val="left" w:pos="3543"/>
-          <w:tab w:val="left" w:pos="4252"/>
-          <w:tab w:val="left" w:pos="4961"/>
-          <w:tab w:val="left" w:pos="5669"/>
-          <w:tab w:val="left" w:pos="6378"/>
-          <w:tab w:val="left" w:pos="7087"/>
-          <w:tab w:val="left" w:pos="7795"/>
-          <w:tab w:val="left" w:pos="8504"/>
-          <w:tab w:val="left" w:pos="9213"/>
-        </w:tabs>
-      </w:pPr>
-      <w:r>
-        <w:t xml:space="preserve">The system assumes a set of users familiarized with the concepts that they will be exposed to, including CAA’s (UK Civil Aviation Authority) rules and regulations, runway </w:t>
-      </w:r>
-      <w:proofErr w:type="spellStart"/>
-      <w:r>
-        <w:t>redeclaration</w:t>
-      </w:r>
-      <w:proofErr w:type="spellEnd"/>
-      <w:r>
-        <w:t xml:space="preserve">, and runway parameters, including TORA (Take-off run available), ASDA (Accelerate Stop Distance Available), TODA (Take-Off Distance Available) and LDA (Landing Distance Available). </w:t>
-      </w:r>
-    </w:p>
-    <w:p>
-      <w:pPr>
-        <w:pStyle w:val="BodyBullet"/>
-        <w:tabs>
-          <w:tab w:val="left" w:pos="709"/>
-          <w:tab w:val="left" w:pos="1417"/>
-          <w:tab w:val="left" w:pos="2126"/>
-          <w:tab w:val="left" w:pos="2835"/>
-          <w:tab w:val="left" w:pos="3543"/>
-          <w:tab w:val="left" w:pos="4252"/>
-          <w:tab w:val="left" w:pos="4961"/>
-          <w:tab w:val="left" w:pos="5669"/>
-          <w:tab w:val="left" w:pos="6378"/>
-          <w:tab w:val="left" w:pos="7087"/>
-          <w:tab w:val="left" w:pos="7795"/>
-          <w:tab w:val="left" w:pos="8504"/>
-          <w:tab w:val="left" w:pos="9213"/>
-        </w:tabs>
-      </w:pPr>
-    </w:p>
-    <w:p>
-      <w:pPr>
-        <w:pStyle w:val="BodyBullet"/>
-        <w:tabs>
-          <w:tab w:val="left" w:pos="709"/>
-          <w:tab w:val="left" w:pos="1417"/>
-          <w:tab w:val="left" w:pos="2126"/>
-          <w:tab w:val="left" w:pos="2835"/>
-          <w:tab w:val="left" w:pos="3543"/>
-          <w:tab w:val="left" w:pos="4252"/>
-          <w:tab w:val="left" w:pos="4961"/>
-          <w:tab w:val="left" w:pos="5669"/>
-          <w:tab w:val="left" w:pos="6378"/>
-          <w:tab w:val="left" w:pos="7087"/>
-          <w:tab w:val="left" w:pos="7795"/>
-          <w:tab w:val="left" w:pos="8504"/>
-          <w:tab w:val="left" w:pos="9213"/>
-        </w:tabs>
-      </w:pPr>
-      <w:r>
-        <w:t>With the aid of this software product, rapid indication of the effects of an obstruction can be obtained and used to decide if operations in the runway can continue and if performing the manual calculations is worthwhile.</w:t>
-      </w:r>
-    </w:p>
-    <w:p>
-      <w:pPr>
-        <w:pStyle w:val="BodyBullet"/>
-        <w:tabs>
-          <w:tab w:val="left" w:pos="709"/>
-          <w:tab w:val="left" w:pos="1417"/>
-          <w:tab w:val="left" w:pos="2126"/>
-          <w:tab w:val="left" w:pos="2835"/>
-          <w:tab w:val="left" w:pos="3543"/>
-          <w:tab w:val="left" w:pos="4252"/>
-          <w:tab w:val="left" w:pos="4961"/>
-          <w:tab w:val="left" w:pos="5669"/>
-          <w:tab w:val="left" w:pos="6378"/>
-          <w:tab w:val="left" w:pos="7087"/>
-          <w:tab w:val="left" w:pos="7795"/>
-          <w:tab w:val="left" w:pos="8504"/>
-          <w:tab w:val="left" w:pos="9213"/>
-        </w:tabs>
-      </w:pPr>
-    </w:p>
-    <w:p>
-      <w:pPr>
-        <w:rPr>
-          <w:lang w:val="en-US" w:eastAsia="zh-TW"/>
-        </w:rPr>
-      </w:pPr>
-    </w:p>
-    <w:p>
-      <w:pPr>
-        <w:rPr>
-          <w:rFonts w:ascii="Arial" w:eastAsiaTheme="majorEastAsia" w:hAnsi="Arial" w:cstheme="majorBidi"/>
-          <w:b/>
-          <w:bCs/>
-          <w:sz w:val="32"/>
-          <w:szCs w:val="28"/>
-          <w:lang w:eastAsia="zh-TW"/>
-        </w:rPr>
-      </w:pPr>
-      <w:r>
-        <w:rPr>
-          <w:lang w:eastAsia="zh-TW"/>
-        </w:rPr>
-        <w:br w:type="page"/>
-      </w:r>
-    </w:p>
-    <w:p>
-      <w:pPr>
-        <w:pStyle w:val="Heading1"/>
-      </w:pPr>
-      <w:bookmarkStart w:id="14" w:name="_Toc322857670"/>
-      <w:r>
-        <w:rPr>
-          <w:rFonts w:hint="eastAsia"/>
-          <w:lang w:eastAsia="zh-TW"/>
-        </w:rPr>
-        <w:lastRenderedPageBreak/>
-        <w:t>5</w:t>
-      </w:r>
-      <w:r>
-        <w:t xml:space="preserve"> Screenshots</w:t>
-      </w:r>
-      <w:bookmarkEnd w:id="14"/>
     </w:p>
     <w:p>
       <w:pPr>
         <w:tabs>
           <w:tab w:val="left" w:pos="720"/>
         </w:tabs>
-        <w:spacing w:line="100" w:lineRule="atLeast"/>
+        <w:spacing w:line="240" w:lineRule="auto"/>
+        <w:rPr>
+          <w:color w:val="FF0000"/>
+        </w:rPr>
+      </w:pPr>
+      <w:r>
+        <w:rPr>
+          <w:color w:val="FF0000"/>
+        </w:rPr>
+        <w:t xml:space="preserve">This section has been flagged for renaming. The final document shall include this section as a short narrative, possibly integrated into the rest of the </w:t>
+      </w:r>
+      <w:proofErr w:type="gramStart"/>
+      <w:r>
+        <w:rPr>
+          <w:color w:val="FF0000"/>
+        </w:rPr>
+        <w:t>document, that</w:t>
+      </w:r>
+      <w:proofErr w:type="gramEnd"/>
+      <w:r>
+        <w:rPr>
+          <w:color w:val="FF0000"/>
+        </w:rPr>
+        <w:t xml:space="preserve"> will reference </w:t>
+      </w:r>
+      <w:proofErr w:type="spellStart"/>
+      <w:r>
+        <w:rPr>
+          <w:color w:val="FF0000"/>
+        </w:rPr>
+        <w:t>screenies</w:t>
+      </w:r>
+      <w:proofErr w:type="spellEnd"/>
+      <w:r>
+        <w:rPr>
+          <w:color w:val="FF0000"/>
+        </w:rPr>
+        <w:t xml:space="preserve"> in the appendix.</w:t>
+      </w:r>
+    </w:p>
+    <w:p>
+      <w:pPr>
+        <w:tabs>
+          <w:tab w:val="left" w:pos="720"/>
+        </w:tabs>
+        <w:spacing w:line="240" w:lineRule="auto"/>
       </w:pPr>
       <w:proofErr w:type="gramStart"/>
       <w:r>
@@ -3684,7 +3877,7 @@
       <w:rPr>
         <w:noProof/>
       </w:rPr>
-      <w:t>7</w:t>
+      <w:t>4</w:t>
     </w:r>
     <w:r>
       <w:fldChar w:fldCharType="end"/>
@@ -3723,6 +3916,30 @@
       <w:r>
         <w:continuationSeparator/>
       </w:r>
+    </w:p>
+  </w:footnote>
+  <w:footnote w:id="1">
+    <w:p>
+      <w:pPr>
+        <w:pStyle w:val="FootnoteText"/>
+      </w:pPr>
+      <w:r>
+        <w:rPr>
+          <w:rStyle w:val="FootnoteReference"/>
+        </w:rPr>
+        <w:footnoteRef/>
+      </w:r>
+      <w:r>
+        <w:t xml:space="preserve"> Can be found at </w:t>
+      </w:r>
+      <w:hyperlink r:id="rId1" w:history="1">
+        <w:r>
+          <w:rPr>
+            <w:rStyle w:val="Hyperlink"/>
+          </w:rPr>
+          <w:t>www.smartsheet.com</w:t>
+        </w:r>
+      </w:hyperlink>
     </w:p>
   </w:footnote>
 </w:footnotes>
@@ -3763,7 +3980,7 @@
       <w:t xml:space="preserve">ev. </w:t>
     </w:r>
     <w:r>
-      <w:t>1</w:t>
+      <w:t>4</w:t>
     </w:r>
     <w:r>
       <w:t xml:space="preserve"> </w:t>
@@ -4839,6 +5056,119 @@
     </w:lvl>
   </w:abstractNum>
   <w:abstractNum w:abstractNumId="10">
+    <w:nsid w:val="34376891"/>
+    <w:multiLevelType w:val="multilevel"/>
+    <w:tmpl w:val="90FA6430"/>
+    <w:lvl w:ilvl="0">
+      <w:start w:val="1"/>
+      <w:numFmt w:val="decimal"/>
+      <w:lvlText w:val="%1"/>
+      <w:lvlJc w:val="left"/>
+      <w:pPr>
+        <w:ind w:left="465" w:hanging="465"/>
+      </w:pPr>
+      <w:rPr>
+        <w:rFonts w:hint="default"/>
+      </w:rPr>
+    </w:lvl>
+    <w:lvl w:ilvl="1">
+      <w:start w:val="1"/>
+      <w:numFmt w:val="decimal"/>
+      <w:lvlText w:val="%1.%2"/>
+      <w:lvlJc w:val="left"/>
+      <w:pPr>
+        <w:ind w:left="465" w:hanging="465"/>
+      </w:pPr>
+      <w:rPr>
+        <w:rFonts w:hint="default"/>
+      </w:rPr>
+    </w:lvl>
+    <w:lvl w:ilvl="2">
+      <w:start w:val="1"/>
+      <w:numFmt w:val="decimal"/>
+      <w:lvlText w:val="%1.%2.%3"/>
+      <w:lvlJc w:val="left"/>
+      <w:pPr>
+        <w:ind w:left="720" w:hanging="720"/>
+      </w:pPr>
+      <w:rPr>
+        <w:rFonts w:hint="default"/>
+      </w:rPr>
+    </w:lvl>
+    <w:lvl w:ilvl="3">
+      <w:start w:val="1"/>
+      <w:numFmt w:val="decimal"/>
+      <w:lvlText w:val="%1.%2.%3.%4"/>
+      <w:lvlJc w:val="left"/>
+      <w:pPr>
+        <w:ind w:left="720" w:hanging="720"/>
+      </w:pPr>
+      <w:rPr>
+        <w:rFonts w:hint="default"/>
+      </w:rPr>
+    </w:lvl>
+    <w:lvl w:ilvl="4">
+      <w:start w:val="1"/>
+      <w:numFmt w:val="decimal"/>
+      <w:lvlText w:val="%1.%2.%3.%4.%5"/>
+      <w:lvlJc w:val="left"/>
+      <w:pPr>
+        <w:ind w:left="1080" w:hanging="1080"/>
+      </w:pPr>
+      <w:rPr>
+        <w:rFonts w:hint="default"/>
+      </w:rPr>
+    </w:lvl>
+    <w:lvl w:ilvl="5">
+      <w:start w:val="1"/>
+      <w:numFmt w:val="decimal"/>
+      <w:lvlText w:val="%1.%2.%3.%4.%5.%6"/>
+      <w:lvlJc w:val="left"/>
+      <w:pPr>
+        <w:ind w:left="1080" w:hanging="1080"/>
+      </w:pPr>
+      <w:rPr>
+        <w:rFonts w:hint="default"/>
+      </w:rPr>
+    </w:lvl>
+    <w:lvl w:ilvl="6">
+      <w:start w:val="1"/>
+      <w:numFmt w:val="decimal"/>
+      <w:lvlText w:val="%1.%2.%3.%4.%5.%6.%7"/>
+      <w:lvlJc w:val="left"/>
+      <w:pPr>
+        <w:ind w:left="1440" w:hanging="1440"/>
+      </w:pPr>
+      <w:rPr>
+        <w:rFonts w:hint="default"/>
+      </w:rPr>
+    </w:lvl>
+    <w:lvl w:ilvl="7">
+      <w:start w:val="1"/>
+      <w:numFmt w:val="decimal"/>
+      <w:lvlText w:val="%1.%2.%3.%4.%5.%6.%7.%8"/>
+      <w:lvlJc w:val="left"/>
+      <w:pPr>
+        <w:ind w:left="1440" w:hanging="1440"/>
+      </w:pPr>
+      <w:rPr>
+        <w:rFonts w:hint="default"/>
+      </w:rPr>
+    </w:lvl>
+    <w:lvl w:ilvl="8">
+      <w:start w:val="1"/>
+      <w:numFmt w:val="decimal"/>
+      <w:lvlText w:val="%1.%2.%3.%4.%5.%6.%7.%8.%9"/>
+      <w:lvlJc w:val="left"/>
+      <w:pPr>
+        <w:ind w:left="1800" w:hanging="1800"/>
+      </w:pPr>
+      <w:rPr>
+        <w:rFonts w:hint="default"/>
+      </w:rPr>
+    </w:lvl>
+  </w:abstractNum>
+  <w:abstractNum w:abstractNumId="11">
     <w:nsid w:val="38EC7C8B"/>
     <w:multiLevelType w:val="hybridMultilevel"/>
     <w:tmpl w:val="D82ED8CE"/>
@@ -4927,7 +5257,96 @@
       </w:pPr>
     </w:lvl>
   </w:abstractNum>
-  <w:abstractNum w:abstractNumId="11">
+  <w:abstractNum w:abstractNumId="12">
+    <w:nsid w:val="40634C0C"/>
+    <w:multiLevelType w:val="hybridMultilevel"/>
+    <w:tmpl w:val="F438BA08"/>
+    <w:lvl w:ilvl="0" w:tplc="63CE5D90">
+      <w:start w:val="1"/>
+      <w:numFmt w:val="decimal"/>
+      <w:lvlText w:val="%1"/>
+      <w:lvlJc w:val="left"/>
+      <w:pPr>
+        <w:ind w:left="360" w:hanging="360"/>
+      </w:pPr>
+      <w:rPr>
+        <w:rFonts w:hint="default"/>
+      </w:rPr>
+    </w:lvl>
+    <w:lvl w:ilvl="1" w:tplc="08090019" w:tentative="1">
+      <w:start w:val="1"/>
+      <w:numFmt w:val="lowerLetter"/>
+      <w:lvlText w:val="%2."/>
+      <w:lvlJc w:val="left"/>
+      <w:pPr>
+        <w:ind w:left="1080" w:hanging="360"/>
+      </w:pPr>
+    </w:lvl>
+    <w:lvl w:ilvl="2" w:tplc="0809001B" w:tentative="1">
+      <w:start w:val="1"/>
+      <w:numFmt w:val="lowerRoman"/>
+      <w:lvlText w:val="%3."/>
+      <w:lvlJc w:val="right"/>
+      <w:pPr>
+        <w:ind w:left="1800" w:hanging="180"/>
+      </w:pPr>
+    </w:lvl>
+    <w:lvl w:ilvl="3" w:tplc="0809000F" w:tentative="1">
+      <w:start w:val="1"/>
+      <w:numFmt w:val="decimal"/>
+      <w:lvlText w:val="%4."/>
+      <w:lvlJc w:val="left"/>
+      <w:pPr>
+        <w:ind w:left="2520" w:hanging="360"/>
+      </w:pPr>
+    </w:lvl>
+    <w:lvl w:ilvl="4" w:tplc="08090019" w:tentative="1">
+      <w:start w:val="1"/>
+      <w:numFmt w:val="lowerLetter"/>
+      <w:lvlText w:val="%5."/>
+      <w:lvlJc w:val="left"/>
+      <w:pPr>
+        <w:ind w:left="3240" w:hanging="360"/>
+      </w:pPr>
+    </w:lvl>
+    <w:lvl w:ilvl="5" w:tplc="0809001B" w:tentative="1">
+      <w:start w:val="1"/>
+      <w:numFmt w:val="lowerRoman"/>
+      <w:lvlText w:val="%6."/>
+      <w:lvlJc w:val="right"/>
+      <w:pPr>
+        <w:ind w:left="3960" w:hanging="180"/>
+      </w:pPr>
+    </w:lvl>
+    <w:lvl w:ilvl="6" w:tplc="0809000F" w:tentative="1">
+      <w:start w:val="1"/>
+      <w:numFmt w:val="decimal"/>
+      <w:lvlText w:val="%7."/>
+      <w:lvlJc w:val="left"/>
+      <w:pPr>
+        <w:ind w:left="4680" w:hanging="360"/>
+      </w:pPr>
+    </w:lvl>
+    <w:lvl w:ilvl="7" w:tplc="08090019" w:tentative="1">
+      <w:start w:val="1"/>
+      <w:numFmt w:val="lowerLetter"/>
+      <w:lvlText w:val="%8."/>
+      <w:lvlJc w:val="left"/>
+      <w:pPr>
+        <w:ind w:left="5400" w:hanging="360"/>
+      </w:pPr>
+    </w:lvl>
+    <w:lvl w:ilvl="8" w:tplc="0809001B" w:tentative="1">
+      <w:start w:val="1"/>
+      <w:numFmt w:val="lowerRoman"/>
+      <w:lvlText w:val="%9."/>
+      <w:lvlJc w:val="right"/>
+      <w:pPr>
+        <w:ind w:left="6120" w:hanging="180"/>
+      </w:pPr>
+    </w:lvl>
+  </w:abstractNum>
+  <w:abstractNum w:abstractNumId="13">
     <w:nsid w:val="520C58A4"/>
     <w:multiLevelType w:val="multilevel"/>
     <w:tmpl w:val="A9AA909C"/>
@@ -5040,7 +5459,7 @@
       </w:rPr>
     </w:lvl>
   </w:abstractNum>
-  <w:abstractNum w:abstractNumId="12">
+  <w:abstractNum w:abstractNumId="14">
     <w:nsid w:val="617D3DD5"/>
     <w:multiLevelType w:val="hybridMultilevel"/>
     <w:tmpl w:val="E9E6B310"/>
@@ -5129,7 +5548,7 @@
       </w:pPr>
     </w:lvl>
   </w:abstractNum>
-  <w:abstractNum w:abstractNumId="13">
+  <w:abstractNum w:abstractNumId="15">
     <w:nsid w:val="668C48E4"/>
     <w:multiLevelType w:val="multilevel"/>
     <w:tmpl w:val="0368FABE"/>
@@ -5242,7 +5661,7 @@
       </w:rPr>
     </w:lvl>
   </w:abstractNum>
-  <w:abstractNum w:abstractNumId="14">
+  <w:abstractNum w:abstractNumId="16">
     <w:nsid w:val="6CCC156B"/>
     <w:multiLevelType w:val="hybridMultilevel"/>
     <w:tmpl w:val="B02ABC16"/>
@@ -5328,7 +5747,7 @@
       </w:pPr>
     </w:lvl>
   </w:abstractNum>
-  <w:abstractNum w:abstractNumId="15">
+  <w:abstractNum w:abstractNumId="17">
     <w:nsid w:val="716446A2"/>
     <w:multiLevelType w:val="hybridMultilevel"/>
     <w:tmpl w:val="DF16CDD6"/>
@@ -5417,7 +5836,7 @@
       </w:pPr>
     </w:lvl>
   </w:abstractNum>
-  <w:abstractNum w:abstractNumId="16">
+  <w:abstractNum w:abstractNumId="18">
     <w:nsid w:val="71867AFD"/>
     <w:multiLevelType w:val="multilevel"/>
     <w:tmpl w:val="0809001F"/>
@@ -5503,7 +5922,7 @@
       </w:pPr>
     </w:lvl>
   </w:abstractNum>
-  <w:abstractNum w:abstractNumId="17">
+  <w:abstractNum w:abstractNumId="19">
     <w:nsid w:val="7375303C"/>
     <w:multiLevelType w:val="hybridMultilevel"/>
     <w:tmpl w:val="6E4CB7A6"/>
@@ -5616,7 +6035,7 @@
       </w:rPr>
     </w:lvl>
   </w:abstractNum>
-  <w:abstractNum w:abstractNumId="18">
+  <w:abstractNum w:abstractNumId="20">
     <w:nsid w:val="74D90B5A"/>
     <w:multiLevelType w:val="multilevel"/>
     <w:tmpl w:val="0809001F"/>
@@ -5702,7 +6121,7 @@
       </w:pPr>
     </w:lvl>
   </w:abstractNum>
-  <w:abstractNum w:abstractNumId="19">
+  <w:abstractNum w:abstractNumId="21">
     <w:nsid w:val="7B135E89"/>
     <w:multiLevelType w:val="multilevel"/>
     <w:tmpl w:val="E22683F8"/>
@@ -5825,7 +6244,7 @@
     </w:lvl>
   </w:abstractNum>
   <w:num w:numId="1">
-    <w:abstractNumId w:val="19"/>
+    <w:abstractNumId w:val="21"/>
   </w:num>
   <w:num w:numId="2">
     <w:abstractNumId w:val="9"/>
@@ -5834,13 +6253,13 @@
     <w:abstractNumId w:val="5"/>
   </w:num>
   <w:num w:numId="4">
-    <w:abstractNumId w:val="11"/>
+    <w:abstractNumId w:val="13"/>
   </w:num>
   <w:num w:numId="5">
     <w:abstractNumId w:val="2"/>
   </w:num>
   <w:num w:numId="6">
-    <w:abstractNumId w:val="17"/>
+    <w:abstractNumId w:val="19"/>
   </w:num>
   <w:num w:numId="7">
     <w:abstractNumId w:val="3"/>
@@ -5852,22 +6271,22 @@
     <w:abstractNumId w:val="4"/>
   </w:num>
   <w:num w:numId="10">
-    <w:abstractNumId w:val="13"/>
+    <w:abstractNumId w:val="15"/>
   </w:num>
   <w:num w:numId="11">
     <w:abstractNumId w:val="0"/>
   </w:num>
   <w:num w:numId="12">
-    <w:abstractNumId w:val="15"/>
+    <w:abstractNumId w:val="17"/>
   </w:num>
   <w:num w:numId="13">
     <w:abstractNumId w:val="7"/>
   </w:num>
   <w:num w:numId="14">
-    <w:abstractNumId w:val="12"/>
+    <w:abstractNumId w:val="14"/>
   </w:num>
   <w:num w:numId="15">
-    <w:abstractNumId w:val="10"/>
+    <w:abstractNumId w:val="11"/>
   </w:num>
   <w:num w:numId="16">
     <w:abstractNumId w:val="1"/>
@@ -5876,13 +6295,19 @@
     <w:abstractNumId w:val="6"/>
   </w:num>
   <w:num w:numId="18">
+    <w:abstractNumId w:val="18"/>
+  </w:num>
+  <w:num w:numId="19">
+    <w:abstractNumId w:val="20"/>
+  </w:num>
+  <w:num w:numId="20">
     <w:abstractNumId w:val="16"/>
   </w:num>
-  <w:num w:numId="19">
-    <w:abstractNumId w:val="18"/>
+  <w:num w:numId="21">
+    <w:abstractNumId w:val="10"/>
   </w:num>
-  <w:num w:numId="20">
-    <w:abstractNumId w:val="14"/>
+  <w:num w:numId="22">
+    <w:abstractNumId w:val="12"/>
   </w:num>
 </w:numbering>
 </file>
@@ -7060,6 +7485,46 @@
       </w:tcPr>
     </w:tblStylePr>
   </w:style>
+  <w:style w:type="paragraph" w:styleId="FootnoteText">
+    <w:name w:val="footnote text"/>
+    <w:basedOn w:val="Normal"/>
+    <w:link w:val="FootnoteTextChar"/>
+    <w:uiPriority w:val="99"/>
+    <w:semiHidden/>
+    <w:unhideWhenUsed/>
+    <w:rsid w:val="000129F3"/>
+    <w:pPr>
+      <w:spacing w:after="0" w:line="240" w:lineRule="auto"/>
+    </w:pPr>
+    <w:rPr>
+      <w:sz w:val="20"/>
+      <w:szCs w:val="20"/>
+    </w:rPr>
+  </w:style>
+  <w:style w:type="character" w:customStyle="1" w:styleId="FootnoteTextChar">
+    <w:name w:val="Footnote Text Char"/>
+    <w:basedOn w:val="DefaultParagraphFont"/>
+    <w:link w:val="FootnoteText"/>
+    <w:uiPriority w:val="99"/>
+    <w:semiHidden/>
+    <w:rsid w:val="000129F3"/>
+    <w:rPr>
+      <w:rFonts w:ascii="Times New Roman" w:hAnsi="Times New Roman"/>
+      <w:sz w:val="20"/>
+      <w:szCs w:val="20"/>
+    </w:rPr>
+  </w:style>
+  <w:style w:type="character" w:styleId="FootnoteReference">
+    <w:name w:val="footnote reference"/>
+    <w:basedOn w:val="DefaultParagraphFont"/>
+    <w:uiPriority w:val="99"/>
+    <w:semiHidden/>
+    <w:unhideWhenUsed/>
+    <w:rsid w:val="000129F3"/>
+    <w:rPr>
+      <w:vertAlign w:val="superscript"/>
+    </w:rPr>
+  </w:style>
 </w:styles>
 </file>
 
@@ -7543,7 +8008,7 @@
 </file>
 
 <file path=customXml/itemProps1.xml><?xml version="1.0" encoding="utf-8"?>
-<ds:datastoreItem xmlns:ds="http://schemas.openxmlformats.org/officeDocument/2006/customXml" ds:itemID="{DC00E94F-2650-419F-83AB-1AA082FA8834}">
+<ds:datastoreItem xmlns:ds="http://schemas.openxmlformats.org/officeDocument/2006/customXml" ds:itemID="{008F0367-4366-46E3-ACA2-D19835DF2534}">
   <ds:schemaRefs>
     <ds:schemaRef ds:uri="http://schemas.openxmlformats.org/officeDocument/2006/bibliography"/>
   </ds:schemaRefs>

</xml_diff>

<commit_message>
*Added JUnit to D3
</commit_message>
<xml_diff>
--- a/doc/Analysis Design Testing/D3ADT.docx
+++ b/doc/Analysis Design Testing/D3ADT.docx
@@ -930,8 +930,6 @@
               <w:pStyle w:val="TableContents"/>
               <w:spacing w:line="240" w:lineRule="auto"/>
               <w:rPr>
-                <w:rFonts w:hint="eastAsia"/>
-                <w:sz w:val="22"/>
                 <w:lang w:eastAsia="zh-TW"/>
               </w:rPr>
             </w:pPr>
@@ -965,8 +963,6 @@
               <w:pStyle w:val="TableContents"/>
               <w:spacing w:line="240" w:lineRule="auto"/>
               <w:rPr>
-                <w:rFonts w:hint="eastAsia"/>
-                <w:sz w:val="22"/>
                 <w:lang w:eastAsia="zh-TW"/>
               </w:rPr>
             </w:pPr>
@@ -1001,8 +997,6 @@
               <w:pStyle w:val="TableContents"/>
               <w:spacing w:line="240" w:lineRule="auto"/>
               <w:rPr>
-                <w:rFonts w:hint="eastAsia"/>
-                <w:sz w:val="22"/>
                 <w:lang w:eastAsia="zh-TW"/>
               </w:rPr>
             </w:pPr>
@@ -2022,7 +2016,12 @@
         <w:t xml:space="preserve"> write code </w:t>
       </w:r>
       <w:r>
-        <w:t>faster than in a standard text editor. Eclipse is also cross platform which is a great benefit since we use a range of Operating Systems within our group. We also all have experience using Eclipse.</w:t>
+        <w:t xml:space="preserve">faster than in a standard text editor. Eclipse is also cross platform which is a great benefit since we use a range of Operating Systems within our </w:t>
+      </w:r>
+      <w:bookmarkStart w:id="5" w:name="_GoBack"/>
+      <w:bookmarkEnd w:id="5"/>
+      <w:r>
+        <w:t>group. We also all have experience using Eclipse.</w:t>
       </w:r>
       <w:r>
         <w:t xml:space="preserve"> </w:t>
@@ -2031,7 +2030,6 @@
     <w:p>
       <w:pPr>
         <w:pStyle w:val="ListParagraph"/>
-        <w:spacing w:line="240" w:lineRule="auto"/>
       </w:pPr>
     </w:p>
     <w:p>
@@ -2044,35 +2042,29 @@
         <w:spacing w:line="240" w:lineRule="auto"/>
         <w:jc w:val="both"/>
       </w:pPr>
-      <w:r>
-        <w:rPr>
-          <w:b/>
-        </w:rPr>
-        <w:t>Google</w:t>
-      </w:r>
-      <w:r>
-        <w:rPr>
-          <w:b/>
-        </w:rPr>
-        <w:t xml:space="preserve"> Window Builder Pro</w:t>
-      </w:r>
-      <w:r>
-        <w:t xml:space="preserve"> </w:t>
-      </w:r>
-      <w:r>
-        <w:t xml:space="preserve">- this </w:t>
-      </w:r>
-      <w:r>
-        <w:t xml:space="preserve">Eclipse plugin shall be used to speed up the creation of </w:t>
-      </w:r>
-      <w:r>
-        <w:t>Graphical User I</w:t>
-      </w:r>
-      <w:r>
-        <w:t>nterfaces for the program</w:t>
-      </w:r>
-      <w:r>
-        <w:t>.</w:t>
+      <w:proofErr w:type="spellStart"/>
+      <w:r>
+        <w:t>JUnit</w:t>
+      </w:r>
+      <w:proofErr w:type="spellEnd"/>
+      <w:r>
+        <w:t xml:space="preserve"> – we will </w:t>
+      </w:r>
+      <w:proofErr w:type="gramStart"/>
+      <w:r>
+        <w:t>created</w:t>
+      </w:r>
+      <w:proofErr w:type="gramEnd"/>
+      <w:r>
+        <w:t xml:space="preserve"> tests for our application in </w:t>
+      </w:r>
+      <w:proofErr w:type="spellStart"/>
+      <w:r>
+        <w:t>JUnit</w:t>
+      </w:r>
+      <w:proofErr w:type="spellEnd"/>
+      <w:r>
+        <w:t xml:space="preserve"> to ensure we produce a robust code base.</w:t>
       </w:r>
     </w:p>
     <w:p>
@@ -2095,40 +2087,31 @@
         <w:rPr>
           <w:b/>
         </w:rPr>
-        <w:t>Microsoft Word 2010</w:t>
-      </w:r>
-      <w:r>
-        <w:t xml:space="preserve"> – Shall be used</w:t>
-      </w:r>
-      <w:r>
-        <w:t xml:space="preserve"> to produce the </w:t>
-      </w:r>
-      <w:r>
-        <w:t xml:space="preserve">formal </w:t>
-      </w:r>
-      <w:r>
-        <w:t>documentation</w:t>
-      </w:r>
-      <w:r>
-        <w:t xml:space="preserve"> and reports</w:t>
-      </w:r>
-      <w:r>
-        <w:t xml:space="preserve"> for the project.</w:t>
-      </w:r>
-      <w:r>
-        <w:t xml:space="preserve"> Word is good at handling medium sized documents and is easy to style to the house guidelines. We shall however submit our </w:t>
-      </w:r>
-      <w:r>
-        <w:t>reports</w:t>
-      </w:r>
-      <w:r>
-        <w:t xml:space="preserve"> as PDF files to ensure </w:t>
-      </w:r>
-      <w:r>
-        <w:t>good</w:t>
-      </w:r>
-      <w:r>
-        <w:t xml:space="preserve"> compatibility. </w:t>
+        <w:t>Google</w:t>
+      </w:r>
+      <w:r>
+        <w:rPr>
+          <w:b/>
+        </w:rPr>
+        <w:t xml:space="preserve"> Window Builder Pro</w:t>
+      </w:r>
+      <w:r>
+        <w:t xml:space="preserve"> </w:t>
+      </w:r>
+      <w:r>
+        <w:t xml:space="preserve">- this </w:t>
+      </w:r>
+      <w:r>
+        <w:t xml:space="preserve">Eclipse plugin shall be used to speed up the creation of </w:t>
+      </w:r>
+      <w:r>
+        <w:t>Graphical User I</w:t>
+      </w:r>
+      <w:r>
+        <w:t>nterfaces for the program</w:t>
+      </w:r>
+      <w:r>
+        <w:t>.</w:t>
       </w:r>
     </w:p>
     <w:p>
@@ -2151,40 +2134,40 @@
         <w:rPr>
           <w:b/>
         </w:rPr>
-        <w:t>Google Docs</w:t>
-      </w:r>
-      <w:r>
-        <w:rPr>
-          <w:b/>
-        </w:rPr>
-        <w:t xml:space="preserve"> - </w:t>
-      </w:r>
-      <w:r>
-        <w:t>w</w:t>
-      </w:r>
-      <w:r>
-        <w:t>ill be used as scratch space for rough notes and ideas, and also</w:t>
-      </w:r>
-      <w:r>
-        <w:t xml:space="preserve"> to circulate agendas before meetings.</w:t>
-      </w:r>
-      <w:r>
-        <w:t xml:space="preserve"> </w:t>
-      </w:r>
-      <w:r>
-        <w:t>G</w:t>
-      </w:r>
-      <w:r>
-        <w:t xml:space="preserve">oogle </w:t>
-      </w:r>
-      <w:r>
-        <w:t>Docs was chosen because it has been designed to facilitate collaboration.</w:t>
-      </w:r>
-      <w:r>
-        <w:t xml:space="preserve"> Google Docs also offers a spread sheet application that we shall be using to log out time </w:t>
-      </w:r>
-      <w:r>
-        <w:t>spent.</w:t>
+        <w:t>Microsoft Word 2010</w:t>
+      </w:r>
+      <w:r>
+        <w:t xml:space="preserve"> – Shall be used</w:t>
+      </w:r>
+      <w:r>
+        <w:t xml:space="preserve"> to produce the </w:t>
+      </w:r>
+      <w:r>
+        <w:t xml:space="preserve">formal </w:t>
+      </w:r>
+      <w:r>
+        <w:t>documentation</w:t>
+      </w:r>
+      <w:r>
+        <w:t xml:space="preserve"> and reports</w:t>
+      </w:r>
+      <w:r>
+        <w:t xml:space="preserve"> for the project.</w:t>
+      </w:r>
+      <w:r>
+        <w:t xml:space="preserve"> Word is good at handling medium sized documents and is easy to style to the house guidelines. We shall however submit our </w:t>
+      </w:r>
+      <w:r>
+        <w:t>reports</w:t>
+      </w:r>
+      <w:r>
+        <w:t xml:space="preserve"> as PDF files to ensure </w:t>
+      </w:r>
+      <w:r>
+        <w:t>good</w:t>
+      </w:r>
+      <w:r>
+        <w:t xml:space="preserve"> compatibility. </w:t>
       </w:r>
     </w:p>
     <w:p>
@@ -2207,25 +2190,40 @@
         <w:rPr>
           <w:b/>
         </w:rPr>
-        <w:t>ECS ugForge</w:t>
-      </w:r>
-      <w:r>
+        <w:t>Google Docs</w:t>
+      </w:r>
+      <w:r>
+        <w:rPr>
+          <w:b/>
+        </w:rPr>
         <w:t xml:space="preserve"> - </w:t>
       </w:r>
       <w:r>
-        <w:t>W</w:t>
-      </w:r>
-      <w:r>
-        <w:t xml:space="preserve">e chose to use this </w:t>
-      </w:r>
-      <w:r>
-        <w:t>ser</w:t>
-      </w:r>
-      <w:r>
-        <w:t>vice</w:t>
-      </w:r>
-      <w:r>
-        <w:t xml:space="preserve"> to host our version control repository. We have attempted to make regular commits of our work to ensure high levels of transparency on the work being done, and allow rollbacks if a major error is found in our work.</w:t>
+        <w:t>w</w:t>
+      </w:r>
+      <w:r>
+        <w:t>ill be used as scratch space for rough notes and ideas, and also</w:t>
+      </w:r>
+      <w:r>
+        <w:t xml:space="preserve"> to circulate agendas before meetings.</w:t>
+      </w:r>
+      <w:r>
+        <w:t xml:space="preserve"> </w:t>
+      </w:r>
+      <w:r>
+        <w:t>G</w:t>
+      </w:r>
+      <w:r>
+        <w:t xml:space="preserve">oogle </w:t>
+      </w:r>
+      <w:r>
+        <w:t>Docs was chosen because it has been designed to facilitate collaboration.</w:t>
+      </w:r>
+      <w:r>
+        <w:t xml:space="preserve"> Google Docs also offers a spread sheet application that we shall be using to log out time </w:t>
+      </w:r>
+      <w:r>
+        <w:t>spent.</w:t>
       </w:r>
     </w:p>
     <w:p>
@@ -2248,50 +2246,25 @@
         <w:rPr>
           <w:b/>
         </w:rPr>
-        <w:t>SmartSheet</w:t>
-      </w:r>
-      <w:r>
-        <w:rPr>
-          <w:rStyle w:val="FootnoteReference"/>
-          <w:b/>
-        </w:rPr>
-        <w:footnoteReference w:id="1"/>
-      </w:r>
-      <w:r>
-        <w:t xml:space="preserve"> – We shall be using this </w:t>
-      </w:r>
-      <w:r>
-        <w:t>web based service</w:t>
-      </w:r>
-      <w:r>
-        <w:t xml:space="preserve"> as it</w:t>
-      </w:r>
-      <w:r>
-        <w:t xml:space="preserve"> produces clean</w:t>
-      </w:r>
-      <w:r>
-        <w:t xml:space="preserve">, </w:t>
-      </w:r>
-      <w:r>
-        <w:t>maintainable charts.</w:t>
-      </w:r>
-      <w:r>
-        <w:t xml:space="preserve"> </w:t>
-      </w:r>
-      <w:r>
-        <w:t>Using this software will</w:t>
-      </w:r>
-      <w:r>
-        <w:t xml:space="preserve"> allow us to monitor </w:t>
-      </w:r>
-      <w:r>
-        <w:t>our progress and decide which tasks to perform next</w:t>
-      </w:r>
-      <w:r>
-        <w:t xml:space="preserve">. </w:t>
-      </w:r>
-      <w:r>
-        <w:t>Frequent updates to the chart will ensure it reflects the real world.</w:t>
+        <w:t>ECS ugForge</w:t>
+      </w:r>
+      <w:r>
+        <w:t xml:space="preserve"> - </w:t>
+      </w:r>
+      <w:r>
+        <w:t>W</w:t>
+      </w:r>
+      <w:r>
+        <w:t xml:space="preserve">e chose to use this </w:t>
+      </w:r>
+      <w:r>
+        <w:t>ser</w:t>
+      </w:r>
+      <w:r>
+        <w:t>vice</w:t>
+      </w:r>
+      <w:r>
+        <w:t xml:space="preserve"> to host our version control repository. We have attempted to make regular commits of our work to ensure high levels of transparency on the work being done, and allow rollbacks if a major error is found in our work.</w:t>
       </w:r>
     </w:p>
     <w:p>
@@ -2311,6 +2284,72 @@
         <w:jc w:val="both"/>
       </w:pPr>
       <w:r>
+        <w:rPr>
+          <w:b/>
+        </w:rPr>
+        <w:t>SmartSheet</w:t>
+      </w:r>
+      <w:r>
+        <w:rPr>
+          <w:rStyle w:val="FootnoteReference"/>
+          <w:b/>
+        </w:rPr>
+        <w:footnoteReference w:id="1"/>
+      </w:r>
+      <w:r>
+        <w:t xml:space="preserve"> – We shall be using this </w:t>
+      </w:r>
+      <w:r>
+        <w:t>web based service</w:t>
+      </w:r>
+      <w:r>
+        <w:t xml:space="preserve"> as it</w:t>
+      </w:r>
+      <w:r>
+        <w:t xml:space="preserve"> produces clean</w:t>
+      </w:r>
+      <w:r>
+        <w:t xml:space="preserve">, </w:t>
+      </w:r>
+      <w:r>
+        <w:t>maintainable charts.</w:t>
+      </w:r>
+      <w:r>
+        <w:t xml:space="preserve"> </w:t>
+      </w:r>
+      <w:r>
+        <w:t>Using this software will</w:t>
+      </w:r>
+      <w:r>
+        <w:t xml:space="preserve"> allow us to monitor </w:t>
+      </w:r>
+      <w:r>
+        <w:t>our progress and decide which tasks to perform next</w:t>
+      </w:r>
+      <w:r>
+        <w:t xml:space="preserve">. </w:t>
+      </w:r>
+      <w:r>
+        <w:t>Frequent updates to the chart will ensure it reflects the real world.</w:t>
+      </w:r>
+    </w:p>
+    <w:p>
+      <w:pPr>
+        <w:pStyle w:val="ListParagraph"/>
+        <w:spacing w:line="240" w:lineRule="auto"/>
+      </w:pPr>
+    </w:p>
+    <w:p>
+      <w:pPr>
+        <w:pStyle w:val="ListParagraph"/>
+        <w:numPr>
+          <w:ilvl w:val="0"/>
+          <w:numId w:val="18"/>
+        </w:numPr>
+        <w:spacing w:line="240" w:lineRule="auto"/>
+        <w:jc w:val="both"/>
+      </w:pPr>
+      <w:r>
         <w:t>Many types of diagram will be used to help us understand various aspects of the project:</w:t>
       </w:r>
     </w:p>
@@ -2475,6 +2514,7 @@
         <w:rPr>
           <w:b/>
         </w:rPr>
+        <w:lastRenderedPageBreak/>
         <w:t>Wireframes</w:t>
       </w:r>
       <w:r>
@@ -2501,19 +2541,18 @@
         <w:pStyle w:val="Heading2"/>
         <w:spacing w:line="240" w:lineRule="auto"/>
       </w:pPr>
-      <w:bookmarkStart w:id="5" w:name="_Toc322866880"/>
+      <w:bookmarkStart w:id="6" w:name="_Toc322866880"/>
       <w:r>
         <w:rPr>
           <w:rFonts w:hint="eastAsia"/>
           <w:lang w:eastAsia="zh-TW"/>
         </w:rPr>
-        <w:lastRenderedPageBreak/>
         <w:t xml:space="preserve">1.2 </w:t>
       </w:r>
       <w:r>
         <w:t>Modelling</w:t>
       </w:r>
-      <w:bookmarkEnd w:id="5"/>
+      <w:bookmarkEnd w:id="6"/>
     </w:p>
     <w:p>
       <w:pPr>
@@ -2682,12 +2721,12 @@
         <w:pStyle w:val="Heading1"/>
         <w:spacing w:line="240" w:lineRule="auto"/>
       </w:pPr>
-      <w:bookmarkStart w:id="6" w:name="_Toc322866881"/>
+      <w:bookmarkStart w:id="7" w:name="_Toc322866881"/>
       <w:r>
         <w:lastRenderedPageBreak/>
         <w:t>2 Analysis Documentation</w:t>
       </w:r>
-      <w:bookmarkEnd w:id="6"/>
+      <w:bookmarkEnd w:id="7"/>
     </w:p>
     <w:p>
       <w:pPr>
@@ -2714,11 +2753,11 @@
         <w:pStyle w:val="Heading2"/>
         <w:spacing w:line="240" w:lineRule="auto"/>
       </w:pPr>
-      <w:bookmarkStart w:id="7" w:name="_Toc322866882"/>
+      <w:bookmarkStart w:id="8" w:name="_Toc322866882"/>
       <w:r>
         <w:t>2.1 Requirements Analysis</w:t>
       </w:r>
-      <w:bookmarkEnd w:id="7"/>
+      <w:bookmarkEnd w:id="8"/>
     </w:p>
     <w:p>
       <w:pPr>
@@ -2736,11 +2775,11 @@
         <w:pStyle w:val="Heading2"/>
         <w:spacing w:line="240" w:lineRule="auto"/>
       </w:pPr>
-      <w:bookmarkStart w:id="8" w:name="_Toc322866883"/>
+      <w:bookmarkStart w:id="9" w:name="_Toc322866883"/>
       <w:r>
         <w:t>2.2 Design Analysis</w:t>
       </w:r>
-      <w:bookmarkEnd w:id="8"/>
+      <w:bookmarkEnd w:id="9"/>
     </w:p>
     <w:p>
       <w:pPr>
@@ -2784,8 +2823,6 @@
         </w:rPr>
         <w:t>Conceptual Model?</w:t>
       </w:r>
-      <w:bookmarkStart w:id="9" w:name="_GoBack"/>
-      <w:bookmarkEnd w:id="9"/>
     </w:p>
     <w:p>
       <w:pPr>
@@ -3100,15 +3137,7 @@
         </w:tabs>
       </w:pPr>
       <w:r>
-        <w:t xml:space="preserve">With the aid of this software product, rapid indication of the effects of an obstruction can be obtained and used to decide if operations in the runway can continue and if performing the </w:t>
-      </w:r>
-      <w:proofErr w:type="gramStart"/>
-      <w:r>
-        <w:t>manual</w:t>
-      </w:r>
-      <w:proofErr w:type="gramEnd"/>
-      <w:r>
-        <w:t xml:space="preserve"> calculations is worthwhile.</w:t>
+        <w:t>With the aid of this software product, rapid indication of the effects of an obstruction can be obtained and used to decide if operations in the runway can continue and if performing the manual calculations is worthwhile.</w:t>
       </w:r>
     </w:p>
     <w:p>
@@ -8008,7 +8037,7 @@
 </file>
 
 <file path=customXml/itemProps1.xml><?xml version="1.0" encoding="utf-8"?>
-<ds:datastoreItem xmlns:ds="http://schemas.openxmlformats.org/officeDocument/2006/customXml" ds:itemID="{008F0367-4366-46E3-ACA2-D19835DF2534}">
+<ds:datastoreItem xmlns:ds="http://schemas.openxmlformats.org/officeDocument/2006/customXml" ds:itemID="{B75C4272-CA1D-4F00-9FCF-FDD37F1FBEE4}">
   <ds:schemaRefs>
     <ds:schemaRef ds:uri="http://schemas.openxmlformats.org/officeDocument/2006/bibliography"/>
   </ds:schemaRefs>

</xml_diff>

<commit_message>
*Wrote some more 1.1 in D3
</commit_message>
<xml_diff>
--- a/doc/Analysis Design Testing/D3ADT.docx
+++ b/doc/Analysis Design Testing/D3ADT.docx
@@ -401,7 +401,7 @@
         <w:pStyle w:val="Heading1"/>
         <w:spacing w:line="240" w:lineRule="auto"/>
       </w:pPr>
-      <w:bookmarkStart w:id="0" w:name="_Toc322866875"/>
+      <w:bookmarkStart w:id="0" w:name="_Toc323396193"/>
       <w:r>
         <w:t>Notes to the Authors:</w:t>
       </w:r>
@@ -463,7 +463,7 @@
         <w:pStyle w:val="Heading1"/>
         <w:spacing w:line="240" w:lineRule="auto"/>
       </w:pPr>
-      <w:bookmarkStart w:id="1" w:name="_Toc322866876"/>
+      <w:bookmarkStart w:id="1" w:name="_Toc323396194"/>
       <w:r>
         <w:lastRenderedPageBreak/>
         <w:t>Document Control</w:t>
@@ -1054,7 +1054,7 @@
         <w:pStyle w:val="Heading1"/>
         <w:spacing w:line="240" w:lineRule="auto"/>
       </w:pPr>
-      <w:bookmarkStart w:id="2" w:name="_Toc322866877"/>
+      <w:bookmarkStart w:id="2" w:name="_Toc323396195"/>
       <w:r>
         <w:lastRenderedPageBreak/>
         <w:t>Table of Contents</w:t>
@@ -1072,7 +1072,6 @@
         <w:tabs>
           <w:tab w:val="right" w:leader="dot" w:pos="9962"/>
         </w:tabs>
-        <w:spacing w:line="240" w:lineRule="auto"/>
         <w:rPr>
           <w:rFonts w:asciiTheme="minorHAnsi" w:hAnsiTheme="minorHAnsi"/>
           <w:noProof/>
@@ -1110,7 +1109,7 @@
         <w:rPr>
           <w:noProof/>
         </w:rPr>
-        <w:instrText xml:space="preserve"> PAGEREF _Toc322866875 \h </w:instrText>
+        <w:instrText xml:space="preserve"> PAGEREF _Toc323396193 \h </w:instrText>
       </w:r>
       <w:r>
         <w:rPr>
@@ -1142,7 +1141,6 @@
         <w:tabs>
           <w:tab w:val="right" w:leader="dot" w:pos="9962"/>
         </w:tabs>
-        <w:spacing w:line="240" w:lineRule="auto"/>
         <w:rPr>
           <w:rFonts w:asciiTheme="minorHAnsi" w:hAnsiTheme="minorHAnsi"/>
           <w:noProof/>
@@ -1171,7 +1169,7 @@
         <w:rPr>
           <w:noProof/>
         </w:rPr>
-        <w:instrText xml:space="preserve"> PAGEREF _Toc322866876 \h </w:instrText>
+        <w:instrText xml:space="preserve"> PAGEREF _Toc323396194 \h </w:instrText>
       </w:r>
       <w:r>
         <w:rPr>
@@ -1203,7 +1201,6 @@
         <w:tabs>
           <w:tab w:val="right" w:leader="dot" w:pos="9962"/>
         </w:tabs>
-        <w:spacing w:line="240" w:lineRule="auto"/>
         <w:rPr>
           <w:rFonts w:asciiTheme="minorHAnsi" w:hAnsiTheme="minorHAnsi"/>
           <w:noProof/>
@@ -1232,7 +1229,7 @@
         <w:rPr>
           <w:noProof/>
         </w:rPr>
-        <w:instrText xml:space="preserve"> PAGEREF _Toc322866877 \h </w:instrText>
+        <w:instrText xml:space="preserve"> PAGEREF _Toc323396195 \h </w:instrText>
       </w:r>
       <w:r>
         <w:rPr>
@@ -1264,7 +1261,6 @@
         <w:tabs>
           <w:tab w:val="right" w:leader="dot" w:pos="9962"/>
         </w:tabs>
-        <w:spacing w:line="240" w:lineRule="auto"/>
         <w:rPr>
           <w:rFonts w:asciiTheme="minorHAnsi" w:hAnsiTheme="minorHAnsi"/>
           <w:noProof/>
@@ -1293,7 +1289,7 @@
         <w:rPr>
           <w:noProof/>
         </w:rPr>
-        <w:instrText xml:space="preserve"> PAGEREF _Toc322866878 \h </w:instrText>
+        <w:instrText xml:space="preserve"> PAGEREF _Toc323396196 \h </w:instrText>
       </w:r>
       <w:r>
         <w:rPr>
@@ -1325,7 +1321,6 @@
         <w:tabs>
           <w:tab w:val="right" w:leader="dot" w:pos="9962"/>
         </w:tabs>
-        <w:spacing w:line="240" w:lineRule="auto"/>
         <w:rPr>
           <w:rFonts w:asciiTheme="minorHAnsi" w:hAnsiTheme="minorHAnsi"/>
           <w:noProof/>
@@ -1354,7 +1349,7 @@
         <w:rPr>
           <w:noProof/>
         </w:rPr>
-        <w:instrText xml:space="preserve"> PAGEREF _Toc322866879 \h </w:instrText>
+        <w:instrText xml:space="preserve"> PAGEREF _Toc323396197 \h </w:instrText>
       </w:r>
       <w:r>
         <w:rPr>
@@ -1386,7 +1381,6 @@
         <w:tabs>
           <w:tab w:val="right" w:leader="dot" w:pos="9962"/>
         </w:tabs>
-        <w:spacing w:line="240" w:lineRule="auto"/>
         <w:rPr>
           <w:rFonts w:asciiTheme="minorHAnsi" w:hAnsiTheme="minorHAnsi"/>
           <w:noProof/>
@@ -1422,7 +1416,7 @@
         <w:rPr>
           <w:noProof/>
         </w:rPr>
-        <w:instrText xml:space="preserve"> PAGEREF _Toc322866880 \h </w:instrText>
+        <w:instrText xml:space="preserve"> PAGEREF _Toc323396198 \h </w:instrText>
       </w:r>
       <w:r>
         <w:rPr>
@@ -1439,7 +1433,7 @@
         <w:rPr>
           <w:noProof/>
         </w:rPr>
-        <w:t>5</w:t>
+        <w:t>4</w:t>
       </w:r>
       <w:r>
         <w:rPr>
@@ -1454,7 +1448,6 @@
         <w:tabs>
           <w:tab w:val="right" w:leader="dot" w:pos="9962"/>
         </w:tabs>
-        <w:spacing w:line="240" w:lineRule="auto"/>
         <w:rPr>
           <w:rFonts w:asciiTheme="minorHAnsi" w:hAnsiTheme="minorHAnsi"/>
           <w:noProof/>
@@ -1483,7 +1476,7 @@
         <w:rPr>
           <w:noProof/>
         </w:rPr>
-        <w:instrText xml:space="preserve"> PAGEREF _Toc322866881 \h </w:instrText>
+        <w:instrText xml:space="preserve"> PAGEREF _Toc323396199 \h </w:instrText>
       </w:r>
       <w:r>
         <w:rPr>
@@ -1515,7 +1508,6 @@
         <w:tabs>
           <w:tab w:val="right" w:leader="dot" w:pos="9962"/>
         </w:tabs>
-        <w:spacing w:line="240" w:lineRule="auto"/>
         <w:rPr>
           <w:rFonts w:asciiTheme="minorHAnsi" w:hAnsiTheme="minorHAnsi"/>
           <w:noProof/>
@@ -1544,7 +1536,7 @@
         <w:rPr>
           <w:noProof/>
         </w:rPr>
-        <w:instrText xml:space="preserve"> PAGEREF _Toc322866882 \h </w:instrText>
+        <w:instrText xml:space="preserve"> PAGEREF _Toc323396200 \h </w:instrText>
       </w:r>
       <w:r>
         <w:rPr>
@@ -1576,7 +1568,6 @@
         <w:tabs>
           <w:tab w:val="right" w:leader="dot" w:pos="9962"/>
         </w:tabs>
-        <w:spacing w:line="240" w:lineRule="auto"/>
         <w:rPr>
           <w:rFonts w:asciiTheme="minorHAnsi" w:hAnsiTheme="minorHAnsi"/>
           <w:noProof/>
@@ -1605,7 +1596,7 @@
         <w:rPr>
           <w:noProof/>
         </w:rPr>
-        <w:instrText xml:space="preserve"> PAGEREF _Toc322866883 \h </w:instrText>
+        <w:instrText xml:space="preserve"> PAGEREF _Toc323396201 \h </w:instrText>
       </w:r>
       <w:r>
         <w:rPr>
@@ -1637,7 +1628,6 @@
         <w:tabs>
           <w:tab w:val="right" w:leader="dot" w:pos="9962"/>
         </w:tabs>
-        <w:spacing w:line="240" w:lineRule="auto"/>
         <w:rPr>
           <w:rFonts w:asciiTheme="minorHAnsi" w:hAnsiTheme="minorHAnsi"/>
           <w:noProof/>
@@ -1666,7 +1656,7 @@
         <w:rPr>
           <w:noProof/>
         </w:rPr>
-        <w:instrText xml:space="preserve"> PAGEREF _Toc322866884 \h </w:instrText>
+        <w:instrText xml:space="preserve"> PAGEREF _Toc323396202 \h </w:instrText>
       </w:r>
       <w:r>
         <w:rPr>
@@ -1698,7 +1688,6 @@
         <w:tabs>
           <w:tab w:val="right" w:leader="dot" w:pos="9962"/>
         </w:tabs>
-        <w:spacing w:line="240" w:lineRule="auto"/>
         <w:rPr>
           <w:rFonts w:asciiTheme="minorHAnsi" w:hAnsiTheme="minorHAnsi"/>
           <w:noProof/>
@@ -1727,7 +1716,7 @@
         <w:rPr>
           <w:noProof/>
         </w:rPr>
-        <w:instrText xml:space="preserve"> PAGEREF _Toc322866885 \h </w:instrText>
+        <w:instrText xml:space="preserve"> PAGEREF _Toc323396203 \h </w:instrText>
       </w:r>
       <w:r>
         <w:rPr>
@@ -1759,7 +1748,6 @@
         <w:tabs>
           <w:tab w:val="right" w:leader="dot" w:pos="9962"/>
         </w:tabs>
-        <w:spacing w:line="240" w:lineRule="auto"/>
         <w:rPr>
           <w:rFonts w:asciiTheme="minorHAnsi" w:hAnsiTheme="minorHAnsi"/>
           <w:noProof/>
@@ -1788,7 +1776,7 @@
         <w:rPr>
           <w:noProof/>
         </w:rPr>
-        <w:instrText xml:space="preserve"> PAGEREF _Toc322866886 \h </w:instrText>
+        <w:instrText xml:space="preserve"> PAGEREF _Toc323396204 \h </w:instrText>
       </w:r>
       <w:r>
         <w:rPr>
@@ -1820,7 +1808,6 @@
         <w:tabs>
           <w:tab w:val="right" w:leader="dot" w:pos="9962"/>
         </w:tabs>
-        <w:spacing w:line="240" w:lineRule="auto"/>
         <w:rPr>
           <w:rFonts w:asciiTheme="minorHAnsi" w:hAnsiTheme="minorHAnsi"/>
           <w:noProof/>
@@ -1856,7 +1843,7 @@
         <w:rPr>
           <w:noProof/>
         </w:rPr>
-        <w:instrText xml:space="preserve"> PAGEREF _Toc322866887 \h </w:instrText>
+        <w:instrText xml:space="preserve"> PAGEREF _Toc323396205 \h </w:instrText>
       </w:r>
       <w:r>
         <w:rPr>
@@ -1912,7 +1899,7 @@
           <w:lang w:eastAsia="zh-TW"/>
         </w:rPr>
       </w:pPr>
-      <w:bookmarkStart w:id="3" w:name="_Toc322866878"/>
+      <w:bookmarkStart w:id="3" w:name="_Toc323396196"/>
       <w:r>
         <w:lastRenderedPageBreak/>
         <w:t xml:space="preserve">1 </w:t>
@@ -1927,7 +1914,7 @@
         <w:pStyle w:val="Heading2"/>
         <w:spacing w:line="240" w:lineRule="auto"/>
       </w:pPr>
-      <w:bookmarkStart w:id="4" w:name="_Toc322866879"/>
+      <w:bookmarkStart w:id="4" w:name="_Toc323396197"/>
       <w:r>
         <w:t>1.1</w:t>
       </w:r>
@@ -1973,8 +1960,8 @@
     <w:p>
       <w:pPr>
         <w:pStyle w:val="ListParagraph"/>
-        <w:spacing w:line="240" w:lineRule="auto"/>
-        <w:ind w:left="360"/>
+        <w:spacing w:line="100" w:lineRule="exact"/>
+        <w:ind w:left="357"/>
         <w:jc w:val="both"/>
       </w:pPr>
       <w:r>
@@ -2016,12 +2003,7 @@
         <w:t xml:space="preserve"> write code </w:t>
       </w:r>
       <w:r>
-        <w:t xml:space="preserve">faster than in a standard text editor. Eclipse is also cross platform which is a great benefit since we use a range of Operating Systems within our </w:t>
-      </w:r>
-      <w:bookmarkStart w:id="5" w:name="_GoBack"/>
-      <w:bookmarkEnd w:id="5"/>
-      <w:r>
-        <w:t>group. We also all have experience using Eclipse.</w:t>
+        <w:t>faster than in a standard text editor. Eclipse is also cross platform which is a great benefit since we use a range of Operating Systems within our group. We also all have experience using Eclipse.</w:t>
       </w:r>
       <w:r>
         <w:t xml:space="preserve"> </w:t>
@@ -2030,6 +2012,7 @@
     <w:p>
       <w:pPr>
         <w:pStyle w:val="ListParagraph"/>
+        <w:spacing w:line="100" w:lineRule="exact"/>
       </w:pPr>
     </w:p>
     <w:p>
@@ -2044,17 +2027,21 @@
       </w:pPr>
       <w:proofErr w:type="spellStart"/>
       <w:r>
+        <w:rPr>
+          <w:b/>
+        </w:rPr>
         <w:t>JUnit</w:t>
       </w:r>
       <w:proofErr w:type="spellEnd"/>
       <w:r>
-        <w:t xml:space="preserve"> – we will </w:t>
-      </w:r>
-      <w:proofErr w:type="gramStart"/>
-      <w:r>
-        <w:t>created</w:t>
-      </w:r>
-      <w:proofErr w:type="gramEnd"/>
+        <w:rPr>
+          <w:b/>
+        </w:rPr>
+        <w:t xml:space="preserve"> </w:t>
+      </w:r>
+      <w:r>
+        <w:t>– we will create</w:t>
+      </w:r>
       <w:r>
         <w:t xml:space="preserve"> tests for our application in </w:t>
       </w:r>
@@ -2070,7 +2057,7 @@
     <w:p>
       <w:pPr>
         <w:pStyle w:val="ListParagraph"/>
-        <w:spacing w:line="240" w:lineRule="auto"/>
+        <w:spacing w:line="100" w:lineRule="exact"/>
       </w:pPr>
     </w:p>
     <w:p>
@@ -2117,7 +2104,7 @@
     <w:p>
       <w:pPr>
         <w:pStyle w:val="ListParagraph"/>
-        <w:spacing w:line="240" w:lineRule="auto"/>
+        <w:spacing w:line="100" w:lineRule="exact"/>
       </w:pPr>
     </w:p>
     <w:p>
@@ -2173,7 +2160,7 @@
     <w:p>
       <w:pPr>
         <w:pStyle w:val="ListParagraph"/>
-        <w:spacing w:line="240" w:lineRule="auto"/>
+        <w:spacing w:line="100" w:lineRule="exact"/>
       </w:pPr>
     </w:p>
     <w:p>
@@ -2229,7 +2216,7 @@
     <w:p>
       <w:pPr>
         <w:pStyle w:val="ListParagraph"/>
-        <w:spacing w:line="240" w:lineRule="auto"/>
+        <w:spacing w:line="100" w:lineRule="exact"/>
       </w:pPr>
     </w:p>
     <w:p>
@@ -2270,7 +2257,7 @@
     <w:p>
       <w:pPr>
         <w:pStyle w:val="ListParagraph"/>
-        <w:spacing w:line="240" w:lineRule="auto"/>
+        <w:spacing w:line="100" w:lineRule="exact"/>
       </w:pPr>
     </w:p>
     <w:p>
@@ -2336,7 +2323,7 @@
     <w:p>
       <w:pPr>
         <w:pStyle w:val="ListParagraph"/>
-        <w:spacing w:line="240" w:lineRule="auto"/>
+        <w:spacing w:line="100" w:lineRule="exact"/>
       </w:pPr>
     </w:p>
     <w:p>
@@ -2356,7 +2343,7 @@
     <w:p>
       <w:pPr>
         <w:pStyle w:val="ListParagraph"/>
-        <w:spacing w:line="240" w:lineRule="auto"/>
+        <w:spacing w:line="100" w:lineRule="exact"/>
       </w:pPr>
     </w:p>
     <w:p>
@@ -2514,7 +2501,6 @@
         <w:rPr>
           <w:b/>
         </w:rPr>
-        <w:lastRenderedPageBreak/>
         <w:t>Wireframes</w:t>
       </w:r>
       <w:r>
@@ -2535,24 +2521,70 @@
       <w:r>
         <w:t xml:space="preserve"> to help us develop a user friendly user interface.</w:t>
       </w:r>
+    </w:p>
+    <w:p>
+      <w:pPr>
+        <w:pStyle w:val="ListParagraph"/>
+        <w:numPr>
+          <w:ilvl w:val="1"/>
+          <w:numId w:val="18"/>
+        </w:numPr>
+        <w:spacing w:line="240" w:lineRule="auto"/>
+        <w:jc w:val="both"/>
+      </w:pPr>
+      <w:r>
+        <w:rPr>
+          <w:b/>
+        </w:rPr>
+        <w:t xml:space="preserve">State charts </w:t>
+      </w:r>
+      <w:r>
+        <w:t xml:space="preserve">– also produced using </w:t>
+      </w:r>
+      <w:r>
+        <w:rPr>
+          <w:b/>
+        </w:rPr>
+        <w:t>PlantUML</w:t>
+      </w:r>
+      <w:r>
+        <w:t>, shows the</w:t>
+      </w:r>
+      <w:r>
+        <w:t xml:space="preserve"> various states of the software</w:t>
+      </w:r>
+    </w:p>
+    <w:p>
+      <w:pPr>
+        <w:spacing w:line="240" w:lineRule="auto"/>
+        <w:ind w:left="360"/>
+        <w:jc w:val="both"/>
+        <w:sectPr>
+          <w:pgSz w:w="12240" w:h="15840"/>
+          <w:pgMar w:top="1134" w:right="1134" w:bottom="1693" w:left="1134" w:header="0" w:footer="1134" w:gutter="0"/>
+          <w:cols w:space="720"/>
+          <w:formProt w:val="0"/>
+        </w:sectPr>
+      </w:pPr>
     </w:p>
     <w:p>
       <w:pPr>
         <w:pStyle w:val="Heading2"/>
         <w:spacing w:line="240" w:lineRule="auto"/>
       </w:pPr>
-      <w:bookmarkStart w:id="6" w:name="_Toc322866880"/>
+      <w:bookmarkStart w:id="5" w:name="_Toc323396198"/>
       <w:r>
         <w:rPr>
           <w:rFonts w:hint="eastAsia"/>
           <w:lang w:eastAsia="zh-TW"/>
         </w:rPr>
+        <w:lastRenderedPageBreak/>
         <w:t xml:space="preserve">1.2 </w:t>
       </w:r>
       <w:r>
         <w:t>Modelling</w:t>
       </w:r>
-      <w:bookmarkEnd w:id="6"/>
+      <w:bookmarkEnd w:id="5"/>
     </w:p>
     <w:p>
       <w:pPr>
@@ -2586,8 +2618,8 @@
     <w:p>
       <w:pPr>
         <w:pStyle w:val="ListParagraph"/>
-        <w:spacing w:line="240" w:lineRule="auto"/>
-        <w:ind w:left="360"/>
+        <w:spacing w:line="100" w:lineRule="exact"/>
+        <w:ind w:left="357"/>
         <w:jc w:val="both"/>
       </w:pPr>
     </w:p>
@@ -2602,7 +2634,16 @@
         <w:jc w:val="both"/>
       </w:pPr>
       <w:r>
-        <w:t xml:space="preserve">The Model classes are concerned with the problem domain – all the business logic and calculations for the application are stored in the Model classes. </w:t>
+        <w:t xml:space="preserve">The </w:t>
+      </w:r>
+      <w:r>
+        <w:rPr>
+          <w:b/>
+        </w:rPr>
+        <w:t>Model</w:t>
+      </w:r>
+      <w:r>
+        <w:t xml:space="preserve"> classes are concerned with the problem domain – all the business logic and calculations for the application are stored in the Model classes. </w:t>
       </w:r>
     </w:p>
     <w:p>
@@ -2616,7 +2657,16 @@
         <w:jc w:val="both"/>
       </w:pPr>
       <w:r>
-        <w:t>The View classes perform all of the drawing to the</w:t>
+        <w:t xml:space="preserve">The </w:t>
+      </w:r>
+      <w:r>
+        <w:rPr>
+          <w:b/>
+        </w:rPr>
+        <w:t>View</w:t>
+      </w:r>
+      <w:r>
+        <w:t xml:space="preserve"> classes perform all of the drawing to the</w:t>
       </w:r>
       <w:r>
         <w:t xml:space="preserve"> screen. In java these are the S</w:t>
@@ -2625,15 +2675,19 @@
         <w:t xml:space="preserve">wing classes </w:t>
       </w:r>
       <w:r>
-        <w:t xml:space="preserve">that produce the user interface. There will be classes for the various windows used in the application. Most of this code shall be generated using Google Window Builder Pro. There shall also be classes that extend the functionality of the standards Swing components to achieve encapsulation of graphical elements; one example of this is the </w:t>
-      </w:r>
-      <w:proofErr w:type="spellStart"/>
-      <w:r>
-        <w:t>RunwayView</w:t>
-      </w:r>
-      <w:proofErr w:type="spellEnd"/>
-      <w:r>
-        <w:t xml:space="preserve"> class that shows a visualisation of the runway. </w:t>
+        <w:t xml:space="preserve">that produce the user interface. There will be classes for the various windows </w:t>
+      </w:r>
+      <w:r>
+        <w:t xml:space="preserve">and controls </w:t>
+      </w:r>
+      <w:r>
+        <w:t xml:space="preserve">used in the application. </w:t>
+      </w:r>
+      <w:r>
+        <w:t>We shall extend many standard controls to meet our requirements</w:t>
+      </w:r>
+      <w:r>
+        <w:t>.</w:t>
       </w:r>
     </w:p>
     <w:p>
@@ -2647,14 +2701,23 @@
         <w:jc w:val="both"/>
       </w:pPr>
       <w:r>
-        <w:t>The Controller classes interact with both the View classes and the Model classes. In essence, the Controller tells the Model to update and lets the View know that the Model has been updated so it can redraw the data.</w:t>
+        <w:t xml:space="preserve">The </w:t>
+      </w:r>
+      <w:r>
+        <w:rPr>
+          <w:b/>
+        </w:rPr>
+        <w:t xml:space="preserve">Controller </w:t>
+      </w:r>
+      <w:r>
+        <w:t>classes interact with both the View classes and the Model classes. In essence, the Controller tells the Model to update and lets the View know that the Model has been updated so it can redraw the data.</w:t>
       </w:r>
     </w:p>
     <w:p>
       <w:pPr>
         <w:pStyle w:val="ListParagraph"/>
-        <w:spacing w:line="240" w:lineRule="auto"/>
-        <w:ind w:left="792"/>
+        <w:spacing w:line="100" w:lineRule="exact"/>
+        <w:ind w:left="794"/>
         <w:jc w:val="both"/>
       </w:pPr>
     </w:p>
@@ -2680,25 +2743,223 @@
     <w:p>
       <w:pPr>
         <w:pStyle w:val="ListParagraph"/>
+        <w:spacing w:line="100" w:lineRule="exact"/>
+        <w:ind w:left="357"/>
+        <w:jc w:val="both"/>
+      </w:pPr>
+    </w:p>
+    <w:p>
+      <w:pPr>
+        <w:pStyle w:val="ListParagraph"/>
+        <w:numPr>
+          <w:ilvl w:val="0"/>
+          <w:numId w:val="19"/>
+        </w:numPr>
+        <w:spacing w:line="240" w:lineRule="auto"/>
+      </w:pPr>
+      <w:r>
+        <w:t xml:space="preserve">We </w:t>
+      </w:r>
+      <w:r>
+        <w:t>shall make</w:t>
+      </w:r>
+      <w:r>
+        <w:t xml:space="preserve"> extensive use of the iterator </w:t>
+      </w:r>
+      <w:proofErr w:type="gramStart"/>
+      <w:r>
+        <w:t xml:space="preserve">pattern </w:t>
+      </w:r>
+      <w:r>
+        <w:t xml:space="preserve"> t</w:t>
+      </w:r>
+      <w:r>
+        <w:t>hrough</w:t>
+      </w:r>
+      <w:proofErr w:type="gramEnd"/>
+      <w:r>
+        <w:t xml:space="preserve"> the use of the java enhanced </w:t>
+      </w:r>
+      <w:r>
+        <w:t>for loop. This construct allows</w:t>
+      </w:r>
+      <w:r>
+        <w:t xml:space="preserve"> us to easily </w:t>
+      </w:r>
+      <w:r>
+        <w:t>iterate over elements of containe</w:t>
+      </w:r>
+      <w:r>
+        <w:t>r classes consisting of lists of</w:t>
+      </w:r>
+      <w:r>
+        <w:t xml:space="preserve"> airports, runways and other classes.</w:t>
+      </w:r>
+    </w:p>
+    <w:p>
+      <w:pPr>
+        <w:pStyle w:val="ListParagraph"/>
+        <w:spacing w:after="0" w:line="120" w:lineRule="exact"/>
+        <w:ind w:left="357"/>
+      </w:pPr>
+    </w:p>
+    <w:p>
+      <w:pPr>
+        <w:pStyle w:val="ListParagraph"/>
+        <w:numPr>
+          <w:ilvl w:val="0"/>
+          <w:numId w:val="19"/>
+        </w:numPr>
+        <w:spacing w:line="240" w:lineRule="auto"/>
+      </w:pPr>
+      <w:r>
+        <w:t xml:space="preserve">The Observer pattern will be used to ensure that every object that is concerned with the values of Airport will be kept consistent when a new Airport is loaded in from a file. An interface </w:t>
+      </w:r>
+      <w:proofErr w:type="spellStart"/>
+      <w:r>
+        <w:t>AirportObserver</w:t>
+      </w:r>
+      <w:proofErr w:type="spellEnd"/>
+      <w:r>
+        <w:t xml:space="preserve"> shall be imp</w:t>
+      </w:r>
+      <w:r>
+        <w:t>lemented by these classes, completing a m</w:t>
+      </w:r>
+      <w:r>
+        <w:t xml:space="preserve">ethod </w:t>
+      </w:r>
+      <w:proofErr w:type="gramStart"/>
+      <w:r>
+        <w:t>notify(</w:t>
+      </w:r>
+      <w:proofErr w:type="gramEnd"/>
+      <w:r>
+        <w:t xml:space="preserve">Airport) </w:t>
+      </w:r>
+      <w:r>
+        <w:t>that performs</w:t>
+      </w:r>
+      <w:r>
+        <w:t xml:space="preserve"> the required behaviour when  </w:t>
+      </w:r>
+      <w:r>
+        <w:t>the airport changes. These classes shall then be added to a List of classes that are observing the Airport. Whenever the airport is c</w:t>
+      </w:r>
+      <w:r>
+        <w:t>hanged</w:t>
+      </w:r>
+      <w:r>
+        <w:t xml:space="preserve">, the method that changed it shall call a method that iterate through all of the interested objects, calling their notify method. </w:t>
+      </w:r>
+    </w:p>
+    <w:p>
+      <w:pPr>
+        <w:pStyle w:val="ListParagraph"/>
+      </w:pPr>
+    </w:p>
+    <w:p>
+      <w:pPr>
+        <w:pStyle w:val="ListParagraph"/>
+        <w:numPr>
+          <w:ilvl w:val="0"/>
+          <w:numId w:val="19"/>
+        </w:numPr>
+        <w:spacing w:line="240" w:lineRule="auto"/>
+      </w:pPr>
+      <w:r>
+        <w:t>We chose to base many of the</w:t>
+      </w:r>
+      <w:r>
+        <w:t xml:space="preserve"> Model</w:t>
+      </w:r>
+      <w:r>
+        <w:t xml:space="preserve"> classes in our project on real life objects</w:t>
+      </w:r>
+    </w:p>
+    <w:p>
+      <w:pPr>
+        <w:pStyle w:val="ListParagraph"/>
+        <w:spacing w:line="100" w:lineRule="exact"/>
+      </w:pPr>
+    </w:p>
+    <w:p>
+      <w:pPr>
+        <w:pStyle w:val="ListParagraph"/>
+        <w:numPr>
+          <w:ilvl w:val="1"/>
+          <w:numId w:val="19"/>
+        </w:numPr>
+        <w:spacing w:line="240" w:lineRule="auto"/>
+      </w:pPr>
+      <w:r>
+        <w:t xml:space="preserve">The Runway class is based on the abstract declaration of a runway and, along with another instance of the same class, is contained inside a </w:t>
+      </w:r>
+      <w:proofErr w:type="spellStart"/>
+      <w:r>
+        <w:t>PhysicalRunway</w:t>
+      </w:r>
+      <w:proofErr w:type="spellEnd"/>
+      <w:r>
+        <w:t xml:space="preserve"> class that represents the real world runway. As many as required of these objects can then be stored inside an Airport class.</w:t>
+      </w:r>
+    </w:p>
+    <w:p>
+      <w:pPr>
+        <w:pStyle w:val="ListParagraph"/>
+        <w:numPr>
+          <w:ilvl w:val="1"/>
+          <w:numId w:val="19"/>
+        </w:numPr>
+        <w:spacing w:line="240" w:lineRule="auto"/>
+      </w:pPr>
+      <w:r>
+        <w:t xml:space="preserve">For the email section of our program everything is wrapped up in classes. The functionality of sending an </w:t>
+      </w:r>
+      <w:proofErr w:type="gramStart"/>
+      <w:r>
+        <w:t>email,</w:t>
+      </w:r>
+      <w:proofErr w:type="gramEnd"/>
+      <w:r>
+        <w:t xml:space="preserve"> is contai</w:t>
+      </w:r>
+      <w:r>
+        <w:t xml:space="preserve">ned within a class called email. This makes it easy for other objects to call on this function without in depth knowledge of how it must be set up. To ease sending emails to commonly used email addresses, the classes Contact, and </w:t>
+      </w:r>
+      <w:proofErr w:type="gramStart"/>
+      <w:r>
+        <w:t>it’s</w:t>
+      </w:r>
+      <w:proofErr w:type="gramEnd"/>
+      <w:r>
+        <w:t xml:space="preserve"> container </w:t>
+      </w:r>
+      <w:proofErr w:type="spellStart"/>
+      <w:r>
+        <w:t>AddressBook</w:t>
+      </w:r>
+      <w:proofErr w:type="spellEnd"/>
+      <w:r>
+        <w:t xml:space="preserve"> shall be available.</w:t>
+      </w:r>
+      <w:r>
+        <w:t xml:space="preserve"> </w:t>
+      </w:r>
+    </w:p>
+    <w:p>
+      <w:pPr>
+        <w:pStyle w:val="ListParagraph"/>
         <w:spacing w:line="240" w:lineRule="auto"/>
         <w:ind w:left="360"/>
       </w:pPr>
+      <w:bookmarkStart w:id="6" w:name="_GoBack"/>
+      <w:bookmarkEnd w:id="6"/>
     </w:p>
     <w:p>
       <w:pPr>
         <w:spacing w:line="240" w:lineRule="auto"/>
-        <w:rPr>
-          <w:color w:val="FF0000"/>
-          <w:sz w:val="36"/>
-        </w:rPr>
-      </w:pPr>
-      <w:r>
-        <w:rPr>
-          <w:color w:val="FF0000"/>
-          <w:sz w:val="36"/>
-        </w:rPr>
-        <w:t xml:space="preserve">What other patterns have we used? </w:t>
-      </w:r>
+      </w:pPr>
     </w:p>
     <w:p>
       <w:pPr>
@@ -2710,18 +2971,13 @@
           <w:formProt w:val="0"/>
         </w:sectPr>
       </w:pPr>
-      <w:proofErr w:type="gramStart"/>
-      <w:r>
-        <w:t>Iterator.</w:t>
-      </w:r>
-      <w:proofErr w:type="gramEnd"/>
     </w:p>
     <w:p>
       <w:pPr>
         <w:pStyle w:val="Heading1"/>
         <w:spacing w:line="240" w:lineRule="auto"/>
       </w:pPr>
-      <w:bookmarkStart w:id="7" w:name="_Toc322866881"/>
+      <w:bookmarkStart w:id="7" w:name="_Toc323396199"/>
       <w:r>
         <w:lastRenderedPageBreak/>
         <w:t>2 Analysis Documentation</w:t>
@@ -2753,7 +3009,7 @@
         <w:pStyle w:val="Heading2"/>
         <w:spacing w:line="240" w:lineRule="auto"/>
       </w:pPr>
-      <w:bookmarkStart w:id="8" w:name="_Toc322866882"/>
+      <w:bookmarkStart w:id="8" w:name="_Toc323396200"/>
       <w:r>
         <w:t>2.1 Requirements Analysis</w:t>
       </w:r>
@@ -2775,7 +3031,7 @@
         <w:pStyle w:val="Heading2"/>
         <w:spacing w:line="240" w:lineRule="auto"/>
       </w:pPr>
-      <w:bookmarkStart w:id="9" w:name="_Toc322866883"/>
+      <w:bookmarkStart w:id="9" w:name="_Toc323396201"/>
       <w:r>
         <w:t>2.2 Design Analysis</w:t>
       </w:r>
@@ -3157,7 +3413,7 @@
         <w:pStyle w:val="Heading1"/>
         <w:spacing w:line="240" w:lineRule="auto"/>
       </w:pPr>
-      <w:bookmarkStart w:id="10" w:name="_Toc322866884"/>
+      <w:bookmarkStart w:id="10" w:name="_Toc323396202"/>
       <w:r>
         <w:lastRenderedPageBreak/>
         <w:t>3 Testing</w:t>
@@ -3198,7 +3454,7 @@
         <w:pStyle w:val="Heading2"/>
         <w:spacing w:line="240" w:lineRule="auto"/>
       </w:pPr>
-      <w:bookmarkStart w:id="11" w:name="_Toc322866885"/>
+      <w:bookmarkStart w:id="11" w:name="_Toc323396203"/>
       <w:r>
         <w:t>3.1 Test Plan</w:t>
       </w:r>
@@ -3326,7 +3582,7 @@
         <w:pStyle w:val="Heading2"/>
         <w:spacing w:line="240" w:lineRule="auto"/>
       </w:pPr>
-      <w:bookmarkStart w:id="12" w:name="_Toc322866886"/>
+      <w:bookmarkStart w:id="12" w:name="_Toc323396204"/>
       <w:r>
         <w:t xml:space="preserve">3.2 </w:t>
       </w:r>
@@ -3774,7 +4030,7 @@
         <w:pStyle w:val="Heading1"/>
         <w:spacing w:line="240" w:lineRule="auto"/>
       </w:pPr>
-      <w:bookmarkStart w:id="13" w:name="_Toc322866887"/>
+      <w:bookmarkStart w:id="13" w:name="_Toc323396205"/>
       <w:r>
         <w:rPr>
           <w:lang w:eastAsia="zh-TW"/>
@@ -5376,6 +5632,92 @@
     </w:lvl>
   </w:abstractNum>
   <w:abstractNum w:abstractNumId="13">
+    <w:nsid w:val="44885BC0"/>
+    <w:multiLevelType w:val="hybridMultilevel"/>
+    <w:tmpl w:val="31CA7CDE"/>
+    <w:lvl w:ilvl="0" w:tplc="0809000F">
+      <w:start w:val="1"/>
+      <w:numFmt w:val="decimal"/>
+      <w:lvlText w:val="%1."/>
+      <w:lvlJc w:val="left"/>
+      <w:pPr>
+        <w:ind w:left="720" w:hanging="360"/>
+      </w:pPr>
+    </w:lvl>
+    <w:lvl w:ilvl="1" w:tplc="08090019" w:tentative="1">
+      <w:start w:val="1"/>
+      <w:numFmt w:val="lowerLetter"/>
+      <w:lvlText w:val="%2."/>
+      <w:lvlJc w:val="left"/>
+      <w:pPr>
+        <w:ind w:left="1440" w:hanging="360"/>
+      </w:pPr>
+    </w:lvl>
+    <w:lvl w:ilvl="2" w:tplc="0809001B" w:tentative="1">
+      <w:start w:val="1"/>
+      <w:numFmt w:val="lowerRoman"/>
+      <w:lvlText w:val="%3."/>
+      <w:lvlJc w:val="right"/>
+      <w:pPr>
+        <w:ind w:left="2160" w:hanging="180"/>
+      </w:pPr>
+    </w:lvl>
+    <w:lvl w:ilvl="3" w:tplc="0809000F" w:tentative="1">
+      <w:start w:val="1"/>
+      <w:numFmt w:val="decimal"/>
+      <w:lvlText w:val="%4."/>
+      <w:lvlJc w:val="left"/>
+      <w:pPr>
+        <w:ind w:left="2880" w:hanging="360"/>
+      </w:pPr>
+    </w:lvl>
+    <w:lvl w:ilvl="4" w:tplc="08090019" w:tentative="1">
+      <w:start w:val="1"/>
+      <w:numFmt w:val="lowerLetter"/>
+      <w:lvlText w:val="%5."/>
+      <w:lvlJc w:val="left"/>
+      <w:pPr>
+        <w:ind w:left="3600" w:hanging="360"/>
+      </w:pPr>
+    </w:lvl>
+    <w:lvl w:ilvl="5" w:tplc="0809001B" w:tentative="1">
+      <w:start w:val="1"/>
+      <w:numFmt w:val="lowerRoman"/>
+      <w:lvlText w:val="%6."/>
+      <w:lvlJc w:val="right"/>
+      <w:pPr>
+        <w:ind w:left="4320" w:hanging="180"/>
+      </w:pPr>
+    </w:lvl>
+    <w:lvl w:ilvl="6" w:tplc="0809000F" w:tentative="1">
+      <w:start w:val="1"/>
+      <w:numFmt w:val="decimal"/>
+      <w:lvlText w:val="%7."/>
+      <w:lvlJc w:val="left"/>
+      <w:pPr>
+        <w:ind w:left="5040" w:hanging="360"/>
+      </w:pPr>
+    </w:lvl>
+    <w:lvl w:ilvl="7" w:tplc="08090019" w:tentative="1">
+      <w:start w:val="1"/>
+      <w:numFmt w:val="lowerLetter"/>
+      <w:lvlText w:val="%8."/>
+      <w:lvlJc w:val="left"/>
+      <w:pPr>
+        <w:ind w:left="5760" w:hanging="360"/>
+      </w:pPr>
+    </w:lvl>
+    <w:lvl w:ilvl="8" w:tplc="0809001B" w:tentative="1">
+      <w:start w:val="1"/>
+      <w:numFmt w:val="lowerRoman"/>
+      <w:lvlText w:val="%9."/>
+      <w:lvlJc w:val="right"/>
+      <w:pPr>
+        <w:ind w:left="6480" w:hanging="180"/>
+      </w:pPr>
+    </w:lvl>
+  </w:abstractNum>
+  <w:abstractNum w:abstractNumId="14">
     <w:nsid w:val="520C58A4"/>
     <w:multiLevelType w:val="multilevel"/>
     <w:tmpl w:val="A9AA909C"/>
@@ -5488,7 +5830,7 @@
       </w:rPr>
     </w:lvl>
   </w:abstractNum>
-  <w:abstractNum w:abstractNumId="14">
+  <w:abstractNum w:abstractNumId="15">
     <w:nsid w:val="617D3DD5"/>
     <w:multiLevelType w:val="hybridMultilevel"/>
     <w:tmpl w:val="E9E6B310"/>
@@ -5577,7 +5919,7 @@
       </w:pPr>
     </w:lvl>
   </w:abstractNum>
-  <w:abstractNum w:abstractNumId="15">
+  <w:abstractNum w:abstractNumId="16">
     <w:nsid w:val="668C48E4"/>
     <w:multiLevelType w:val="multilevel"/>
     <w:tmpl w:val="0368FABE"/>
@@ -5690,7 +6032,7 @@
       </w:rPr>
     </w:lvl>
   </w:abstractNum>
-  <w:abstractNum w:abstractNumId="16">
+  <w:abstractNum w:abstractNumId="17">
     <w:nsid w:val="6CCC156B"/>
     <w:multiLevelType w:val="hybridMultilevel"/>
     <w:tmpl w:val="B02ABC16"/>
@@ -5776,7 +6118,7 @@
       </w:pPr>
     </w:lvl>
   </w:abstractNum>
-  <w:abstractNum w:abstractNumId="17">
+  <w:abstractNum w:abstractNumId="18">
     <w:nsid w:val="716446A2"/>
     <w:multiLevelType w:val="hybridMultilevel"/>
     <w:tmpl w:val="DF16CDD6"/>
@@ -5865,7 +6207,7 @@
       </w:pPr>
     </w:lvl>
   </w:abstractNum>
-  <w:abstractNum w:abstractNumId="18">
+  <w:abstractNum w:abstractNumId="19">
     <w:nsid w:val="71867AFD"/>
     <w:multiLevelType w:val="multilevel"/>
     <w:tmpl w:val="0809001F"/>
@@ -5951,7 +6293,7 @@
       </w:pPr>
     </w:lvl>
   </w:abstractNum>
-  <w:abstractNum w:abstractNumId="19">
+  <w:abstractNum w:abstractNumId="20">
     <w:nsid w:val="7375303C"/>
     <w:multiLevelType w:val="hybridMultilevel"/>
     <w:tmpl w:val="6E4CB7A6"/>
@@ -6064,7 +6406,7 @@
       </w:rPr>
     </w:lvl>
   </w:abstractNum>
-  <w:abstractNum w:abstractNumId="20">
+  <w:abstractNum w:abstractNumId="21">
     <w:nsid w:val="74D90B5A"/>
     <w:multiLevelType w:val="multilevel"/>
     <w:tmpl w:val="0809001F"/>
@@ -6150,7 +6492,7 @@
       </w:pPr>
     </w:lvl>
   </w:abstractNum>
-  <w:abstractNum w:abstractNumId="21">
+  <w:abstractNum w:abstractNumId="22">
     <w:nsid w:val="7B135E89"/>
     <w:multiLevelType w:val="multilevel"/>
     <w:tmpl w:val="E22683F8"/>
@@ -6273,7 +6615,7 @@
     </w:lvl>
   </w:abstractNum>
   <w:num w:numId="1">
-    <w:abstractNumId w:val="21"/>
+    <w:abstractNumId w:val="22"/>
   </w:num>
   <w:num w:numId="2">
     <w:abstractNumId w:val="9"/>
@@ -6282,13 +6624,13 @@
     <w:abstractNumId w:val="5"/>
   </w:num>
   <w:num w:numId="4">
-    <w:abstractNumId w:val="13"/>
+    <w:abstractNumId w:val="14"/>
   </w:num>
   <w:num w:numId="5">
     <w:abstractNumId w:val="2"/>
   </w:num>
   <w:num w:numId="6">
-    <w:abstractNumId w:val="19"/>
+    <w:abstractNumId w:val="20"/>
   </w:num>
   <w:num w:numId="7">
     <w:abstractNumId w:val="3"/>
@@ -6300,19 +6642,19 @@
     <w:abstractNumId w:val="4"/>
   </w:num>
   <w:num w:numId="10">
-    <w:abstractNumId w:val="15"/>
+    <w:abstractNumId w:val="16"/>
   </w:num>
   <w:num w:numId="11">
     <w:abstractNumId w:val="0"/>
   </w:num>
   <w:num w:numId="12">
-    <w:abstractNumId w:val="17"/>
+    <w:abstractNumId w:val="18"/>
   </w:num>
   <w:num w:numId="13">
     <w:abstractNumId w:val="7"/>
   </w:num>
   <w:num w:numId="14">
-    <w:abstractNumId w:val="14"/>
+    <w:abstractNumId w:val="15"/>
   </w:num>
   <w:num w:numId="15">
     <w:abstractNumId w:val="11"/>
@@ -6324,19 +6666,22 @@
     <w:abstractNumId w:val="6"/>
   </w:num>
   <w:num w:numId="18">
-    <w:abstractNumId w:val="18"/>
+    <w:abstractNumId w:val="19"/>
   </w:num>
   <w:num w:numId="19">
-    <w:abstractNumId w:val="20"/>
+    <w:abstractNumId w:val="21"/>
   </w:num>
   <w:num w:numId="20">
-    <w:abstractNumId w:val="16"/>
+    <w:abstractNumId w:val="17"/>
   </w:num>
   <w:num w:numId="21">
     <w:abstractNumId w:val="10"/>
   </w:num>
   <w:num w:numId="22">
     <w:abstractNumId w:val="12"/>
+  </w:num>
+  <w:num w:numId="23">
+    <w:abstractNumId w:val="13"/>
   </w:num>
 </w:numbering>
 </file>
@@ -8037,7 +8382,7 @@
 </file>
 
 <file path=customXml/itemProps1.xml><?xml version="1.0" encoding="utf-8"?>
-<ds:datastoreItem xmlns:ds="http://schemas.openxmlformats.org/officeDocument/2006/customXml" ds:itemID="{B75C4272-CA1D-4F00-9FCF-FDD37F1FBEE4}">
+<ds:datastoreItem xmlns:ds="http://schemas.openxmlformats.org/officeDocument/2006/customXml" ds:itemID="{61E55907-8F2D-4AE1-A414-A03452C03B4F}">
   <ds:schemaRefs>
     <ds:schemaRef ds:uri="http://schemas.openxmlformats.org/officeDocument/2006/bibliography"/>
   </ds:schemaRefs>

</xml_diff>

<commit_message>
*Did a bit more Design Analysis D3
</commit_message>
<xml_diff>
--- a/doc/Analysis Design Testing/D3ADT.docx
+++ b/doc/Analysis Design Testing/D3ADT.docx
@@ -115,17 +115,8 @@
                 <w:sz w:val="36"/>
                 <w:szCs w:val="36"/>
               </w:rPr>
-              <w:t xml:space="preserve">Elliott, </w:t>
+              <w:t>Elliott, Kristian</w:t>
             </w:r>
-            <w:proofErr w:type="spellStart"/>
-            <w:r>
-              <w:rPr>
-                <w:sz w:val="36"/>
-                <w:szCs w:val="36"/>
-              </w:rPr>
-              <w:t>Kristian</w:t>
-            </w:r>
-            <w:proofErr w:type="spellEnd"/>
           </w:p>
         </w:tc>
         <w:tc>
@@ -319,17 +310,8 @@
                 <w:sz w:val="36"/>
                 <w:szCs w:val="36"/>
               </w:rPr>
-              <w:t xml:space="preserve">Chan, Yun </w:t>
+              <w:t>Chan, Yun Chak</w:t>
             </w:r>
-            <w:proofErr w:type="spellStart"/>
-            <w:r>
-              <w:rPr>
-                <w:sz w:val="36"/>
-                <w:szCs w:val="36"/>
-              </w:rPr>
-              <w:t>Chak</w:t>
-            </w:r>
-            <w:proofErr w:type="spellEnd"/>
           </w:p>
         </w:tc>
         <w:tc>
@@ -401,7 +383,7 @@
         <w:pStyle w:val="Heading1"/>
         <w:spacing w:line="240" w:lineRule="auto"/>
       </w:pPr>
-      <w:bookmarkStart w:id="0" w:name="_Toc323401496"/>
+      <w:bookmarkStart w:id="0" w:name="_Toc323402741"/>
       <w:r>
         <w:t>Notes to the Authors:</w:t>
       </w:r>
@@ -463,7 +445,7 @@
         <w:pStyle w:val="Heading1"/>
         <w:spacing w:line="240" w:lineRule="auto"/>
       </w:pPr>
-      <w:bookmarkStart w:id="1" w:name="_Toc323401497"/>
+      <w:bookmarkStart w:id="1" w:name="_Toc323402742"/>
       <w:r>
         <w:lastRenderedPageBreak/>
         <w:t>Document Control</w:t>
@@ -1054,7 +1036,7 @@
         <w:pStyle w:val="Heading1"/>
         <w:spacing w:line="240" w:lineRule="auto"/>
       </w:pPr>
-      <w:bookmarkStart w:id="2" w:name="_Toc323401498"/>
+      <w:bookmarkStart w:id="2" w:name="_Toc323402743"/>
       <w:r>
         <w:lastRenderedPageBreak/>
         <w:t>Table of Contents</w:t>
@@ -1109,7 +1091,7 @@
         <w:rPr>
           <w:noProof/>
         </w:rPr>
-        <w:instrText xml:space="preserve"> PAGEREF _Toc323401496 \h </w:instrText>
+        <w:instrText xml:space="preserve"> PAGEREF _Toc323402741 \h </w:instrText>
       </w:r>
       <w:r>
         <w:rPr>
@@ -1169,7 +1151,7 @@
         <w:rPr>
           <w:noProof/>
         </w:rPr>
-        <w:instrText xml:space="preserve"> PAGEREF _Toc323401497 \h </w:instrText>
+        <w:instrText xml:space="preserve"> PAGEREF _Toc323402742 \h </w:instrText>
       </w:r>
       <w:r>
         <w:rPr>
@@ -1229,7 +1211,7 @@
         <w:rPr>
           <w:noProof/>
         </w:rPr>
-        <w:instrText xml:space="preserve"> PAGEREF _Toc323401498 \h </w:instrText>
+        <w:instrText xml:space="preserve"> PAGEREF _Toc323402743 \h </w:instrText>
       </w:r>
       <w:r>
         <w:rPr>
@@ -1289,7 +1271,7 @@
         <w:rPr>
           <w:noProof/>
         </w:rPr>
-        <w:instrText xml:space="preserve"> PAGEREF _Toc323401499 \h </w:instrText>
+        <w:instrText xml:space="preserve"> PAGEREF _Toc323402744 \h </w:instrText>
       </w:r>
       <w:r>
         <w:rPr>
@@ -1349,7 +1331,7 @@
         <w:rPr>
           <w:noProof/>
         </w:rPr>
-        <w:instrText xml:space="preserve"> PAGEREF _Toc323401500 \h </w:instrText>
+        <w:instrText xml:space="preserve"> PAGEREF _Toc323402745 \h </w:instrText>
       </w:r>
       <w:r>
         <w:rPr>
@@ -1416,7 +1398,7 @@
         <w:rPr>
           <w:noProof/>
         </w:rPr>
-        <w:instrText xml:space="preserve"> PAGEREF _Toc323401501 \h </w:instrText>
+        <w:instrText xml:space="preserve"> PAGEREF _Toc323402746 \h </w:instrText>
       </w:r>
       <w:r>
         <w:rPr>
@@ -1476,7 +1458,7 @@
         <w:rPr>
           <w:noProof/>
         </w:rPr>
-        <w:instrText xml:space="preserve"> PAGEREF _Toc323401502 \h </w:instrText>
+        <w:instrText xml:space="preserve"> PAGEREF _Toc323402747 \h </w:instrText>
       </w:r>
       <w:r>
         <w:rPr>
@@ -1536,7 +1518,7 @@
         <w:rPr>
           <w:noProof/>
         </w:rPr>
-        <w:instrText xml:space="preserve"> PAGEREF _Toc323401503 \h </w:instrText>
+        <w:instrText xml:space="preserve"> PAGEREF _Toc323402748 \h </w:instrText>
       </w:r>
       <w:r>
         <w:rPr>
@@ -1596,7 +1578,7 @@
         <w:rPr>
           <w:noProof/>
         </w:rPr>
-        <w:instrText xml:space="preserve"> PAGEREF _Toc323401504 \h </w:instrText>
+        <w:instrText xml:space="preserve"> PAGEREF _Toc323402749 \h </w:instrText>
       </w:r>
       <w:r>
         <w:rPr>
@@ -1656,7 +1638,7 @@
         <w:rPr>
           <w:noProof/>
         </w:rPr>
-        <w:instrText xml:space="preserve"> PAGEREF _Toc323401505 \h </w:instrText>
+        <w:instrText xml:space="preserve"> PAGEREF _Toc323402750 \h </w:instrText>
       </w:r>
       <w:r>
         <w:rPr>
@@ -1716,7 +1698,7 @@
         <w:rPr>
           <w:noProof/>
         </w:rPr>
-        <w:instrText xml:space="preserve"> PAGEREF _Toc323401506 \h </w:instrText>
+        <w:instrText xml:space="preserve"> PAGEREF _Toc323402751 \h </w:instrText>
       </w:r>
       <w:r>
         <w:rPr>
@@ -1776,7 +1758,7 @@
         <w:rPr>
           <w:noProof/>
         </w:rPr>
-        <w:instrText xml:space="preserve"> PAGEREF _Toc323401507 \h </w:instrText>
+        <w:instrText xml:space="preserve"> PAGEREF _Toc323402752 \h </w:instrText>
       </w:r>
       <w:r>
         <w:rPr>
@@ -1836,7 +1818,7 @@
         <w:rPr>
           <w:noProof/>
         </w:rPr>
-        <w:instrText xml:space="preserve"> PAGEREF _Toc323401508 \h </w:instrText>
+        <w:instrText xml:space="preserve"> PAGEREF _Toc323402753 \h </w:instrText>
       </w:r>
       <w:r>
         <w:rPr>
@@ -1896,7 +1878,7 @@
         <w:rPr>
           <w:noProof/>
         </w:rPr>
-        <w:instrText xml:space="preserve"> PAGEREF _Toc323401509 \h </w:instrText>
+        <w:instrText xml:space="preserve"> PAGEREF _Toc323402754 \h </w:instrText>
       </w:r>
       <w:r>
         <w:rPr>
@@ -1956,7 +1938,7 @@
         <w:rPr>
           <w:noProof/>
         </w:rPr>
-        <w:instrText xml:space="preserve"> PAGEREF _Toc323401510 \h </w:instrText>
+        <w:instrText xml:space="preserve"> PAGEREF _Toc323402755 \h </w:instrText>
       </w:r>
       <w:r>
         <w:rPr>
@@ -2016,7 +1998,7 @@
         <w:rPr>
           <w:noProof/>
         </w:rPr>
-        <w:instrText xml:space="preserve"> PAGEREF _Toc323401511 \h </w:instrText>
+        <w:instrText xml:space="preserve"> PAGEREF _Toc323402756 \h </w:instrText>
       </w:r>
       <w:r>
         <w:rPr>
@@ -2076,7 +2058,7 @@
         <w:rPr>
           <w:noProof/>
         </w:rPr>
-        <w:instrText xml:space="preserve"> PAGEREF _Toc323401512 \h </w:instrText>
+        <w:instrText xml:space="preserve"> PAGEREF _Toc323402757 \h </w:instrText>
       </w:r>
       <w:r>
         <w:rPr>
@@ -2136,7 +2118,7 @@
         <w:rPr>
           <w:noProof/>
         </w:rPr>
-        <w:instrText xml:space="preserve"> PAGEREF _Toc323401513 \h </w:instrText>
+        <w:instrText xml:space="preserve"> PAGEREF _Toc323402758 \h </w:instrText>
       </w:r>
       <w:r>
         <w:rPr>
@@ -2196,7 +2178,7 @@
         <w:rPr>
           <w:noProof/>
         </w:rPr>
-        <w:instrText xml:space="preserve"> PAGEREF _Toc323401514 \h </w:instrText>
+        <w:instrText xml:space="preserve"> PAGEREF _Toc323402759 \h </w:instrText>
       </w:r>
       <w:r>
         <w:rPr>
@@ -2263,7 +2245,7 @@
         <w:rPr>
           <w:noProof/>
         </w:rPr>
-        <w:instrText xml:space="preserve"> PAGEREF _Toc323401515 \h </w:instrText>
+        <w:instrText xml:space="preserve"> PAGEREF _Toc323402760 \h </w:instrText>
       </w:r>
       <w:r>
         <w:rPr>
@@ -2319,7 +2301,7 @@
           <w:lang w:eastAsia="zh-TW"/>
         </w:rPr>
       </w:pPr>
-      <w:bookmarkStart w:id="3" w:name="_Toc323401499"/>
+      <w:bookmarkStart w:id="3" w:name="_Toc323402744"/>
       <w:r>
         <w:lastRenderedPageBreak/>
         <w:t xml:space="preserve">1 </w:t>
@@ -2334,7 +2316,7 @@
         <w:pStyle w:val="Heading2"/>
         <w:spacing w:line="240" w:lineRule="auto"/>
       </w:pPr>
-      <w:bookmarkStart w:id="4" w:name="_Toc323401500"/>
+      <w:bookmarkStart w:id="4" w:name="_Toc323402745"/>
       <w:r>
         <w:t>1.1</w:t>
       </w:r>
@@ -2472,33 +2454,17 @@
         <w:spacing w:line="240" w:lineRule="auto"/>
         <w:jc w:val="both"/>
       </w:pPr>
-      <w:proofErr w:type="spellStart"/>
       <w:r>
         <w:rPr>
           <w:b/>
         </w:rPr>
-        <w:t>JUnit</w:t>
-      </w:r>
-      <w:proofErr w:type="spellEnd"/>
-      <w:r>
-        <w:rPr>
-          <w:b/>
-        </w:rPr>
-        <w:t xml:space="preserve"> </w:t>
+        <w:t xml:space="preserve">JUnit </w:t>
       </w:r>
       <w:r>
         <w:t>– we will create</w:t>
       </w:r>
       <w:r>
-        <w:t xml:space="preserve"> tests for our application in </w:t>
-      </w:r>
-      <w:proofErr w:type="spellStart"/>
-      <w:r>
-        <w:t>JUnit</w:t>
-      </w:r>
-      <w:proofErr w:type="spellEnd"/>
-      <w:r>
-        <w:t xml:space="preserve"> to ensure we produce a robust code base.</w:t>
+        <w:t xml:space="preserve"> tests for our application in JUnit to ensure we produce a robust code base.</w:t>
       </w:r>
     </w:p>
     <w:p>
@@ -3019,7 +2985,7 @@
         <w:pStyle w:val="Heading2"/>
         <w:spacing w:line="240" w:lineRule="auto"/>
       </w:pPr>
-      <w:bookmarkStart w:id="5" w:name="_Toc323401501"/>
+      <w:bookmarkStart w:id="5" w:name="_Toc323402746"/>
       <w:r>
         <w:rPr>
           <w:rFonts w:hint="eastAsia"/>
@@ -3178,13 +3144,8 @@
       <w:r>
         <w:t xml:space="preserve">We have chosen to keep the three groups of classes very separate, splitting into pairs to develop </w:t>
       </w:r>
-      <w:proofErr w:type="gramStart"/>
-      <w:r>
-        <w:t>them,</w:t>
-      </w:r>
-      <w:proofErr w:type="gramEnd"/>
-      <w:r>
-        <w:t xml:space="preserve"> this allows the program to be more extendable, as the coupling is very low.</w:t>
+      <w:r>
+        <w:t>them, this allows the program to be more extendable, as the coupling is very low.</w:t>
       </w:r>
     </w:p>
     <w:p>
@@ -3213,7 +3174,6 @@
       <w:r>
         <w:t xml:space="preserve"> extensive use of the iterator </w:t>
       </w:r>
-      <w:proofErr w:type="gramStart"/>
       <w:r>
         <w:t xml:space="preserve">pattern </w:t>
       </w:r>
@@ -3221,11 +3181,7 @@
         <w:t xml:space="preserve"> t</w:t>
       </w:r>
       <w:r>
-        <w:t>hrough</w:t>
-      </w:r>
-      <w:proofErr w:type="gramEnd"/>
-      <w:r>
-        <w:t xml:space="preserve"> the use of the java enhanced </w:t>
+        <w:t xml:space="preserve">hrough the use of the java enhanced </w:t>
       </w:r>
       <w:r>
         <w:t>for loop. This construct allows</w:t>
@@ -3260,29 +3216,13 @@
         <w:spacing w:line="240" w:lineRule="auto"/>
       </w:pPr>
       <w:r>
-        <w:t xml:space="preserve">The Observer pattern will be used to ensure that every object that is concerned with the values of Airport will be kept consistent when a new Airport is loaded in from a file. An interface </w:t>
-      </w:r>
-      <w:proofErr w:type="spellStart"/>
-      <w:r>
-        <w:t>AirportObserver</w:t>
-      </w:r>
-      <w:proofErr w:type="spellEnd"/>
-      <w:r>
-        <w:t xml:space="preserve"> shall be imp</w:t>
+        <w:t>The Observer pattern will be used to ensure that every object that is concerned with the values of Airport will be kept consistent when a new Airport is loaded in from a file. An interface AirportObserver shall be imp</w:t>
       </w:r>
       <w:r>
         <w:t>lemented by these classes, completing a m</w:t>
       </w:r>
       <w:r>
-        <w:t xml:space="preserve">ethod </w:t>
-      </w:r>
-      <w:proofErr w:type="gramStart"/>
-      <w:r>
-        <w:t>notify(</w:t>
-      </w:r>
-      <w:proofErr w:type="gramEnd"/>
-      <w:r>
-        <w:t xml:space="preserve">Airport) </w:t>
+        <w:t xml:space="preserve">ethod notify(Airport) </w:t>
       </w:r>
       <w:r>
         <w:t>that performs</w:t>
@@ -3340,15 +3280,7 @@
         <w:spacing w:line="240" w:lineRule="auto"/>
       </w:pPr>
       <w:r>
-        <w:t xml:space="preserve">The Runway class is based on the abstract declaration of a runway and, along with another instance of the same class, is contained inside a </w:t>
-      </w:r>
-      <w:proofErr w:type="spellStart"/>
-      <w:r>
-        <w:t>PhysicalRunway</w:t>
-      </w:r>
-      <w:proofErr w:type="spellEnd"/>
-      <w:r>
-        <w:t xml:space="preserve"> class that represents the real world runway. As many as required of these objects can then be stored inside an Airport class.</w:t>
+        <w:t>The Runway class is based on the abstract declaration of a runway and, along with another instance of the same class, is contained inside a PhysicalRunway class that represents the real world runway. As many as required of these objects can then be stored inside an Airport class.</w:t>
       </w:r>
     </w:p>
     <w:p>
@@ -3361,34 +3293,10 @@
         <w:spacing w:line="240" w:lineRule="auto"/>
       </w:pPr>
       <w:r>
-        <w:t xml:space="preserve">For the email section of our program everything is wrapped up in classes. The functionality of sending an </w:t>
-      </w:r>
-      <w:proofErr w:type="gramStart"/>
-      <w:r>
-        <w:t>email,</w:t>
-      </w:r>
-      <w:proofErr w:type="gramEnd"/>
-      <w:r>
-        <w:t xml:space="preserve"> is contai</w:t>
-      </w:r>
-      <w:r>
-        <w:t xml:space="preserve">ned within a class called email. This makes it easy for other objects to call on this function without in depth knowledge of how it must be set up. To ease sending emails to commonly used email addresses, the classes Contact, and </w:t>
-      </w:r>
-      <w:proofErr w:type="gramStart"/>
-      <w:r>
-        <w:t>it’s</w:t>
-      </w:r>
-      <w:proofErr w:type="gramEnd"/>
-      <w:r>
-        <w:t xml:space="preserve"> container </w:t>
-      </w:r>
-      <w:proofErr w:type="spellStart"/>
-      <w:r>
-        <w:t>AddressBook</w:t>
-      </w:r>
-      <w:proofErr w:type="spellEnd"/>
-      <w:r>
-        <w:t xml:space="preserve"> shall be available.</w:t>
+        <w:t>For the email section of our program everything is wrapped up in classes. The functionality of sending an email, is contai</w:t>
+      </w:r>
+      <w:r>
+        <w:t>ned within a class called email. This makes it easy for other objects to call on this function without in depth knowledge of how it must be set up. To ease sending emails to commonly used email addresses, the classes Contact, and it’s container AddressBook shall be available.</w:t>
       </w:r>
       <w:r>
         <w:t xml:space="preserve"> </w:t>
@@ -3422,7 +3330,7 @@
         <w:pStyle w:val="Heading1"/>
         <w:spacing w:line="240" w:lineRule="auto"/>
       </w:pPr>
-      <w:bookmarkStart w:id="6" w:name="_Toc323401502"/>
+      <w:bookmarkStart w:id="6" w:name="_Toc323402747"/>
       <w:r>
         <w:lastRenderedPageBreak/>
         <w:t>2 Analysis Documentation</w:t>
@@ -3446,7 +3354,7 @@
         <w:pStyle w:val="Heading2"/>
         <w:spacing w:line="240" w:lineRule="auto"/>
       </w:pPr>
-      <w:bookmarkStart w:id="7" w:name="_Toc323401503"/>
+      <w:bookmarkStart w:id="7" w:name="_Toc323402748"/>
       <w:r>
         <w:t>2.1 Requirements Analysis</w:t>
       </w:r>
@@ -3502,7 +3410,7 @@
         <w:pStyle w:val="Heading2"/>
         <w:spacing w:line="240" w:lineRule="auto"/>
       </w:pPr>
-      <w:bookmarkStart w:id="8" w:name="_Toc323401504"/>
+      <w:bookmarkStart w:id="8" w:name="_Toc323402749"/>
       <w:r>
         <w:t>2.2 Design Analysis</w:t>
       </w:r>
@@ -3524,12 +3432,24 @@
       <w:r>
         <w:t xml:space="preserve"> into three different packages: Model, View and Controller. We aimed to design the software to ensure these three packages, and the classes within them, have as little coupling as possible, along with a good level of cohesion. The interfaces of the classes were defined such that they hide their inner workings from one another.</w:t>
       </w:r>
+      <w:r>
+        <w:t xml:space="preserve"> We produced</w:t>
+      </w:r>
+      <w:r>
+        <w:t xml:space="preserve"> a class diagram to show how the architecture of the program is structured.</w:t>
+      </w:r>
+      <w:r>
+        <w:rPr>
+          <w:rStyle w:val="FootnoteReference"/>
+        </w:rPr>
+        <w:footnoteReference w:id="3"/>
+      </w:r>
     </w:p>
     <w:p>
       <w:pPr>
         <w:pStyle w:val="Heading3"/>
       </w:pPr>
-      <w:bookmarkStart w:id="9" w:name="_Toc323401505"/>
+      <w:bookmarkStart w:id="9" w:name="_Toc323402750"/>
       <w:r>
         <w:t>2.2.1 Model</w:t>
       </w:r>
@@ -3547,7 +3467,7 @@
       <w:pPr>
         <w:pStyle w:val="Heading4"/>
       </w:pPr>
-      <w:bookmarkStart w:id="10" w:name="_Toc323401506"/>
+      <w:bookmarkStart w:id="10" w:name="_Toc323402751"/>
       <w:r>
         <w:t>2.2.1.1 Airport</w:t>
       </w:r>
@@ -3558,17 +3478,33 @@
         <w:spacing w:line="240" w:lineRule="auto"/>
       </w:pPr>
       <w:r>
-        <w:t>The most obvious classes of the model were those that represent the runways.</w:t>
+        <w:t xml:space="preserve">The </w:t>
+      </w:r>
+      <w:r>
+        <w:t>most obvious objects</w:t>
+      </w:r>
+      <w:r>
+        <w:t xml:space="preserve"> of the model were those that represent the runways.</w:t>
+      </w:r>
+      <w:r>
+        <w:t xml:space="preserve"> We decided to build a class to represent the declared parameters of a runwa</w:t>
+      </w:r>
+      <w:r>
+        <w:t xml:space="preserve">y. We called this class runway. It stores all of the values (TORA, TODA, etc) that are needed by the user. Each value was stored in an array of length two, the first index containing the declared value and the second index the redeclared value. Two public </w:t>
       </w:r>
       <w:bookmarkStart w:id="11" w:name="_GoBack"/>
       <w:bookmarkEnd w:id="11"/>
+      <w:r>
+        <w:t>named constants (DEFAULT and REDECLARED) were provided to raise the level of abstraction away for these arbitrary numbers.</w:t>
+      </w:r>
     </w:p>
     <w:p>
       <w:pPr>
         <w:pStyle w:val="Heading4"/>
       </w:pPr>
-      <w:bookmarkStart w:id="12" w:name="_Toc323401507"/>
-      <w:r>
+      <w:bookmarkStart w:id="12" w:name="_Toc323402752"/>
+      <w:r>
+        <w:lastRenderedPageBreak/>
         <w:t>2.2.1.2 Email</w:t>
       </w:r>
       <w:bookmarkEnd w:id="12"/>
@@ -3588,7 +3524,7 @@
       <w:pPr>
         <w:pStyle w:val="Heading4"/>
       </w:pPr>
-      <w:bookmarkStart w:id="13" w:name="_Toc323401508"/>
+      <w:bookmarkStart w:id="13" w:name="_Toc323402753"/>
       <w:r>
         <w:t xml:space="preserve">2.2.1.3 </w:t>
       </w:r>
@@ -3612,9 +3548,8 @@
       <w:pPr>
         <w:pStyle w:val="Heading3"/>
       </w:pPr>
-      <w:bookmarkStart w:id="14" w:name="_Toc323401509"/>
-      <w:r>
-        <w:lastRenderedPageBreak/>
+      <w:bookmarkStart w:id="14" w:name="_Toc323402754"/>
+      <w:r>
         <w:t>2.2.2 View</w:t>
       </w:r>
       <w:bookmarkEnd w:id="14"/>
@@ -3623,24 +3558,53 @@
       <w:pPr>
         <w:spacing w:line="240" w:lineRule="auto"/>
       </w:pPr>
-      <w:proofErr w:type="gramStart"/>
       <w:r>
         <w:t>Just java swing.</w:t>
       </w:r>
-      <w:proofErr w:type="gramEnd"/>
-    </w:p>
-    <w:p>
-      <w:pPr>
-        <w:spacing w:line="240" w:lineRule="auto"/>
-      </w:pPr>
-      <w:r>
-        <w:t xml:space="preserve">Initially built using </w:t>
-      </w:r>
-      <w:proofErr w:type="spellStart"/>
-      <w:r>
-        <w:t>GWBp</w:t>
-      </w:r>
-      <w:proofErr w:type="spellEnd"/>
+    </w:p>
+    <w:p>
+      <w:pPr>
+        <w:spacing w:line="240" w:lineRule="auto"/>
+      </w:pPr>
+      <w:r>
+        <w:t xml:space="preserve">Initially built using GWBp </w:t>
+      </w:r>
+    </w:p>
+    <w:p>
+      <w:pPr>
+        <w:spacing w:line="240" w:lineRule="auto"/>
+      </w:pPr>
+      <w:r>
+        <w:t xml:space="preserve">Extended swing components e.g. </w:t>
+      </w:r>
+    </w:p>
+    <w:p>
+      <w:pPr>
+        <w:pStyle w:val="Heading3"/>
+      </w:pPr>
+      <w:bookmarkStart w:id="15" w:name="_Toc323402755"/>
+      <w:r>
+        <w:t>2.2.3 Controller</w:t>
+      </w:r>
+      <w:bookmarkEnd w:id="15"/>
+    </w:p>
+    <w:p>
+      <w:r>
+        <w:t xml:space="preserve">Created </w:t>
+      </w:r>
+      <w:r>
+        <w:t>listener classes</w:t>
+      </w:r>
+    </w:p>
+    <w:p>
+      <w:pPr>
+        <w:pStyle w:val="Heading2"/>
+      </w:pPr>
+      <w:bookmarkStart w:id="16" w:name="_Toc323402756"/>
+      <w:r>
+        <w:t>2.3 Interface Design</w:t>
+      </w:r>
+      <w:bookmarkEnd w:id="16"/>
       <w:r>
         <w:t xml:space="preserve"> </w:t>
       </w:r>
@@ -3648,54 +3612,26 @@
     <w:p>
       <w:pPr>
         <w:spacing w:line="240" w:lineRule="auto"/>
-      </w:pPr>
-      <w:r>
-        <w:t xml:space="preserve">Extended swing components e.g. </w:t>
-      </w:r>
-    </w:p>
-    <w:p>
-      <w:pPr>
-        <w:pStyle w:val="Heading3"/>
-      </w:pPr>
-      <w:bookmarkStart w:id="15" w:name="_Toc323401510"/>
-      <w:r>
-        <w:t>2.2.3 Controller</w:t>
-      </w:r>
-      <w:bookmarkEnd w:id="15"/>
-    </w:p>
-    <w:p>
-      <w:r>
-        <w:t xml:space="preserve">Created </w:t>
-      </w:r>
-      <w:r>
-        <w:t>listener classes</w:t>
-      </w:r>
-    </w:p>
-    <w:p>
-      <w:pPr>
-        <w:pStyle w:val="Heading2"/>
-      </w:pPr>
-      <w:bookmarkStart w:id="16" w:name="_Toc323401511"/>
-      <w:r>
-        <w:t>2.3 Interface Design</w:t>
-      </w:r>
-      <w:bookmarkEnd w:id="16"/>
-      <w:r>
-        <w:t xml:space="preserve"> </w:t>
-      </w:r>
-    </w:p>
-    <w:p>
-      <w:pPr>
-        <w:spacing w:line="240" w:lineRule="auto"/>
-      </w:pPr>
-      <w:r>
-        <w:t xml:space="preserve">The user interface is important. </w:t>
-      </w:r>
-      <w:proofErr w:type="gramStart"/>
-      <w:r>
-        <w:t>Needs to be easy to use etc.</w:t>
-      </w:r>
-      <w:proofErr w:type="gramEnd"/>
+        <w:rPr>
+          <w:b/>
+          <w:color w:val="FF0000"/>
+        </w:rPr>
+      </w:pPr>
+      <w:r>
+        <w:rPr>
+          <w:b/>
+          <w:color w:val="FF0000"/>
+        </w:rPr>
+        <w:t>This section has been flagged for a rewrite because I haven’t read it but it looks a bit smelly:</w:t>
+      </w:r>
+    </w:p>
+    <w:p>
+      <w:pPr>
+        <w:spacing w:line="240" w:lineRule="auto"/>
+      </w:pPr>
+      <w:r>
+        <w:t>The user interface is important. Needs to be easy to use etc.</w:t>
+      </w:r>
     </w:p>
     <w:p>
       <w:pPr>
@@ -3750,15 +3686,7 @@
         <w:spacing w:line="240" w:lineRule="auto"/>
       </w:pPr>
       <w:r>
-        <w:t xml:space="preserve">The system assumes a set of users familiarized with the concepts that they will be exposed to, including CAA’s (UK Civil Aviation Authority) rules and regulations, runway </w:t>
-      </w:r>
-      <w:proofErr w:type="spellStart"/>
-      <w:r>
-        <w:t>redeclaration</w:t>
-      </w:r>
-      <w:proofErr w:type="spellEnd"/>
-      <w:r>
-        <w:t xml:space="preserve">, and runway parameters, including TORA (Take-off run available), ASDA (Accelerate Stop Distance Available), TODA (Take-Off Distance Available) and LDA (Landing Distance Available). </w:t>
+        <w:t xml:space="preserve">The system assumes a set of users familiarized with the concepts that they will be exposed to, including CAA’s (UK Civil Aviation Authority) rules and regulations, runway redeclaration, and runway parameters, including TORA (Take-off run available), ASDA (Accelerate Stop Distance Available), TODA (Take-Off Distance Available) and LDA (Landing Distance Available). </w:t>
       </w:r>
     </w:p>
     <w:p>
@@ -3786,7 +3714,7 @@
         <w:pStyle w:val="Heading1"/>
         <w:spacing w:line="240" w:lineRule="auto"/>
       </w:pPr>
-      <w:bookmarkStart w:id="17" w:name="_Toc323401512"/>
+      <w:bookmarkStart w:id="17" w:name="_Toc323402757"/>
       <w:r>
         <w:lastRenderedPageBreak/>
         <w:t>3 Testing</w:t>
@@ -3827,7 +3755,7 @@
         <w:pStyle w:val="Heading2"/>
         <w:spacing w:line="240" w:lineRule="auto"/>
       </w:pPr>
-      <w:bookmarkStart w:id="18" w:name="_Toc323401513"/>
+      <w:bookmarkStart w:id="18" w:name="_Toc323402758"/>
       <w:r>
         <w:t>3.1 Test Plan</w:t>
       </w:r>
@@ -3955,7 +3883,7 @@
         <w:pStyle w:val="Heading2"/>
         <w:spacing w:line="240" w:lineRule="auto"/>
       </w:pPr>
-      <w:bookmarkStart w:id="19" w:name="_Toc323401514"/>
+      <w:bookmarkStart w:id="19" w:name="_Toc323402759"/>
       <w:r>
         <w:t xml:space="preserve">3.2 </w:t>
       </w:r>
@@ -3967,33 +3895,52 @@
     <w:p>
       <w:pPr>
         <w:spacing w:line="240" w:lineRule="auto"/>
-      </w:pPr>
-      <w:proofErr w:type="gramStart"/>
-      <w:r>
-        <w:t>Partial test report including a good representative selection of test results, including UAT.</w:t>
-      </w:r>
-      <w:proofErr w:type="gramEnd"/>
-      <w:r>
-        <w:t xml:space="preserve"> We understand that it is difficult to complete your testing by this date but expect coverage of at least 75% of plan. Ideally, this and the test plan will be combined in tabular format.</w:t>
-      </w:r>
-    </w:p>
-    <w:p>
-      <w:pPr>
-        <w:spacing w:line="240" w:lineRule="auto"/>
-      </w:pPr>
-      <w:r>
+        <w:rPr>
+          <w:color w:val="76923C" w:themeColor="accent3" w:themeShade="BF"/>
+        </w:rPr>
+      </w:pPr>
+      <w:r>
+        <w:rPr>
+          <w:color w:val="76923C" w:themeColor="accent3" w:themeShade="BF"/>
+        </w:rPr>
+        <w:t>Partial test report including a good representative selection of test results, including UAT. We understand that it is difficult to complete your testing by this date but expect coverage of at least 75% of plan. Ideally, this and the test plan will be combined in tabular format.</w:t>
+      </w:r>
+    </w:p>
+    <w:p>
+      <w:pPr>
+        <w:spacing w:line="240" w:lineRule="auto"/>
+        <w:rPr>
+          <w:color w:val="76923C" w:themeColor="accent3" w:themeShade="BF"/>
+        </w:rPr>
+      </w:pPr>
+      <w:r>
+        <w:rPr>
+          <w:color w:val="76923C" w:themeColor="accent3" w:themeShade="BF"/>
+        </w:rPr>
         <w:t>A table might look like</w:t>
       </w:r>
       <w:r>
+        <w:rPr>
+          <w:color w:val="76923C" w:themeColor="accent3" w:themeShade="BF"/>
+        </w:rPr>
         <w:t xml:space="preserve">, this one doesn’t have any legs </w:t>
       </w:r>
       <w:r>
+        <w:rPr>
+          <w:color w:val="76923C" w:themeColor="accent3" w:themeShade="BF"/>
+        </w:rPr>
         <w:sym w:font="Wingdings" w:char="F04C"/>
       </w:r>
       <w:r>
+        <w:rPr>
+          <w:color w:val="76923C" w:themeColor="accent3" w:themeShade="BF"/>
+        </w:rPr>
         <w:t xml:space="preserve"> </w:t>
       </w:r>
       <w:r>
+        <w:rPr>
+          <w:color w:val="76923C" w:themeColor="accent3" w:themeShade="BF"/>
+        </w:rPr>
         <w:t>:</w:t>
       </w:r>
     </w:p>
@@ -4129,21 +4076,11 @@
               <w:cnfStyle w:val="000000100000" w:firstRow="0" w:lastRow="0" w:firstColumn="0" w:lastColumn="0" w:oddVBand="0" w:evenVBand="0" w:oddHBand="1" w:evenHBand="0" w:firstRowFirstColumn="0" w:firstRowLastColumn="0" w:lastRowFirstColumn="0" w:lastRowLastColumn="0"/>
             </w:pPr>
             <w:r>
-              <w:t xml:space="preserve">La Bibliotheca </w:t>
+              <w:t xml:space="preserve">La Bibliotheca es la  </w:t>
             </w:r>
-            <w:proofErr w:type="spellStart"/>
-            <w:r>
-              <w:t>es</w:t>
-            </w:r>
-            <w:proofErr w:type="spellEnd"/>
-            <w:r>
-              <w:t xml:space="preserve"> la  </w:t>
-            </w:r>
-            <w:proofErr w:type="spellStart"/>
             <w:r>
               <w:t>muñeca</w:t>
             </w:r>
-            <w:proofErr w:type="spellEnd"/>
           </w:p>
         </w:tc>
         <w:tc>
@@ -4403,7 +4340,7 @@
         <w:pStyle w:val="Heading1"/>
         <w:spacing w:line="240" w:lineRule="auto"/>
       </w:pPr>
-      <w:bookmarkStart w:id="20" w:name="_Toc323401515"/>
+      <w:bookmarkStart w:id="20" w:name="_Toc323402760"/>
       <w:r>
         <w:rPr>
           <w:lang w:eastAsia="zh-TW"/>
@@ -4430,35 +4367,7 @@
         <w:rPr>
           <w:color w:val="FF0000"/>
         </w:rPr>
-        <w:t xml:space="preserve">This section has been flagged for renaming. The final document shall include this section as a short narrative, possibly integrated into the rest of the </w:t>
-      </w:r>
-      <w:proofErr w:type="gramStart"/>
-      <w:r>
-        <w:rPr>
-          <w:color w:val="FF0000"/>
-        </w:rPr>
-        <w:t>document, that</w:t>
-      </w:r>
-      <w:proofErr w:type="gramEnd"/>
-      <w:r>
-        <w:rPr>
-          <w:color w:val="FF0000"/>
-        </w:rPr>
-        <w:t xml:space="preserve"> will reference </w:t>
-      </w:r>
-      <w:proofErr w:type="spellStart"/>
-      <w:r>
-        <w:rPr>
-          <w:color w:val="FF0000"/>
-        </w:rPr>
-        <w:t>screenies</w:t>
-      </w:r>
-      <w:proofErr w:type="spellEnd"/>
-      <w:r>
-        <w:rPr>
-          <w:color w:val="FF0000"/>
-        </w:rPr>
-        <w:t xml:space="preserve"> in the appendix.</w:t>
+        <w:t>This section has been flagged for renaming. The final document shall include this section as a short narrative, possibly integrated into the rest of the document, that will reference screenies in the appendix.</w:t>
       </w:r>
     </w:p>
     <w:p>
@@ -4468,11 +4377,9 @@
         </w:tabs>
         <w:spacing w:line="240" w:lineRule="auto"/>
       </w:pPr>
-      <w:proofErr w:type="gramStart"/>
       <w:r>
         <w:t>A small number of screenshots to enable your examiner to make the link between your demonstrated and your paper submissions (as an appendix).</w:t>
       </w:r>
-      <w:proofErr w:type="gramEnd"/>
     </w:p>
     <w:sectPr>
       <w:pgSz w:w="12240" w:h="15840"/>
@@ -4613,6 +4520,22 @@
       </w:r>
       <w:r>
         <w:t xml:space="preserve"> Found in appendix x</w:t>
+      </w:r>
+    </w:p>
+  </w:footnote>
+  <w:footnote w:id="3">
+    <w:p>
+      <w:pPr>
+        <w:pStyle w:val="FootnoteText"/>
+      </w:pPr>
+      <w:r>
+        <w:rPr>
+          <w:rStyle w:val="FootnoteReference"/>
+        </w:rPr>
+        <w:footnoteRef/>
+      </w:r>
+      <w:r>
+        <w:t xml:space="preserve"> Can be seen in appendix y</w:t>
       </w:r>
     </w:p>
   </w:footnote>
@@ -8781,7 +8704,7 @@
 </file>
 
 <file path=customXml/itemProps1.xml><?xml version="1.0" encoding="utf-8"?>
-<ds:datastoreItem xmlns:ds="http://schemas.openxmlformats.org/officeDocument/2006/customXml" ds:itemID="{44A02DC3-19FB-4207-B284-958378CD5926}">
+<ds:datastoreItem xmlns:ds="http://schemas.openxmlformats.org/officeDocument/2006/customXml" ds:itemID="{5F0826CA-081C-4374-9E0C-89D801E32044}">
   <ds:schemaRefs>
     <ds:schemaRef ds:uri="http://schemas.openxmlformats.org/officeDocument/2006/bibliography"/>
   </ds:schemaRefs>

</xml_diff>

<commit_message>
*Narrated the Airport section of the Model
</commit_message>
<xml_diff>
--- a/doc/Analysis Design Testing/D3ADT.docx
+++ b/doc/Analysis Design Testing/D3ADT.docx
@@ -3404,6 +3404,13 @@
         </w:rPr>
         <w:t>. We chose to do x y z</w:t>
       </w:r>
+      <w:r>
+        <w:rPr>
+          <w:color w:val="FF0000"/>
+          <w:sz w:val="28"/>
+        </w:rPr>
+        <w:t>. I guess addressbook, and help?</w:t>
+      </w:r>
     </w:p>
     <w:p>
       <w:pPr>
@@ -3484,41 +3491,135 @@
         <w:t>most obvious objects</w:t>
       </w:r>
       <w:r>
-        <w:t xml:space="preserve"> of the model were those that represent the runways.</w:t>
+        <w:t xml:space="preserve"> of the model were </w:t>
+      </w:r>
+      <w:r>
+        <w:t>those that represent the airport, runways and obstacles</w:t>
+      </w:r>
+      <w:r>
+        <w:t>.</w:t>
       </w:r>
       <w:r>
         <w:t xml:space="preserve"> We decided to build a class to represent the declared parameters of a runwa</w:t>
       </w:r>
       <w:r>
-        <w:t xml:space="preserve">y. We called this class runway. It stores all of the values (TORA, TODA, etc) that are needed by the user. Each value was stored in an array of length two, the first index containing the declared value and the second index the redeclared value. Two public </w:t>
-      </w:r>
-      <w:bookmarkStart w:id="11" w:name="_GoBack"/>
+        <w:t xml:space="preserve">y. We called this class runway. It stores all of the values (TORA, TODA, </w:t>
+      </w:r>
+      <w:r>
+        <w:t>etc.</w:t>
+      </w:r>
+      <w:r>
+        <w:t>) that are needed by the user</w:t>
+      </w:r>
+      <w:r>
+        <w:t>, and provided accessor and mutator methods to each of them</w:t>
+      </w:r>
+      <w:r>
+        <w:t xml:space="preserve">. Each value was stored in an array of length two, the first index containing the declared value and the second index the redeclared value. Two public named constants </w:t>
+      </w:r>
+      <w:r>
+        <w:lastRenderedPageBreak/>
+        <w:t>(DEFAULT and REDECLARED) were provided to raise the level of abst</w:t>
+      </w:r>
+      <w:r>
+        <w:t>raction away for these “magic”</w:t>
+      </w:r>
+      <w:r>
+        <w:t xml:space="preserve"> numbers.</w:t>
+      </w:r>
+    </w:p>
+    <w:p>
+      <w:pPr>
+        <w:spacing w:line="240" w:lineRule="auto"/>
+      </w:pPr>
+      <w:r>
+        <w:t xml:space="preserve">Since the calculations always require the values for both declared runways that take up one piece of concrete (e.g. 09L and 27R), we created a class PhysicalRunway to represent a real life runway. This class contains two Runway objects. It also </w:t>
+      </w:r>
+      <w:r>
+        <w:t>contains a</w:t>
+      </w:r>
+      <w:r>
+        <w:t xml:space="preserve">n Obstacle object. </w:t>
+      </w:r>
+      <w:r>
+        <w:t>The PhysicalRunway class aims to contain all of the common features of the two runways to reduce redundancy and increase code reuse.</w:t>
+      </w:r>
+      <w:r>
+        <w:t xml:space="preserve"> All of the methods that calculate the redeclared runway parameters are in PhysicalRunway.</w:t>
+      </w:r>
+    </w:p>
+    <w:p>
+      <w:pPr>
+        <w:spacing w:line="240" w:lineRule="auto"/>
+      </w:pPr>
+      <w:r>
+        <w:t xml:space="preserve">As an airport can consist of multiple runways (e.g. Heathrow) we the class Airport was designed to contain as many runways as required – A List was chosen as the container for the runways, an ArrayList was chosen as the concrete implementation for this list as it is very fast and items never need to be inserted. </w:t>
+      </w:r>
+    </w:p>
+    <w:p>
+      <w:pPr>
+        <w:spacing w:line="240" w:lineRule="auto"/>
+      </w:pPr>
+      <w:r>
+        <w:t>The Airport class also acts as a single point of access for other packages to this part of the model; A class needs only instantiate an airport to obtain access to all of this functionality. This single access point reduces coupling and ensures consistency throughout the application.</w:t>
+      </w:r>
+    </w:p>
+    <w:p>
+      <w:pPr>
+        <w:spacing w:line="240" w:lineRule="auto"/>
+      </w:pPr>
+      <w:r>
+        <w:t xml:space="preserve">The final class in the core business logic section of the model is the Obstacle class. As previously mentioned, it lives inside a PhysicalRunway object. When an obstacle is placed on a PhysicalRunway, using the method placeNewObstacle, the redeclared parameters are calculated. </w:t>
+      </w:r>
+    </w:p>
+    <w:p>
+      <w:pPr>
+        <w:pStyle w:val="Heading4"/>
+      </w:pPr>
+      <w:bookmarkStart w:id="11" w:name="_Toc323402752"/>
+      <w:r>
+        <w:t>2.2.1.2 Email</w:t>
+      </w:r>
       <w:bookmarkEnd w:id="11"/>
       <w:r>
-        <w:t>named constants (DEFAULT and REDECLARED) were provided to raise the level of abstraction away for these arbitrary numbers.</w:t>
-      </w:r>
-    </w:p>
-    <w:p>
-      <w:pPr>
-        <w:pStyle w:val="Heading4"/>
-      </w:pPr>
-      <w:bookmarkStart w:id="12" w:name="_Toc323402752"/>
-      <w:r>
-        <w:lastRenderedPageBreak/>
-        <w:t>2.2.1.2 Email</w:t>
-      </w:r>
+        <w:t xml:space="preserve"> </w:t>
+      </w:r>
+    </w:p>
+    <w:p>
+      <w:pPr>
+        <w:spacing w:line="240" w:lineRule="auto"/>
+      </w:pPr>
+      <w:r>
+        <w:t>The email sendi</w:t>
+      </w:r>
+      <w:r>
+        <w:t xml:space="preserve">ng </w:t>
+      </w:r>
+      <w:r>
+        <w:t xml:space="preserve">is performed using Java EE’s JavaMail API. However, since it was felt that JavaMail is very hard to use as it offer far more functionality and customisation </w:t>
+      </w:r>
+      <w:r>
+        <w:t>than we need, a wrapper class, called Email, was created. This class encapsulates all the functionality required to send an email using a predetermined server. We chose to create a Gmail account to demonstrate this, but it would be possible to set this up with any server that offers SMTP access.</w:t>
+      </w:r>
+    </w:p>
+    <w:p>
+      <w:pPr>
+        <w:spacing w:line="240" w:lineRule="auto"/>
+      </w:pPr>
+      <w:r>
+        <w:t>Because most of the emails that the application is likely to send are to a small</w:t>
+      </w:r>
+      <w:r>
+        <w:t xml:space="preserve"> selection of people, we designed an address book system to store commonly used email addresses. </w:t>
+      </w:r>
+      <w:r>
+        <w:t xml:space="preserve">The Contact class stores the users email address and their </w:t>
+      </w:r>
+      <w:r>
+        <w:t>Full Name.</w:t>
+      </w:r>
+      <w:bookmarkStart w:id="12" w:name="_GoBack"/>
       <w:bookmarkEnd w:id="12"/>
-      <w:r>
-        <w:t xml:space="preserve"> </w:t>
-      </w:r>
-    </w:p>
-    <w:p>
-      <w:pPr>
-        <w:spacing w:line="240" w:lineRule="auto"/>
-      </w:pPr>
-      <w:r>
-        <w:t xml:space="preserve">Discuss </w:t>
-      </w:r>
     </w:p>
     <w:p>
       <w:pPr>
@@ -3630,6 +3731,7 @@
         <w:spacing w:line="240" w:lineRule="auto"/>
       </w:pPr>
       <w:r>
+        <w:lastRenderedPageBreak/>
         <w:t>The user interface is important. Needs to be easy to use etc.</w:t>
       </w:r>
     </w:p>
@@ -4442,7 +4544,7 @@
       <w:rPr>
         <w:noProof/>
       </w:rPr>
-      <w:t>6</w:t>
+      <w:t>7</w:t>
     </w:r>
     <w:r>
       <w:fldChar w:fldCharType="end"/>
@@ -8704,7 +8806,7 @@
 </file>
 
 <file path=customXml/itemProps1.xml><?xml version="1.0" encoding="utf-8"?>
-<ds:datastoreItem xmlns:ds="http://schemas.openxmlformats.org/officeDocument/2006/customXml" ds:itemID="{5F0826CA-081C-4374-9E0C-89D801E32044}">
+<ds:datastoreItem xmlns:ds="http://schemas.openxmlformats.org/officeDocument/2006/customXml" ds:itemID="{5F68C011-C8FC-400D-ACED-4126CED26737}">
   <ds:schemaRefs>
     <ds:schemaRef ds:uri="http://schemas.openxmlformats.org/officeDocument/2006/bibliography"/>
   </ds:schemaRefs>

</xml_diff>

<commit_message>
*Updated Email section of D3
</commit_message>
<xml_diff>
--- a/doc/Analysis Design Testing/D3ADT.docx
+++ b/doc/Analysis Design Testing/D3ADT.docx
@@ -115,8 +115,17 @@
                 <w:sz w:val="36"/>
                 <w:szCs w:val="36"/>
               </w:rPr>
-              <w:t>Elliott, Kristian</w:t>
+              <w:t xml:space="preserve">Elliott, </w:t>
             </w:r>
+            <w:proofErr w:type="spellStart"/>
+            <w:r>
+              <w:rPr>
+                <w:sz w:val="36"/>
+                <w:szCs w:val="36"/>
+              </w:rPr>
+              <w:t>Kristian</w:t>
+            </w:r>
+            <w:proofErr w:type="spellEnd"/>
           </w:p>
         </w:tc>
         <w:tc>
@@ -238,12 +247,37 @@
                 <w:szCs w:val="36"/>
               </w:rPr>
             </w:pPr>
+            <w:proofErr w:type="spellStart"/>
             <w:r>
               <w:rPr>
                 <w:sz w:val="36"/>
                 <w:szCs w:val="36"/>
               </w:rPr>
-              <w:t>Mariani Elola, Oscar N</w:t>
+              <w:t>Mariani</w:t>
+            </w:r>
+            <w:proofErr w:type="spellEnd"/>
+            <w:r>
+              <w:rPr>
+                <w:sz w:val="36"/>
+                <w:szCs w:val="36"/>
+              </w:rPr>
+              <w:t xml:space="preserve"> </w:t>
+            </w:r>
+            <w:proofErr w:type="spellStart"/>
+            <w:r>
+              <w:rPr>
+                <w:sz w:val="36"/>
+                <w:szCs w:val="36"/>
+              </w:rPr>
+              <w:t>Elola</w:t>
+            </w:r>
+            <w:proofErr w:type="spellEnd"/>
+            <w:r>
+              <w:rPr>
+                <w:sz w:val="36"/>
+                <w:szCs w:val="36"/>
+              </w:rPr>
+              <w:t>, Oscar N</w:t>
             </w:r>
           </w:p>
         </w:tc>
@@ -310,8 +344,17 @@
                 <w:sz w:val="36"/>
                 <w:szCs w:val="36"/>
               </w:rPr>
-              <w:t>Chan, Yun Chak</w:t>
+              <w:t xml:space="preserve">Chan, Yun </w:t>
             </w:r>
+            <w:proofErr w:type="spellStart"/>
+            <w:r>
+              <w:rPr>
+                <w:sz w:val="36"/>
+                <w:szCs w:val="36"/>
+              </w:rPr>
+              <w:t>Chak</w:t>
+            </w:r>
+            <w:proofErr w:type="spellEnd"/>
           </w:p>
         </w:tc>
         <w:tc>
@@ -383,7 +426,7 @@
         <w:pStyle w:val="Heading1"/>
         <w:spacing w:line="240" w:lineRule="auto"/>
       </w:pPr>
-      <w:bookmarkStart w:id="0" w:name="_Toc323402741"/>
+      <w:bookmarkStart w:id="0" w:name="_Toc323414645"/>
       <w:r>
         <w:t>Notes to the Authors:</w:t>
       </w:r>
@@ -445,7 +488,7 @@
         <w:pStyle w:val="Heading1"/>
         <w:spacing w:line="240" w:lineRule="auto"/>
       </w:pPr>
-      <w:bookmarkStart w:id="1" w:name="_Toc323402742"/>
+      <w:bookmarkStart w:id="1" w:name="_Toc323414646"/>
       <w:r>
         <w:lastRenderedPageBreak/>
         <w:t>Document Control</w:t>
@@ -1036,7 +1079,7 @@
         <w:pStyle w:val="Heading1"/>
         <w:spacing w:line="240" w:lineRule="auto"/>
       </w:pPr>
-      <w:bookmarkStart w:id="2" w:name="_Toc323402743"/>
+      <w:bookmarkStart w:id="2" w:name="_Toc323414647"/>
       <w:r>
         <w:lastRenderedPageBreak/>
         <w:t>Table of Contents</w:t>
@@ -1091,7 +1134,7 @@
         <w:rPr>
           <w:noProof/>
         </w:rPr>
-        <w:instrText xml:space="preserve"> PAGEREF _Toc323402741 \h </w:instrText>
+        <w:instrText xml:space="preserve"> PAGEREF _Toc323414645 \h </w:instrText>
       </w:r>
       <w:r>
         <w:rPr>
@@ -1151,7 +1194,7 @@
         <w:rPr>
           <w:noProof/>
         </w:rPr>
-        <w:instrText xml:space="preserve"> PAGEREF _Toc323402742 \h </w:instrText>
+        <w:instrText xml:space="preserve"> PAGEREF _Toc323414646 \h </w:instrText>
       </w:r>
       <w:r>
         <w:rPr>
@@ -1211,7 +1254,7 @@
         <w:rPr>
           <w:noProof/>
         </w:rPr>
-        <w:instrText xml:space="preserve"> PAGEREF _Toc323402743 \h </w:instrText>
+        <w:instrText xml:space="preserve"> PAGEREF _Toc323414647 \h </w:instrText>
       </w:r>
       <w:r>
         <w:rPr>
@@ -1271,7 +1314,7 @@
         <w:rPr>
           <w:noProof/>
         </w:rPr>
-        <w:instrText xml:space="preserve"> PAGEREF _Toc323402744 \h </w:instrText>
+        <w:instrText xml:space="preserve"> PAGEREF _Toc323414648 \h </w:instrText>
       </w:r>
       <w:r>
         <w:rPr>
@@ -1331,7 +1374,7 @@
         <w:rPr>
           <w:noProof/>
         </w:rPr>
-        <w:instrText xml:space="preserve"> PAGEREF _Toc323402745 \h </w:instrText>
+        <w:instrText xml:space="preserve"> PAGEREF _Toc323414649 \h </w:instrText>
       </w:r>
       <w:r>
         <w:rPr>
@@ -1398,7 +1441,7 @@
         <w:rPr>
           <w:noProof/>
         </w:rPr>
-        <w:instrText xml:space="preserve"> PAGEREF _Toc323402746 \h </w:instrText>
+        <w:instrText xml:space="preserve"> PAGEREF _Toc323414650 \h </w:instrText>
       </w:r>
       <w:r>
         <w:rPr>
@@ -1458,7 +1501,7 @@
         <w:rPr>
           <w:noProof/>
         </w:rPr>
-        <w:instrText xml:space="preserve"> PAGEREF _Toc323402747 \h </w:instrText>
+        <w:instrText xml:space="preserve"> PAGEREF _Toc323414651 \h </w:instrText>
       </w:r>
       <w:r>
         <w:rPr>
@@ -1518,7 +1561,7 @@
         <w:rPr>
           <w:noProof/>
         </w:rPr>
-        <w:instrText xml:space="preserve"> PAGEREF _Toc323402748 \h </w:instrText>
+        <w:instrText xml:space="preserve"> PAGEREF _Toc323414652 \h </w:instrText>
       </w:r>
       <w:r>
         <w:rPr>
@@ -1578,7 +1621,7 @@
         <w:rPr>
           <w:noProof/>
         </w:rPr>
-        <w:instrText xml:space="preserve"> PAGEREF _Toc323402749 \h </w:instrText>
+        <w:instrText xml:space="preserve"> PAGEREF _Toc323414653 \h </w:instrText>
       </w:r>
       <w:r>
         <w:rPr>
@@ -1638,7 +1681,7 @@
         <w:rPr>
           <w:noProof/>
         </w:rPr>
-        <w:instrText xml:space="preserve"> PAGEREF _Toc323402750 \h </w:instrText>
+        <w:instrText xml:space="preserve"> PAGEREF _Toc323414654 \h </w:instrText>
       </w:r>
       <w:r>
         <w:rPr>
@@ -1698,7 +1741,7 @@
         <w:rPr>
           <w:noProof/>
         </w:rPr>
-        <w:instrText xml:space="preserve"> PAGEREF _Toc323402751 \h </w:instrText>
+        <w:instrText xml:space="preserve"> PAGEREF _Toc323414655 \h </w:instrText>
       </w:r>
       <w:r>
         <w:rPr>
@@ -1758,7 +1801,7 @@
         <w:rPr>
           <w:noProof/>
         </w:rPr>
-        <w:instrText xml:space="preserve"> PAGEREF _Toc323402752 \h </w:instrText>
+        <w:instrText xml:space="preserve"> PAGEREF _Toc323414656 \h </w:instrText>
       </w:r>
       <w:r>
         <w:rPr>
@@ -1775,7 +1818,7 @@
         <w:rPr>
           <w:noProof/>
         </w:rPr>
-        <w:t>6</w:t>
+        <w:t>7</w:t>
       </w:r>
       <w:r>
         <w:rPr>
@@ -1818,7 +1861,7 @@
         <w:rPr>
           <w:noProof/>
         </w:rPr>
-        <w:instrText xml:space="preserve"> PAGEREF _Toc323402753 \h </w:instrText>
+        <w:instrText xml:space="preserve"> PAGEREF _Toc323414657 \h </w:instrText>
       </w:r>
       <w:r>
         <w:rPr>
@@ -1835,7 +1878,7 @@
         <w:rPr>
           <w:noProof/>
         </w:rPr>
-        <w:t>6</w:t>
+        <w:t>7</w:t>
       </w:r>
       <w:r>
         <w:rPr>
@@ -1878,7 +1921,7 @@
         <w:rPr>
           <w:noProof/>
         </w:rPr>
-        <w:instrText xml:space="preserve"> PAGEREF _Toc323402754 \h </w:instrText>
+        <w:instrText xml:space="preserve"> PAGEREF _Toc323414658 \h </w:instrText>
       </w:r>
       <w:r>
         <w:rPr>
@@ -1938,7 +1981,7 @@
         <w:rPr>
           <w:noProof/>
         </w:rPr>
-        <w:instrText xml:space="preserve"> PAGEREF _Toc323402755 \h </w:instrText>
+        <w:instrText xml:space="preserve"> PAGEREF _Toc323414659 \h </w:instrText>
       </w:r>
       <w:r>
         <w:rPr>
@@ -1998,7 +2041,7 @@
         <w:rPr>
           <w:noProof/>
         </w:rPr>
-        <w:instrText xml:space="preserve"> PAGEREF _Toc323402756 \h </w:instrText>
+        <w:instrText xml:space="preserve"> PAGEREF _Toc323414660 \h </w:instrText>
       </w:r>
       <w:r>
         <w:rPr>
@@ -2058,7 +2101,7 @@
         <w:rPr>
           <w:noProof/>
         </w:rPr>
-        <w:instrText xml:space="preserve"> PAGEREF _Toc323402757 \h </w:instrText>
+        <w:instrText xml:space="preserve"> PAGEREF _Toc323414661 \h </w:instrText>
       </w:r>
       <w:r>
         <w:rPr>
@@ -2075,7 +2118,7 @@
         <w:rPr>
           <w:noProof/>
         </w:rPr>
-        <w:t>8</w:t>
+        <w:t>9</w:t>
       </w:r>
       <w:r>
         <w:rPr>
@@ -2118,7 +2161,7 @@
         <w:rPr>
           <w:noProof/>
         </w:rPr>
-        <w:instrText xml:space="preserve"> PAGEREF _Toc323402758 \h </w:instrText>
+        <w:instrText xml:space="preserve"> PAGEREF _Toc323414662 \h </w:instrText>
       </w:r>
       <w:r>
         <w:rPr>
@@ -2135,7 +2178,7 @@
         <w:rPr>
           <w:noProof/>
         </w:rPr>
-        <w:t>8</w:t>
+        <w:t>9</w:t>
       </w:r>
       <w:r>
         <w:rPr>
@@ -2178,7 +2221,7 @@
         <w:rPr>
           <w:noProof/>
         </w:rPr>
-        <w:instrText xml:space="preserve"> PAGEREF _Toc323402759 \h </w:instrText>
+        <w:instrText xml:space="preserve"> PAGEREF _Toc323414663 \h </w:instrText>
       </w:r>
       <w:r>
         <w:rPr>
@@ -2195,7 +2238,7 @@
         <w:rPr>
           <w:noProof/>
         </w:rPr>
-        <w:t>8</w:t>
+        <w:t>9</w:t>
       </w:r>
       <w:r>
         <w:rPr>
@@ -2245,7 +2288,7 @@
         <w:rPr>
           <w:noProof/>
         </w:rPr>
-        <w:instrText xml:space="preserve"> PAGEREF _Toc323402760 \h </w:instrText>
+        <w:instrText xml:space="preserve"> PAGEREF _Toc323414664 \h </w:instrText>
       </w:r>
       <w:r>
         <w:rPr>
@@ -2262,7 +2305,7 @@
         <w:rPr>
           <w:noProof/>
         </w:rPr>
-        <w:t>9</w:t>
+        <w:t>10</w:t>
       </w:r>
       <w:r>
         <w:rPr>
@@ -2301,7 +2344,7 @@
           <w:lang w:eastAsia="zh-TW"/>
         </w:rPr>
       </w:pPr>
-      <w:bookmarkStart w:id="3" w:name="_Toc323402744"/>
+      <w:bookmarkStart w:id="3" w:name="_Toc323414648"/>
       <w:r>
         <w:lastRenderedPageBreak/>
         <w:t xml:space="preserve">1 </w:t>
@@ -2316,7 +2359,7 @@
         <w:pStyle w:val="Heading2"/>
         <w:spacing w:line="240" w:lineRule="auto"/>
       </w:pPr>
-      <w:bookmarkStart w:id="4" w:name="_Toc323402745"/>
+      <w:bookmarkStart w:id="4" w:name="_Toc323414649"/>
       <w:r>
         <w:t>1.1</w:t>
       </w:r>
@@ -2454,17 +2497,33 @@
         <w:spacing w:line="240" w:lineRule="auto"/>
         <w:jc w:val="both"/>
       </w:pPr>
+      <w:proofErr w:type="spellStart"/>
       <w:r>
         <w:rPr>
           <w:b/>
         </w:rPr>
-        <w:t xml:space="preserve">JUnit </w:t>
+        <w:t>JUnit</w:t>
+      </w:r>
+      <w:proofErr w:type="spellEnd"/>
+      <w:r>
+        <w:rPr>
+          <w:b/>
+        </w:rPr>
+        <w:t xml:space="preserve"> </w:t>
       </w:r>
       <w:r>
         <w:t>– we will create</w:t>
       </w:r>
       <w:r>
-        <w:t xml:space="preserve"> tests for our application in JUnit to ensure we produce a robust code base.</w:t>
+        <w:t xml:space="preserve"> tests for our application in </w:t>
+      </w:r>
+      <w:proofErr w:type="spellStart"/>
+      <w:r>
+        <w:t>JUnit</w:t>
+      </w:r>
+      <w:proofErr w:type="spellEnd"/>
+      <w:r>
+        <w:t xml:space="preserve"> to ensure we produce a robust code base.</w:t>
       </w:r>
     </w:p>
     <w:p>
@@ -2985,7 +3044,7 @@
         <w:pStyle w:val="Heading2"/>
         <w:spacing w:line="240" w:lineRule="auto"/>
       </w:pPr>
-      <w:bookmarkStart w:id="5" w:name="_Toc323402746"/>
+      <w:bookmarkStart w:id="5" w:name="_Toc323414650"/>
       <w:r>
         <w:rPr>
           <w:rFonts w:hint="eastAsia"/>
@@ -3144,8 +3203,13 @@
       <w:r>
         <w:t xml:space="preserve">We have chosen to keep the three groups of classes very separate, splitting into pairs to develop </w:t>
       </w:r>
-      <w:r>
-        <w:t>them, this allows the program to be more extendable, as the coupling is very low.</w:t>
+      <w:proofErr w:type="gramStart"/>
+      <w:r>
+        <w:t>them,</w:t>
+      </w:r>
+      <w:proofErr w:type="gramEnd"/>
+      <w:r>
+        <w:t xml:space="preserve"> this allows the program to be more extendable, as the coupling is very low.</w:t>
       </w:r>
     </w:p>
     <w:p>
@@ -3174,6 +3238,7 @@
       <w:r>
         <w:t xml:space="preserve"> extensive use of the iterator </w:t>
       </w:r>
+      <w:proofErr w:type="gramStart"/>
       <w:r>
         <w:t xml:space="preserve">pattern </w:t>
       </w:r>
@@ -3181,7 +3246,11 @@
         <w:t xml:space="preserve"> t</w:t>
       </w:r>
       <w:r>
-        <w:t xml:space="preserve">hrough the use of the java enhanced </w:t>
+        <w:t>hrough</w:t>
+      </w:r>
+      <w:proofErr w:type="gramEnd"/>
+      <w:r>
+        <w:t xml:space="preserve"> the use of the java enhanced </w:t>
       </w:r>
       <w:r>
         <w:t>for loop. This construct allows</w:t>
@@ -3216,13 +3285,29 @@
         <w:spacing w:line="240" w:lineRule="auto"/>
       </w:pPr>
       <w:r>
-        <w:t>The Observer pattern will be used to ensure that every object that is concerned with the values of Airport will be kept consistent when a new Airport is loaded in from a file. An interface AirportObserver shall be imp</w:t>
+        <w:t xml:space="preserve">The Observer pattern will be used to ensure that every object that is concerned with the values of Airport will be kept consistent when a new Airport is loaded in from a file. An interface </w:t>
+      </w:r>
+      <w:proofErr w:type="spellStart"/>
+      <w:r>
+        <w:t>AirportObserver</w:t>
+      </w:r>
+      <w:proofErr w:type="spellEnd"/>
+      <w:r>
+        <w:t xml:space="preserve"> shall be imp</w:t>
       </w:r>
       <w:r>
         <w:t>lemented by these classes, completing a m</w:t>
       </w:r>
       <w:r>
-        <w:t xml:space="preserve">ethod notify(Airport) </w:t>
+        <w:t xml:space="preserve">ethod </w:t>
+      </w:r>
+      <w:proofErr w:type="gramStart"/>
+      <w:r>
+        <w:t>notify(</w:t>
+      </w:r>
+      <w:proofErr w:type="gramEnd"/>
+      <w:r>
+        <w:t xml:space="preserve">Airport) </w:t>
       </w:r>
       <w:r>
         <w:t>that performs</w:t>
@@ -3280,7 +3365,15 @@
         <w:spacing w:line="240" w:lineRule="auto"/>
       </w:pPr>
       <w:r>
-        <w:t>The Runway class is based on the abstract declaration of a runway and, along with another instance of the same class, is contained inside a PhysicalRunway class that represents the real world runway. As many as required of these objects can then be stored inside an Airport class.</w:t>
+        <w:t xml:space="preserve">The Runway class is based on the abstract declaration of a runway and, along with another instance of the same class, is contained inside a </w:t>
+      </w:r>
+      <w:proofErr w:type="spellStart"/>
+      <w:r>
+        <w:t>PhysicalRunway</w:t>
+      </w:r>
+      <w:proofErr w:type="spellEnd"/>
+      <w:r>
+        <w:t xml:space="preserve"> class that represents the real world runway. As many as required of these objects can then be stored inside an Airport class.</w:t>
       </w:r>
     </w:p>
     <w:p>
@@ -3293,10 +3386,34 @@
         <w:spacing w:line="240" w:lineRule="auto"/>
       </w:pPr>
       <w:r>
-        <w:t>For the email section of our program everything is wrapped up in classes. The functionality of sending an email, is contai</w:t>
-      </w:r>
-      <w:r>
-        <w:t>ned within a class called email. This makes it easy for other objects to call on this function without in depth knowledge of how it must be set up. To ease sending emails to commonly used email addresses, the classes Contact, and it’s container AddressBook shall be available.</w:t>
+        <w:t xml:space="preserve">For the email section of our program everything is wrapped up in classes. The functionality of sending an </w:t>
+      </w:r>
+      <w:proofErr w:type="gramStart"/>
+      <w:r>
+        <w:t>email,</w:t>
+      </w:r>
+      <w:proofErr w:type="gramEnd"/>
+      <w:r>
+        <w:t xml:space="preserve"> is contai</w:t>
+      </w:r>
+      <w:r>
+        <w:t xml:space="preserve">ned within a class called email. This makes it easy for other objects to call on this function without in depth knowledge of how it must be set up. To ease sending emails to commonly used email addresses, the classes Contact, and </w:t>
+      </w:r>
+      <w:proofErr w:type="gramStart"/>
+      <w:r>
+        <w:t>it’s</w:t>
+      </w:r>
+      <w:proofErr w:type="gramEnd"/>
+      <w:r>
+        <w:t xml:space="preserve"> container </w:t>
+      </w:r>
+      <w:proofErr w:type="spellStart"/>
+      <w:r>
+        <w:t>AddressBook</w:t>
+      </w:r>
+      <w:proofErr w:type="spellEnd"/>
+      <w:r>
+        <w:t xml:space="preserve"> shall be available.</w:t>
       </w:r>
       <w:r>
         <w:t xml:space="preserve"> </w:t>
@@ -3330,7 +3447,7 @@
         <w:pStyle w:val="Heading1"/>
         <w:spacing w:line="240" w:lineRule="auto"/>
       </w:pPr>
-      <w:bookmarkStart w:id="6" w:name="_Toc323402747"/>
+      <w:bookmarkStart w:id="6" w:name="_Toc323414651"/>
       <w:r>
         <w:lastRenderedPageBreak/>
         <w:t>2 Analysis Documentation</w:t>
@@ -3354,7 +3471,7 @@
         <w:pStyle w:val="Heading2"/>
         <w:spacing w:line="240" w:lineRule="auto"/>
       </w:pPr>
-      <w:bookmarkStart w:id="7" w:name="_Toc323402748"/>
+      <w:bookmarkStart w:id="7" w:name="_Toc323414652"/>
       <w:r>
         <w:t>2.1 Requirements Analysis</w:t>
       </w:r>
@@ -3409,7 +3526,23 @@
           <w:color w:val="FF0000"/>
           <w:sz w:val="28"/>
         </w:rPr>
-        <w:t>. I guess addressbook, and help?</w:t>
+        <w:t xml:space="preserve">. I guess </w:t>
+      </w:r>
+      <w:proofErr w:type="spellStart"/>
+      <w:r>
+        <w:rPr>
+          <w:color w:val="FF0000"/>
+          <w:sz w:val="28"/>
+        </w:rPr>
+        <w:t>addressbook</w:t>
+      </w:r>
+      <w:proofErr w:type="spellEnd"/>
+      <w:r>
+        <w:rPr>
+          <w:color w:val="FF0000"/>
+          <w:sz w:val="28"/>
+        </w:rPr>
+        <w:t>, and help?</w:t>
       </w:r>
     </w:p>
     <w:p>
@@ -3417,7 +3550,7 @@
         <w:pStyle w:val="Heading2"/>
         <w:spacing w:line="240" w:lineRule="auto"/>
       </w:pPr>
-      <w:bookmarkStart w:id="8" w:name="_Toc323402749"/>
+      <w:bookmarkStart w:id="8" w:name="_Toc323414653"/>
       <w:r>
         <w:t>2.2 Design Analysis</w:t>
       </w:r>
@@ -3456,7 +3589,7 @@
       <w:pPr>
         <w:pStyle w:val="Heading3"/>
       </w:pPr>
-      <w:bookmarkStart w:id="9" w:name="_Toc323402750"/>
+      <w:bookmarkStart w:id="9" w:name="_Toc323414654"/>
       <w:r>
         <w:t>2.2.1 Model</w:t>
       </w:r>
@@ -3474,7 +3607,7 @@
       <w:pPr>
         <w:pStyle w:val="Heading4"/>
       </w:pPr>
-      <w:bookmarkStart w:id="10" w:name="_Toc323402751"/>
+      <w:bookmarkStart w:id="10" w:name="_Toc323414655"/>
       <w:r>
         <w:t>2.2.1.1 Airport</w:t>
       </w:r>
@@ -3533,7 +3666,15 @@
         <w:spacing w:line="240" w:lineRule="auto"/>
       </w:pPr>
       <w:r>
-        <w:t xml:space="preserve">Since the calculations always require the values for both declared runways that take up one piece of concrete (e.g. 09L and 27R), we created a class PhysicalRunway to represent a real life runway. This class contains two Runway objects. It also </w:t>
+        <w:t xml:space="preserve">Since the calculations always require the values for both declared runways that take up one piece of concrete (e.g. 09L and 27R), we created a class </w:t>
+      </w:r>
+      <w:proofErr w:type="spellStart"/>
+      <w:r>
+        <w:t>PhysicalRunway</w:t>
+      </w:r>
+      <w:proofErr w:type="spellEnd"/>
+      <w:r>
+        <w:t xml:space="preserve"> to represent a real life runway. This class contains two Runway objects. It also </w:t>
       </w:r>
       <w:r>
         <w:t>contains a</w:t>
@@ -3542,41 +3683,105 @@
         <w:t xml:space="preserve">n Obstacle object. </w:t>
       </w:r>
       <w:r>
-        <w:t>The PhysicalRunway class aims to contain all of the common features of the two runways to reduce redundancy and increase code reuse.</w:t>
-      </w:r>
-      <w:r>
-        <w:t xml:space="preserve"> All of the methods that calculate the redeclared runway parameters are in PhysicalRunway.</w:t>
-      </w:r>
-    </w:p>
-    <w:p>
-      <w:pPr>
-        <w:spacing w:line="240" w:lineRule="auto"/>
-      </w:pPr>
-      <w:r>
-        <w:t xml:space="preserve">As an airport can consist of multiple runways (e.g. Heathrow) we the class Airport was designed to contain as many runways as required – A List was chosen as the container for the runways, an ArrayList was chosen as the concrete implementation for this list as it is very fast and items never need to be inserted. </w:t>
-      </w:r>
-    </w:p>
-    <w:p>
-      <w:pPr>
-        <w:spacing w:line="240" w:lineRule="auto"/>
-      </w:pPr>
-      <w:r>
-        <w:t>The Airport class also acts as a single point of access for other packages to this part of the model; A class needs only instantiate an airport to obtain access to all of this functionality. This single access point reduces coupling and ensures consistency throughout the application.</w:t>
-      </w:r>
-    </w:p>
-    <w:p>
-      <w:pPr>
-        <w:spacing w:line="240" w:lineRule="auto"/>
-      </w:pPr>
-      <w:r>
-        <w:t xml:space="preserve">The final class in the core business logic section of the model is the Obstacle class. As previously mentioned, it lives inside a PhysicalRunway object. When an obstacle is placed on a PhysicalRunway, using the method placeNewObstacle, the redeclared parameters are calculated. </w:t>
+        <w:t xml:space="preserve">The </w:t>
+      </w:r>
+      <w:proofErr w:type="spellStart"/>
+      <w:r>
+        <w:t>PhysicalRunway</w:t>
+      </w:r>
+      <w:proofErr w:type="spellEnd"/>
+      <w:r>
+        <w:t xml:space="preserve"> class aims to contain all of the common features of the two runways to reduce redundancy and increase code reuse.</w:t>
+      </w:r>
+      <w:r>
+        <w:t xml:space="preserve"> All of the methods that calculate the redeclared runway parameters are in </w:t>
+      </w:r>
+      <w:proofErr w:type="spellStart"/>
+      <w:r>
+        <w:t>PhysicalRunway</w:t>
+      </w:r>
+      <w:proofErr w:type="spellEnd"/>
+      <w:r>
+        <w:t>.</w:t>
+      </w:r>
+    </w:p>
+    <w:p>
+      <w:pPr>
+        <w:spacing w:line="240" w:lineRule="auto"/>
+      </w:pPr>
+      <w:r>
+        <w:t xml:space="preserve">As an airport can consist of multiple runways (e.g. Heathrow) we the class Airport was designed to contain as many runways as required – A List was chosen as the container for the runways, an </w:t>
+      </w:r>
+      <w:proofErr w:type="spellStart"/>
+      <w:r>
+        <w:t>ArrayList</w:t>
+      </w:r>
+      <w:proofErr w:type="spellEnd"/>
+      <w:r>
+        <w:t xml:space="preserve"> was chosen as the concrete implementation for this list as it is very fast and items never need to be inserted. </w:t>
+      </w:r>
+    </w:p>
+    <w:p>
+      <w:pPr>
+        <w:spacing w:line="240" w:lineRule="auto"/>
+      </w:pPr>
+      <w:r>
+        <w:t xml:space="preserve">The Airport class also acts as a single point of access for other packages to this part of the model; </w:t>
+      </w:r>
+      <w:proofErr w:type="gramStart"/>
+      <w:r>
+        <w:t>A</w:t>
+      </w:r>
+      <w:proofErr w:type="gramEnd"/>
+      <w:r>
+        <w:t xml:space="preserve"> class needs only instantiate an airport to obtain access to all of this functionality. This single access point reduces coupling and ensures consistency throughout the application.</w:t>
+      </w:r>
+    </w:p>
+    <w:p>
+      <w:pPr>
+        <w:spacing w:line="240" w:lineRule="auto"/>
+      </w:pPr>
+      <w:r>
+        <w:t xml:space="preserve">The final class in the core business logic section of the model is the Obstacle class. As previously mentioned, it lives inside a </w:t>
+      </w:r>
+      <w:proofErr w:type="spellStart"/>
+      <w:r>
+        <w:t>PhysicalRunway</w:t>
+      </w:r>
+      <w:proofErr w:type="spellEnd"/>
+      <w:r>
+        <w:t xml:space="preserve"> object. When an obstacle is placed on a </w:t>
+      </w:r>
+      <w:proofErr w:type="spellStart"/>
+      <w:r>
+        <w:t>PhysicalRunway</w:t>
+      </w:r>
+      <w:proofErr w:type="spellEnd"/>
+      <w:r>
+        <w:t xml:space="preserve">, using the method </w:t>
+      </w:r>
+      <w:proofErr w:type="spellStart"/>
+      <w:r>
+        <w:t>placeNewObstacle</w:t>
+      </w:r>
+      <w:proofErr w:type="spellEnd"/>
+      <w:r>
+        <w:t xml:space="preserve">, the </w:t>
+      </w:r>
+      <w:proofErr w:type="spellStart"/>
+      <w:r>
+        <w:t>redeclared</w:t>
+      </w:r>
+      <w:proofErr w:type="spellEnd"/>
+      <w:r>
+        <w:t xml:space="preserve"> parameters are calculated. </w:t>
       </w:r>
     </w:p>
     <w:p>
       <w:pPr>
         <w:pStyle w:val="Heading4"/>
       </w:pPr>
-      <w:bookmarkStart w:id="11" w:name="_Toc323402752"/>
+      <w:bookmarkStart w:id="11" w:name="_Toc323414656"/>
       <w:r>
         <w:t>2.2.1.2 Email</w:t>
       </w:r>
@@ -3596,7 +3801,23 @@
         <w:t xml:space="preserve">ng </w:t>
       </w:r>
       <w:r>
-        <w:t xml:space="preserve">is performed using Java EE’s JavaMail API. However, since it was felt that JavaMail is very hard to use as it offer far more functionality and customisation </w:t>
+        <w:t xml:space="preserve">is performed using Java EE’s </w:t>
+      </w:r>
+      <w:proofErr w:type="spellStart"/>
+      <w:r>
+        <w:t>JavaMail</w:t>
+      </w:r>
+      <w:proofErr w:type="spellEnd"/>
+      <w:r>
+        <w:t xml:space="preserve"> API. However, since it was felt that </w:t>
+      </w:r>
+      <w:proofErr w:type="spellStart"/>
+      <w:r>
+        <w:t>JavaMail</w:t>
+      </w:r>
+      <w:proofErr w:type="spellEnd"/>
+      <w:r>
+        <w:t xml:space="preserve"> is very hard to use as it offer far more functionality and customisation </w:t>
       </w:r>
       <w:r>
         <w:t>than we need, a wrapper class, called Email, was created. This class encapsulates all the functionality required to send an email using a predetermined server. We chose to create a Gmail account to demonstrate this, but it would be possible to set this up with any server that offers SMTP access.</w:t>
@@ -3613,43 +3834,73 @@
         <w:t xml:space="preserve"> selection of people, we designed an address book system to store commonly used email addresses. </w:t>
       </w:r>
       <w:r>
-        <w:t xml:space="preserve">The Contact class stores the users email address and their </w:t>
-      </w:r>
-      <w:r>
-        <w:t>Full Name.</w:t>
-      </w:r>
-      <w:bookmarkStart w:id="12" w:name="_GoBack"/>
+        <w:t xml:space="preserve">The Contact class </w:t>
+      </w:r>
+      <w:r>
+        <w:t xml:space="preserve">is a “Plain </w:t>
+      </w:r>
+      <w:proofErr w:type="spellStart"/>
+      <w:r>
+        <w:t>ol</w:t>
+      </w:r>
+      <w:proofErr w:type="spellEnd"/>
+      <w:r>
+        <w:t xml:space="preserve">’ data” class that </w:t>
+      </w:r>
+      <w:r>
+        <w:t xml:space="preserve">stores the users email address and their </w:t>
+      </w:r>
+      <w:r>
+        <w:t xml:space="preserve">full name. The </w:t>
+      </w:r>
+      <w:proofErr w:type="spellStart"/>
+      <w:r>
+        <w:t>AddressBook</w:t>
+      </w:r>
+      <w:proofErr w:type="spellEnd"/>
+      <w:r>
+        <w:t xml:space="preserve"> class consists of a List of Contacts and methods to add remove and search for contacts.</w:t>
+      </w:r>
+    </w:p>
+    <w:p>
+      <w:pPr>
+        <w:spacing w:line="240" w:lineRule="auto"/>
+      </w:pPr>
+      <w:r>
+        <w:t xml:space="preserve">To send an email, an Email class must be instantiated, a Contact, or List of Contacts passed in. The subject and message body are set and finally the send method is called. </w:t>
+      </w:r>
+    </w:p>
+    <w:p>
+      <w:pPr>
+        <w:pStyle w:val="Heading4"/>
+      </w:pPr>
+      <w:bookmarkStart w:id="12" w:name="_Toc323414657"/>
+      <w:r>
+        <w:t xml:space="preserve">2.2.1.3 </w:t>
+      </w:r>
+      <w:r>
+        <w:t xml:space="preserve">Loading and </w:t>
+      </w:r>
+      <w:r>
+        <w:t>Saving XML</w:t>
+      </w:r>
       <w:bookmarkEnd w:id="12"/>
     </w:p>
     <w:p>
       <w:pPr>
-        <w:pStyle w:val="Heading4"/>
-      </w:pPr>
-      <w:bookmarkStart w:id="13" w:name="_Toc323402753"/>
-      <w:r>
-        <w:t xml:space="preserve">2.2.1.3 </w:t>
-      </w:r>
-      <w:r>
-        <w:t xml:space="preserve">Loading and </w:t>
-      </w:r>
-      <w:r>
-        <w:t>Saving XML</w:t>
-      </w:r>
+        <w:spacing w:line="240" w:lineRule="auto"/>
+      </w:pPr>
+      <w:r>
+        <w:t>One important feature of the application is the ability to load and save the various parts of the model to file.</w:t>
+      </w:r>
+      <w:bookmarkStart w:id="13" w:name="_GoBack"/>
       <w:bookmarkEnd w:id="13"/>
     </w:p>
     <w:p>
       <w:pPr>
-        <w:spacing w:line="240" w:lineRule="auto"/>
-      </w:pPr>
-      <w:r>
-        <w:t>Discuss</w:t>
-      </w:r>
-    </w:p>
-    <w:p>
-      <w:pPr>
         <w:pStyle w:val="Heading3"/>
       </w:pPr>
-      <w:bookmarkStart w:id="14" w:name="_Toc323402754"/>
+      <w:bookmarkStart w:id="14" w:name="_Toc323414658"/>
       <w:r>
         <w:t>2.2.2 View</w:t>
       </w:r>
@@ -3659,16 +3910,26 @@
       <w:pPr>
         <w:spacing w:line="240" w:lineRule="auto"/>
       </w:pPr>
+      <w:proofErr w:type="gramStart"/>
       <w:r>
         <w:t>Just java swing.</w:t>
       </w:r>
-    </w:p>
-    <w:p>
-      <w:pPr>
-        <w:spacing w:line="240" w:lineRule="auto"/>
-      </w:pPr>
-      <w:r>
-        <w:t xml:space="preserve">Initially built using GWBp </w:t>
+      <w:proofErr w:type="gramEnd"/>
+    </w:p>
+    <w:p>
+      <w:pPr>
+        <w:spacing w:line="240" w:lineRule="auto"/>
+      </w:pPr>
+      <w:r>
+        <w:t xml:space="preserve">Initially built using </w:t>
+      </w:r>
+      <w:proofErr w:type="spellStart"/>
+      <w:r>
+        <w:t>GWBp</w:t>
+      </w:r>
+      <w:proofErr w:type="spellEnd"/>
+      <w:r>
+        <w:t xml:space="preserve"> </w:t>
       </w:r>
     </w:p>
     <w:p>
@@ -3683,7 +3944,7 @@
       <w:pPr>
         <w:pStyle w:val="Heading3"/>
       </w:pPr>
-      <w:bookmarkStart w:id="15" w:name="_Toc323402755"/>
+      <w:bookmarkStart w:id="15" w:name="_Toc323414659"/>
       <w:r>
         <w:t>2.2.3 Controller</w:t>
       </w:r>
@@ -3691,6 +3952,7 @@
     </w:p>
     <w:p>
       <w:r>
+        <w:lastRenderedPageBreak/>
         <w:t xml:space="preserve">Created </w:t>
       </w:r>
       <w:r>
@@ -3701,7 +3963,7 @@
       <w:pPr>
         <w:pStyle w:val="Heading2"/>
       </w:pPr>
-      <w:bookmarkStart w:id="16" w:name="_Toc323402756"/>
+      <w:bookmarkStart w:id="16" w:name="_Toc323414660"/>
       <w:r>
         <w:t>2.3 Interface Design</w:t>
       </w:r>
@@ -3731,9 +3993,13 @@
         <w:spacing w:line="240" w:lineRule="auto"/>
       </w:pPr>
       <w:r>
-        <w:lastRenderedPageBreak/>
-        <w:t>The user interface is important. Needs to be easy to use etc.</w:t>
-      </w:r>
+        <w:t xml:space="preserve">The user interface is important. </w:t>
+      </w:r>
+      <w:proofErr w:type="gramStart"/>
+      <w:r>
+        <w:t>Needs to be easy to use etc.</w:t>
+      </w:r>
+      <w:proofErr w:type="gramEnd"/>
     </w:p>
     <w:p>
       <w:pPr>
@@ -3788,7 +4054,15 @@
         <w:spacing w:line="240" w:lineRule="auto"/>
       </w:pPr>
       <w:r>
-        <w:t xml:space="preserve">The system assumes a set of users familiarized with the concepts that they will be exposed to, including CAA’s (UK Civil Aviation Authority) rules and regulations, runway redeclaration, and runway parameters, including TORA (Take-off run available), ASDA (Accelerate Stop Distance Available), TODA (Take-Off Distance Available) and LDA (Landing Distance Available). </w:t>
+        <w:t xml:space="preserve">The system assumes a set of users familiarized with the concepts that they will be exposed to, including CAA’s (UK Civil Aviation Authority) rules and regulations, runway </w:t>
+      </w:r>
+      <w:proofErr w:type="spellStart"/>
+      <w:r>
+        <w:t>redeclaration</w:t>
+      </w:r>
+      <w:proofErr w:type="spellEnd"/>
+      <w:r>
+        <w:t xml:space="preserve">, and runway parameters, including TORA (Take-off run available), ASDA (Accelerate Stop Distance Available), TODA (Take-Off Distance Available) and LDA (Landing Distance Available). </w:t>
       </w:r>
     </w:p>
     <w:p>
@@ -3816,7 +4090,7 @@
         <w:pStyle w:val="Heading1"/>
         <w:spacing w:line="240" w:lineRule="auto"/>
       </w:pPr>
-      <w:bookmarkStart w:id="17" w:name="_Toc323402757"/>
+      <w:bookmarkStart w:id="17" w:name="_Toc323414661"/>
       <w:r>
         <w:lastRenderedPageBreak/>
         <w:t>3 Testing</w:t>
@@ -3857,7 +4131,7 @@
         <w:pStyle w:val="Heading2"/>
         <w:spacing w:line="240" w:lineRule="auto"/>
       </w:pPr>
-      <w:bookmarkStart w:id="18" w:name="_Toc323402758"/>
+      <w:bookmarkStart w:id="18" w:name="_Toc323414662"/>
       <w:r>
         <w:t>3.1 Test Plan</w:t>
       </w:r>
@@ -3985,7 +4259,7 @@
         <w:pStyle w:val="Heading2"/>
         <w:spacing w:line="240" w:lineRule="auto"/>
       </w:pPr>
-      <w:bookmarkStart w:id="19" w:name="_Toc323402759"/>
+      <w:bookmarkStart w:id="19" w:name="_Toc323414663"/>
       <w:r>
         <w:t xml:space="preserve">3.2 </w:t>
       </w:r>
@@ -4001,38 +4275,54 @@
           <w:color w:val="76923C" w:themeColor="accent3" w:themeShade="BF"/>
         </w:rPr>
       </w:pPr>
+      <w:proofErr w:type="gramStart"/>
       <w:r>
         <w:rPr>
           <w:color w:val="76923C" w:themeColor="accent3" w:themeShade="BF"/>
         </w:rPr>
-        <w:t>Partial test report including a good representative selection of test results, including UAT. We understand that it is difficult to complete your testing by this date but expect coverage of at least 75% of plan. Ideally, this and the test plan will be combined in tabular format.</w:t>
-      </w:r>
-    </w:p>
-    <w:p>
-      <w:pPr>
-        <w:spacing w:line="240" w:lineRule="auto"/>
+        <w:t>Partial test report including a good representative selection of test results, including UAT.</w:t>
+      </w:r>
+      <w:proofErr w:type="gramEnd"/>
+      <w:r>
         <w:rPr>
           <w:color w:val="76923C" w:themeColor="accent3" w:themeShade="BF"/>
         </w:rPr>
-      </w:pPr>
-      <w:r>
+        <w:t xml:space="preserve"> We understand that it is difficult to complete your testing by this date but expect coverage of at least 75% of plan. Ideally, this and the test plan will be combined in tabular format.</w:t>
+      </w:r>
+    </w:p>
+    <w:p>
+      <w:pPr>
+        <w:spacing w:line="240" w:lineRule="auto"/>
         <w:rPr>
           <w:color w:val="76923C" w:themeColor="accent3" w:themeShade="BF"/>
         </w:rPr>
+      </w:pPr>
+      <w:r>
+        <w:rPr>
+          <w:color w:val="76923C" w:themeColor="accent3" w:themeShade="BF"/>
+        </w:rPr>
         <w:t>A table might look like</w:t>
       </w:r>
       <w:r>
         <w:rPr>
           <w:color w:val="76923C" w:themeColor="accent3" w:themeShade="BF"/>
         </w:rPr>
-        <w:t xml:space="preserve">, this one doesn’t have any legs </w:t>
-      </w:r>
+        <w:t xml:space="preserve">, this one doesn’t have any </w:t>
+      </w:r>
+      <w:proofErr w:type="gramStart"/>
       <w:r>
         <w:rPr>
           <w:color w:val="76923C" w:themeColor="accent3" w:themeShade="BF"/>
         </w:rPr>
+        <w:t xml:space="preserve">legs </w:t>
+      </w:r>
+      <w:r>
+        <w:rPr>
+          <w:color w:val="76923C" w:themeColor="accent3" w:themeShade="BF"/>
+        </w:rPr>
         <w:sym w:font="Wingdings" w:char="F04C"/>
       </w:r>
+      <w:proofErr w:type="gramEnd"/>
       <w:r>
         <w:rPr>
           <w:color w:val="76923C" w:themeColor="accent3" w:themeShade="BF"/>
@@ -4178,11 +4468,21 @@
               <w:cnfStyle w:val="000000100000" w:firstRow="0" w:lastRow="0" w:firstColumn="0" w:lastColumn="0" w:oddVBand="0" w:evenVBand="0" w:oddHBand="1" w:evenHBand="0" w:firstRowFirstColumn="0" w:firstRowLastColumn="0" w:lastRowFirstColumn="0" w:lastRowLastColumn="0"/>
             </w:pPr>
             <w:r>
-              <w:t xml:space="preserve">La Bibliotheca es la  </w:t>
+              <w:t xml:space="preserve">La Bibliotheca </w:t>
             </w:r>
+            <w:proofErr w:type="spellStart"/>
+            <w:r>
+              <w:t>es</w:t>
+            </w:r>
+            <w:proofErr w:type="spellEnd"/>
+            <w:r>
+              <w:t xml:space="preserve"> la  </w:t>
+            </w:r>
+            <w:proofErr w:type="spellStart"/>
             <w:r>
               <w:t>muñeca</w:t>
             </w:r>
+            <w:proofErr w:type="spellEnd"/>
           </w:p>
         </w:tc>
         <w:tc>
@@ -4442,7 +4742,7 @@
         <w:pStyle w:val="Heading1"/>
         <w:spacing w:line="240" w:lineRule="auto"/>
       </w:pPr>
-      <w:bookmarkStart w:id="20" w:name="_Toc323402760"/>
+      <w:bookmarkStart w:id="20" w:name="_Toc323414664"/>
       <w:r>
         <w:rPr>
           <w:lang w:eastAsia="zh-TW"/>
@@ -4469,7 +4769,35 @@
         <w:rPr>
           <w:color w:val="FF0000"/>
         </w:rPr>
-        <w:t>This section has been flagged for renaming. The final document shall include this section as a short narrative, possibly integrated into the rest of the document, that will reference screenies in the appendix.</w:t>
+        <w:t xml:space="preserve">This section has been flagged for renaming. The final document shall include this section as a short narrative, possibly integrated into the rest of the </w:t>
+      </w:r>
+      <w:proofErr w:type="gramStart"/>
+      <w:r>
+        <w:rPr>
+          <w:color w:val="FF0000"/>
+        </w:rPr>
+        <w:t>document, that</w:t>
+      </w:r>
+      <w:proofErr w:type="gramEnd"/>
+      <w:r>
+        <w:rPr>
+          <w:color w:val="FF0000"/>
+        </w:rPr>
+        <w:t xml:space="preserve"> will reference </w:t>
+      </w:r>
+      <w:proofErr w:type="spellStart"/>
+      <w:r>
+        <w:rPr>
+          <w:color w:val="FF0000"/>
+        </w:rPr>
+        <w:t>screenies</w:t>
+      </w:r>
+      <w:proofErr w:type="spellEnd"/>
+      <w:r>
+        <w:rPr>
+          <w:color w:val="FF0000"/>
+        </w:rPr>
+        <w:t xml:space="preserve"> in the appendix.</w:t>
       </w:r>
     </w:p>
     <w:p>
@@ -4479,9 +4807,11 @@
         </w:tabs>
         <w:spacing w:line="240" w:lineRule="auto"/>
       </w:pPr>
+      <w:proofErr w:type="gramStart"/>
       <w:r>
         <w:t>A small number of screenshots to enable your examiner to make the link between your demonstrated and your paper submissions (as an appendix).</w:t>
       </w:r>
+      <w:proofErr w:type="gramEnd"/>
     </w:p>
     <w:sectPr>
       <w:pgSz w:w="12240" w:h="15840"/>
@@ -8806,7 +9136,7 @@
 </file>
 
 <file path=customXml/itemProps1.xml><?xml version="1.0" encoding="utf-8"?>
-<ds:datastoreItem xmlns:ds="http://schemas.openxmlformats.org/officeDocument/2006/customXml" ds:itemID="{5F68C011-C8FC-400D-ACED-4126CED26737}">
+<ds:datastoreItem xmlns:ds="http://schemas.openxmlformats.org/officeDocument/2006/customXml" ds:itemID="{D9932D8A-8D36-4CB8-B3AE-891E6ECD5622}">
   <ds:schemaRefs>
     <ds:schemaRef ds:uri="http://schemas.openxmlformats.org/officeDocument/2006/bibliography"/>
   </ds:schemaRefs>

</xml_diff>

<commit_message>
*Completed draft of D3 - Design analysis
</commit_message>
<xml_diff>
--- a/doc/Analysis Design Testing/D3ADT.docx
+++ b/doc/Analysis Design Testing/D3ADT.docx
@@ -426,7 +426,7 @@
         <w:pStyle w:val="Heading1"/>
         <w:spacing w:line="240" w:lineRule="auto"/>
       </w:pPr>
-      <w:bookmarkStart w:id="0" w:name="_Toc323414645"/>
+      <w:bookmarkStart w:id="0" w:name="_Toc323424677"/>
       <w:r>
         <w:t>Notes to the Authors:</w:t>
       </w:r>
@@ -488,7 +488,7 @@
         <w:pStyle w:val="Heading1"/>
         <w:spacing w:line="240" w:lineRule="auto"/>
       </w:pPr>
-      <w:bookmarkStart w:id="1" w:name="_Toc323414646"/>
+      <w:bookmarkStart w:id="1" w:name="_Toc323424678"/>
       <w:r>
         <w:lastRenderedPageBreak/>
         <w:t>Document Control</w:t>
@@ -1079,7 +1079,7 @@
         <w:pStyle w:val="Heading1"/>
         <w:spacing w:line="240" w:lineRule="auto"/>
       </w:pPr>
-      <w:bookmarkStart w:id="2" w:name="_Toc323414647"/>
+      <w:bookmarkStart w:id="2" w:name="_Toc323424679"/>
       <w:r>
         <w:lastRenderedPageBreak/>
         <w:t>Table of Contents</w:t>
@@ -1134,7 +1134,7 @@
         <w:rPr>
           <w:noProof/>
         </w:rPr>
-        <w:instrText xml:space="preserve"> PAGEREF _Toc323414645 \h </w:instrText>
+        <w:instrText xml:space="preserve"> PAGEREF _Toc323424677 \h </w:instrText>
       </w:r>
       <w:r>
         <w:rPr>
@@ -1194,7 +1194,7 @@
         <w:rPr>
           <w:noProof/>
         </w:rPr>
-        <w:instrText xml:space="preserve"> PAGEREF _Toc323414646 \h </w:instrText>
+        <w:instrText xml:space="preserve"> PAGEREF _Toc323424678 \h </w:instrText>
       </w:r>
       <w:r>
         <w:rPr>
@@ -1254,7 +1254,7 @@
         <w:rPr>
           <w:noProof/>
         </w:rPr>
-        <w:instrText xml:space="preserve"> PAGEREF _Toc323414647 \h </w:instrText>
+        <w:instrText xml:space="preserve"> PAGEREF _Toc323424679 \h </w:instrText>
       </w:r>
       <w:r>
         <w:rPr>
@@ -1314,7 +1314,7 @@
         <w:rPr>
           <w:noProof/>
         </w:rPr>
-        <w:instrText xml:space="preserve"> PAGEREF _Toc323414648 \h </w:instrText>
+        <w:instrText xml:space="preserve"> PAGEREF _Toc323424680 \h </w:instrText>
       </w:r>
       <w:r>
         <w:rPr>
@@ -1374,7 +1374,7 @@
         <w:rPr>
           <w:noProof/>
         </w:rPr>
-        <w:instrText xml:space="preserve"> PAGEREF _Toc323414649 \h </w:instrText>
+        <w:instrText xml:space="preserve"> PAGEREF _Toc323424681 \h </w:instrText>
       </w:r>
       <w:r>
         <w:rPr>
@@ -1441,7 +1441,7 @@
         <w:rPr>
           <w:noProof/>
         </w:rPr>
-        <w:instrText xml:space="preserve"> PAGEREF _Toc323414650 \h </w:instrText>
+        <w:instrText xml:space="preserve"> PAGEREF _Toc323424682 \h </w:instrText>
       </w:r>
       <w:r>
         <w:rPr>
@@ -1501,7 +1501,7 @@
         <w:rPr>
           <w:noProof/>
         </w:rPr>
-        <w:instrText xml:space="preserve"> PAGEREF _Toc323414651 \h </w:instrText>
+        <w:instrText xml:space="preserve"> PAGEREF _Toc323424683 \h </w:instrText>
       </w:r>
       <w:r>
         <w:rPr>
@@ -1561,7 +1561,7 @@
         <w:rPr>
           <w:noProof/>
         </w:rPr>
-        <w:instrText xml:space="preserve"> PAGEREF _Toc323414652 \h </w:instrText>
+        <w:instrText xml:space="preserve"> PAGEREF _Toc323424684 \h </w:instrText>
       </w:r>
       <w:r>
         <w:rPr>
@@ -1621,7 +1621,7 @@
         <w:rPr>
           <w:noProof/>
         </w:rPr>
-        <w:instrText xml:space="preserve"> PAGEREF _Toc323414653 \h </w:instrText>
+        <w:instrText xml:space="preserve"> PAGEREF _Toc323424685 \h </w:instrText>
       </w:r>
       <w:r>
         <w:rPr>
@@ -1681,7 +1681,7 @@
         <w:rPr>
           <w:noProof/>
         </w:rPr>
-        <w:instrText xml:space="preserve"> PAGEREF _Toc323414654 \h </w:instrText>
+        <w:instrText xml:space="preserve"> PAGEREF _Toc323424686 \h </w:instrText>
       </w:r>
       <w:r>
         <w:rPr>
@@ -1741,7 +1741,7 @@
         <w:rPr>
           <w:noProof/>
         </w:rPr>
-        <w:instrText xml:space="preserve"> PAGEREF _Toc323414655 \h </w:instrText>
+        <w:instrText xml:space="preserve"> PAGEREF _Toc323424687 \h </w:instrText>
       </w:r>
       <w:r>
         <w:rPr>
@@ -1801,7 +1801,7 @@
         <w:rPr>
           <w:noProof/>
         </w:rPr>
-        <w:instrText xml:space="preserve"> PAGEREF _Toc323414656 \h </w:instrText>
+        <w:instrText xml:space="preserve"> PAGEREF _Toc323424688 \h </w:instrText>
       </w:r>
       <w:r>
         <w:rPr>
@@ -1861,7 +1861,7 @@
         <w:rPr>
           <w:noProof/>
         </w:rPr>
-        <w:instrText xml:space="preserve"> PAGEREF _Toc323414657 \h </w:instrText>
+        <w:instrText xml:space="preserve"> PAGEREF _Toc323424689 \h </w:instrText>
       </w:r>
       <w:r>
         <w:rPr>
@@ -1905,6 +1905,8 @@
         </w:rPr>
         <w:t>2.2.2 View</w:t>
       </w:r>
+      <w:bookmarkStart w:id="3" w:name="_GoBack"/>
+      <w:bookmarkEnd w:id="3"/>
       <w:r>
         <w:rPr>
           <w:noProof/>
@@ -1921,7 +1923,7 @@
         <w:rPr>
           <w:noProof/>
         </w:rPr>
-        <w:instrText xml:space="preserve"> PAGEREF _Toc323414658 \h </w:instrText>
+        <w:instrText xml:space="preserve"> PAGEREF _Toc323424690 \h </w:instrText>
       </w:r>
       <w:r>
         <w:rPr>
@@ -1938,7 +1940,7 @@
         <w:rPr>
           <w:noProof/>
         </w:rPr>
-        <w:t>7</w:t>
+        <w:t>8</w:t>
       </w:r>
       <w:r>
         <w:rPr>
@@ -1981,7 +1983,7 @@
         <w:rPr>
           <w:noProof/>
         </w:rPr>
-        <w:instrText xml:space="preserve"> PAGEREF _Toc323414659 \h </w:instrText>
+        <w:instrText xml:space="preserve"> PAGEREF _Toc323424691 \h </w:instrText>
       </w:r>
       <w:r>
         <w:rPr>
@@ -1998,7 +2000,7 @@
         <w:rPr>
           <w:noProof/>
         </w:rPr>
-        <w:t>7</w:t>
+        <w:t>8</w:t>
       </w:r>
       <w:r>
         <w:rPr>
@@ -2041,7 +2043,7 @@
         <w:rPr>
           <w:noProof/>
         </w:rPr>
-        <w:instrText xml:space="preserve"> PAGEREF _Toc323414660 \h </w:instrText>
+        <w:instrText xml:space="preserve"> PAGEREF _Toc323424692 \h </w:instrText>
       </w:r>
       <w:r>
         <w:rPr>
@@ -2058,7 +2060,7 @@
         <w:rPr>
           <w:noProof/>
         </w:rPr>
-        <w:t>7</w:t>
+        <w:t>9</w:t>
       </w:r>
       <w:r>
         <w:rPr>
@@ -2101,7 +2103,7 @@
         <w:rPr>
           <w:noProof/>
         </w:rPr>
-        <w:instrText xml:space="preserve"> PAGEREF _Toc323414661 \h </w:instrText>
+        <w:instrText xml:space="preserve"> PAGEREF _Toc323424693 \h </w:instrText>
       </w:r>
       <w:r>
         <w:rPr>
@@ -2118,7 +2120,7 @@
         <w:rPr>
           <w:noProof/>
         </w:rPr>
-        <w:t>9</w:t>
+        <w:t>10</w:t>
       </w:r>
       <w:r>
         <w:rPr>
@@ -2161,7 +2163,7 @@
         <w:rPr>
           <w:noProof/>
         </w:rPr>
-        <w:instrText xml:space="preserve"> PAGEREF _Toc323414662 \h </w:instrText>
+        <w:instrText xml:space="preserve"> PAGEREF _Toc323424694 \h </w:instrText>
       </w:r>
       <w:r>
         <w:rPr>
@@ -2178,7 +2180,7 @@
         <w:rPr>
           <w:noProof/>
         </w:rPr>
-        <w:t>9</w:t>
+        <w:t>10</w:t>
       </w:r>
       <w:r>
         <w:rPr>
@@ -2221,7 +2223,7 @@
         <w:rPr>
           <w:noProof/>
         </w:rPr>
-        <w:instrText xml:space="preserve"> PAGEREF _Toc323414663 \h </w:instrText>
+        <w:instrText xml:space="preserve"> PAGEREF _Toc323424695 \h </w:instrText>
       </w:r>
       <w:r>
         <w:rPr>
@@ -2238,7 +2240,7 @@
         <w:rPr>
           <w:noProof/>
         </w:rPr>
-        <w:t>9</w:t>
+        <w:t>10</w:t>
       </w:r>
       <w:r>
         <w:rPr>
@@ -2288,7 +2290,7 @@
         <w:rPr>
           <w:noProof/>
         </w:rPr>
-        <w:instrText xml:space="preserve"> PAGEREF _Toc323414664 \h </w:instrText>
+        <w:instrText xml:space="preserve"> PAGEREF _Toc323424696 \h </w:instrText>
       </w:r>
       <w:r>
         <w:rPr>
@@ -2344,7 +2346,7 @@
           <w:lang w:eastAsia="zh-TW"/>
         </w:rPr>
       </w:pPr>
-      <w:bookmarkStart w:id="3" w:name="_Toc323414648"/>
+      <w:bookmarkStart w:id="4" w:name="_Toc323424680"/>
       <w:r>
         <w:lastRenderedPageBreak/>
         <w:t xml:space="preserve">1 </w:t>
@@ -2352,21 +2354,21 @@
       <w:r>
         <w:t>Approach Taken</w:t>
       </w:r>
-      <w:bookmarkEnd w:id="3"/>
+      <w:bookmarkEnd w:id="4"/>
     </w:p>
     <w:p>
       <w:pPr>
         <w:pStyle w:val="Heading2"/>
         <w:spacing w:line="240" w:lineRule="auto"/>
       </w:pPr>
-      <w:bookmarkStart w:id="4" w:name="_Toc323414649"/>
+      <w:bookmarkStart w:id="5" w:name="_Toc323424681"/>
       <w:r>
         <w:t>1.1</w:t>
       </w:r>
       <w:r>
         <w:t>Technical</w:t>
       </w:r>
-      <w:bookmarkEnd w:id="4"/>
+      <w:bookmarkEnd w:id="5"/>
     </w:p>
     <w:p>
       <w:pPr>
@@ -3031,6 +3033,409 @@
         <w:spacing w:line="240" w:lineRule="auto"/>
         <w:ind w:left="360"/>
         <w:jc w:val="both"/>
+        <w:sectPr>
+          <w:pgSz w:w="12240" w:h="15840"/>
+          <w:pgMar w:top="851" w:right="1077" w:bottom="1418" w:left="1077" w:header="0" w:footer="1134" w:gutter="0"/>
+          <w:cols w:space="720"/>
+          <w:formProt w:val="0"/>
+        </w:sectPr>
+      </w:pPr>
+    </w:p>
+    <w:p>
+      <w:pPr>
+        <w:pStyle w:val="Heading2"/>
+        <w:spacing w:line="240" w:lineRule="auto"/>
+      </w:pPr>
+      <w:bookmarkStart w:id="6" w:name="_Toc323424682"/>
+      <w:r>
+        <w:rPr>
+          <w:rFonts w:hint="eastAsia"/>
+          <w:lang w:eastAsia="zh-TW"/>
+        </w:rPr>
+        <w:lastRenderedPageBreak/>
+        <w:t xml:space="preserve">1.2 </w:t>
+      </w:r>
+      <w:r>
+        <w:t>Modelling</w:t>
+      </w:r>
+      <w:bookmarkEnd w:id="6"/>
+    </w:p>
+    <w:p>
+      <w:pPr>
+        <w:spacing w:line="240" w:lineRule="auto"/>
+        <w:jc w:val="both"/>
+      </w:pPr>
+      <w:r>
+        <w:t>To produce good quality, extensible software, a number of different abstractions and architectural styles have been adopted throughout our application:</w:t>
+      </w:r>
+    </w:p>
+    <w:p>
+      <w:pPr>
+        <w:pStyle w:val="ListParagraph"/>
+        <w:numPr>
+          <w:ilvl w:val="0"/>
+          <w:numId w:val="19"/>
+        </w:numPr>
+        <w:spacing w:line="240" w:lineRule="auto"/>
+        <w:jc w:val="both"/>
+      </w:pPr>
+      <w:r>
+        <w:t xml:space="preserve">The project specification mandates the use of Model-View-Controller architecture. This architecture </w:t>
+      </w:r>
+      <w:r>
+        <w:t>separates</w:t>
+      </w:r>
+      <w:r>
+        <w:t xml:space="preserve"> the classes of the system into three different categories. </w:t>
+      </w:r>
+    </w:p>
+    <w:p>
+      <w:pPr>
+        <w:pStyle w:val="ListParagraph"/>
+        <w:spacing w:line="100" w:lineRule="exact"/>
+        <w:ind w:left="357"/>
+        <w:jc w:val="both"/>
+      </w:pPr>
+    </w:p>
+    <w:p>
+      <w:pPr>
+        <w:pStyle w:val="ListParagraph"/>
+        <w:numPr>
+          <w:ilvl w:val="1"/>
+          <w:numId w:val="19"/>
+        </w:numPr>
+        <w:spacing w:line="240" w:lineRule="auto"/>
+        <w:jc w:val="both"/>
+      </w:pPr>
+      <w:r>
+        <w:t xml:space="preserve">The </w:t>
+      </w:r>
+      <w:r>
+        <w:rPr>
+          <w:b/>
+        </w:rPr>
+        <w:t>Model</w:t>
+      </w:r>
+      <w:r>
+        <w:t xml:space="preserve"> classes are concerned with the problem domain – all the business logic and calculations for the application are stored in the Model classes. </w:t>
+      </w:r>
+    </w:p>
+    <w:p>
+      <w:pPr>
+        <w:pStyle w:val="ListParagraph"/>
+        <w:numPr>
+          <w:ilvl w:val="1"/>
+          <w:numId w:val="19"/>
+        </w:numPr>
+        <w:spacing w:line="240" w:lineRule="auto"/>
+        <w:jc w:val="both"/>
+      </w:pPr>
+      <w:r>
+        <w:t xml:space="preserve">The </w:t>
+      </w:r>
+      <w:r>
+        <w:rPr>
+          <w:b/>
+        </w:rPr>
+        <w:t>View</w:t>
+      </w:r>
+      <w:r>
+        <w:t xml:space="preserve"> classes perform all of the drawing to the</w:t>
+      </w:r>
+      <w:r>
+        <w:t xml:space="preserve"> screen. In java these are the S</w:t>
+      </w:r>
+      <w:r>
+        <w:t xml:space="preserve">wing classes </w:t>
+      </w:r>
+      <w:r>
+        <w:t xml:space="preserve">that produce the user interface. There will be classes for the various windows </w:t>
+      </w:r>
+      <w:r>
+        <w:t xml:space="preserve">and controls </w:t>
+      </w:r>
+      <w:r>
+        <w:t xml:space="preserve">used in the application. </w:t>
+      </w:r>
+      <w:r>
+        <w:t>We shall extend many standard controls to meet our requirements</w:t>
+      </w:r>
+      <w:r>
+        <w:t>.</w:t>
+      </w:r>
+    </w:p>
+    <w:p>
+      <w:pPr>
+        <w:pStyle w:val="ListParagraph"/>
+        <w:numPr>
+          <w:ilvl w:val="1"/>
+          <w:numId w:val="19"/>
+        </w:numPr>
+        <w:spacing w:line="240" w:lineRule="auto"/>
+        <w:jc w:val="both"/>
+      </w:pPr>
+      <w:r>
+        <w:t xml:space="preserve">The </w:t>
+      </w:r>
+      <w:r>
+        <w:rPr>
+          <w:b/>
+        </w:rPr>
+        <w:t xml:space="preserve">Controller </w:t>
+      </w:r>
+      <w:r>
+        <w:t>classes interact with both the View classes and the Model classes. In essence, the Controller tells the Model to update and lets the View know that the Model has been updated so it can redraw the data.</w:t>
+      </w:r>
+    </w:p>
+    <w:p>
+      <w:pPr>
+        <w:pStyle w:val="ListParagraph"/>
+        <w:spacing w:line="100" w:lineRule="exact"/>
+        <w:ind w:left="794"/>
+        <w:jc w:val="both"/>
+      </w:pPr>
+    </w:p>
+    <w:p>
+      <w:pPr>
+        <w:pStyle w:val="ListParagraph"/>
+        <w:spacing w:line="240" w:lineRule="auto"/>
+        <w:ind w:left="360"/>
+        <w:jc w:val="both"/>
+      </w:pPr>
+      <w:r>
+        <w:t xml:space="preserve">We have chosen to keep the three groups of classes very separate, splitting into pairs to develop </w:t>
+      </w:r>
+      <w:proofErr w:type="gramStart"/>
+      <w:r>
+        <w:t>them,</w:t>
+      </w:r>
+      <w:proofErr w:type="gramEnd"/>
+      <w:r>
+        <w:t xml:space="preserve"> this allows the program to be more extendable, as the coupling is very low.</w:t>
+      </w:r>
+    </w:p>
+    <w:p>
+      <w:pPr>
+        <w:pStyle w:val="ListParagraph"/>
+        <w:spacing w:line="100" w:lineRule="exact"/>
+        <w:ind w:left="357"/>
+        <w:jc w:val="both"/>
+      </w:pPr>
+    </w:p>
+    <w:p>
+      <w:pPr>
+        <w:pStyle w:val="ListParagraph"/>
+        <w:numPr>
+          <w:ilvl w:val="0"/>
+          <w:numId w:val="19"/>
+        </w:numPr>
+        <w:spacing w:line="240" w:lineRule="auto"/>
+      </w:pPr>
+      <w:r>
+        <w:t xml:space="preserve">We </w:t>
+      </w:r>
+      <w:r>
+        <w:t>shall make</w:t>
+      </w:r>
+      <w:r>
+        <w:t xml:space="preserve"> extensive use of the iterator </w:t>
+      </w:r>
+      <w:proofErr w:type="gramStart"/>
+      <w:r>
+        <w:t xml:space="preserve">pattern </w:t>
+      </w:r>
+      <w:r>
+        <w:t xml:space="preserve"> t</w:t>
+      </w:r>
+      <w:r>
+        <w:t>hrough</w:t>
+      </w:r>
+      <w:proofErr w:type="gramEnd"/>
+      <w:r>
+        <w:t xml:space="preserve"> the use of the java enhanced </w:t>
+      </w:r>
+      <w:r>
+        <w:t>for loop. This construct allows</w:t>
+      </w:r>
+      <w:r>
+        <w:t xml:space="preserve"> us to easily </w:t>
+      </w:r>
+      <w:r>
+        <w:t>iterate over elements of containe</w:t>
+      </w:r>
+      <w:r>
+        <w:t>r classes consisting of lists of</w:t>
+      </w:r>
+      <w:r>
+        <w:t xml:space="preserve"> airports, runways and other classes.</w:t>
+      </w:r>
+    </w:p>
+    <w:p>
+      <w:pPr>
+        <w:pStyle w:val="ListParagraph"/>
+        <w:spacing w:after="0" w:line="120" w:lineRule="exact"/>
+        <w:ind w:left="357"/>
+      </w:pPr>
+    </w:p>
+    <w:p>
+      <w:pPr>
+        <w:pStyle w:val="ListParagraph"/>
+        <w:numPr>
+          <w:ilvl w:val="0"/>
+          <w:numId w:val="19"/>
+        </w:numPr>
+        <w:spacing w:line="240" w:lineRule="auto"/>
+      </w:pPr>
+      <w:r>
+        <w:t xml:space="preserve">The Observer pattern will be used to ensure that every object that is concerned with the values of Airport will be kept consistent when a new Airport is loaded in from a file. An interface </w:t>
+      </w:r>
+      <w:proofErr w:type="spellStart"/>
+      <w:r>
+        <w:t>AirportObserver</w:t>
+      </w:r>
+      <w:proofErr w:type="spellEnd"/>
+      <w:r>
+        <w:t xml:space="preserve"> shall be imp</w:t>
+      </w:r>
+      <w:r>
+        <w:t>lemented by these classes, completing a m</w:t>
+      </w:r>
+      <w:r>
+        <w:t xml:space="preserve">ethod </w:t>
+      </w:r>
+      <w:proofErr w:type="gramStart"/>
+      <w:r>
+        <w:t>notify(</w:t>
+      </w:r>
+      <w:proofErr w:type="gramEnd"/>
+      <w:r>
+        <w:t xml:space="preserve">Airport) </w:t>
+      </w:r>
+      <w:r>
+        <w:t>that performs</w:t>
+      </w:r>
+      <w:r>
+        <w:t xml:space="preserve"> the required behaviour when  </w:t>
+      </w:r>
+      <w:r>
+        <w:t>the airport changes. These classes shall then be added to a List of classes that are observing the Airport. Whenever the airport is c</w:t>
+      </w:r>
+      <w:r>
+        <w:t>hanged</w:t>
+      </w:r>
+      <w:r>
+        <w:t xml:space="preserve">, the method that changed it shall call a method that iterate through all of the interested objects, calling their notify method. </w:t>
+      </w:r>
+    </w:p>
+    <w:p>
+      <w:pPr>
+        <w:pStyle w:val="ListParagraph"/>
+      </w:pPr>
+    </w:p>
+    <w:p>
+      <w:pPr>
+        <w:pStyle w:val="ListParagraph"/>
+        <w:numPr>
+          <w:ilvl w:val="0"/>
+          <w:numId w:val="19"/>
+        </w:numPr>
+        <w:spacing w:line="240" w:lineRule="auto"/>
+      </w:pPr>
+      <w:r>
+        <w:t>We chose to base many of the</w:t>
+      </w:r>
+      <w:r>
+        <w:t xml:space="preserve"> Model</w:t>
+      </w:r>
+      <w:r>
+        <w:t xml:space="preserve"> classes in our project on real life objects</w:t>
+      </w:r>
+    </w:p>
+    <w:p>
+      <w:pPr>
+        <w:pStyle w:val="ListParagraph"/>
+        <w:spacing w:line="100" w:lineRule="exact"/>
+      </w:pPr>
+    </w:p>
+    <w:p>
+      <w:pPr>
+        <w:pStyle w:val="ListParagraph"/>
+        <w:numPr>
+          <w:ilvl w:val="1"/>
+          <w:numId w:val="19"/>
+        </w:numPr>
+        <w:spacing w:line="240" w:lineRule="auto"/>
+      </w:pPr>
+      <w:r>
+        <w:t xml:space="preserve">The Runway class is based on the abstract declaration of a runway and, along with another instance of the same class, is contained inside a </w:t>
+      </w:r>
+      <w:proofErr w:type="spellStart"/>
+      <w:r>
+        <w:t>PhysicalRunway</w:t>
+      </w:r>
+      <w:proofErr w:type="spellEnd"/>
+      <w:r>
+        <w:t xml:space="preserve"> class that represents the real world runway. As many as required of these objects can then be stored inside an Airport class.</w:t>
+      </w:r>
+    </w:p>
+    <w:p>
+      <w:pPr>
+        <w:pStyle w:val="ListParagraph"/>
+        <w:numPr>
+          <w:ilvl w:val="1"/>
+          <w:numId w:val="19"/>
+        </w:numPr>
+        <w:spacing w:line="240" w:lineRule="auto"/>
+      </w:pPr>
+      <w:r>
+        <w:t xml:space="preserve">For the email section of our program everything is wrapped up in classes. The functionality of sending an </w:t>
+      </w:r>
+      <w:proofErr w:type="gramStart"/>
+      <w:r>
+        <w:t>email,</w:t>
+      </w:r>
+      <w:proofErr w:type="gramEnd"/>
+      <w:r>
+        <w:t xml:space="preserve"> is contai</w:t>
+      </w:r>
+      <w:r>
+        <w:t xml:space="preserve">ned within a class called email. This makes it easy for other objects to call on this function without in depth knowledge of how it must be set up. To ease sending emails to commonly used email addresses, the classes Contact, and </w:t>
+      </w:r>
+      <w:proofErr w:type="gramStart"/>
+      <w:r>
+        <w:t>it’s</w:t>
+      </w:r>
+      <w:proofErr w:type="gramEnd"/>
+      <w:r>
+        <w:t xml:space="preserve"> container </w:t>
+      </w:r>
+      <w:proofErr w:type="spellStart"/>
+      <w:r>
+        <w:t>AddressBook</w:t>
+      </w:r>
+      <w:proofErr w:type="spellEnd"/>
+      <w:r>
+        <w:t xml:space="preserve"> shall be available.</w:t>
+      </w:r>
+      <w:r>
+        <w:t xml:space="preserve"> </w:t>
+      </w:r>
+    </w:p>
+    <w:p>
+      <w:pPr>
+        <w:pStyle w:val="ListParagraph"/>
+        <w:spacing w:line="240" w:lineRule="auto"/>
+        <w:ind w:left="360"/>
+      </w:pPr>
+    </w:p>
+    <w:p>
+      <w:pPr>
+        <w:spacing w:line="240" w:lineRule="auto"/>
+      </w:pPr>
+    </w:p>
+    <w:p>
+      <w:pPr>
+        <w:spacing w:line="240" w:lineRule="auto"/>
         <w:sectPr>
           <w:pgSz w:w="12240" w:h="15840"/>
           <w:pgMar w:top="1134" w:right="1134" w:bottom="1693" w:left="1134" w:header="0" w:footer="1134" w:gutter="0"/>
@@ -3041,30 +3446,841 @@
     </w:p>
     <w:p>
       <w:pPr>
+        <w:pStyle w:val="Heading1"/>
+        <w:spacing w:line="240" w:lineRule="auto"/>
+      </w:pPr>
+      <w:bookmarkStart w:id="7" w:name="_Toc323424683"/>
+      <w:r>
+        <w:lastRenderedPageBreak/>
+        <w:t>2 Analysis Documentation</w:t>
+      </w:r>
+      <w:bookmarkEnd w:id="7"/>
+    </w:p>
+    <w:p>
+      <w:pPr>
+        <w:tabs>
+          <w:tab w:val="left" w:pos="720"/>
+        </w:tabs>
+        <w:spacing w:line="240" w:lineRule="auto"/>
+        <w:jc w:val="both"/>
+      </w:pPr>
+      <w:r>
+        <w:t>In producing our software a lot of thought and discussion was undertaken to decide on the best design, ensuring our application would be able to fulfil its needs to an excellent standard.</w:t>
+      </w:r>
+    </w:p>
+    <w:p>
+      <w:pPr>
         <w:pStyle w:val="Heading2"/>
         <w:spacing w:line="240" w:lineRule="auto"/>
       </w:pPr>
-      <w:bookmarkStart w:id="5" w:name="_Toc323414650"/>
-      <w:r>
-        <w:rPr>
-          <w:rFonts w:hint="eastAsia"/>
-          <w:lang w:eastAsia="zh-TW"/>
-        </w:rPr>
+      <w:bookmarkStart w:id="8" w:name="_Toc323424684"/>
+      <w:r>
+        <w:t>2.1 Requirements Analysis</w:t>
+      </w:r>
+      <w:bookmarkEnd w:id="8"/>
+    </w:p>
+    <w:p>
+      <w:r>
+        <w:t>The first thing we needed to do was understand the problem that we had been given. We started by reading the specification and various pieces of background information provided by the CAA (Civil Aviation Association). In our early meetings, we discussed what we had read and came to agreements on our interpretations of the information.</w:t>
+      </w:r>
+    </w:p>
+    <w:p>
+      <w:r>
+        <w:t>We identified the use cases of our project and compiled them into a use case diagram</w:t>
+      </w:r>
+      <w:r>
+        <w:rPr>
+          <w:rStyle w:val="FootnoteReference"/>
+        </w:rPr>
+        <w:footnoteReference w:id="2"/>
+      </w:r>
+      <w:r>
+        <w:t xml:space="preserve"> to help us communicate with one another the requirements. The diagram shows that the intended user of the software is Air traffic controllers and engineers; this was taken into consideration when making later design decisions. The number of the original requirements that each use case intends to help satisfy are also show, in brackets, on the diagram. It should be noted that not all of the requirements have been shown to be satisfied by the use cases, this is because they are non-functional requirements that must instead be satisfied by the qualities of the software. </w:t>
+      </w:r>
+    </w:p>
+    <w:p>
+      <w:pPr>
+        <w:tabs>
+          <w:tab w:val="left" w:pos="720"/>
+        </w:tabs>
+        <w:spacing w:line="240" w:lineRule="auto"/>
+        <w:rPr>
+          <w:color w:val="FF0000"/>
+          <w:sz w:val="28"/>
+        </w:rPr>
+      </w:pPr>
+      <w:r>
+        <w:rPr>
+          <w:color w:val="FF0000"/>
+          <w:sz w:val="28"/>
+        </w:rPr>
+        <w:t>We identified the extensions we would be doing</w:t>
+      </w:r>
+      <w:r>
+        <w:rPr>
+          <w:color w:val="FF0000"/>
+          <w:sz w:val="28"/>
+        </w:rPr>
+        <w:t>. We chose to do x y z</w:t>
+      </w:r>
+      <w:r>
+        <w:rPr>
+          <w:color w:val="FF0000"/>
+          <w:sz w:val="28"/>
+        </w:rPr>
+        <w:t xml:space="preserve">. I guess </w:t>
+      </w:r>
+      <w:proofErr w:type="spellStart"/>
+      <w:r>
+        <w:rPr>
+          <w:color w:val="FF0000"/>
+          <w:sz w:val="28"/>
+        </w:rPr>
+        <w:t>addressbook</w:t>
+      </w:r>
+      <w:proofErr w:type="spellEnd"/>
+      <w:r>
+        <w:rPr>
+          <w:color w:val="FF0000"/>
+          <w:sz w:val="28"/>
+        </w:rPr>
+        <w:t>, and help?</w:t>
+      </w:r>
+    </w:p>
+    <w:p>
+      <w:pPr>
+        <w:pStyle w:val="Heading2"/>
+        <w:spacing w:line="240" w:lineRule="auto"/>
+      </w:pPr>
+      <w:bookmarkStart w:id="9" w:name="_Toc323424685"/>
+      <w:r>
+        <w:t>2.2 Design Analysis</w:t>
+      </w:r>
+      <w:bookmarkEnd w:id="9"/>
+    </w:p>
+    <w:p>
+      <w:r>
+        <w:t xml:space="preserve">Once we had a good understanding of what the software was required to do, we needed to decide how the software would do it. </w:t>
+      </w:r>
+      <w:r>
+        <w:t>As</w:t>
+      </w:r>
+      <w:r>
+        <w:t xml:space="preserve"> MVC was mandated, we broke the problem</w:t>
+      </w:r>
+      <w:r>
+        <w:t xml:space="preserve"> down</w:t>
+      </w:r>
+      <w:r>
+        <w:t xml:space="preserve"> into three different packages: Model, View and Controller. We aimed to design the software to ensure these three packages, and the classes within them, have as little coupling as possible, along with a good level of cohesion. The interfaces of the classes were defined such that they hide their inner workings from one another.</w:t>
+      </w:r>
+      <w:r>
+        <w:t xml:space="preserve"> We produced</w:t>
+      </w:r>
+      <w:r>
+        <w:t xml:space="preserve"> a class diagram to show how the architecture of the program is structured.</w:t>
+      </w:r>
+      <w:r>
+        <w:rPr>
+          <w:rStyle w:val="FootnoteReference"/>
+        </w:rPr>
+        <w:footnoteReference w:id="3"/>
+      </w:r>
+    </w:p>
+    <w:p>
+      <w:pPr>
+        <w:pStyle w:val="Heading3"/>
+      </w:pPr>
+      <w:bookmarkStart w:id="10" w:name="_Toc323424686"/>
+      <w:r>
+        <w:t>2.2.1 Model</w:t>
+      </w:r>
+      <w:bookmarkEnd w:id="10"/>
+    </w:p>
+    <w:p>
+      <w:pPr>
+        <w:spacing w:line="240" w:lineRule="auto"/>
+      </w:pPr>
+      <w:r>
+        <w:t>To identify the classes needed for the model, we began by looking at the problem definition, and identified the nouns. This gave us a good set of classes that represented the problem. These classes made up the bulk of the model package.</w:t>
+      </w:r>
+    </w:p>
+    <w:p>
+      <w:pPr>
+        <w:pStyle w:val="Heading4"/>
+      </w:pPr>
+      <w:bookmarkStart w:id="11" w:name="_Toc323424687"/>
+      <w:r>
+        <w:t>2.2.1.1 Airport</w:t>
+      </w:r>
+      <w:bookmarkEnd w:id="11"/>
+    </w:p>
+    <w:p>
+      <w:pPr>
+        <w:spacing w:line="240" w:lineRule="auto"/>
+      </w:pPr>
+      <w:r>
+        <w:t xml:space="preserve">The </w:t>
+      </w:r>
+      <w:r>
+        <w:t>most obvious objects</w:t>
+      </w:r>
+      <w:r>
+        <w:t xml:space="preserve"> of the model were </w:t>
+      </w:r>
+      <w:r>
+        <w:t>those that represent the airport, runways and obstacles</w:t>
+      </w:r>
+      <w:r>
+        <w:t>.</w:t>
+      </w:r>
+      <w:r>
+        <w:t xml:space="preserve"> We decided to build a class to represent the declared parameters of a runwa</w:t>
+      </w:r>
+      <w:r>
+        <w:t xml:space="preserve">y. We called this class runway. It stores all of the values (TORA, TODA, </w:t>
+      </w:r>
+      <w:r>
+        <w:t>etc.</w:t>
+      </w:r>
+      <w:r>
+        <w:t>) that are needed by the user</w:t>
+      </w:r>
+      <w:r>
+        <w:t>, and provided accessor and mutator methods to each of them</w:t>
+      </w:r>
+      <w:r>
+        <w:t xml:space="preserve">. Each value was stored in an array of length two, the first index containing the declared value and the second index the redeclared value. Two public named constants </w:t>
+      </w:r>
+      <w:r>
         <w:lastRenderedPageBreak/>
-        <w:t xml:space="preserve">1.2 </w:t>
-      </w:r>
-      <w:r>
-        <w:t>Modelling</w:t>
-      </w:r>
-      <w:bookmarkEnd w:id="5"/>
-    </w:p>
-    <w:p>
-      <w:pPr>
-        <w:spacing w:line="240" w:lineRule="auto"/>
-        <w:jc w:val="both"/>
-      </w:pPr>
-      <w:r>
-        <w:t>To produce good quality, extensible software, a number of different abstractions and architectural styles have been adopted throughout our application:</w:t>
+        <w:t>(DEFAULT and REDECLARED) were provided to raise the level of abst</w:t>
+      </w:r>
+      <w:r>
+        <w:t>raction away for these “magic”</w:t>
+      </w:r>
+      <w:r>
+        <w:t xml:space="preserve"> numbers.</w:t>
+      </w:r>
+    </w:p>
+    <w:p>
+      <w:pPr>
+        <w:spacing w:line="240" w:lineRule="auto"/>
+      </w:pPr>
+      <w:r>
+        <w:t xml:space="preserve">Since the calculations always require the values for both declared runways that take up one piece of concrete (e.g. 09L and 27R), we created a class </w:t>
+      </w:r>
+      <w:proofErr w:type="spellStart"/>
+      <w:r>
+        <w:t>PhysicalRunway</w:t>
+      </w:r>
+      <w:proofErr w:type="spellEnd"/>
+      <w:r>
+        <w:t xml:space="preserve"> to represent a real life runway. This class contains two Runway objects. It also </w:t>
+      </w:r>
+      <w:r>
+        <w:t>contains a</w:t>
+      </w:r>
+      <w:r>
+        <w:t xml:space="preserve">n Obstacle object. </w:t>
+      </w:r>
+      <w:r>
+        <w:t xml:space="preserve">The </w:t>
+      </w:r>
+      <w:proofErr w:type="spellStart"/>
+      <w:r>
+        <w:t>PhysicalRunway</w:t>
+      </w:r>
+      <w:proofErr w:type="spellEnd"/>
+      <w:r>
+        <w:t xml:space="preserve"> class aims to contain all of the common features of the two runways to reduce redundancy and increase code reuse.</w:t>
+      </w:r>
+      <w:r>
+        <w:t xml:space="preserve"> All of the methods that calculate the redeclared runway parameters are in </w:t>
+      </w:r>
+      <w:proofErr w:type="spellStart"/>
+      <w:r>
+        <w:t>PhysicalRunway</w:t>
+      </w:r>
+      <w:proofErr w:type="spellEnd"/>
+      <w:r>
+        <w:t>.</w:t>
+      </w:r>
+    </w:p>
+    <w:p>
+      <w:pPr>
+        <w:spacing w:line="240" w:lineRule="auto"/>
+      </w:pPr>
+      <w:r>
+        <w:t xml:space="preserve">As an airport can consist of multiple runways (e.g. Heathrow) we the class Airport was designed to contain as many runways as required – A List was chosen as the container for the runways, an </w:t>
+      </w:r>
+      <w:proofErr w:type="spellStart"/>
+      <w:r>
+        <w:t>ArrayList</w:t>
+      </w:r>
+      <w:proofErr w:type="spellEnd"/>
+      <w:r>
+        <w:t xml:space="preserve"> was chosen as the concrete implementation for this list as it is very fast and items never need to be inserted. </w:t>
+      </w:r>
+    </w:p>
+    <w:p>
+      <w:pPr>
+        <w:spacing w:line="240" w:lineRule="auto"/>
+      </w:pPr>
+      <w:r>
+        <w:t xml:space="preserve">The Airport class also acts as a single point of access for other packages to this part of the model; </w:t>
+      </w:r>
+      <w:proofErr w:type="gramStart"/>
+      <w:r>
+        <w:t>A</w:t>
+      </w:r>
+      <w:proofErr w:type="gramEnd"/>
+      <w:r>
+        <w:t xml:space="preserve"> class needs only instantiate an airport to obtain access to all of this functionality. This single access point reduces coupling and ensures consistency throughout the application.</w:t>
+      </w:r>
+    </w:p>
+    <w:p>
+      <w:pPr>
+        <w:spacing w:line="240" w:lineRule="auto"/>
+      </w:pPr>
+      <w:r>
+        <w:t xml:space="preserve">The final class in the core business logic section of the model is the Obstacle class. As previously mentioned, it lives inside a </w:t>
+      </w:r>
+      <w:proofErr w:type="spellStart"/>
+      <w:r>
+        <w:t>PhysicalRunway</w:t>
+      </w:r>
+      <w:proofErr w:type="spellEnd"/>
+      <w:r>
+        <w:t xml:space="preserve"> object. When an obstacle is placed on a </w:t>
+      </w:r>
+      <w:proofErr w:type="spellStart"/>
+      <w:r>
+        <w:t>PhysicalRunway</w:t>
+      </w:r>
+      <w:proofErr w:type="spellEnd"/>
+      <w:r>
+        <w:t xml:space="preserve">, using the method </w:t>
+      </w:r>
+      <w:proofErr w:type="spellStart"/>
+      <w:r>
+        <w:t>placeNewObstacle</w:t>
+      </w:r>
+      <w:proofErr w:type="spellEnd"/>
+      <w:r>
+        <w:t xml:space="preserve">, the redeclared parameters are calculated. </w:t>
+      </w:r>
+    </w:p>
+    <w:p>
+      <w:pPr>
+        <w:pStyle w:val="Heading4"/>
+      </w:pPr>
+      <w:bookmarkStart w:id="12" w:name="_Toc323424688"/>
+      <w:r>
+        <w:t>2.2.1.2 Email</w:t>
+      </w:r>
+      <w:bookmarkEnd w:id="12"/>
+      <w:r>
+        <w:t xml:space="preserve"> </w:t>
+      </w:r>
+    </w:p>
+    <w:p>
+      <w:pPr>
+        <w:spacing w:line="240" w:lineRule="auto"/>
+      </w:pPr>
+      <w:r>
+        <w:t>The email sendi</w:t>
+      </w:r>
+      <w:r>
+        <w:t xml:space="preserve">ng </w:t>
+      </w:r>
+      <w:r>
+        <w:t xml:space="preserve">is performed using Java EE’s </w:t>
+      </w:r>
+      <w:proofErr w:type="spellStart"/>
+      <w:r>
+        <w:t>JavaMail</w:t>
+      </w:r>
+      <w:proofErr w:type="spellEnd"/>
+      <w:r>
+        <w:t xml:space="preserve"> API. However, since it was felt that </w:t>
+      </w:r>
+      <w:proofErr w:type="spellStart"/>
+      <w:r>
+        <w:t>JavaMail</w:t>
+      </w:r>
+      <w:proofErr w:type="spellEnd"/>
+      <w:r>
+        <w:t xml:space="preserve"> is very hard to use as it offer far more functionality and customisation </w:t>
+      </w:r>
+      <w:r>
+        <w:t>than we need, a wrapper class, called Email, was created. This class encapsulates all the functionality required to send an email using a predetermined server. We chose to create a Gmail account to demonstrate this, but it would be possible to set this up with any server that offers SMTP access.</w:t>
+      </w:r>
+    </w:p>
+    <w:p>
+      <w:pPr>
+        <w:spacing w:line="240" w:lineRule="auto"/>
+      </w:pPr>
+      <w:r>
+        <w:t>Because most of the emails that the application is likely to send are to a small</w:t>
+      </w:r>
+      <w:r>
+        <w:t xml:space="preserve"> selection of people, we designed an address book system to store commonly used email addresses. </w:t>
+      </w:r>
+      <w:r>
+        <w:t xml:space="preserve">The Contact class </w:t>
+      </w:r>
+      <w:r>
+        <w:t xml:space="preserve">is a “Plain </w:t>
+      </w:r>
+      <w:proofErr w:type="spellStart"/>
+      <w:r>
+        <w:t>ol</w:t>
+      </w:r>
+      <w:proofErr w:type="spellEnd"/>
+      <w:r>
+        <w:t xml:space="preserve">’ data” class that </w:t>
+      </w:r>
+      <w:r>
+        <w:t xml:space="preserve">stores the users email address and their </w:t>
+      </w:r>
+      <w:r>
+        <w:t xml:space="preserve">full name. The </w:t>
+      </w:r>
+      <w:proofErr w:type="spellStart"/>
+      <w:r>
+        <w:t>AddressBook</w:t>
+      </w:r>
+      <w:proofErr w:type="spellEnd"/>
+      <w:r>
+        <w:t xml:space="preserve"> class consists of a List of Contacts and methods to add remove and search for contacts.</w:t>
+      </w:r>
+    </w:p>
+    <w:p>
+      <w:pPr>
+        <w:spacing w:line="240" w:lineRule="auto"/>
+      </w:pPr>
+      <w:r>
+        <w:t xml:space="preserve">To send an email, an Email class must be instantiated, a Contact, or List of Contacts passed in. The subject and message body are set and finally the send method is called. </w:t>
+      </w:r>
+    </w:p>
+    <w:p>
+      <w:pPr>
+        <w:pStyle w:val="Heading4"/>
+      </w:pPr>
+      <w:bookmarkStart w:id="13" w:name="_Toc323424689"/>
+      <w:r>
+        <w:t xml:space="preserve">2.2.1.3 </w:t>
+      </w:r>
+      <w:r>
+        <w:t xml:space="preserve">Loading and </w:t>
+      </w:r>
+      <w:r>
+        <w:t>Saving XML</w:t>
+      </w:r>
+      <w:bookmarkEnd w:id="13"/>
+    </w:p>
+    <w:p>
+      <w:pPr>
+        <w:spacing w:line="240" w:lineRule="auto"/>
+      </w:pPr>
+      <w:r>
+        <w:t>One important feature of the application is the ability to load and save the various parts of the model to file.</w:t>
+      </w:r>
+      <w:r>
+        <w:t xml:space="preserve"> To satisfy this need</w:t>
+      </w:r>
+      <w:r>
+        <w:t>,</w:t>
+      </w:r>
+      <w:r>
+        <w:t xml:space="preserve"> two classes </w:t>
+      </w:r>
+      <w:r>
+        <w:t>were</w:t>
+      </w:r>
+      <w:r>
+        <w:t xml:space="preserve"> made, one to save to XML and another to save to XML</w:t>
+      </w:r>
+      <w:r>
+        <w:t xml:space="preserve">. The classes </w:t>
+      </w:r>
+      <w:r>
+        <w:t>are named</w:t>
+      </w:r>
+      <w:r>
+        <w:t> eponymously</w:t>
+      </w:r>
+      <w:r>
+        <w:t xml:space="preserve">: </w:t>
+      </w:r>
+      <w:proofErr w:type="spellStart"/>
+      <w:r>
+        <w:t>SaveToXMLFile</w:t>
+      </w:r>
+      <w:proofErr w:type="spellEnd"/>
+      <w:r>
+        <w:t xml:space="preserve"> and </w:t>
+      </w:r>
+      <w:proofErr w:type="spellStart"/>
+      <w:r>
+        <w:t>LoadXMLFile</w:t>
+      </w:r>
+      <w:proofErr w:type="spellEnd"/>
+      <w:r>
+        <w:t>.</w:t>
+      </w:r>
+      <w:r>
+        <w:t xml:space="preserve"> These classes make use of the </w:t>
+      </w:r>
+      <w:proofErr w:type="spellStart"/>
+      <w:r>
+        <w:t>Documen</w:t>
+      </w:r>
+      <w:r>
+        <w:t>tBuilder</w:t>
+      </w:r>
+      <w:proofErr w:type="spellEnd"/>
+      <w:r>
+        <w:t xml:space="preserve"> classes in J</w:t>
+      </w:r>
+      <w:r>
+        <w:t>ava.</w:t>
+      </w:r>
+      <w:r>
+        <w:t xml:space="preserve"> A third class, named </w:t>
+      </w:r>
+      <w:proofErr w:type="spellStart"/>
+      <w:r>
+        <w:t>XMLFileFilter</w:t>
+      </w:r>
+      <w:proofErr w:type="spellEnd"/>
+      <w:r>
+        <w:t xml:space="preserve">, was also </w:t>
+      </w:r>
+      <w:proofErr w:type="gramStart"/>
+      <w:r>
+        <w:t xml:space="preserve">created </w:t>
+      </w:r>
+      <w:r>
+        <w:t xml:space="preserve"> </w:t>
+      </w:r>
+      <w:r>
+        <w:t>-</w:t>
+      </w:r>
+      <w:proofErr w:type="gramEnd"/>
+      <w:r>
+        <w:t xml:space="preserve"> this class simply sets open file dialogs to show only XML files.</w:t>
+      </w:r>
+    </w:p>
+    <w:p>
+      <w:pPr>
+        <w:spacing w:line="240" w:lineRule="auto"/>
+        <w:rPr>
+          <w:color w:val="FF0000"/>
+        </w:rPr>
+      </w:pPr>
+      <w:r>
+        <w:t xml:space="preserve">To save an XML file, </w:t>
+      </w:r>
+      <w:r>
+        <w:t xml:space="preserve">a </w:t>
+      </w:r>
+      <w:proofErr w:type="spellStart"/>
+      <w:r>
+        <w:t>SaveToXMLFile</w:t>
+      </w:r>
+      <w:proofErr w:type="spellEnd"/>
+      <w:r>
+        <w:t xml:space="preserve"> object is constructed, passing in the object to be saved as an argument. Airports, Obstacles, Contacts and Contact Lists can be saved as XML by the class. The constructor takes care of displaying the dialogs and creating the correct XML schema.</w:t>
+      </w:r>
+      <w:r>
+        <w:br/>
+      </w:r>
+      <w:r>
+        <w:rPr>
+          <w:color w:val="FF0000"/>
+        </w:rPr>
+        <w:t>Insert lies about wh</w:t>
+      </w:r>
+      <w:r>
+        <w:rPr>
+          <w:color w:val="FF0000"/>
+        </w:rPr>
+        <w:t>y</w:t>
+      </w:r>
+      <w:r>
+        <w:rPr>
+          <w:color w:val="FF0000"/>
+        </w:rPr>
+        <w:t xml:space="preserve"> this is good?</w:t>
+      </w:r>
+    </w:p>
+    <w:p>
+      <w:pPr>
+        <w:spacing w:line="240" w:lineRule="auto"/>
+      </w:pPr>
+      <w:r>
+        <w:lastRenderedPageBreak/>
+        <w:t xml:space="preserve">To load an XML file, a </w:t>
+      </w:r>
+      <w:proofErr w:type="spellStart"/>
+      <w:r>
+        <w:t>LoadXMLFile</w:t>
+      </w:r>
+      <w:proofErr w:type="spellEnd"/>
+      <w:r>
+        <w:t xml:space="preserve"> object is created</w:t>
+      </w:r>
+      <w:r>
+        <w:t xml:space="preserve">. One of the methods </w:t>
+      </w:r>
+      <w:proofErr w:type="spellStart"/>
+      <w:r>
+        <w:t>loadObstacle</w:t>
+      </w:r>
+      <w:proofErr w:type="spellEnd"/>
+      <w:r>
+        <w:t xml:space="preserve">, </w:t>
+      </w:r>
+      <w:proofErr w:type="spellStart"/>
+      <w:r>
+        <w:t>loadAirport</w:t>
+      </w:r>
+      <w:proofErr w:type="spellEnd"/>
+      <w:r>
+        <w:t xml:space="preserve">, </w:t>
+      </w:r>
+      <w:proofErr w:type="spellStart"/>
+      <w:r>
+        <w:t>loadContact</w:t>
+      </w:r>
+      <w:proofErr w:type="spellEnd"/>
+      <w:r>
+        <w:t xml:space="preserve"> or </w:t>
+      </w:r>
+      <w:proofErr w:type="spellStart"/>
+      <w:r>
+        <w:t>loadContacts</w:t>
+      </w:r>
+      <w:proofErr w:type="spellEnd"/>
+      <w:r>
+        <w:t xml:space="preserve"> is called.  The method will then present the user with a dialog to pick a file to load. Finally the method shall return the required object. These classes also provide silent alternatives in which a filename can be passed in as an argument and no dialog will be displayed; this feature was needed for the open recent menu. </w:t>
+      </w:r>
+    </w:p>
+    <w:p>
+      <w:pPr>
+        <w:pStyle w:val="Heading3"/>
+      </w:pPr>
+      <w:bookmarkStart w:id="14" w:name="_Toc323424690"/>
+      <w:r>
+        <w:t>2.2.2 View</w:t>
+      </w:r>
+      <w:bookmarkEnd w:id="14"/>
+    </w:p>
+    <w:p>
+      <w:pPr>
+        <w:spacing w:line="240" w:lineRule="auto"/>
+      </w:pPr>
+      <w:r>
+        <w:t>The classes in the view package are conc</w:t>
+      </w:r>
+      <w:r>
+        <w:t xml:space="preserve">erned with displaying to the screen all the information and visual control elements that the user needs. </w:t>
+      </w:r>
+      <w:r>
+        <w:t>We chose to implement the application as a Java swing desktop application as this allows good cross platform support, good familiarity and we are a</w:t>
+      </w:r>
+      <w:r>
+        <w:t xml:space="preserve">ll experienced in using swing. </w:t>
+      </w:r>
+    </w:p>
+    <w:p>
+      <w:pPr>
+        <w:spacing w:line="240" w:lineRule="auto"/>
+      </w:pPr>
+      <w:r>
+        <w:t>After a discussion with our supervisor, we decided to use a Graphical User Interface builder. Online research showed that the most critically acclaimed GUI builder was Google Window Builder Pro. Unlike other tools that would have prevented us from editing the generated code by hand (and probably filled up our classes with useless junk) GWBP was quite happy for us to edit it’s underlying code which it would then parse to show us the design view.</w:t>
+      </w:r>
+    </w:p>
+    <w:p>
+      <w:pPr>
+        <w:spacing w:line="240" w:lineRule="auto"/>
+      </w:pPr>
+      <w:r>
+        <w:t>Unfortunately not all of our GUI could be created using the GUI Builder. The more dynamic elements had to be coded by hand. We decided that to make finding a recently view airport</w:t>
+      </w:r>
+      <w:r>
+        <w:t xml:space="preserve"> or obstacle</w:t>
+      </w:r>
+      <w:r>
+        <w:t xml:space="preserve"> easier, a menu listing the recently opened </w:t>
+      </w:r>
+      <w:r>
+        <w:t>airports and obstacles should be shown. As it wouldn’t be known at compile time which files would have been recently opened, these Menu Items needed to be dynamically generated both from a persistent file of the previously recently opened files, and any files that are opened while the application is running. A few helper functions were written to perform these tasks.</w:t>
+      </w:r>
+    </w:p>
+    <w:p>
+      <w:pPr>
+        <w:spacing w:line="240" w:lineRule="auto"/>
+      </w:pPr>
+      <w:r>
+        <w:t>Another set of dynamic menus had to be created for the runway selection. It would not be known which runways exist within an airport until that airport has been loaded in. This was dealt with in the same way as the recent files.</w:t>
+      </w:r>
+    </w:p>
+    <w:p>
+      <w:pPr>
+        <w:spacing w:line="240" w:lineRule="auto"/>
+      </w:pPr>
+      <w:r>
+        <w:t xml:space="preserve">To draw out a visualisation of the runways redeclared parameters, a panel was extended and used as a canvas for drawing lines to. The classes </w:t>
+      </w:r>
+      <w:proofErr w:type="spellStart"/>
+      <w:r>
+        <w:t>TopView</w:t>
+      </w:r>
+      <w:proofErr w:type="spellEnd"/>
+      <w:r>
+        <w:t xml:space="preserve"> and </w:t>
+      </w:r>
+      <w:proofErr w:type="spellStart"/>
+      <w:r>
+        <w:t>SideView</w:t>
+      </w:r>
+      <w:proofErr w:type="spellEnd"/>
+      <w:r>
+        <w:t xml:space="preserve"> were created to display the runway from a bird</w:t>
+      </w:r>
+      <w:r>
+        <w:t>’</w:t>
+      </w:r>
+      <w:r>
+        <w:t xml:space="preserve">s eye view and a </w:t>
+      </w:r>
+      <w:r>
+        <w:t xml:space="preserve">worm’s eye view respectively. A very simple interface was created for using these components; they are simply instantiated, passing in an airport, and then added to some other component on a frame. The Views are registered as </w:t>
+      </w:r>
+      <w:proofErr w:type="spellStart"/>
+      <w:r>
+        <w:t>AirportObservers</w:t>
+      </w:r>
+      <w:proofErr w:type="spellEnd"/>
+      <w:r>
+        <w:t xml:space="preserve"> and receive notifications whenever a new airport is loaded in or created.</w:t>
+      </w:r>
+    </w:p>
+    <w:p>
+      <w:pPr>
+        <w:pStyle w:val="Heading3"/>
+      </w:pPr>
+      <w:bookmarkStart w:id="15" w:name="_Toc323424691"/>
+      <w:r>
+        <w:t>2.2.3 Controller</w:t>
+      </w:r>
+      <w:bookmarkEnd w:id="15"/>
+    </w:p>
+    <w:p>
+      <w:r>
+        <w:t xml:space="preserve">The controller classes were implemented in the form of </w:t>
+      </w:r>
+      <w:proofErr w:type="spellStart"/>
+      <w:r>
+        <w:t>ActionListeners</w:t>
+      </w:r>
+      <w:proofErr w:type="spellEnd"/>
+      <w:r>
+        <w:t xml:space="preserve">. Their constructors took as parameters as little as possible to ensure weak coupling.  Many of the listeners were registered as </w:t>
+      </w:r>
+      <w:proofErr w:type="spellStart"/>
+      <w:r>
+        <w:t>AirportObservers</w:t>
+      </w:r>
+      <w:proofErr w:type="spellEnd"/>
+      <w:r>
+        <w:t xml:space="preserve">, others acted as sources of notifications to the Observers taking a List of </w:t>
+      </w:r>
+      <w:proofErr w:type="spellStart"/>
+      <w:r>
+        <w:t>AirportObservers</w:t>
+      </w:r>
+      <w:proofErr w:type="spellEnd"/>
+      <w:r>
+        <w:t xml:space="preserve"> as an argument </w:t>
+      </w:r>
+      <w:r>
+        <w:t>and then notifying each member of the list when their event occurs, and they have performed their action.</w:t>
+      </w:r>
+    </w:p>
+    <w:p>
+      <w:r>
+        <w:t>Explicit listener classes were chosen over anonymous classes as we believed it would lead to more maintainable code. The Listeners were placed in a package Controller.</w:t>
+      </w:r>
+    </w:p>
+    <w:p>
+      <w:pPr>
+        <w:pStyle w:val="Heading2"/>
+      </w:pPr>
+      <w:bookmarkStart w:id="16" w:name="_Toc323424692"/>
+      <w:r>
+        <w:lastRenderedPageBreak/>
+        <w:t>2.3 Interface Design</w:t>
+      </w:r>
+      <w:bookmarkEnd w:id="16"/>
+      <w:r>
+        <w:t xml:space="preserve"> </w:t>
+      </w:r>
+    </w:p>
+    <w:p>
+      <w:pPr>
+        <w:spacing w:line="240" w:lineRule="auto"/>
+        <w:rPr>
+          <w:b/>
+          <w:color w:val="FF0000"/>
+        </w:rPr>
+      </w:pPr>
+      <w:r>
+        <w:rPr>
+          <w:b/>
+          <w:color w:val="FF0000"/>
+        </w:rPr>
+        <w:t>This section has been flagged for a rewrite because I haven’t read it but it looks a bit smelly:</w:t>
+      </w:r>
+    </w:p>
+    <w:p>
+      <w:pPr>
+        <w:spacing w:line="240" w:lineRule="auto"/>
+      </w:pPr>
+      <w:r>
+        <w:t xml:space="preserve">The user interface is important. </w:t>
+      </w:r>
+      <w:proofErr w:type="gramStart"/>
+      <w:r>
+        <w:t>Needs to be easy to use etc.</w:t>
+      </w:r>
+      <w:proofErr w:type="gramEnd"/>
+    </w:p>
+    <w:p>
+      <w:pPr>
+        <w:spacing w:line="240" w:lineRule="auto"/>
+      </w:pPr>
+      <w:r>
+        <w:t xml:space="preserve">This software product will provide visual and graphical tools to recalculate and present revised runway parameters, visualizations and summarized calculations to the customer, given and obstacle located in it.  </w:t>
+      </w:r>
+    </w:p>
+    <w:p>
+      <w:pPr>
+        <w:spacing w:line="240" w:lineRule="auto"/>
+      </w:pPr>
+      <w:r>
+        <w:t>This team will take advantage of the widely known components of Java’s Graphical User Interface libraries and their high affordance and ease of use (e.g. drop down menus, menu bars, buttons, text areas, etc.) and allowing focus on those considered as the main usability goals.</w:t>
+      </w:r>
+    </w:p>
+    <w:p>
+      <w:pPr>
+        <w:spacing w:line="240" w:lineRule="auto"/>
+      </w:pPr>
+      <w:r>
+        <w:t>While designing this system, the following usability goals will be regarded as most important:</w:t>
       </w:r>
     </w:p>
     <w:p>
@@ -3072,977 +4288,34 @@
         <w:pStyle w:val="ListParagraph"/>
         <w:numPr>
           <w:ilvl w:val="0"/>
-          <w:numId w:val="19"/>
+          <w:numId w:val="24"/>
         </w:numPr>
         <w:spacing w:line="240" w:lineRule="auto"/>
-        <w:jc w:val="both"/>
-      </w:pPr>
-      <w:r>
-        <w:t xml:space="preserve">The project specification mandates the use of Model-View-Controller architecture. This architecture </w:t>
-      </w:r>
-      <w:r>
-        <w:t>separates</w:t>
-      </w:r>
-      <w:r>
-        <w:t xml:space="preserve"> the classes of the system into three different categories. </w:t>
-      </w:r>
-    </w:p>
-    <w:p>
-      <w:pPr>
-        <w:pStyle w:val="ListParagraph"/>
-        <w:spacing w:line="100" w:lineRule="exact"/>
-        <w:ind w:left="357"/>
-        <w:jc w:val="both"/>
-      </w:pPr>
-    </w:p>
-    <w:p>
-      <w:pPr>
-        <w:pStyle w:val="ListParagraph"/>
-        <w:numPr>
-          <w:ilvl w:val="1"/>
-          <w:numId w:val="19"/>
-        </w:numPr>
-        <w:spacing w:line="240" w:lineRule="auto"/>
-        <w:jc w:val="both"/>
-      </w:pPr>
-      <w:r>
-        <w:t xml:space="preserve">The </w:t>
-      </w:r>
-      <w:r>
-        <w:rPr>
-          <w:b/>
-        </w:rPr>
-        <w:t>Model</w:t>
-      </w:r>
-      <w:r>
-        <w:t xml:space="preserve"> classes are concerned with the problem domain – all the business logic and calculations for the application are stored in the Model classes. </w:t>
-      </w:r>
-    </w:p>
-    <w:p>
-      <w:pPr>
-        <w:pStyle w:val="ListParagraph"/>
-        <w:numPr>
-          <w:ilvl w:val="1"/>
-          <w:numId w:val="19"/>
-        </w:numPr>
-        <w:spacing w:line="240" w:lineRule="auto"/>
-        <w:jc w:val="both"/>
-      </w:pPr>
-      <w:r>
-        <w:t xml:space="preserve">The </w:t>
-      </w:r>
-      <w:r>
-        <w:rPr>
-          <w:b/>
-        </w:rPr>
-        <w:t>View</w:t>
-      </w:r>
-      <w:r>
-        <w:t xml:space="preserve"> classes perform all of the drawing to the</w:t>
-      </w:r>
-      <w:r>
-        <w:t xml:space="preserve"> screen. In java these are the S</w:t>
-      </w:r>
-      <w:r>
-        <w:t xml:space="preserve">wing classes </w:t>
-      </w:r>
-      <w:r>
-        <w:t xml:space="preserve">that produce the user interface. There will be classes for the various windows </w:t>
-      </w:r>
-      <w:r>
-        <w:t xml:space="preserve">and controls </w:t>
-      </w:r>
-      <w:r>
-        <w:t xml:space="preserve">used in the application. </w:t>
-      </w:r>
-      <w:r>
-        <w:t>We shall extend many standard controls to meet our requirements</w:t>
-      </w:r>
-      <w:r>
-        <w:t>.</w:t>
-      </w:r>
-    </w:p>
-    <w:p>
-      <w:pPr>
-        <w:pStyle w:val="ListParagraph"/>
-        <w:numPr>
-          <w:ilvl w:val="1"/>
-          <w:numId w:val="19"/>
-        </w:numPr>
-        <w:spacing w:line="240" w:lineRule="auto"/>
-        <w:jc w:val="both"/>
-      </w:pPr>
-      <w:r>
-        <w:t xml:space="preserve">The </w:t>
-      </w:r>
-      <w:r>
-        <w:rPr>
-          <w:b/>
-        </w:rPr>
-        <w:t xml:space="preserve">Controller </w:t>
-      </w:r>
-      <w:r>
-        <w:t>classes interact with both the View classes and the Model classes. In essence, the Controller tells the Model to update and lets the View know that the Model has been updated so it can redraw the data.</w:t>
-      </w:r>
-    </w:p>
-    <w:p>
-      <w:pPr>
-        <w:pStyle w:val="ListParagraph"/>
-        <w:spacing w:line="100" w:lineRule="exact"/>
-        <w:ind w:left="794"/>
-        <w:jc w:val="both"/>
-      </w:pPr>
-    </w:p>
-    <w:p>
-      <w:pPr>
-        <w:pStyle w:val="ListParagraph"/>
-        <w:spacing w:line="240" w:lineRule="auto"/>
-        <w:ind w:left="360"/>
-        <w:jc w:val="both"/>
-      </w:pPr>
-      <w:r>
-        <w:t xml:space="preserve">We have chosen to keep the three groups of classes very separate, splitting into pairs to develop </w:t>
-      </w:r>
-      <w:proofErr w:type="gramStart"/>
-      <w:r>
-        <w:t>them,</w:t>
-      </w:r>
-      <w:proofErr w:type="gramEnd"/>
-      <w:r>
-        <w:t xml:space="preserve"> this allows the program to be more extendable, as the coupling is very low.</w:t>
-      </w:r>
-    </w:p>
-    <w:p>
-      <w:pPr>
-        <w:pStyle w:val="ListParagraph"/>
-        <w:spacing w:line="100" w:lineRule="exact"/>
-        <w:ind w:left="357"/>
-        <w:jc w:val="both"/>
-      </w:pPr>
+      </w:pPr>
+      <w:r>
+        <w:t xml:space="preserve">‘Effective to use’; the aim is to build a set of tools that effectively ‘solve the problem’. </w:t>
+      </w:r>
     </w:p>
     <w:p>
       <w:pPr>
         <w:pStyle w:val="ListParagraph"/>
         <w:numPr>
           <w:ilvl w:val="0"/>
-          <w:numId w:val="19"/>
+          <w:numId w:val="24"/>
         </w:numPr>
         <w:spacing w:line="240" w:lineRule="auto"/>
       </w:pPr>
       <w:r>
-        <w:t xml:space="preserve">We </w:t>
-      </w:r>
-      <w:r>
-        <w:t>shall make</w:t>
-      </w:r>
-      <w:r>
-        <w:t xml:space="preserve"> extensive use of the iterator </w:t>
-      </w:r>
-      <w:proofErr w:type="gramStart"/>
-      <w:r>
-        <w:t xml:space="preserve">pattern </w:t>
-      </w:r>
-      <w:r>
-        <w:t xml:space="preserve"> t</w:t>
-      </w:r>
-      <w:r>
-        <w:t>hrough</w:t>
-      </w:r>
-      <w:proofErr w:type="gramEnd"/>
-      <w:r>
-        <w:t xml:space="preserve"> the use of the java enhanced </w:t>
-      </w:r>
-      <w:r>
-        <w:t>for loop. This construct allows</w:t>
-      </w:r>
-      <w:r>
-        <w:t xml:space="preserve"> us to easily </w:t>
-      </w:r>
-      <w:r>
-        <w:t>iterate over elements of containe</w:t>
-      </w:r>
-      <w:r>
-        <w:t>r classes consisting of lists of</w:t>
-      </w:r>
-      <w:r>
-        <w:t xml:space="preserve"> airports, runways and other classes.</w:t>
-      </w:r>
-    </w:p>
-    <w:p>
-      <w:pPr>
-        <w:pStyle w:val="ListParagraph"/>
-        <w:spacing w:after="0" w:line="120" w:lineRule="exact"/>
-        <w:ind w:left="357"/>
-      </w:pPr>
+        <w:t>‘Safe to use’; the aim is a system with low error rate and easy recovery.</w:t>
+      </w:r>
     </w:p>
     <w:p>
       <w:pPr>
         <w:pStyle w:val="ListParagraph"/>
         <w:numPr>
           <w:ilvl w:val="0"/>
-          <w:numId w:val="19"/>
+          <w:numId w:val="24"/>
         </w:numPr>
-        <w:spacing w:line="240" w:lineRule="auto"/>
-      </w:pPr>
-      <w:r>
-        <w:t xml:space="preserve">The Observer pattern will be used to ensure that every object that is concerned with the values of Airport will be kept consistent when a new Airport is loaded in from a file. An interface </w:t>
-      </w:r>
-      <w:proofErr w:type="spellStart"/>
-      <w:r>
-        <w:t>AirportObserver</w:t>
-      </w:r>
-      <w:proofErr w:type="spellEnd"/>
-      <w:r>
-        <w:t xml:space="preserve"> shall be imp</w:t>
-      </w:r>
-      <w:r>
-        <w:t>lemented by these classes, completing a m</w:t>
-      </w:r>
-      <w:r>
-        <w:t xml:space="preserve">ethod </w:t>
-      </w:r>
-      <w:proofErr w:type="gramStart"/>
-      <w:r>
-        <w:t>notify(</w:t>
-      </w:r>
-      <w:proofErr w:type="gramEnd"/>
-      <w:r>
-        <w:t xml:space="preserve">Airport) </w:t>
-      </w:r>
-      <w:r>
-        <w:t>that performs</w:t>
-      </w:r>
-      <w:r>
-        <w:t xml:space="preserve"> the required behaviour when  </w:t>
-      </w:r>
-      <w:r>
-        <w:t>the airport changes. These classes shall then be added to a List of classes that are observing the Airport. Whenever the airport is c</w:t>
-      </w:r>
-      <w:r>
-        <w:t>hanged</w:t>
-      </w:r>
-      <w:r>
-        <w:t xml:space="preserve">, the method that changed it shall call a method that iterate through all of the interested objects, calling their notify method. </w:t>
-      </w:r>
-    </w:p>
-    <w:p>
-      <w:pPr>
-        <w:pStyle w:val="ListParagraph"/>
-      </w:pPr>
-    </w:p>
-    <w:p>
-      <w:pPr>
-        <w:pStyle w:val="ListParagraph"/>
-        <w:numPr>
-          <w:ilvl w:val="0"/>
-          <w:numId w:val="19"/>
-        </w:numPr>
-        <w:spacing w:line="240" w:lineRule="auto"/>
-      </w:pPr>
-      <w:r>
-        <w:t>We chose to base many of the</w:t>
-      </w:r>
-      <w:r>
-        <w:t xml:space="preserve"> Model</w:t>
-      </w:r>
-      <w:r>
-        <w:t xml:space="preserve"> classes in our project on real life objects</w:t>
-      </w:r>
-    </w:p>
-    <w:p>
-      <w:pPr>
-        <w:pStyle w:val="ListParagraph"/>
-        <w:spacing w:line="100" w:lineRule="exact"/>
-      </w:pPr>
-    </w:p>
-    <w:p>
-      <w:pPr>
-        <w:pStyle w:val="ListParagraph"/>
-        <w:numPr>
-          <w:ilvl w:val="1"/>
-          <w:numId w:val="19"/>
-        </w:numPr>
-        <w:spacing w:line="240" w:lineRule="auto"/>
-      </w:pPr>
-      <w:r>
-        <w:t xml:space="preserve">The Runway class is based on the abstract declaration of a runway and, along with another instance of the same class, is contained inside a </w:t>
-      </w:r>
-      <w:proofErr w:type="spellStart"/>
-      <w:r>
-        <w:t>PhysicalRunway</w:t>
-      </w:r>
-      <w:proofErr w:type="spellEnd"/>
-      <w:r>
-        <w:t xml:space="preserve"> class that represents the real world runway. As many as required of these objects can then be stored inside an Airport class.</w:t>
-      </w:r>
-    </w:p>
-    <w:p>
-      <w:pPr>
-        <w:pStyle w:val="ListParagraph"/>
-        <w:numPr>
-          <w:ilvl w:val="1"/>
-          <w:numId w:val="19"/>
-        </w:numPr>
-        <w:spacing w:line="240" w:lineRule="auto"/>
-      </w:pPr>
-      <w:r>
-        <w:t xml:space="preserve">For the email section of our program everything is wrapped up in classes. The functionality of sending an </w:t>
-      </w:r>
-      <w:proofErr w:type="gramStart"/>
-      <w:r>
-        <w:t>email,</w:t>
-      </w:r>
-      <w:proofErr w:type="gramEnd"/>
-      <w:r>
-        <w:t xml:space="preserve"> is contai</w:t>
-      </w:r>
-      <w:r>
-        <w:t xml:space="preserve">ned within a class called email. This makes it easy for other objects to call on this function without in depth knowledge of how it must be set up. To ease sending emails to commonly used email addresses, the classes Contact, and </w:t>
-      </w:r>
-      <w:proofErr w:type="gramStart"/>
-      <w:r>
-        <w:t>it’s</w:t>
-      </w:r>
-      <w:proofErr w:type="gramEnd"/>
-      <w:r>
-        <w:t xml:space="preserve"> container </w:t>
-      </w:r>
-      <w:proofErr w:type="spellStart"/>
-      <w:r>
-        <w:t>AddressBook</w:t>
-      </w:r>
-      <w:proofErr w:type="spellEnd"/>
-      <w:r>
-        <w:t xml:space="preserve"> shall be available.</w:t>
-      </w:r>
-      <w:r>
-        <w:t xml:space="preserve"> </w:t>
-      </w:r>
-    </w:p>
-    <w:p>
-      <w:pPr>
-        <w:pStyle w:val="ListParagraph"/>
-        <w:spacing w:line="240" w:lineRule="auto"/>
-        <w:ind w:left="360"/>
-      </w:pPr>
-    </w:p>
-    <w:p>
-      <w:pPr>
-        <w:spacing w:line="240" w:lineRule="auto"/>
-      </w:pPr>
-    </w:p>
-    <w:p>
-      <w:pPr>
-        <w:spacing w:line="240" w:lineRule="auto"/>
-        <w:sectPr>
-          <w:pgSz w:w="12240" w:h="15840"/>
-          <w:pgMar w:top="1134" w:right="1134" w:bottom="1693" w:left="1134" w:header="0" w:footer="1134" w:gutter="0"/>
-          <w:cols w:space="720"/>
-          <w:formProt w:val="0"/>
-        </w:sectPr>
-      </w:pPr>
-    </w:p>
-    <w:p>
-      <w:pPr>
-        <w:pStyle w:val="Heading1"/>
-        <w:spacing w:line="240" w:lineRule="auto"/>
-      </w:pPr>
-      <w:bookmarkStart w:id="6" w:name="_Toc323414651"/>
-      <w:r>
-        <w:lastRenderedPageBreak/>
-        <w:t>2 Analysis Documentation</w:t>
-      </w:r>
-      <w:bookmarkEnd w:id="6"/>
-    </w:p>
-    <w:p>
-      <w:pPr>
-        <w:tabs>
-          <w:tab w:val="left" w:pos="720"/>
-        </w:tabs>
-        <w:spacing w:line="240" w:lineRule="auto"/>
-        <w:jc w:val="both"/>
-      </w:pPr>
-      <w:r>
-        <w:t>In producing our software a lot of thought and discussion was undertaken to decide on the best design, ensuring our application would be able to fulfil its needs to an excellent standard.</w:t>
-      </w:r>
-    </w:p>
-    <w:p>
-      <w:pPr>
-        <w:pStyle w:val="Heading2"/>
-        <w:spacing w:line="240" w:lineRule="auto"/>
-      </w:pPr>
-      <w:bookmarkStart w:id="7" w:name="_Toc323414652"/>
-      <w:r>
-        <w:t>2.1 Requirements Analysis</w:t>
-      </w:r>
-      <w:bookmarkEnd w:id="7"/>
-    </w:p>
-    <w:p>
-      <w:r>
-        <w:t>The first thing we needed to do was understand the problem that we had been given. We started by reading the specification and various pieces of background information provided by the CAA (Civil Aviation Association). In our early meetings, we discussed what we had read and came to agreements on our interpretations of the information.</w:t>
-      </w:r>
-    </w:p>
-    <w:p>
-      <w:r>
-        <w:t>We identified the use cases of our project and compiled them into a use case diagram</w:t>
-      </w:r>
-      <w:r>
-        <w:rPr>
-          <w:rStyle w:val="FootnoteReference"/>
-        </w:rPr>
-        <w:footnoteReference w:id="2"/>
-      </w:r>
-      <w:r>
-        <w:t xml:space="preserve"> to help us communicate with one another the requirements. The diagram shows that the intended user of the software is Air traffic controllers and engineers; this was taken into consideration when making later design decisions. The number of the original requirements that each use case intends to help satisfy are also show, in brackets, on the diagram. It should be noted that not all of the requirements have been shown to be satisfied by the use cases, this is because they are non-functional requirements that must instead be satisfied by the qualities of the software. </w:t>
-      </w:r>
-    </w:p>
-    <w:p>
-      <w:pPr>
-        <w:tabs>
-          <w:tab w:val="left" w:pos="720"/>
-        </w:tabs>
-        <w:spacing w:line="240" w:lineRule="auto"/>
-        <w:rPr>
-          <w:color w:val="FF0000"/>
-          <w:sz w:val="28"/>
-        </w:rPr>
-      </w:pPr>
-      <w:r>
-        <w:rPr>
-          <w:color w:val="FF0000"/>
-          <w:sz w:val="28"/>
-        </w:rPr>
-        <w:t>We identified the extensions we would be doing</w:t>
-      </w:r>
-      <w:r>
-        <w:rPr>
-          <w:color w:val="FF0000"/>
-          <w:sz w:val="28"/>
-        </w:rPr>
-        <w:t>. We chose to do x y z</w:t>
-      </w:r>
-      <w:r>
-        <w:rPr>
-          <w:color w:val="FF0000"/>
-          <w:sz w:val="28"/>
-        </w:rPr>
-        <w:t xml:space="preserve">. I guess </w:t>
-      </w:r>
-      <w:proofErr w:type="spellStart"/>
-      <w:r>
-        <w:rPr>
-          <w:color w:val="FF0000"/>
-          <w:sz w:val="28"/>
-        </w:rPr>
-        <w:t>addressbook</w:t>
-      </w:r>
-      <w:proofErr w:type="spellEnd"/>
-      <w:r>
-        <w:rPr>
-          <w:color w:val="FF0000"/>
-          <w:sz w:val="28"/>
-        </w:rPr>
-        <w:t>, and help?</w:t>
-      </w:r>
-    </w:p>
-    <w:p>
-      <w:pPr>
-        <w:pStyle w:val="Heading2"/>
-        <w:spacing w:line="240" w:lineRule="auto"/>
-      </w:pPr>
-      <w:bookmarkStart w:id="8" w:name="_Toc323414653"/>
-      <w:r>
-        <w:t>2.2 Design Analysis</w:t>
-      </w:r>
-      <w:bookmarkEnd w:id="8"/>
-    </w:p>
-    <w:p>
-      <w:r>
-        <w:t xml:space="preserve">Once we had a good understanding of what the software was required to do, we needed to decide how the software would do it. </w:t>
-      </w:r>
-      <w:r>
-        <w:t>As</w:t>
-      </w:r>
-      <w:r>
-        <w:t xml:space="preserve"> MVC was mandated, we broke the problem</w:t>
-      </w:r>
-      <w:r>
-        <w:t xml:space="preserve"> down</w:t>
-      </w:r>
-      <w:r>
-        <w:t xml:space="preserve"> into three different packages: Model, View and Controller. We aimed to design the software to ensure these three packages, and the classes within them, have as little coupling as possible, along with a good level of cohesion. The interfaces of the classes were defined such that they hide their inner workings from one another.</w:t>
-      </w:r>
-      <w:r>
-        <w:t xml:space="preserve"> We produced</w:t>
-      </w:r>
-      <w:r>
-        <w:t xml:space="preserve"> a class diagram to show how the architecture of the program is structured.</w:t>
-      </w:r>
-      <w:r>
-        <w:rPr>
-          <w:rStyle w:val="FootnoteReference"/>
-        </w:rPr>
-        <w:footnoteReference w:id="3"/>
-      </w:r>
-    </w:p>
-    <w:p>
-      <w:pPr>
-        <w:pStyle w:val="Heading3"/>
-      </w:pPr>
-      <w:bookmarkStart w:id="9" w:name="_Toc323414654"/>
-      <w:r>
-        <w:t>2.2.1 Model</w:t>
-      </w:r>
-      <w:bookmarkEnd w:id="9"/>
-    </w:p>
-    <w:p>
-      <w:pPr>
-        <w:spacing w:line="240" w:lineRule="auto"/>
-      </w:pPr>
-      <w:r>
-        <w:t>To identify the classes needed for the model, we began by looking at the problem definition, and identified the nouns. This gave us a good set of classes that represented the problem. These classes made up the bulk of the model package.</w:t>
-      </w:r>
-    </w:p>
-    <w:p>
-      <w:pPr>
-        <w:pStyle w:val="Heading4"/>
-      </w:pPr>
-      <w:bookmarkStart w:id="10" w:name="_Toc323414655"/>
-      <w:r>
-        <w:t>2.2.1.1 Airport</w:t>
-      </w:r>
-      <w:bookmarkEnd w:id="10"/>
-    </w:p>
-    <w:p>
-      <w:pPr>
-        <w:spacing w:line="240" w:lineRule="auto"/>
-      </w:pPr>
-      <w:r>
-        <w:t xml:space="preserve">The </w:t>
-      </w:r>
-      <w:r>
-        <w:t>most obvious objects</w:t>
-      </w:r>
-      <w:r>
-        <w:t xml:space="preserve"> of the model were </w:t>
-      </w:r>
-      <w:r>
-        <w:t>those that represent the airport, runways and obstacles</w:t>
-      </w:r>
-      <w:r>
-        <w:t>.</w:t>
-      </w:r>
-      <w:r>
-        <w:t xml:space="preserve"> We decided to build a class to represent the declared parameters of a runwa</w:t>
-      </w:r>
-      <w:r>
-        <w:t xml:space="preserve">y. We called this class runway. It stores all of the values (TORA, TODA, </w:t>
-      </w:r>
-      <w:r>
-        <w:t>etc.</w:t>
-      </w:r>
-      <w:r>
-        <w:t>) that are needed by the user</w:t>
-      </w:r>
-      <w:r>
-        <w:t>, and provided accessor and mutator methods to each of them</w:t>
-      </w:r>
-      <w:r>
-        <w:t xml:space="preserve">. Each value was stored in an array of length two, the first index containing the declared value and the second index the redeclared value. Two public named constants </w:t>
-      </w:r>
-      <w:r>
-        <w:lastRenderedPageBreak/>
-        <w:t>(DEFAULT and REDECLARED) were provided to raise the level of abst</w:t>
-      </w:r>
-      <w:r>
-        <w:t>raction away for these “magic”</w:t>
-      </w:r>
-      <w:r>
-        <w:t xml:space="preserve"> numbers.</w:t>
-      </w:r>
-    </w:p>
-    <w:p>
-      <w:pPr>
-        <w:spacing w:line="240" w:lineRule="auto"/>
-      </w:pPr>
-      <w:r>
-        <w:t xml:space="preserve">Since the calculations always require the values for both declared runways that take up one piece of concrete (e.g. 09L and 27R), we created a class </w:t>
-      </w:r>
-      <w:proofErr w:type="spellStart"/>
-      <w:r>
-        <w:t>PhysicalRunway</w:t>
-      </w:r>
-      <w:proofErr w:type="spellEnd"/>
-      <w:r>
-        <w:t xml:space="preserve"> to represent a real life runway. This class contains two Runway objects. It also </w:t>
-      </w:r>
-      <w:r>
-        <w:t>contains a</w:t>
-      </w:r>
-      <w:r>
-        <w:t xml:space="preserve">n Obstacle object. </w:t>
-      </w:r>
-      <w:r>
-        <w:t xml:space="preserve">The </w:t>
-      </w:r>
-      <w:proofErr w:type="spellStart"/>
-      <w:r>
-        <w:t>PhysicalRunway</w:t>
-      </w:r>
-      <w:proofErr w:type="spellEnd"/>
-      <w:r>
-        <w:t xml:space="preserve"> class aims to contain all of the common features of the two runways to reduce redundancy and increase code reuse.</w:t>
-      </w:r>
-      <w:r>
-        <w:t xml:space="preserve"> All of the methods that calculate the redeclared runway parameters are in </w:t>
-      </w:r>
-      <w:proofErr w:type="spellStart"/>
-      <w:r>
-        <w:t>PhysicalRunway</w:t>
-      </w:r>
-      <w:proofErr w:type="spellEnd"/>
-      <w:r>
-        <w:t>.</w:t>
-      </w:r>
-    </w:p>
-    <w:p>
-      <w:pPr>
-        <w:spacing w:line="240" w:lineRule="auto"/>
-      </w:pPr>
-      <w:r>
-        <w:t xml:space="preserve">As an airport can consist of multiple runways (e.g. Heathrow) we the class Airport was designed to contain as many runways as required – A List was chosen as the container for the runways, an </w:t>
-      </w:r>
-      <w:proofErr w:type="spellStart"/>
-      <w:r>
-        <w:t>ArrayList</w:t>
-      </w:r>
-      <w:proofErr w:type="spellEnd"/>
-      <w:r>
-        <w:t xml:space="preserve"> was chosen as the concrete implementation for this list as it is very fast and items never need to be inserted. </w:t>
-      </w:r>
-    </w:p>
-    <w:p>
-      <w:pPr>
-        <w:spacing w:line="240" w:lineRule="auto"/>
-      </w:pPr>
-      <w:r>
-        <w:t xml:space="preserve">The Airport class also acts as a single point of access for other packages to this part of the model; </w:t>
-      </w:r>
-      <w:proofErr w:type="gramStart"/>
-      <w:r>
-        <w:t>A</w:t>
-      </w:r>
-      <w:proofErr w:type="gramEnd"/>
-      <w:r>
-        <w:t xml:space="preserve"> class needs only instantiate an airport to obtain access to all of this functionality. This single access point reduces coupling and ensures consistency throughout the application.</w:t>
-      </w:r>
-    </w:p>
-    <w:p>
-      <w:pPr>
-        <w:spacing w:line="240" w:lineRule="auto"/>
-      </w:pPr>
-      <w:r>
-        <w:t xml:space="preserve">The final class in the core business logic section of the model is the Obstacle class. As previously mentioned, it lives inside a </w:t>
-      </w:r>
-      <w:proofErr w:type="spellStart"/>
-      <w:r>
-        <w:t>PhysicalRunway</w:t>
-      </w:r>
-      <w:proofErr w:type="spellEnd"/>
-      <w:r>
-        <w:t xml:space="preserve"> object. When an obstacle is placed on a </w:t>
-      </w:r>
-      <w:proofErr w:type="spellStart"/>
-      <w:r>
-        <w:t>PhysicalRunway</w:t>
-      </w:r>
-      <w:proofErr w:type="spellEnd"/>
-      <w:r>
-        <w:t xml:space="preserve">, using the method </w:t>
-      </w:r>
-      <w:proofErr w:type="spellStart"/>
-      <w:r>
-        <w:t>placeNewObstacle</w:t>
-      </w:r>
-      <w:proofErr w:type="spellEnd"/>
-      <w:r>
-        <w:t xml:space="preserve">, the </w:t>
-      </w:r>
-      <w:proofErr w:type="spellStart"/>
-      <w:r>
-        <w:t>redeclared</w:t>
-      </w:r>
-      <w:proofErr w:type="spellEnd"/>
-      <w:r>
-        <w:t xml:space="preserve"> parameters are calculated. </w:t>
-      </w:r>
-    </w:p>
-    <w:p>
-      <w:pPr>
-        <w:pStyle w:val="Heading4"/>
-      </w:pPr>
-      <w:bookmarkStart w:id="11" w:name="_Toc323414656"/>
-      <w:r>
-        <w:t>2.2.1.2 Email</w:t>
-      </w:r>
-      <w:bookmarkEnd w:id="11"/>
-      <w:r>
-        <w:t xml:space="preserve"> </w:t>
-      </w:r>
-    </w:p>
-    <w:p>
-      <w:pPr>
-        <w:spacing w:line="240" w:lineRule="auto"/>
-      </w:pPr>
-      <w:r>
-        <w:t>The email sendi</w:t>
-      </w:r>
-      <w:r>
-        <w:t xml:space="preserve">ng </w:t>
-      </w:r>
-      <w:r>
-        <w:t xml:space="preserve">is performed using Java EE’s </w:t>
-      </w:r>
-      <w:proofErr w:type="spellStart"/>
-      <w:r>
-        <w:t>JavaMail</w:t>
-      </w:r>
-      <w:proofErr w:type="spellEnd"/>
-      <w:r>
-        <w:t xml:space="preserve"> API. However, since it was felt that </w:t>
-      </w:r>
-      <w:proofErr w:type="spellStart"/>
-      <w:r>
-        <w:t>JavaMail</w:t>
-      </w:r>
-      <w:proofErr w:type="spellEnd"/>
-      <w:r>
-        <w:t xml:space="preserve"> is very hard to use as it offer far more functionality and customisation </w:t>
-      </w:r>
-      <w:r>
-        <w:t>than we need, a wrapper class, called Email, was created. This class encapsulates all the functionality required to send an email using a predetermined server. We chose to create a Gmail account to demonstrate this, but it would be possible to set this up with any server that offers SMTP access.</w:t>
-      </w:r>
-    </w:p>
-    <w:p>
-      <w:pPr>
-        <w:spacing w:line="240" w:lineRule="auto"/>
-      </w:pPr>
-      <w:r>
-        <w:t>Because most of the emails that the application is likely to send are to a small</w:t>
-      </w:r>
-      <w:r>
-        <w:t xml:space="preserve"> selection of people, we designed an address book system to store commonly used email addresses. </w:t>
-      </w:r>
-      <w:r>
-        <w:t xml:space="preserve">The Contact class </w:t>
-      </w:r>
-      <w:r>
-        <w:t xml:space="preserve">is a “Plain </w:t>
-      </w:r>
-      <w:proofErr w:type="spellStart"/>
-      <w:r>
-        <w:t>ol</w:t>
-      </w:r>
-      <w:proofErr w:type="spellEnd"/>
-      <w:r>
-        <w:t xml:space="preserve">’ data” class that </w:t>
-      </w:r>
-      <w:r>
-        <w:t xml:space="preserve">stores the users email address and their </w:t>
-      </w:r>
-      <w:r>
-        <w:t xml:space="preserve">full name. The </w:t>
-      </w:r>
-      <w:proofErr w:type="spellStart"/>
-      <w:r>
-        <w:t>AddressBook</w:t>
-      </w:r>
-      <w:proofErr w:type="spellEnd"/>
-      <w:r>
-        <w:t xml:space="preserve"> class consists of a List of Contacts and methods to add remove and search for contacts.</w:t>
-      </w:r>
-    </w:p>
-    <w:p>
-      <w:pPr>
-        <w:spacing w:line="240" w:lineRule="auto"/>
-      </w:pPr>
-      <w:r>
-        <w:t xml:space="preserve">To send an email, an Email class must be instantiated, a Contact, or List of Contacts passed in. The subject and message body are set and finally the send method is called. </w:t>
-      </w:r>
-    </w:p>
-    <w:p>
-      <w:pPr>
-        <w:pStyle w:val="Heading4"/>
-      </w:pPr>
-      <w:bookmarkStart w:id="12" w:name="_Toc323414657"/>
-      <w:r>
-        <w:t xml:space="preserve">2.2.1.3 </w:t>
-      </w:r>
-      <w:r>
-        <w:t xml:space="preserve">Loading and </w:t>
-      </w:r>
-      <w:r>
-        <w:t>Saving XML</w:t>
-      </w:r>
-      <w:bookmarkEnd w:id="12"/>
-    </w:p>
-    <w:p>
-      <w:pPr>
-        <w:spacing w:line="240" w:lineRule="auto"/>
-      </w:pPr>
-      <w:r>
-        <w:t>One important feature of the application is the ability to load and save the various parts of the model to file.</w:t>
-      </w:r>
-      <w:bookmarkStart w:id="13" w:name="_GoBack"/>
-      <w:bookmarkEnd w:id="13"/>
-    </w:p>
-    <w:p>
-      <w:pPr>
-        <w:pStyle w:val="Heading3"/>
-      </w:pPr>
-      <w:bookmarkStart w:id="14" w:name="_Toc323414658"/>
-      <w:r>
-        <w:t>2.2.2 View</w:t>
-      </w:r>
-      <w:bookmarkEnd w:id="14"/>
-    </w:p>
-    <w:p>
-      <w:pPr>
-        <w:spacing w:line="240" w:lineRule="auto"/>
-      </w:pPr>
-      <w:proofErr w:type="gramStart"/>
-      <w:r>
-        <w:t>Just java swing.</w:t>
-      </w:r>
-      <w:proofErr w:type="gramEnd"/>
-    </w:p>
-    <w:p>
-      <w:pPr>
-        <w:spacing w:line="240" w:lineRule="auto"/>
-      </w:pPr>
-      <w:r>
-        <w:t xml:space="preserve">Initially built using </w:t>
-      </w:r>
-      <w:proofErr w:type="spellStart"/>
-      <w:r>
-        <w:t>GWBp</w:t>
-      </w:r>
-      <w:proofErr w:type="spellEnd"/>
-      <w:r>
-        <w:t xml:space="preserve"> </w:t>
-      </w:r>
-    </w:p>
-    <w:p>
-      <w:pPr>
-        <w:spacing w:line="240" w:lineRule="auto"/>
-      </w:pPr>
-      <w:r>
-        <w:t xml:space="preserve">Extended swing components e.g. </w:t>
-      </w:r>
-    </w:p>
-    <w:p>
-      <w:pPr>
-        <w:pStyle w:val="Heading3"/>
-      </w:pPr>
-      <w:bookmarkStart w:id="15" w:name="_Toc323414659"/>
-      <w:r>
-        <w:t>2.2.3 Controller</w:t>
-      </w:r>
-      <w:bookmarkEnd w:id="15"/>
-    </w:p>
-    <w:p>
-      <w:r>
-        <w:lastRenderedPageBreak/>
-        <w:t xml:space="preserve">Created </w:t>
-      </w:r>
-      <w:r>
-        <w:t>listener classes</w:t>
-      </w:r>
-    </w:p>
-    <w:p>
-      <w:pPr>
-        <w:pStyle w:val="Heading2"/>
-      </w:pPr>
-      <w:bookmarkStart w:id="16" w:name="_Toc323414660"/>
-      <w:r>
-        <w:t>2.3 Interface Design</w:t>
-      </w:r>
-      <w:bookmarkEnd w:id="16"/>
-      <w:r>
-        <w:t xml:space="preserve"> </w:t>
-      </w:r>
-    </w:p>
-    <w:p>
-      <w:pPr>
-        <w:spacing w:line="240" w:lineRule="auto"/>
-        <w:rPr>
-          <w:b/>
-          <w:color w:val="FF0000"/>
-        </w:rPr>
-      </w:pPr>
-      <w:r>
-        <w:rPr>
-          <w:b/>
-          <w:color w:val="FF0000"/>
-        </w:rPr>
-        <w:t>This section has been flagged for a rewrite because I haven’t read it but it looks a bit smelly:</w:t>
-      </w:r>
-    </w:p>
-    <w:p>
-      <w:pPr>
-        <w:spacing w:line="240" w:lineRule="auto"/>
-      </w:pPr>
-      <w:r>
-        <w:t xml:space="preserve">The user interface is important. </w:t>
-      </w:r>
-      <w:proofErr w:type="gramStart"/>
-      <w:r>
-        <w:t>Needs to be easy to use etc.</w:t>
-      </w:r>
-      <w:proofErr w:type="gramEnd"/>
-    </w:p>
-    <w:p>
-      <w:pPr>
-        <w:spacing w:line="240" w:lineRule="auto"/>
-      </w:pPr>
-      <w:r>
-        <w:t xml:space="preserve">This software product will provide visual and graphical tools to recalculate and present revised runway parameters, visualizations and summarized calculations to the customer, given and obstacle located in it.  </w:t>
-      </w:r>
-    </w:p>
-    <w:p>
-      <w:pPr>
-        <w:spacing w:line="240" w:lineRule="auto"/>
-      </w:pPr>
-      <w:r>
-        <w:t>This team will take advantage of the widely known components of Java’s Graphical User Interface libraries and their high affordance and ease of use (e.g. drop down menus, menu bars, buttons, text areas, etc.) and allowing focus on those considered as the main usability goals.</w:t>
-      </w:r>
-    </w:p>
-    <w:p>
-      <w:pPr>
-        <w:spacing w:line="240" w:lineRule="auto"/>
-      </w:pPr>
-      <w:r>
-        <w:t>While designing this system, the following usability goals will be regarded as most important:</w:t>
-      </w:r>
-    </w:p>
-    <w:p>
-      <w:pPr>
-        <w:spacing w:line="240" w:lineRule="auto"/>
-      </w:pPr>
-      <w:r>
-        <w:t xml:space="preserve">‘Effective to use’; the aim is to build a set of tools that effectively ‘solve the problem’. </w:t>
-      </w:r>
-    </w:p>
-    <w:p>
-      <w:pPr>
-        <w:spacing w:line="240" w:lineRule="auto"/>
-      </w:pPr>
-      <w:r>
-        <w:t>‘Safe to use’; the aim is a system with low error rate and easy recovery.</w:t>
-      </w:r>
-    </w:p>
-    <w:p>
-      <w:pPr>
         <w:spacing w:line="240" w:lineRule="auto"/>
       </w:pPr>
       <w:r>
@@ -4090,7 +4363,7 @@
         <w:pStyle w:val="Heading1"/>
         <w:spacing w:line="240" w:lineRule="auto"/>
       </w:pPr>
-      <w:bookmarkStart w:id="17" w:name="_Toc323414661"/>
+      <w:bookmarkStart w:id="17" w:name="_Toc323424693"/>
       <w:r>
         <w:lastRenderedPageBreak/>
         <w:t>3 Testing</w:t>
@@ -4131,7 +4404,7 @@
         <w:pStyle w:val="Heading2"/>
         <w:spacing w:line="240" w:lineRule="auto"/>
       </w:pPr>
-      <w:bookmarkStart w:id="18" w:name="_Toc323414662"/>
+      <w:bookmarkStart w:id="18" w:name="_Toc323424694"/>
       <w:r>
         <w:t>3.1 Test Plan</w:t>
       </w:r>
@@ -4259,7 +4532,7 @@
         <w:pStyle w:val="Heading2"/>
         <w:spacing w:line="240" w:lineRule="auto"/>
       </w:pPr>
-      <w:bookmarkStart w:id="19" w:name="_Toc323414663"/>
+      <w:bookmarkStart w:id="19" w:name="_Toc323424695"/>
       <w:r>
         <w:t xml:space="preserve">3.2 </w:t>
       </w:r>
@@ -4722,32 +4995,14 @@
     </w:p>
     <w:p>
       <w:pPr>
-        <w:spacing w:line="240" w:lineRule="auto"/>
-      </w:pPr>
-    </w:p>
-    <w:p>
-      <w:pPr>
-        <w:spacing w:line="240" w:lineRule="auto"/>
-        <w:sectPr>
-          <w:pgSz w:w="12240" w:h="15840"/>
-          <w:pgMar w:top="1134" w:right="1134" w:bottom="1693" w:left="1134" w:header="0" w:footer="1134" w:gutter="0"/>
-          <w:cols w:space="720"/>
-          <w:formProt w:val="0"/>
-          <w:docGrid w:linePitch="312" w:charSpace="-2049"/>
-        </w:sectPr>
-      </w:pPr>
-    </w:p>
-    <w:p>
-      <w:pPr>
         <w:pStyle w:val="Heading1"/>
         <w:spacing w:line="240" w:lineRule="auto"/>
       </w:pPr>
-      <w:bookmarkStart w:id="20" w:name="_Toc323414664"/>
+      <w:bookmarkStart w:id="20" w:name="_Toc323424696"/>
       <w:r>
         <w:rPr>
           <w:lang w:eastAsia="zh-TW"/>
         </w:rPr>
-        <w:lastRenderedPageBreak/>
         <w:t>4</w:t>
       </w:r>
       <w:r>
@@ -4874,7 +5129,7 @@
       <w:rPr>
         <w:noProof/>
       </w:rPr>
-      <w:t>7</w:t>
+      <w:t>3</w:t>
     </w:r>
     <w:r>
       <w:fldChar w:fldCharType="end"/>
@@ -5264,6 +5519,119 @@
     </w:lvl>
   </w:abstractNum>
   <w:abstractNum w:abstractNumId="2">
+    <w:nsid w:val="01A83BC1"/>
+    <w:multiLevelType w:val="hybridMultilevel"/>
+    <w:tmpl w:val="49081C16"/>
+    <w:lvl w:ilvl="0" w:tplc="08090001">
+      <w:start w:val="1"/>
+      <w:numFmt w:val="bullet"/>
+      <w:lvlText w:val=""/>
+      <w:lvlJc w:val="left"/>
+      <w:pPr>
+        <w:ind w:left="720" w:hanging="360"/>
+      </w:pPr>
+      <w:rPr>
+        <w:rFonts w:ascii="Symbol" w:hAnsi="Symbol" w:hint="default"/>
+      </w:rPr>
+    </w:lvl>
+    <w:lvl w:ilvl="1" w:tplc="08090003" w:tentative="1">
+      <w:start w:val="1"/>
+      <w:numFmt w:val="bullet"/>
+      <w:lvlText w:val="o"/>
+      <w:lvlJc w:val="left"/>
+      <w:pPr>
+        <w:ind w:left="1440" w:hanging="360"/>
+      </w:pPr>
+      <w:rPr>
+        <w:rFonts w:ascii="Courier New" w:hAnsi="Courier New" w:cs="Courier New" w:hint="default"/>
+      </w:rPr>
+    </w:lvl>
+    <w:lvl w:ilvl="2" w:tplc="08090005" w:tentative="1">
+      <w:start w:val="1"/>
+      <w:numFmt w:val="bullet"/>
+      <w:lvlText w:val=""/>
+      <w:lvlJc w:val="left"/>
+      <w:pPr>
+        <w:ind w:left="2160" w:hanging="360"/>
+      </w:pPr>
+      <w:rPr>
+        <w:rFonts w:ascii="Wingdings" w:hAnsi="Wingdings" w:hint="default"/>
+      </w:rPr>
+    </w:lvl>
+    <w:lvl w:ilvl="3" w:tplc="08090001" w:tentative="1">
+      <w:start w:val="1"/>
+      <w:numFmt w:val="bullet"/>
+      <w:lvlText w:val=""/>
+      <w:lvlJc w:val="left"/>
+      <w:pPr>
+        <w:ind w:left="2880" w:hanging="360"/>
+      </w:pPr>
+      <w:rPr>
+        <w:rFonts w:ascii="Symbol" w:hAnsi="Symbol" w:hint="default"/>
+      </w:rPr>
+    </w:lvl>
+    <w:lvl w:ilvl="4" w:tplc="08090003" w:tentative="1">
+      <w:start w:val="1"/>
+      <w:numFmt w:val="bullet"/>
+      <w:lvlText w:val="o"/>
+      <w:lvlJc w:val="left"/>
+      <w:pPr>
+        <w:ind w:left="3600" w:hanging="360"/>
+      </w:pPr>
+      <w:rPr>
+        <w:rFonts w:ascii="Courier New" w:hAnsi="Courier New" w:cs="Courier New" w:hint="default"/>
+      </w:rPr>
+    </w:lvl>
+    <w:lvl w:ilvl="5" w:tplc="08090005" w:tentative="1">
+      <w:start w:val="1"/>
+      <w:numFmt w:val="bullet"/>
+      <w:lvlText w:val=""/>
+      <w:lvlJc w:val="left"/>
+      <w:pPr>
+        <w:ind w:left="4320" w:hanging="360"/>
+      </w:pPr>
+      <w:rPr>
+        <w:rFonts w:ascii="Wingdings" w:hAnsi="Wingdings" w:hint="default"/>
+      </w:rPr>
+    </w:lvl>
+    <w:lvl w:ilvl="6" w:tplc="08090001" w:tentative="1">
+      <w:start w:val="1"/>
+      <w:numFmt w:val="bullet"/>
+      <w:lvlText w:val=""/>
+      <w:lvlJc w:val="left"/>
+      <w:pPr>
+        <w:ind w:left="5040" w:hanging="360"/>
+      </w:pPr>
+      <w:rPr>
+        <w:rFonts w:ascii="Symbol" w:hAnsi="Symbol" w:hint="default"/>
+      </w:rPr>
+    </w:lvl>
+    <w:lvl w:ilvl="7" w:tplc="08090003" w:tentative="1">
+      <w:start w:val="1"/>
+      <w:numFmt w:val="bullet"/>
+      <w:lvlText w:val="o"/>
+      <w:lvlJc w:val="left"/>
+      <w:pPr>
+        <w:ind w:left="5760" w:hanging="360"/>
+      </w:pPr>
+      <w:rPr>
+        <w:rFonts w:ascii="Courier New" w:hAnsi="Courier New" w:cs="Courier New" w:hint="default"/>
+      </w:rPr>
+    </w:lvl>
+    <w:lvl w:ilvl="8" w:tplc="08090005" w:tentative="1">
+      <w:start w:val="1"/>
+      <w:numFmt w:val="bullet"/>
+      <w:lvlText w:val=""/>
+      <w:lvlJc w:val="left"/>
+      <w:pPr>
+        <w:ind w:left="6480" w:hanging="360"/>
+      </w:pPr>
+      <w:rPr>
+        <w:rFonts w:ascii="Wingdings" w:hAnsi="Wingdings" w:hint="default"/>
+      </w:rPr>
+    </w:lvl>
+  </w:abstractNum>
+  <w:abstractNum w:abstractNumId="3">
     <w:nsid w:val="02EE1A0B"/>
     <w:multiLevelType w:val="hybridMultilevel"/>
     <w:tmpl w:val="1F7A02FE"/>
@@ -5352,7 +5720,7 @@
       </w:pPr>
     </w:lvl>
   </w:abstractNum>
-  <w:abstractNum w:abstractNumId="3">
+  <w:abstractNum w:abstractNumId="4">
     <w:nsid w:val="034B7404"/>
     <w:multiLevelType w:val="hybridMultilevel"/>
     <w:tmpl w:val="DF4E2DE8"/>
@@ -5441,7 +5809,7 @@
       </w:pPr>
     </w:lvl>
   </w:abstractNum>
-  <w:abstractNum w:abstractNumId="4">
+  <w:abstractNum w:abstractNumId="5">
     <w:nsid w:val="074645A5"/>
     <w:multiLevelType w:val="multilevel"/>
     <w:tmpl w:val="0368FABE"/>
@@ -5554,7 +5922,7 @@
       </w:rPr>
     </w:lvl>
   </w:abstractNum>
-  <w:abstractNum w:abstractNumId="5">
+  <w:abstractNum w:abstractNumId="6">
     <w:nsid w:val="0D162AEF"/>
     <w:multiLevelType w:val="multilevel"/>
     <w:tmpl w:val="B1C093E6"/>
@@ -5666,7 +6034,7 @@
       </w:rPr>
     </w:lvl>
   </w:abstractNum>
-  <w:abstractNum w:abstractNumId="6">
+  <w:abstractNum w:abstractNumId="7">
     <w:nsid w:val="1D8121C4"/>
     <w:multiLevelType w:val="hybridMultilevel"/>
     <w:tmpl w:val="9790EFE2"/>
@@ -5755,7 +6123,7 @@
       </w:pPr>
     </w:lvl>
   </w:abstractNum>
-  <w:abstractNum w:abstractNumId="7">
+  <w:abstractNum w:abstractNumId="8">
     <w:nsid w:val="1DBF6945"/>
     <w:multiLevelType w:val="multilevel"/>
     <w:tmpl w:val="F26262D6"/>
@@ -5876,7 +6244,7 @@
       </w:rPr>
     </w:lvl>
   </w:abstractNum>
-  <w:abstractNum w:abstractNumId="8">
+  <w:abstractNum w:abstractNumId="9">
     <w:nsid w:val="216E2D0E"/>
     <w:multiLevelType w:val="hybridMultilevel"/>
     <w:tmpl w:val="5B52DC40"/>
@@ -5962,7 +6330,7 @@
       </w:pPr>
     </w:lvl>
   </w:abstractNum>
-  <w:abstractNum w:abstractNumId="9">
+  <w:abstractNum w:abstractNumId="10">
     <w:nsid w:val="2DAA056E"/>
     <w:multiLevelType w:val="multilevel"/>
     <w:tmpl w:val="1A4A09AA"/>
@@ -6084,7 +6452,7 @@
       </w:pPr>
     </w:lvl>
   </w:abstractNum>
-  <w:abstractNum w:abstractNumId="10">
+  <w:abstractNum w:abstractNumId="11">
     <w:nsid w:val="34376891"/>
     <w:multiLevelType w:val="multilevel"/>
     <w:tmpl w:val="90FA6430"/>
@@ -6197,7 +6565,7 @@
       </w:rPr>
     </w:lvl>
   </w:abstractNum>
-  <w:abstractNum w:abstractNumId="11">
+  <w:abstractNum w:abstractNumId="12">
     <w:nsid w:val="38EC7C8B"/>
     <w:multiLevelType w:val="hybridMultilevel"/>
     <w:tmpl w:val="D82ED8CE"/>
@@ -6286,7 +6654,7 @@
       </w:pPr>
     </w:lvl>
   </w:abstractNum>
-  <w:abstractNum w:abstractNumId="12">
+  <w:abstractNum w:abstractNumId="13">
     <w:nsid w:val="40634C0C"/>
     <w:multiLevelType w:val="hybridMultilevel"/>
     <w:tmpl w:val="F438BA08"/>
@@ -6375,7 +6743,7 @@
       </w:pPr>
     </w:lvl>
   </w:abstractNum>
-  <w:abstractNum w:abstractNumId="13">
+  <w:abstractNum w:abstractNumId="14">
     <w:nsid w:val="44885BC0"/>
     <w:multiLevelType w:val="hybridMultilevel"/>
     <w:tmpl w:val="31CA7CDE"/>
@@ -6461,7 +6829,7 @@
       </w:pPr>
     </w:lvl>
   </w:abstractNum>
-  <w:abstractNum w:abstractNumId="14">
+  <w:abstractNum w:abstractNumId="15">
     <w:nsid w:val="520C58A4"/>
     <w:multiLevelType w:val="multilevel"/>
     <w:tmpl w:val="A9AA909C"/>
@@ -6574,7 +6942,7 @@
       </w:rPr>
     </w:lvl>
   </w:abstractNum>
-  <w:abstractNum w:abstractNumId="15">
+  <w:abstractNum w:abstractNumId="16">
     <w:nsid w:val="617D3DD5"/>
     <w:multiLevelType w:val="hybridMultilevel"/>
     <w:tmpl w:val="E9E6B310"/>
@@ -6663,7 +7031,7 @@
       </w:pPr>
     </w:lvl>
   </w:abstractNum>
-  <w:abstractNum w:abstractNumId="16">
+  <w:abstractNum w:abstractNumId="17">
     <w:nsid w:val="668C48E4"/>
     <w:multiLevelType w:val="multilevel"/>
     <w:tmpl w:val="0368FABE"/>
@@ -6776,7 +7144,7 @@
       </w:rPr>
     </w:lvl>
   </w:abstractNum>
-  <w:abstractNum w:abstractNumId="17">
+  <w:abstractNum w:abstractNumId="18">
     <w:nsid w:val="6CCC156B"/>
     <w:multiLevelType w:val="hybridMultilevel"/>
     <w:tmpl w:val="B02ABC16"/>
@@ -6862,7 +7230,7 @@
       </w:pPr>
     </w:lvl>
   </w:abstractNum>
-  <w:abstractNum w:abstractNumId="18">
+  <w:abstractNum w:abstractNumId="19">
     <w:nsid w:val="716446A2"/>
     <w:multiLevelType w:val="hybridMultilevel"/>
     <w:tmpl w:val="DF16CDD6"/>
@@ -6951,7 +7319,7 @@
       </w:pPr>
     </w:lvl>
   </w:abstractNum>
-  <w:abstractNum w:abstractNumId="19">
+  <w:abstractNum w:abstractNumId="20">
     <w:nsid w:val="71867AFD"/>
     <w:multiLevelType w:val="multilevel"/>
     <w:tmpl w:val="0809001F"/>
@@ -7037,7 +7405,7 @@
       </w:pPr>
     </w:lvl>
   </w:abstractNum>
-  <w:abstractNum w:abstractNumId="20">
+  <w:abstractNum w:abstractNumId="21">
     <w:nsid w:val="7375303C"/>
     <w:multiLevelType w:val="hybridMultilevel"/>
     <w:tmpl w:val="6E4CB7A6"/>
@@ -7150,7 +7518,7 @@
       </w:rPr>
     </w:lvl>
   </w:abstractNum>
-  <w:abstractNum w:abstractNumId="21">
+  <w:abstractNum w:abstractNumId="22">
     <w:nsid w:val="74D90B5A"/>
     <w:multiLevelType w:val="multilevel"/>
     <w:tmpl w:val="0809001F"/>
@@ -7236,7 +7604,7 @@
       </w:pPr>
     </w:lvl>
   </w:abstractNum>
-  <w:abstractNum w:abstractNumId="22">
+  <w:abstractNum w:abstractNumId="23">
     <w:nsid w:val="7B135E89"/>
     <w:multiLevelType w:val="multilevel"/>
     <w:tmpl w:val="E22683F8"/>
@@ -7359,73 +7727,76 @@
     </w:lvl>
   </w:abstractNum>
   <w:num w:numId="1">
-    <w:abstractNumId w:val="22"/>
+    <w:abstractNumId w:val="23"/>
   </w:num>
   <w:num w:numId="2">
+    <w:abstractNumId w:val="10"/>
+  </w:num>
+  <w:num w:numId="3">
+    <w:abstractNumId w:val="6"/>
+  </w:num>
+  <w:num w:numId="4">
+    <w:abstractNumId w:val="15"/>
+  </w:num>
+  <w:num w:numId="5">
+    <w:abstractNumId w:val="3"/>
+  </w:num>
+  <w:num w:numId="6">
+    <w:abstractNumId w:val="21"/>
+  </w:num>
+  <w:num w:numId="7">
+    <w:abstractNumId w:val="4"/>
+  </w:num>
+  <w:num w:numId="8">
     <w:abstractNumId w:val="9"/>
   </w:num>
-  <w:num w:numId="3">
+  <w:num w:numId="9">
     <w:abstractNumId w:val="5"/>
   </w:num>
-  <w:num w:numId="4">
-    <w:abstractNumId w:val="14"/>
-  </w:num>
-  <w:num w:numId="5">
-    <w:abstractNumId w:val="2"/>
-  </w:num>
-  <w:num w:numId="6">
-    <w:abstractNumId w:val="20"/>
-  </w:num>
-  <w:num w:numId="7">
-    <w:abstractNumId w:val="3"/>
-  </w:num>
-  <w:num w:numId="8">
-    <w:abstractNumId w:val="8"/>
-  </w:num>
-  <w:num w:numId="9">
-    <w:abstractNumId w:val="4"/>
-  </w:num>
   <w:num w:numId="10">
-    <w:abstractNumId w:val="16"/>
+    <w:abstractNumId w:val="17"/>
   </w:num>
   <w:num w:numId="11">
     <w:abstractNumId w:val="0"/>
   </w:num>
   <w:num w:numId="12">
-    <w:abstractNumId w:val="18"/>
+    <w:abstractNumId w:val="19"/>
   </w:num>
   <w:num w:numId="13">
-    <w:abstractNumId w:val="7"/>
+    <w:abstractNumId w:val="8"/>
   </w:num>
   <w:num w:numId="14">
-    <w:abstractNumId w:val="15"/>
+    <w:abstractNumId w:val="16"/>
   </w:num>
   <w:num w:numId="15">
-    <w:abstractNumId w:val="11"/>
+    <w:abstractNumId w:val="12"/>
   </w:num>
   <w:num w:numId="16">
     <w:abstractNumId w:val="1"/>
   </w:num>
   <w:num w:numId="17">
-    <w:abstractNumId w:val="6"/>
+    <w:abstractNumId w:val="7"/>
   </w:num>
   <w:num w:numId="18">
-    <w:abstractNumId w:val="19"/>
+    <w:abstractNumId w:val="20"/>
   </w:num>
   <w:num w:numId="19">
-    <w:abstractNumId w:val="21"/>
+    <w:abstractNumId w:val="22"/>
   </w:num>
   <w:num w:numId="20">
-    <w:abstractNumId w:val="17"/>
+    <w:abstractNumId w:val="18"/>
   </w:num>
   <w:num w:numId="21">
-    <w:abstractNumId w:val="10"/>
+    <w:abstractNumId w:val="11"/>
   </w:num>
   <w:num w:numId="22">
-    <w:abstractNumId w:val="12"/>
+    <w:abstractNumId w:val="13"/>
   </w:num>
   <w:num w:numId="23">
-    <w:abstractNumId w:val="13"/>
+    <w:abstractNumId w:val="14"/>
+  </w:num>
+  <w:num w:numId="24">
+    <w:abstractNumId w:val="2"/>
   </w:num>
 </w:numbering>
 </file>
@@ -7787,7 +8158,6 @@
   <w:style w:type="character" w:default="1" w:styleId="DefaultParagraphFont">
     <w:name w:val="Default Paragraph Font"/>
     <w:uiPriority w:val="1"/>
-    <w:semiHidden/>
     <w:unhideWhenUsed/>
   </w:style>
   <w:style w:type="table" w:default="1" w:styleId="TableNormal">
@@ -8653,6 +9023,11 @@
       <w:ind w:left="720"/>
     </w:pPr>
   </w:style>
+  <w:style w:type="character" w:customStyle="1" w:styleId="apple-converted-space">
+    <w:name w:val="apple-converted-space"/>
+    <w:basedOn w:val="DefaultParagraphFont"/>
+    <w:rsid w:val="005D3202"/>
+  </w:style>
 </w:styles>
 </file>
 
@@ -9136,7 +9511,7 @@
 </file>
 
 <file path=customXml/itemProps1.xml><?xml version="1.0" encoding="utf-8"?>
-<ds:datastoreItem xmlns:ds="http://schemas.openxmlformats.org/officeDocument/2006/customXml" ds:itemID="{D9932D8A-8D36-4CB8-B3AE-891E6ECD5622}">
+<ds:datastoreItem xmlns:ds="http://schemas.openxmlformats.org/officeDocument/2006/customXml" ds:itemID="{171433F0-5B05-42CC-A13B-51E83247E453}">
   <ds:schemaRefs>
     <ds:schemaRef ds:uri="http://schemas.openxmlformats.org/officeDocument/2006/bibliography"/>
   </ds:schemaRefs>

</xml_diff>

<commit_message>
* Fixed capitalization errors * Tweaked a couple of sentences which doesn't quite make sense.
</commit_message>
<xml_diff>
--- a/doc/Analysis Design Testing/D3ADT.docx
+++ b/doc/Analysis Design Testing/D3ADT.docx
@@ -115,17 +115,8 @@
                 <w:sz w:val="36"/>
                 <w:szCs w:val="36"/>
               </w:rPr>
-              <w:t xml:space="preserve">Elliott, </w:t>
+              <w:t>Elliott, Kristian</w:t>
             </w:r>
-            <w:proofErr w:type="spellStart"/>
-            <w:r>
-              <w:rPr>
-                <w:sz w:val="36"/>
-                <w:szCs w:val="36"/>
-              </w:rPr>
-              <w:t>Kristian</w:t>
-            </w:r>
-            <w:proofErr w:type="spellEnd"/>
           </w:p>
         </w:tc>
         <w:tc>
@@ -247,37 +238,12 @@
                 <w:szCs w:val="36"/>
               </w:rPr>
             </w:pPr>
-            <w:proofErr w:type="spellStart"/>
             <w:r>
               <w:rPr>
                 <w:sz w:val="36"/>
                 <w:szCs w:val="36"/>
               </w:rPr>
-              <w:t>Mariani</w:t>
-            </w:r>
-            <w:proofErr w:type="spellEnd"/>
-            <w:r>
-              <w:rPr>
-                <w:sz w:val="36"/>
-                <w:szCs w:val="36"/>
-              </w:rPr>
-              <w:t xml:space="preserve"> </w:t>
-            </w:r>
-            <w:proofErr w:type="spellStart"/>
-            <w:r>
-              <w:rPr>
-                <w:sz w:val="36"/>
-                <w:szCs w:val="36"/>
-              </w:rPr>
-              <w:t>Elola</w:t>
-            </w:r>
-            <w:proofErr w:type="spellEnd"/>
-            <w:r>
-              <w:rPr>
-                <w:sz w:val="36"/>
-                <w:szCs w:val="36"/>
-              </w:rPr>
-              <w:t>, Oscar N</w:t>
+              <w:t>Mariani Elola, Oscar N</w:t>
             </w:r>
           </w:p>
         </w:tc>
@@ -344,17 +310,8 @@
                 <w:sz w:val="36"/>
                 <w:szCs w:val="36"/>
               </w:rPr>
-              <w:t xml:space="preserve">Chan, Yun </w:t>
+              <w:t>Chan, Yun Chak</w:t>
             </w:r>
-            <w:proofErr w:type="spellStart"/>
-            <w:r>
-              <w:rPr>
-                <w:sz w:val="36"/>
-                <w:szCs w:val="36"/>
-              </w:rPr>
-              <w:t>Chak</w:t>
-            </w:r>
-            <w:proofErr w:type="spellEnd"/>
           </w:p>
         </w:tc>
         <w:tc>
@@ -481,6 +438,9 @@
       </w:pPr>
       <w:r>
         <w:t>^^^ Look at all that Latin ;) ^^^</w:t>
+      </w:r>
+      <w:r>
+        <w:t xml:space="preserve"> We will be Sasan Malekis’.</w:t>
       </w:r>
     </w:p>
     <w:p>
@@ -1905,8 +1865,6 @@
         </w:rPr>
         <w:t>2.2.2 View</w:t>
       </w:r>
-      <w:bookmarkStart w:id="3" w:name="_GoBack"/>
-      <w:bookmarkEnd w:id="3"/>
       <w:r>
         <w:rPr>
           <w:noProof/>
@@ -2346,7 +2304,7 @@
           <w:lang w:eastAsia="zh-TW"/>
         </w:rPr>
       </w:pPr>
-      <w:bookmarkStart w:id="4" w:name="_Toc323424680"/>
+      <w:bookmarkStart w:id="3" w:name="_Toc323424680"/>
       <w:r>
         <w:lastRenderedPageBreak/>
         <w:t xml:space="preserve">1 </w:t>
@@ -2354,21 +2312,21 @@
       <w:r>
         <w:t>Approach Taken</w:t>
       </w:r>
+      <w:bookmarkEnd w:id="3"/>
+    </w:p>
+    <w:p>
+      <w:pPr>
+        <w:pStyle w:val="Heading2"/>
+        <w:spacing w:line="240" w:lineRule="auto"/>
+      </w:pPr>
+      <w:bookmarkStart w:id="4" w:name="_Toc323424681"/>
+      <w:r>
+        <w:t>1.1</w:t>
+      </w:r>
+      <w:r>
+        <w:t>Technical</w:t>
+      </w:r>
       <w:bookmarkEnd w:id="4"/>
-    </w:p>
-    <w:p>
-      <w:pPr>
-        <w:pStyle w:val="Heading2"/>
-        <w:spacing w:line="240" w:lineRule="auto"/>
-      </w:pPr>
-      <w:bookmarkStart w:id="5" w:name="_Toc323424681"/>
-      <w:r>
-        <w:t>1.1</w:t>
-      </w:r>
-      <w:r>
-        <w:t>Technical</w:t>
-      </w:r>
-      <w:bookmarkEnd w:id="5"/>
     </w:p>
     <w:p>
       <w:pPr>
@@ -2499,33 +2457,17 @@
         <w:spacing w:line="240" w:lineRule="auto"/>
         <w:jc w:val="both"/>
       </w:pPr>
-      <w:proofErr w:type="spellStart"/>
       <w:r>
         <w:rPr>
           <w:b/>
         </w:rPr>
-        <w:t>JUnit</w:t>
-      </w:r>
-      <w:proofErr w:type="spellEnd"/>
-      <w:r>
-        <w:rPr>
-          <w:b/>
-        </w:rPr>
-        <w:t xml:space="preserve"> </w:t>
+        <w:t xml:space="preserve">JUnit </w:t>
       </w:r>
       <w:r>
         <w:t>– we will create</w:t>
       </w:r>
       <w:r>
-        <w:t xml:space="preserve"> tests for our application in </w:t>
-      </w:r>
-      <w:proofErr w:type="spellStart"/>
-      <w:r>
-        <w:t>JUnit</w:t>
-      </w:r>
-      <w:proofErr w:type="spellEnd"/>
-      <w:r>
-        <w:t xml:space="preserve"> to ensure we produce a robust code base.</w:t>
+        <w:t xml:space="preserve"> tests for our application in JUnit to ensure we produce a robust code base.</w:t>
       </w:r>
     </w:p>
     <w:p>
@@ -2716,7 +2658,13 @@
         <w:t>W</w:t>
       </w:r>
       <w:r>
-        <w:t xml:space="preserve">e chose to use this </w:t>
+        <w:t xml:space="preserve">e </w:t>
+      </w:r>
+      <w:r>
+        <w:t>shall</w:t>
+      </w:r>
+      <w:r>
+        <w:t xml:space="preserve"> use this </w:t>
       </w:r>
       <w:r>
         <w:t>ser</w:t>
@@ -2725,7 +2673,13 @@
         <w:t>vice</w:t>
       </w:r>
       <w:r>
-        <w:t xml:space="preserve"> to host our version control repository. We have attempted to make regular commits of our work to ensure high levels of transparency on the work being done, and allow rollbacks if a major error is found in our work.</w:t>
+        <w:t xml:space="preserve"> to host our version control repository. We </w:t>
+      </w:r>
+      <w:r>
+        <w:t>shall</w:t>
+      </w:r>
+      <w:r>
+        <w:t xml:space="preserve"> make regular commits of our work to ensure high levels of transparency on the work being done, and allow rollbacks if a major error is found in our work.</w:t>
       </w:r>
     </w:p>
     <w:p>
@@ -2849,7 +2803,13 @@
         <w:rPr>
           <w:b/>
         </w:rPr>
-        <w:t>visual paradigm</w:t>
+        <w:t>Visual P</w:t>
+      </w:r>
+      <w:r>
+        <w:rPr>
+          <w:b/>
+        </w:rPr>
+        <w:t>aradigm</w:t>
       </w:r>
       <w:r>
         <w:t xml:space="preserve">, </w:t>
@@ -2952,7 +2912,13 @@
         <w:rPr>
           <w:b/>
         </w:rPr>
-        <w:t>visual paradigm</w:t>
+        <w:t>Visual P</w:t>
+      </w:r>
+      <w:r>
+        <w:rPr>
+          <w:b/>
+        </w:rPr>
+        <w:t>aradigm</w:t>
       </w:r>
       <w:r>
         <w:t xml:space="preserve"> show how the</w:t>
@@ -3046,7 +3012,7 @@
         <w:pStyle w:val="Heading2"/>
         <w:spacing w:line="240" w:lineRule="auto"/>
       </w:pPr>
-      <w:bookmarkStart w:id="6" w:name="_Toc323424682"/>
+      <w:bookmarkStart w:id="5" w:name="_Toc323424682"/>
       <w:r>
         <w:rPr>
           <w:rFonts w:hint="eastAsia"/>
@@ -3058,7 +3024,7 @@
       <w:r>
         <w:t>Modelling</w:t>
       </w:r>
-      <w:bookmarkEnd w:id="6"/>
+      <w:bookmarkEnd w:id="5"/>
     </w:p>
     <w:p>
       <w:pPr>
@@ -3143,7 +3109,10 @@
         <w:t xml:space="preserve"> classes perform all of the drawing to the</w:t>
       </w:r>
       <w:r>
-        <w:t xml:space="preserve"> screen. In java these are the S</w:t>
+        <w:t xml:space="preserve"> screen. In J</w:t>
+      </w:r>
+      <w:r>
+        <w:t>ava these are the S</w:t>
       </w:r>
       <w:r>
         <w:t xml:space="preserve">wing classes </w:t>
@@ -3205,13 +3174,8 @@
       <w:r>
         <w:t xml:space="preserve">We have chosen to keep the three groups of classes very separate, splitting into pairs to develop </w:t>
       </w:r>
-      <w:proofErr w:type="gramStart"/>
-      <w:r>
-        <w:t>them,</w:t>
-      </w:r>
-      <w:proofErr w:type="gramEnd"/>
-      <w:r>
-        <w:t xml:space="preserve"> this allows the program to be more extendable, as the coupling is very low.</w:t>
+      <w:r>
+        <w:t>them, this allows the program to be more extendable, as the coupling is very low.</w:t>
       </w:r>
     </w:p>
     <w:p>
@@ -3238,21 +3202,28 @@
         <w:t>shall make</w:t>
       </w:r>
       <w:r>
-        <w:t xml:space="preserve"> extensive use of the iterator </w:t>
-      </w:r>
-      <w:proofErr w:type="gramStart"/>
-      <w:r>
-        <w:t xml:space="preserve">pattern </w:t>
-      </w:r>
-      <w:r>
-        <w:t xml:space="preserve"> t</w:t>
-      </w:r>
-      <w:r>
-        <w:t>hrough</w:t>
-      </w:r>
-      <w:proofErr w:type="gramEnd"/>
-      <w:r>
-        <w:t xml:space="preserve"> the use of the java enhanced </w:t>
+        <w:t xml:space="preserve"> extensive use of the I</w:t>
+      </w:r>
+      <w:r>
+        <w:t xml:space="preserve">terator </w:t>
+      </w:r>
+      <w:r>
+        <w:t>P</w:t>
+      </w:r>
+      <w:r>
+        <w:t xml:space="preserve">attern </w:t>
+      </w:r>
+      <w:r>
+        <w:t>t</w:t>
+      </w:r>
+      <w:r>
+        <w:t>hrough the use of the J</w:t>
+      </w:r>
+      <w:r>
+        <w:t>ava enhanced</w:t>
+      </w:r>
+      <w:r>
+        <w:t>-</w:t>
       </w:r>
       <w:r>
         <w:t>for loop. This construct allows</w:t>
@@ -3261,10 +3232,19 @@
         <w:t xml:space="preserve"> us to easily </w:t>
       </w:r>
       <w:r>
-        <w:t>iterate over elements of containe</w:t>
-      </w:r>
-      <w:r>
-        <w:t>r classes consisting of lists of</w:t>
+        <w:t>traverse over all</w:t>
+      </w:r>
+      <w:r>
+        <w:t xml:space="preserve"> elements of containe</w:t>
+      </w:r>
+      <w:r>
+        <w:t xml:space="preserve">r classes consisting of </w:t>
+      </w:r>
+      <w:r>
+        <w:t>Lists</w:t>
+      </w:r>
+      <w:r>
+        <w:t xml:space="preserve"> of</w:t>
       </w:r>
       <w:r>
         <w:t xml:space="preserve"> airports, runways and other classes.</w:t>
@@ -3287,29 +3267,16 @@
         <w:spacing w:line="240" w:lineRule="auto"/>
       </w:pPr>
       <w:r>
-        <w:t xml:space="preserve">The Observer pattern will be used to ensure that every object that is concerned with the values of Airport will be kept consistent when a new Airport is loaded in from a file. An interface </w:t>
-      </w:r>
-      <w:proofErr w:type="spellStart"/>
-      <w:r>
-        <w:t>AirportObserver</w:t>
-      </w:r>
-      <w:proofErr w:type="spellEnd"/>
-      <w:r>
-        <w:t xml:space="preserve"> shall be imp</w:t>
+        <w:t>The Observer P</w:t>
+      </w:r>
+      <w:r>
+        <w:t>attern will be used to ensure that every object that is concerned with the values of Airport will be kept consistent when a new Airport is loaded in from a file. An interface AirportObserver shall be imp</w:t>
       </w:r>
       <w:r>
         <w:t>lemented by these classes, completing a m</w:t>
       </w:r>
       <w:r>
-        <w:t xml:space="preserve">ethod </w:t>
-      </w:r>
-      <w:proofErr w:type="gramStart"/>
-      <w:r>
-        <w:t>notify(</w:t>
-      </w:r>
-      <w:proofErr w:type="gramEnd"/>
-      <w:r>
-        <w:t xml:space="preserve">Airport) </w:t>
+        <w:t xml:space="preserve">ethod notify(Airport) </w:t>
       </w:r>
       <w:r>
         <w:t>that performs</w:t>
@@ -3367,15 +3334,7 @@
         <w:spacing w:line="240" w:lineRule="auto"/>
       </w:pPr>
       <w:r>
-        <w:t xml:space="preserve">The Runway class is based on the abstract declaration of a runway and, along with another instance of the same class, is contained inside a </w:t>
-      </w:r>
-      <w:proofErr w:type="spellStart"/>
-      <w:r>
-        <w:t>PhysicalRunway</w:t>
-      </w:r>
-      <w:proofErr w:type="spellEnd"/>
-      <w:r>
-        <w:t xml:space="preserve"> class that represents the real world runway. As many as required of these objects can then be stored inside an Airport class.</w:t>
+        <w:t>The Runway class is based on the abstract declaration of a runway and, along with another instance of the same class, is contained inside a PhysicalRunway class that represents the real world runway. As many as required of these objects can then be stored inside an Airport class.</w:t>
       </w:r>
     </w:p>
     <w:p>
@@ -3388,34 +3347,13 @@
         <w:spacing w:line="240" w:lineRule="auto"/>
       </w:pPr>
       <w:r>
-        <w:t xml:space="preserve">For the email section of our program everything is wrapped up in classes. The functionality of sending an </w:t>
-      </w:r>
-      <w:proofErr w:type="gramStart"/>
-      <w:r>
-        <w:t>email,</w:t>
-      </w:r>
-      <w:proofErr w:type="gramEnd"/>
-      <w:r>
-        <w:t xml:space="preserve"> is contai</w:t>
-      </w:r>
-      <w:r>
-        <w:t xml:space="preserve">ned within a class called email. This makes it easy for other objects to call on this function without in depth knowledge of how it must be set up. To ease sending emails to commonly used email addresses, the classes Contact, and </w:t>
-      </w:r>
-      <w:proofErr w:type="gramStart"/>
-      <w:r>
-        <w:t>it’s</w:t>
-      </w:r>
-      <w:proofErr w:type="gramEnd"/>
-      <w:r>
-        <w:t xml:space="preserve"> container </w:t>
-      </w:r>
-      <w:proofErr w:type="spellStart"/>
-      <w:r>
-        <w:t>AddressBook</w:t>
-      </w:r>
-      <w:proofErr w:type="spellEnd"/>
-      <w:r>
-        <w:t xml:space="preserve"> shall be available.</w:t>
+        <w:t>For the email section of our program everything is wrapped up in classes. The functionality of sending an email, is contai</w:t>
+      </w:r>
+      <w:r>
+        <w:t>ned within a class called E</w:t>
+      </w:r>
+      <w:r>
+        <w:t>mail. This makes it easy for other objects to call on this function without in depth knowledge of how it must be set up. To ease sending emails to commonly used email addresses, the classes Contact, and it’s container AddressBook shall be available.</w:t>
       </w:r>
       <w:r>
         <w:t xml:space="preserve"> </w:t>
@@ -3449,12 +3387,12 @@
         <w:pStyle w:val="Heading1"/>
         <w:spacing w:line="240" w:lineRule="auto"/>
       </w:pPr>
-      <w:bookmarkStart w:id="7" w:name="_Toc323424683"/>
+      <w:bookmarkStart w:id="6" w:name="_Toc323424683"/>
       <w:r>
         <w:lastRenderedPageBreak/>
         <w:t>2 Analysis Documentation</w:t>
       </w:r>
-      <w:bookmarkEnd w:id="7"/>
+      <w:bookmarkEnd w:id="6"/>
     </w:p>
     <w:p>
       <w:pPr>
@@ -3473,11 +3411,11 @@
         <w:pStyle w:val="Heading2"/>
         <w:spacing w:line="240" w:lineRule="auto"/>
       </w:pPr>
-      <w:bookmarkStart w:id="8" w:name="_Toc323424684"/>
+      <w:bookmarkStart w:id="7" w:name="_Toc323424684"/>
       <w:r>
         <w:t>2.1 Requirements Analysis</w:t>
       </w:r>
-      <w:bookmarkEnd w:id="8"/>
+      <w:bookmarkEnd w:id="7"/>
     </w:p>
     <w:p>
       <w:r>
@@ -3528,23 +3466,7 @@
           <w:color w:val="FF0000"/>
           <w:sz w:val="28"/>
         </w:rPr>
-        <w:t xml:space="preserve">. I guess </w:t>
-      </w:r>
-      <w:proofErr w:type="spellStart"/>
-      <w:r>
-        <w:rPr>
-          <w:color w:val="FF0000"/>
-          <w:sz w:val="28"/>
-        </w:rPr>
-        <w:t>addressbook</w:t>
-      </w:r>
-      <w:proofErr w:type="spellEnd"/>
-      <w:r>
-        <w:rPr>
-          <w:color w:val="FF0000"/>
-          <w:sz w:val="28"/>
-        </w:rPr>
-        <w:t>, and help?</w:t>
+        <w:t>. I guess addressbook, and help?</w:t>
       </w:r>
     </w:p>
     <w:p>
@@ -3552,68 +3474,68 @@
         <w:pStyle w:val="Heading2"/>
         <w:spacing w:line="240" w:lineRule="auto"/>
       </w:pPr>
-      <w:bookmarkStart w:id="9" w:name="_Toc323424685"/>
+      <w:bookmarkStart w:id="8" w:name="_Toc323424685"/>
       <w:r>
         <w:t>2.2 Design Analysis</w:t>
       </w:r>
+      <w:bookmarkEnd w:id="8"/>
+    </w:p>
+    <w:p>
+      <w:r>
+        <w:t xml:space="preserve">Once we had a good understanding of what the software was required to do, we needed to decide how the software would do it. </w:t>
+      </w:r>
+      <w:r>
+        <w:t>As</w:t>
+      </w:r>
+      <w:r>
+        <w:t xml:space="preserve"> MVC was mandated, we broke the problem</w:t>
+      </w:r>
+      <w:r>
+        <w:t xml:space="preserve"> down</w:t>
+      </w:r>
+      <w:r>
+        <w:t xml:space="preserve"> into three different packages: Model, View and Controller. We aimed to design the software to ensure these three packages, and the classes within them, have as little coupling as possible, along with a good level of cohesion. The interfaces of the classes were defined such that they hide their inner workings from one another.</w:t>
+      </w:r>
+      <w:r>
+        <w:t xml:space="preserve"> We produced</w:t>
+      </w:r>
+      <w:r>
+        <w:t xml:space="preserve"> a class diagram to show how the architecture of the program is structured.</w:t>
+      </w:r>
+      <w:r>
+        <w:rPr>
+          <w:rStyle w:val="FootnoteReference"/>
+        </w:rPr>
+        <w:footnoteReference w:id="3"/>
+      </w:r>
+    </w:p>
+    <w:p>
+      <w:pPr>
+        <w:pStyle w:val="Heading3"/>
+      </w:pPr>
+      <w:bookmarkStart w:id="9" w:name="_Toc323424686"/>
+      <w:r>
+        <w:t>2.2.1 Model</w:t>
+      </w:r>
       <w:bookmarkEnd w:id="9"/>
     </w:p>
     <w:p>
-      <w:r>
-        <w:t xml:space="preserve">Once we had a good understanding of what the software was required to do, we needed to decide how the software would do it. </w:t>
-      </w:r>
-      <w:r>
-        <w:t>As</w:t>
-      </w:r>
-      <w:r>
-        <w:t xml:space="preserve"> MVC was mandated, we broke the problem</w:t>
-      </w:r>
-      <w:r>
-        <w:t xml:space="preserve"> down</w:t>
-      </w:r>
-      <w:r>
-        <w:t xml:space="preserve"> into three different packages: Model, View and Controller. We aimed to design the software to ensure these three packages, and the classes within them, have as little coupling as possible, along with a good level of cohesion. The interfaces of the classes were defined such that they hide their inner workings from one another.</w:t>
-      </w:r>
-      <w:r>
-        <w:t xml:space="preserve"> We produced</w:t>
-      </w:r>
-      <w:r>
-        <w:t xml:space="preserve"> a class diagram to show how the architecture of the program is structured.</w:t>
-      </w:r>
-      <w:r>
-        <w:rPr>
-          <w:rStyle w:val="FootnoteReference"/>
-        </w:rPr>
-        <w:footnoteReference w:id="3"/>
-      </w:r>
-    </w:p>
-    <w:p>
-      <w:pPr>
-        <w:pStyle w:val="Heading3"/>
-      </w:pPr>
-      <w:bookmarkStart w:id="10" w:name="_Toc323424686"/>
-      <w:r>
-        <w:t>2.2.1 Model</w:t>
+      <w:pPr>
+        <w:spacing w:line="240" w:lineRule="auto"/>
+      </w:pPr>
+      <w:r>
+        <w:t>To identify the classes needed for the model, we began by looking at the problem definition, and identified the nouns. This gave us a good set of classes that represented the problem. These classes made up the bulk of the model package.</w:t>
+      </w:r>
+    </w:p>
+    <w:p>
+      <w:pPr>
+        <w:pStyle w:val="Heading4"/>
+      </w:pPr>
+      <w:bookmarkStart w:id="10" w:name="_Toc323424687"/>
+      <w:r>
+        <w:t>2.2.1.1 Airport</w:t>
       </w:r>
       <w:bookmarkEnd w:id="10"/>
-    </w:p>
-    <w:p>
-      <w:pPr>
-        <w:spacing w:line="240" w:lineRule="auto"/>
-      </w:pPr>
-      <w:r>
-        <w:t>To identify the classes needed for the model, we began by looking at the problem definition, and identified the nouns. This gave us a good set of classes that represented the problem. These classes made up the bulk of the model package.</w:t>
-      </w:r>
-    </w:p>
-    <w:p>
-      <w:pPr>
-        <w:pStyle w:val="Heading4"/>
-      </w:pPr>
-      <w:bookmarkStart w:id="11" w:name="_Toc323424687"/>
-      <w:r>
-        <w:t>2.2.1.1 Airport</w:t>
-      </w:r>
-      <w:bookmarkEnd w:id="11"/>
     </w:p>
     <w:p>
       <w:pPr>
@@ -3668,15 +3590,7 @@
         <w:spacing w:line="240" w:lineRule="auto"/>
       </w:pPr>
       <w:r>
-        <w:t xml:space="preserve">Since the calculations always require the values for both declared runways that take up one piece of concrete (e.g. 09L and 27R), we created a class </w:t>
-      </w:r>
-      <w:proofErr w:type="spellStart"/>
-      <w:r>
-        <w:t>PhysicalRunway</w:t>
-      </w:r>
-      <w:proofErr w:type="spellEnd"/>
-      <w:r>
-        <w:t xml:space="preserve"> to represent a real life runway. This class contains two Runway objects. It also </w:t>
+        <w:t xml:space="preserve">Since the calculations always require the values for both declared runways that take up one piece of concrete (e.g. 09L and 27R), we created a class PhysicalRunway to represent a real life runway. This class contains two Runway objects. It also </w:t>
       </w:r>
       <w:r>
         <w:t>contains a</w:t>
@@ -3685,198 +3599,217 @@
         <w:t xml:space="preserve">n Obstacle object. </w:t>
       </w:r>
       <w:r>
-        <w:t xml:space="preserve">The </w:t>
-      </w:r>
-      <w:proofErr w:type="spellStart"/>
-      <w:r>
-        <w:t>PhysicalRunway</w:t>
-      </w:r>
-      <w:proofErr w:type="spellEnd"/>
-      <w:r>
-        <w:t xml:space="preserve"> class aims to contain all of the common features of the two runways to reduce redundancy and increase code reuse.</w:t>
-      </w:r>
-      <w:r>
-        <w:t xml:space="preserve"> All of the methods that calculate the redeclared runway parameters are in </w:t>
-      </w:r>
-      <w:proofErr w:type="spellStart"/>
-      <w:r>
-        <w:t>PhysicalRunway</w:t>
-      </w:r>
-      <w:proofErr w:type="spellEnd"/>
-      <w:r>
-        <w:t>.</w:t>
-      </w:r>
-    </w:p>
-    <w:p>
-      <w:pPr>
-        <w:spacing w:line="240" w:lineRule="auto"/>
-      </w:pPr>
-      <w:r>
-        <w:t xml:space="preserve">As an airport can consist of multiple runways (e.g. Heathrow) we the class Airport was designed to contain as many runways as required – A List was chosen as the container for the runways, an </w:t>
-      </w:r>
-      <w:proofErr w:type="spellStart"/>
-      <w:r>
-        <w:t>ArrayList</w:t>
-      </w:r>
-      <w:proofErr w:type="spellEnd"/>
-      <w:r>
-        <w:t xml:space="preserve"> was chosen as the concrete implementation for this list as it is very fast and items never need to be inserted. </w:t>
-      </w:r>
-    </w:p>
-    <w:p>
-      <w:pPr>
-        <w:spacing w:line="240" w:lineRule="auto"/>
-      </w:pPr>
-      <w:r>
-        <w:t xml:space="preserve">The Airport class also acts as a single point of access for other packages to this part of the model; </w:t>
-      </w:r>
-      <w:proofErr w:type="gramStart"/>
-      <w:r>
-        <w:t>A</w:t>
-      </w:r>
-      <w:proofErr w:type="gramEnd"/>
-      <w:r>
-        <w:t xml:space="preserve"> class needs only instantiate an airport to obtain access to all of this functionality. This single access point reduces coupling and ensures consistency throughout the application.</w:t>
-      </w:r>
-    </w:p>
-    <w:p>
-      <w:pPr>
-        <w:spacing w:line="240" w:lineRule="auto"/>
-      </w:pPr>
-      <w:r>
-        <w:t xml:space="preserve">The final class in the core business logic section of the model is the Obstacle class. As previously mentioned, it lives inside a </w:t>
-      </w:r>
-      <w:proofErr w:type="spellStart"/>
-      <w:r>
-        <w:t>PhysicalRunway</w:t>
-      </w:r>
-      <w:proofErr w:type="spellEnd"/>
-      <w:r>
-        <w:t xml:space="preserve"> object. When an obstacle is placed on a </w:t>
-      </w:r>
-      <w:proofErr w:type="spellStart"/>
-      <w:r>
-        <w:t>PhysicalRunway</w:t>
-      </w:r>
-      <w:proofErr w:type="spellEnd"/>
-      <w:r>
-        <w:t xml:space="preserve">, using the method </w:t>
-      </w:r>
-      <w:proofErr w:type="spellStart"/>
-      <w:r>
-        <w:t>placeNewObstacle</w:t>
-      </w:r>
-      <w:proofErr w:type="spellEnd"/>
-      <w:r>
-        <w:t xml:space="preserve">, the redeclared parameters are calculated. </w:t>
+        <w:t>The PhysicalRunway class aims to contain all of the common features of the two runways to reduce redundancy and increase code reuse.</w:t>
+      </w:r>
+      <w:r>
+        <w:t xml:space="preserve"> All of the methods that calculate the redeclared runway parameters are in PhysicalRunway.</w:t>
+      </w:r>
+    </w:p>
+    <w:p>
+      <w:pPr>
+        <w:spacing w:line="240" w:lineRule="auto"/>
+      </w:pPr>
+      <w:r>
+        <w:t xml:space="preserve">As an airport can consist of multiple runways (e.g. Heathrow) we the class Airport was designed to contain as many runways as required – A List was chosen as the container for the runways, an ArrayList was chosen as the concrete implementation for this list as it is very fast and items never need to be inserted. </w:t>
+      </w:r>
+    </w:p>
+    <w:p>
+      <w:pPr>
+        <w:spacing w:line="240" w:lineRule="auto"/>
+      </w:pPr>
+      <w:r>
+        <w:t>The Airport class also acts as a single point of access for other packages to this part of the model; A class needs only instantiate an airport to obtain access to all of this functionality. This single access point reduces coupling and ensures consistency throughout the application.</w:t>
+      </w:r>
+    </w:p>
+    <w:p>
+      <w:pPr>
+        <w:spacing w:line="240" w:lineRule="auto"/>
+      </w:pPr>
+      <w:r>
+        <w:t xml:space="preserve">The final class in the core business logic section of the model is the Obstacle class. As previously mentioned, it lives inside a PhysicalRunway object. When an obstacle is placed on a PhysicalRunway, using the method placeNewObstacle, the redeclared parameters are calculated. </w:t>
       </w:r>
     </w:p>
     <w:p>
       <w:pPr>
         <w:pStyle w:val="Heading4"/>
       </w:pPr>
-      <w:bookmarkStart w:id="12" w:name="_Toc323424688"/>
+      <w:bookmarkStart w:id="11" w:name="_Toc323424688"/>
       <w:r>
         <w:t>2.2.1.2 Email</w:t>
       </w:r>
+      <w:bookmarkEnd w:id="11"/>
+      <w:r>
+        <w:t xml:space="preserve"> </w:t>
+      </w:r>
+    </w:p>
+    <w:p>
+      <w:pPr>
+        <w:spacing w:line="240" w:lineRule="auto"/>
+      </w:pPr>
+      <w:r>
+        <w:t>The email sendi</w:t>
+      </w:r>
+      <w:r>
+        <w:t xml:space="preserve">ng </w:t>
+      </w:r>
+      <w:r>
+        <w:t xml:space="preserve">is performed using Java EE’s JavaMail API. However, since it was felt that JavaMail is very hard to use as it offer far more functionality and customisation </w:t>
+      </w:r>
+      <w:r>
+        <w:t>than we need, a wrapper class, called Email, was created. This class encapsulates all the functionality required to send an email using a predetermined server. We chose to create a Gmail account to demonstrate this, but it would be possible to set this up with any server that offers SMTP access.</w:t>
+      </w:r>
+    </w:p>
+    <w:p>
+      <w:pPr>
+        <w:spacing w:line="240" w:lineRule="auto"/>
+      </w:pPr>
+      <w:r>
+        <w:t>Because most of the emails that the application is likely to send are to a small</w:t>
+      </w:r>
+      <w:r>
+        <w:t xml:space="preserve"> selection of people, we designed an address book system to store commonly used email addresses. </w:t>
+      </w:r>
+      <w:r>
+        <w:t xml:space="preserve">The Contact class </w:t>
+      </w:r>
+      <w:r>
+        <w:t xml:space="preserve">is a “Plain ol’ data” class that </w:t>
+      </w:r>
+      <w:r>
+        <w:t xml:space="preserve">stores the users email address and their </w:t>
+      </w:r>
+      <w:r>
+        <w:t>full name. The AddressBook class consists of a List of Contacts and methods to add remove and search for contacts.</w:t>
+      </w:r>
+    </w:p>
+    <w:p>
+      <w:pPr>
+        <w:spacing w:line="240" w:lineRule="auto"/>
+      </w:pPr>
+      <w:r>
+        <w:t xml:space="preserve">To send an email, an Email class must be instantiated, a Contact, or List of Contacts passed in. The subject and message body are set and finally the send method is called. </w:t>
+      </w:r>
+    </w:p>
+    <w:p>
+      <w:pPr>
+        <w:pStyle w:val="Heading4"/>
+      </w:pPr>
+      <w:bookmarkStart w:id="12" w:name="_Toc323424689"/>
+      <w:r>
+        <w:t xml:space="preserve">2.2.1.3 </w:t>
+      </w:r>
+      <w:r>
+        <w:t xml:space="preserve">Loading and </w:t>
+      </w:r>
+      <w:r>
+        <w:t>Saving XML</w:t>
+      </w:r>
       <w:bookmarkEnd w:id="12"/>
-      <w:r>
-        <w:t xml:space="preserve"> </w:t>
-      </w:r>
-    </w:p>
-    <w:p>
-      <w:pPr>
-        <w:spacing w:line="240" w:lineRule="auto"/>
-      </w:pPr>
-      <w:r>
-        <w:t>The email sendi</w:t>
-      </w:r>
-      <w:r>
-        <w:t xml:space="preserve">ng </w:t>
-      </w:r>
-      <w:r>
-        <w:t xml:space="preserve">is performed using Java EE’s </w:t>
-      </w:r>
-      <w:proofErr w:type="spellStart"/>
-      <w:r>
-        <w:t>JavaMail</w:t>
-      </w:r>
-      <w:proofErr w:type="spellEnd"/>
-      <w:r>
-        <w:t xml:space="preserve"> API. However, since it was felt that </w:t>
-      </w:r>
-      <w:proofErr w:type="spellStart"/>
-      <w:r>
-        <w:t>JavaMail</w:t>
-      </w:r>
-      <w:proofErr w:type="spellEnd"/>
-      <w:r>
-        <w:t xml:space="preserve"> is very hard to use as it offer far more functionality and customisation </w:t>
-      </w:r>
-      <w:r>
-        <w:t>than we need, a wrapper class, called Email, was created. This class encapsulates all the functionality required to send an email using a predetermined server. We chose to create a Gmail account to demonstrate this, but it would be possible to set this up with any server that offers SMTP access.</w:t>
-      </w:r>
-    </w:p>
-    <w:p>
-      <w:pPr>
-        <w:spacing w:line="240" w:lineRule="auto"/>
-      </w:pPr>
-      <w:r>
-        <w:t>Because most of the emails that the application is likely to send are to a small</w:t>
-      </w:r>
-      <w:r>
-        <w:t xml:space="preserve"> selection of people, we designed an address book system to store commonly used email addresses. </w:t>
-      </w:r>
-      <w:r>
-        <w:t xml:space="preserve">The Contact class </w:t>
-      </w:r>
-      <w:r>
-        <w:t xml:space="preserve">is a “Plain </w:t>
-      </w:r>
-      <w:proofErr w:type="spellStart"/>
-      <w:r>
-        <w:t>ol</w:t>
-      </w:r>
-      <w:proofErr w:type="spellEnd"/>
-      <w:r>
-        <w:t xml:space="preserve">’ data” class that </w:t>
-      </w:r>
-      <w:r>
-        <w:t xml:space="preserve">stores the users email address and their </w:t>
-      </w:r>
-      <w:r>
-        <w:t xml:space="preserve">full name. The </w:t>
-      </w:r>
-      <w:proofErr w:type="spellStart"/>
-      <w:r>
-        <w:t>AddressBook</w:t>
-      </w:r>
-      <w:proofErr w:type="spellEnd"/>
-      <w:r>
-        <w:t xml:space="preserve"> class consists of a List of Contacts and methods to add remove and search for contacts.</w:t>
-      </w:r>
-    </w:p>
-    <w:p>
-      <w:pPr>
-        <w:spacing w:line="240" w:lineRule="auto"/>
-      </w:pPr>
-      <w:r>
-        <w:t xml:space="preserve">To send an email, an Email class must be instantiated, a Contact, or List of Contacts passed in. The subject and message body are set and finally the send method is called. </w:t>
-      </w:r>
-    </w:p>
-    <w:p>
-      <w:pPr>
-        <w:pStyle w:val="Heading4"/>
-      </w:pPr>
-      <w:bookmarkStart w:id="13" w:name="_Toc323424689"/>
-      <w:r>
-        <w:t xml:space="preserve">2.2.1.3 </w:t>
-      </w:r>
-      <w:r>
-        <w:t xml:space="preserve">Loading and </w:t>
-      </w:r>
-      <w:r>
-        <w:t>Saving XML</w:t>
+    </w:p>
+    <w:p>
+      <w:pPr>
+        <w:spacing w:line="240" w:lineRule="auto"/>
+      </w:pPr>
+      <w:r>
+        <w:t>One important feature of the application is the ability to load and save the various parts of the model to file.</w:t>
+      </w:r>
+      <w:r>
+        <w:t xml:space="preserve"> To satisfy this need</w:t>
+      </w:r>
+      <w:r>
+        <w:t>,</w:t>
+      </w:r>
+      <w:r>
+        <w:t xml:space="preserve"> two classes </w:t>
+      </w:r>
+      <w:r>
+        <w:t>were</w:t>
+      </w:r>
+      <w:r>
+        <w:t xml:space="preserve"> made, one to save to XML and another to save to XML</w:t>
+      </w:r>
+      <w:r>
+        <w:t xml:space="preserve">. The classes </w:t>
+      </w:r>
+      <w:r>
+        <w:t>are named</w:t>
+      </w:r>
+      <w:r>
+        <w:t> eponymously</w:t>
+      </w:r>
+      <w:r>
+        <w:t>: SaveToXMLFile and LoadXMLFile.</w:t>
+      </w:r>
+      <w:r>
+        <w:t xml:space="preserve"> These classes make use of the Documen</w:t>
+      </w:r>
+      <w:r>
+        <w:t>tBuilder classes in J</w:t>
+      </w:r>
+      <w:r>
+        <w:t>ava.</w:t>
+      </w:r>
+      <w:r>
+        <w:t xml:space="preserve"> A third class, named XMLFileFilter, was also created </w:t>
+      </w:r>
+      <w:r>
+        <w:t>- this class simply sets open file dialogs to show only XML files.</w:t>
+      </w:r>
+    </w:p>
+    <w:p>
+      <w:pPr>
+        <w:spacing w:line="240" w:lineRule="auto"/>
+        <w:rPr>
+          <w:color w:val="FF0000"/>
+        </w:rPr>
+      </w:pPr>
+      <w:r>
+        <w:t xml:space="preserve">To save an XML file, </w:t>
+      </w:r>
+      <w:r>
+        <w:t>a SaveToXMLFile object is constructed, passing in the object to be saved as an argument. Airports, Obstacles, Contacts and Contact Lists can be saved as XML by the class. The constructor takes care of displaying the dialogs and creating the correct XML schema.</w:t>
+      </w:r>
+      <w:r>
+        <w:br/>
+      </w:r>
+      <w:r>
+        <w:rPr>
+          <w:color w:val="FF0000"/>
+        </w:rPr>
+        <w:t>Insert lies about wh</w:t>
+      </w:r>
+      <w:r>
+        <w:rPr>
+          <w:color w:val="FF0000"/>
+        </w:rPr>
+        <w:t>y</w:t>
+      </w:r>
+      <w:r>
+        <w:rPr>
+          <w:color w:val="FF0000"/>
+        </w:rPr>
+        <w:t xml:space="preserve"> this is good?</w:t>
+      </w:r>
+    </w:p>
+    <w:p>
+      <w:pPr>
+        <w:spacing w:line="240" w:lineRule="auto"/>
+      </w:pPr>
+      <w:r>
+        <w:lastRenderedPageBreak/>
+        <w:t>To load an XML file, a LoadXMLFile object is created</w:t>
+      </w:r>
+      <w:r>
+        <w:t xml:space="preserve">. One of the methods loadObstacle, loadAirport, loadContact or loadContacts is called.  The method will then present the user with a dialog to pick a file to load. Finally the method shall return the required object. These classes also provide silent alternatives in which a filename can be passed in as an argument and no dialog will be displayed; this feature was needed for the open recent menu. </w:t>
+      </w:r>
+    </w:p>
+    <w:p>
+      <w:pPr>
+        <w:pStyle w:val="Heading3"/>
+      </w:pPr>
+      <w:bookmarkStart w:id="13" w:name="_Toc323424690"/>
+      <w:r>
+        <w:t>2.2.2 View</w:t>
       </w:r>
       <w:bookmarkEnd w:id="13"/>
     </w:p>
@@ -3885,294 +3818,83 @@
         <w:spacing w:line="240" w:lineRule="auto"/>
       </w:pPr>
       <w:r>
-        <w:t>One important feature of the application is the ability to load and save the various parts of the model to file.</w:t>
-      </w:r>
-      <w:r>
-        <w:t xml:space="preserve"> To satisfy this need</w:t>
-      </w:r>
-      <w:r>
-        <w:t>,</w:t>
-      </w:r>
-      <w:r>
-        <w:t xml:space="preserve"> two classes </w:t>
-      </w:r>
-      <w:r>
-        <w:t>were</w:t>
-      </w:r>
-      <w:r>
-        <w:t xml:space="preserve"> made, one to save to XML and another to save to XML</w:t>
-      </w:r>
-      <w:r>
-        <w:t xml:space="preserve">. The classes </w:t>
-      </w:r>
-      <w:r>
-        <w:t>are named</w:t>
-      </w:r>
-      <w:r>
-        <w:t> eponymously</w:t>
-      </w:r>
-      <w:r>
-        <w:t xml:space="preserve">: </w:t>
-      </w:r>
-      <w:proofErr w:type="spellStart"/>
-      <w:r>
-        <w:t>SaveToXMLFile</w:t>
-      </w:r>
-      <w:proofErr w:type="spellEnd"/>
-      <w:r>
-        <w:t xml:space="preserve"> and </w:t>
-      </w:r>
-      <w:proofErr w:type="spellStart"/>
-      <w:r>
-        <w:t>LoadXMLFile</w:t>
-      </w:r>
-      <w:proofErr w:type="spellEnd"/>
-      <w:r>
-        <w:t>.</w:t>
-      </w:r>
-      <w:r>
-        <w:t xml:space="preserve"> These classes make use of the </w:t>
-      </w:r>
-      <w:proofErr w:type="spellStart"/>
-      <w:r>
-        <w:t>Documen</w:t>
-      </w:r>
-      <w:r>
-        <w:t>tBuilder</w:t>
-      </w:r>
-      <w:proofErr w:type="spellEnd"/>
-      <w:r>
-        <w:t xml:space="preserve"> classes in J</w:t>
-      </w:r>
-      <w:r>
-        <w:t>ava.</w:t>
-      </w:r>
-      <w:r>
-        <w:t xml:space="preserve"> A third class, named </w:t>
-      </w:r>
-      <w:proofErr w:type="spellStart"/>
-      <w:r>
-        <w:t>XMLFileFilter</w:t>
-      </w:r>
-      <w:proofErr w:type="spellEnd"/>
-      <w:r>
-        <w:t xml:space="preserve">, was also </w:t>
-      </w:r>
-      <w:proofErr w:type="gramStart"/>
-      <w:r>
-        <w:t xml:space="preserve">created </w:t>
-      </w:r>
-      <w:r>
-        <w:t xml:space="preserve"> </w:t>
-      </w:r>
-      <w:r>
-        <w:t>-</w:t>
-      </w:r>
-      <w:proofErr w:type="gramEnd"/>
-      <w:r>
-        <w:t xml:space="preserve"> this class simply sets open file dialogs to show only XML files.</w:t>
-      </w:r>
-    </w:p>
-    <w:p>
-      <w:pPr>
-        <w:spacing w:line="240" w:lineRule="auto"/>
-        <w:rPr>
-          <w:color w:val="FF0000"/>
-        </w:rPr>
-      </w:pPr>
-      <w:r>
-        <w:t xml:space="preserve">To save an XML file, </w:t>
-      </w:r>
-      <w:r>
-        <w:t xml:space="preserve">a </w:t>
-      </w:r>
-      <w:proofErr w:type="spellStart"/>
-      <w:r>
-        <w:t>SaveToXMLFile</w:t>
-      </w:r>
-      <w:proofErr w:type="spellEnd"/>
-      <w:r>
-        <w:t xml:space="preserve"> object is constructed, passing in the object to be saved as an argument. Airports, Obstacles, Contacts and Contact Lists can be saved as XML by the class. The constructor takes care of displaying the dialogs and creating the correct XML schema.</w:t>
-      </w:r>
-      <w:r>
-        <w:br/>
-      </w:r>
-      <w:r>
-        <w:rPr>
-          <w:color w:val="FF0000"/>
-        </w:rPr>
-        <w:t>Insert lies about wh</w:t>
-      </w:r>
-      <w:r>
-        <w:rPr>
-          <w:color w:val="FF0000"/>
-        </w:rPr>
-        <w:t>y</w:t>
-      </w:r>
-      <w:r>
-        <w:rPr>
-          <w:color w:val="FF0000"/>
-        </w:rPr>
-        <w:t xml:space="preserve"> this is good?</w:t>
-      </w:r>
-    </w:p>
-    <w:p>
-      <w:pPr>
-        <w:spacing w:line="240" w:lineRule="auto"/>
-      </w:pPr>
-      <w:r>
-        <w:lastRenderedPageBreak/>
-        <w:t xml:space="preserve">To load an XML file, a </w:t>
-      </w:r>
-      <w:proofErr w:type="spellStart"/>
-      <w:r>
-        <w:t>LoadXMLFile</w:t>
-      </w:r>
-      <w:proofErr w:type="spellEnd"/>
-      <w:r>
-        <w:t xml:space="preserve"> object is created</w:t>
-      </w:r>
-      <w:r>
-        <w:t xml:space="preserve">. One of the methods </w:t>
-      </w:r>
-      <w:proofErr w:type="spellStart"/>
-      <w:r>
-        <w:t>loadObstacle</w:t>
-      </w:r>
-      <w:proofErr w:type="spellEnd"/>
-      <w:r>
-        <w:t xml:space="preserve">, </w:t>
-      </w:r>
-      <w:proofErr w:type="spellStart"/>
-      <w:r>
-        <w:t>loadAirport</w:t>
-      </w:r>
-      <w:proofErr w:type="spellEnd"/>
-      <w:r>
-        <w:t xml:space="preserve">, </w:t>
-      </w:r>
-      <w:proofErr w:type="spellStart"/>
-      <w:r>
-        <w:t>loadContact</w:t>
-      </w:r>
-      <w:proofErr w:type="spellEnd"/>
-      <w:r>
-        <w:t xml:space="preserve"> or </w:t>
-      </w:r>
-      <w:proofErr w:type="spellStart"/>
-      <w:r>
-        <w:t>loadContacts</w:t>
-      </w:r>
-      <w:proofErr w:type="spellEnd"/>
-      <w:r>
-        <w:t xml:space="preserve"> is called.  The method will then present the user with a dialog to pick a file to load. Finally the method shall return the required object. These classes also provide silent alternatives in which a filename can be passed in as an argument and no dialog will be displayed; this feature was needed for the open recent menu. </w:t>
+        <w:t>The classes in the view package are conc</w:t>
+      </w:r>
+      <w:r>
+        <w:t xml:space="preserve">erned with displaying to the screen all the information and visual control elements that the user needs. </w:t>
+      </w:r>
+      <w:r>
+        <w:t xml:space="preserve">We chose to implement the application as a Java swing desktop application as this allows good cross platform support, good familiarity and we are all experienced in using swing. </w:t>
+      </w:r>
+    </w:p>
+    <w:p>
+      <w:pPr>
+        <w:spacing w:line="240" w:lineRule="auto"/>
+      </w:pPr>
+      <w:r>
+        <w:t>After a discussion with our supervisor, we decided to use a Graphical User Interface builder. Online research showed that the most critically acclaimed GUI builder was Google Window Builder Pro</w:t>
+      </w:r>
+      <w:r>
+        <w:t xml:space="preserve"> (GWBP)</w:t>
+      </w:r>
+      <w:r>
+        <w:t>. Unlike other tools that would have prevented us from editing the generated code by hand (and probably filled up our classes with useless junk) GWBP wa</w:t>
+      </w:r>
+      <w:r>
+        <w:t>s quite happy for us to edit it</w:t>
+      </w:r>
+      <w:bookmarkStart w:id="14" w:name="_GoBack"/>
+      <w:bookmarkEnd w:id="14"/>
+      <w:r>
+        <w:t>s underlying code which it would then parse to show us the design view.</w:t>
+      </w:r>
+    </w:p>
+    <w:p>
+      <w:pPr>
+        <w:spacing w:line="240" w:lineRule="auto"/>
+      </w:pPr>
+      <w:r>
+        <w:t>Unfortunately not all of our GUI could be created using the GUI Builder. The more dynamic elements had to be coded by hand. We decided that to make finding a recently view airport</w:t>
+      </w:r>
+      <w:r>
+        <w:t xml:space="preserve"> or obstacle</w:t>
+      </w:r>
+      <w:r>
+        <w:t xml:space="preserve"> easier, a menu listing the recently opened </w:t>
+      </w:r>
+      <w:r>
+        <w:t>airports and obstacles should be shown. As it wouldn’t be known at compile time which files would have been recently opened, these Menu Items needed to be dynamically generated both from a persistent file of the previously recently opened files, and any files that are opened while the application is running. A few helper functions were written to perform these tasks.</w:t>
+      </w:r>
+    </w:p>
+    <w:p>
+      <w:pPr>
+        <w:spacing w:line="240" w:lineRule="auto"/>
+      </w:pPr>
+      <w:r>
+        <w:t>Another set of dynamic menus had to be created for the runway selection. It would not be known which runways exist within an airport until that airport has been loaded in. This was dealt with in the same way as the recent files.</w:t>
+      </w:r>
+    </w:p>
+    <w:p>
+      <w:pPr>
+        <w:spacing w:line="240" w:lineRule="auto"/>
+      </w:pPr>
+      <w:r>
+        <w:t>To draw out a visualisation of the runways redeclared parameters, a panel was extended and used as a canvas for drawing lines to. The classes TopView and SideView were created to display the runway from a bird</w:t>
+      </w:r>
+      <w:r>
+        <w:t>’</w:t>
+      </w:r>
+      <w:r>
+        <w:t xml:space="preserve">s eye view and a </w:t>
+      </w:r>
+      <w:r>
+        <w:t>worm’s eye view respectively. A very simple interface was created for using these components; they are simply instantiated, passing in an airport, and then added to some other component on a frame. The Views are registered as AirportObservers and receive notifications whenever a new airport is loaded in or created.</w:t>
       </w:r>
     </w:p>
     <w:p>
       <w:pPr>
         <w:pStyle w:val="Heading3"/>
       </w:pPr>
-      <w:bookmarkStart w:id="14" w:name="_Toc323424690"/>
-      <w:r>
-        <w:t>2.2.2 View</w:t>
-      </w:r>
-      <w:bookmarkEnd w:id="14"/>
-    </w:p>
-    <w:p>
-      <w:pPr>
-        <w:spacing w:line="240" w:lineRule="auto"/>
-      </w:pPr>
-      <w:r>
-        <w:t>The classes in the view package are conc</w:t>
-      </w:r>
-      <w:r>
-        <w:t xml:space="preserve">erned with displaying to the screen all the information and visual control elements that the user needs. </w:t>
-      </w:r>
-      <w:r>
-        <w:t>We chose to implement the application as a Java swing desktop application as this allows good cross platform support, good familiarity and we are a</w:t>
-      </w:r>
-      <w:r>
-        <w:t xml:space="preserve">ll experienced in using swing. </w:t>
-      </w:r>
-    </w:p>
-    <w:p>
-      <w:pPr>
-        <w:spacing w:line="240" w:lineRule="auto"/>
-      </w:pPr>
-      <w:r>
-        <w:t>After a discussion with our supervisor, we decided to use a Graphical User Interface builder. Online research showed that the most critically acclaimed GUI builder was Google Window Builder Pro. Unlike other tools that would have prevented us from editing the generated code by hand (and probably filled up our classes with useless junk) GWBP was quite happy for us to edit it’s underlying code which it would then parse to show us the design view.</w:t>
-      </w:r>
-    </w:p>
-    <w:p>
-      <w:pPr>
-        <w:spacing w:line="240" w:lineRule="auto"/>
-      </w:pPr>
-      <w:r>
-        <w:t>Unfortunately not all of our GUI could be created using the GUI Builder. The more dynamic elements had to be coded by hand. We decided that to make finding a recently view airport</w:t>
-      </w:r>
-      <w:r>
-        <w:t xml:space="preserve"> or obstacle</w:t>
-      </w:r>
-      <w:r>
-        <w:t xml:space="preserve"> easier, a menu listing the recently opened </w:t>
-      </w:r>
-      <w:r>
-        <w:t>airports and obstacles should be shown. As it wouldn’t be known at compile time which files would have been recently opened, these Menu Items needed to be dynamically generated both from a persistent file of the previously recently opened files, and any files that are opened while the application is running. A few helper functions were written to perform these tasks.</w:t>
-      </w:r>
-    </w:p>
-    <w:p>
-      <w:pPr>
-        <w:spacing w:line="240" w:lineRule="auto"/>
-      </w:pPr>
-      <w:r>
-        <w:t>Another set of dynamic menus had to be created for the runway selection. It would not be known which runways exist within an airport until that airport has been loaded in. This was dealt with in the same way as the recent files.</w:t>
-      </w:r>
-    </w:p>
-    <w:p>
-      <w:pPr>
-        <w:spacing w:line="240" w:lineRule="auto"/>
-      </w:pPr>
-      <w:r>
-        <w:t xml:space="preserve">To draw out a visualisation of the runways redeclared parameters, a panel was extended and used as a canvas for drawing lines to. The classes </w:t>
-      </w:r>
-      <w:proofErr w:type="spellStart"/>
-      <w:r>
-        <w:t>TopView</w:t>
-      </w:r>
-      <w:proofErr w:type="spellEnd"/>
-      <w:r>
-        <w:t xml:space="preserve"> and </w:t>
-      </w:r>
-      <w:proofErr w:type="spellStart"/>
-      <w:r>
-        <w:t>SideView</w:t>
-      </w:r>
-      <w:proofErr w:type="spellEnd"/>
-      <w:r>
-        <w:t xml:space="preserve"> were created to display the runway from a bird</w:t>
-      </w:r>
-      <w:r>
-        <w:t>’</w:t>
-      </w:r>
-      <w:r>
-        <w:t xml:space="preserve">s eye view and a </w:t>
-      </w:r>
-      <w:r>
-        <w:t xml:space="preserve">worm’s eye view respectively. A very simple interface was created for using these components; they are simply instantiated, passing in an airport, and then added to some other component on a frame. The Views are registered as </w:t>
-      </w:r>
-      <w:proofErr w:type="spellStart"/>
-      <w:r>
-        <w:t>AirportObservers</w:t>
-      </w:r>
-      <w:proofErr w:type="spellEnd"/>
-      <w:r>
-        <w:t xml:space="preserve"> and receive notifications whenever a new airport is loaded in or created.</w:t>
-      </w:r>
-    </w:p>
-    <w:p>
-      <w:pPr>
-        <w:pStyle w:val="Heading3"/>
-      </w:pPr>
       <w:bookmarkStart w:id="15" w:name="_Toc323424691"/>
       <w:r>
         <w:t>2.2.3 Controller</w:t>
@@ -4181,31 +3903,7 @@
     </w:p>
     <w:p>
       <w:r>
-        <w:t xml:space="preserve">The controller classes were implemented in the form of </w:t>
-      </w:r>
-      <w:proofErr w:type="spellStart"/>
-      <w:r>
-        <w:t>ActionListeners</w:t>
-      </w:r>
-      <w:proofErr w:type="spellEnd"/>
-      <w:r>
-        <w:t xml:space="preserve">. Their constructors took as parameters as little as possible to ensure weak coupling.  Many of the listeners were registered as </w:t>
-      </w:r>
-      <w:proofErr w:type="spellStart"/>
-      <w:r>
-        <w:t>AirportObservers</w:t>
-      </w:r>
-      <w:proofErr w:type="spellEnd"/>
-      <w:r>
-        <w:t xml:space="preserve">, others acted as sources of notifications to the Observers taking a List of </w:t>
-      </w:r>
-      <w:proofErr w:type="spellStart"/>
-      <w:r>
-        <w:t>AirportObservers</w:t>
-      </w:r>
-      <w:proofErr w:type="spellEnd"/>
-      <w:r>
-        <w:t xml:space="preserve"> as an argument </w:t>
+        <w:t xml:space="preserve">The controller classes were implemented in the form of ActionListeners. Their constructors took as parameters as little as possible to ensure weak coupling.  Many of the listeners were registered as AirportObservers, others acted as sources of notifications to the Observers taking a List of AirportObservers as an argument </w:t>
       </w:r>
       <w:r>
         <w:t>and then notifying each member of the list when their event occurs, and they have performed their action.</w:t>
@@ -4251,13 +3949,8 @@
         <w:spacing w:line="240" w:lineRule="auto"/>
       </w:pPr>
       <w:r>
-        <w:t xml:space="preserve">The user interface is important. </w:t>
-      </w:r>
-      <w:proofErr w:type="gramStart"/>
-      <w:r>
-        <w:t>Needs to be easy to use etc.</w:t>
-      </w:r>
-      <w:proofErr w:type="gramEnd"/>
+        <w:t>The user interface is important. Needs to be easy to use etc.</w:t>
+      </w:r>
     </w:p>
     <w:p>
       <w:pPr>
@@ -4327,15 +4020,7 @@
         <w:spacing w:line="240" w:lineRule="auto"/>
       </w:pPr>
       <w:r>
-        <w:t xml:space="preserve">The system assumes a set of users familiarized with the concepts that they will be exposed to, including CAA’s (UK Civil Aviation Authority) rules and regulations, runway </w:t>
-      </w:r>
-      <w:proofErr w:type="spellStart"/>
-      <w:r>
-        <w:t>redeclaration</w:t>
-      </w:r>
-      <w:proofErr w:type="spellEnd"/>
-      <w:r>
-        <w:t xml:space="preserve">, and runway parameters, including TORA (Take-off run available), ASDA (Accelerate Stop Distance Available), TODA (Take-Off Distance Available) and LDA (Landing Distance Available). </w:t>
+        <w:t xml:space="preserve">The system assumes a set of users familiarized with the concepts that they will be exposed to, including CAA’s (UK Civil Aviation Authority) rules and regulations, runway redeclaration, and runway parameters, including TORA (Take-off run available), ASDA (Accelerate Stop Distance Available), TODA (Take-Off Distance Available) and LDA (Landing Distance Available). </w:t>
       </w:r>
     </w:p>
     <w:p>
@@ -4548,54 +4233,38 @@
           <w:color w:val="76923C" w:themeColor="accent3" w:themeShade="BF"/>
         </w:rPr>
       </w:pPr>
-      <w:proofErr w:type="gramStart"/>
       <w:r>
         <w:rPr>
           <w:color w:val="76923C" w:themeColor="accent3" w:themeShade="BF"/>
         </w:rPr>
-        <w:t>Partial test report including a good representative selection of test results, including UAT.</w:t>
-      </w:r>
-      <w:proofErr w:type="gramEnd"/>
-      <w:r>
+        <w:t>Partial test report including a good representative selection of test results, including UAT. We understand that it is difficult to complete your testing by this date but expect coverage of at least 75% of plan. Ideally, this and the test plan will be combined in tabular format.</w:t>
+      </w:r>
+    </w:p>
+    <w:p>
+      <w:pPr>
+        <w:spacing w:line="240" w:lineRule="auto"/>
         <w:rPr>
           <w:color w:val="76923C" w:themeColor="accent3" w:themeShade="BF"/>
         </w:rPr>
-        <w:t xml:space="preserve"> We understand that it is difficult to complete your testing by this date but expect coverage of at least 75% of plan. Ideally, this and the test plan will be combined in tabular format.</w:t>
-      </w:r>
-    </w:p>
-    <w:p>
-      <w:pPr>
-        <w:spacing w:line="240" w:lineRule="auto"/>
+      </w:pPr>
+      <w:r>
         <w:rPr>
           <w:color w:val="76923C" w:themeColor="accent3" w:themeShade="BF"/>
         </w:rPr>
-      </w:pPr>
+        <w:t>A table might look like</w:t>
+      </w:r>
       <w:r>
         <w:rPr>
           <w:color w:val="76923C" w:themeColor="accent3" w:themeShade="BF"/>
         </w:rPr>
-        <w:t>A table might look like</w:t>
+        <w:t xml:space="preserve">, this one doesn’t have any legs </w:t>
       </w:r>
       <w:r>
         <w:rPr>
           <w:color w:val="76923C" w:themeColor="accent3" w:themeShade="BF"/>
         </w:rPr>
-        <w:t xml:space="preserve">, this one doesn’t have any </w:t>
-      </w:r>
-      <w:proofErr w:type="gramStart"/>
-      <w:r>
-        <w:rPr>
-          <w:color w:val="76923C" w:themeColor="accent3" w:themeShade="BF"/>
-        </w:rPr>
-        <w:t xml:space="preserve">legs </w:t>
-      </w:r>
-      <w:r>
-        <w:rPr>
-          <w:color w:val="76923C" w:themeColor="accent3" w:themeShade="BF"/>
-        </w:rPr>
         <w:sym w:font="Wingdings" w:char="F04C"/>
       </w:r>
-      <w:proofErr w:type="gramEnd"/>
       <w:r>
         <w:rPr>
           <w:color w:val="76923C" w:themeColor="accent3" w:themeShade="BF"/>
@@ -4741,21 +4410,11 @@
               <w:cnfStyle w:val="000000100000" w:firstRow="0" w:lastRow="0" w:firstColumn="0" w:lastColumn="0" w:oddVBand="0" w:evenVBand="0" w:oddHBand="1" w:evenHBand="0" w:firstRowFirstColumn="0" w:firstRowLastColumn="0" w:lastRowFirstColumn="0" w:lastRowLastColumn="0"/>
             </w:pPr>
             <w:r>
-              <w:t xml:space="preserve">La Bibliotheca </w:t>
+              <w:t xml:space="preserve">La Bibliotheca es la  </w:t>
             </w:r>
-            <w:proofErr w:type="spellStart"/>
-            <w:r>
-              <w:t>es</w:t>
-            </w:r>
-            <w:proofErr w:type="spellEnd"/>
-            <w:r>
-              <w:t xml:space="preserve"> la  </w:t>
-            </w:r>
-            <w:proofErr w:type="spellStart"/>
             <w:r>
               <w:t>muñeca</w:t>
             </w:r>
-            <w:proofErr w:type="spellEnd"/>
           </w:p>
         </w:tc>
         <w:tc>
@@ -5024,35 +4683,7 @@
         <w:rPr>
           <w:color w:val="FF0000"/>
         </w:rPr>
-        <w:t xml:space="preserve">This section has been flagged for renaming. The final document shall include this section as a short narrative, possibly integrated into the rest of the </w:t>
-      </w:r>
-      <w:proofErr w:type="gramStart"/>
-      <w:r>
-        <w:rPr>
-          <w:color w:val="FF0000"/>
-        </w:rPr>
-        <w:t>document, that</w:t>
-      </w:r>
-      <w:proofErr w:type="gramEnd"/>
-      <w:r>
-        <w:rPr>
-          <w:color w:val="FF0000"/>
-        </w:rPr>
-        <w:t xml:space="preserve"> will reference </w:t>
-      </w:r>
-      <w:proofErr w:type="spellStart"/>
-      <w:r>
-        <w:rPr>
-          <w:color w:val="FF0000"/>
-        </w:rPr>
-        <w:t>screenies</w:t>
-      </w:r>
-      <w:proofErr w:type="spellEnd"/>
-      <w:r>
-        <w:rPr>
-          <w:color w:val="FF0000"/>
-        </w:rPr>
-        <w:t xml:space="preserve"> in the appendix.</w:t>
+        <w:t>This section has been flagged for renaming. The final document shall include this section as a short narrative, possibly integrated into the rest of the document, that will reference screenies in the appendix.</w:t>
       </w:r>
     </w:p>
     <w:p>
@@ -5062,11 +4693,9 @@
         </w:tabs>
         <w:spacing w:line="240" w:lineRule="auto"/>
       </w:pPr>
-      <w:proofErr w:type="gramStart"/>
       <w:r>
         <w:t>A small number of screenshots to enable your examiner to make the link between your demonstrated and your paper submissions (as an appendix).</w:t>
       </w:r>
-      <w:proofErr w:type="gramEnd"/>
     </w:p>
     <w:sectPr>
       <w:pgSz w:w="12240" w:h="15840"/>
@@ -5129,7 +4758,7 @@
       <w:rPr>
         <w:noProof/>
       </w:rPr>
-      <w:t>3</w:t>
+      <w:t>8</w:t>
     </w:r>
     <w:r>
       <w:fldChar w:fldCharType="end"/>
@@ -8158,6 +7787,7 @@
   <w:style w:type="character" w:default="1" w:styleId="DefaultParagraphFont">
     <w:name w:val="Default Paragraph Font"/>
     <w:uiPriority w:val="1"/>
+    <w:semiHidden/>
     <w:unhideWhenUsed/>
   </w:style>
   <w:style w:type="table" w:default="1" w:styleId="TableNormal">
@@ -8200,7 +7830,7 @@
       <w:spacing w:before="240" w:after="120"/>
     </w:pPr>
     <w:rPr>
-      <w:rFonts w:ascii="Arial" w:eastAsia="PMingLiU" w:hAnsi="Arial" w:cs="Mangal"/>
+      <w:rFonts w:ascii="Arial" w:eastAsia="新細明體" w:hAnsi="Arial" w:cs="Mangal"/>
       <w:sz w:val="28"/>
       <w:szCs w:val="28"/>
     </w:rPr>
@@ -9511,7 +9141,7 @@
 </file>
 
 <file path=customXml/itemProps1.xml><?xml version="1.0" encoding="utf-8"?>
-<ds:datastoreItem xmlns:ds="http://schemas.openxmlformats.org/officeDocument/2006/customXml" ds:itemID="{171433F0-5B05-42CC-A13B-51E83247E453}">
+<ds:datastoreItem xmlns:ds="http://schemas.openxmlformats.org/officeDocument/2006/customXml" ds:itemID="{B5C156CA-5614-4DA6-A9B6-E55E4E9B03CE}">
   <ds:schemaRefs>
     <ds:schemaRef ds:uri="http://schemas.openxmlformats.org/officeDocument/2006/bibliography"/>
   </ds:schemaRefs>

</xml_diff>

<commit_message>
*D3 Altered UI section
</commit_message>
<xml_diff>
--- a/doc/Analysis Design Testing/D3ADT.docx
+++ b/doc/Analysis Design Testing/D3ADT.docx
@@ -115,8 +115,17 @@
                 <w:sz w:val="36"/>
                 <w:szCs w:val="36"/>
               </w:rPr>
-              <w:t>Elliott, Kristian</w:t>
+              <w:t xml:space="preserve">Elliott, </w:t>
             </w:r>
+            <w:proofErr w:type="spellStart"/>
+            <w:r>
+              <w:rPr>
+                <w:sz w:val="36"/>
+                <w:szCs w:val="36"/>
+              </w:rPr>
+              <w:t>Kristian</w:t>
+            </w:r>
+            <w:proofErr w:type="spellEnd"/>
           </w:p>
         </w:tc>
         <w:tc>
@@ -238,12 +247,37 @@
                 <w:szCs w:val="36"/>
               </w:rPr>
             </w:pPr>
+            <w:proofErr w:type="spellStart"/>
             <w:r>
               <w:rPr>
                 <w:sz w:val="36"/>
                 <w:szCs w:val="36"/>
               </w:rPr>
-              <w:t>Mariani Elola, Oscar N</w:t>
+              <w:t>Mariani</w:t>
+            </w:r>
+            <w:proofErr w:type="spellEnd"/>
+            <w:r>
+              <w:rPr>
+                <w:sz w:val="36"/>
+                <w:szCs w:val="36"/>
+              </w:rPr>
+              <w:t xml:space="preserve"> </w:t>
+            </w:r>
+            <w:proofErr w:type="spellStart"/>
+            <w:r>
+              <w:rPr>
+                <w:sz w:val="36"/>
+                <w:szCs w:val="36"/>
+              </w:rPr>
+              <w:t>Elola</w:t>
+            </w:r>
+            <w:proofErr w:type="spellEnd"/>
+            <w:r>
+              <w:rPr>
+                <w:sz w:val="36"/>
+                <w:szCs w:val="36"/>
+              </w:rPr>
+              <w:t>, Oscar N</w:t>
             </w:r>
           </w:p>
         </w:tc>
@@ -310,8 +344,17 @@
                 <w:sz w:val="36"/>
                 <w:szCs w:val="36"/>
               </w:rPr>
-              <w:t>Chan, Yun Chak</w:t>
+              <w:t xml:space="preserve">Chan, Yun </w:t>
             </w:r>
+            <w:proofErr w:type="spellStart"/>
+            <w:r>
+              <w:rPr>
+                <w:sz w:val="36"/>
+                <w:szCs w:val="36"/>
+              </w:rPr>
+              <w:t>Chak</w:t>
+            </w:r>
+            <w:proofErr w:type="spellEnd"/>
           </w:p>
         </w:tc>
         <w:tc>
@@ -383,7 +426,7 @@
         <w:pStyle w:val="Heading1"/>
         <w:spacing w:line="240" w:lineRule="auto"/>
       </w:pPr>
-      <w:bookmarkStart w:id="0" w:name="_Toc323424677"/>
+      <w:bookmarkStart w:id="0" w:name="_Toc323469926"/>
       <w:r>
         <w:t>Notes to the Authors:</w:t>
       </w:r>
@@ -440,7 +483,31 @@
         <w:t>^^^ Look at all that Latin ;) ^^^</w:t>
       </w:r>
       <w:r>
-        <w:t xml:space="preserve"> We will be Sasan Malekis’.</w:t>
+        <w:t xml:space="preserve"> </w:t>
+      </w:r>
+      <w:proofErr w:type="gramStart"/>
+      <w:r>
+        <w:t>We</w:t>
+      </w:r>
+      <w:proofErr w:type="gramEnd"/>
+      <w:r>
+        <w:t xml:space="preserve"> will be </w:t>
+      </w:r>
+      <w:proofErr w:type="spellStart"/>
+      <w:r>
+        <w:t>Sasan</w:t>
+      </w:r>
+      <w:proofErr w:type="spellEnd"/>
+      <w:r>
+        <w:t xml:space="preserve"> </w:t>
+      </w:r>
+      <w:proofErr w:type="spellStart"/>
+      <w:r>
+        <w:t>Malekis</w:t>
+      </w:r>
+      <w:proofErr w:type="spellEnd"/>
+      <w:r>
+        <w:t>’.</w:t>
       </w:r>
     </w:p>
     <w:p>
@@ -448,7 +515,7 @@
         <w:pStyle w:val="Heading1"/>
         <w:spacing w:line="240" w:lineRule="auto"/>
       </w:pPr>
-      <w:bookmarkStart w:id="1" w:name="_Toc323424678"/>
+      <w:bookmarkStart w:id="1" w:name="_Toc323469927"/>
       <w:r>
         <w:lastRenderedPageBreak/>
         <w:t>Document Control</w:t>
@@ -1039,7 +1106,7 @@
         <w:pStyle w:val="Heading1"/>
         <w:spacing w:line="240" w:lineRule="auto"/>
       </w:pPr>
-      <w:bookmarkStart w:id="2" w:name="_Toc323424679"/>
+      <w:bookmarkStart w:id="2" w:name="_Toc323469928"/>
       <w:r>
         <w:lastRenderedPageBreak/>
         <w:t>Table of Contents</w:t>
@@ -1094,7 +1161,7 @@
         <w:rPr>
           <w:noProof/>
         </w:rPr>
-        <w:instrText xml:space="preserve"> PAGEREF _Toc323424677 \h </w:instrText>
+        <w:instrText xml:space="preserve"> PAGEREF _Toc323469926 \h </w:instrText>
       </w:r>
       <w:r>
         <w:rPr>
@@ -1154,7 +1221,7 @@
         <w:rPr>
           <w:noProof/>
         </w:rPr>
-        <w:instrText xml:space="preserve"> PAGEREF _Toc323424678 \h </w:instrText>
+        <w:instrText xml:space="preserve"> PAGEREF _Toc323469927 \h </w:instrText>
       </w:r>
       <w:r>
         <w:rPr>
@@ -1214,7 +1281,7 @@
         <w:rPr>
           <w:noProof/>
         </w:rPr>
-        <w:instrText xml:space="preserve"> PAGEREF _Toc323424679 \h </w:instrText>
+        <w:instrText xml:space="preserve"> PAGEREF _Toc323469928 \h </w:instrText>
       </w:r>
       <w:r>
         <w:rPr>
@@ -1274,7 +1341,7 @@
         <w:rPr>
           <w:noProof/>
         </w:rPr>
-        <w:instrText xml:space="preserve"> PAGEREF _Toc323424680 \h </w:instrText>
+        <w:instrText xml:space="preserve"> PAGEREF _Toc323469929 \h </w:instrText>
       </w:r>
       <w:r>
         <w:rPr>
@@ -1334,7 +1401,7 @@
         <w:rPr>
           <w:noProof/>
         </w:rPr>
-        <w:instrText xml:space="preserve"> PAGEREF _Toc323424681 \h </w:instrText>
+        <w:instrText xml:space="preserve"> PAGEREF _Toc323469930 \h </w:instrText>
       </w:r>
       <w:r>
         <w:rPr>
@@ -1401,7 +1468,7 @@
         <w:rPr>
           <w:noProof/>
         </w:rPr>
-        <w:instrText xml:space="preserve"> PAGEREF _Toc323424682 \h </w:instrText>
+        <w:instrText xml:space="preserve"> PAGEREF _Toc323469931 \h </w:instrText>
       </w:r>
       <w:r>
         <w:rPr>
@@ -1461,7 +1528,7 @@
         <w:rPr>
           <w:noProof/>
         </w:rPr>
-        <w:instrText xml:space="preserve"> PAGEREF _Toc323424683 \h </w:instrText>
+        <w:instrText xml:space="preserve"> PAGEREF _Toc323469932 \h </w:instrText>
       </w:r>
       <w:r>
         <w:rPr>
@@ -1521,7 +1588,7 @@
         <w:rPr>
           <w:noProof/>
         </w:rPr>
-        <w:instrText xml:space="preserve"> PAGEREF _Toc323424684 \h </w:instrText>
+        <w:instrText xml:space="preserve"> PAGEREF _Toc323469933 \h </w:instrText>
       </w:r>
       <w:r>
         <w:rPr>
@@ -1581,7 +1648,7 @@
         <w:rPr>
           <w:noProof/>
         </w:rPr>
-        <w:instrText xml:space="preserve"> PAGEREF _Toc323424685 \h </w:instrText>
+        <w:instrText xml:space="preserve"> PAGEREF _Toc323469934 \h </w:instrText>
       </w:r>
       <w:r>
         <w:rPr>
@@ -1641,7 +1708,7 @@
         <w:rPr>
           <w:noProof/>
         </w:rPr>
-        <w:instrText xml:space="preserve"> PAGEREF _Toc323424686 \h </w:instrText>
+        <w:instrText xml:space="preserve"> PAGEREF _Toc323469935 \h </w:instrText>
       </w:r>
       <w:r>
         <w:rPr>
@@ -1701,7 +1768,7 @@
         <w:rPr>
           <w:noProof/>
         </w:rPr>
-        <w:instrText xml:space="preserve"> PAGEREF _Toc323424687 \h </w:instrText>
+        <w:instrText xml:space="preserve"> PAGEREF _Toc323469936 \h </w:instrText>
       </w:r>
       <w:r>
         <w:rPr>
@@ -1761,7 +1828,7 @@
         <w:rPr>
           <w:noProof/>
         </w:rPr>
-        <w:instrText xml:space="preserve"> PAGEREF _Toc323424688 \h </w:instrText>
+        <w:instrText xml:space="preserve"> PAGEREF _Toc323469937 \h </w:instrText>
       </w:r>
       <w:r>
         <w:rPr>
@@ -1821,7 +1888,7 @@
         <w:rPr>
           <w:noProof/>
         </w:rPr>
-        <w:instrText xml:space="preserve"> PAGEREF _Toc323424689 \h </w:instrText>
+        <w:instrText xml:space="preserve"> PAGEREF _Toc323469938 \h </w:instrText>
       </w:r>
       <w:r>
         <w:rPr>
@@ -1881,7 +1948,7 @@
         <w:rPr>
           <w:noProof/>
         </w:rPr>
-        <w:instrText xml:space="preserve"> PAGEREF _Toc323424690 \h </w:instrText>
+        <w:instrText xml:space="preserve"> PAGEREF _Toc323469939 \h </w:instrText>
       </w:r>
       <w:r>
         <w:rPr>
@@ -1941,7 +2008,7 @@
         <w:rPr>
           <w:noProof/>
         </w:rPr>
-        <w:instrText xml:space="preserve"> PAGEREF _Toc323424691 \h </w:instrText>
+        <w:instrText xml:space="preserve"> PAGEREF _Toc323469940 \h </w:instrText>
       </w:r>
       <w:r>
         <w:rPr>
@@ -2001,7 +2068,7 @@
         <w:rPr>
           <w:noProof/>
         </w:rPr>
-        <w:instrText xml:space="preserve"> PAGEREF _Toc323424692 \h </w:instrText>
+        <w:instrText xml:space="preserve"> PAGEREF _Toc323469941 \h </w:instrText>
       </w:r>
       <w:r>
         <w:rPr>
@@ -2061,7 +2128,7 @@
         <w:rPr>
           <w:noProof/>
         </w:rPr>
-        <w:instrText xml:space="preserve"> PAGEREF _Toc323424693 \h </w:instrText>
+        <w:instrText xml:space="preserve"> PAGEREF _Toc323469942 \h </w:instrText>
       </w:r>
       <w:r>
         <w:rPr>
@@ -2121,7 +2188,7 @@
         <w:rPr>
           <w:noProof/>
         </w:rPr>
-        <w:instrText xml:space="preserve"> PAGEREF _Toc323424694 \h </w:instrText>
+        <w:instrText xml:space="preserve"> PAGEREF _Toc323469943 \h </w:instrText>
       </w:r>
       <w:r>
         <w:rPr>
@@ -2181,7 +2248,7 @@
         <w:rPr>
           <w:noProof/>
         </w:rPr>
-        <w:instrText xml:space="preserve"> PAGEREF _Toc323424695 \h </w:instrText>
+        <w:instrText xml:space="preserve"> PAGEREF _Toc323469944 \h </w:instrText>
       </w:r>
       <w:r>
         <w:rPr>
@@ -2248,7 +2315,7 @@
         <w:rPr>
           <w:noProof/>
         </w:rPr>
-        <w:instrText xml:space="preserve"> PAGEREF _Toc323424696 \h </w:instrText>
+        <w:instrText xml:space="preserve"> PAGEREF _Toc323469945 \h </w:instrText>
       </w:r>
       <w:r>
         <w:rPr>
@@ -2304,7 +2371,7 @@
           <w:lang w:eastAsia="zh-TW"/>
         </w:rPr>
       </w:pPr>
-      <w:bookmarkStart w:id="3" w:name="_Toc323424680"/>
+      <w:bookmarkStart w:id="3" w:name="_Toc323469929"/>
       <w:r>
         <w:lastRenderedPageBreak/>
         <w:t xml:space="preserve">1 </w:t>
@@ -2319,7 +2386,7 @@
         <w:pStyle w:val="Heading2"/>
         <w:spacing w:line="240" w:lineRule="auto"/>
       </w:pPr>
-      <w:bookmarkStart w:id="4" w:name="_Toc323424681"/>
+      <w:bookmarkStart w:id="4" w:name="_Toc323469930"/>
       <w:r>
         <w:t>1.1</w:t>
       </w:r>
@@ -2457,17 +2524,33 @@
         <w:spacing w:line="240" w:lineRule="auto"/>
         <w:jc w:val="both"/>
       </w:pPr>
+      <w:proofErr w:type="spellStart"/>
       <w:r>
         <w:rPr>
           <w:b/>
         </w:rPr>
-        <w:t xml:space="preserve">JUnit </w:t>
+        <w:t>JUnit</w:t>
+      </w:r>
+      <w:proofErr w:type="spellEnd"/>
+      <w:r>
+        <w:rPr>
+          <w:b/>
+        </w:rPr>
+        <w:t xml:space="preserve"> </w:t>
       </w:r>
       <w:r>
         <w:t>– we will create</w:t>
       </w:r>
       <w:r>
-        <w:t xml:space="preserve"> tests for our application in JUnit to ensure we produce a robust code base.</w:t>
+        <w:t xml:space="preserve"> tests for our application in </w:t>
+      </w:r>
+      <w:proofErr w:type="spellStart"/>
+      <w:r>
+        <w:t>JUnit</w:t>
+      </w:r>
+      <w:proofErr w:type="spellEnd"/>
+      <w:r>
+        <w:t xml:space="preserve"> to ensure we produce a robust code base.</w:t>
       </w:r>
     </w:p>
     <w:p>
@@ -2957,6 +3040,12 @@
           <w:b/>
         </w:rPr>
         <w:t xml:space="preserve"> Balsamiq</w:t>
+      </w:r>
+      <w:r>
+        <w:rPr>
+          <w:b/>
+        </w:rPr>
+        <w:t xml:space="preserve"> Mockups</w:t>
       </w:r>
       <w:r>
         <w:t xml:space="preserve"> to help us develop a user friendly user interface.</w:t>
@@ -3012,7 +3101,7 @@
         <w:pStyle w:val="Heading2"/>
         <w:spacing w:line="240" w:lineRule="auto"/>
       </w:pPr>
-      <w:bookmarkStart w:id="5" w:name="_Toc323424682"/>
+      <w:bookmarkStart w:id="5" w:name="_Toc323469931"/>
       <w:r>
         <w:rPr>
           <w:rFonts w:hint="eastAsia"/>
@@ -3174,8 +3263,13 @@
       <w:r>
         <w:t xml:space="preserve">We have chosen to keep the three groups of classes very separate, splitting into pairs to develop </w:t>
       </w:r>
-      <w:r>
-        <w:t>them, this allows the program to be more extendable, as the coupling is very low.</w:t>
+      <w:proofErr w:type="gramStart"/>
+      <w:r>
+        <w:t>them,</w:t>
+      </w:r>
+      <w:proofErr w:type="gramEnd"/>
+      <w:r>
+        <w:t xml:space="preserve"> this allows the program to be more extendable, as the coupling is very low.</w:t>
       </w:r>
     </w:p>
     <w:p>
@@ -3270,13 +3364,29 @@
         <w:t>The Observer P</w:t>
       </w:r>
       <w:r>
-        <w:t>attern will be used to ensure that every object that is concerned with the values of Airport will be kept consistent when a new Airport is loaded in from a file. An interface AirportObserver shall be imp</w:t>
+        <w:t xml:space="preserve">attern will be used to ensure that every object that is concerned with the values of Airport will be kept consistent when a new Airport is loaded in from a file. An interface </w:t>
+      </w:r>
+      <w:proofErr w:type="spellStart"/>
+      <w:r>
+        <w:t>AirportObserver</w:t>
+      </w:r>
+      <w:proofErr w:type="spellEnd"/>
+      <w:r>
+        <w:t xml:space="preserve"> shall be imp</w:t>
       </w:r>
       <w:r>
         <w:t>lemented by these classes, completing a m</w:t>
       </w:r>
       <w:r>
-        <w:t xml:space="preserve">ethod notify(Airport) </w:t>
+        <w:t xml:space="preserve">ethod </w:t>
+      </w:r>
+      <w:proofErr w:type="gramStart"/>
+      <w:r>
+        <w:t>notify(</w:t>
+      </w:r>
+      <w:proofErr w:type="gramEnd"/>
+      <w:r>
+        <w:t xml:space="preserve">Airport) </w:t>
       </w:r>
       <w:r>
         <w:t>that performs</w:t>
@@ -3297,6 +3407,7 @@
     <w:p>
       <w:pPr>
         <w:pStyle w:val="ListParagraph"/>
+        <w:spacing w:line="100" w:lineRule="exact"/>
       </w:pPr>
     </w:p>
     <w:p>
@@ -3334,7 +3445,24 @@
         <w:spacing w:line="240" w:lineRule="auto"/>
       </w:pPr>
       <w:r>
-        <w:t>The Runway class is based on the abstract declaration of a runway and, along with another instance of the same class, is contained inside a PhysicalRunway class that represents the real world runway. As many as required of these objects can then be stored inside an Airport class.</w:t>
+        <w:t>The Runway class shall be</w:t>
+      </w:r>
+      <w:r>
+        <w:t xml:space="preserve"> based on the abstract declaration of a runway and, along with another instance of the same class, </w:t>
+      </w:r>
+      <w:r>
+        <w:t>will be</w:t>
+      </w:r>
+      <w:r>
+        <w:t xml:space="preserve"> contained inside a </w:t>
+      </w:r>
+      <w:proofErr w:type="spellStart"/>
+      <w:r>
+        <w:t>PhysicalRunway</w:t>
+      </w:r>
+      <w:proofErr w:type="spellEnd"/>
+      <w:r>
+        <w:t xml:space="preserve"> class that represents the real world runway. As many as required of these objects can then be stored inside an Airport class.</w:t>
       </w:r>
     </w:p>
     <w:p>
@@ -3347,13 +3475,47 @@
         <w:spacing w:line="240" w:lineRule="auto"/>
       </w:pPr>
       <w:r>
-        <w:t>For the email section of our program everything is wrapped up in classes. The functionality of sending an email, is contai</w:t>
+        <w:t>For the email sect</w:t>
+      </w:r>
+      <w:r>
+        <w:t>ion of our program everything shall be</w:t>
+      </w:r>
+      <w:r>
+        <w:t xml:space="preserve"> wrapped up in classes. The functionality of sending an </w:t>
+      </w:r>
+      <w:proofErr w:type="gramStart"/>
+      <w:r>
+        <w:t>email,</w:t>
+      </w:r>
+      <w:proofErr w:type="gramEnd"/>
+      <w:r>
+        <w:t xml:space="preserve"> </w:t>
+      </w:r>
+      <w:r>
+        <w:t>will be</w:t>
+      </w:r>
+      <w:r>
+        <w:t xml:space="preserve"> contai</w:t>
       </w:r>
       <w:r>
         <w:t>ned within a class called E</w:t>
       </w:r>
       <w:r>
-        <w:t>mail. This makes it easy for other objects to call on this function without in depth knowledge of how it must be set up. To ease sending emails to commonly used email addresses, the classes Contact, and it’s container AddressBook shall be available.</w:t>
+        <w:t xml:space="preserve">mail. This makes it easy for other objects to call on this function without in depth knowledge of how it must be set up. To ease sending emails to commonly used email addresses, the classes Contact, and </w:t>
+      </w:r>
+      <w:r>
+        <w:t>its</w:t>
+      </w:r>
+      <w:r>
+        <w:t xml:space="preserve"> container </w:t>
+      </w:r>
+      <w:proofErr w:type="spellStart"/>
+      <w:r>
+        <w:t>AddressBook</w:t>
+      </w:r>
+      <w:proofErr w:type="spellEnd"/>
+      <w:r>
+        <w:t xml:space="preserve"> shall be available.</w:t>
       </w:r>
       <w:r>
         <w:t xml:space="preserve"> </w:t>
@@ -3387,7 +3549,7 @@
         <w:pStyle w:val="Heading1"/>
         <w:spacing w:line="240" w:lineRule="auto"/>
       </w:pPr>
-      <w:bookmarkStart w:id="6" w:name="_Toc323424683"/>
+      <w:bookmarkStart w:id="6" w:name="_Toc323469932"/>
       <w:r>
         <w:lastRenderedPageBreak/>
         <w:t>2 Analysis Documentation</w:t>
@@ -3411,18 +3573,30 @@
         <w:pStyle w:val="Heading2"/>
         <w:spacing w:line="240" w:lineRule="auto"/>
       </w:pPr>
-      <w:bookmarkStart w:id="7" w:name="_Toc323424684"/>
+      <w:bookmarkStart w:id="7" w:name="_Toc323469933"/>
       <w:r>
         <w:t>2.1 Requirements Analysis</w:t>
       </w:r>
       <w:bookmarkEnd w:id="7"/>
     </w:p>
     <w:p>
-      <w:r>
-        <w:t>The first thing we needed to do was understand the problem that we had been given. We started by reading the specification and various pieces of background information provided by the CAA (Civil Aviation Association). In our early meetings, we discussed what we had read and came to agreements on our interpretations of the information.</w:t>
-      </w:r>
-    </w:p>
-    <w:p>
+      <w:pPr>
+        <w:spacing w:line="240" w:lineRule="auto"/>
+      </w:pPr>
+      <w:r>
+        <w:t>The first thing we needed to do was understand the problem that we had been given. We started by reading the specification and various pieces of background information provided by the CAA (Civil Aviation A</w:t>
+      </w:r>
+      <w:r>
+        <w:t>uthority</w:t>
+      </w:r>
+      <w:r>
+        <w:t>). In our early meetings, we discussed what we had read and came to agreements on our interpretations of the information.</w:t>
+      </w:r>
+    </w:p>
+    <w:p>
+      <w:pPr>
+        <w:spacing w:line="240" w:lineRule="auto"/>
+      </w:pPr>
       <w:r>
         <w:t>We identified the use cases of our project and compiled them into a use case diagram</w:t>
       </w:r>
@@ -3443,12 +3617,14 @@
         </w:tabs>
         <w:spacing w:line="240" w:lineRule="auto"/>
         <w:rPr>
+          <w:b/>
           <w:color w:val="FF0000"/>
           <w:sz w:val="28"/>
         </w:rPr>
       </w:pPr>
       <w:r>
         <w:rPr>
+          <w:b/>
           <w:color w:val="FF0000"/>
           <w:sz w:val="28"/>
         </w:rPr>
@@ -3456,6 +3632,7 @@
       </w:r>
       <w:r>
         <w:rPr>
+          <w:b/>
           <w:color w:val="FF0000"/>
           <w:sz w:val="28"/>
         </w:rPr>
@@ -3463,10 +3640,29 @@
       </w:r>
       <w:r>
         <w:rPr>
+          <w:b/>
           <w:color w:val="FF0000"/>
           <w:sz w:val="28"/>
         </w:rPr>
-        <w:t>. I guess addressbook, and help?</w:t>
+        <w:t xml:space="preserve">. I guess </w:t>
+      </w:r>
+      <w:proofErr w:type="spellStart"/>
+      <w:r>
+        <w:rPr>
+          <w:b/>
+          <w:color w:val="FF0000"/>
+          <w:sz w:val="28"/>
+        </w:rPr>
+        <w:t>addressbook</w:t>
+      </w:r>
+      <w:proofErr w:type="spellEnd"/>
+      <w:r>
+        <w:rPr>
+          <w:b/>
+          <w:color w:val="FF0000"/>
+          <w:sz w:val="28"/>
+        </w:rPr>
+        <w:t>, and help?</w:t>
       </w:r>
     </w:p>
     <w:p>
@@ -3474,13 +3670,16 @@
         <w:pStyle w:val="Heading2"/>
         <w:spacing w:line="240" w:lineRule="auto"/>
       </w:pPr>
-      <w:bookmarkStart w:id="8" w:name="_Toc323424685"/>
+      <w:bookmarkStart w:id="8" w:name="_Toc323469934"/>
       <w:r>
         <w:t>2.2 Design Analysis</w:t>
       </w:r>
       <w:bookmarkEnd w:id="8"/>
     </w:p>
     <w:p>
+      <w:pPr>
+        <w:spacing w:line="240" w:lineRule="auto"/>
+      </w:pPr>
       <w:r>
         <w:t xml:space="preserve">Once we had a good understanding of what the software was required to do, we needed to decide how the software would do it. </w:t>
       </w:r>
@@ -3512,8 +3711,9 @@
     <w:p>
       <w:pPr>
         <w:pStyle w:val="Heading3"/>
-      </w:pPr>
-      <w:bookmarkStart w:id="9" w:name="_Toc323424686"/>
+        <w:spacing w:line="240" w:lineRule="auto"/>
+      </w:pPr>
+      <w:bookmarkStart w:id="9" w:name="_Toc323469935"/>
       <w:r>
         <w:t>2.2.1 Model</w:t>
       </w:r>
@@ -3530,8 +3730,9 @@
     <w:p>
       <w:pPr>
         <w:pStyle w:val="Heading4"/>
-      </w:pPr>
-      <w:bookmarkStart w:id="10" w:name="_Toc323424687"/>
+        <w:spacing w:line="240" w:lineRule="auto"/>
+      </w:pPr>
+      <w:bookmarkStart w:id="10" w:name="_Toc323469936"/>
       <w:r>
         <w:t>2.2.1.1 Airport</w:t>
       </w:r>
@@ -3569,28 +3770,57 @@
         <w:t>) that are needed by the user</w:t>
       </w:r>
       <w:r>
-        <w:t>, and provided accessor and mutator methods to each of them</w:t>
-      </w:r>
-      <w:r>
-        <w:t xml:space="preserve">. Each value was stored in an array of length two, the first index containing the declared value and the second index the redeclared value. Two public named constants </w:t>
-      </w:r>
+        <w:t xml:space="preserve">, and provided </w:t>
+      </w:r>
+      <w:proofErr w:type="spellStart"/>
+      <w:r>
+        <w:t>accessor</w:t>
+      </w:r>
+      <w:proofErr w:type="spellEnd"/>
+      <w:r>
+        <w:t xml:space="preserve"> and </w:t>
+      </w:r>
+      <w:proofErr w:type="spellStart"/>
+      <w:r>
+        <w:t>mutator</w:t>
+      </w:r>
+      <w:proofErr w:type="spellEnd"/>
+      <w:r>
+        <w:t xml:space="preserve"> methods to each of them</w:t>
+      </w:r>
+      <w:r>
+        <w:t xml:space="preserve">. Each value was stored in an array of length two, the first index containing the declared value and the second index the </w:t>
+      </w:r>
+      <w:proofErr w:type="spellStart"/>
+      <w:r>
+        <w:t>redeclared</w:t>
+      </w:r>
+      <w:proofErr w:type="spellEnd"/>
+      <w:r>
+        <w:t xml:space="preserve"> value. Two public named constants (DEFAULT and REDECLARED) were provided to raise the level of abst</w:t>
+      </w:r>
+      <w:r>
+        <w:t>raction away for these “magic”</w:t>
+      </w:r>
+      <w:r>
+        <w:t xml:space="preserve"> numbers.</w:t>
+      </w:r>
+    </w:p>
+    <w:p>
+      <w:pPr>
+        <w:spacing w:line="240" w:lineRule="auto"/>
+      </w:pPr>
       <w:r>
         <w:lastRenderedPageBreak/>
-        <w:t>(DEFAULT and REDECLARED) were provided to raise the level of abst</w:t>
-      </w:r>
-      <w:r>
-        <w:t>raction away for these “magic”</w:t>
-      </w:r>
-      <w:r>
-        <w:t xml:space="preserve"> numbers.</w:t>
-      </w:r>
-    </w:p>
-    <w:p>
-      <w:pPr>
-        <w:spacing w:line="240" w:lineRule="auto"/>
-      </w:pPr>
-      <w:r>
-        <w:t xml:space="preserve">Since the calculations always require the values for both declared runways that take up one piece of concrete (e.g. 09L and 27R), we created a class PhysicalRunway to represent a real life runway. This class contains two Runway objects. It also </w:t>
+        <w:t xml:space="preserve">Since the calculations always require the values for both declared runways that take up one piece of concrete (e.g. 09L and 27R), we created a class </w:t>
+      </w:r>
+      <w:proofErr w:type="spellStart"/>
+      <w:r>
+        <w:t>PhysicalRunway</w:t>
+      </w:r>
+      <w:proofErr w:type="spellEnd"/>
+      <w:r>
+        <w:t xml:space="preserve"> to represent a real life runway. This class contains two Runway objects. It also </w:t>
       </w:r>
       <w:r>
         <w:t>contains a</w:t>
@@ -3599,41 +3829,114 @@
         <w:t xml:space="preserve">n Obstacle object. </w:t>
       </w:r>
       <w:r>
-        <w:t>The PhysicalRunway class aims to contain all of the common features of the two runways to reduce redundancy and increase code reuse.</w:t>
-      </w:r>
-      <w:r>
-        <w:t xml:space="preserve"> All of the methods that calculate the redeclared runway parameters are in PhysicalRunway.</w:t>
-      </w:r>
-    </w:p>
-    <w:p>
-      <w:pPr>
-        <w:spacing w:line="240" w:lineRule="auto"/>
-      </w:pPr>
-      <w:r>
-        <w:t xml:space="preserve">As an airport can consist of multiple runways (e.g. Heathrow) we the class Airport was designed to contain as many runways as required – A List was chosen as the container for the runways, an ArrayList was chosen as the concrete implementation for this list as it is very fast and items never need to be inserted. </w:t>
-      </w:r>
-    </w:p>
-    <w:p>
-      <w:pPr>
-        <w:spacing w:line="240" w:lineRule="auto"/>
-      </w:pPr>
-      <w:r>
-        <w:t>The Airport class also acts as a single point of access for other packages to this part of the model; A class needs only instantiate an airport to obtain access to all of this functionality. This single access point reduces coupling and ensures consistency throughout the application.</w:t>
-      </w:r>
-    </w:p>
-    <w:p>
-      <w:pPr>
-        <w:spacing w:line="240" w:lineRule="auto"/>
-      </w:pPr>
-      <w:r>
-        <w:t xml:space="preserve">The final class in the core business logic section of the model is the Obstacle class. As previously mentioned, it lives inside a PhysicalRunway object. When an obstacle is placed on a PhysicalRunway, using the method placeNewObstacle, the redeclared parameters are calculated. </w:t>
+        <w:t xml:space="preserve">The </w:t>
+      </w:r>
+      <w:proofErr w:type="spellStart"/>
+      <w:r>
+        <w:t>PhysicalRunway</w:t>
+      </w:r>
+      <w:proofErr w:type="spellEnd"/>
+      <w:r>
+        <w:t xml:space="preserve"> class aims to contain all of the common features of the two runways to reduce redundancy and increase code reuse.</w:t>
+      </w:r>
+      <w:r>
+        <w:t xml:space="preserve"> All of the methods that calculate the </w:t>
+      </w:r>
+      <w:proofErr w:type="spellStart"/>
+      <w:r>
+        <w:t>redeclared</w:t>
+      </w:r>
+      <w:proofErr w:type="spellEnd"/>
+      <w:r>
+        <w:t xml:space="preserve"> runway parameters are in </w:t>
+      </w:r>
+      <w:proofErr w:type="spellStart"/>
+      <w:r>
+        <w:t>PhysicalRunway</w:t>
+      </w:r>
+      <w:proofErr w:type="spellEnd"/>
+      <w:r>
+        <w:t>.</w:t>
+      </w:r>
+    </w:p>
+    <w:p>
+      <w:pPr>
+        <w:spacing w:line="240" w:lineRule="auto"/>
+      </w:pPr>
+      <w:r>
+        <w:t xml:space="preserve">As an airport can consist of multiple runways (e.g. Heathrow) we the class Airport was designed to contain as many runways as required – A List was chosen as the container for the runways, an </w:t>
+      </w:r>
+      <w:proofErr w:type="spellStart"/>
+      <w:r>
+        <w:t>ArrayList</w:t>
+      </w:r>
+      <w:proofErr w:type="spellEnd"/>
+      <w:r>
+        <w:t xml:space="preserve"> was chosen as the concrete implementation for this list as it is very fast and items never need to be inserted. </w:t>
+      </w:r>
+    </w:p>
+    <w:p>
+      <w:pPr>
+        <w:spacing w:line="240" w:lineRule="auto"/>
+      </w:pPr>
+      <w:r>
+        <w:t xml:space="preserve">The Airport class also acts as a single point of access for other packages to this part of the model; </w:t>
+      </w:r>
+      <w:proofErr w:type="gramStart"/>
+      <w:r>
+        <w:t>A</w:t>
+      </w:r>
+      <w:proofErr w:type="gramEnd"/>
+      <w:r>
+        <w:t xml:space="preserve"> class needs only instantiate an airport to obtain access to all of this functionality. This single access point reduces coupling and ensures consistency throughout the application.</w:t>
+      </w:r>
+    </w:p>
+    <w:p>
+      <w:pPr>
+        <w:spacing w:line="240" w:lineRule="auto"/>
+      </w:pPr>
+      <w:r>
+        <w:t xml:space="preserve">The final class in the core business logic section of the model is the Obstacle class. As previously mentioned, it lives inside a </w:t>
+      </w:r>
+      <w:proofErr w:type="spellStart"/>
+      <w:r>
+        <w:t>PhysicalRunway</w:t>
+      </w:r>
+      <w:proofErr w:type="spellEnd"/>
+      <w:r>
+        <w:t xml:space="preserve"> object. When an obstacle is placed on a </w:t>
+      </w:r>
+      <w:proofErr w:type="spellStart"/>
+      <w:r>
+        <w:t>PhysicalRunway</w:t>
+      </w:r>
+      <w:proofErr w:type="spellEnd"/>
+      <w:r>
+        <w:t xml:space="preserve">, using the method </w:t>
+      </w:r>
+      <w:proofErr w:type="spellStart"/>
+      <w:r>
+        <w:t>placeNewObstacle</w:t>
+      </w:r>
+      <w:proofErr w:type="spellEnd"/>
+      <w:r>
+        <w:t xml:space="preserve">, the </w:t>
+      </w:r>
+      <w:proofErr w:type="spellStart"/>
+      <w:r>
+        <w:t>redeclared</w:t>
+      </w:r>
+      <w:proofErr w:type="spellEnd"/>
+      <w:r>
+        <w:t xml:space="preserve"> parameters are calculated. </w:t>
       </w:r>
     </w:p>
     <w:p>
       <w:pPr>
         <w:pStyle w:val="Heading4"/>
-      </w:pPr>
-      <w:bookmarkStart w:id="11" w:name="_Toc323424688"/>
+        <w:spacing w:line="240" w:lineRule="auto"/>
+      </w:pPr>
+      <w:bookmarkStart w:id="11" w:name="_Toc323469937"/>
       <w:r>
         <w:t>2.2.1.2 Email</w:t>
       </w:r>
@@ -3653,7 +3956,23 @@
         <w:t xml:space="preserve">ng </w:t>
       </w:r>
       <w:r>
-        <w:t xml:space="preserve">is performed using Java EE’s JavaMail API. However, since it was felt that JavaMail is very hard to use as it offer far more functionality and customisation </w:t>
+        <w:t xml:space="preserve">is performed using Java EE’s </w:t>
+      </w:r>
+      <w:proofErr w:type="spellStart"/>
+      <w:r>
+        <w:t>JavaMail</w:t>
+      </w:r>
+      <w:proofErr w:type="spellEnd"/>
+      <w:r>
+        <w:t xml:space="preserve"> API. However, since it was felt that </w:t>
+      </w:r>
+      <w:proofErr w:type="spellStart"/>
+      <w:r>
+        <w:t>JavaMail</w:t>
+      </w:r>
+      <w:proofErr w:type="spellEnd"/>
+      <w:r>
+        <w:t xml:space="preserve"> is very hard to use as it offer far more functionality and customisation </w:t>
       </w:r>
       <w:r>
         <w:t>than we need, a wrapper class, called Email, was created. This class encapsulates all the functionality required to send an email using a predetermined server. We chose to create a Gmail account to demonstrate this, but it would be possible to set this up with any server that offers SMTP access.</w:t>
@@ -3673,13 +3992,29 @@
         <w:t xml:space="preserve">The Contact class </w:t>
       </w:r>
       <w:r>
-        <w:t xml:space="preserve">is a “Plain ol’ data” class that </w:t>
+        <w:t xml:space="preserve">is a “Plain </w:t>
+      </w:r>
+      <w:proofErr w:type="spellStart"/>
+      <w:r>
+        <w:t>ol</w:t>
+      </w:r>
+      <w:proofErr w:type="spellEnd"/>
+      <w:r>
+        <w:t xml:space="preserve">’ data” class that </w:t>
       </w:r>
       <w:r>
         <w:t xml:space="preserve">stores the users email address and their </w:t>
       </w:r>
       <w:r>
-        <w:t>full name. The AddressBook class consists of a List of Contacts and methods to add remove and search for contacts.</w:t>
+        <w:t xml:space="preserve">full name. The </w:t>
+      </w:r>
+      <w:proofErr w:type="spellStart"/>
+      <w:r>
+        <w:t>AddressBook</w:t>
+      </w:r>
+      <w:proofErr w:type="spellEnd"/>
+      <w:r>
+        <w:t xml:space="preserve"> class consists of a List of Contacts and methods to add remove and search for contacts.</w:t>
       </w:r>
     </w:p>
     <w:p>
@@ -3693,8 +4028,9 @@
     <w:p>
       <w:pPr>
         <w:pStyle w:val="Heading4"/>
-      </w:pPr>
-      <w:bookmarkStart w:id="12" w:name="_Toc323424689"/>
+        <w:spacing w:line="240" w:lineRule="auto"/>
+      </w:pPr>
+      <w:bookmarkStart w:id="12" w:name="_Toc323469938"/>
       <w:r>
         <w:t xml:space="preserve">2.2.1.3 </w:t>
       </w:r>
@@ -3738,19 +4074,51 @@
         <w:t> eponymously</w:t>
       </w:r>
       <w:r>
-        <w:t>: SaveToXMLFile and LoadXMLFile.</w:t>
-      </w:r>
-      <w:r>
-        <w:t xml:space="preserve"> These classes make use of the Documen</w:t>
-      </w:r>
-      <w:r>
-        <w:t>tBuilder classes in J</w:t>
+        <w:t xml:space="preserve">: </w:t>
+      </w:r>
+      <w:proofErr w:type="spellStart"/>
+      <w:r>
+        <w:t>SaveToXMLFile</w:t>
+      </w:r>
+      <w:proofErr w:type="spellEnd"/>
+      <w:r>
+        <w:t xml:space="preserve"> and </w:t>
+      </w:r>
+      <w:proofErr w:type="spellStart"/>
+      <w:r>
+        <w:t>LoadXMLFile</w:t>
+      </w:r>
+      <w:proofErr w:type="spellEnd"/>
+      <w:r>
+        <w:t>.</w:t>
+      </w:r>
+      <w:r>
+        <w:t xml:space="preserve"> These classes make use of the </w:t>
+      </w:r>
+      <w:proofErr w:type="spellStart"/>
+      <w:r>
+        <w:t>Documen</w:t>
+      </w:r>
+      <w:r>
+        <w:t>tBuilder</w:t>
+      </w:r>
+      <w:proofErr w:type="spellEnd"/>
+      <w:r>
+        <w:t xml:space="preserve"> classes in J</w:t>
       </w:r>
       <w:r>
         <w:t>ava.</w:t>
       </w:r>
       <w:r>
-        <w:t xml:space="preserve"> A third class, named XMLFileFilter, was also created </w:t>
+        <w:t xml:space="preserve"> A third class, named </w:t>
+      </w:r>
+      <w:proofErr w:type="spellStart"/>
+      <w:r>
+        <w:t>XMLFileFilter</w:t>
+      </w:r>
+      <w:proofErr w:type="spellEnd"/>
+      <w:r>
+        <w:t xml:space="preserve">, was also created </w:t>
       </w:r>
       <w:r>
         <w:t>- this class simply sets open file dialogs to show only XML files.</w:t>
@@ -3767,47 +4135,97 @@
         <w:t xml:space="preserve">To save an XML file, </w:t>
       </w:r>
       <w:r>
-        <w:t>a SaveToXMLFile object is constructed, passing in the object to be saved as an argument. Airports, Obstacles, Contacts and Contact Lists can be saved as XML by the class. The constructor takes care of displaying the dialogs and creating the correct XML schema.</w:t>
+        <w:t xml:space="preserve">a </w:t>
+      </w:r>
+      <w:proofErr w:type="spellStart"/>
+      <w:r>
+        <w:t>SaveToXMLFile</w:t>
+      </w:r>
+      <w:proofErr w:type="spellEnd"/>
+      <w:r>
+        <w:t xml:space="preserve"> object is constructed, passing in the object to be saved as an argument. Airports, Obstacles, Contacts and Contact Lists can be saved as XML by the class. The constructor takes care of displaying the dialogs and creating the correct XML schema.</w:t>
       </w:r>
       <w:r>
         <w:br/>
       </w:r>
       <w:r>
         <w:rPr>
+          <w:b/>
           <w:color w:val="FF0000"/>
-        </w:rPr>
-        <w:t>Insert lies about wh</w:t>
-      </w:r>
-      <w:r>
-        <w:rPr>
+          <w:sz w:val="28"/>
+        </w:rPr>
+        <w:t>Insert lies about why this is good?</w:t>
+      </w:r>
+      <w:r>
+        <w:rPr>
+          <w:b/>
           <w:color w:val="FF0000"/>
-        </w:rPr>
-        <w:t>y</w:t>
-      </w:r>
-      <w:r>
-        <w:rPr>
-          <w:color w:val="FF0000"/>
-        </w:rPr>
-        <w:t xml:space="preserve"> this is good?</w:t>
-      </w:r>
-    </w:p>
-    <w:p>
-      <w:pPr>
-        <w:spacing w:line="240" w:lineRule="auto"/>
-      </w:pPr>
+          <w:sz w:val="28"/>
+        </w:rPr>
+        <w:t xml:space="preserve"> Or change it.</w:t>
+      </w:r>
+    </w:p>
+    <w:p>
+      <w:pPr>
+        <w:spacing w:line="240" w:lineRule="auto"/>
+      </w:pPr>
+      <w:r>
+        <w:t xml:space="preserve">To load an XML file, a </w:t>
+      </w:r>
+      <w:proofErr w:type="spellStart"/>
+      <w:r>
+        <w:t>LoadXMLFile</w:t>
+      </w:r>
+      <w:proofErr w:type="spellEnd"/>
+      <w:r>
+        <w:t xml:space="preserve"> object is created</w:t>
+      </w:r>
+      <w:r>
+        <w:t xml:space="preserve">. One of the methods </w:t>
+      </w:r>
+      <w:proofErr w:type="spellStart"/>
+      <w:r>
+        <w:t>loadObstacle</w:t>
+      </w:r>
+      <w:proofErr w:type="spellEnd"/>
+      <w:r>
+        <w:t xml:space="preserve">, </w:t>
+      </w:r>
+      <w:proofErr w:type="spellStart"/>
+      <w:r>
+        <w:t>loadAirport</w:t>
+      </w:r>
+      <w:proofErr w:type="spellEnd"/>
+      <w:r>
+        <w:t xml:space="preserve">, </w:t>
+      </w:r>
+      <w:proofErr w:type="spellStart"/>
+      <w:r>
+        <w:t>loadContact</w:t>
+      </w:r>
+      <w:proofErr w:type="spellEnd"/>
+      <w:r>
+        <w:t xml:space="preserve"> or </w:t>
+      </w:r>
+      <w:proofErr w:type="spellStart"/>
+      <w:r>
+        <w:t>loadContacts</w:t>
+      </w:r>
+      <w:proofErr w:type="spellEnd"/>
+      <w:r>
+        <w:t xml:space="preserve"> is called.  The method will then present the user with a dialog to pick a file to load. Finally the method shall return the required object. These classes also provide silent </w:t>
+      </w:r>
       <w:r>
         <w:lastRenderedPageBreak/>
-        <w:t>To load an XML file, a LoadXMLFile object is created</w:t>
-      </w:r>
-      <w:r>
-        <w:t xml:space="preserve">. One of the methods loadObstacle, loadAirport, loadContact or loadContacts is called.  The method will then present the user with a dialog to pick a file to load. Finally the method shall return the required object. These classes also provide silent alternatives in which a filename can be passed in as an argument and no dialog will be displayed; this feature was needed for the open recent menu. </w:t>
+        <w:t xml:space="preserve">alternatives in which a filename can be passed in as an argument and no dialog will be displayed; this feature was needed for the open recent menu. </w:t>
       </w:r>
     </w:p>
     <w:p>
       <w:pPr>
         <w:pStyle w:val="Heading3"/>
-      </w:pPr>
-      <w:bookmarkStart w:id="13" w:name="_Toc323424690"/>
+        <w:spacing w:line="240" w:lineRule="auto"/>
+      </w:pPr>
+      <w:bookmarkStart w:id="13" w:name="_Toc323469939"/>
       <w:r>
         <w:t>2.2.2 View</w:t>
       </w:r>
@@ -3843,87 +4261,154 @@
       <w:r>
         <w:t>s quite happy for us to edit it</w:t>
       </w:r>
-      <w:bookmarkStart w:id="14" w:name="_GoBack"/>
+      <w:r>
+        <w:t>s underlying code which it would then parse to show us the design view.</w:t>
+      </w:r>
+    </w:p>
+    <w:p>
+      <w:pPr>
+        <w:spacing w:line="240" w:lineRule="auto"/>
+      </w:pPr>
+      <w:r>
+        <w:t>Unfortunately not all of our GUI could be created using the GUI Builder. The more dynamic elements had to be coded by hand. We decided that to make finding a recently view airport</w:t>
+      </w:r>
+      <w:r>
+        <w:t xml:space="preserve"> or obstacle</w:t>
+      </w:r>
+      <w:r>
+        <w:t xml:space="preserve"> easier, a menu listing the recently opened </w:t>
+      </w:r>
+      <w:r>
+        <w:t>airports and obstacles should be shown. As it wouldn’t be known at compile time which files would have been recently opened, these Menu Items needed to be dynamically generated both from a persistent file of the previously recently opened files, and any files that are opened while the application is running. A few helper functions were written to perform these tasks.</w:t>
+      </w:r>
+    </w:p>
+    <w:p>
+      <w:pPr>
+        <w:spacing w:line="240" w:lineRule="auto"/>
+      </w:pPr>
+      <w:r>
+        <w:t>Another set of dynamic menus had to be created for the runway selection. It would not be known which runways exist within an airport until that airport has been loaded in. This was dealt with in the same way as the recent files.</w:t>
+      </w:r>
+    </w:p>
+    <w:p>
+      <w:pPr>
+        <w:spacing w:line="240" w:lineRule="auto"/>
+      </w:pPr>
+      <w:r>
+        <w:t xml:space="preserve">To draw out a visualisation of the runways </w:t>
+      </w:r>
+      <w:proofErr w:type="spellStart"/>
+      <w:r>
+        <w:t>redeclared</w:t>
+      </w:r>
+      <w:proofErr w:type="spellEnd"/>
+      <w:r>
+        <w:t xml:space="preserve"> parameters, a panel was extended and used as a canvas for drawing lines to. The classes </w:t>
+      </w:r>
+      <w:proofErr w:type="spellStart"/>
+      <w:r>
+        <w:t>TopView</w:t>
+      </w:r>
+      <w:proofErr w:type="spellEnd"/>
+      <w:r>
+        <w:t xml:space="preserve"> and </w:t>
+      </w:r>
+      <w:proofErr w:type="spellStart"/>
+      <w:r>
+        <w:t>SideView</w:t>
+      </w:r>
+      <w:proofErr w:type="spellEnd"/>
+      <w:r>
+        <w:t xml:space="preserve"> were created to display the runway from a bird</w:t>
+      </w:r>
+      <w:r>
+        <w:t>’</w:t>
+      </w:r>
+      <w:r>
+        <w:t xml:space="preserve">s eye view and a </w:t>
+      </w:r>
+      <w:r>
+        <w:t xml:space="preserve">worm’s eye view respectively. A very simple interface was created for using these components; they are simply instantiated, passing in an airport, and then added to some other component on a frame. The Views are registered as </w:t>
+      </w:r>
+      <w:proofErr w:type="spellStart"/>
+      <w:r>
+        <w:t>AirportObservers</w:t>
+      </w:r>
+      <w:proofErr w:type="spellEnd"/>
+      <w:r>
+        <w:t xml:space="preserve"> and receive notifications whenever a new airport is loaded in or created.</w:t>
+      </w:r>
+    </w:p>
+    <w:p>
+      <w:pPr>
+        <w:pStyle w:val="Heading3"/>
+        <w:spacing w:line="240" w:lineRule="auto"/>
+      </w:pPr>
+      <w:bookmarkStart w:id="14" w:name="_Toc323469940"/>
+      <w:r>
+        <w:t>2.2.3 Controller</w:t>
+      </w:r>
       <w:bookmarkEnd w:id="14"/>
-      <w:r>
-        <w:t>s underlying code which it would then parse to show us the design view.</w:t>
-      </w:r>
-    </w:p>
-    <w:p>
-      <w:pPr>
-        <w:spacing w:line="240" w:lineRule="auto"/>
-      </w:pPr>
-      <w:r>
-        <w:t>Unfortunately not all of our GUI could be created using the GUI Builder. The more dynamic elements had to be coded by hand. We decided that to make finding a recently view airport</w:t>
-      </w:r>
-      <w:r>
-        <w:t xml:space="preserve"> or obstacle</w:t>
-      </w:r>
-      <w:r>
-        <w:t xml:space="preserve"> easier, a menu listing the recently opened </w:t>
-      </w:r>
-      <w:r>
-        <w:t>airports and obstacles should be shown. As it wouldn’t be known at compile time which files would have been recently opened, these Menu Items needed to be dynamically generated both from a persistent file of the previously recently opened files, and any files that are opened while the application is running. A few helper functions were written to perform these tasks.</w:t>
-      </w:r>
-    </w:p>
-    <w:p>
-      <w:pPr>
-        <w:spacing w:line="240" w:lineRule="auto"/>
-      </w:pPr>
-      <w:r>
-        <w:t>Another set of dynamic menus had to be created for the runway selection. It would not be known which runways exist within an airport until that airport has been loaded in. This was dealt with in the same way as the recent files.</w:t>
-      </w:r>
-    </w:p>
-    <w:p>
-      <w:pPr>
-        <w:spacing w:line="240" w:lineRule="auto"/>
-      </w:pPr>
-      <w:r>
-        <w:t>To draw out a visualisation of the runways redeclared parameters, a panel was extended and used as a canvas for drawing lines to. The classes TopView and SideView were created to display the runway from a bird</w:t>
-      </w:r>
-      <w:r>
-        <w:t>’</w:t>
-      </w:r>
-      <w:r>
-        <w:t xml:space="preserve">s eye view and a </w:t>
-      </w:r>
-      <w:r>
-        <w:t>worm’s eye view respectively. A very simple interface was created for using these components; they are simply instantiated, passing in an airport, and then added to some other component on a frame. The Views are registered as AirportObservers and receive notifications whenever a new airport is loaded in or created.</w:t>
-      </w:r>
-    </w:p>
-    <w:p>
-      <w:pPr>
-        <w:pStyle w:val="Heading3"/>
-      </w:pPr>
-      <w:bookmarkStart w:id="15" w:name="_Toc323424691"/>
-      <w:r>
-        <w:t>2.2.3 Controller</w:t>
-      </w:r>
-      <w:bookmarkEnd w:id="15"/>
-    </w:p>
-    <w:p>
-      <w:r>
-        <w:t xml:space="preserve">The controller classes were implemented in the form of ActionListeners. Their constructors took as parameters as little as possible to ensure weak coupling.  Many of the listeners were registered as AirportObservers, others acted as sources of notifications to the Observers taking a List of AirportObservers as an argument </w:t>
+    </w:p>
+    <w:p>
+      <w:pPr>
+        <w:spacing w:line="240" w:lineRule="auto"/>
+      </w:pPr>
+      <w:r>
+        <w:t xml:space="preserve">The controller classes were implemented in the form of </w:t>
+      </w:r>
+      <w:proofErr w:type="spellStart"/>
+      <w:r>
+        <w:t>ActionListeners</w:t>
+      </w:r>
+      <w:proofErr w:type="spellEnd"/>
+      <w:r>
+        <w:t xml:space="preserve">. Their constructors took as parameters as little as possible to ensure weak coupling.  Many of the listeners were registered as </w:t>
+      </w:r>
+      <w:proofErr w:type="spellStart"/>
+      <w:r>
+        <w:t>AirportObservers</w:t>
+      </w:r>
+      <w:proofErr w:type="spellEnd"/>
+      <w:r>
+        <w:t xml:space="preserve">, others acted as sources of notifications to the Observers taking a List of </w:t>
+      </w:r>
+      <w:proofErr w:type="spellStart"/>
+      <w:r>
+        <w:t>AirportObservers</w:t>
+      </w:r>
+      <w:proofErr w:type="spellEnd"/>
+      <w:r>
+        <w:t xml:space="preserve"> as an argument </w:t>
       </w:r>
       <w:r>
         <w:t>and then notifying each member of the list when their event occurs, and they have performed their action.</w:t>
       </w:r>
     </w:p>
     <w:p>
+      <w:pPr>
+        <w:spacing w:line="240" w:lineRule="auto"/>
+      </w:pPr>
       <w:r>
         <w:t>Explicit listener classes were chosen over anonymous classes as we believed it would lead to more maintainable code. The Listeners were placed in a package Controller.</w:t>
       </w:r>
     </w:p>
     <w:p>
+      <w:r>
+        <w:br w:type="page"/>
+      </w:r>
+    </w:p>
+    <w:p>
       <w:pPr>
         <w:pStyle w:val="Heading2"/>
-      </w:pPr>
-      <w:bookmarkStart w:id="16" w:name="_Toc323424692"/>
+        <w:spacing w:line="240" w:lineRule="auto"/>
+      </w:pPr>
+      <w:bookmarkStart w:id="15" w:name="_Toc323469941"/>
       <w:r>
         <w:lastRenderedPageBreak/>
         <w:t>2.3 Interface Design</w:t>
       </w:r>
-      <w:bookmarkEnd w:id="16"/>
+      <w:bookmarkEnd w:id="15"/>
       <w:r>
         <w:t xml:space="preserve"> </w:t>
       </w:r>
@@ -3931,49 +4416,29 @@
     <w:p>
       <w:pPr>
         <w:spacing w:line="240" w:lineRule="auto"/>
-        <w:rPr>
-          <w:b/>
-          <w:color w:val="FF0000"/>
-        </w:rPr>
-      </w:pPr>
-      <w:r>
-        <w:rPr>
-          <w:b/>
-          <w:color w:val="FF0000"/>
-        </w:rPr>
-        <w:t>This section has been flagged for a rewrite because I haven’t read it but it looks a bit smelly:</w:t>
-      </w:r>
-    </w:p>
-    <w:p>
-      <w:pPr>
-        <w:spacing w:line="240" w:lineRule="auto"/>
-      </w:pPr>
-      <w:r>
-        <w:t>The user interface is important. Needs to be easy to use etc.</w:t>
-      </w:r>
-    </w:p>
-    <w:p>
-      <w:pPr>
-        <w:spacing w:line="240" w:lineRule="auto"/>
-      </w:pPr>
-      <w:r>
-        <w:t xml:space="preserve">This software product will provide visual and graphical tools to recalculate and present revised runway parameters, visualizations and summarized calculations to the customer, given and obstacle located in it.  </w:t>
-      </w:r>
-    </w:p>
-    <w:p>
-      <w:pPr>
-        <w:spacing w:line="240" w:lineRule="auto"/>
-      </w:pPr>
-      <w:r>
-        <w:t>This team will take advantage of the widely known components of Java’s Graphical User Interface libraries and their high affordance and ease of use (e.g. drop down menus, menu bars, buttons, text areas, etc.) and allowing focus on those considered as the main usability goals.</w:t>
-      </w:r>
-    </w:p>
-    <w:p>
-      <w:pPr>
-        <w:spacing w:line="240" w:lineRule="auto"/>
-      </w:pPr>
-      <w:r>
-        <w:t>While designing this system, the following usability goals will be regarded as most important:</w:t>
+      </w:pPr>
+      <w:r>
+        <w:t>T</w:t>
+      </w:r>
+      <w:r>
+        <w:t>he user interface of ou</w:t>
+      </w:r>
+      <w:r>
+        <w:t>r application is very important; a</w:t>
+      </w:r>
+      <w:r>
+        <w:t xml:space="preserve"> bad user interface could prevent the software from being used regularly. When designing our interface we took into consideration the fact that it would be used mainly by experts as a tool to help them perform calculations that they are very familiar with.</w:t>
+      </w:r>
+    </w:p>
+    <w:p>
+      <w:pPr>
+        <w:spacing w:line="240" w:lineRule="auto"/>
+      </w:pPr>
+      <w:r>
+        <w:t>The following usability goals played a strong role in influencing out interface</w:t>
+      </w:r>
+      <w:r>
+        <w:t>:</w:t>
       </w:r>
     </w:p>
     <w:p>
@@ -3986,7 +4451,22 @@
         <w:spacing w:line="240" w:lineRule="auto"/>
       </w:pPr>
       <w:r>
-        <w:t xml:space="preserve">‘Effective to use’; the aim is to build a set of tools that effectively ‘solve the problem’. </w:t>
+        <w:rPr>
+          <w:b/>
+        </w:rPr>
+        <w:t xml:space="preserve">Effective to use </w:t>
+      </w:r>
+      <w:r>
+        <w:t>–</w:t>
+      </w:r>
+      <w:r>
+        <w:t xml:space="preserve"> </w:t>
+      </w:r>
+      <w:r>
+        <w:t>the program will be able to ‘solve the problem’</w:t>
+      </w:r>
+      <w:r>
+        <w:t xml:space="preserve"> </w:t>
       </w:r>
     </w:p>
     <w:p>
@@ -3999,7 +4479,19 @@
         <w:spacing w:line="240" w:lineRule="auto"/>
       </w:pPr>
       <w:r>
-        <w:t>‘Safe to use’; the aim is a system with low error rate and easy recovery.</w:t>
+        <w:rPr>
+          <w:b/>
+        </w:rPr>
+        <w:t>Safe to use</w:t>
+      </w:r>
+      <w:r>
+        <w:t xml:space="preserve"> –</w:t>
+      </w:r>
+      <w:r>
+        <w:t xml:space="preserve"> </w:t>
+      </w:r>
+      <w:r>
+        <w:t>the application should be designed so as to prevent errors</w:t>
       </w:r>
     </w:p>
     <w:p>
@@ -4012,23 +4504,230 @@
         <w:spacing w:line="240" w:lineRule="auto"/>
       </w:pPr>
       <w:r>
-        <w:t>‘Good utility’; the system will count with a very appropriate set of functions to aid the customer when dealing with obstacles in a runway.</w:t>
-      </w:r>
-    </w:p>
-    <w:p>
-      <w:pPr>
-        <w:spacing w:line="240" w:lineRule="auto"/>
-      </w:pPr>
-      <w:r>
-        <w:t xml:space="preserve">The system assumes a set of users familiarized with the concepts that they will be exposed to, including CAA’s (UK Civil Aviation Authority) rules and regulations, runway redeclaration, and runway parameters, including TORA (Take-off run available), ASDA (Accelerate Stop Distance Available), TODA (Take-Off Distance Available) and LDA (Landing Distance Available). </w:t>
-      </w:r>
-    </w:p>
-    <w:p>
-      <w:pPr>
-        <w:spacing w:line="240" w:lineRule="auto"/>
-      </w:pPr>
-      <w:r>
-        <w:t>With the aid of this software product, rapid indication of the effects of an obstruction can be obtained and used to decide if operations in the runway can continue and if performing the manual calculations is worthwhile.</w:t>
+        <w:rPr>
+          <w:b/>
+        </w:rPr>
+        <w:t>Good utility</w:t>
+      </w:r>
+      <w:r>
+        <w:t xml:space="preserve"> –</w:t>
+      </w:r>
+      <w:r>
+        <w:t xml:space="preserve"> </w:t>
+      </w:r>
+      <w:r>
+        <w:t>the interface will provide all the functionality that a user needs and make it easy to find what they are looking for.</w:t>
+      </w:r>
+    </w:p>
+    <w:p>
+      <w:pPr>
+        <w:spacing w:line="240" w:lineRule="auto"/>
+      </w:pPr>
+      <w:r>
+        <w:t>We began by producing wireframes</w:t>
+      </w:r>
+      <w:r>
+        <w:rPr>
+          <w:rStyle w:val="FootnoteReference"/>
+        </w:rPr>
+        <w:footnoteReference w:id="4"/>
+      </w:r>
+      <w:r>
+        <w:t xml:space="preserve"> of our </w:t>
+      </w:r>
+      <w:r>
+        <w:t>project in B</w:t>
+      </w:r>
+      <w:r>
+        <w:t>alsamiq</w:t>
+      </w:r>
+      <w:r>
+        <w:t xml:space="preserve"> </w:t>
+      </w:r>
+      <w:proofErr w:type="gramStart"/>
+      <w:r>
+        <w:t>Mockups</w:t>
+      </w:r>
+      <w:r>
+        <w:t>,</w:t>
+      </w:r>
+      <w:proofErr w:type="gramEnd"/>
+      <w:r>
+        <w:t xml:space="preserve"> these wireframes helped us to tweak our design before actually writing any code. </w:t>
+      </w:r>
+      <w:r>
+        <w:t xml:space="preserve"> </w:t>
+      </w:r>
+      <w:r>
+        <w:t xml:space="preserve">The interface itself will </w:t>
+      </w:r>
+      <w:r>
+        <w:t>be implemented using Java Swing; w</w:t>
+      </w:r>
+      <w:r>
+        <w:t xml:space="preserve">e shall make use of </w:t>
+      </w:r>
+      <w:r>
+        <w:t xml:space="preserve">controls </w:t>
+      </w:r>
+      <w:r>
+        <w:t xml:space="preserve">such as </w:t>
+      </w:r>
+      <w:proofErr w:type="spellStart"/>
+      <w:r>
+        <w:t>JFrames</w:t>
+      </w:r>
+      <w:proofErr w:type="spellEnd"/>
+      <w:r>
+        <w:t xml:space="preserve">, </w:t>
+      </w:r>
+      <w:proofErr w:type="spellStart"/>
+      <w:r>
+        <w:t>JPanels</w:t>
+      </w:r>
+      <w:proofErr w:type="spellEnd"/>
+      <w:r>
+        <w:t>,</w:t>
+      </w:r>
+      <w:r>
+        <w:t xml:space="preserve"> </w:t>
+      </w:r>
+      <w:proofErr w:type="spellStart"/>
+      <w:r>
+        <w:t>JSplitPane</w:t>
+      </w:r>
+      <w:r>
+        <w:t>s</w:t>
+      </w:r>
+      <w:proofErr w:type="spellEnd"/>
+      <w:r>
+        <w:t xml:space="preserve"> and </w:t>
+      </w:r>
+      <w:proofErr w:type="spellStart"/>
+      <w:r>
+        <w:t>JComboBoxes</w:t>
+      </w:r>
+      <w:proofErr w:type="spellEnd"/>
+      <w:r>
+        <w:t xml:space="preserve">. </w:t>
+      </w:r>
+    </w:p>
+    <w:p>
+      <w:pPr>
+        <w:spacing w:line="240" w:lineRule="auto"/>
+      </w:pPr>
+      <w:r>
+        <w:t xml:space="preserve">As can be seen in the wireframes, the main windows </w:t>
+      </w:r>
+      <w:r>
+        <w:t>shall consist</w:t>
+      </w:r>
+      <w:r>
+        <w:t xml:space="preserve"> </w:t>
+      </w:r>
+      <w:r>
+        <w:t>of two</w:t>
+      </w:r>
+      <w:r>
+        <w:t xml:space="preserve"> panels, </w:t>
+      </w:r>
+      <w:r>
+        <w:t>one containing tables;</w:t>
+      </w:r>
+      <w:r>
+        <w:t xml:space="preserve"> </w:t>
+      </w:r>
+      <w:r>
+        <w:t>a</w:t>
+      </w:r>
+      <w:r>
+        <w:t>nd the other containing</w:t>
+      </w:r>
+      <w:r>
+        <w:t xml:space="preserve"> a horizontal split pane</w:t>
+      </w:r>
+      <w:r>
+        <w:t>.</w:t>
+      </w:r>
+      <w:r>
+        <w:t xml:space="preserve"> The user will have the choice at runtime </w:t>
+      </w:r>
+      <w:r>
+        <w:t>of what to show in these panes – if a user selects the same component in the top view as the bottom view, or selects none in either pane, the other component shall expand to fill the whole screen.</w:t>
+      </w:r>
+    </w:p>
+    <w:p>
+      <w:pPr>
+        <w:spacing w:line="240" w:lineRule="auto"/>
+      </w:pPr>
+      <w:r>
+        <w:t xml:space="preserve">The program will provide the user with graphical representations of the </w:t>
+      </w:r>
+      <w:proofErr w:type="spellStart"/>
+      <w:r>
+        <w:t>redeclared</w:t>
+      </w:r>
+      <w:proofErr w:type="spellEnd"/>
+      <w:r>
+        <w:t xml:space="preserve"> parameters; </w:t>
+      </w:r>
+      <w:proofErr w:type="gramStart"/>
+      <w:r>
+        <w:t>A</w:t>
+      </w:r>
+      <w:proofErr w:type="gramEnd"/>
+      <w:r>
+        <w:t xml:space="preserve"> diagram of the runway from above and from the side will be shown on the screen, annotated with the various different measurements (TODA, TORA, etc.). The user will be able to select which views they wish to see on the screen, and </w:t>
+      </w:r>
+      <w:r>
+        <w:rPr>
+          <w:b/>
+          <w:color w:val="FF0000"/>
+          <w:sz w:val="28"/>
+        </w:rPr>
+        <w:t>if Kris manages to do it</w:t>
+      </w:r>
+      <w:r>
+        <w:rPr>
+          <w:sz w:val="28"/>
+        </w:rPr>
+        <w:t xml:space="preserve"> </w:t>
+      </w:r>
+      <w:r>
+        <w:t xml:space="preserve">zoom in to get a more detailed look at certain parts of the runway. </w:t>
+      </w:r>
+    </w:p>
+    <w:p>
+      <w:pPr>
+        <w:spacing w:line="240" w:lineRule="auto"/>
+      </w:pPr>
+      <w:r>
+        <w:t xml:space="preserve">There shall also be textual representations of the same data. On </w:t>
+      </w:r>
+      <w:r>
+        <w:t>the main window, there shall be tabular data about the currently open runways. We placed this data on the main screen to make it easy to find and quick to reference, however we decided against making these tables editable as we felt that it would be too easy to accidentally alter a value causing all the calculations to be wrong. As well as these tables, the prog</w:t>
+      </w:r>
+      <w:r>
+        <w:t>ram will also provide the user with the calculations written in standard mathematical notation so that they may be checked by hand.</w:t>
+      </w:r>
+    </w:p>
+    <w:p>
+      <w:pPr>
+        <w:spacing w:line="240" w:lineRule="auto"/>
+      </w:pPr>
+      <w:r>
+        <w:t xml:space="preserve">The application does make use of CAA </w:t>
+      </w:r>
+      <w:r>
+        <w:t xml:space="preserve">vocabulary such as TODA (Take </w:t>
+      </w:r>
+      <w:proofErr w:type="gramStart"/>
+      <w:r>
+        <w:t>Off</w:t>
+      </w:r>
+      <w:proofErr w:type="gramEnd"/>
+      <w:r>
+        <w:t xml:space="preserve"> Distance Available) and LDA (Landing Distance Available). It is assumed that the users of the software will be familiar with these terms, although tooltips have been included to help remind them if they do forget. By using these abbreviations, the interface is able to remain uncluttered.</w:t>
       </w:r>
     </w:p>
     <w:p>
@@ -4042,58 +4741,64 @@
           <w:docGrid w:linePitch="312" w:charSpace="-2049"/>
         </w:sectPr>
       </w:pPr>
+      <w:r>
+        <w:t>Most of the functionality of the application is hidden away in the menus accessible to from the menu bar that runs along the top of the window. Tasks including Loading/Saving, altering parameters, sending email and getting help are reachable from these menus.</w:t>
+      </w:r>
     </w:p>
     <w:p>
       <w:pPr>
         <w:pStyle w:val="Heading1"/>
         <w:spacing w:line="240" w:lineRule="auto"/>
       </w:pPr>
-      <w:bookmarkStart w:id="17" w:name="_Toc323424693"/>
+      <w:bookmarkStart w:id="16" w:name="_Toc323469942"/>
       <w:r>
         <w:lastRenderedPageBreak/>
         <w:t>3 Testing</w:t>
       </w:r>
+      <w:bookmarkEnd w:id="16"/>
+    </w:p>
+    <w:p>
+      <w:pPr>
+        <w:spacing w:line="240" w:lineRule="auto"/>
+      </w:pPr>
+      <w:r>
+        <w:t>Testing is</w:t>
+      </w:r>
+      <w:r>
+        <w:t xml:space="preserve"> an</w:t>
+      </w:r>
+      <w:r>
+        <w:t xml:space="preserve"> </w:t>
+      </w:r>
+      <w:r>
+        <w:t>important</w:t>
+      </w:r>
+      <w:r>
+        <w:t xml:space="preserve"> </w:t>
+      </w:r>
+      <w:r>
+        <w:t>part of software development</w:t>
+      </w:r>
+      <w:r>
+        <w:t>, ensuring that software meets</w:t>
+      </w:r>
+      <w:r>
+        <w:t xml:space="preserve"> the</w:t>
+      </w:r>
+      <w:r>
+        <w:t xml:space="preserve"> user’s needs.</w:t>
+      </w:r>
+    </w:p>
+    <w:p>
+      <w:pPr>
+        <w:pStyle w:val="Heading2"/>
+        <w:spacing w:line="240" w:lineRule="auto"/>
+      </w:pPr>
+      <w:bookmarkStart w:id="17" w:name="_Toc323469943"/>
+      <w:r>
+        <w:t>3.1 Test Plan</w:t>
+      </w:r>
       <w:bookmarkEnd w:id="17"/>
-    </w:p>
-    <w:p>
-      <w:pPr>
-        <w:spacing w:line="240" w:lineRule="auto"/>
-      </w:pPr>
-      <w:r>
-        <w:t>Testing is</w:t>
-      </w:r>
-      <w:r>
-        <w:t xml:space="preserve"> an</w:t>
-      </w:r>
-      <w:r>
-        <w:t xml:space="preserve"> </w:t>
-      </w:r>
-      <w:r>
-        <w:t>important</w:t>
-      </w:r>
-      <w:r>
-        <w:t xml:space="preserve"> </w:t>
-      </w:r>
-      <w:r>
-        <w:t>part of software development</w:t>
-      </w:r>
-      <w:r>
-        <w:t>, ensuring that software meets</w:t>
-      </w:r>
-      <w:r>
-        <w:t xml:space="preserve"> the user’s needs. </w:t>
-      </w:r>
-    </w:p>
-    <w:p>
-      <w:pPr>
-        <w:pStyle w:val="Heading2"/>
-        <w:spacing w:line="240" w:lineRule="auto"/>
-      </w:pPr>
-      <w:bookmarkStart w:id="18" w:name="_Toc323424694"/>
-      <w:r>
-        <w:t>3.1 Test Plan</w:t>
-      </w:r>
-      <w:bookmarkEnd w:id="18"/>
     </w:p>
     <w:p>
       <w:pPr>
@@ -4217,66 +4922,24 @@
         <w:pStyle w:val="Heading2"/>
         <w:spacing w:line="240" w:lineRule="auto"/>
       </w:pPr>
-      <w:bookmarkStart w:id="19" w:name="_Toc323424695"/>
+      <w:bookmarkStart w:id="18" w:name="_Toc323469944"/>
       <w:r>
         <w:t xml:space="preserve">3.2 </w:t>
       </w:r>
       <w:r>
         <w:t>Test Report</w:t>
       </w:r>
+      <w:bookmarkEnd w:id="18"/>
+    </w:p>
+    <w:p>
+      <w:r>
+        <w:t xml:space="preserve">This table contains </w:t>
+      </w:r>
+      <w:r>
+        <w:t>the test plan, and where tests have been performed the results of the test.</w:t>
+      </w:r>
+      <w:bookmarkStart w:id="19" w:name="_GoBack"/>
       <w:bookmarkEnd w:id="19"/>
-    </w:p>
-    <w:p>
-      <w:pPr>
-        <w:spacing w:line="240" w:lineRule="auto"/>
-        <w:rPr>
-          <w:color w:val="76923C" w:themeColor="accent3" w:themeShade="BF"/>
-        </w:rPr>
-      </w:pPr>
-      <w:r>
-        <w:rPr>
-          <w:color w:val="76923C" w:themeColor="accent3" w:themeShade="BF"/>
-        </w:rPr>
-        <w:t>Partial test report including a good representative selection of test results, including UAT. We understand that it is difficult to complete your testing by this date but expect coverage of at least 75% of plan. Ideally, this and the test plan will be combined in tabular format.</w:t>
-      </w:r>
-    </w:p>
-    <w:p>
-      <w:pPr>
-        <w:spacing w:line="240" w:lineRule="auto"/>
-        <w:rPr>
-          <w:color w:val="76923C" w:themeColor="accent3" w:themeShade="BF"/>
-        </w:rPr>
-      </w:pPr>
-      <w:r>
-        <w:rPr>
-          <w:color w:val="76923C" w:themeColor="accent3" w:themeShade="BF"/>
-        </w:rPr>
-        <w:t>A table might look like</w:t>
-      </w:r>
-      <w:r>
-        <w:rPr>
-          <w:color w:val="76923C" w:themeColor="accent3" w:themeShade="BF"/>
-        </w:rPr>
-        <w:t xml:space="preserve">, this one doesn’t have any legs </w:t>
-      </w:r>
-      <w:r>
-        <w:rPr>
-          <w:color w:val="76923C" w:themeColor="accent3" w:themeShade="BF"/>
-        </w:rPr>
-        <w:sym w:font="Wingdings" w:char="F04C"/>
-      </w:r>
-      <w:r>
-        <w:rPr>
-          <w:color w:val="76923C" w:themeColor="accent3" w:themeShade="BF"/>
-        </w:rPr>
-        <w:t xml:space="preserve"> </w:t>
-      </w:r>
-      <w:r>
-        <w:rPr>
-          <w:color w:val="76923C" w:themeColor="accent3" w:themeShade="BF"/>
-        </w:rPr>
-        <w:t>:</w:t>
-      </w:r>
     </w:p>
     <w:tbl>
       <w:tblPr>
@@ -4410,11 +5073,21 @@
               <w:cnfStyle w:val="000000100000" w:firstRow="0" w:lastRow="0" w:firstColumn="0" w:lastColumn="0" w:oddVBand="0" w:evenVBand="0" w:oddHBand="1" w:evenHBand="0" w:firstRowFirstColumn="0" w:firstRowLastColumn="0" w:lastRowFirstColumn="0" w:lastRowLastColumn="0"/>
             </w:pPr>
             <w:r>
-              <w:t xml:space="preserve">La Bibliotheca es la  </w:t>
+              <w:t xml:space="preserve">La Bibliotheca </w:t>
             </w:r>
+            <w:proofErr w:type="spellStart"/>
+            <w:r>
+              <w:t>es</w:t>
+            </w:r>
+            <w:proofErr w:type="spellEnd"/>
+            <w:r>
+              <w:t xml:space="preserve"> la  </w:t>
+            </w:r>
+            <w:proofErr w:type="spellStart"/>
             <w:r>
               <w:t>muñeca</w:t>
             </w:r>
+            <w:proofErr w:type="spellEnd"/>
           </w:p>
         </w:tc>
         <w:tc>
@@ -4657,7 +5330,7 @@
         <w:pStyle w:val="Heading1"/>
         <w:spacing w:line="240" w:lineRule="auto"/>
       </w:pPr>
-      <w:bookmarkStart w:id="20" w:name="_Toc323424696"/>
+      <w:bookmarkStart w:id="20" w:name="_Toc323469945"/>
       <w:r>
         <w:rPr>
           <w:lang w:eastAsia="zh-TW"/>
@@ -4683,7 +5356,35 @@
         <w:rPr>
           <w:color w:val="FF0000"/>
         </w:rPr>
-        <w:t>This section has been flagged for renaming. The final document shall include this section as a short narrative, possibly integrated into the rest of the document, that will reference screenies in the appendix.</w:t>
+        <w:t xml:space="preserve">This section has been flagged for renaming. The final document shall include this section as a short narrative, possibly integrated into the rest of the </w:t>
+      </w:r>
+      <w:proofErr w:type="gramStart"/>
+      <w:r>
+        <w:rPr>
+          <w:color w:val="FF0000"/>
+        </w:rPr>
+        <w:t>document, that</w:t>
+      </w:r>
+      <w:proofErr w:type="gramEnd"/>
+      <w:r>
+        <w:rPr>
+          <w:color w:val="FF0000"/>
+        </w:rPr>
+        <w:t xml:space="preserve"> will reference </w:t>
+      </w:r>
+      <w:proofErr w:type="spellStart"/>
+      <w:r>
+        <w:rPr>
+          <w:color w:val="FF0000"/>
+        </w:rPr>
+        <w:t>screenies</w:t>
+      </w:r>
+      <w:proofErr w:type="spellEnd"/>
+      <w:r>
+        <w:rPr>
+          <w:color w:val="FF0000"/>
+        </w:rPr>
+        <w:t xml:space="preserve"> in the appendix.</w:t>
       </w:r>
     </w:p>
     <w:p>
@@ -4693,9 +5394,11 @@
         </w:tabs>
         <w:spacing w:line="240" w:lineRule="auto"/>
       </w:pPr>
+      <w:proofErr w:type="gramStart"/>
       <w:r>
         <w:t>A small number of screenshots to enable your examiner to make the link between your demonstrated and your paper submissions (as an appendix).</w:t>
       </w:r>
+      <w:proofErr w:type="gramEnd"/>
     </w:p>
     <w:sectPr>
       <w:pgSz w:w="12240" w:h="15840"/>
@@ -4758,7 +5461,7 @@
       <w:rPr>
         <w:noProof/>
       </w:rPr>
-      <w:t>8</w:t>
+      <w:t>10</w:t>
     </w:r>
     <w:r>
       <w:fldChar w:fldCharType="end"/>
@@ -4811,7 +5514,13 @@
         <w:footnoteRef/>
       </w:r>
       <w:r>
-        <w:t xml:space="preserve"> Can be found at </w:t>
+        <w:t xml:space="preserve"> </w:t>
+      </w:r>
+      <w:r>
+        <w:t>SmartSheet Gantt chart software c</w:t>
+      </w:r>
+      <w:r>
+        <w:t xml:space="preserve">an be found at </w:t>
       </w:r>
       <w:hyperlink r:id="rId1" w:history="1">
         <w:r>
@@ -4835,7 +5544,13 @@
         <w:footnoteRef/>
       </w:r>
       <w:r>
-        <w:t xml:space="preserve"> Found in appendix x</w:t>
+        <w:t xml:space="preserve"> </w:t>
+      </w:r>
+      <w:r>
+        <w:t>Use case diagrams  are f</w:t>
+      </w:r>
+      <w:r>
+        <w:t>ound in appendix x</w:t>
       </w:r>
     </w:p>
   </w:footnote>
@@ -4851,7 +5566,29 @@
         <w:footnoteRef/>
       </w:r>
       <w:r>
-        <w:t xml:space="preserve"> Can be seen in appendix y</w:t>
+        <w:t xml:space="preserve"> </w:t>
+      </w:r>
+      <w:r>
+        <w:t>Class diagram c</w:t>
+      </w:r>
+      <w:r>
+        <w:t>an be seen in appendix y</w:t>
+      </w:r>
+    </w:p>
+  </w:footnote>
+  <w:footnote w:id="4">
+    <w:p>
+      <w:pPr>
+        <w:pStyle w:val="FootnoteText"/>
+      </w:pPr>
+      <w:r>
+        <w:rPr>
+          <w:rStyle w:val="FootnoteReference"/>
+        </w:rPr>
+        <w:footnoteRef/>
+      </w:r>
+      <w:r>
+        <w:t xml:space="preserve"> Wireframes can be found in appendix z</w:t>
       </w:r>
     </w:p>
   </w:footnote>
@@ -5150,17 +5887,17 @@
   <w:abstractNum w:abstractNumId="2">
     <w:nsid w:val="01A83BC1"/>
     <w:multiLevelType w:val="hybridMultilevel"/>
-    <w:tmpl w:val="49081C16"/>
-    <w:lvl w:ilvl="0" w:tplc="08090001">
-      <w:start w:val="1"/>
-      <w:numFmt w:val="bullet"/>
-      <w:lvlText w:val=""/>
+    <w:tmpl w:val="51383028"/>
+    <w:lvl w:ilvl="0" w:tplc="0809000F">
+      <w:start w:val="1"/>
+      <w:numFmt w:val="decimal"/>
+      <w:lvlText w:val="%1."/>
       <w:lvlJc w:val="left"/>
       <w:pPr>
         <w:ind w:left="720" w:hanging="360"/>
       </w:pPr>
       <w:rPr>
-        <w:rFonts w:ascii="Symbol" w:hAnsi="Symbol" w:hint="default"/>
+        <w:rFonts w:hint="default"/>
       </w:rPr>
     </w:lvl>
     <w:lvl w:ilvl="1" w:tplc="08090003" w:tentative="1">
@@ -7830,7 +8567,7 @@
       <w:spacing w:before="240" w:after="120"/>
     </w:pPr>
     <w:rPr>
-      <w:rFonts w:ascii="Arial" w:eastAsia="新細明體" w:hAnsi="Arial" w:cs="Mangal"/>
+      <w:rFonts w:ascii="Arial" w:eastAsia="PMingLiU" w:hAnsi="Arial" w:cs="Mangal"/>
       <w:sz w:val="28"/>
       <w:szCs w:val="28"/>
     </w:rPr>
@@ -9141,7 +9878,7 @@
 </file>
 
 <file path=customXml/itemProps1.xml><?xml version="1.0" encoding="utf-8"?>
-<ds:datastoreItem xmlns:ds="http://schemas.openxmlformats.org/officeDocument/2006/customXml" ds:itemID="{B5C156CA-5614-4DA6-A9B6-E55E4E9B03CE}">
+<ds:datastoreItem xmlns:ds="http://schemas.openxmlformats.org/officeDocument/2006/customXml" ds:itemID="{4DE3A892-8114-4536-8FE0-04E7D703DF30}">
   <ds:schemaRefs>
     <ds:schemaRef ds:uri="http://schemas.openxmlformats.org/officeDocument/2006/bibliography"/>
   </ds:schemaRefs>

</xml_diff>

<commit_message>
*Added some narrative about the extensions attempted
</commit_message>
<xml_diff>
--- a/doc/Analysis Design Testing/D3ADT.docx
+++ b/doc/Analysis Design Testing/D3ADT.docx
@@ -115,17 +115,8 @@
                 <w:sz w:val="36"/>
                 <w:szCs w:val="36"/>
               </w:rPr>
-              <w:t xml:space="preserve">Elliott, </w:t>
+              <w:t>Elliott, Kristian</w:t>
             </w:r>
-            <w:proofErr w:type="spellStart"/>
-            <w:r>
-              <w:rPr>
-                <w:sz w:val="36"/>
-                <w:szCs w:val="36"/>
-              </w:rPr>
-              <w:t>Kristian</w:t>
-            </w:r>
-            <w:proofErr w:type="spellEnd"/>
           </w:p>
         </w:tc>
         <w:tc>
@@ -247,37 +238,12 @@
                 <w:szCs w:val="36"/>
               </w:rPr>
             </w:pPr>
-            <w:proofErr w:type="spellStart"/>
             <w:r>
               <w:rPr>
                 <w:sz w:val="36"/>
                 <w:szCs w:val="36"/>
               </w:rPr>
-              <w:t>Mariani</w:t>
-            </w:r>
-            <w:proofErr w:type="spellEnd"/>
-            <w:r>
-              <w:rPr>
-                <w:sz w:val="36"/>
-                <w:szCs w:val="36"/>
-              </w:rPr>
-              <w:t xml:space="preserve"> </w:t>
-            </w:r>
-            <w:proofErr w:type="spellStart"/>
-            <w:r>
-              <w:rPr>
-                <w:sz w:val="36"/>
-                <w:szCs w:val="36"/>
-              </w:rPr>
-              <w:t>Elola</w:t>
-            </w:r>
-            <w:proofErr w:type="spellEnd"/>
-            <w:r>
-              <w:rPr>
-                <w:sz w:val="36"/>
-                <w:szCs w:val="36"/>
-              </w:rPr>
-              <w:t>, Oscar N</w:t>
+              <w:t>Mariani Elola, Oscar N</w:t>
             </w:r>
           </w:p>
         </w:tc>
@@ -344,17 +310,8 @@
                 <w:sz w:val="36"/>
                 <w:szCs w:val="36"/>
               </w:rPr>
-              <w:t xml:space="preserve">Chan, Yun </w:t>
+              <w:t>Chan, Yun Chak</w:t>
             </w:r>
-            <w:proofErr w:type="spellStart"/>
-            <w:r>
-              <w:rPr>
-                <w:sz w:val="36"/>
-                <w:szCs w:val="36"/>
-              </w:rPr>
-              <w:t>Chak</w:t>
-            </w:r>
-            <w:proofErr w:type="spellEnd"/>
           </w:p>
         </w:tc>
         <w:tc>
@@ -483,31 +440,7 @@
         <w:t>^^^ Look at all that Latin ;) ^^^</w:t>
       </w:r>
       <w:r>
-        <w:t xml:space="preserve"> </w:t>
-      </w:r>
-      <w:proofErr w:type="gramStart"/>
-      <w:r>
-        <w:t>We</w:t>
-      </w:r>
-      <w:proofErr w:type="gramEnd"/>
-      <w:r>
-        <w:t xml:space="preserve"> will be </w:t>
-      </w:r>
-      <w:proofErr w:type="spellStart"/>
-      <w:r>
-        <w:t>Sasan</w:t>
-      </w:r>
-      <w:proofErr w:type="spellEnd"/>
-      <w:r>
-        <w:t xml:space="preserve"> </w:t>
-      </w:r>
-      <w:proofErr w:type="spellStart"/>
-      <w:r>
-        <w:t>Malekis</w:t>
-      </w:r>
-      <w:proofErr w:type="spellEnd"/>
-      <w:r>
-        <w:t>’.</w:t>
+        <w:t xml:space="preserve"> We will be Sasan Malekis’.</w:t>
       </w:r>
     </w:p>
     <w:p>
@@ -2524,33 +2457,17 @@
         <w:spacing w:line="240" w:lineRule="auto"/>
         <w:jc w:val="both"/>
       </w:pPr>
-      <w:proofErr w:type="spellStart"/>
       <w:r>
         <w:rPr>
           <w:b/>
         </w:rPr>
-        <w:t>JUnit</w:t>
-      </w:r>
-      <w:proofErr w:type="spellEnd"/>
-      <w:r>
-        <w:rPr>
-          <w:b/>
-        </w:rPr>
-        <w:t xml:space="preserve"> </w:t>
+        <w:t xml:space="preserve">JUnit </w:t>
       </w:r>
       <w:r>
         <w:t>– we will create</w:t>
       </w:r>
       <w:r>
-        <w:t xml:space="preserve"> tests for our application in </w:t>
-      </w:r>
-      <w:proofErr w:type="spellStart"/>
-      <w:r>
-        <w:t>JUnit</w:t>
-      </w:r>
-      <w:proofErr w:type="spellEnd"/>
-      <w:r>
-        <w:t xml:space="preserve"> to ensure we produce a robust code base.</w:t>
+        <w:t xml:space="preserve"> tests for our application in JUnit to ensure we produce a robust code base.</w:t>
       </w:r>
     </w:p>
     <w:p>
@@ -3263,13 +3180,8 @@
       <w:r>
         <w:t xml:space="preserve">We have chosen to keep the three groups of classes very separate, splitting into pairs to develop </w:t>
       </w:r>
-      <w:proofErr w:type="gramStart"/>
-      <w:r>
-        <w:t>them,</w:t>
-      </w:r>
-      <w:proofErr w:type="gramEnd"/>
-      <w:r>
-        <w:t xml:space="preserve"> this allows the program to be more extendable, as the coupling is very low.</w:t>
+      <w:r>
+        <w:t>them, this allows the program to be more extendable, as the coupling is very low.</w:t>
       </w:r>
     </w:p>
     <w:p>
@@ -3364,29 +3276,13 @@
         <w:t>The Observer P</w:t>
       </w:r>
       <w:r>
-        <w:t xml:space="preserve">attern will be used to ensure that every object that is concerned with the values of Airport will be kept consistent when a new Airport is loaded in from a file. An interface </w:t>
-      </w:r>
-      <w:proofErr w:type="spellStart"/>
-      <w:r>
-        <w:t>AirportObserver</w:t>
-      </w:r>
-      <w:proofErr w:type="spellEnd"/>
-      <w:r>
-        <w:t xml:space="preserve"> shall be imp</w:t>
+        <w:t>attern will be used to ensure that every object that is concerned with the values of Airport will be kept consistent when a new Airport is loaded in from a file. An interface AirportObserver shall be imp</w:t>
       </w:r>
       <w:r>
         <w:t>lemented by these classes, completing a m</w:t>
       </w:r>
       <w:r>
-        <w:t xml:space="preserve">ethod </w:t>
-      </w:r>
-      <w:proofErr w:type="gramStart"/>
-      <w:r>
-        <w:t>notify(</w:t>
-      </w:r>
-      <w:proofErr w:type="gramEnd"/>
-      <w:r>
-        <w:t xml:space="preserve">Airport) </w:t>
+        <w:t xml:space="preserve">ethod notify(Airport) </w:t>
       </w:r>
       <w:r>
         <w:t>that performs</w:t>
@@ -3454,15 +3350,7 @@
         <w:t>will be</w:t>
       </w:r>
       <w:r>
-        <w:t xml:space="preserve"> contained inside a </w:t>
-      </w:r>
-      <w:proofErr w:type="spellStart"/>
-      <w:r>
-        <w:t>PhysicalRunway</w:t>
-      </w:r>
-      <w:proofErr w:type="spellEnd"/>
-      <w:r>
-        <w:t xml:space="preserve"> class that represents the real world runway. As many as required of these objects can then be stored inside an Airport class.</w:t>
+        <w:t xml:space="preserve"> contained inside a PhysicalRunway class that represents the real world runway. As many as required of these objects can then be stored inside an Airport class.</w:t>
       </w:r>
     </w:p>
     <w:p>
@@ -3481,15 +3369,7 @@
         <w:t>ion of our program everything shall be</w:t>
       </w:r>
       <w:r>
-        <w:t xml:space="preserve"> wrapped up in classes. The functionality of sending an </w:t>
-      </w:r>
-      <w:proofErr w:type="gramStart"/>
-      <w:r>
-        <w:t>email,</w:t>
-      </w:r>
-      <w:proofErr w:type="gramEnd"/>
-      <w:r>
-        <w:t xml:space="preserve"> </w:t>
+        <w:t xml:space="preserve"> wrapped up in classes. The functionality of sending an email, </w:t>
       </w:r>
       <w:r>
         <w:t>will be</w:t>
@@ -3507,15 +3387,7 @@
         <w:t>its</w:t>
       </w:r>
       <w:r>
-        <w:t xml:space="preserve"> container </w:t>
-      </w:r>
-      <w:proofErr w:type="spellStart"/>
-      <w:r>
-        <w:t>AddressBook</w:t>
-      </w:r>
-      <w:proofErr w:type="spellEnd"/>
-      <w:r>
-        <w:t xml:space="preserve"> shall be available.</w:t>
+        <w:t xml:space="preserve"> container AddressBook shall be available.</w:t>
       </w:r>
       <w:r>
         <w:t xml:space="preserve"> </w:t>
@@ -3609,60 +3481,487 @@
       <w:r>
         <w:t xml:space="preserve"> to help us communicate with one another the requirements. The diagram shows that the intended user of the software is Air traffic controllers and engineers; this was taken into consideration when making later design decisions. The number of the original requirements that each use case intends to help satisfy are also show, in brackets, on the diagram. It should be noted that not all of the requirements have been shown to be satisfied by the use cases, this is because they are non-functional requirements that must instead be satisfied by the qualities of the software. </w:t>
       </w:r>
-    </w:p>
-    <w:p>
-      <w:pPr>
-        <w:tabs>
-          <w:tab w:val="left" w:pos="720"/>
-        </w:tabs>
-        <w:spacing w:line="240" w:lineRule="auto"/>
-        <w:rPr>
-          <w:b/>
+      <w:bookmarkStart w:id="8" w:name="_Toc323469934"/>
+    </w:p>
+    <w:p>
+      <w:pPr>
+        <w:spacing w:line="240" w:lineRule="auto"/>
+      </w:pPr>
+      <w:r>
+        <w:t>We chose to attempt most of the optional extensions specified in the requirements document. We shall be implementing a zoom and pan function, to allow the user to get a better look at the runway. There will also be a choice of runway, allowing a large range of customisability, including the ability to change rarely altered parameters such as “Angle of Slope”</w:t>
+      </w:r>
+      <w:r>
+        <w:rPr>
+          <w:rStyle w:val="FootnoteReference"/>
+        </w:rPr>
+        <w:footnoteReference w:id="3"/>
+      </w:r>
+      <w:r>
+        <w:t>. Our application will also offer features to save time, such as loading recently used airpo</w:t>
+      </w:r>
+      <w:r>
+        <w:t>rts. There will also be a</w:t>
+      </w:r>
+      <w:bookmarkStart w:id="9" w:name="_GoBack"/>
+      <w:bookmarkEnd w:id="9"/>
+      <w:r>
+        <w:t xml:space="preserve"> </w:t>
+      </w:r>
+      <w:r>
+        <w:t>built</w:t>
+      </w:r>
+      <w:r>
+        <w:t xml:space="preserve"> in</w:t>
+      </w:r>
+      <w:r>
+        <w:t xml:space="preserve"> manual.</w:t>
+      </w:r>
+    </w:p>
+    <w:p>
+      <w:pPr>
+        <w:pStyle w:val="Heading2"/>
+        <w:spacing w:line="240" w:lineRule="auto"/>
+      </w:pPr>
+      <w:r>
+        <w:t>2.2 Design Analysis</w:t>
+      </w:r>
+      <w:bookmarkEnd w:id="8"/>
+    </w:p>
+    <w:p>
+      <w:pPr>
+        <w:spacing w:line="240" w:lineRule="auto"/>
+      </w:pPr>
+      <w:r>
+        <w:t xml:space="preserve">Once we had a good understanding of what the software was required to do, we needed to decide how the software would do it. </w:t>
+      </w:r>
+      <w:r>
+        <w:t>As</w:t>
+      </w:r>
+      <w:r>
+        <w:t xml:space="preserve"> MVC was mandated, we broke the problem</w:t>
+      </w:r>
+      <w:r>
+        <w:t xml:space="preserve"> down</w:t>
+      </w:r>
+      <w:r>
+        <w:t xml:space="preserve"> into three different packages: Model, View and Controller. We aimed to design the software to ensure these three packages, and the classes within them, have as little coupling as possible, along with a good level of cohesion. The interfaces of the classes were defined such that they hide their inner workings from one another.</w:t>
+      </w:r>
+      <w:r>
+        <w:t xml:space="preserve"> We produced</w:t>
+      </w:r>
+      <w:r>
+        <w:t xml:space="preserve"> a class diagram to show how the architecture of the program is structured.</w:t>
+      </w:r>
+      <w:r>
+        <w:rPr>
+          <w:rStyle w:val="FootnoteReference"/>
+        </w:rPr>
+        <w:footnoteReference w:id="4"/>
+      </w:r>
+    </w:p>
+    <w:p>
+      <w:pPr>
+        <w:pStyle w:val="Heading3"/>
+        <w:spacing w:line="240" w:lineRule="auto"/>
+      </w:pPr>
+      <w:bookmarkStart w:id="10" w:name="_Toc323469935"/>
+      <w:r>
+        <w:t>2.2.1 Model</w:t>
+      </w:r>
+      <w:bookmarkEnd w:id="10"/>
+    </w:p>
+    <w:p>
+      <w:pPr>
+        <w:spacing w:line="240" w:lineRule="auto"/>
+      </w:pPr>
+      <w:r>
+        <w:t>To identify the classes needed for the model, we began by looking at the problem definition, and identified the nouns. This gave us a good set of classes that represented the problem. These classes made up the bulk of the model package.</w:t>
+      </w:r>
+    </w:p>
+    <w:p>
+      <w:pPr>
+        <w:pStyle w:val="Heading4"/>
+        <w:spacing w:line="240" w:lineRule="auto"/>
+      </w:pPr>
+      <w:bookmarkStart w:id="11" w:name="_Toc323469936"/>
+      <w:r>
+        <w:t>2.2.1.1 Airport</w:t>
+      </w:r>
+      <w:bookmarkEnd w:id="11"/>
+    </w:p>
+    <w:p>
+      <w:pPr>
+        <w:spacing w:line="240" w:lineRule="auto"/>
+      </w:pPr>
+      <w:r>
+        <w:t xml:space="preserve">The </w:t>
+      </w:r>
+      <w:r>
+        <w:t>most obvious objects</w:t>
+      </w:r>
+      <w:r>
+        <w:t xml:space="preserve"> of the model were </w:t>
+      </w:r>
+      <w:r>
+        <w:t>those that represent the airport, runways and obstacles</w:t>
+      </w:r>
+      <w:r>
+        <w:t>.</w:t>
+      </w:r>
+      <w:r>
+        <w:t xml:space="preserve"> We decided to build a class to represent the declared parameters of a runwa</w:t>
+      </w:r>
+      <w:r>
+        <w:t xml:space="preserve">y. We called this class runway. It stores all of the values (TORA, TODA, </w:t>
+      </w:r>
+      <w:r>
+        <w:t>etc.</w:t>
+      </w:r>
+      <w:r>
+        <w:t>) that are needed by the user</w:t>
+      </w:r>
+      <w:r>
+        <w:t>, and provided accessor and mutator methods to each of them</w:t>
+      </w:r>
+      <w:r>
+        <w:t xml:space="preserve">. Each value was stored in an array of length two, the first index containing the declared value and the second index the redeclared value. Two public named constants </w:t>
+      </w:r>
+      <w:r>
+        <w:lastRenderedPageBreak/>
+        <w:t>(DEFAULT and REDECLARED) were provided to raise the level of abst</w:t>
+      </w:r>
+      <w:r>
+        <w:t>raction away for these “magic”</w:t>
+      </w:r>
+      <w:r>
+        <w:t xml:space="preserve"> numbers.</w:t>
+      </w:r>
+    </w:p>
+    <w:p>
+      <w:pPr>
+        <w:spacing w:line="240" w:lineRule="auto"/>
+      </w:pPr>
+      <w:r>
+        <w:t xml:space="preserve">Since the calculations always require the values for both declared runways that take up one piece of concrete (e.g. 09L and 27R), we created a class PhysicalRunway to represent a real life runway. This class contains two Runway objects. It also </w:t>
+      </w:r>
+      <w:r>
+        <w:t>contains a</w:t>
+      </w:r>
+      <w:r>
+        <w:t xml:space="preserve">n Obstacle object. </w:t>
+      </w:r>
+      <w:r>
+        <w:t>The PhysicalRunway class aims to contain all of the common features of the two runways to reduce redundancy and increase code reuse.</w:t>
+      </w:r>
+      <w:r>
+        <w:t xml:space="preserve"> All of the methods that calculate the redeclared runway parameters are in PhysicalRunway.</w:t>
+      </w:r>
+    </w:p>
+    <w:p>
+      <w:pPr>
+        <w:spacing w:line="240" w:lineRule="auto"/>
+      </w:pPr>
+      <w:r>
+        <w:t xml:space="preserve">As an airport can consist of multiple runways (e.g. Heathrow) we the class Airport was designed to contain as many runways as required – A List was chosen as the container for the runways, an ArrayList was chosen as the concrete implementation for this list as it is very fast and items never need to be inserted. </w:t>
+      </w:r>
+    </w:p>
+    <w:p>
+      <w:pPr>
+        <w:spacing w:line="240" w:lineRule="auto"/>
+      </w:pPr>
+      <w:r>
+        <w:t>The Airport class also acts as a single point of access for other packages to this part of the model; A class needs only instantiate an airport to obtain access to all of this functionality. This single access point reduces coupling and ensures consistency throughout the application.</w:t>
+      </w:r>
+    </w:p>
+    <w:p>
+      <w:pPr>
+        <w:spacing w:line="240" w:lineRule="auto"/>
+      </w:pPr>
+      <w:r>
+        <w:t xml:space="preserve">The final class in the core business logic section of the model is the Obstacle class. As previously mentioned, it lives inside a PhysicalRunway object. When an obstacle is placed on a PhysicalRunway, using the method placeNewObstacle, the redeclared parameters are calculated. </w:t>
+      </w:r>
+    </w:p>
+    <w:p>
+      <w:pPr>
+        <w:pStyle w:val="Heading4"/>
+        <w:spacing w:line="240" w:lineRule="auto"/>
+      </w:pPr>
+      <w:bookmarkStart w:id="12" w:name="_Toc323469937"/>
+      <w:r>
+        <w:t>2.2.1.2 Email</w:t>
+      </w:r>
+      <w:bookmarkEnd w:id="12"/>
+      <w:r>
+        <w:t xml:space="preserve"> </w:t>
+      </w:r>
+    </w:p>
+    <w:p>
+      <w:pPr>
+        <w:spacing w:line="240" w:lineRule="auto"/>
+      </w:pPr>
+      <w:r>
+        <w:t>The email sendi</w:t>
+      </w:r>
+      <w:r>
+        <w:t xml:space="preserve">ng </w:t>
+      </w:r>
+      <w:r>
+        <w:t xml:space="preserve">is performed using Java EE’s JavaMail API. However, since it was felt that JavaMail is very hard to use as it offer far more functionality and customisation </w:t>
+      </w:r>
+      <w:r>
+        <w:t>than we need, a wrapper class, called Email, was created. This class encapsulates all the functionality required to send an email using a predetermined server. We chose to create a Gmail account to demonstrate this, but it would be possible to set this up with any server that offers SMTP access.</w:t>
+      </w:r>
+    </w:p>
+    <w:p>
+      <w:pPr>
+        <w:spacing w:line="240" w:lineRule="auto"/>
+      </w:pPr>
+      <w:r>
+        <w:t>Because most of the emails that the application is likely to send are to a small</w:t>
+      </w:r>
+      <w:r>
+        <w:t xml:space="preserve"> selection of people, we designed an address book system to store commonly used email addresses. </w:t>
+      </w:r>
+      <w:r>
+        <w:t xml:space="preserve">The Contact class </w:t>
+      </w:r>
+      <w:r>
+        <w:t xml:space="preserve">is a “Plain ol’ data” class that </w:t>
+      </w:r>
+      <w:r>
+        <w:t xml:space="preserve">stores the users email address and their </w:t>
+      </w:r>
+      <w:r>
+        <w:t>full name. The AddressBook class consists of a List of Contacts and methods to add remove and search for contacts.</w:t>
+      </w:r>
+    </w:p>
+    <w:p>
+      <w:pPr>
+        <w:spacing w:line="240" w:lineRule="auto"/>
+      </w:pPr>
+      <w:r>
+        <w:t xml:space="preserve">To send an email, an Email class must be instantiated, a Contact, or List of Contacts passed in. The subject and message body are set and finally the send method is called. </w:t>
+      </w:r>
+    </w:p>
+    <w:p>
+      <w:pPr>
+        <w:pStyle w:val="Heading4"/>
+        <w:spacing w:line="240" w:lineRule="auto"/>
+      </w:pPr>
+      <w:bookmarkStart w:id="13" w:name="_Toc323469938"/>
+      <w:r>
+        <w:t xml:space="preserve">2.2.1.3 </w:t>
+      </w:r>
+      <w:r>
+        <w:t xml:space="preserve">Loading and </w:t>
+      </w:r>
+      <w:r>
+        <w:t>Saving XML</w:t>
+      </w:r>
+      <w:bookmarkEnd w:id="13"/>
+    </w:p>
+    <w:p>
+      <w:pPr>
+        <w:spacing w:line="240" w:lineRule="auto"/>
+      </w:pPr>
+      <w:r>
+        <w:t>One important feature of the application is the ability to load and save the various parts of the model to file.</w:t>
+      </w:r>
+      <w:r>
+        <w:t xml:space="preserve"> To satisfy this need</w:t>
+      </w:r>
+      <w:r>
+        <w:t>,</w:t>
+      </w:r>
+      <w:r>
+        <w:t xml:space="preserve"> two classes </w:t>
+      </w:r>
+      <w:r>
+        <w:t>were</w:t>
+      </w:r>
+      <w:r>
+        <w:t xml:space="preserve"> made, one to save to XML and another to save to XML</w:t>
+      </w:r>
+      <w:r>
+        <w:t xml:space="preserve">. The classes </w:t>
+      </w:r>
+      <w:r>
+        <w:t>are named</w:t>
+      </w:r>
+      <w:r>
+        <w:t> eponymously</w:t>
+      </w:r>
+      <w:r>
+        <w:t>: SaveToXMLFile and LoadXMLFile.</w:t>
+      </w:r>
+      <w:r>
+        <w:t xml:space="preserve"> These classes make use of the Documen</w:t>
+      </w:r>
+      <w:r>
+        <w:t>tBuilder classes in J</w:t>
+      </w:r>
+      <w:r>
+        <w:t>ava.</w:t>
+      </w:r>
+      <w:r>
+        <w:t xml:space="preserve"> A third class, named XMLFileFilter, was also created </w:t>
+      </w:r>
+      <w:r>
+        <w:t>- this class simply sets open file dialogs to show only XML files.</w:t>
+      </w:r>
+    </w:p>
+    <w:p>
+      <w:pPr>
+        <w:spacing w:line="240" w:lineRule="auto"/>
+        <w:rPr>
           <w:color w:val="FF0000"/>
-          <w:sz w:val="28"/>
-        </w:rPr>
-      </w:pPr>
-      <w:r>
-        <w:rPr>
-          <w:b/>
-          <w:color w:val="FF0000"/>
-          <w:sz w:val="28"/>
-        </w:rPr>
-        <w:t>We identified the extensions we would be doing</w:t>
-      </w:r>
-      <w:r>
-        <w:rPr>
-          <w:b/>
-          <w:color w:val="FF0000"/>
-          <w:sz w:val="28"/>
-        </w:rPr>
-        <w:t>. We chose to do x y z</w:t>
-      </w:r>
-      <w:r>
-        <w:rPr>
-          <w:b/>
-          <w:color w:val="FF0000"/>
-          <w:sz w:val="28"/>
-        </w:rPr>
-        <w:t xml:space="preserve">. I guess </w:t>
-      </w:r>
-      <w:proofErr w:type="spellStart"/>
-      <w:r>
-        <w:rPr>
-          <w:b/>
-          <w:color w:val="FF0000"/>
-          <w:sz w:val="28"/>
-        </w:rPr>
-        <w:t>addressbook</w:t>
-      </w:r>
-      <w:proofErr w:type="spellEnd"/>
-      <w:r>
-        <w:rPr>
-          <w:b/>
-          <w:color w:val="FF0000"/>
-          <w:sz w:val="28"/>
-        </w:rPr>
-        <w:t>, and help?</w:t>
+        </w:rPr>
+      </w:pPr>
+      <w:r>
+        <w:t xml:space="preserve">To save an XML file, </w:t>
+      </w:r>
+      <w:r>
+        <w:t>a SaveToXMLFile object is constructed, passing in the object to be saved as an argument. Airports, Obstacles, Contacts and Contact Lists can be saved as XML by the class. The constructor takes care of displaying the dialogs and c</w:t>
+      </w:r>
+      <w:r>
+        <w:t>reating the correct XML schema.</w:t>
+      </w:r>
+      <w:r>
+        <w:t xml:space="preserve"> This polymorphism makes the class easy to use from various different classes.</w:t>
+      </w:r>
+    </w:p>
+    <w:p>
+      <w:pPr>
+        <w:spacing w:line="240" w:lineRule="auto"/>
+      </w:pPr>
+      <w:r>
+        <w:lastRenderedPageBreak/>
+        <w:t>To load an XML file, a LoadXMLFile object is created</w:t>
+      </w:r>
+      <w:r>
+        <w:t xml:space="preserve">. One of the methods loadObstacle, loadAirport, loadContact or loadContacts is called.  The method will then present the user with a dialog to pick a file to load. Finally the method shall return the required object. These classes also provide silent alternatives in which a filename can be passed in as an argument and no dialog will be displayed; this feature was needed for the open recent menu. </w:t>
+      </w:r>
+    </w:p>
+    <w:p>
+      <w:pPr>
+        <w:pStyle w:val="Heading3"/>
+        <w:spacing w:line="240" w:lineRule="auto"/>
+      </w:pPr>
+      <w:bookmarkStart w:id="14" w:name="_Toc323469939"/>
+      <w:r>
+        <w:t>2.2.2 View</w:t>
+      </w:r>
+      <w:bookmarkEnd w:id="14"/>
+    </w:p>
+    <w:p>
+      <w:pPr>
+        <w:spacing w:line="240" w:lineRule="auto"/>
+      </w:pPr>
+      <w:r>
+        <w:t>The classes in the view package are conc</w:t>
+      </w:r>
+      <w:r>
+        <w:t xml:space="preserve">erned with displaying to the screen all the information and visual control elements that the user needs. </w:t>
+      </w:r>
+      <w:r>
+        <w:t xml:space="preserve">We chose to implement the application as a Java swing desktop application as this allows good cross platform support, good familiarity and we are all experienced in using swing. </w:t>
+      </w:r>
+    </w:p>
+    <w:p>
+      <w:pPr>
+        <w:spacing w:line="240" w:lineRule="auto"/>
+      </w:pPr>
+      <w:r>
+        <w:t>After a discussion with our supervisor, we decided to use a Graphical User Interface builder. Online research showed that the most critically acclaimed GUI builder was Google Window Builder Pro</w:t>
+      </w:r>
+      <w:r>
+        <w:t xml:space="preserve"> (GWBP)</w:t>
+      </w:r>
+      <w:r>
+        <w:t>. Unlike other tools that would have prevented us from editing the generated code by hand (and probably filled up our classes with useless junk) GWBP wa</w:t>
+      </w:r>
+      <w:r>
+        <w:t>s quite happy for us to edit it</w:t>
+      </w:r>
+      <w:r>
+        <w:t>s underlying code which it would then parse to show us the design view.</w:t>
+      </w:r>
+    </w:p>
+    <w:p>
+      <w:pPr>
+        <w:spacing w:line="240" w:lineRule="auto"/>
+      </w:pPr>
+      <w:r>
+        <w:t>Unfortunately not all of our GUI could be created using the GUI Builder. The more dynamic elements had to be coded by hand. We decided that to make finding a recently view airport</w:t>
+      </w:r>
+      <w:r>
+        <w:t xml:space="preserve"> or obstacle</w:t>
+      </w:r>
+      <w:r>
+        <w:t xml:space="preserve"> easier, a menu listing the recently opened </w:t>
+      </w:r>
+      <w:r>
+        <w:t>airports and obstacles should be shown. As it wouldn’t be known at compile time which files would have been recently opened, these Menu Items needed to be dynamically generated both from a persistent file of the previously recently opened files, and any files that are opened while the application is running. A few helper functions were written to perform these tasks.</w:t>
+      </w:r>
+    </w:p>
+    <w:p>
+      <w:pPr>
+        <w:spacing w:line="240" w:lineRule="auto"/>
+      </w:pPr>
+      <w:r>
+        <w:t>Another set of dynamic menus had to be created for the runway selection. It would not be known which runways exist within an airport until that airport has been loaded in. This was dealt with in the same way as the recent files.</w:t>
+      </w:r>
+    </w:p>
+    <w:p>
+      <w:pPr>
+        <w:spacing w:line="240" w:lineRule="auto"/>
+      </w:pPr>
+      <w:r>
+        <w:t>To draw out a visualisation of the runways redeclared parameters, a panel was extended and used as a canvas for drawing lines to. The classes TopView and SideView were created to display the runway from a bird</w:t>
+      </w:r>
+      <w:r>
+        <w:t>’</w:t>
+      </w:r>
+      <w:r>
+        <w:t xml:space="preserve">s eye view and a </w:t>
+      </w:r>
+      <w:r>
+        <w:t>worm’s eye view respectively. A very simple interface was created for using these components; they are simply instantiated, passing in an airport, and then added to some other component on a frame. The Views are registered as AirportObservers and receive notifications whenever a new airport is loaded in or created.</w:t>
+      </w:r>
+    </w:p>
+    <w:p>
+      <w:pPr>
+        <w:pStyle w:val="Heading3"/>
+        <w:spacing w:line="240" w:lineRule="auto"/>
+      </w:pPr>
+      <w:bookmarkStart w:id="15" w:name="_Toc323469940"/>
+      <w:r>
+        <w:t>2.2.3 Controller</w:t>
+      </w:r>
+      <w:bookmarkEnd w:id="15"/>
+    </w:p>
+    <w:p>
+      <w:pPr>
+        <w:spacing w:line="240" w:lineRule="auto"/>
+      </w:pPr>
+      <w:r>
+        <w:t xml:space="preserve">The controller classes were implemented in the form of ActionListeners. Their constructors took as parameters as little as possible to ensure weak coupling.  Many of the listeners were registered as AirportObservers, others acted as sources of notifications to the Observers taking a List of AirportObservers as an argument </w:t>
+      </w:r>
+      <w:r>
+        <w:t>and then notifying each member of the list when their event occurs, and they have performed their action.</w:t>
+      </w:r>
+    </w:p>
+    <w:p>
+      <w:pPr>
+        <w:spacing w:line="240" w:lineRule="auto"/>
+      </w:pPr>
+      <w:r>
+        <w:t>Explicit listener classes were chosen over anonymous classes as we believed it would lead to more maintainable code. The Listeners were placed in a package Controller.</w:t>
+      </w:r>
+    </w:p>
+    <w:p>
+      <w:r>
+        <w:br w:type="page"/>
       </w:r>
     </w:p>
     <w:p>
@@ -3670,745 +3969,12 @@
         <w:pStyle w:val="Heading2"/>
         <w:spacing w:line="240" w:lineRule="auto"/>
       </w:pPr>
-      <w:bookmarkStart w:id="8" w:name="_Toc323469934"/>
-      <w:r>
-        <w:t>2.2 Design Analysis</w:t>
-      </w:r>
-      <w:bookmarkEnd w:id="8"/>
-    </w:p>
-    <w:p>
-      <w:pPr>
-        <w:spacing w:line="240" w:lineRule="auto"/>
-      </w:pPr>
-      <w:r>
-        <w:t xml:space="preserve">Once we had a good understanding of what the software was required to do, we needed to decide how the software would do it. </w:t>
-      </w:r>
-      <w:r>
-        <w:t>As</w:t>
-      </w:r>
-      <w:r>
-        <w:t xml:space="preserve"> MVC was mandated, we broke the problem</w:t>
-      </w:r>
-      <w:r>
-        <w:t xml:space="preserve"> down</w:t>
-      </w:r>
-      <w:r>
-        <w:t xml:space="preserve"> into three different packages: Model, View and Controller. We aimed to design the software to ensure these three packages, and the classes within them, have as little coupling as possible, along with a good level of cohesion. The interfaces of the classes were defined such that they hide their inner workings from one another.</w:t>
-      </w:r>
-      <w:r>
-        <w:t xml:space="preserve"> We produced</w:t>
-      </w:r>
-      <w:r>
-        <w:t xml:space="preserve"> a class diagram to show how the architecture of the program is structured.</w:t>
-      </w:r>
-      <w:r>
-        <w:rPr>
-          <w:rStyle w:val="FootnoteReference"/>
-        </w:rPr>
-        <w:footnoteReference w:id="3"/>
-      </w:r>
-    </w:p>
-    <w:p>
-      <w:pPr>
-        <w:pStyle w:val="Heading3"/>
-        <w:spacing w:line="240" w:lineRule="auto"/>
-      </w:pPr>
-      <w:bookmarkStart w:id="9" w:name="_Toc323469935"/>
-      <w:r>
-        <w:t>2.2.1 Model</w:t>
-      </w:r>
-      <w:bookmarkEnd w:id="9"/>
-    </w:p>
-    <w:p>
-      <w:pPr>
-        <w:spacing w:line="240" w:lineRule="auto"/>
-      </w:pPr>
-      <w:r>
-        <w:t>To identify the classes needed for the model, we began by looking at the problem definition, and identified the nouns. This gave us a good set of classes that represented the problem. These classes made up the bulk of the model package.</w:t>
-      </w:r>
-    </w:p>
-    <w:p>
-      <w:pPr>
-        <w:pStyle w:val="Heading4"/>
-        <w:spacing w:line="240" w:lineRule="auto"/>
-      </w:pPr>
-      <w:bookmarkStart w:id="10" w:name="_Toc323469936"/>
-      <w:r>
-        <w:t>2.2.1.1 Airport</w:t>
-      </w:r>
-      <w:bookmarkEnd w:id="10"/>
-    </w:p>
-    <w:p>
-      <w:pPr>
-        <w:spacing w:line="240" w:lineRule="auto"/>
-      </w:pPr>
-      <w:r>
-        <w:t xml:space="preserve">The </w:t>
-      </w:r>
-      <w:r>
-        <w:t>most obvious objects</w:t>
-      </w:r>
-      <w:r>
-        <w:t xml:space="preserve"> of the model were </w:t>
-      </w:r>
-      <w:r>
-        <w:t>those that represent the airport, runways and obstacles</w:t>
-      </w:r>
-      <w:r>
-        <w:t>.</w:t>
-      </w:r>
-      <w:r>
-        <w:t xml:space="preserve"> We decided to build a class to represent the declared parameters of a runwa</w:t>
-      </w:r>
-      <w:r>
-        <w:t xml:space="preserve">y. We called this class runway. It stores all of the values (TORA, TODA, </w:t>
-      </w:r>
-      <w:r>
-        <w:t>etc.</w:t>
-      </w:r>
-      <w:r>
-        <w:t>) that are needed by the user</w:t>
-      </w:r>
-      <w:r>
-        <w:t xml:space="preserve">, and provided </w:t>
-      </w:r>
-      <w:proofErr w:type="spellStart"/>
-      <w:r>
-        <w:t>accessor</w:t>
-      </w:r>
-      <w:proofErr w:type="spellEnd"/>
-      <w:r>
-        <w:t xml:space="preserve"> and </w:t>
-      </w:r>
-      <w:proofErr w:type="spellStart"/>
-      <w:r>
-        <w:t>mutator</w:t>
-      </w:r>
-      <w:proofErr w:type="spellEnd"/>
-      <w:r>
-        <w:t xml:space="preserve"> methods to each of them</w:t>
-      </w:r>
-      <w:r>
-        <w:t xml:space="preserve">. Each value was stored in an array of length two, the first index containing the declared value and the second index the </w:t>
-      </w:r>
-      <w:proofErr w:type="spellStart"/>
-      <w:r>
-        <w:t>redeclared</w:t>
-      </w:r>
-      <w:proofErr w:type="spellEnd"/>
-      <w:r>
-        <w:t xml:space="preserve"> value. Two public named constants (DEFAULT and REDECLARED) were provided to raise the level of abst</w:t>
-      </w:r>
-      <w:r>
-        <w:t>raction away for these “magic”</w:t>
-      </w:r>
-      <w:r>
-        <w:t xml:space="preserve"> numbers.</w:t>
-      </w:r>
-    </w:p>
-    <w:p>
-      <w:pPr>
-        <w:spacing w:line="240" w:lineRule="auto"/>
-      </w:pPr>
-      <w:r>
-        <w:lastRenderedPageBreak/>
-        <w:t xml:space="preserve">Since the calculations always require the values for both declared runways that take up one piece of concrete (e.g. 09L and 27R), we created a class </w:t>
-      </w:r>
-      <w:proofErr w:type="spellStart"/>
-      <w:r>
-        <w:t>PhysicalRunway</w:t>
-      </w:r>
-      <w:proofErr w:type="spellEnd"/>
-      <w:r>
-        <w:t xml:space="preserve"> to represent a real life runway. This class contains two Runway objects. It also </w:t>
-      </w:r>
-      <w:r>
-        <w:t>contains a</w:t>
-      </w:r>
-      <w:r>
-        <w:t xml:space="preserve">n Obstacle object. </w:t>
-      </w:r>
-      <w:r>
-        <w:t xml:space="preserve">The </w:t>
-      </w:r>
-      <w:proofErr w:type="spellStart"/>
-      <w:r>
-        <w:t>PhysicalRunway</w:t>
-      </w:r>
-      <w:proofErr w:type="spellEnd"/>
-      <w:r>
-        <w:t xml:space="preserve"> class aims to contain all of the common features of the two runways to reduce redundancy and increase code reuse.</w:t>
-      </w:r>
-      <w:r>
-        <w:t xml:space="preserve"> All of the methods that calculate the </w:t>
-      </w:r>
-      <w:proofErr w:type="spellStart"/>
-      <w:r>
-        <w:t>redeclared</w:t>
-      </w:r>
-      <w:proofErr w:type="spellEnd"/>
-      <w:r>
-        <w:t xml:space="preserve"> runway parameters are in </w:t>
-      </w:r>
-      <w:proofErr w:type="spellStart"/>
-      <w:r>
-        <w:t>PhysicalRunway</w:t>
-      </w:r>
-      <w:proofErr w:type="spellEnd"/>
-      <w:r>
-        <w:t>.</w:t>
-      </w:r>
-    </w:p>
-    <w:p>
-      <w:pPr>
-        <w:spacing w:line="240" w:lineRule="auto"/>
-      </w:pPr>
-      <w:r>
-        <w:t xml:space="preserve">As an airport can consist of multiple runways (e.g. Heathrow) we the class Airport was designed to contain as many runways as required – A List was chosen as the container for the runways, an </w:t>
-      </w:r>
-      <w:proofErr w:type="spellStart"/>
-      <w:r>
-        <w:t>ArrayList</w:t>
-      </w:r>
-      <w:proofErr w:type="spellEnd"/>
-      <w:r>
-        <w:t xml:space="preserve"> was chosen as the concrete implementation for this list as it is very fast and items never need to be inserted. </w:t>
-      </w:r>
-    </w:p>
-    <w:p>
-      <w:pPr>
-        <w:spacing w:line="240" w:lineRule="auto"/>
-      </w:pPr>
-      <w:r>
-        <w:t xml:space="preserve">The Airport class also acts as a single point of access for other packages to this part of the model; </w:t>
-      </w:r>
-      <w:proofErr w:type="gramStart"/>
-      <w:r>
-        <w:t>A</w:t>
-      </w:r>
-      <w:proofErr w:type="gramEnd"/>
-      <w:r>
-        <w:t xml:space="preserve"> class needs only instantiate an airport to obtain access to all of this functionality. This single access point reduces coupling and ensures consistency throughout the application.</w:t>
-      </w:r>
-    </w:p>
-    <w:p>
-      <w:pPr>
-        <w:spacing w:line="240" w:lineRule="auto"/>
-      </w:pPr>
-      <w:r>
-        <w:t xml:space="preserve">The final class in the core business logic section of the model is the Obstacle class. As previously mentioned, it lives inside a </w:t>
-      </w:r>
-      <w:proofErr w:type="spellStart"/>
-      <w:r>
-        <w:t>PhysicalRunway</w:t>
-      </w:r>
-      <w:proofErr w:type="spellEnd"/>
-      <w:r>
-        <w:t xml:space="preserve"> object. When an obstacle is placed on a </w:t>
-      </w:r>
-      <w:proofErr w:type="spellStart"/>
-      <w:r>
-        <w:t>PhysicalRunway</w:t>
-      </w:r>
-      <w:proofErr w:type="spellEnd"/>
-      <w:r>
-        <w:t xml:space="preserve">, using the method </w:t>
-      </w:r>
-      <w:proofErr w:type="spellStart"/>
-      <w:r>
-        <w:t>placeNewObstacle</w:t>
-      </w:r>
-      <w:proofErr w:type="spellEnd"/>
-      <w:r>
-        <w:t xml:space="preserve">, the </w:t>
-      </w:r>
-      <w:proofErr w:type="spellStart"/>
-      <w:r>
-        <w:t>redeclared</w:t>
-      </w:r>
-      <w:proofErr w:type="spellEnd"/>
-      <w:r>
-        <w:t xml:space="preserve"> parameters are calculated. </w:t>
-      </w:r>
-    </w:p>
-    <w:p>
-      <w:pPr>
-        <w:pStyle w:val="Heading4"/>
-        <w:spacing w:line="240" w:lineRule="auto"/>
-      </w:pPr>
-      <w:bookmarkStart w:id="11" w:name="_Toc323469937"/>
-      <w:r>
-        <w:t>2.2.1.2 Email</w:t>
-      </w:r>
-      <w:bookmarkEnd w:id="11"/>
-      <w:r>
-        <w:t xml:space="preserve"> </w:t>
-      </w:r>
-    </w:p>
-    <w:p>
-      <w:pPr>
-        <w:spacing w:line="240" w:lineRule="auto"/>
-      </w:pPr>
-      <w:r>
-        <w:t>The email sendi</w:t>
-      </w:r>
-      <w:r>
-        <w:t xml:space="preserve">ng </w:t>
-      </w:r>
-      <w:r>
-        <w:t xml:space="preserve">is performed using Java EE’s </w:t>
-      </w:r>
-      <w:proofErr w:type="spellStart"/>
-      <w:r>
-        <w:t>JavaMail</w:t>
-      </w:r>
-      <w:proofErr w:type="spellEnd"/>
-      <w:r>
-        <w:t xml:space="preserve"> API. However, since it was felt that </w:t>
-      </w:r>
-      <w:proofErr w:type="spellStart"/>
-      <w:r>
-        <w:t>JavaMail</w:t>
-      </w:r>
-      <w:proofErr w:type="spellEnd"/>
-      <w:r>
-        <w:t xml:space="preserve"> is very hard to use as it offer far more functionality and customisation </w:t>
-      </w:r>
-      <w:r>
-        <w:t>than we need, a wrapper class, called Email, was created. This class encapsulates all the functionality required to send an email using a predetermined server. We chose to create a Gmail account to demonstrate this, but it would be possible to set this up with any server that offers SMTP access.</w:t>
-      </w:r>
-    </w:p>
-    <w:p>
-      <w:pPr>
-        <w:spacing w:line="240" w:lineRule="auto"/>
-      </w:pPr>
-      <w:r>
-        <w:t>Because most of the emails that the application is likely to send are to a small</w:t>
-      </w:r>
-      <w:r>
-        <w:t xml:space="preserve"> selection of people, we designed an address book system to store commonly used email addresses. </w:t>
-      </w:r>
-      <w:r>
-        <w:t xml:space="preserve">The Contact class </w:t>
-      </w:r>
-      <w:r>
-        <w:t xml:space="preserve">is a “Plain </w:t>
-      </w:r>
-      <w:proofErr w:type="spellStart"/>
-      <w:r>
-        <w:t>ol</w:t>
-      </w:r>
-      <w:proofErr w:type="spellEnd"/>
-      <w:r>
-        <w:t xml:space="preserve">’ data” class that </w:t>
-      </w:r>
-      <w:r>
-        <w:t xml:space="preserve">stores the users email address and their </w:t>
-      </w:r>
-      <w:r>
-        <w:t xml:space="preserve">full name. The </w:t>
-      </w:r>
-      <w:proofErr w:type="spellStart"/>
-      <w:r>
-        <w:t>AddressBook</w:t>
-      </w:r>
-      <w:proofErr w:type="spellEnd"/>
-      <w:r>
-        <w:t xml:space="preserve"> class consists of a List of Contacts and methods to add remove and search for contacts.</w:t>
-      </w:r>
-    </w:p>
-    <w:p>
-      <w:pPr>
-        <w:spacing w:line="240" w:lineRule="auto"/>
-      </w:pPr>
-      <w:r>
-        <w:t xml:space="preserve">To send an email, an Email class must be instantiated, a Contact, or List of Contacts passed in. The subject and message body are set and finally the send method is called. </w:t>
-      </w:r>
-    </w:p>
-    <w:p>
-      <w:pPr>
-        <w:pStyle w:val="Heading4"/>
-        <w:spacing w:line="240" w:lineRule="auto"/>
-      </w:pPr>
-      <w:bookmarkStart w:id="12" w:name="_Toc323469938"/>
-      <w:r>
-        <w:t xml:space="preserve">2.2.1.3 </w:t>
-      </w:r>
-      <w:r>
-        <w:t xml:space="preserve">Loading and </w:t>
-      </w:r>
-      <w:r>
-        <w:t>Saving XML</w:t>
-      </w:r>
-      <w:bookmarkEnd w:id="12"/>
-    </w:p>
-    <w:p>
-      <w:pPr>
-        <w:spacing w:line="240" w:lineRule="auto"/>
-      </w:pPr>
-      <w:r>
-        <w:t>One important feature of the application is the ability to load and save the various parts of the model to file.</w:t>
-      </w:r>
-      <w:r>
-        <w:t xml:space="preserve"> To satisfy this need</w:t>
-      </w:r>
-      <w:r>
-        <w:t>,</w:t>
-      </w:r>
-      <w:r>
-        <w:t xml:space="preserve"> two classes </w:t>
-      </w:r>
-      <w:r>
-        <w:t>were</w:t>
-      </w:r>
-      <w:r>
-        <w:t xml:space="preserve"> made, one to save to XML and another to save to XML</w:t>
-      </w:r>
-      <w:r>
-        <w:t xml:space="preserve">. The classes </w:t>
-      </w:r>
-      <w:r>
-        <w:t>are named</w:t>
-      </w:r>
-      <w:r>
-        <w:t> eponymously</w:t>
-      </w:r>
-      <w:r>
-        <w:t xml:space="preserve">: </w:t>
-      </w:r>
-      <w:proofErr w:type="spellStart"/>
-      <w:r>
-        <w:t>SaveToXMLFile</w:t>
-      </w:r>
-      <w:proofErr w:type="spellEnd"/>
-      <w:r>
-        <w:t xml:space="preserve"> and </w:t>
-      </w:r>
-      <w:proofErr w:type="spellStart"/>
-      <w:r>
-        <w:t>LoadXMLFile</w:t>
-      </w:r>
-      <w:proofErr w:type="spellEnd"/>
-      <w:r>
-        <w:t>.</w:t>
-      </w:r>
-      <w:r>
-        <w:t xml:space="preserve"> These classes make use of the </w:t>
-      </w:r>
-      <w:proofErr w:type="spellStart"/>
-      <w:r>
-        <w:t>Documen</w:t>
-      </w:r>
-      <w:r>
-        <w:t>tBuilder</w:t>
-      </w:r>
-      <w:proofErr w:type="spellEnd"/>
-      <w:r>
-        <w:t xml:space="preserve"> classes in J</w:t>
-      </w:r>
-      <w:r>
-        <w:t>ava.</w:t>
-      </w:r>
-      <w:r>
-        <w:t xml:space="preserve"> A third class, named </w:t>
-      </w:r>
-      <w:proofErr w:type="spellStart"/>
-      <w:r>
-        <w:t>XMLFileFilter</w:t>
-      </w:r>
-      <w:proofErr w:type="spellEnd"/>
-      <w:r>
-        <w:t xml:space="preserve">, was also created </w:t>
-      </w:r>
-      <w:r>
-        <w:t>- this class simply sets open file dialogs to show only XML files.</w:t>
-      </w:r>
-    </w:p>
-    <w:p>
-      <w:pPr>
-        <w:spacing w:line="240" w:lineRule="auto"/>
-        <w:rPr>
-          <w:color w:val="FF0000"/>
-        </w:rPr>
-      </w:pPr>
-      <w:r>
-        <w:t xml:space="preserve">To save an XML file, </w:t>
-      </w:r>
-      <w:r>
-        <w:t xml:space="preserve">a </w:t>
-      </w:r>
-      <w:proofErr w:type="spellStart"/>
-      <w:r>
-        <w:t>SaveToXMLFile</w:t>
-      </w:r>
-      <w:proofErr w:type="spellEnd"/>
-      <w:r>
-        <w:t xml:space="preserve"> object is constructed, passing in the object to be saved as an argument. Airports, Obstacles, Contacts and Contact Lists can be saved as XML by the class. The constructor takes care of displaying the dialogs and creating the correct XML schema.</w:t>
-      </w:r>
-      <w:r>
-        <w:br/>
-      </w:r>
-      <w:r>
-        <w:rPr>
-          <w:b/>
-          <w:color w:val="FF0000"/>
-          <w:sz w:val="28"/>
-        </w:rPr>
-        <w:t>Insert lies about why this is good?</w:t>
-      </w:r>
-      <w:r>
-        <w:rPr>
-          <w:b/>
-          <w:color w:val="FF0000"/>
-          <w:sz w:val="28"/>
-        </w:rPr>
-        <w:t xml:space="preserve"> Or change it.</w:t>
-      </w:r>
-    </w:p>
-    <w:p>
-      <w:pPr>
-        <w:spacing w:line="240" w:lineRule="auto"/>
-      </w:pPr>
-      <w:r>
-        <w:t xml:space="preserve">To load an XML file, a </w:t>
-      </w:r>
-      <w:proofErr w:type="spellStart"/>
-      <w:r>
-        <w:t>LoadXMLFile</w:t>
-      </w:r>
-      <w:proofErr w:type="spellEnd"/>
-      <w:r>
-        <w:t xml:space="preserve"> object is created</w:t>
-      </w:r>
-      <w:r>
-        <w:t xml:space="preserve">. One of the methods </w:t>
-      </w:r>
-      <w:proofErr w:type="spellStart"/>
-      <w:r>
-        <w:t>loadObstacle</w:t>
-      </w:r>
-      <w:proofErr w:type="spellEnd"/>
-      <w:r>
-        <w:t xml:space="preserve">, </w:t>
-      </w:r>
-      <w:proofErr w:type="spellStart"/>
-      <w:r>
-        <w:t>loadAirport</w:t>
-      </w:r>
-      <w:proofErr w:type="spellEnd"/>
-      <w:r>
-        <w:t xml:space="preserve">, </w:t>
-      </w:r>
-      <w:proofErr w:type="spellStart"/>
-      <w:r>
-        <w:t>loadContact</w:t>
-      </w:r>
-      <w:proofErr w:type="spellEnd"/>
-      <w:r>
-        <w:t xml:space="preserve"> or </w:t>
-      </w:r>
-      <w:proofErr w:type="spellStart"/>
-      <w:r>
-        <w:t>loadContacts</w:t>
-      </w:r>
-      <w:proofErr w:type="spellEnd"/>
-      <w:r>
-        <w:t xml:space="preserve"> is called.  The method will then present the user with a dialog to pick a file to load. Finally the method shall return the required object. These classes also provide silent </w:t>
-      </w:r>
-      <w:r>
-        <w:lastRenderedPageBreak/>
-        <w:t xml:space="preserve">alternatives in which a filename can be passed in as an argument and no dialog will be displayed; this feature was needed for the open recent menu. </w:t>
-      </w:r>
-    </w:p>
-    <w:p>
-      <w:pPr>
-        <w:pStyle w:val="Heading3"/>
-        <w:spacing w:line="240" w:lineRule="auto"/>
-      </w:pPr>
-      <w:bookmarkStart w:id="13" w:name="_Toc323469939"/>
-      <w:r>
-        <w:t>2.2.2 View</w:t>
-      </w:r>
-      <w:bookmarkEnd w:id="13"/>
-    </w:p>
-    <w:p>
-      <w:pPr>
-        <w:spacing w:line="240" w:lineRule="auto"/>
-      </w:pPr>
-      <w:r>
-        <w:t>The classes in the view package are conc</w:t>
-      </w:r>
-      <w:r>
-        <w:t xml:space="preserve">erned with displaying to the screen all the information and visual control elements that the user needs. </w:t>
-      </w:r>
-      <w:r>
-        <w:t xml:space="preserve">We chose to implement the application as a Java swing desktop application as this allows good cross platform support, good familiarity and we are all experienced in using swing. </w:t>
-      </w:r>
-    </w:p>
-    <w:p>
-      <w:pPr>
-        <w:spacing w:line="240" w:lineRule="auto"/>
-      </w:pPr>
-      <w:r>
-        <w:t>After a discussion with our supervisor, we decided to use a Graphical User Interface builder. Online research showed that the most critically acclaimed GUI builder was Google Window Builder Pro</w:t>
-      </w:r>
-      <w:r>
-        <w:t xml:space="preserve"> (GWBP)</w:t>
-      </w:r>
-      <w:r>
-        <w:t>. Unlike other tools that would have prevented us from editing the generated code by hand (and probably filled up our classes with useless junk) GWBP wa</w:t>
-      </w:r>
-      <w:r>
-        <w:t>s quite happy for us to edit it</w:t>
-      </w:r>
-      <w:r>
-        <w:t>s underlying code which it would then parse to show us the design view.</w:t>
-      </w:r>
-    </w:p>
-    <w:p>
-      <w:pPr>
-        <w:spacing w:line="240" w:lineRule="auto"/>
-      </w:pPr>
-      <w:r>
-        <w:t>Unfortunately not all of our GUI could be created using the GUI Builder. The more dynamic elements had to be coded by hand. We decided that to make finding a recently view airport</w:t>
-      </w:r>
-      <w:r>
-        <w:t xml:space="preserve"> or obstacle</w:t>
-      </w:r>
-      <w:r>
-        <w:t xml:space="preserve"> easier, a menu listing the recently opened </w:t>
-      </w:r>
-      <w:r>
-        <w:t>airports and obstacles should be shown. As it wouldn’t be known at compile time which files would have been recently opened, these Menu Items needed to be dynamically generated both from a persistent file of the previously recently opened files, and any files that are opened while the application is running. A few helper functions were written to perform these tasks.</w:t>
-      </w:r>
-    </w:p>
-    <w:p>
-      <w:pPr>
-        <w:spacing w:line="240" w:lineRule="auto"/>
-      </w:pPr>
-      <w:r>
-        <w:t>Another set of dynamic menus had to be created for the runway selection. It would not be known which runways exist within an airport until that airport has been loaded in. This was dealt with in the same way as the recent files.</w:t>
-      </w:r>
-    </w:p>
-    <w:p>
-      <w:pPr>
-        <w:spacing w:line="240" w:lineRule="auto"/>
-      </w:pPr>
-      <w:r>
-        <w:t xml:space="preserve">To draw out a visualisation of the runways </w:t>
-      </w:r>
-      <w:proofErr w:type="spellStart"/>
-      <w:r>
-        <w:t>redeclared</w:t>
-      </w:r>
-      <w:proofErr w:type="spellEnd"/>
-      <w:r>
-        <w:t xml:space="preserve"> parameters, a panel was extended and used as a canvas for drawing lines to. The classes </w:t>
-      </w:r>
-      <w:proofErr w:type="spellStart"/>
-      <w:r>
-        <w:t>TopView</w:t>
-      </w:r>
-      <w:proofErr w:type="spellEnd"/>
-      <w:r>
-        <w:t xml:space="preserve"> and </w:t>
-      </w:r>
-      <w:proofErr w:type="spellStart"/>
-      <w:r>
-        <w:t>SideView</w:t>
-      </w:r>
-      <w:proofErr w:type="spellEnd"/>
-      <w:r>
-        <w:t xml:space="preserve"> were created to display the runway from a bird</w:t>
-      </w:r>
-      <w:r>
-        <w:t>’</w:t>
-      </w:r>
-      <w:r>
-        <w:t xml:space="preserve">s eye view and a </w:t>
-      </w:r>
-      <w:r>
-        <w:t xml:space="preserve">worm’s eye view respectively. A very simple interface was created for using these components; they are simply instantiated, passing in an airport, and then added to some other component on a frame. The Views are registered as </w:t>
-      </w:r>
-      <w:proofErr w:type="spellStart"/>
-      <w:r>
-        <w:t>AirportObservers</w:t>
-      </w:r>
-      <w:proofErr w:type="spellEnd"/>
-      <w:r>
-        <w:t xml:space="preserve"> and receive notifications whenever a new airport is loaded in or created.</w:t>
-      </w:r>
-    </w:p>
-    <w:p>
-      <w:pPr>
-        <w:pStyle w:val="Heading3"/>
-        <w:spacing w:line="240" w:lineRule="auto"/>
-      </w:pPr>
-      <w:bookmarkStart w:id="14" w:name="_Toc323469940"/>
-      <w:r>
-        <w:t>2.2.3 Controller</w:t>
-      </w:r>
-      <w:bookmarkEnd w:id="14"/>
-    </w:p>
-    <w:p>
-      <w:pPr>
-        <w:spacing w:line="240" w:lineRule="auto"/>
-      </w:pPr>
-      <w:r>
-        <w:t xml:space="preserve">The controller classes were implemented in the form of </w:t>
-      </w:r>
-      <w:proofErr w:type="spellStart"/>
-      <w:r>
-        <w:t>ActionListeners</w:t>
-      </w:r>
-      <w:proofErr w:type="spellEnd"/>
-      <w:r>
-        <w:t xml:space="preserve">. Their constructors took as parameters as little as possible to ensure weak coupling.  Many of the listeners were registered as </w:t>
-      </w:r>
-      <w:proofErr w:type="spellStart"/>
-      <w:r>
-        <w:t>AirportObservers</w:t>
-      </w:r>
-      <w:proofErr w:type="spellEnd"/>
-      <w:r>
-        <w:t xml:space="preserve">, others acted as sources of notifications to the Observers taking a List of </w:t>
-      </w:r>
-      <w:proofErr w:type="spellStart"/>
-      <w:r>
-        <w:t>AirportObservers</w:t>
-      </w:r>
-      <w:proofErr w:type="spellEnd"/>
-      <w:r>
-        <w:t xml:space="preserve"> as an argument </w:t>
-      </w:r>
-      <w:r>
-        <w:t>and then notifying each member of the list when their event occurs, and they have performed their action.</w:t>
-      </w:r>
-    </w:p>
-    <w:p>
-      <w:pPr>
-        <w:spacing w:line="240" w:lineRule="auto"/>
-      </w:pPr>
-      <w:r>
-        <w:t>Explicit listener classes were chosen over anonymous classes as we believed it would lead to more maintainable code. The Listeners were placed in a package Controller.</w:t>
-      </w:r>
-    </w:p>
-    <w:p>
-      <w:r>
-        <w:br w:type="page"/>
-      </w:r>
-    </w:p>
-    <w:p>
-      <w:pPr>
-        <w:pStyle w:val="Heading2"/>
-        <w:spacing w:line="240" w:lineRule="auto"/>
-      </w:pPr>
-      <w:bookmarkStart w:id="15" w:name="_Toc323469941"/>
+      <w:bookmarkStart w:id="16" w:name="_Toc323469941"/>
       <w:r>
         <w:lastRenderedPageBreak/>
         <w:t>2.3 Interface Design</w:t>
       </w:r>
-      <w:bookmarkEnd w:id="15"/>
+      <w:bookmarkEnd w:id="16"/>
       <w:r>
         <w:t xml:space="preserve"> </w:t>
       </w:r>
@@ -4530,7 +4096,7 @@
         <w:rPr>
           <w:rStyle w:val="FootnoteReference"/>
         </w:rPr>
-        <w:footnoteReference w:id="4"/>
+        <w:footnoteReference w:id="5"/>
       </w:r>
       <w:r>
         <w:t xml:space="preserve"> of our </w:t>
@@ -4542,101 +4108,64 @@
         <w:t>alsamiq</w:t>
       </w:r>
       <w:r>
+        <w:t xml:space="preserve"> Mockups</w:t>
+      </w:r>
+      <w:r>
+        <w:t>,</w:t>
+      </w:r>
+      <w:r>
+        <w:t xml:space="preserve"> these wireframes helped us to tweak our design before actually writing any code. </w:t>
+      </w:r>
+      <w:r>
         <w:t xml:space="preserve"> </w:t>
       </w:r>
-      <w:proofErr w:type="gramStart"/>
-      <w:r>
-        <w:t>Mockups</w:t>
-      </w:r>
-      <w:r>
-        <w:t>,</w:t>
-      </w:r>
-      <w:proofErr w:type="gramEnd"/>
-      <w:r>
-        <w:t xml:space="preserve"> these wireframes helped us to tweak our design before actually writing any code. </w:t>
+      <w:r>
+        <w:t xml:space="preserve">The interface itself will </w:t>
+      </w:r>
+      <w:r>
+        <w:t>be implemented using Java Swing; w</w:t>
+      </w:r>
+      <w:r>
+        <w:t xml:space="preserve">e shall make use of </w:t>
+      </w:r>
+      <w:r>
+        <w:t xml:space="preserve">controls </w:t>
+      </w:r>
+      <w:r>
+        <w:t>such as JFrames, JPanels,</w:t>
+      </w:r>
+      <w:r>
+        <w:t xml:space="preserve"> JSplitPane</w:t>
+      </w:r>
+      <w:r>
+        <w:t xml:space="preserve">s and JComboBoxes. </w:t>
+      </w:r>
+    </w:p>
+    <w:p>
+      <w:pPr>
+        <w:spacing w:line="240" w:lineRule="auto"/>
+      </w:pPr>
+      <w:r>
+        <w:t xml:space="preserve">As can be seen in the wireframes, the main windows </w:t>
+      </w:r>
+      <w:r>
+        <w:t>shall consist</w:t>
       </w:r>
       <w:r>
         <w:t xml:space="preserve"> </w:t>
       </w:r>
       <w:r>
-        <w:t xml:space="preserve">The interface itself will </w:t>
-      </w:r>
-      <w:r>
-        <w:t>be implemented using Java Swing; w</w:t>
-      </w:r>
-      <w:r>
-        <w:t xml:space="preserve">e shall make use of </w:t>
-      </w:r>
-      <w:r>
-        <w:t xml:space="preserve">controls </w:t>
-      </w:r>
-      <w:r>
-        <w:t xml:space="preserve">such as </w:t>
-      </w:r>
-      <w:proofErr w:type="spellStart"/>
-      <w:r>
-        <w:t>JFrames</w:t>
-      </w:r>
-      <w:proofErr w:type="spellEnd"/>
-      <w:r>
-        <w:t xml:space="preserve">, </w:t>
-      </w:r>
-      <w:proofErr w:type="spellStart"/>
-      <w:r>
-        <w:t>JPanels</w:t>
-      </w:r>
-      <w:proofErr w:type="spellEnd"/>
-      <w:r>
-        <w:t>,</w:t>
+        <w:t>of two</w:t>
+      </w:r>
+      <w:r>
+        <w:t xml:space="preserve"> panels, </w:t>
+      </w:r>
+      <w:r>
+        <w:t>one containing tables;</w:t>
       </w:r>
       <w:r>
         <w:t xml:space="preserve"> </w:t>
       </w:r>
-      <w:proofErr w:type="spellStart"/>
-      <w:r>
-        <w:t>JSplitPane</w:t>
-      </w:r>
-      <w:r>
-        <w:t>s</w:t>
-      </w:r>
-      <w:proofErr w:type="spellEnd"/>
-      <w:r>
-        <w:t xml:space="preserve"> and </w:t>
-      </w:r>
-      <w:proofErr w:type="spellStart"/>
-      <w:r>
-        <w:t>JComboBoxes</w:t>
-      </w:r>
-      <w:proofErr w:type="spellEnd"/>
-      <w:r>
-        <w:t xml:space="preserve">. </w:t>
-      </w:r>
-    </w:p>
-    <w:p>
-      <w:pPr>
-        <w:spacing w:line="240" w:lineRule="auto"/>
-      </w:pPr>
-      <w:r>
-        <w:t xml:space="preserve">As can be seen in the wireframes, the main windows </w:t>
-      </w:r>
-      <w:r>
-        <w:t>shall consist</w:t>
-      </w:r>
-      <w:r>
-        <w:t xml:space="preserve"> </w:t>
-      </w:r>
-      <w:r>
-        <w:t>of two</w:t>
-      </w:r>
-      <w:r>
-        <w:t xml:space="preserve"> panels, </w:t>
-      </w:r>
-      <w:r>
-        <w:t>one containing tables;</w:t>
-      </w:r>
-      <w:r>
-        <w:t xml:space="preserve"> </w:t>
-      </w:r>
       <w:r>
         <w:t>a</w:t>
       </w:r>
@@ -4661,40 +4190,19 @@
         <w:spacing w:line="240" w:lineRule="auto"/>
       </w:pPr>
       <w:r>
-        <w:t xml:space="preserve">The program will provide the user with graphical representations of the </w:t>
-      </w:r>
-      <w:proofErr w:type="spellStart"/>
-      <w:r>
-        <w:t>redeclared</w:t>
-      </w:r>
-      <w:proofErr w:type="spellEnd"/>
-      <w:r>
-        <w:t xml:space="preserve"> parameters; </w:t>
-      </w:r>
-      <w:proofErr w:type="gramStart"/>
-      <w:r>
-        <w:t>A</w:t>
-      </w:r>
-      <w:proofErr w:type="gramEnd"/>
-      <w:r>
-        <w:t xml:space="preserve"> diagram of the runway from above and from the side will be shown on the screen, annotated with the various different measurements (TODA, TORA, etc.). The user will be able to select which views they wish to see on the screen, and </w:t>
-      </w:r>
-      <w:r>
-        <w:rPr>
-          <w:b/>
-          <w:color w:val="FF0000"/>
-          <w:sz w:val="28"/>
-        </w:rPr>
-        <w:t>if Kris manages to do it</w:t>
-      </w:r>
-      <w:r>
-        <w:rPr>
-          <w:sz w:val="28"/>
-        </w:rPr>
-        <w:t xml:space="preserve"> </w:t>
-      </w:r>
-      <w:r>
-        <w:t xml:space="preserve">zoom in to get a more detailed look at certain parts of the runway. </w:t>
+        <w:t>The program will provide the user with graphical representations of the redeclared</w:t>
+      </w:r>
+      <w:r>
+        <w:t xml:space="preserve"> parameters; a</w:t>
+      </w:r>
+      <w:r>
+        <w:t xml:space="preserve"> diagram of the runway from above and from the side will be shown on the screen, annotated with the various different measurements (TODA, TORA, etc.). The user will be able to select which views they wish to see on the screen, and zoom in</w:t>
+      </w:r>
+      <w:r>
+        <w:t xml:space="preserve"> and pan</w:t>
+      </w:r>
+      <w:r>
+        <w:t xml:space="preserve"> to get a more detailed look at certain parts of the runway. </w:t>
       </w:r>
     </w:p>
     <w:p>
@@ -4719,15 +4227,15 @@
         <w:t xml:space="preserve">The application does make use of CAA </w:t>
       </w:r>
       <w:r>
-        <w:t xml:space="preserve">vocabulary such as TODA (Take </w:t>
-      </w:r>
-      <w:proofErr w:type="gramStart"/>
-      <w:r>
-        <w:t>Off</w:t>
-      </w:r>
-      <w:proofErr w:type="gramEnd"/>
-      <w:r>
-        <w:t xml:space="preserve"> Distance Available) and LDA (Landing Distance Available). It is assumed that the users of the software will be familiar with these terms, although tooltips have been included to help remind them if they do forget. By using these abbreviations, the interface is able to remain uncluttered.</w:t>
+        <w:t>vocabulary such as TODA (Take Off Distance Available) and LDA (Landing Distance Available). It is assumed that the users of the software will be familiar with these terms, although tooltips have been included to help remind them if they do forget. By using these abbreviations, the interface is able to remain uncluttered.</w:t>
+      </w:r>
+    </w:p>
+    <w:p>
+      <w:pPr>
+        <w:spacing w:line="240" w:lineRule="auto"/>
+      </w:pPr>
+      <w:r>
+        <w:t>Most of the functionality of the application is hidden away in the menus accessible to from the menu bar that runs along the top of the window. Tasks including Loading/Saving, altering parameters, sending email and getting help are reachable from these menus.</w:t>
       </w:r>
     </w:p>
     <w:p>
@@ -4741,21 +4249,18 @@
           <w:docGrid w:linePitch="312" w:charSpace="-2049"/>
         </w:sectPr>
       </w:pPr>
-      <w:r>
-        <w:t>Most of the functionality of the application is hidden away in the menus accessible to from the menu bar that runs along the top of the window. Tasks including Loading/Saving, altering parameters, sending email and getting help are reachable from these menus.</w:t>
-      </w:r>
     </w:p>
     <w:p>
       <w:pPr>
         <w:pStyle w:val="Heading1"/>
         <w:spacing w:line="240" w:lineRule="auto"/>
       </w:pPr>
-      <w:bookmarkStart w:id="16" w:name="_Toc323469942"/>
+      <w:bookmarkStart w:id="17" w:name="_Toc323469942"/>
       <w:r>
         <w:lastRenderedPageBreak/>
         <w:t>3 Testing</w:t>
       </w:r>
-      <w:bookmarkEnd w:id="16"/>
+      <w:bookmarkEnd w:id="17"/>
     </w:p>
     <w:p>
       <w:pPr>
@@ -4794,11 +4299,11 @@
         <w:pStyle w:val="Heading2"/>
         <w:spacing w:line="240" w:lineRule="auto"/>
       </w:pPr>
-      <w:bookmarkStart w:id="17" w:name="_Toc323469943"/>
+      <w:bookmarkStart w:id="18" w:name="_Toc323469943"/>
       <w:r>
         <w:t>3.1 Test Plan</w:t>
       </w:r>
-      <w:bookmarkEnd w:id="17"/>
+      <w:bookmarkEnd w:id="18"/>
     </w:p>
     <w:p>
       <w:pPr>
@@ -4922,14 +4427,14 @@
         <w:pStyle w:val="Heading2"/>
         <w:spacing w:line="240" w:lineRule="auto"/>
       </w:pPr>
-      <w:bookmarkStart w:id="18" w:name="_Toc323469944"/>
+      <w:bookmarkStart w:id="19" w:name="_Toc323469944"/>
       <w:r>
         <w:t xml:space="preserve">3.2 </w:t>
       </w:r>
       <w:r>
         <w:t>Test Report</w:t>
       </w:r>
-      <w:bookmarkEnd w:id="18"/>
+      <w:bookmarkEnd w:id="19"/>
     </w:p>
     <w:p>
       <w:r>
@@ -4938,8 +4443,6 @@
       <w:r>
         <w:t>the test plan, and where tests have been performed the results of the test.</w:t>
       </w:r>
-      <w:bookmarkStart w:id="19" w:name="_GoBack"/>
-      <w:bookmarkEnd w:id="19"/>
     </w:p>
     <w:tbl>
       <w:tblPr>
@@ -5073,21 +4576,11 @@
               <w:cnfStyle w:val="000000100000" w:firstRow="0" w:lastRow="0" w:firstColumn="0" w:lastColumn="0" w:oddVBand="0" w:evenVBand="0" w:oddHBand="1" w:evenHBand="0" w:firstRowFirstColumn="0" w:firstRowLastColumn="0" w:lastRowFirstColumn="0" w:lastRowLastColumn="0"/>
             </w:pPr>
             <w:r>
-              <w:t xml:space="preserve">La Bibliotheca </w:t>
+              <w:t xml:space="preserve">La Bibliotheca es la  </w:t>
             </w:r>
-            <w:proofErr w:type="spellStart"/>
-            <w:r>
-              <w:t>es</w:t>
-            </w:r>
-            <w:proofErr w:type="spellEnd"/>
-            <w:r>
-              <w:t xml:space="preserve"> la  </w:t>
-            </w:r>
-            <w:proofErr w:type="spellStart"/>
             <w:r>
               <w:t>muñeca</w:t>
             </w:r>
-            <w:proofErr w:type="spellEnd"/>
           </w:p>
         </w:tc>
         <w:tc>
@@ -5356,35 +4849,7 @@
         <w:rPr>
           <w:color w:val="FF0000"/>
         </w:rPr>
-        <w:t xml:space="preserve">This section has been flagged for renaming. The final document shall include this section as a short narrative, possibly integrated into the rest of the </w:t>
-      </w:r>
-      <w:proofErr w:type="gramStart"/>
-      <w:r>
-        <w:rPr>
-          <w:color w:val="FF0000"/>
-        </w:rPr>
-        <w:t>document, that</w:t>
-      </w:r>
-      <w:proofErr w:type="gramEnd"/>
-      <w:r>
-        <w:rPr>
-          <w:color w:val="FF0000"/>
-        </w:rPr>
-        <w:t xml:space="preserve"> will reference </w:t>
-      </w:r>
-      <w:proofErr w:type="spellStart"/>
-      <w:r>
-        <w:rPr>
-          <w:color w:val="FF0000"/>
-        </w:rPr>
-        <w:t>screenies</w:t>
-      </w:r>
-      <w:proofErr w:type="spellEnd"/>
-      <w:r>
-        <w:rPr>
-          <w:color w:val="FF0000"/>
-        </w:rPr>
-        <w:t xml:space="preserve"> in the appendix.</w:t>
+        <w:t>This section has been flagged for renaming. The final document shall include this section as a short narrative, possibly integrated into the rest of the document, that will reference screenies in the appendix.</w:t>
       </w:r>
     </w:p>
     <w:p>
@@ -5394,11 +4859,9 @@
         </w:tabs>
         <w:spacing w:line="240" w:lineRule="auto"/>
       </w:pPr>
-      <w:proofErr w:type="gramStart"/>
       <w:r>
         <w:t>A small number of screenshots to enable your examiner to make the link between your demonstrated and your paper submissions (as an appendix).</w:t>
       </w:r>
-      <w:proofErr w:type="gramEnd"/>
     </w:p>
     <w:sectPr>
       <w:pgSz w:w="12240" w:h="15840"/>
@@ -5461,7 +4924,7 @@
       <w:rPr>
         <w:noProof/>
       </w:rPr>
-      <w:t>10</w:t>
+      <w:t>6</w:t>
     </w:r>
     <w:r>
       <w:fldChar w:fldCharType="end"/>
@@ -5566,17 +5029,39 @@
         <w:footnoteRef/>
       </w:r>
       <w:r>
-        <w:t xml:space="preserve"> </w:t>
-      </w:r>
-      <w:r>
-        <w:t>Class diagram c</w:t>
-      </w:r>
-      <w:r>
-        <w:t>an be seen in appendix y</w:t>
+        <w:t xml:space="preserve"> London City Airport requires a </w:t>
+      </w:r>
+      <w:r>
+        <w:t>nonstandard</w:t>
+      </w:r>
+      <w:r>
+        <w:t xml:space="preserve"> angle of slope</w:t>
       </w:r>
     </w:p>
   </w:footnote>
   <w:footnote w:id="4">
+    <w:p>
+      <w:pPr>
+        <w:pStyle w:val="FootnoteText"/>
+      </w:pPr>
+      <w:r>
+        <w:rPr>
+          <w:rStyle w:val="FootnoteReference"/>
+        </w:rPr>
+        <w:footnoteRef/>
+      </w:r>
+      <w:r>
+        <w:t xml:space="preserve"> </w:t>
+      </w:r>
+      <w:r>
+        <w:t>Class diagram c</w:t>
+      </w:r>
+      <w:r>
+        <w:t>an be seen in appendix y</w:t>
+      </w:r>
+    </w:p>
+  </w:footnote>
+  <w:footnote w:id="5">
     <w:p>
       <w:pPr>
         <w:pStyle w:val="FootnoteText"/>
@@ -9878,7 +9363,7 @@
 </file>
 
 <file path=customXml/itemProps1.xml><?xml version="1.0" encoding="utf-8"?>
-<ds:datastoreItem xmlns:ds="http://schemas.openxmlformats.org/officeDocument/2006/customXml" ds:itemID="{4DE3A892-8114-4536-8FE0-04E7D703DF30}">
+<ds:datastoreItem xmlns:ds="http://schemas.openxmlformats.org/officeDocument/2006/customXml" ds:itemID="{58B5DB94-0930-4B02-9417-1D36CA894C31}">
   <ds:schemaRefs>
     <ds:schemaRef ds:uri="http://schemas.openxmlformats.org/officeDocument/2006/bibliography"/>
   </ds:schemaRefs>

</xml_diff>

<commit_message>
*Created template files for more Testing *Added UAT section to D3
</commit_message>
<xml_diff>
--- a/doc/Analysis Design Testing/D3ADT.docx
+++ b/doc/Analysis Design Testing/D3ADT.docx
@@ -2482,8 +2482,6 @@
           <w:docGrid w:linePitch="312" w:charSpace="-2049"/>
         </w:sectPr>
       </w:pPr>
-      <w:bookmarkStart w:id="3" w:name="_GoBack"/>
-      <w:bookmarkEnd w:id="3"/>
     </w:p>
     <w:p>
       <w:pPr>
@@ -2493,7 +2491,7 @@
           <w:lang w:eastAsia="zh-TW"/>
         </w:rPr>
       </w:pPr>
-      <w:bookmarkStart w:id="4" w:name="_Toc324281985"/>
+      <w:bookmarkStart w:id="3" w:name="_Toc324281985"/>
       <w:r>
         <w:lastRenderedPageBreak/>
         <w:t xml:space="preserve">1 </w:t>
@@ -2501,21 +2499,21 @@
       <w:r>
         <w:t>Approach Taken</w:t>
       </w:r>
-      <w:bookmarkEnd w:id="4"/>
+      <w:bookmarkEnd w:id="3"/>
     </w:p>
     <w:p>
       <w:pPr>
         <w:pStyle w:val="Heading2"/>
         <w:spacing w:line="240" w:lineRule="auto"/>
       </w:pPr>
-      <w:bookmarkStart w:id="5" w:name="_Toc324281986"/>
+      <w:bookmarkStart w:id="4" w:name="_Toc324281986"/>
       <w:r>
         <w:t>1.1</w:t>
       </w:r>
       <w:r>
         <w:t>Technical</w:t>
       </w:r>
-      <w:bookmarkEnd w:id="5"/>
+      <w:bookmarkEnd w:id="4"/>
     </w:p>
     <w:p>
       <w:pPr>
@@ -3231,7 +3229,7 @@
         <w:pStyle w:val="Heading2"/>
         <w:spacing w:line="240" w:lineRule="auto"/>
       </w:pPr>
-      <w:bookmarkStart w:id="6" w:name="_Toc324281987"/>
+      <w:bookmarkStart w:id="5" w:name="_Toc324281987"/>
       <w:r>
         <w:rPr>
           <w:rFonts w:hint="eastAsia"/>
@@ -3243,7 +3241,7 @@
       <w:r>
         <w:t>Modelling</w:t>
       </w:r>
-      <w:bookmarkEnd w:id="6"/>
+      <w:bookmarkEnd w:id="5"/>
     </w:p>
     <w:p>
       <w:pPr>
@@ -3679,12 +3677,12 @@
         <w:pStyle w:val="Heading1"/>
         <w:spacing w:line="240" w:lineRule="auto"/>
       </w:pPr>
-      <w:bookmarkStart w:id="7" w:name="_Toc324281988"/>
+      <w:bookmarkStart w:id="6" w:name="_Toc324281988"/>
       <w:r>
         <w:lastRenderedPageBreak/>
         <w:t>2 Analysis Documentation</w:t>
       </w:r>
-      <w:bookmarkEnd w:id="7"/>
+      <w:bookmarkEnd w:id="6"/>
     </w:p>
     <w:p>
       <w:pPr>
@@ -3703,9 +3701,80 @@
         <w:pStyle w:val="Heading2"/>
         <w:spacing w:line="240" w:lineRule="auto"/>
       </w:pPr>
-      <w:bookmarkStart w:id="8" w:name="_Toc324281989"/>
+      <w:bookmarkStart w:id="7" w:name="_Toc324281989"/>
       <w:r>
         <w:t>2.1 Requirements Analysis</w:t>
+      </w:r>
+      <w:bookmarkEnd w:id="7"/>
+    </w:p>
+    <w:p>
+      <w:pPr>
+        <w:spacing w:line="240" w:lineRule="auto"/>
+      </w:pPr>
+      <w:r>
+        <w:t>The first thing we needed to do was understand the problem that we had been given. We started by reading the specification and various pieces of background information provided by the CAA (Civil Aviation A</w:t>
+      </w:r>
+      <w:r>
+        <w:t>uthority</w:t>
+      </w:r>
+      <w:r>
+        <w:t>). In our early meetings, we discussed what we had read and came to agreements on our interpretations of the information.</w:t>
+      </w:r>
+    </w:p>
+    <w:p>
+      <w:pPr>
+        <w:spacing w:line="240" w:lineRule="auto"/>
+      </w:pPr>
+      <w:r>
+        <w:t>We identified the use cases of our project and compiled them into a use case diagram</w:t>
+      </w:r>
+      <w:r>
+        <w:rPr>
+          <w:rStyle w:val="FootnoteReference"/>
+        </w:rPr>
+        <w:footnoteReference w:id="2"/>
+      </w:r>
+      <w:r>
+        <w:t xml:space="preserve"> to help us communicate with one another the requirements. The diagram shows that the intended user of the software is Air traffic controllers and engineers; this was taken into consideration when making later design decisions. The number of the original requirements that each use case intends to help satisfy are also show, in brackets, on the diagram. It should be noted that not all of the requirements have been shown to be satisfied by the use cases, this is because they are non-functional requirements that must instead be satisfied by the qualities of the software. </w:t>
+      </w:r>
+    </w:p>
+    <w:p>
+      <w:pPr>
+        <w:spacing w:line="240" w:lineRule="auto"/>
+      </w:pPr>
+      <w:r>
+        <w:t>We chose to attempt most of the optional extensions specified in the requirements document. We shall be implementing a zoom and pan function, to allow the user to get a better look at the runway. There will also be a choice of runway, allowing a large range of customisability, including the ability to change rarely altered parameters such as “Angle of Slope”</w:t>
+      </w:r>
+      <w:r>
+        <w:rPr>
+          <w:rStyle w:val="FootnoteReference"/>
+        </w:rPr>
+        <w:footnoteReference w:id="3"/>
+      </w:r>
+      <w:r>
+        <w:t>. Our application will also offer features to save time, such as loading recently used airpo</w:t>
+      </w:r>
+      <w:r>
+        <w:t xml:space="preserve">rts. There will also be a </w:t>
+      </w:r>
+      <w:r>
+        <w:t>built</w:t>
+      </w:r>
+      <w:r>
+        <w:t xml:space="preserve"> in</w:t>
+      </w:r>
+      <w:r>
+        <w:t xml:space="preserve"> manual.</w:t>
+      </w:r>
+    </w:p>
+    <w:p>
+      <w:pPr>
+        <w:pStyle w:val="Heading2"/>
+        <w:spacing w:line="240" w:lineRule="auto"/>
+      </w:pPr>
+      <w:bookmarkStart w:id="8" w:name="_Toc324281990"/>
+      <w:r>
+        <w:t>2.2 Design Analysis</w:t>
       </w:r>
       <w:bookmarkEnd w:id="8"/>
     </w:p>
@@ -3714,69 +3783,41 @@
         <w:spacing w:line="240" w:lineRule="auto"/>
       </w:pPr>
       <w:r>
-        <w:t>The first thing we needed to do was understand the problem that we had been given. We started by reading the specification and various pieces of background information provided by the CAA (Civil Aviation A</w:t>
-      </w:r>
-      <w:r>
-        <w:t>uthority</w:t>
-      </w:r>
-      <w:r>
-        <w:t>). In our early meetings, we discussed what we had read and came to agreements on our interpretations of the information.</w:t>
+        <w:t xml:space="preserve">Once we had a good understanding of what the software was required to do, we needed to decide how the software would do it. </w:t>
+      </w:r>
+      <w:r>
+        <w:t>As</w:t>
+      </w:r>
+      <w:r>
+        <w:t xml:space="preserve"> MVC was mandated, we broke the problem</w:t>
+      </w:r>
+      <w:r>
+        <w:t xml:space="preserve"> down</w:t>
+      </w:r>
+      <w:r>
+        <w:t xml:space="preserve"> into three different packages: Model, View and Controller. We aimed to design the software to ensure these three packages, and the classes within them, have as little coupling as possible, along with a good level of cohesion. The interfaces of the classes were defined such that they hide their inner workings from one another.</w:t>
+      </w:r>
+      <w:r>
+        <w:t xml:space="preserve"> We produced</w:t>
+      </w:r>
+      <w:r>
+        <w:t xml:space="preserve"> a class diagram to show how the architecture of the program is structured.</w:t>
+      </w:r>
+      <w:r>
+        <w:rPr>
+          <w:rStyle w:val="FootnoteReference"/>
+        </w:rPr>
+        <w:footnoteReference w:id="4"/>
       </w:r>
     </w:p>
     <w:p>
       <w:pPr>
+        <w:pStyle w:val="Heading3"/>
         <w:spacing w:line="240" w:lineRule="auto"/>
       </w:pPr>
-      <w:r>
-        <w:t>We identified the use cases of our project and compiled them into a use case diagram</w:t>
-      </w:r>
-      <w:r>
-        <w:rPr>
-          <w:rStyle w:val="FootnoteReference"/>
-        </w:rPr>
-        <w:footnoteReference w:id="2"/>
-      </w:r>
-      <w:r>
-        <w:t xml:space="preserve"> to help us communicate with one another the requirements. The diagram shows that the intended user of the software is Air traffic controllers and engineers; this was taken into consideration when making later design decisions. The number of the original requirements that each use case intends to help satisfy are also show, in brackets, on the diagram. It should be noted that not all of the requirements have been shown to be satisfied by the use cases, this is because they are non-functional requirements that must instead be satisfied by the qualities of the software. </w:t>
-      </w:r>
-    </w:p>
-    <w:p>
-      <w:pPr>
-        <w:spacing w:line="240" w:lineRule="auto"/>
-      </w:pPr>
-      <w:r>
-        <w:t>We chose to attempt most of the optional extensions specified in the requirements document. We shall be implementing a zoom and pan function, to allow the user to get a better look at the runway. There will also be a choice of runway, allowing a large range of customisability, including the ability to change rarely altered parameters such as “Angle of Slope”</w:t>
-      </w:r>
-      <w:r>
-        <w:rPr>
-          <w:rStyle w:val="FootnoteReference"/>
-        </w:rPr>
-        <w:footnoteReference w:id="3"/>
-      </w:r>
-      <w:r>
-        <w:t>. Our application will also offer features to save time, such as loading recently used airpo</w:t>
-      </w:r>
-      <w:r>
-        <w:t xml:space="preserve">rts. There will also be a </w:t>
-      </w:r>
-      <w:r>
-        <w:t>built</w:t>
-      </w:r>
-      <w:r>
-        <w:t xml:space="preserve"> in</w:t>
-      </w:r>
-      <w:r>
-        <w:t xml:space="preserve"> manual.</w:t>
-      </w:r>
-    </w:p>
-    <w:p>
-      <w:pPr>
-        <w:pStyle w:val="Heading2"/>
-        <w:spacing w:line="240" w:lineRule="auto"/>
-      </w:pPr>
-      <w:bookmarkStart w:id="9" w:name="_Toc324281990"/>
-      <w:r>
-        <w:t>2.2 Design Analysis</w:t>
+      <w:bookmarkStart w:id="9" w:name="_Toc324281991"/>
+      <w:r>
+        <w:t>2.2.1 Model</w:t>
       </w:r>
       <w:bookmarkEnd w:id="9"/>
     </w:p>
@@ -3785,41 +3826,17 @@
         <w:spacing w:line="240" w:lineRule="auto"/>
       </w:pPr>
       <w:r>
-        <w:t xml:space="preserve">Once we had a good understanding of what the software was required to do, we needed to decide how the software would do it. </w:t>
-      </w:r>
-      <w:r>
-        <w:t>As</w:t>
-      </w:r>
-      <w:r>
-        <w:t xml:space="preserve"> MVC was mandated, we broke the problem</w:t>
-      </w:r>
-      <w:r>
-        <w:t xml:space="preserve"> down</w:t>
-      </w:r>
-      <w:r>
-        <w:t xml:space="preserve"> into three different packages: Model, View and Controller. We aimed to design the software to ensure these three packages, and the classes within them, have as little coupling as possible, along with a good level of cohesion. The interfaces of the classes were defined such that they hide their inner workings from one another.</w:t>
-      </w:r>
-      <w:r>
-        <w:t xml:space="preserve"> We produced</w:t>
-      </w:r>
-      <w:r>
-        <w:t xml:space="preserve"> a class diagram to show how the architecture of the program is structured.</w:t>
-      </w:r>
-      <w:r>
-        <w:rPr>
-          <w:rStyle w:val="FootnoteReference"/>
-        </w:rPr>
-        <w:footnoteReference w:id="4"/>
+        <w:t>To identify the classes needed for the model, we began by looking at the problem definition, and identified the nouns. This gave us a good set of classes that represented the problem. These classes made up the bulk of the model package.</w:t>
       </w:r>
     </w:p>
     <w:p>
       <w:pPr>
-        <w:pStyle w:val="Heading3"/>
+        <w:pStyle w:val="Heading4"/>
         <w:spacing w:line="240" w:lineRule="auto"/>
       </w:pPr>
-      <w:bookmarkStart w:id="10" w:name="_Toc324281991"/>
-      <w:r>
-        <w:t>2.2.1 Model</w:t>
+      <w:bookmarkStart w:id="10" w:name="_Toc324281992"/>
+      <w:r>
+        <w:t>2.2.1.1 Airport</w:t>
       </w:r>
       <w:bookmarkEnd w:id="10"/>
     </w:p>
@@ -3828,7 +3845,195 @@
         <w:spacing w:line="240" w:lineRule="auto"/>
       </w:pPr>
       <w:r>
-        <w:t>To identify the classes needed for the model, we began by looking at the problem definition, and identified the nouns. This gave us a good set of classes that represented the problem. These classes made up the bulk of the model package.</w:t>
+        <w:t xml:space="preserve">The </w:t>
+      </w:r>
+      <w:r>
+        <w:t>most obvious objects</w:t>
+      </w:r>
+      <w:r>
+        <w:t xml:space="preserve"> of the model were </w:t>
+      </w:r>
+      <w:r>
+        <w:t>those that represent the airport, runways and obstacles</w:t>
+      </w:r>
+      <w:r>
+        <w:t>.</w:t>
+      </w:r>
+      <w:r>
+        <w:t xml:space="preserve"> We decided to build a class to represent the declared parameters of a runwa</w:t>
+      </w:r>
+      <w:r>
+        <w:t xml:space="preserve">y. We called this class runway. It stores all of the values (TORA, TODA, </w:t>
+      </w:r>
+      <w:r>
+        <w:t>etc.</w:t>
+      </w:r>
+      <w:r>
+        <w:t>) that are needed by the user</w:t>
+      </w:r>
+      <w:r>
+        <w:t xml:space="preserve">, and provided </w:t>
+      </w:r>
+      <w:proofErr w:type="spellStart"/>
+      <w:r>
+        <w:t>accessor</w:t>
+      </w:r>
+      <w:proofErr w:type="spellEnd"/>
+      <w:r>
+        <w:t xml:space="preserve"> and </w:t>
+      </w:r>
+      <w:proofErr w:type="spellStart"/>
+      <w:r>
+        <w:t>mutator</w:t>
+      </w:r>
+      <w:proofErr w:type="spellEnd"/>
+      <w:r>
+        <w:t xml:space="preserve"> methods to each of them</w:t>
+      </w:r>
+      <w:r>
+        <w:t xml:space="preserve">. Each value was stored in an array of length two, the first index containing the declared value and the second index the </w:t>
+      </w:r>
+      <w:proofErr w:type="spellStart"/>
+      <w:r>
+        <w:t>redeclared</w:t>
+      </w:r>
+      <w:proofErr w:type="spellEnd"/>
+      <w:r>
+        <w:t xml:space="preserve"> value. Two public named constants </w:t>
+      </w:r>
+      <w:r>
+        <w:lastRenderedPageBreak/>
+        <w:t>(DEFAULT and REDECLARED) were provided to raise the level of abst</w:t>
+      </w:r>
+      <w:r>
+        <w:t>raction away for these “magic”</w:t>
+      </w:r>
+      <w:r>
+        <w:t xml:space="preserve"> numbers.</w:t>
+      </w:r>
+    </w:p>
+    <w:p>
+      <w:pPr>
+        <w:spacing w:line="240" w:lineRule="auto"/>
+      </w:pPr>
+      <w:r>
+        <w:t xml:space="preserve">Since the calculations always require the values for both declared runways that take up one piece of concrete (e.g. 09L and 27R), we created a class </w:t>
+      </w:r>
+      <w:proofErr w:type="spellStart"/>
+      <w:r>
+        <w:t>PhysicalRunway</w:t>
+      </w:r>
+      <w:proofErr w:type="spellEnd"/>
+      <w:r>
+        <w:t xml:space="preserve"> to represent a real life runway. This class contains two Runway objects. It also </w:t>
+      </w:r>
+      <w:r>
+        <w:t>contains a</w:t>
+      </w:r>
+      <w:r>
+        <w:t xml:space="preserve">n Obstacle object. </w:t>
+      </w:r>
+      <w:r>
+        <w:t xml:space="preserve">The </w:t>
+      </w:r>
+      <w:proofErr w:type="spellStart"/>
+      <w:r>
+        <w:t>PhysicalRunway</w:t>
+      </w:r>
+      <w:proofErr w:type="spellEnd"/>
+      <w:r>
+        <w:t xml:space="preserve"> class aims to contain all of the common features of the two runways to reduce redundancy and increase code reuse.</w:t>
+      </w:r>
+      <w:r>
+        <w:t xml:space="preserve"> All of the methods that calculate the </w:t>
+      </w:r>
+      <w:proofErr w:type="spellStart"/>
+      <w:r>
+        <w:t>redeclared</w:t>
+      </w:r>
+      <w:proofErr w:type="spellEnd"/>
+      <w:r>
+        <w:t xml:space="preserve"> runway parameters are in </w:t>
+      </w:r>
+      <w:proofErr w:type="spellStart"/>
+      <w:r>
+        <w:t>PhysicalRunway</w:t>
+      </w:r>
+      <w:proofErr w:type="spellEnd"/>
+      <w:r>
+        <w:t>.</w:t>
+      </w:r>
+    </w:p>
+    <w:p>
+      <w:pPr>
+        <w:spacing w:line="240" w:lineRule="auto"/>
+      </w:pPr>
+      <w:r>
+        <w:t xml:space="preserve">As an airport can consist of multiple runways (e.g. Heathrow) we the class Airport was designed to contain as many runways as required – A List was chosen as the container for the runways, an </w:t>
+      </w:r>
+      <w:proofErr w:type="spellStart"/>
+      <w:r>
+        <w:t>ArrayList</w:t>
+      </w:r>
+      <w:proofErr w:type="spellEnd"/>
+      <w:r>
+        <w:t xml:space="preserve"> was chosen as the concrete implementation for this list as it is very fast and items never need to be inserted. </w:t>
+      </w:r>
+    </w:p>
+    <w:p>
+      <w:pPr>
+        <w:spacing w:line="240" w:lineRule="auto"/>
+      </w:pPr>
+      <w:r>
+        <w:t xml:space="preserve">The Airport class also acts as a single point of access for other packages to this part of the model; </w:t>
+      </w:r>
+      <w:proofErr w:type="gramStart"/>
+      <w:r>
+        <w:t>A</w:t>
+      </w:r>
+      <w:proofErr w:type="gramEnd"/>
+      <w:r>
+        <w:t xml:space="preserve"> class needs only instantiate an airport to obtain access to all of this functionality. This single access point reduces coupling and ensures consistency throughout the application.</w:t>
+      </w:r>
+    </w:p>
+    <w:p>
+      <w:pPr>
+        <w:spacing w:line="240" w:lineRule="auto"/>
+      </w:pPr>
+      <w:r>
+        <w:t xml:space="preserve">The final class in the core business logic section of the model is the Obstacle class. As previously mentioned, it lives inside a </w:t>
+      </w:r>
+      <w:proofErr w:type="spellStart"/>
+      <w:r>
+        <w:t>PhysicalRunway</w:t>
+      </w:r>
+      <w:proofErr w:type="spellEnd"/>
+      <w:r>
+        <w:t xml:space="preserve"> object. When an obstacle is placed on a </w:t>
+      </w:r>
+      <w:proofErr w:type="spellStart"/>
+      <w:r>
+        <w:t>PhysicalRunway</w:t>
+      </w:r>
+      <w:proofErr w:type="spellEnd"/>
+      <w:r>
+        <w:t xml:space="preserve">, using the method </w:t>
+      </w:r>
+      <w:proofErr w:type="spellStart"/>
+      <w:r>
+        <w:t>placeNewObstacle</w:t>
+      </w:r>
+      <w:proofErr w:type="spellEnd"/>
+      <w:r>
+        <w:t xml:space="preserve">, the </w:t>
+      </w:r>
+      <w:proofErr w:type="spellStart"/>
+      <w:r>
+        <w:t>redeclared</w:t>
+      </w:r>
+      <w:proofErr w:type="spellEnd"/>
+      <w:r>
+        <w:t xml:space="preserve"> parameters are calculated. </w:t>
       </w:r>
     </w:p>
     <w:p>
@@ -3836,82 +4041,46 @@
         <w:pStyle w:val="Heading4"/>
         <w:spacing w:line="240" w:lineRule="auto"/>
       </w:pPr>
-      <w:bookmarkStart w:id="11" w:name="_Toc324281992"/>
-      <w:r>
-        <w:t>2.2.1.1 Airport</w:t>
+      <w:bookmarkStart w:id="11" w:name="_Toc324281993"/>
+      <w:r>
+        <w:t>2.2.1.2 Email</w:t>
       </w:r>
       <w:bookmarkEnd w:id="11"/>
+      <w:r>
+        <w:t xml:space="preserve"> </w:t>
+      </w:r>
     </w:p>
     <w:p>
       <w:pPr>
         <w:spacing w:line="240" w:lineRule="auto"/>
       </w:pPr>
       <w:r>
-        <w:t xml:space="preserve">The </w:t>
-      </w:r>
-      <w:r>
-        <w:t>most obvious objects</w:t>
-      </w:r>
-      <w:r>
-        <w:t xml:space="preserve"> of the model were </w:t>
-      </w:r>
-      <w:r>
-        <w:t>those that represent the airport, runways and obstacles</w:t>
-      </w:r>
-      <w:r>
-        <w:t>.</w:t>
-      </w:r>
-      <w:r>
-        <w:t xml:space="preserve"> We decided to build a class to represent the declared parameters of a runwa</w:t>
-      </w:r>
-      <w:r>
-        <w:t xml:space="preserve">y. We called this class runway. It stores all of the values (TORA, TODA, </w:t>
-      </w:r>
-      <w:r>
-        <w:t>etc.</w:t>
-      </w:r>
-      <w:r>
-        <w:t>) that are needed by the user</w:t>
-      </w:r>
-      <w:r>
-        <w:t xml:space="preserve">, and provided </w:t>
+        <w:t>The email sendi</w:t>
+      </w:r>
+      <w:r>
+        <w:t xml:space="preserve">ng </w:t>
+      </w:r>
+      <w:r>
+        <w:t xml:space="preserve">is performed using Java EE’s </w:t>
       </w:r>
       <w:proofErr w:type="spellStart"/>
       <w:r>
-        <w:t>accessor</w:t>
+        <w:t>JavaMail</w:t>
       </w:r>
       <w:proofErr w:type="spellEnd"/>
       <w:r>
-        <w:t xml:space="preserve"> and </w:t>
+        <w:t xml:space="preserve"> API. However, since it was felt that </w:t>
       </w:r>
       <w:proofErr w:type="spellStart"/>
       <w:r>
-        <w:t>mutator</w:t>
+        <w:t>JavaMail</w:t>
       </w:r>
       <w:proofErr w:type="spellEnd"/>
       <w:r>
-        <w:t xml:space="preserve"> methods to each of them</w:t>
-      </w:r>
-      <w:r>
-        <w:t xml:space="preserve">. Each value was stored in an array of length two, the first index containing the declared value and the second index the </w:t>
-      </w:r>
-      <w:proofErr w:type="spellStart"/>
-      <w:r>
-        <w:t>redeclared</w:t>
-      </w:r>
-      <w:proofErr w:type="spellEnd"/>
-      <w:r>
-        <w:t xml:space="preserve"> value. Two public named constants </w:t>
-      </w:r>
-      <w:r>
-        <w:lastRenderedPageBreak/>
-        <w:t>(DEFAULT and REDECLARED) were provided to raise the level of abst</w:t>
-      </w:r>
-      <w:r>
-        <w:t>raction away for these “magic”</w:t>
-      </w:r>
-      <w:r>
-        <w:t xml:space="preserve"> numbers.</w:t>
+        <w:t xml:space="preserve"> is very hard to use as it offer far more functionality and customisation </w:t>
+      </w:r>
+      <w:r>
+        <w:t>than we need, a wrapper class, called Email, was created. This class encapsulates all the functionality required to send an email using a predetermined server. We chose to create a Gmail account to demonstrate this, but it would be possible to set this up with any server that offers SMTP access.</w:t>
       </w:r>
     </w:p>
     <w:p>
@@ -3919,51 +4088,38 @@
         <w:spacing w:line="240" w:lineRule="auto"/>
       </w:pPr>
       <w:r>
-        <w:t xml:space="preserve">Since the calculations always require the values for both declared runways that take up one piece of concrete (e.g. 09L and 27R), we created a class </w:t>
+        <w:t>Because most of the emails that the application is likely to send are to a small</w:t>
+      </w:r>
+      <w:r>
+        <w:t xml:space="preserve"> selection of people, we designed an address book system to store commonly used email addresses. </w:t>
+      </w:r>
+      <w:r>
+        <w:t xml:space="preserve">The Contact class </w:t>
+      </w:r>
+      <w:r>
+        <w:t xml:space="preserve">is a “Plain </w:t>
       </w:r>
       <w:proofErr w:type="spellStart"/>
       <w:r>
-        <w:t>PhysicalRunway</w:t>
+        <w:t>ol</w:t>
       </w:r>
       <w:proofErr w:type="spellEnd"/>
       <w:r>
-        <w:t xml:space="preserve"> to represent a real life runway. This class contains two Runway objects. It also </w:t>
-      </w:r>
-      <w:r>
-        <w:t>contains a</w:t>
-      </w:r>
-      <w:r>
-        <w:t xml:space="preserve">n Obstacle object. </w:t>
-      </w:r>
-      <w:r>
-        <w:t xml:space="preserve">The </w:t>
+        <w:t xml:space="preserve">’ data” class that </w:t>
+      </w:r>
+      <w:r>
+        <w:t xml:space="preserve">stores the users email address and their </w:t>
+      </w:r>
+      <w:r>
+        <w:t xml:space="preserve">full name. The </w:t>
       </w:r>
       <w:proofErr w:type="spellStart"/>
       <w:r>
-        <w:t>PhysicalRunway</w:t>
+        <w:t>AddressBook</w:t>
       </w:r>
       <w:proofErr w:type="spellEnd"/>
       <w:r>
-        <w:t xml:space="preserve"> class aims to contain all of the common features of the two runways to reduce redundancy and increase code reuse.</w:t>
-      </w:r>
-      <w:r>
-        <w:t xml:space="preserve"> All of the methods that calculate the </w:t>
-      </w:r>
-      <w:proofErr w:type="spellStart"/>
-      <w:r>
-        <w:t>redeclared</w:t>
-      </w:r>
-      <w:proofErr w:type="spellEnd"/>
-      <w:r>
-        <w:t xml:space="preserve"> runway parameters are in </w:t>
-      </w:r>
-      <w:proofErr w:type="spellStart"/>
-      <w:r>
-        <w:t>PhysicalRunway</w:t>
-      </w:r>
-      <w:proofErr w:type="spellEnd"/>
-      <w:r>
-        <w:t>.</w:t>
+        <w:t xml:space="preserve"> class consists of a List of Contacts and methods to add remove and search for contacts.</w:t>
       </w:r>
     </w:p>
     <w:p>
@@ -3971,71 +4127,7 @@
         <w:spacing w:line="240" w:lineRule="auto"/>
       </w:pPr>
       <w:r>
-        <w:t xml:space="preserve">As an airport can consist of multiple runways (e.g. Heathrow) we the class Airport was designed to contain as many runways as required – A List was chosen as the container for the runways, an </w:t>
-      </w:r>
-      <w:proofErr w:type="spellStart"/>
-      <w:r>
-        <w:t>ArrayList</w:t>
-      </w:r>
-      <w:proofErr w:type="spellEnd"/>
-      <w:r>
-        <w:t xml:space="preserve"> was chosen as the concrete implementation for this list as it is very fast and items never need to be inserted. </w:t>
-      </w:r>
-    </w:p>
-    <w:p>
-      <w:pPr>
-        <w:spacing w:line="240" w:lineRule="auto"/>
-      </w:pPr>
-      <w:r>
-        <w:t xml:space="preserve">The Airport class also acts as a single point of access for other packages to this part of the model; </w:t>
-      </w:r>
-      <w:proofErr w:type="gramStart"/>
-      <w:r>
-        <w:t>A</w:t>
-      </w:r>
-      <w:proofErr w:type="gramEnd"/>
-      <w:r>
-        <w:t xml:space="preserve"> class needs only instantiate an airport to obtain access to all of this functionality. This single access point reduces coupling and ensures consistency throughout the application.</w:t>
-      </w:r>
-    </w:p>
-    <w:p>
-      <w:pPr>
-        <w:spacing w:line="240" w:lineRule="auto"/>
-      </w:pPr>
-      <w:r>
-        <w:t xml:space="preserve">The final class in the core business logic section of the model is the Obstacle class. As previously mentioned, it lives inside a </w:t>
-      </w:r>
-      <w:proofErr w:type="spellStart"/>
-      <w:r>
-        <w:t>PhysicalRunway</w:t>
-      </w:r>
-      <w:proofErr w:type="spellEnd"/>
-      <w:r>
-        <w:t xml:space="preserve"> object. When an obstacle is placed on a </w:t>
-      </w:r>
-      <w:proofErr w:type="spellStart"/>
-      <w:r>
-        <w:t>PhysicalRunway</w:t>
-      </w:r>
-      <w:proofErr w:type="spellEnd"/>
-      <w:r>
-        <w:t xml:space="preserve">, using the method </w:t>
-      </w:r>
-      <w:proofErr w:type="spellStart"/>
-      <w:r>
-        <w:t>placeNewObstacle</w:t>
-      </w:r>
-      <w:proofErr w:type="spellEnd"/>
-      <w:r>
-        <w:t xml:space="preserve">, the </w:t>
-      </w:r>
-      <w:proofErr w:type="spellStart"/>
-      <w:r>
-        <w:t>redeclared</w:t>
-      </w:r>
-      <w:proofErr w:type="spellEnd"/>
-      <w:r>
-        <w:t xml:space="preserve"> parameters are calculated. </w:t>
+        <w:t xml:space="preserve">To send an email, an Email class must be instantiated, a Contact, or List of Contacts passed in. The subject and message body are set and finally the send method is called. </w:t>
       </w:r>
     </w:p>
     <w:p>
@@ -4043,111 +4135,17 @@
         <w:pStyle w:val="Heading4"/>
         <w:spacing w:line="240" w:lineRule="auto"/>
       </w:pPr>
-      <w:bookmarkStart w:id="12" w:name="_Toc324281993"/>
-      <w:r>
-        <w:t>2.2.1.2 Email</w:t>
+      <w:bookmarkStart w:id="12" w:name="_Toc324281994"/>
+      <w:r>
+        <w:t xml:space="preserve">2.2.1.3 </w:t>
+      </w:r>
+      <w:r>
+        <w:t xml:space="preserve">Loading and </w:t>
+      </w:r>
+      <w:r>
+        <w:t>Saving XML</w:t>
       </w:r>
       <w:bookmarkEnd w:id="12"/>
-      <w:r>
-        <w:t xml:space="preserve"> </w:t>
-      </w:r>
-    </w:p>
-    <w:p>
-      <w:pPr>
-        <w:spacing w:line="240" w:lineRule="auto"/>
-      </w:pPr>
-      <w:r>
-        <w:t>The email sendi</w:t>
-      </w:r>
-      <w:r>
-        <w:t xml:space="preserve">ng </w:t>
-      </w:r>
-      <w:r>
-        <w:t xml:space="preserve">is performed using Java EE’s </w:t>
-      </w:r>
-      <w:proofErr w:type="spellStart"/>
-      <w:r>
-        <w:t>JavaMail</w:t>
-      </w:r>
-      <w:proofErr w:type="spellEnd"/>
-      <w:r>
-        <w:t xml:space="preserve"> API. However, since it was felt that </w:t>
-      </w:r>
-      <w:proofErr w:type="spellStart"/>
-      <w:r>
-        <w:t>JavaMail</w:t>
-      </w:r>
-      <w:proofErr w:type="spellEnd"/>
-      <w:r>
-        <w:t xml:space="preserve"> is very hard to use as it offer far more functionality and customisation </w:t>
-      </w:r>
-      <w:r>
-        <w:t>than we need, a wrapper class, called Email, was created. This class encapsulates all the functionality required to send an email using a predetermined server. We chose to create a Gmail account to demonstrate this, but it would be possible to set this up with any server that offers SMTP access.</w:t>
-      </w:r>
-    </w:p>
-    <w:p>
-      <w:pPr>
-        <w:spacing w:line="240" w:lineRule="auto"/>
-      </w:pPr>
-      <w:r>
-        <w:t>Because most of the emails that the application is likely to send are to a small</w:t>
-      </w:r>
-      <w:r>
-        <w:t xml:space="preserve"> selection of people, we designed an address book system to store commonly used email addresses. </w:t>
-      </w:r>
-      <w:r>
-        <w:t xml:space="preserve">The Contact class </w:t>
-      </w:r>
-      <w:r>
-        <w:t xml:space="preserve">is a “Plain </w:t>
-      </w:r>
-      <w:proofErr w:type="spellStart"/>
-      <w:r>
-        <w:t>ol</w:t>
-      </w:r>
-      <w:proofErr w:type="spellEnd"/>
-      <w:r>
-        <w:t xml:space="preserve">’ data” class that </w:t>
-      </w:r>
-      <w:r>
-        <w:t xml:space="preserve">stores the users email address and their </w:t>
-      </w:r>
-      <w:r>
-        <w:t xml:space="preserve">full name. The </w:t>
-      </w:r>
-      <w:proofErr w:type="spellStart"/>
-      <w:r>
-        <w:t>AddressBook</w:t>
-      </w:r>
-      <w:proofErr w:type="spellEnd"/>
-      <w:r>
-        <w:t xml:space="preserve"> class consists of a List of Contacts and methods to add remove and search for contacts.</w:t>
-      </w:r>
-    </w:p>
-    <w:p>
-      <w:pPr>
-        <w:spacing w:line="240" w:lineRule="auto"/>
-      </w:pPr>
-      <w:r>
-        <w:t xml:space="preserve">To send an email, an Email class must be instantiated, a Contact, or List of Contacts passed in. The subject and message body are set and finally the send method is called. </w:t>
-      </w:r>
-    </w:p>
-    <w:p>
-      <w:pPr>
-        <w:pStyle w:val="Heading4"/>
-        <w:spacing w:line="240" w:lineRule="auto"/>
-      </w:pPr>
-      <w:bookmarkStart w:id="13" w:name="_Toc324281994"/>
-      <w:r>
-        <w:t xml:space="preserve">2.2.1.3 </w:t>
-      </w:r>
-      <w:r>
-        <w:t xml:space="preserve">Loading and </w:t>
-      </w:r>
-      <w:r>
-        <w:t>Saving XML</w:t>
-      </w:r>
-      <w:bookmarkEnd w:id="13"/>
     </w:p>
     <w:p>
       <w:pPr>
@@ -4316,9 +4314,128 @@
         <w:pStyle w:val="Heading3"/>
         <w:spacing w:line="240" w:lineRule="auto"/>
       </w:pPr>
-      <w:bookmarkStart w:id="14" w:name="_Toc324281995"/>
+      <w:bookmarkStart w:id="13" w:name="_Toc324281995"/>
       <w:r>
         <w:t>2.2.2 View</w:t>
+      </w:r>
+      <w:bookmarkEnd w:id="13"/>
+    </w:p>
+    <w:p>
+      <w:pPr>
+        <w:spacing w:line="240" w:lineRule="auto"/>
+      </w:pPr>
+      <w:r>
+        <w:t>The classes in the view package are conc</w:t>
+      </w:r>
+      <w:r>
+        <w:t xml:space="preserve">erned with displaying to the screen all the information and visual control elements that the user needs. </w:t>
+      </w:r>
+      <w:r>
+        <w:t xml:space="preserve">We chose to implement the application as a Java swing desktop application as this allows good cross platform support, good familiarity and we are all experienced in using swing. </w:t>
+      </w:r>
+    </w:p>
+    <w:p>
+      <w:pPr>
+        <w:spacing w:line="240" w:lineRule="auto"/>
+      </w:pPr>
+      <w:r>
+        <w:t>After a discussion with our supervisor, we decided to use a Graphical User Interface builder. Online research showed that the most critically acclaimed GUI builder was Google Window Builder Pro</w:t>
+      </w:r>
+      <w:r>
+        <w:t xml:space="preserve"> (GWBP)</w:t>
+      </w:r>
+      <w:r>
+        <w:t>. Unlike other tools that would have prevented us from editing the generated code by hand (and probably filled up our classes with useless junk) GWBP wa</w:t>
+      </w:r>
+      <w:r>
+        <w:t>s quite happy for us to edit it</w:t>
+      </w:r>
+      <w:r>
+        <w:t>s underlying code which it would then parse to show us the design view.</w:t>
+      </w:r>
+    </w:p>
+    <w:p>
+      <w:pPr>
+        <w:spacing w:line="240" w:lineRule="auto"/>
+      </w:pPr>
+      <w:r>
+        <w:t>Unfortunately not all of our GUI could be created using the GUI Builder. The more dynamic elements had to be coded by hand. We decided that to make finding a recently view airport</w:t>
+      </w:r>
+      <w:r>
+        <w:t xml:space="preserve"> or obstacle</w:t>
+      </w:r>
+      <w:r>
+        <w:t xml:space="preserve"> easier, a menu listing the recently opened </w:t>
+      </w:r>
+      <w:r>
+        <w:t>airports and obstacles should be shown. As it wouldn’t be known at compile time which files would have been recently opened, these Menu Items needed to be dynamically generated both from a persistent file of the previously recently opened files, and any files that are opened while the application is running. A few helper functions were written to perform these tasks.</w:t>
+      </w:r>
+    </w:p>
+    <w:p>
+      <w:pPr>
+        <w:spacing w:line="240" w:lineRule="auto"/>
+      </w:pPr>
+      <w:r>
+        <w:t>Another set of dynamic menus had to be created for the runway selection. It would not be known which runways exist within an airport until that airport has been loaded in. This was dealt with in the same way as the recent files.</w:t>
+      </w:r>
+    </w:p>
+    <w:p>
+      <w:pPr>
+        <w:spacing w:line="240" w:lineRule="auto"/>
+      </w:pPr>
+      <w:r>
+        <w:t xml:space="preserve">To draw out a visualisation of the runways </w:t>
+      </w:r>
+      <w:proofErr w:type="spellStart"/>
+      <w:r>
+        <w:t>redeclared</w:t>
+      </w:r>
+      <w:proofErr w:type="spellEnd"/>
+      <w:r>
+        <w:t xml:space="preserve"> parameters, a panel was extended and used as a canvas for drawing lines to. The classes </w:t>
+      </w:r>
+      <w:proofErr w:type="spellStart"/>
+      <w:r>
+        <w:t>TopView</w:t>
+      </w:r>
+      <w:proofErr w:type="spellEnd"/>
+      <w:r>
+        <w:t xml:space="preserve"> and </w:t>
+      </w:r>
+      <w:proofErr w:type="spellStart"/>
+      <w:r>
+        <w:t>SideView</w:t>
+      </w:r>
+      <w:proofErr w:type="spellEnd"/>
+      <w:r>
+        <w:t xml:space="preserve"> were created to display the runway from a bird</w:t>
+      </w:r>
+      <w:r>
+        <w:t>’</w:t>
+      </w:r>
+      <w:r>
+        <w:t xml:space="preserve">s eye view and a </w:t>
+      </w:r>
+      <w:r>
+        <w:t xml:space="preserve">worm’s eye view respectively. A very simple interface was created for using these components; they are simply instantiated, passing in an airport, and then added to some other component on a frame. The Views are registered as </w:t>
+      </w:r>
+      <w:proofErr w:type="spellStart"/>
+      <w:r>
+        <w:t>AirportObservers</w:t>
+      </w:r>
+      <w:proofErr w:type="spellEnd"/>
+      <w:r>
+        <w:t xml:space="preserve"> and receive notifications whenever a new airport is loaded in or created.</w:t>
+      </w:r>
+    </w:p>
+    <w:p>
+      <w:pPr>
+        <w:pStyle w:val="Heading3"/>
+        <w:spacing w:line="240" w:lineRule="auto"/>
+      </w:pPr>
+      <w:bookmarkStart w:id="14" w:name="_Toc324281996"/>
+      <w:r>
+        <w:t>2.2.3 Controller</w:t>
       </w:r>
       <w:bookmarkEnd w:id="14"/>
     </w:p>
@@ -4327,125 +4444,6 @@
         <w:spacing w:line="240" w:lineRule="auto"/>
       </w:pPr>
       <w:r>
-        <w:t>The classes in the view package are conc</w:t>
-      </w:r>
-      <w:r>
-        <w:t xml:space="preserve">erned with displaying to the screen all the information and visual control elements that the user needs. </w:t>
-      </w:r>
-      <w:r>
-        <w:t xml:space="preserve">We chose to implement the application as a Java swing desktop application as this allows good cross platform support, good familiarity and we are all experienced in using swing. </w:t>
-      </w:r>
-    </w:p>
-    <w:p>
-      <w:pPr>
-        <w:spacing w:line="240" w:lineRule="auto"/>
-      </w:pPr>
-      <w:r>
-        <w:t>After a discussion with our supervisor, we decided to use a Graphical User Interface builder. Online research showed that the most critically acclaimed GUI builder was Google Window Builder Pro</w:t>
-      </w:r>
-      <w:r>
-        <w:t xml:space="preserve"> (GWBP)</w:t>
-      </w:r>
-      <w:r>
-        <w:t>. Unlike other tools that would have prevented us from editing the generated code by hand (and probably filled up our classes with useless junk) GWBP wa</w:t>
-      </w:r>
-      <w:r>
-        <w:t>s quite happy for us to edit it</w:t>
-      </w:r>
-      <w:r>
-        <w:t>s underlying code which it would then parse to show us the design view.</w:t>
-      </w:r>
-    </w:p>
-    <w:p>
-      <w:pPr>
-        <w:spacing w:line="240" w:lineRule="auto"/>
-      </w:pPr>
-      <w:r>
-        <w:t>Unfortunately not all of our GUI could be created using the GUI Builder. The more dynamic elements had to be coded by hand. We decided that to make finding a recently view airport</w:t>
-      </w:r>
-      <w:r>
-        <w:t xml:space="preserve"> or obstacle</w:t>
-      </w:r>
-      <w:r>
-        <w:t xml:space="preserve"> easier, a menu listing the recently opened </w:t>
-      </w:r>
-      <w:r>
-        <w:t>airports and obstacles should be shown. As it wouldn’t be known at compile time which files would have been recently opened, these Menu Items needed to be dynamically generated both from a persistent file of the previously recently opened files, and any files that are opened while the application is running. A few helper functions were written to perform these tasks.</w:t>
-      </w:r>
-    </w:p>
-    <w:p>
-      <w:pPr>
-        <w:spacing w:line="240" w:lineRule="auto"/>
-      </w:pPr>
-      <w:r>
-        <w:t>Another set of dynamic menus had to be created for the runway selection. It would not be known which runways exist within an airport until that airport has been loaded in. This was dealt with in the same way as the recent files.</w:t>
-      </w:r>
-    </w:p>
-    <w:p>
-      <w:pPr>
-        <w:spacing w:line="240" w:lineRule="auto"/>
-      </w:pPr>
-      <w:r>
-        <w:t xml:space="preserve">To draw out a visualisation of the runways </w:t>
-      </w:r>
-      <w:proofErr w:type="spellStart"/>
-      <w:r>
-        <w:t>redeclared</w:t>
-      </w:r>
-      <w:proofErr w:type="spellEnd"/>
-      <w:r>
-        <w:t xml:space="preserve"> parameters, a panel was extended and used as a canvas for drawing lines to. The classes </w:t>
-      </w:r>
-      <w:proofErr w:type="spellStart"/>
-      <w:r>
-        <w:t>TopView</w:t>
-      </w:r>
-      <w:proofErr w:type="spellEnd"/>
-      <w:r>
-        <w:t xml:space="preserve"> and </w:t>
-      </w:r>
-      <w:proofErr w:type="spellStart"/>
-      <w:r>
-        <w:t>SideView</w:t>
-      </w:r>
-      <w:proofErr w:type="spellEnd"/>
-      <w:r>
-        <w:t xml:space="preserve"> were created to display the runway from a bird</w:t>
-      </w:r>
-      <w:r>
-        <w:t>’</w:t>
-      </w:r>
-      <w:r>
-        <w:t xml:space="preserve">s eye view and a </w:t>
-      </w:r>
-      <w:r>
-        <w:t xml:space="preserve">worm’s eye view respectively. A very simple interface was created for using these components; they are simply instantiated, passing in an airport, and then added to some other component on a frame. The Views are registered as </w:t>
-      </w:r>
-      <w:proofErr w:type="spellStart"/>
-      <w:r>
-        <w:t>AirportObservers</w:t>
-      </w:r>
-      <w:proofErr w:type="spellEnd"/>
-      <w:r>
-        <w:t xml:space="preserve"> and receive notifications whenever a new airport is loaded in or created.</w:t>
-      </w:r>
-    </w:p>
-    <w:p>
-      <w:pPr>
-        <w:pStyle w:val="Heading3"/>
-        <w:spacing w:line="240" w:lineRule="auto"/>
-      </w:pPr>
-      <w:bookmarkStart w:id="15" w:name="_Toc324281996"/>
-      <w:r>
-        <w:t>2.2.3 Controller</w:t>
-      </w:r>
-      <w:bookmarkEnd w:id="15"/>
-    </w:p>
-    <w:p>
-      <w:pPr>
-        <w:spacing w:line="240" w:lineRule="auto"/>
-      </w:pPr>
-      <w:r>
         <w:t xml:space="preserve">The controller classes were implemented in the form of </w:t>
       </w:r>
       <w:proofErr w:type="spellStart"/>
@@ -4494,12 +4492,12 @@
         <w:pStyle w:val="Heading2"/>
         <w:spacing w:line="240" w:lineRule="auto"/>
       </w:pPr>
-      <w:bookmarkStart w:id="16" w:name="_Toc324281997"/>
+      <w:bookmarkStart w:id="15" w:name="_Toc324281997"/>
       <w:r>
         <w:lastRenderedPageBreak/>
         <w:t>2.3 Interface Design</w:t>
       </w:r>
-      <w:bookmarkEnd w:id="16"/>
+      <w:bookmarkEnd w:id="15"/>
       <w:r>
         <w:t xml:space="preserve"> </w:t>
       </w:r>
@@ -4832,12 +4830,12 @@
         <w:pStyle w:val="Heading1"/>
         <w:spacing w:line="240" w:lineRule="auto"/>
       </w:pPr>
-      <w:bookmarkStart w:id="17" w:name="_Toc324281998"/>
+      <w:bookmarkStart w:id="16" w:name="_Toc324281998"/>
       <w:r>
         <w:lastRenderedPageBreak/>
         <w:t>3 Testing</w:t>
       </w:r>
-      <w:bookmarkEnd w:id="17"/>
+      <w:bookmarkEnd w:id="16"/>
     </w:p>
     <w:p>
       <w:pPr>
@@ -4876,11 +4874,11 @@
         <w:pStyle w:val="Heading2"/>
         <w:spacing w:line="240" w:lineRule="auto"/>
       </w:pPr>
-      <w:bookmarkStart w:id="18" w:name="_Toc324281999"/>
+      <w:bookmarkStart w:id="17" w:name="_Toc324281999"/>
       <w:r>
         <w:t>3.1 Test Plan</w:t>
       </w:r>
-      <w:bookmarkEnd w:id="18"/>
+      <w:bookmarkEnd w:id="17"/>
     </w:p>
     <w:p>
       <w:pPr>
@@ -5004,14 +5002,14 @@
         <w:pStyle w:val="Heading2"/>
         <w:spacing w:line="240" w:lineRule="auto"/>
       </w:pPr>
-      <w:bookmarkStart w:id="19" w:name="_Toc324282000"/>
+      <w:bookmarkStart w:id="18" w:name="_Toc324282000"/>
       <w:r>
         <w:t xml:space="preserve">3.2 </w:t>
       </w:r>
       <w:r>
         <w:t>Test Report</w:t>
       </w:r>
-      <w:bookmarkEnd w:id="19"/>
+      <w:bookmarkEnd w:id="18"/>
     </w:p>
     <w:p>
       <w:r>
@@ -5030,11 +5028,11 @@
       <w:pPr>
         <w:pStyle w:val="Heading3"/>
       </w:pPr>
-      <w:bookmarkStart w:id="20" w:name="_Toc324282001"/>
+      <w:bookmarkStart w:id="19" w:name="_Toc324282001"/>
       <w:r>
         <w:t>3.2.1 Unit Testing</w:t>
       </w:r>
-      <w:bookmarkEnd w:id="20"/>
+      <w:bookmarkEnd w:id="19"/>
     </w:p>
     <w:p>
       <w:r>
@@ -8838,14 +8836,8 @@
                 <w:tab w:val="left" w:pos="30240"/>
                 <w:tab w:val="left" w:pos="30720"/>
               </w:tabs>
-              <w:rPr>
-                <w:lang w:val="en-GB"/>
-              </w:rPr>
-            </w:pPr>
-            <w:r>
-              <w:rPr>
-                <w:lang w:val="en-GB"/>
-              </w:rPr>
+            </w:pPr>
+            <w:r>
               <w:t>Instantiate an Airport.</w:t>
             </w:r>
           </w:p>
@@ -8918,28 +8910,16 @@
                 <w:tab w:val="left" w:pos="30240"/>
                 <w:tab w:val="left" w:pos="30720"/>
               </w:tabs>
-              <w:rPr>
-                <w:lang w:val="en-GB"/>
-              </w:rPr>
-            </w:pPr>
-            <w:r>
-              <w:rPr>
-                <w:lang w:val="en-GB"/>
-              </w:rPr>
+            </w:pPr>
+            <w:r>
               <w:t xml:space="preserve">Instantiate 2 </w:t>
             </w:r>
             <w:proofErr w:type="spellStart"/>
             <w:r>
-              <w:rPr>
-                <w:lang w:val="en-GB"/>
-              </w:rPr>
               <w:t>PhysicalRunway</w:t>
             </w:r>
             <w:proofErr w:type="spellEnd"/>
             <w:r>
-              <w:rPr>
-                <w:lang w:val="en-GB"/>
-              </w:rPr>
               <w:t>.</w:t>
             </w:r>
           </w:p>
@@ -9012,56 +8992,32 @@
                 <w:tab w:val="left" w:pos="30240"/>
                 <w:tab w:val="left" w:pos="30720"/>
               </w:tabs>
-              <w:rPr>
-                <w:lang w:val="en-GB"/>
-              </w:rPr>
-            </w:pPr>
-            <w:r>
-              <w:rPr>
-                <w:lang w:val="en-GB"/>
-              </w:rPr>
+            </w:pPr>
+            <w:r>
               <w:t xml:space="preserve">Set values of </w:t>
             </w:r>
             <w:proofErr w:type="spellStart"/>
             <w:r>
-              <w:rPr>
-                <w:lang w:val="en-GB"/>
-              </w:rPr>
               <w:t>distanceAwayFromThreshold</w:t>
             </w:r>
             <w:proofErr w:type="spellEnd"/>
             <w:r>
-              <w:rPr>
-                <w:lang w:val="en-GB"/>
-              </w:rPr>
               <w:t xml:space="preserve"> and </w:t>
             </w:r>
             <w:proofErr w:type="spellStart"/>
             <w:r>
-              <w:rPr>
-                <w:lang w:val="en-GB"/>
-              </w:rPr>
               <w:t>distanceAwayFromCenterLine</w:t>
             </w:r>
             <w:proofErr w:type="spellEnd"/>
             <w:r>
-              <w:rPr>
-                <w:lang w:val="en-GB"/>
-              </w:rPr>
               <w:t xml:space="preserve"> in both </w:t>
             </w:r>
             <w:proofErr w:type="spellStart"/>
             <w:r>
-              <w:rPr>
-                <w:lang w:val="en-GB"/>
-              </w:rPr>
               <w:t>PhysicalRunway</w:t>
             </w:r>
             <w:proofErr w:type="spellEnd"/>
             <w:r>
-              <w:rPr>
-                <w:lang w:val="en-GB"/>
-              </w:rPr>
               <w:t xml:space="preserve"> objects to arbitrary values. Add them to the Airport object.</w:t>
             </w:r>
           </w:p>
@@ -9136,9 +9092,6 @@
               </w:tabs>
             </w:pPr>
             <w:r>
-              <w:rPr>
-                <w:lang w:val="en-GB"/>
-              </w:rPr>
               <w:t>Print values of all fields in the airport.</w:t>
             </w:r>
           </w:p>
@@ -9216,14 +9169,8 @@
                 <w:tab w:val="left" w:pos="30240"/>
                 <w:tab w:val="left" w:pos="30720"/>
               </w:tabs>
-              <w:rPr>
-                <w:lang w:val="en-GB"/>
-              </w:rPr>
-            </w:pPr>
-            <w:r>
-              <w:rPr>
-                <w:lang w:val="en-GB"/>
-              </w:rPr>
+            </w:pPr>
+            <w:r>
               <w:t>Same values as entered when instantiating the objects and setting its fields to arbitrary values.</w:t>
             </w:r>
           </w:p>
@@ -9301,14 +9248,8 @@
                 <w:tab w:val="left" w:pos="30240"/>
                 <w:tab w:val="left" w:pos="30720"/>
               </w:tabs>
-              <w:rPr>
-                <w:lang w:val="en-GB"/>
-              </w:rPr>
-            </w:pPr>
-            <w:r>
-              <w:rPr>
-                <w:lang w:val="en-GB"/>
-              </w:rPr>
+            </w:pPr>
+            <w:r>
               <w:t>As expected</w:t>
             </w:r>
           </w:p>
@@ -9387,14 +9328,8 @@
                 <w:tab w:val="left" w:pos="30240"/>
                 <w:tab w:val="left" w:pos="30720"/>
               </w:tabs>
-              <w:rPr>
-                <w:lang w:val="en-GB"/>
-              </w:rPr>
-            </w:pPr>
-            <w:r>
-              <w:rPr>
-                <w:lang w:val="en-GB"/>
-              </w:rPr>
+            </w:pPr>
+            <w:r>
               <w:t>Normal</w:t>
             </w:r>
           </w:p>
@@ -9553,14 +9488,8 @@
                 <w:tab w:val="left" w:pos="30240"/>
                 <w:tab w:val="left" w:pos="30720"/>
               </w:tabs>
-              <w:rPr>
-                <w:lang w:val="en-GB"/>
-              </w:rPr>
-            </w:pPr>
-            <w:r>
-              <w:rPr>
-                <w:lang w:val="en-GB"/>
-              </w:rPr>
+            </w:pPr>
+            <w:r>
               <w:t>Save an Airport object to an XML file. Open the file saved and compare the values with the expected ones.</w:t>
             </w:r>
           </w:p>
@@ -9638,14 +9567,8 @@
                 <w:tab w:val="left" w:pos="30240"/>
                 <w:tab w:val="left" w:pos="30720"/>
               </w:tabs>
-              <w:rPr>
-                <w:lang w:val="en-GB"/>
-              </w:rPr>
-            </w:pPr>
-            <w:r>
-              <w:rPr>
-                <w:lang w:val="en-GB"/>
-              </w:rPr>
+            </w:pPr>
+            <w:r>
               <w:t>The values on the XML file are equal to the values assigned to the Airport object when created.</w:t>
             </w:r>
           </w:p>
@@ -9723,14 +9646,8 @@
                 <w:tab w:val="left" w:pos="30240"/>
                 <w:tab w:val="left" w:pos="30720"/>
               </w:tabs>
-              <w:rPr>
-                <w:lang w:val="en-GB"/>
-              </w:rPr>
-            </w:pPr>
-            <w:r>
-              <w:rPr>
-                <w:lang w:val="en-GB"/>
-              </w:rPr>
+            </w:pPr>
+            <w:r>
               <w:t>As expected</w:t>
             </w:r>
           </w:p>
@@ -9809,14 +9726,8 @@
                 <w:tab w:val="left" w:pos="30240"/>
                 <w:tab w:val="left" w:pos="30720"/>
               </w:tabs>
-              <w:rPr>
-                <w:lang w:val="en-GB"/>
-              </w:rPr>
-            </w:pPr>
-            <w:r>
-              <w:rPr>
-                <w:lang w:val="en-GB"/>
-              </w:rPr>
+            </w:pPr>
+            <w:r>
               <w:t>Normal</w:t>
             </w:r>
           </w:p>
@@ -9894,14 +9805,8 @@
                 <w:tab w:val="left" w:pos="30240"/>
                 <w:tab w:val="left" w:pos="30720"/>
               </w:tabs>
-              <w:rPr>
-                <w:lang w:val="en-GB"/>
-              </w:rPr>
-            </w:pPr>
-            <w:r>
-              <w:rPr>
-                <w:lang w:val="en-GB"/>
-              </w:rPr>
+            </w:pPr>
+            <w:r>
               <w:t>*Test 1 in Tests_Oscar.java</w:t>
             </w:r>
           </w:p>
@@ -9974,9 +9879,6 @@
                 <w:tab w:val="left" w:pos="30240"/>
                 <w:tab w:val="left" w:pos="30720"/>
               </w:tabs>
-              <w:rPr>
-                <w:lang w:val="en-GB"/>
-              </w:rPr>
             </w:pPr>
           </w:p>
           <w:p>
@@ -10048,14 +9950,8 @@
                 <w:tab w:val="left" w:pos="30240"/>
                 <w:tab w:val="left" w:pos="30720"/>
               </w:tabs>
-              <w:rPr>
-                <w:lang w:val="en-GB"/>
-              </w:rPr>
-            </w:pPr>
-            <w:r>
-              <w:rPr>
-                <w:lang w:val="en-GB"/>
-              </w:rPr>
+            </w:pPr>
+            <w:r>
               <w:t>*Used Airport object from Test 1.</w:t>
             </w:r>
           </w:p>
@@ -10135,28 +10031,16 @@
                 <w:tab w:val="left" w:pos="30240"/>
                 <w:tab w:val="left" w:pos="30720"/>
               </w:tabs>
-              <w:rPr>
-                <w:lang w:val="en-GB"/>
-              </w:rPr>
-            </w:pPr>
-            <w:r>
-              <w:rPr>
-                <w:lang w:val="en-GB"/>
-              </w:rPr>
+            </w:pPr>
+            <w:r>
               <w:t xml:space="preserve">Instantiate an Obstacle. Set its width and length values to arbitrary ones. Print to </w:t>
             </w:r>
             <w:proofErr w:type="spellStart"/>
             <w:r>
-              <w:rPr>
-                <w:lang w:val="en-GB"/>
-              </w:rPr>
               <w:t>stdout</w:t>
             </w:r>
             <w:proofErr w:type="spellEnd"/>
             <w:r>
-              <w:rPr>
-                <w:lang w:val="en-GB"/>
-              </w:rPr>
               <w:t xml:space="preserve"> its field’s values.</w:t>
             </w:r>
           </w:p>
@@ -10305,14 +10189,8 @@
                 <w:tab w:val="left" w:pos="30240"/>
                 <w:tab w:val="left" w:pos="30720"/>
               </w:tabs>
-              <w:rPr>
-                <w:lang w:val="en-GB"/>
-              </w:rPr>
-            </w:pPr>
-            <w:r>
-              <w:rPr>
-                <w:lang w:val="en-GB"/>
-              </w:rPr>
+            </w:pPr>
+            <w:r>
               <w:t>Same values as entered when instantiating the object and setting its fields to arbitrary values.</w:t>
             </w:r>
           </w:p>
@@ -10549,14 +10427,8 @@
                 <w:tab w:val="left" w:pos="30240"/>
                 <w:tab w:val="left" w:pos="30720"/>
               </w:tabs>
-              <w:rPr>
-                <w:lang w:val="en-GB"/>
-              </w:rPr>
-            </w:pPr>
-            <w:r>
-              <w:rPr>
-                <w:lang w:val="en-GB"/>
-              </w:rPr>
+            </w:pPr>
+            <w:r>
               <w:t>*Test 5 in Tests_Oscar.java</w:t>
             </w:r>
           </w:p>
@@ -10636,14 +10508,8 @@
                 <w:tab w:val="left" w:pos="30240"/>
                 <w:tab w:val="left" w:pos="30720"/>
               </w:tabs>
-              <w:rPr>
-                <w:lang w:val="en-GB"/>
-              </w:rPr>
-            </w:pPr>
-            <w:r>
-              <w:rPr>
-                <w:lang w:val="en-GB"/>
-              </w:rPr>
+            </w:pPr>
+            <w:r>
               <w:t>Save an Obstacle object to an XML file. Open the file saved and compare its values with the expected ones.</w:t>
             </w:r>
           </w:p>
@@ -10721,14 +10587,8 @@
                 <w:tab w:val="left" w:pos="30240"/>
                 <w:tab w:val="left" w:pos="30720"/>
               </w:tabs>
-              <w:rPr>
-                <w:lang w:val="en-GB"/>
-              </w:rPr>
-            </w:pPr>
-            <w:r>
-              <w:rPr>
-                <w:lang w:val="en-GB"/>
-              </w:rPr>
+            </w:pPr>
+            <w:r>
               <w:t>The values on the XML file are equal to the values assigned to the Obstacle object when created.</w:t>
             </w:r>
           </w:p>
@@ -10965,14 +10825,8 @@
                 <w:tab w:val="left" w:pos="30240"/>
                 <w:tab w:val="left" w:pos="30720"/>
               </w:tabs>
-              <w:rPr>
-                <w:lang w:val="en-GB"/>
-              </w:rPr>
-            </w:pPr>
-            <w:r>
-              <w:rPr>
-                <w:lang w:val="en-GB"/>
-              </w:rPr>
+            </w:pPr>
+            <w:r>
               <w:t>*Test 6 in Tests_Oscar.java</w:t>
             </w:r>
           </w:p>
@@ -11052,42 +10906,24 @@
                 <w:tab w:val="left" w:pos="30240"/>
                 <w:tab w:val="left" w:pos="30720"/>
               </w:tabs>
-              <w:rPr>
-                <w:lang w:val="en-GB"/>
-              </w:rPr>
-            </w:pPr>
-            <w:r>
-              <w:rPr>
-                <w:lang w:val="en-GB"/>
-              </w:rPr>
+            </w:pPr>
+            <w:r>
               <w:t xml:space="preserve">Instantiate two contacts. Create an </w:t>
             </w:r>
             <w:proofErr w:type="spellStart"/>
             <w:r>
-              <w:rPr>
-                <w:lang w:val="en-GB"/>
-              </w:rPr>
               <w:t>ArrayList</w:t>
             </w:r>
             <w:proofErr w:type="spellEnd"/>
             <w:r>
-              <w:rPr>
-                <w:lang w:val="en-GB"/>
-              </w:rPr>
               <w:t xml:space="preserve"> and add them to it. Print the fields of all contacts in the </w:t>
             </w:r>
             <w:proofErr w:type="spellStart"/>
             <w:r>
-              <w:rPr>
-                <w:lang w:val="en-GB"/>
-              </w:rPr>
               <w:t>ArrayList</w:t>
             </w:r>
             <w:proofErr w:type="spellEnd"/>
             <w:r>
-              <w:rPr>
-                <w:lang w:val="en-GB"/>
-              </w:rPr>
               <w:t xml:space="preserve">. </w:t>
             </w:r>
           </w:p>
@@ -11165,14 +11001,8 @@
                 <w:tab w:val="left" w:pos="30240"/>
                 <w:tab w:val="left" w:pos="30720"/>
               </w:tabs>
-              <w:rPr>
-                <w:lang w:val="en-GB"/>
-              </w:rPr>
-            </w:pPr>
-            <w:r>
-              <w:rPr>
-                <w:lang w:val="en-GB"/>
-              </w:rPr>
+            </w:pPr>
+            <w:r>
               <w:t>Same values as the ones entered when creating the contacts.</w:t>
             </w:r>
           </w:p>
@@ -11409,14 +11239,8 @@
                 <w:tab w:val="left" w:pos="30240"/>
                 <w:tab w:val="left" w:pos="30720"/>
               </w:tabs>
-              <w:rPr>
-                <w:lang w:val="en-GB"/>
-              </w:rPr>
-            </w:pPr>
-            <w:r>
-              <w:rPr>
-                <w:lang w:val="en-GB"/>
-              </w:rPr>
+            </w:pPr>
+            <w:r>
               <w:t>*Test 9 in Tests_Oscar.java</w:t>
             </w:r>
           </w:p>
@@ -11496,28 +11320,16 @@
                 <w:tab w:val="left" w:pos="30240"/>
                 <w:tab w:val="left" w:pos="30720"/>
               </w:tabs>
-              <w:rPr>
-                <w:lang w:val="en-GB"/>
-              </w:rPr>
-            </w:pPr>
-            <w:r>
-              <w:rPr>
-                <w:lang w:val="en-GB"/>
-              </w:rPr>
+            </w:pPr>
+            <w:r>
               <w:t xml:space="preserve">Save an </w:t>
             </w:r>
             <w:proofErr w:type="spellStart"/>
             <w:r>
-              <w:rPr>
-                <w:lang w:val="en-GB"/>
-              </w:rPr>
               <w:t>ArrayList</w:t>
             </w:r>
             <w:proofErr w:type="spellEnd"/>
             <w:r>
-              <w:rPr>
-                <w:lang w:val="en-GB"/>
-              </w:rPr>
               <w:t xml:space="preserve"> of Contact objects to an XML file. Open the file saved and compare the values with the expected ones.</w:t>
             </w:r>
           </w:p>
@@ -11833,14 +11645,8 @@
                 <w:tab w:val="left" w:pos="30240"/>
                 <w:tab w:val="left" w:pos="30720"/>
               </w:tabs>
-              <w:rPr>
-                <w:lang w:val="en-GB"/>
-              </w:rPr>
-            </w:pPr>
-            <w:r>
-              <w:rPr>
-                <w:lang w:val="en-GB"/>
-              </w:rPr>
+            </w:pPr>
+            <w:r>
               <w:t>*Test 10 in Tests_Oscar.java</w:t>
             </w:r>
           </w:p>
@@ -12234,9 +12040,6 @@
                 <w:tab w:val="left" w:pos="30240"/>
                 <w:tab w:val="left" w:pos="30720"/>
               </w:tabs>
-              <w:rPr>
-                <w:lang w:val="en-GB"/>
-              </w:rPr>
             </w:pPr>
           </w:p>
         </w:tc>
@@ -12315,28 +12118,16 @@
                 <w:tab w:val="left" w:pos="30240"/>
                 <w:tab w:val="left" w:pos="30720"/>
               </w:tabs>
-              <w:rPr>
-                <w:lang w:val="en-GB"/>
-              </w:rPr>
-            </w:pPr>
-            <w:r>
-              <w:rPr>
-                <w:lang w:val="en-GB"/>
-              </w:rPr>
+            </w:pPr>
+            <w:r>
               <w:t xml:space="preserve">Load an Airport from an XML file. Print to </w:t>
             </w:r>
             <w:proofErr w:type="spellStart"/>
             <w:r>
-              <w:rPr>
-                <w:lang w:val="en-GB"/>
-              </w:rPr>
               <w:t>stdout</w:t>
             </w:r>
             <w:proofErr w:type="spellEnd"/>
             <w:r>
-              <w:rPr>
-                <w:lang w:val="en-GB"/>
-              </w:rPr>
               <w:t xml:space="preserve"> the values of the fields of the loaded airport.</w:t>
             </w:r>
           </w:p>
@@ -12414,14 +12205,8 @@
                 <w:tab w:val="left" w:pos="30240"/>
                 <w:tab w:val="left" w:pos="30720"/>
               </w:tabs>
-              <w:rPr>
-                <w:lang w:val="en-GB"/>
-              </w:rPr>
-            </w:pPr>
-            <w:r>
-              <w:rPr>
-                <w:lang w:val="en-GB"/>
-              </w:rPr>
+            </w:pPr>
+            <w:r>
               <w:t>Values are equal to those in the XML file representing an Airport object.</w:t>
             </w:r>
           </w:p>
@@ -12499,14 +12284,8 @@
                 <w:tab w:val="left" w:pos="30240"/>
                 <w:tab w:val="left" w:pos="30720"/>
               </w:tabs>
-              <w:rPr>
-                <w:lang w:val="en-GB"/>
-              </w:rPr>
-            </w:pPr>
-            <w:r>
-              <w:rPr>
-                <w:lang w:val="en-GB"/>
-              </w:rPr>
+            </w:pPr>
+            <w:r>
               <w:t>As expected</w:t>
             </w:r>
           </w:p>
@@ -12585,14 +12364,8 @@
                 <w:tab w:val="left" w:pos="30240"/>
                 <w:tab w:val="left" w:pos="30720"/>
               </w:tabs>
-              <w:rPr>
-                <w:lang w:val="en-GB"/>
-              </w:rPr>
-            </w:pPr>
-            <w:r>
-              <w:rPr>
-                <w:lang w:val="en-GB"/>
-              </w:rPr>
+            </w:pPr>
+            <w:r>
               <w:t>Normal</w:t>
             </w:r>
           </w:p>
@@ -12751,20 +12524,11 @@
                 <w:tab w:val="left" w:pos="30240"/>
                 <w:tab w:val="left" w:pos="30720"/>
               </w:tabs>
-              <w:rPr>
-                <w:lang w:val="en-GB"/>
-              </w:rPr>
-            </w:pPr>
-            <w:r>
-              <w:rPr>
-                <w:lang w:val="en-GB"/>
-              </w:rPr>
+            </w:pPr>
+            <w:r>
               <w:t xml:space="preserve">Load an Airport from a </w:t>
             </w:r>
             <w:r>
-              <w:rPr>
-                <w:lang w:val="en-GB"/>
-              </w:rPr>
               <w:lastRenderedPageBreak/>
               <w:t>corrupted file or a file that is not in XML format or a file that has syntax errors in the XML.</w:t>
             </w:r>
@@ -12843,21 +12607,12 @@
                 <w:tab w:val="left" w:pos="30240"/>
                 <w:tab w:val="left" w:pos="30720"/>
               </w:tabs>
-              <w:rPr>
-                <w:lang w:val="en-GB"/>
-              </w:rPr>
-            </w:pPr>
-            <w:r>
-              <w:rPr>
-                <w:lang w:val="en-GB"/>
-              </w:rPr>
+            </w:pPr>
+            <w:r>
               <w:lastRenderedPageBreak/>
               <w:t xml:space="preserve">Exception thrown, file </w:t>
             </w:r>
             <w:r>
-              <w:rPr>
-                <w:lang w:val="en-GB"/>
-              </w:rPr>
               <w:lastRenderedPageBreak/>
               <w:t>not loaded.</w:t>
             </w:r>
@@ -12936,14 +12691,8 @@
                 <w:tab w:val="left" w:pos="30240"/>
                 <w:tab w:val="left" w:pos="30720"/>
               </w:tabs>
-              <w:rPr>
-                <w:lang w:val="en-GB"/>
-              </w:rPr>
-            </w:pPr>
-            <w:r>
-              <w:rPr>
-                <w:lang w:val="en-GB"/>
-              </w:rPr>
+            </w:pPr>
+            <w:r>
               <w:lastRenderedPageBreak/>
               <w:t>As expected</w:t>
             </w:r>
@@ -13023,14 +12772,8 @@
                 <w:tab w:val="left" w:pos="30240"/>
                 <w:tab w:val="left" w:pos="30720"/>
               </w:tabs>
-              <w:rPr>
-                <w:lang w:val="en-GB"/>
-              </w:rPr>
-            </w:pPr>
-            <w:r>
-              <w:rPr>
-                <w:lang w:val="en-GB"/>
-              </w:rPr>
+            </w:pPr>
+            <w:r>
               <w:t>Error</w:t>
             </w:r>
           </w:p>
@@ -13193,29 +12936,17 @@
                 <w:tab w:val="left" w:pos="30240"/>
                 <w:tab w:val="left" w:pos="30720"/>
               </w:tabs>
-              <w:rPr>
-                <w:lang w:val="en-GB"/>
-              </w:rPr>
-            </w:pPr>
-            <w:r>
-              <w:rPr>
-                <w:lang w:val="en-GB"/>
-              </w:rPr>
+            </w:pPr>
+            <w:r>
               <w:lastRenderedPageBreak/>
               <w:t xml:space="preserve">Load an Airport from an XML file without prompting a dialog box. Print to </w:t>
             </w:r>
             <w:proofErr w:type="spellStart"/>
             <w:r>
-              <w:rPr>
-                <w:lang w:val="en-GB"/>
-              </w:rPr>
               <w:t>stdout</w:t>
             </w:r>
             <w:proofErr w:type="spellEnd"/>
             <w:r>
-              <w:rPr>
-                <w:lang w:val="en-GB"/>
-              </w:rPr>
               <w:t xml:space="preserve"> the values of the fields of the loaded Airport object.</w:t>
             </w:r>
           </w:p>
@@ -13293,14 +13024,8 @@
                 <w:tab w:val="left" w:pos="30240"/>
                 <w:tab w:val="left" w:pos="30720"/>
               </w:tabs>
-              <w:rPr>
-                <w:lang w:val="en-GB"/>
-              </w:rPr>
-            </w:pPr>
-            <w:r>
-              <w:rPr>
-                <w:lang w:val="en-GB"/>
-              </w:rPr>
+            </w:pPr>
+            <w:r>
               <w:t>Values are equal to those in the XML file representing an Airport object.</w:t>
             </w:r>
           </w:p>
@@ -13378,14 +13103,8 @@
                 <w:tab w:val="left" w:pos="30240"/>
                 <w:tab w:val="left" w:pos="30720"/>
               </w:tabs>
-              <w:rPr>
-                <w:lang w:val="en-GB"/>
-              </w:rPr>
-            </w:pPr>
-            <w:r>
-              <w:rPr>
-                <w:lang w:val="en-GB"/>
-              </w:rPr>
+            </w:pPr>
+            <w:r>
               <w:t>As expected</w:t>
             </w:r>
           </w:p>
@@ -13464,14 +13183,8 @@
                 <w:tab w:val="left" w:pos="30240"/>
                 <w:tab w:val="left" w:pos="30720"/>
               </w:tabs>
-              <w:rPr>
-                <w:lang w:val="en-GB"/>
-              </w:rPr>
-            </w:pPr>
-            <w:r>
-              <w:rPr>
-                <w:lang w:val="en-GB"/>
-              </w:rPr>
+            </w:pPr>
+            <w:r>
               <w:t>Normal</w:t>
             </w:r>
           </w:p>
@@ -13712,28 +13425,16 @@
                 <w:tab w:val="left" w:pos="30240"/>
                 <w:tab w:val="left" w:pos="30720"/>
               </w:tabs>
-              <w:rPr>
-                <w:lang w:val="en-GB"/>
-              </w:rPr>
-            </w:pPr>
-            <w:r>
-              <w:rPr>
-                <w:lang w:val="en-GB"/>
-              </w:rPr>
+            </w:pPr>
+            <w:r>
               <w:t xml:space="preserve">Load an Obstacle from an XML file. Print to </w:t>
             </w:r>
             <w:proofErr w:type="spellStart"/>
             <w:r>
-              <w:rPr>
-                <w:lang w:val="en-GB"/>
-              </w:rPr>
               <w:t>stdout</w:t>
             </w:r>
             <w:proofErr w:type="spellEnd"/>
             <w:r>
-              <w:rPr>
-                <w:lang w:val="en-GB"/>
-              </w:rPr>
               <w:t xml:space="preserve"> the values of the fields of the loaded Obstacle.</w:t>
             </w:r>
           </w:p>
@@ -13811,14 +13512,8 @@
                 <w:tab w:val="left" w:pos="30240"/>
                 <w:tab w:val="left" w:pos="30720"/>
               </w:tabs>
-              <w:rPr>
-                <w:lang w:val="en-GB"/>
-              </w:rPr>
-            </w:pPr>
-            <w:r>
-              <w:rPr>
-                <w:lang w:val="en-GB"/>
-              </w:rPr>
+            </w:pPr>
+            <w:r>
               <w:t>Values are equal to those in the XML file representing an Obstacle object.</w:t>
             </w:r>
           </w:p>
@@ -13896,14 +13591,8 @@
                 <w:tab w:val="left" w:pos="30240"/>
                 <w:tab w:val="left" w:pos="30720"/>
               </w:tabs>
-              <w:rPr>
-                <w:lang w:val="en-GB"/>
-              </w:rPr>
-            </w:pPr>
-            <w:r>
-              <w:rPr>
-                <w:lang w:val="en-GB"/>
-              </w:rPr>
+            </w:pPr>
+            <w:r>
               <w:t>As expected</w:t>
             </w:r>
           </w:p>
@@ -13982,14 +13671,8 @@
                 <w:tab w:val="left" w:pos="30240"/>
                 <w:tab w:val="left" w:pos="30720"/>
               </w:tabs>
-              <w:rPr>
-                <w:lang w:val="en-GB"/>
-              </w:rPr>
-            </w:pPr>
-            <w:r>
-              <w:rPr>
-                <w:lang w:val="en-GB"/>
-              </w:rPr>
+            </w:pPr>
+            <w:r>
               <w:t>Normal</w:t>
             </w:r>
           </w:p>
@@ -14148,28 +13831,16 @@
                 <w:tab w:val="left" w:pos="30240"/>
                 <w:tab w:val="left" w:pos="30720"/>
               </w:tabs>
-              <w:rPr>
-                <w:lang w:val="en-GB"/>
-              </w:rPr>
-            </w:pPr>
-            <w:r>
-              <w:rPr>
-                <w:lang w:val="en-GB"/>
-              </w:rPr>
+            </w:pPr>
+            <w:r>
               <w:t xml:space="preserve">Load an Obstacle from an XML file without prompting a dialog box. Print to </w:t>
             </w:r>
             <w:proofErr w:type="spellStart"/>
             <w:r>
-              <w:rPr>
-                <w:lang w:val="en-GB"/>
-              </w:rPr>
               <w:t>stdout</w:t>
             </w:r>
             <w:proofErr w:type="spellEnd"/>
             <w:r>
-              <w:rPr>
-                <w:lang w:val="en-GB"/>
-              </w:rPr>
               <w:t xml:space="preserve"> the values of the fields of the loaded Obstacle object.</w:t>
             </w:r>
           </w:p>
@@ -14247,14 +13918,8 @@
                 <w:tab w:val="left" w:pos="30240"/>
                 <w:tab w:val="left" w:pos="30720"/>
               </w:tabs>
-              <w:rPr>
-                <w:lang w:val="en-GB"/>
-              </w:rPr>
-            </w:pPr>
-            <w:r>
-              <w:rPr>
-                <w:lang w:val="en-GB"/>
-              </w:rPr>
+            </w:pPr>
+            <w:r>
               <w:t>Values are equal to those in the XML file representing the Obstacle object.</w:t>
             </w:r>
           </w:p>
@@ -14332,14 +13997,8 @@
                 <w:tab w:val="left" w:pos="30240"/>
                 <w:tab w:val="left" w:pos="30720"/>
               </w:tabs>
-              <w:rPr>
-                <w:lang w:val="en-GB"/>
-              </w:rPr>
-            </w:pPr>
-            <w:r>
-              <w:rPr>
-                <w:lang w:val="en-GB"/>
-              </w:rPr>
+            </w:pPr>
+            <w:r>
               <w:t>As expected</w:t>
             </w:r>
           </w:p>
@@ -14418,14 +14077,8 @@
                 <w:tab w:val="left" w:pos="30240"/>
                 <w:tab w:val="left" w:pos="30720"/>
               </w:tabs>
-              <w:rPr>
-                <w:lang w:val="en-GB"/>
-              </w:rPr>
-            </w:pPr>
-            <w:r>
-              <w:rPr>
-                <w:lang w:val="en-GB"/>
-              </w:rPr>
+            </w:pPr>
+            <w:r>
               <w:t>Normal</w:t>
             </w:r>
           </w:p>
@@ -14584,28 +14237,16 @@
                 <w:tab w:val="left" w:pos="30240"/>
                 <w:tab w:val="left" w:pos="30720"/>
               </w:tabs>
-              <w:rPr>
-                <w:lang w:val="en-GB"/>
-              </w:rPr>
-            </w:pPr>
-            <w:r>
-              <w:rPr>
-                <w:lang w:val="en-GB"/>
-              </w:rPr>
+            </w:pPr>
+            <w:r>
               <w:t xml:space="preserve">Load a list of Contact objects from an XML file. Print to </w:t>
             </w:r>
             <w:proofErr w:type="spellStart"/>
             <w:r>
-              <w:rPr>
-                <w:lang w:val="en-GB"/>
-              </w:rPr>
               <w:t>stdout</w:t>
             </w:r>
             <w:proofErr w:type="spellEnd"/>
             <w:r>
-              <w:rPr>
-                <w:lang w:val="en-GB"/>
-              </w:rPr>
               <w:t xml:space="preserve"> the values of the loaded Contacts and compare them with the expected ones.</w:t>
             </w:r>
           </w:p>
@@ -14683,14 +14324,8 @@
                 <w:tab w:val="left" w:pos="30240"/>
                 <w:tab w:val="left" w:pos="30720"/>
               </w:tabs>
-              <w:rPr>
-                <w:lang w:val="en-GB"/>
-              </w:rPr>
-            </w:pPr>
-            <w:r>
-              <w:rPr>
-                <w:lang w:val="en-GB"/>
-              </w:rPr>
+            </w:pPr>
+            <w:r>
               <w:t>Values are equal to those in the XML file representing a list of Contact objects.</w:t>
             </w:r>
           </w:p>
@@ -14768,14 +14403,8 @@
                 <w:tab w:val="left" w:pos="30240"/>
                 <w:tab w:val="left" w:pos="30720"/>
               </w:tabs>
-              <w:rPr>
-                <w:lang w:val="en-GB"/>
-              </w:rPr>
-            </w:pPr>
-            <w:r>
-              <w:rPr>
-                <w:lang w:val="en-GB"/>
-              </w:rPr>
+            </w:pPr>
+            <w:r>
               <w:t>As expected</w:t>
             </w:r>
           </w:p>
@@ -14854,14 +14483,8 @@
                 <w:tab w:val="left" w:pos="30240"/>
                 <w:tab w:val="left" w:pos="30720"/>
               </w:tabs>
-              <w:rPr>
-                <w:lang w:val="en-GB"/>
-              </w:rPr>
-            </w:pPr>
-            <w:r>
-              <w:rPr>
-                <w:lang w:val="en-GB"/>
-              </w:rPr>
+            </w:pPr>
+            <w:r>
               <w:t>Normal</w:t>
             </w:r>
           </w:p>
@@ -14956,11 +14579,11 @@
       <w:pPr>
         <w:pStyle w:val="Heading3"/>
       </w:pPr>
-      <w:bookmarkStart w:id="21" w:name="_Toc324282002"/>
+      <w:bookmarkStart w:id="20" w:name="_Toc324282002"/>
       <w:r>
         <w:t>3.2.1 Integration Testing</w:t>
       </w:r>
-      <w:bookmarkEnd w:id="21"/>
+      <w:bookmarkEnd w:id="20"/>
     </w:p>
     <w:p>
       <w:r>
@@ -34503,10 +34126,25 @@
     <w:p/>
     <w:p>
       <w:pPr>
+        <w:pStyle w:val="Heading3"/>
+        <w:rPr>
+          <w:lang w:eastAsia="zh-TW"/>
+        </w:rPr>
+      </w:pPr>
+      <w:r>
+        <w:rPr>
+          <w:lang w:eastAsia="zh-TW"/>
+        </w:rPr>
+        <w:t>3.2.3 UAT</w:t>
+      </w:r>
+    </w:p>
+    <w:p>
+      <w:pPr>
         <w:rPr>
           <w:rFonts w:ascii="Arial" w:eastAsiaTheme="majorEastAsia" w:hAnsi="Arial" w:cstheme="majorBidi"/>
           <w:b/>
           <w:bCs/>
+          <w:color w:val="FF0000"/>
           <w:sz w:val="32"/>
           <w:szCs w:val="28"/>
           <w:lang w:eastAsia="zh-TW"/>
@@ -34514,6 +34152,19 @@
       </w:pPr>
       <w:r>
         <w:rPr>
+          <w:b/>
+          <w:color w:val="FF0000"/>
+          <w:sz w:val="32"/>
+          <w:lang w:eastAsia="zh-TW"/>
+        </w:rPr>
+        <w:t>The spec says we need to show that we have passed the UAT – I propose that we Write a very short narrative, and include screenshots of the UAT in an appendix…</w:t>
+      </w:r>
+      <w:bookmarkStart w:id="21" w:name="_GoBack"/>
+      <w:bookmarkEnd w:id="21"/>
+      <w:r>
+        <w:rPr>
+          <w:b/>
+          <w:color w:val="FF0000"/>
           <w:lang w:eastAsia="zh-TW"/>
         </w:rPr>
         <w:br w:type="page"/>
@@ -34675,7 +34326,7 @@
       <w:rPr>
         <w:noProof/>
       </w:rPr>
-      <w:t>1</w:t>
+      <w:t>16</w:t>
     </w:r>
     <w:r>
       <w:fldChar w:fldCharType="end"/>
@@ -39173,7 +38824,7 @@
 </file>
 
 <file path=customXml/itemProps1.xml><?xml version="1.0" encoding="utf-8"?>
-<ds:datastoreItem xmlns:ds="http://schemas.openxmlformats.org/officeDocument/2006/customXml" ds:itemID="{21CCB403-863C-4E1B-9015-6F2478DEB72F}">
+<ds:datastoreItem xmlns:ds="http://schemas.openxmlformats.org/officeDocument/2006/customXml" ds:itemID="{94C5AF60-F6DE-4351-A730-5EEB8132B2DB}">
   <ds:schemaRefs>
     <ds:schemaRef ds:uri="http://schemas.openxmlformats.org/officeDocument/2006/bibliography"/>
   </ds:schemaRefs>

</xml_diff>

<commit_message>
*Added Printer Menu test case
</commit_message>
<xml_diff>
--- a/doc/Analysis Design Testing/D3ADT.docx
+++ b/doc/Analysis Design Testing/D3ADT.docx
@@ -115,17 +115,8 @@
                 <w:sz w:val="36"/>
                 <w:szCs w:val="36"/>
               </w:rPr>
-              <w:t xml:space="preserve">Elliott, </w:t>
-            </w:r>
-            <w:proofErr w:type="spellStart"/>
-            <w:r>
-              <w:rPr>
-                <w:sz w:val="36"/>
-                <w:szCs w:val="36"/>
-              </w:rPr>
-              <w:t>Kristian</w:t>
-            </w:r>
-            <w:proofErr w:type="spellEnd"/>
+              <w:t>Elliott, Kristian</w:t>
+            </w:r>
           </w:p>
         </w:tc>
         <w:tc>
@@ -247,37 +238,12 @@
                 <w:szCs w:val="36"/>
               </w:rPr>
             </w:pPr>
-            <w:proofErr w:type="spellStart"/>
             <w:r>
               <w:rPr>
                 <w:sz w:val="36"/>
                 <w:szCs w:val="36"/>
               </w:rPr>
-              <w:t>Mariani</w:t>
-            </w:r>
-            <w:proofErr w:type="spellEnd"/>
-            <w:r>
-              <w:rPr>
-                <w:sz w:val="36"/>
-                <w:szCs w:val="36"/>
-              </w:rPr>
-              <w:t xml:space="preserve"> </w:t>
-            </w:r>
-            <w:proofErr w:type="spellStart"/>
-            <w:r>
-              <w:rPr>
-                <w:sz w:val="36"/>
-                <w:szCs w:val="36"/>
-              </w:rPr>
-              <w:t>Elola</w:t>
-            </w:r>
-            <w:proofErr w:type="spellEnd"/>
-            <w:r>
-              <w:rPr>
-                <w:sz w:val="36"/>
-                <w:szCs w:val="36"/>
-              </w:rPr>
-              <w:t>, Oscar N</w:t>
+              <w:t>Mariani Elola, Oscar N</w:t>
             </w:r>
           </w:p>
         </w:tc>
@@ -344,17 +310,8 @@
                 <w:sz w:val="36"/>
                 <w:szCs w:val="36"/>
               </w:rPr>
-              <w:t xml:space="preserve">Chan, Yun </w:t>
-            </w:r>
-            <w:proofErr w:type="spellStart"/>
-            <w:r>
-              <w:rPr>
-                <w:sz w:val="36"/>
-                <w:szCs w:val="36"/>
-              </w:rPr>
-              <w:t>Chak</w:t>
-            </w:r>
-            <w:proofErr w:type="spellEnd"/>
+              <w:t>Chan, Yun Chak</w:t>
+            </w:r>
           </w:p>
         </w:tc>
         <w:tc>
@@ -483,31 +440,7 @@
         <w:t>^^^ Look at all that Latin ;) ^^^</w:t>
       </w:r>
       <w:r>
-        <w:t xml:space="preserve"> </w:t>
-      </w:r>
-      <w:proofErr w:type="gramStart"/>
-      <w:r>
-        <w:t>We</w:t>
-      </w:r>
-      <w:proofErr w:type="gramEnd"/>
-      <w:r>
-        <w:t xml:space="preserve"> will be </w:t>
-      </w:r>
-      <w:proofErr w:type="spellStart"/>
-      <w:r>
-        <w:t>Sasan</w:t>
-      </w:r>
-      <w:proofErr w:type="spellEnd"/>
-      <w:r>
-        <w:t xml:space="preserve"> </w:t>
-      </w:r>
-      <w:proofErr w:type="spellStart"/>
-      <w:r>
-        <w:t>Malekis</w:t>
-      </w:r>
-      <w:proofErr w:type="spellEnd"/>
-      <w:r>
-        <w:t>’.</w:t>
+        <w:t xml:space="preserve"> We will be Sasan Malekis’.</w:t>
       </w:r>
     </w:p>
     <w:p>
@@ -2333,8 +2266,6 @@
         </w:rPr>
         <w:fldChar w:fldCharType="end"/>
       </w:r>
-      <w:bookmarkStart w:id="3" w:name="_GoBack"/>
-      <w:bookmarkEnd w:id="3"/>
     </w:p>
     <w:p>
       <w:pPr>
@@ -2554,7 +2485,7 @@
           <w:lang w:eastAsia="zh-TW"/>
         </w:rPr>
       </w:pPr>
-      <w:bookmarkStart w:id="4" w:name="_Toc324290294"/>
+      <w:bookmarkStart w:id="3" w:name="_Toc324290294"/>
       <w:r>
         <w:lastRenderedPageBreak/>
         <w:t xml:space="preserve">1 </w:t>
@@ -2562,21 +2493,21 @@
       <w:r>
         <w:t>Approach Taken</w:t>
       </w:r>
-      <w:bookmarkEnd w:id="4"/>
+      <w:bookmarkEnd w:id="3"/>
     </w:p>
     <w:p>
       <w:pPr>
         <w:pStyle w:val="Heading2"/>
         <w:spacing w:line="240" w:lineRule="auto"/>
       </w:pPr>
-      <w:bookmarkStart w:id="5" w:name="_Toc324290295"/>
+      <w:bookmarkStart w:id="4" w:name="_Toc324290295"/>
       <w:r>
         <w:t>1.1</w:t>
       </w:r>
       <w:r>
         <w:t>Technical</w:t>
       </w:r>
-      <w:bookmarkEnd w:id="5"/>
+      <w:bookmarkEnd w:id="4"/>
     </w:p>
     <w:p>
       <w:pPr>
@@ -2707,33 +2638,17 @@
         <w:spacing w:line="240" w:lineRule="auto"/>
         <w:jc w:val="both"/>
       </w:pPr>
-      <w:proofErr w:type="spellStart"/>
       <w:r>
         <w:rPr>
           <w:b/>
         </w:rPr>
-        <w:t>JUnit</w:t>
-      </w:r>
-      <w:proofErr w:type="spellEnd"/>
-      <w:r>
-        <w:rPr>
-          <w:b/>
-        </w:rPr>
-        <w:t xml:space="preserve"> </w:t>
+        <w:t xml:space="preserve">JUnit </w:t>
       </w:r>
       <w:r>
         <w:t>– we will create</w:t>
       </w:r>
       <w:r>
-        <w:t xml:space="preserve"> tests for our application in </w:t>
-      </w:r>
-      <w:proofErr w:type="spellStart"/>
-      <w:r>
-        <w:t>JUnit</w:t>
-      </w:r>
-      <w:proofErr w:type="spellEnd"/>
-      <w:r>
-        <w:t xml:space="preserve"> to ensure we produce a robust code base.</w:t>
+        <w:t xml:space="preserve"> tests for our application in JUnit to ensure we produce a robust code base.</w:t>
       </w:r>
     </w:p>
     <w:p>
@@ -3228,16 +3143,8 @@
         <w:rPr>
           <w:b/>
         </w:rPr>
-        <w:t xml:space="preserve"> </w:t>
-      </w:r>
-      <w:proofErr w:type="spellStart"/>
-      <w:r>
-        <w:rPr>
-          <w:b/>
-        </w:rPr>
-        <w:t>Mockups</w:t>
-      </w:r>
-      <w:proofErr w:type="spellEnd"/>
+        <w:t xml:space="preserve"> Mockups</w:t>
+      </w:r>
       <w:r>
         <w:t xml:space="preserve"> to help us develop a user friendly user interface.</w:t>
       </w:r>
@@ -3292,7 +3199,7 @@
         <w:pStyle w:val="Heading2"/>
         <w:spacing w:line="240" w:lineRule="auto"/>
       </w:pPr>
-      <w:bookmarkStart w:id="6" w:name="_Toc324290296"/>
+      <w:bookmarkStart w:id="5" w:name="_Toc324290296"/>
       <w:r>
         <w:rPr>
           <w:rFonts w:hint="eastAsia"/>
@@ -3304,7 +3211,7 @@
       <w:r>
         <w:t>Modelling</w:t>
       </w:r>
-      <w:bookmarkEnd w:id="6"/>
+      <w:bookmarkEnd w:id="5"/>
     </w:p>
     <w:p>
       <w:pPr>
@@ -3454,13 +3361,8 @@
       <w:r>
         <w:t xml:space="preserve">We have chosen to keep the three groups of classes very separate, splitting into pairs to develop </w:t>
       </w:r>
-      <w:proofErr w:type="gramStart"/>
-      <w:r>
-        <w:t>them,</w:t>
-      </w:r>
-      <w:proofErr w:type="gramEnd"/>
-      <w:r>
-        <w:t xml:space="preserve"> this allows the program to be more extendable, as the coupling is very low.</w:t>
+      <w:r>
+        <w:t>them, this allows the program to be more extendable, as the coupling is very low.</w:t>
       </w:r>
     </w:p>
     <w:p>
@@ -3555,29 +3457,13 @@
         <w:t>The Observer P</w:t>
       </w:r>
       <w:r>
-        <w:t xml:space="preserve">attern will be used to ensure that every object that is concerned with the values of Airport will be kept consistent when a new Airport is loaded in from a file. An interface </w:t>
-      </w:r>
-      <w:proofErr w:type="spellStart"/>
-      <w:r>
-        <w:t>AirportObserver</w:t>
-      </w:r>
-      <w:proofErr w:type="spellEnd"/>
-      <w:r>
-        <w:t xml:space="preserve"> shall be imp</w:t>
+        <w:t>attern will be used to ensure that every object that is concerned with the values of Airport will be kept consistent when a new Airport is loaded in from a file. An interface AirportObserver shall be imp</w:t>
       </w:r>
       <w:r>
         <w:t>lemented by these classes, completing a m</w:t>
       </w:r>
       <w:r>
-        <w:t xml:space="preserve">ethod </w:t>
-      </w:r>
-      <w:proofErr w:type="gramStart"/>
-      <w:r>
-        <w:t>notify(</w:t>
-      </w:r>
-      <w:proofErr w:type="gramEnd"/>
-      <w:r>
-        <w:t xml:space="preserve">Airport) </w:t>
+        <w:t xml:space="preserve">ethod notify(Airport) </w:t>
       </w:r>
       <w:r>
         <w:t>that performs</w:t>
@@ -3645,15 +3531,7 @@
         <w:t>will be</w:t>
       </w:r>
       <w:r>
-        <w:t xml:space="preserve"> contained inside a </w:t>
-      </w:r>
-      <w:proofErr w:type="spellStart"/>
-      <w:r>
-        <w:t>PhysicalRunway</w:t>
-      </w:r>
-      <w:proofErr w:type="spellEnd"/>
-      <w:r>
-        <w:t xml:space="preserve"> class that represents the real world runway. As many as required of these objects can then be stored inside an Airport class.</w:t>
+        <w:t xml:space="preserve"> contained inside a PhysicalRunway class that represents the real world runway. As many as required of these objects can then be stored inside an Airport class.</w:t>
       </w:r>
     </w:p>
     <w:p>
@@ -3672,15 +3550,7 @@
         <w:t>ion of our program everything shall be</w:t>
       </w:r>
       <w:r>
-        <w:t xml:space="preserve"> wrapped up in classes. The functionality of sending an </w:t>
-      </w:r>
-      <w:proofErr w:type="gramStart"/>
-      <w:r>
-        <w:t>email,</w:t>
-      </w:r>
-      <w:proofErr w:type="gramEnd"/>
-      <w:r>
-        <w:t xml:space="preserve"> </w:t>
+        <w:t xml:space="preserve"> wrapped up in classes. The functionality of sending an email, </w:t>
       </w:r>
       <w:r>
         <w:t>will be</w:t>
@@ -3698,15 +3568,7 @@
         <w:t>its</w:t>
       </w:r>
       <w:r>
-        <w:t xml:space="preserve"> container </w:t>
-      </w:r>
-      <w:proofErr w:type="spellStart"/>
-      <w:r>
-        <w:t>AddressBook</w:t>
-      </w:r>
-      <w:proofErr w:type="spellEnd"/>
-      <w:r>
-        <w:t xml:space="preserve"> shall be available.</w:t>
+        <w:t xml:space="preserve"> container AddressBook shall be available.</w:t>
       </w:r>
       <w:r>
         <w:t xml:space="preserve"> </w:t>
@@ -3740,12 +3602,12 @@
         <w:pStyle w:val="Heading1"/>
         <w:spacing w:line="240" w:lineRule="auto"/>
       </w:pPr>
-      <w:bookmarkStart w:id="7" w:name="_Toc324290297"/>
+      <w:bookmarkStart w:id="6" w:name="_Toc324290297"/>
       <w:r>
         <w:lastRenderedPageBreak/>
         <w:t>2 Analysis Documentation</w:t>
       </w:r>
-      <w:bookmarkEnd w:id="7"/>
+      <w:bookmarkEnd w:id="6"/>
     </w:p>
     <w:p>
       <w:pPr>
@@ -3764,9 +3626,80 @@
         <w:pStyle w:val="Heading2"/>
         <w:spacing w:line="240" w:lineRule="auto"/>
       </w:pPr>
-      <w:bookmarkStart w:id="8" w:name="_Toc324290298"/>
+      <w:bookmarkStart w:id="7" w:name="_Toc324290298"/>
       <w:r>
         <w:t>2.1 Requirements Analysis</w:t>
+      </w:r>
+      <w:bookmarkEnd w:id="7"/>
+    </w:p>
+    <w:p>
+      <w:pPr>
+        <w:spacing w:line="240" w:lineRule="auto"/>
+      </w:pPr>
+      <w:r>
+        <w:t>The first thing we needed to do was understand the problem that we had been given. We started by reading the specification and various pieces of background information provided by the CAA (Civil Aviation A</w:t>
+      </w:r>
+      <w:r>
+        <w:t>uthority</w:t>
+      </w:r>
+      <w:r>
+        <w:t>). In our early meetings, we discussed what we had read and came to agreements on our interpretations of the information.</w:t>
+      </w:r>
+    </w:p>
+    <w:p>
+      <w:pPr>
+        <w:spacing w:line="240" w:lineRule="auto"/>
+      </w:pPr>
+      <w:r>
+        <w:t>We identified the use cases of our project and compiled them into a use case diagram</w:t>
+      </w:r>
+      <w:r>
+        <w:rPr>
+          <w:rStyle w:val="FootnoteReference"/>
+        </w:rPr>
+        <w:footnoteReference w:id="2"/>
+      </w:r>
+      <w:r>
+        <w:t xml:space="preserve"> to help us communicate with one another the requirements. The diagram shows that the intended user of the software is Air traffic controllers and engineers; this was taken into consideration when making later design decisions. The number of the original requirements that each use case intends to help satisfy are also show, in brackets, on the diagram. It should be noted that not all of the requirements have been shown to be satisfied by the use cases, this is because they are non-functional requirements that must instead be satisfied by the qualities of the software. </w:t>
+      </w:r>
+    </w:p>
+    <w:p>
+      <w:pPr>
+        <w:spacing w:line="240" w:lineRule="auto"/>
+      </w:pPr>
+      <w:r>
+        <w:t>We chose to attempt most of the optional extensions specified in the requirements document. We shall be implementing a zoom and pan function, to allow the user to get a better look at the runway. There will also be a choice of runway, allowing a large range of customisability, including the ability to change rarely altered parameters such as “Angle of Slope”</w:t>
+      </w:r>
+      <w:r>
+        <w:rPr>
+          <w:rStyle w:val="FootnoteReference"/>
+        </w:rPr>
+        <w:footnoteReference w:id="3"/>
+      </w:r>
+      <w:r>
+        <w:t>. Our application will also offer features to save time, such as loading recently used airpo</w:t>
+      </w:r>
+      <w:r>
+        <w:t xml:space="preserve">rts. There will also be a </w:t>
+      </w:r>
+      <w:r>
+        <w:t>built</w:t>
+      </w:r>
+      <w:r>
+        <w:t xml:space="preserve"> in</w:t>
+      </w:r>
+      <w:r>
+        <w:t xml:space="preserve"> manual.</w:t>
+      </w:r>
+    </w:p>
+    <w:p>
+      <w:pPr>
+        <w:pStyle w:val="Heading2"/>
+        <w:spacing w:line="240" w:lineRule="auto"/>
+      </w:pPr>
+      <w:bookmarkStart w:id="8" w:name="_Toc324290299"/>
+      <w:r>
+        <w:t>2.2 Design Analysis</w:t>
       </w:r>
       <w:bookmarkEnd w:id="8"/>
     </w:p>
@@ -3775,69 +3708,41 @@
         <w:spacing w:line="240" w:lineRule="auto"/>
       </w:pPr>
       <w:r>
-        <w:t>The first thing we needed to do was understand the problem that we had been given. We started by reading the specification and various pieces of background information provided by the CAA (Civil Aviation A</w:t>
-      </w:r>
-      <w:r>
-        <w:t>uthority</w:t>
-      </w:r>
-      <w:r>
-        <w:t>). In our early meetings, we discussed what we had read and came to agreements on our interpretations of the information.</w:t>
+        <w:t xml:space="preserve">Once we had a good understanding of what the software was required to do, we needed to decide how the software would do it. </w:t>
+      </w:r>
+      <w:r>
+        <w:t>As</w:t>
+      </w:r>
+      <w:r>
+        <w:t xml:space="preserve"> MVC was mandated, we broke the problem</w:t>
+      </w:r>
+      <w:r>
+        <w:t xml:space="preserve"> down</w:t>
+      </w:r>
+      <w:r>
+        <w:t xml:space="preserve"> into three different packages: Model, View and Controller. We aimed to design the software to ensure these three packages, and the classes within them, have as little coupling as possible, along with a good level of cohesion. The interfaces of the classes were defined such that they hide their inner workings from one another.</w:t>
+      </w:r>
+      <w:r>
+        <w:t xml:space="preserve"> We produced</w:t>
+      </w:r>
+      <w:r>
+        <w:t xml:space="preserve"> a class diagram to show how the architecture of the program is structured.</w:t>
+      </w:r>
+      <w:r>
+        <w:rPr>
+          <w:rStyle w:val="FootnoteReference"/>
+        </w:rPr>
+        <w:footnoteReference w:id="4"/>
       </w:r>
     </w:p>
     <w:p>
       <w:pPr>
+        <w:pStyle w:val="Heading3"/>
         <w:spacing w:line="240" w:lineRule="auto"/>
       </w:pPr>
-      <w:r>
-        <w:t>We identified the use cases of our project and compiled them into a use case diagram</w:t>
-      </w:r>
-      <w:r>
-        <w:rPr>
-          <w:rStyle w:val="FootnoteReference"/>
-        </w:rPr>
-        <w:footnoteReference w:id="2"/>
-      </w:r>
-      <w:r>
-        <w:t xml:space="preserve"> to help us communicate with one another the requirements. The diagram shows that the intended user of the software is Air traffic controllers and engineers; this was taken into consideration when making later design decisions. The number of the original requirements that each use case intends to help satisfy are also show, in brackets, on the diagram. It should be noted that not all of the requirements have been shown to be satisfied by the use cases, this is because they are non-functional requirements that must instead be satisfied by the qualities of the software. </w:t>
-      </w:r>
-    </w:p>
-    <w:p>
-      <w:pPr>
-        <w:spacing w:line="240" w:lineRule="auto"/>
-      </w:pPr>
-      <w:r>
-        <w:t>We chose to attempt most of the optional extensions specified in the requirements document. We shall be implementing a zoom and pan function, to allow the user to get a better look at the runway. There will also be a choice of runway, allowing a large range of customisability, including the ability to change rarely altered parameters such as “Angle of Slope”</w:t>
-      </w:r>
-      <w:r>
-        <w:rPr>
-          <w:rStyle w:val="FootnoteReference"/>
-        </w:rPr>
-        <w:footnoteReference w:id="3"/>
-      </w:r>
-      <w:r>
-        <w:t>. Our application will also offer features to save time, such as loading recently used airpo</w:t>
-      </w:r>
-      <w:r>
-        <w:t xml:space="preserve">rts. There will also be a </w:t>
-      </w:r>
-      <w:r>
-        <w:t>built</w:t>
-      </w:r>
-      <w:r>
-        <w:t xml:space="preserve"> in</w:t>
-      </w:r>
-      <w:r>
-        <w:t xml:space="preserve"> manual.</w:t>
-      </w:r>
-    </w:p>
-    <w:p>
-      <w:pPr>
-        <w:pStyle w:val="Heading2"/>
-        <w:spacing w:line="240" w:lineRule="auto"/>
-      </w:pPr>
-      <w:bookmarkStart w:id="9" w:name="_Toc324290299"/>
-      <w:r>
-        <w:t>2.2 Design Analysis</w:t>
+      <w:bookmarkStart w:id="9" w:name="_Toc324290300"/>
+      <w:r>
+        <w:t>2.2.1 Model</w:t>
       </w:r>
       <w:bookmarkEnd w:id="9"/>
     </w:p>
@@ -3846,41 +3751,17 @@
         <w:spacing w:line="240" w:lineRule="auto"/>
       </w:pPr>
       <w:r>
-        <w:t xml:space="preserve">Once we had a good understanding of what the software was required to do, we needed to decide how the software would do it. </w:t>
-      </w:r>
-      <w:r>
-        <w:t>As</w:t>
-      </w:r>
-      <w:r>
-        <w:t xml:space="preserve"> MVC was mandated, we broke the problem</w:t>
-      </w:r>
-      <w:r>
-        <w:t xml:space="preserve"> down</w:t>
-      </w:r>
-      <w:r>
-        <w:t xml:space="preserve"> into three different packages: Model, View and Controller. We aimed to design the software to ensure these three packages, and the classes within them, have as little coupling as possible, along with a good level of cohesion. The interfaces of the classes were defined such that they hide their inner workings from one another.</w:t>
-      </w:r>
-      <w:r>
-        <w:t xml:space="preserve"> We produced</w:t>
-      </w:r>
-      <w:r>
-        <w:t xml:space="preserve"> a class diagram to show how the architecture of the program is structured.</w:t>
-      </w:r>
-      <w:r>
-        <w:rPr>
-          <w:rStyle w:val="FootnoteReference"/>
-        </w:rPr>
-        <w:footnoteReference w:id="4"/>
+        <w:t>To identify the classes needed for the model, we began by looking at the problem definition, and identified the nouns. This gave us a good set of classes that represented the problem. These classes made up the bulk of the model package.</w:t>
       </w:r>
     </w:p>
     <w:p>
       <w:pPr>
-        <w:pStyle w:val="Heading3"/>
+        <w:pStyle w:val="Heading4"/>
         <w:spacing w:line="240" w:lineRule="auto"/>
       </w:pPr>
-      <w:bookmarkStart w:id="10" w:name="_Toc324290300"/>
-      <w:r>
-        <w:t>2.2.1 Model</w:t>
+      <w:bookmarkStart w:id="10" w:name="_Toc324290301"/>
+      <w:r>
+        <w:t>2.2.1.1 Airport</w:t>
       </w:r>
       <w:bookmarkEnd w:id="10"/>
     </w:p>
@@ -3889,7 +3770,91 @@
         <w:spacing w:line="240" w:lineRule="auto"/>
       </w:pPr>
       <w:r>
-        <w:t>To identify the classes needed for the model, we began by looking at the problem definition, and identified the nouns. This gave us a good set of classes that represented the problem. These classes made up the bulk of the model package.</w:t>
+        <w:t xml:space="preserve">The </w:t>
+      </w:r>
+      <w:r>
+        <w:t>most obvious objects</w:t>
+      </w:r>
+      <w:r>
+        <w:t xml:space="preserve"> of the model were </w:t>
+      </w:r>
+      <w:r>
+        <w:t>those that represent the airport, runways and obstacles</w:t>
+      </w:r>
+      <w:r>
+        <w:t>.</w:t>
+      </w:r>
+      <w:r>
+        <w:t xml:space="preserve"> We decided to build a class to represent the declared parameters of a runwa</w:t>
+      </w:r>
+      <w:r>
+        <w:t xml:space="preserve">y. We called this class runway. It stores all of the values (TORA, TODA, </w:t>
+      </w:r>
+      <w:r>
+        <w:t>etc.</w:t>
+      </w:r>
+      <w:r>
+        <w:t>) that are needed by the user</w:t>
+      </w:r>
+      <w:r>
+        <w:t>, and provided accessor and mutator methods to each of them</w:t>
+      </w:r>
+      <w:r>
+        <w:t xml:space="preserve">. Each value was stored in an array of length two, the first index containing the declared value and the second index the redeclared value. Two public named constants </w:t>
+      </w:r>
+      <w:r>
+        <w:lastRenderedPageBreak/>
+        <w:t>(DEFAULT and REDECLARED) were provided to raise the level of abst</w:t>
+      </w:r>
+      <w:r>
+        <w:t>raction away for these “magic”</w:t>
+      </w:r>
+      <w:r>
+        <w:t xml:space="preserve"> numbers.</w:t>
+      </w:r>
+    </w:p>
+    <w:p>
+      <w:pPr>
+        <w:spacing w:line="240" w:lineRule="auto"/>
+      </w:pPr>
+      <w:r>
+        <w:t xml:space="preserve">Since the calculations always require the values for both declared runways that take up one piece of concrete (e.g. 09L and 27R), we created a class PhysicalRunway to represent a real life runway. This class contains two Runway objects. It also </w:t>
+      </w:r>
+      <w:r>
+        <w:t>contains a</w:t>
+      </w:r>
+      <w:r>
+        <w:t xml:space="preserve">n Obstacle object. </w:t>
+      </w:r>
+      <w:r>
+        <w:t>The PhysicalRunway class aims to contain all of the common features of the two runways to reduce redundancy and increase code reuse.</w:t>
+      </w:r>
+      <w:r>
+        <w:t xml:space="preserve"> All of the methods that calculate the redeclared runway parameters are in PhysicalRunway.</w:t>
+      </w:r>
+    </w:p>
+    <w:p>
+      <w:pPr>
+        <w:spacing w:line="240" w:lineRule="auto"/>
+      </w:pPr>
+      <w:r>
+        <w:t xml:space="preserve">As an airport can consist of multiple runways (e.g. Heathrow) we the class Airport was designed to contain as many runways as required – A List was chosen as the container for the runways, an ArrayList was chosen as the concrete implementation for this list as it is very fast and items never need to be inserted. </w:t>
+      </w:r>
+    </w:p>
+    <w:p>
+      <w:pPr>
+        <w:spacing w:line="240" w:lineRule="auto"/>
+      </w:pPr>
+      <w:r>
+        <w:t>The Airport class also acts as a single point of access for other packages to this part of the model; A class needs only instantiate an airport to obtain access to all of this functionality. This single access point reduces coupling and ensures consistency throughout the application.</w:t>
+      </w:r>
+    </w:p>
+    <w:p>
+      <w:pPr>
+        <w:spacing w:line="240" w:lineRule="auto"/>
+      </w:pPr>
+      <w:r>
+        <w:t xml:space="preserve">The final class in the core business logic section of the model is the Obstacle class. As previously mentioned, it lives inside a PhysicalRunway object. When an obstacle is placed on a PhysicalRunway, using the method placeNewObstacle, the redeclared parameters are calculated. </w:t>
       </w:r>
     </w:p>
     <w:p>
@@ -3897,82 +3862,30 @@
         <w:pStyle w:val="Heading4"/>
         <w:spacing w:line="240" w:lineRule="auto"/>
       </w:pPr>
-      <w:bookmarkStart w:id="11" w:name="_Toc324290301"/>
-      <w:r>
-        <w:t>2.2.1.1 Airport</w:t>
+      <w:bookmarkStart w:id="11" w:name="_Toc324290302"/>
+      <w:r>
+        <w:t>2.2.1.2 Email</w:t>
       </w:r>
       <w:bookmarkEnd w:id="11"/>
+      <w:r>
+        <w:t xml:space="preserve"> </w:t>
+      </w:r>
     </w:p>
     <w:p>
       <w:pPr>
         <w:spacing w:line="240" w:lineRule="auto"/>
       </w:pPr>
       <w:r>
-        <w:t xml:space="preserve">The </w:t>
-      </w:r>
-      <w:r>
-        <w:t>most obvious objects</w:t>
-      </w:r>
-      <w:r>
-        <w:t xml:space="preserve"> of the model were </w:t>
-      </w:r>
-      <w:r>
-        <w:t>those that represent the airport, runways and obstacles</w:t>
-      </w:r>
-      <w:r>
-        <w:t>.</w:t>
-      </w:r>
-      <w:r>
-        <w:t xml:space="preserve"> We decided to build a class to represent the declared parameters of a runwa</w:t>
-      </w:r>
-      <w:r>
-        <w:t xml:space="preserve">y. We called this class runway. It stores all of the values (TORA, TODA, </w:t>
-      </w:r>
-      <w:r>
-        <w:t>etc.</w:t>
-      </w:r>
-      <w:r>
-        <w:t>) that are needed by the user</w:t>
-      </w:r>
-      <w:r>
-        <w:t xml:space="preserve">, and provided </w:t>
-      </w:r>
-      <w:proofErr w:type="spellStart"/>
-      <w:r>
-        <w:t>accessor</w:t>
-      </w:r>
-      <w:proofErr w:type="spellEnd"/>
-      <w:r>
-        <w:t xml:space="preserve"> and </w:t>
-      </w:r>
-      <w:proofErr w:type="spellStart"/>
-      <w:r>
-        <w:t>mutator</w:t>
-      </w:r>
-      <w:proofErr w:type="spellEnd"/>
-      <w:r>
-        <w:t xml:space="preserve"> methods to each of them</w:t>
-      </w:r>
-      <w:r>
-        <w:t xml:space="preserve">. Each value was stored in an array of length two, the first index containing the declared value and the second index the </w:t>
-      </w:r>
-      <w:proofErr w:type="spellStart"/>
-      <w:r>
-        <w:t>redeclared</w:t>
-      </w:r>
-      <w:proofErr w:type="spellEnd"/>
-      <w:r>
-        <w:t xml:space="preserve"> value. Two public named constants </w:t>
-      </w:r>
-      <w:r>
-        <w:lastRenderedPageBreak/>
-        <w:t>(DEFAULT and REDECLARED) were provided to raise the level of abst</w:t>
-      </w:r>
-      <w:r>
-        <w:t>raction away for these “magic”</w:t>
-      </w:r>
-      <w:r>
-        <w:t xml:space="preserve"> numbers.</w:t>
+        <w:t>The email sendi</w:t>
+      </w:r>
+      <w:r>
+        <w:t xml:space="preserve">ng </w:t>
+      </w:r>
+      <w:r>
+        <w:t xml:space="preserve">is performed using Java EE’s JavaMail API. However, since it was felt that JavaMail is very hard to use as it offer far more functionality and customisation </w:t>
+      </w:r>
+      <w:r>
+        <w:t>than we need, a wrapper class, called Email, was created. This class encapsulates all the functionality required to send an email using a predetermined server. We chose to create a Gmail account to demonstrate this, but it would be possible to set this up with any server that offers SMTP access.</w:t>
       </w:r>
     </w:p>
     <w:p>
@@ -3980,51 +3893,22 @@
         <w:spacing w:line="240" w:lineRule="auto"/>
       </w:pPr>
       <w:r>
-        <w:t xml:space="preserve">Since the calculations always require the values for both declared runways that take up one piece of concrete (e.g. 09L and 27R), we created a class </w:t>
-      </w:r>
-      <w:proofErr w:type="spellStart"/>
-      <w:r>
-        <w:t>PhysicalRunway</w:t>
-      </w:r>
-      <w:proofErr w:type="spellEnd"/>
-      <w:r>
-        <w:t xml:space="preserve"> to represent a real life runway. This class contains two Runway objects. It also </w:t>
-      </w:r>
-      <w:r>
-        <w:t>contains a</w:t>
-      </w:r>
-      <w:r>
-        <w:t xml:space="preserve">n Obstacle object. </w:t>
-      </w:r>
-      <w:r>
-        <w:t xml:space="preserve">The </w:t>
-      </w:r>
-      <w:proofErr w:type="spellStart"/>
-      <w:r>
-        <w:t>PhysicalRunway</w:t>
-      </w:r>
-      <w:proofErr w:type="spellEnd"/>
-      <w:r>
-        <w:t xml:space="preserve"> class aims to contain all of the common features of the two runways to reduce redundancy and increase code reuse.</w:t>
-      </w:r>
-      <w:r>
-        <w:t xml:space="preserve"> All of the methods that calculate the </w:t>
-      </w:r>
-      <w:proofErr w:type="spellStart"/>
-      <w:r>
-        <w:t>redeclared</w:t>
-      </w:r>
-      <w:proofErr w:type="spellEnd"/>
-      <w:r>
-        <w:t xml:space="preserve"> runway parameters are in </w:t>
-      </w:r>
-      <w:proofErr w:type="spellStart"/>
-      <w:r>
-        <w:t>PhysicalRunway</w:t>
-      </w:r>
-      <w:proofErr w:type="spellEnd"/>
-      <w:r>
-        <w:t>.</w:t>
+        <w:t>Because most of the emails that the application is likely to send are to a small</w:t>
+      </w:r>
+      <w:r>
+        <w:t xml:space="preserve"> selection of people, we designed an address book system to store commonly used email addresses. </w:t>
+      </w:r>
+      <w:r>
+        <w:t xml:space="preserve">The Contact class </w:t>
+      </w:r>
+      <w:r>
+        <w:t xml:space="preserve">is a “Plain ol’ data” class that </w:t>
+      </w:r>
+      <w:r>
+        <w:t xml:space="preserve">stores the users email address and their </w:t>
+      </w:r>
+      <w:r>
+        <w:t>full name. The AddressBook class consists of a List of Contacts and methods to add remove and search for contacts.</w:t>
       </w:r>
     </w:p>
     <w:p>
@@ -4032,71 +3916,7 @@
         <w:spacing w:line="240" w:lineRule="auto"/>
       </w:pPr>
       <w:r>
-        <w:t xml:space="preserve">As an airport can consist of multiple runways (e.g. Heathrow) we the class Airport was designed to contain as many runways as required – A List was chosen as the container for the runways, an </w:t>
-      </w:r>
-      <w:proofErr w:type="spellStart"/>
-      <w:r>
-        <w:t>ArrayList</w:t>
-      </w:r>
-      <w:proofErr w:type="spellEnd"/>
-      <w:r>
-        <w:t xml:space="preserve"> was chosen as the concrete implementation for this list as it is very fast and items never need to be inserted. </w:t>
-      </w:r>
-    </w:p>
-    <w:p>
-      <w:pPr>
-        <w:spacing w:line="240" w:lineRule="auto"/>
-      </w:pPr>
-      <w:r>
-        <w:t xml:space="preserve">The Airport class also acts as a single point of access for other packages to this part of the model; </w:t>
-      </w:r>
-      <w:proofErr w:type="gramStart"/>
-      <w:r>
-        <w:t>A</w:t>
-      </w:r>
-      <w:proofErr w:type="gramEnd"/>
-      <w:r>
-        <w:t xml:space="preserve"> class needs only instantiate an airport to obtain access to all of this functionality. This single access point reduces coupling and ensures consistency throughout the application.</w:t>
-      </w:r>
-    </w:p>
-    <w:p>
-      <w:pPr>
-        <w:spacing w:line="240" w:lineRule="auto"/>
-      </w:pPr>
-      <w:r>
-        <w:t xml:space="preserve">The final class in the core business logic section of the model is the Obstacle class. As previously mentioned, it lives inside a </w:t>
-      </w:r>
-      <w:proofErr w:type="spellStart"/>
-      <w:r>
-        <w:t>PhysicalRunway</w:t>
-      </w:r>
-      <w:proofErr w:type="spellEnd"/>
-      <w:r>
-        <w:t xml:space="preserve"> object. When an obstacle is placed on a </w:t>
-      </w:r>
-      <w:proofErr w:type="spellStart"/>
-      <w:r>
-        <w:t>PhysicalRunway</w:t>
-      </w:r>
-      <w:proofErr w:type="spellEnd"/>
-      <w:r>
-        <w:t xml:space="preserve">, using the method </w:t>
-      </w:r>
-      <w:proofErr w:type="spellStart"/>
-      <w:r>
-        <w:t>placeNewObstacle</w:t>
-      </w:r>
-      <w:proofErr w:type="spellEnd"/>
-      <w:r>
-        <w:t xml:space="preserve">, the </w:t>
-      </w:r>
-      <w:proofErr w:type="spellStart"/>
-      <w:r>
-        <w:t>redeclared</w:t>
-      </w:r>
-      <w:proofErr w:type="spellEnd"/>
-      <w:r>
-        <w:t xml:space="preserve"> parameters are calculated. </w:t>
+        <w:t xml:space="preserve">To send an email, an Email class must be instantiated, a Contact, or List of Contacts passed in. The subject and message body are set and finally the send method is called. </w:t>
       </w:r>
     </w:p>
     <w:p>
@@ -4104,117 +3924,23 @@
         <w:pStyle w:val="Heading4"/>
         <w:spacing w:line="240" w:lineRule="auto"/>
       </w:pPr>
-      <w:bookmarkStart w:id="12" w:name="_Toc324290302"/>
-      <w:r>
-        <w:t>2.2.1.2 Email</w:t>
+      <w:bookmarkStart w:id="12" w:name="_Toc324290303"/>
+      <w:r>
+        <w:t xml:space="preserve">2.2.1.3 </w:t>
+      </w:r>
+      <w:r>
+        <w:t xml:space="preserve">Loading and </w:t>
+      </w:r>
+      <w:r>
+        <w:t>Saving XML</w:t>
       </w:r>
       <w:bookmarkEnd w:id="12"/>
-      <w:r>
-        <w:t xml:space="preserve"> </w:t>
-      </w:r>
     </w:p>
     <w:p>
       <w:pPr>
         <w:spacing w:line="240" w:lineRule="auto"/>
       </w:pPr>
       <w:r>
-        <w:t>The email sendi</w:t>
-      </w:r>
-      <w:r>
-        <w:t xml:space="preserve">ng </w:t>
-      </w:r>
-      <w:r>
-        <w:t xml:space="preserve">is performed using Java EE’s </w:t>
-      </w:r>
-      <w:proofErr w:type="spellStart"/>
-      <w:r>
-        <w:t>JavaMail</w:t>
-      </w:r>
-      <w:proofErr w:type="spellEnd"/>
-      <w:r>
-        <w:t xml:space="preserve"> API. However, since it was felt that </w:t>
-      </w:r>
-      <w:proofErr w:type="spellStart"/>
-      <w:r>
-        <w:t>JavaMail</w:t>
-      </w:r>
-      <w:proofErr w:type="spellEnd"/>
-      <w:r>
-        <w:t xml:space="preserve"> is very hard to use as it offer far more functionality and customisation </w:t>
-      </w:r>
-      <w:r>
-        <w:t>than we need, a wrapper class, called Email, was created. This class encapsulates all the functionality required to send an email using a predetermined server. We chose to create a Gmail account to demonstrate this, but it would be possible to set this up with any server that offers SMTP access.</w:t>
-      </w:r>
-    </w:p>
-    <w:p>
-      <w:pPr>
-        <w:spacing w:line="240" w:lineRule="auto"/>
-      </w:pPr>
-      <w:r>
-        <w:t>Because most of the emails that the application is likely to send are to a small</w:t>
-      </w:r>
-      <w:r>
-        <w:t xml:space="preserve"> selection of people, we designed an address book system to store commonly used email addresses. </w:t>
-      </w:r>
-      <w:r>
-        <w:t xml:space="preserve">The Contact class </w:t>
-      </w:r>
-      <w:r>
-        <w:t xml:space="preserve">is a “Plain </w:t>
-      </w:r>
-      <w:proofErr w:type="spellStart"/>
-      <w:r>
-        <w:t>ol</w:t>
-      </w:r>
-      <w:proofErr w:type="spellEnd"/>
-      <w:r>
-        <w:t xml:space="preserve">’ data” class that </w:t>
-      </w:r>
-      <w:r>
-        <w:t xml:space="preserve">stores the users email address and their </w:t>
-      </w:r>
-      <w:r>
-        <w:t xml:space="preserve">full name. The </w:t>
-      </w:r>
-      <w:proofErr w:type="spellStart"/>
-      <w:r>
-        <w:t>AddressBook</w:t>
-      </w:r>
-      <w:proofErr w:type="spellEnd"/>
-      <w:r>
-        <w:t xml:space="preserve"> class consists of a List of Contacts and methods to add remove and search for contacts.</w:t>
-      </w:r>
-    </w:p>
-    <w:p>
-      <w:pPr>
-        <w:spacing w:line="240" w:lineRule="auto"/>
-      </w:pPr>
-      <w:r>
-        <w:t xml:space="preserve">To send an email, an Email class must be instantiated, a Contact, or List of Contacts passed in. The subject and message body are set and finally the send method is called. </w:t>
-      </w:r>
-    </w:p>
-    <w:p>
-      <w:pPr>
-        <w:pStyle w:val="Heading4"/>
-        <w:spacing w:line="240" w:lineRule="auto"/>
-      </w:pPr>
-      <w:bookmarkStart w:id="13" w:name="_Toc324290303"/>
-      <w:r>
-        <w:t xml:space="preserve">2.2.1.3 </w:t>
-      </w:r>
-      <w:r>
-        <w:t xml:space="preserve">Loading and </w:t>
-      </w:r>
-      <w:r>
-        <w:t>Saving XML</w:t>
-      </w:r>
-      <w:bookmarkEnd w:id="13"/>
-    </w:p>
-    <w:p>
-      <w:pPr>
-        <w:spacing w:line="240" w:lineRule="auto"/>
-      </w:pPr>
-      <w:r>
         <w:t>One important feature of the application is the ability to load and save the various parts of the model to file.</w:t>
       </w:r>
       <w:r>
@@ -4242,51 +3968,19 @@
         <w:t> eponymously</w:t>
       </w:r>
       <w:r>
-        <w:t xml:space="preserve">: </w:t>
-      </w:r>
-      <w:proofErr w:type="spellStart"/>
-      <w:r>
-        <w:t>SaveToXMLFile</w:t>
-      </w:r>
-      <w:proofErr w:type="spellEnd"/>
-      <w:r>
-        <w:t xml:space="preserve"> and </w:t>
-      </w:r>
-      <w:proofErr w:type="spellStart"/>
-      <w:r>
-        <w:t>LoadXMLFile</w:t>
-      </w:r>
-      <w:proofErr w:type="spellEnd"/>
-      <w:r>
-        <w:t>.</w:t>
-      </w:r>
-      <w:r>
-        <w:t xml:space="preserve"> These classes make use of the </w:t>
-      </w:r>
-      <w:proofErr w:type="spellStart"/>
-      <w:r>
-        <w:t>Documen</w:t>
-      </w:r>
-      <w:r>
-        <w:t>tBuilder</w:t>
-      </w:r>
-      <w:proofErr w:type="spellEnd"/>
-      <w:r>
-        <w:t xml:space="preserve"> classes in J</w:t>
+        <w:t>: SaveToXMLFile and LoadXMLFile.</w:t>
+      </w:r>
+      <w:r>
+        <w:t xml:space="preserve"> These classes make use of the Documen</w:t>
+      </w:r>
+      <w:r>
+        <w:t>tBuilder classes in J</w:t>
       </w:r>
       <w:r>
         <w:t>ava.</w:t>
       </w:r>
       <w:r>
-        <w:t xml:space="preserve"> A third class, named </w:t>
-      </w:r>
-      <w:proofErr w:type="spellStart"/>
-      <w:r>
-        <w:t>XMLFileFilter</w:t>
-      </w:r>
-      <w:proofErr w:type="spellEnd"/>
-      <w:r>
-        <w:t xml:space="preserve">, was also created </w:t>
+        <w:t xml:space="preserve"> A third class, named XMLFileFilter, was also created </w:t>
       </w:r>
       <w:r>
         <w:t>- this class simply sets open file dialogs to show only XML files.</w:t>
@@ -4303,15 +3997,7 @@
         <w:t xml:space="preserve">To save an XML file, </w:t>
       </w:r>
       <w:r>
-        <w:t xml:space="preserve">a </w:t>
-      </w:r>
-      <w:proofErr w:type="spellStart"/>
-      <w:r>
-        <w:t>SaveToXMLFile</w:t>
-      </w:r>
-      <w:proofErr w:type="spellEnd"/>
-      <w:r>
-        <w:t xml:space="preserve"> object is constructed, passing in the object to be saved as an argument. Airports, Obstacles, Contacts and Contact Lists can be saved as XML by the class. The constructor takes care of displaying the dialogs and c</w:t>
+        <w:t>a SaveToXMLFile object is constructed, passing in the object to be saved as an argument. Airports, Obstacles, Contacts and Contact Lists can be saved as XML by the class. The constructor takes care of displaying the dialogs and c</w:t>
       </w:r>
       <w:r>
         <w:t>reating the correct XML schema.</w:t>
@@ -4326,50 +4012,10 @@
       </w:pPr>
       <w:r>
         <w:lastRenderedPageBreak/>
-        <w:t xml:space="preserve">To load an XML file, a </w:t>
-      </w:r>
-      <w:proofErr w:type="spellStart"/>
-      <w:r>
-        <w:t>LoadXMLFile</w:t>
-      </w:r>
-      <w:proofErr w:type="spellEnd"/>
-      <w:r>
-        <w:t xml:space="preserve"> object is created</w:t>
-      </w:r>
-      <w:r>
-        <w:t xml:space="preserve">. One of the methods </w:t>
-      </w:r>
-      <w:proofErr w:type="spellStart"/>
-      <w:r>
-        <w:t>loadObstacle</w:t>
-      </w:r>
-      <w:proofErr w:type="spellEnd"/>
-      <w:r>
-        <w:t xml:space="preserve">, </w:t>
-      </w:r>
-      <w:proofErr w:type="spellStart"/>
-      <w:r>
-        <w:t>loadAirport</w:t>
-      </w:r>
-      <w:proofErr w:type="spellEnd"/>
-      <w:r>
-        <w:t xml:space="preserve">, </w:t>
-      </w:r>
-      <w:proofErr w:type="spellStart"/>
-      <w:r>
-        <w:t>loadContact</w:t>
-      </w:r>
-      <w:proofErr w:type="spellEnd"/>
-      <w:r>
-        <w:t xml:space="preserve"> or </w:t>
-      </w:r>
-      <w:proofErr w:type="spellStart"/>
-      <w:r>
-        <w:t>loadContacts</w:t>
-      </w:r>
-      <w:proofErr w:type="spellEnd"/>
-      <w:r>
-        <w:t xml:space="preserve"> is called.  The method will then present the user with a dialog to pick a file to load. Finally the method shall return the required object. These classes also provide silent alternatives in which a filename can be passed in as an argument and no dialog will be displayed; this feature was needed for the open recent menu. </w:t>
+        <w:t>To load an XML file, a LoadXMLFile object is created</w:t>
+      </w:r>
+      <w:r>
+        <w:t xml:space="preserve">. One of the methods loadObstacle, loadAirport, loadContact or loadContacts is called.  The method will then present the user with a dialog to pick a file to load. Finally the method shall return the required object. These classes also provide silent alternatives in which a filename can be passed in as an argument and no dialog will be displayed; this feature was needed for the open recent menu. </w:t>
       </w:r>
     </w:p>
     <w:p>
@@ -4377,9 +4023,96 @@
         <w:pStyle w:val="Heading3"/>
         <w:spacing w:line="240" w:lineRule="auto"/>
       </w:pPr>
-      <w:bookmarkStart w:id="14" w:name="_Toc324290304"/>
+      <w:bookmarkStart w:id="13" w:name="_Toc324290304"/>
       <w:r>
         <w:t>2.2.2 View</w:t>
+      </w:r>
+      <w:bookmarkEnd w:id="13"/>
+    </w:p>
+    <w:p>
+      <w:pPr>
+        <w:spacing w:line="240" w:lineRule="auto"/>
+      </w:pPr>
+      <w:r>
+        <w:t>The classes in the view package are conc</w:t>
+      </w:r>
+      <w:r>
+        <w:t xml:space="preserve">erned with displaying to the screen all the information and visual control elements that the user needs. </w:t>
+      </w:r>
+      <w:r>
+        <w:t xml:space="preserve">We chose to implement the application as a Java swing desktop application as this allows good cross platform support, good familiarity and we are all experienced in using swing. </w:t>
+      </w:r>
+    </w:p>
+    <w:p>
+      <w:pPr>
+        <w:spacing w:line="240" w:lineRule="auto"/>
+      </w:pPr>
+      <w:r>
+        <w:t>After a discussion with our supervisor, we decided to use a Graphical User Interface builder. Online research showed that the most critically acclaimed GUI builder was Google Window Builder Pro</w:t>
+      </w:r>
+      <w:r>
+        <w:t xml:space="preserve"> (GWBP)</w:t>
+      </w:r>
+      <w:r>
+        <w:t>. Unlike other tools that would have prevented us from editing the generated code by hand (and probably filled up our classes with useless junk) GWBP wa</w:t>
+      </w:r>
+      <w:r>
+        <w:t>s quite happy for us to edit it</w:t>
+      </w:r>
+      <w:r>
+        <w:t>s underlying code which it would then parse to show us the design view.</w:t>
+      </w:r>
+    </w:p>
+    <w:p>
+      <w:pPr>
+        <w:spacing w:line="240" w:lineRule="auto"/>
+      </w:pPr>
+      <w:r>
+        <w:t>Unfortunately not all of our GUI could be created using the GUI Builder. The more dynamic elements had to be coded by hand. We decided that to make finding a recently view airport</w:t>
+      </w:r>
+      <w:r>
+        <w:t xml:space="preserve"> or obstacle</w:t>
+      </w:r>
+      <w:r>
+        <w:t xml:space="preserve"> easier, a menu listing the recently opened </w:t>
+      </w:r>
+      <w:r>
+        <w:t>airports and obstacles should be shown. As it wouldn’t be known at compile time which files would have been recently opened, these Menu Items needed to be dynamically generated both from a persistent file of the previously recently opened files, and any files that are opened while the application is running. A few helper functions were written to perform these tasks.</w:t>
+      </w:r>
+    </w:p>
+    <w:p>
+      <w:pPr>
+        <w:spacing w:line="240" w:lineRule="auto"/>
+      </w:pPr>
+      <w:r>
+        <w:t>Another set of dynamic menus had to be created for the runway selection. It would not be known which runways exist within an airport until that airport has been loaded in. This was dealt with in the same way as the recent files.</w:t>
+      </w:r>
+    </w:p>
+    <w:p>
+      <w:pPr>
+        <w:spacing w:line="240" w:lineRule="auto"/>
+      </w:pPr>
+      <w:r>
+        <w:t>To draw out a visualisation of the runways redeclared parameters, a panel was extended and used as a canvas for drawing lines to. The classes TopView and SideView were created to display the runway from a bird</w:t>
+      </w:r>
+      <w:r>
+        <w:t>’</w:t>
+      </w:r>
+      <w:r>
+        <w:t xml:space="preserve">s eye view and a </w:t>
+      </w:r>
+      <w:r>
+        <w:t>worm’s eye view respectively. A very simple interface was created for using these components; they are simply instantiated, passing in an airport, and then added to some other component on a frame. The Views are registered as AirportObservers and receive notifications whenever a new airport is loaded in or created.</w:t>
+      </w:r>
+    </w:p>
+    <w:p>
+      <w:pPr>
+        <w:pStyle w:val="Heading3"/>
+        <w:spacing w:line="240" w:lineRule="auto"/>
+      </w:pPr>
+      <w:bookmarkStart w:id="14" w:name="_Toc324290305"/>
+      <w:r>
+        <w:t>2.2.3 Controller</w:t>
       </w:r>
       <w:bookmarkEnd w:id="14"/>
     </w:p>
@@ -4388,150 +4121,7 @@
         <w:spacing w:line="240" w:lineRule="auto"/>
       </w:pPr>
       <w:r>
-        <w:t>The classes in the view package are conc</w:t>
-      </w:r>
-      <w:r>
-        <w:t xml:space="preserve">erned with displaying to the screen all the information and visual control elements that the user needs. </w:t>
-      </w:r>
-      <w:r>
-        <w:t xml:space="preserve">We chose to implement the application as a Java swing desktop application as this allows good cross platform support, good familiarity and we are all experienced in using swing. </w:t>
-      </w:r>
-    </w:p>
-    <w:p>
-      <w:pPr>
-        <w:spacing w:line="240" w:lineRule="auto"/>
-      </w:pPr>
-      <w:r>
-        <w:t>After a discussion with our supervisor, we decided to use a Graphical User Interface builder. Online research showed that the most critically acclaimed GUI builder was Google Window Builder Pro</w:t>
-      </w:r>
-      <w:r>
-        <w:t xml:space="preserve"> (GWBP)</w:t>
-      </w:r>
-      <w:r>
-        <w:t>. Unlike other tools that would have prevented us from editing the generated code by hand (and probably filled up our classes with useless junk) GWBP wa</w:t>
-      </w:r>
-      <w:r>
-        <w:t>s quite happy for us to edit it</w:t>
-      </w:r>
-      <w:r>
-        <w:t>s underlying code which it would then parse to show us the design view.</w:t>
-      </w:r>
-    </w:p>
-    <w:p>
-      <w:pPr>
-        <w:spacing w:line="240" w:lineRule="auto"/>
-      </w:pPr>
-      <w:r>
-        <w:t>Unfortunately not all of our GUI could be created using the GUI Builder. The more dynamic elements had to be coded by hand. We decided that to make finding a recently view airport</w:t>
-      </w:r>
-      <w:r>
-        <w:t xml:space="preserve"> or obstacle</w:t>
-      </w:r>
-      <w:r>
-        <w:t xml:space="preserve"> easier, a menu listing the recently opened </w:t>
-      </w:r>
-      <w:r>
-        <w:t>airports and obstacles should be shown. As it wouldn’t be known at compile time which files would have been recently opened, these Menu Items needed to be dynamically generated both from a persistent file of the previously recently opened files, and any files that are opened while the application is running. A few helper functions were written to perform these tasks.</w:t>
-      </w:r>
-    </w:p>
-    <w:p>
-      <w:pPr>
-        <w:spacing w:line="240" w:lineRule="auto"/>
-      </w:pPr>
-      <w:r>
-        <w:t>Another set of dynamic menus had to be created for the runway selection. It would not be known which runways exist within an airport until that airport has been loaded in. This was dealt with in the same way as the recent files.</w:t>
-      </w:r>
-    </w:p>
-    <w:p>
-      <w:pPr>
-        <w:spacing w:line="240" w:lineRule="auto"/>
-      </w:pPr>
-      <w:r>
-        <w:t xml:space="preserve">To draw out a visualisation of the runways </w:t>
-      </w:r>
-      <w:proofErr w:type="spellStart"/>
-      <w:r>
-        <w:t>redeclared</w:t>
-      </w:r>
-      <w:proofErr w:type="spellEnd"/>
-      <w:r>
-        <w:t xml:space="preserve"> parameters, a panel was extended and used as a canvas for drawing lines to. The classes </w:t>
-      </w:r>
-      <w:proofErr w:type="spellStart"/>
-      <w:r>
-        <w:t>TopView</w:t>
-      </w:r>
-      <w:proofErr w:type="spellEnd"/>
-      <w:r>
-        <w:t xml:space="preserve"> and </w:t>
-      </w:r>
-      <w:proofErr w:type="spellStart"/>
-      <w:r>
-        <w:t>SideView</w:t>
-      </w:r>
-      <w:proofErr w:type="spellEnd"/>
-      <w:r>
-        <w:t xml:space="preserve"> were created to display the runway from a bird</w:t>
-      </w:r>
-      <w:r>
-        <w:t>’</w:t>
-      </w:r>
-      <w:r>
-        <w:t xml:space="preserve">s eye view and a </w:t>
-      </w:r>
-      <w:r>
-        <w:t xml:space="preserve">worm’s eye view respectively. A very simple interface was created for using these components; they are simply instantiated, passing in an airport, and then added to some other component on a frame. The Views are registered as </w:t>
-      </w:r>
-      <w:proofErr w:type="spellStart"/>
-      <w:r>
-        <w:t>AirportObservers</w:t>
-      </w:r>
-      <w:proofErr w:type="spellEnd"/>
-      <w:r>
-        <w:t xml:space="preserve"> and receive notifications whenever a new airport is loaded in or created.</w:t>
-      </w:r>
-    </w:p>
-    <w:p>
-      <w:pPr>
-        <w:pStyle w:val="Heading3"/>
-        <w:spacing w:line="240" w:lineRule="auto"/>
-      </w:pPr>
-      <w:bookmarkStart w:id="15" w:name="_Toc324290305"/>
-      <w:r>
-        <w:t>2.2.3 Controller</w:t>
-      </w:r>
-      <w:bookmarkEnd w:id="15"/>
-    </w:p>
-    <w:p>
-      <w:pPr>
-        <w:spacing w:line="240" w:lineRule="auto"/>
-      </w:pPr>
-      <w:r>
-        <w:t xml:space="preserve">The controller classes were implemented in the form of </w:t>
-      </w:r>
-      <w:proofErr w:type="spellStart"/>
-      <w:r>
-        <w:t>ActionListeners</w:t>
-      </w:r>
-      <w:proofErr w:type="spellEnd"/>
-      <w:r>
-        <w:t xml:space="preserve">. Their constructors took as parameters as little as possible to ensure weak coupling.  Many of the listeners were registered as </w:t>
-      </w:r>
-      <w:proofErr w:type="spellStart"/>
-      <w:r>
-        <w:t>AirportObservers</w:t>
-      </w:r>
-      <w:proofErr w:type="spellEnd"/>
-      <w:r>
-        <w:t xml:space="preserve">, others acted as sources of notifications to the Observers taking a List of </w:t>
-      </w:r>
-      <w:proofErr w:type="spellStart"/>
-      <w:r>
-        <w:t>AirportObservers</w:t>
-      </w:r>
-      <w:proofErr w:type="spellEnd"/>
-      <w:r>
-        <w:t xml:space="preserve"> as an argument </w:t>
+        <w:t xml:space="preserve">The controller classes were implemented in the form of ActionListeners. Their constructors took as parameters as little as possible to ensure weak coupling.  Many of the listeners were registered as AirportObservers, others acted as sources of notifications to the Observers taking a List of AirportObservers as an argument </w:t>
       </w:r>
       <w:r>
         <w:t>and then notifying each member of the list when their event occurs, and they have performed their action.</w:t>
@@ -4555,12 +4145,12 @@
         <w:pStyle w:val="Heading2"/>
         <w:spacing w:line="240" w:lineRule="auto"/>
       </w:pPr>
-      <w:bookmarkStart w:id="16" w:name="_Toc324290306"/>
+      <w:bookmarkStart w:id="15" w:name="_Toc324290306"/>
       <w:r>
         <w:lastRenderedPageBreak/>
         <w:t>2.3 Interface Design</w:t>
       </w:r>
-      <w:bookmarkEnd w:id="16"/>
+      <w:bookmarkEnd w:id="15"/>
       <w:r>
         <w:t xml:space="preserve"> </w:t>
       </w:r>
@@ -4694,24 +4284,17 @@
         <w:t>alsamiq</w:t>
       </w:r>
       <w:r>
+        <w:t xml:space="preserve"> Mockups</w:t>
+      </w:r>
+      <w:r>
+        <w:t>,</w:t>
+      </w:r>
+      <w:r>
+        <w:t xml:space="preserve"> these wireframes helped us to tweak our design before actually writing any code. </w:t>
+      </w:r>
+      <w:r>
         <w:t xml:space="preserve"> </w:t>
       </w:r>
-      <w:proofErr w:type="spellStart"/>
-      <w:proofErr w:type="gramStart"/>
-      <w:r>
-        <w:t>Mockups</w:t>
-      </w:r>
-      <w:proofErr w:type="spellEnd"/>
-      <w:r>
-        <w:t>,</w:t>
-      </w:r>
-      <w:proofErr w:type="gramEnd"/>
-      <w:r>
-        <w:t xml:space="preserve"> these wireframes helped us to tweak our design before actually writing any code. </w:t>
-      </w:r>
-      <w:r>
-        <w:t xml:space="preserve"> </w:t>
-      </w:r>
       <w:r>
         <w:t xml:space="preserve">The interface itself will </w:t>
       </w:r>
@@ -4725,45 +4308,13 @@
         <w:t xml:space="preserve">controls </w:t>
       </w:r>
       <w:r>
-        <w:t xml:space="preserve">such as </w:t>
-      </w:r>
-      <w:proofErr w:type="spellStart"/>
-      <w:r>
-        <w:t>JFrames</w:t>
-      </w:r>
-      <w:proofErr w:type="spellEnd"/>
-      <w:r>
-        <w:t xml:space="preserve">, </w:t>
-      </w:r>
-      <w:proofErr w:type="spellStart"/>
-      <w:r>
-        <w:t>JPanels</w:t>
-      </w:r>
-      <w:proofErr w:type="spellEnd"/>
-      <w:r>
-        <w:t>,</w:t>
-      </w:r>
-      <w:r>
-        <w:t xml:space="preserve"> </w:t>
-      </w:r>
-      <w:proofErr w:type="spellStart"/>
-      <w:r>
-        <w:t>JSplitPane</w:t>
-      </w:r>
-      <w:r>
-        <w:t>s</w:t>
-      </w:r>
-      <w:proofErr w:type="spellEnd"/>
-      <w:r>
-        <w:t xml:space="preserve"> and </w:t>
-      </w:r>
-      <w:proofErr w:type="spellStart"/>
-      <w:r>
-        <w:t>JComboBoxes</w:t>
-      </w:r>
-      <w:proofErr w:type="spellEnd"/>
-      <w:r>
-        <w:t xml:space="preserve">. </w:t>
+        <w:t>such as JFrames, JPanels,</w:t>
+      </w:r>
+      <w:r>
+        <w:t xml:space="preserve"> JSplitPane</w:t>
+      </w:r>
+      <w:r>
+        <w:t xml:space="preserve">s and JComboBoxes. </w:t>
       </w:r>
     </w:p>
     <w:p>
@@ -4815,13 +4366,8 @@
         <w:spacing w:line="240" w:lineRule="auto"/>
       </w:pPr>
       <w:r>
-        <w:t xml:space="preserve">The program will provide the user with graphical representations of the </w:t>
-      </w:r>
-      <w:proofErr w:type="spellStart"/>
-      <w:r>
-        <w:t>redeclared</w:t>
-      </w:r>
-      <w:proofErr w:type="spellEnd"/>
+        <w:t>The program will provide the user with graphical representations of the redeclared</w:t>
+      </w:r>
       <w:r>
         <w:t xml:space="preserve"> parameters; a</w:t>
       </w:r>
@@ -4857,15 +4403,7 @@
         <w:t xml:space="preserve">The application does make use of CAA </w:t>
       </w:r>
       <w:r>
-        <w:t xml:space="preserve">vocabulary such as TODA (Take </w:t>
-      </w:r>
-      <w:proofErr w:type="gramStart"/>
-      <w:r>
-        <w:t>Off</w:t>
-      </w:r>
-      <w:proofErr w:type="gramEnd"/>
-      <w:r>
-        <w:t xml:space="preserve"> Distance Available) and LDA (Landing Distance Available). It is assumed that the users of the software will be familiar with these terms, although tooltips have been included to help remind them if they do forget. By using these abbreviations, the interface is able to remain uncluttered.</w:t>
+        <w:t>vocabulary such as TODA (Take Off Distance Available) and LDA (Landing Distance Available). It is assumed that the users of the software will be familiar with these terms, although tooltips have been included to help remind them if they do forget. By using these abbreviations, the interface is able to remain uncluttered.</w:t>
       </w:r>
     </w:p>
     <w:p>
@@ -4893,12 +4431,12 @@
         <w:pStyle w:val="Heading1"/>
         <w:spacing w:line="240" w:lineRule="auto"/>
       </w:pPr>
-      <w:bookmarkStart w:id="17" w:name="_Toc324290307"/>
+      <w:bookmarkStart w:id="16" w:name="_Toc324290307"/>
       <w:r>
         <w:lastRenderedPageBreak/>
         <w:t>3 Testing</w:t>
       </w:r>
-      <w:bookmarkEnd w:id="17"/>
+      <w:bookmarkEnd w:id="16"/>
     </w:p>
     <w:p>
       <w:pPr>
@@ -4937,11 +4475,11 @@
         <w:pStyle w:val="Heading2"/>
         <w:spacing w:line="240" w:lineRule="auto"/>
       </w:pPr>
-      <w:bookmarkStart w:id="18" w:name="_Toc324290308"/>
+      <w:bookmarkStart w:id="17" w:name="_Toc324290308"/>
       <w:r>
         <w:t>3.1 Test Plan</w:t>
       </w:r>
-      <w:bookmarkEnd w:id="18"/>
+      <w:bookmarkEnd w:id="17"/>
     </w:p>
     <w:p>
       <w:pPr>
@@ -5065,49 +4603,33 @@
         <w:pStyle w:val="Heading2"/>
         <w:spacing w:line="240" w:lineRule="auto"/>
       </w:pPr>
-      <w:bookmarkStart w:id="19" w:name="_Toc324290309"/>
+      <w:bookmarkStart w:id="18" w:name="_Toc324290309"/>
       <w:r>
         <w:t xml:space="preserve">3.2 </w:t>
       </w:r>
       <w:r>
         <w:t>Test Report</w:t>
       </w:r>
-      <w:bookmarkEnd w:id="19"/>
+      <w:bookmarkEnd w:id="18"/>
     </w:p>
     <w:p>
       <w:r>
-        <w:t xml:space="preserve">The following tables contain the Test </w:t>
-      </w:r>
-      <w:proofErr w:type="gramStart"/>
-      <w:r>
-        <w:t>Plan,</w:t>
-      </w:r>
-      <w:proofErr w:type="gramEnd"/>
-      <w:r>
-        <w:t xml:space="preserve"> and Test Report for this project:</w:t>
+        <w:t>The following tables contain the Test Plan, and Test Report for this project:</w:t>
       </w:r>
     </w:p>
     <w:p>
       <w:pPr>
         <w:pStyle w:val="Heading3"/>
       </w:pPr>
-      <w:bookmarkStart w:id="20" w:name="_Toc324290310"/>
+      <w:bookmarkStart w:id="19" w:name="_Toc324290310"/>
       <w:r>
         <w:t>3.2.1 Unit Testing</w:t>
       </w:r>
-      <w:bookmarkEnd w:id="20"/>
+      <w:bookmarkEnd w:id="19"/>
     </w:p>
     <w:p>
       <w:r>
-        <w:t xml:space="preserve">The unit testing was automated using </w:t>
-      </w:r>
-      <w:proofErr w:type="spellStart"/>
-      <w:r>
-        <w:t>JUnit</w:t>
-      </w:r>
-      <w:proofErr w:type="spellEnd"/>
-      <w:r>
-        <w:t>. We tested the model this way.</w:t>
+        <w:t>The unit testing was automated using JUnit. We tested the model this way.</w:t>
       </w:r>
     </w:p>
     <w:tbl>
@@ -5703,23 +5225,7 @@
                 <w:rFonts w:cs="Times New Roman"/>
                 <w:lang w:eastAsia="zh-TW"/>
               </w:rPr>
-              <w:t xml:space="preserve">Create two contacts and add to a new </w:t>
-            </w:r>
-            <w:proofErr w:type="spellStart"/>
-            <w:r>
-              <w:rPr>
-                <w:rFonts w:cs="Times New Roman"/>
-                <w:lang w:eastAsia="zh-TW"/>
-              </w:rPr>
-              <w:t>AddressBook</w:t>
-            </w:r>
-            <w:proofErr w:type="spellEnd"/>
-            <w:r>
-              <w:rPr>
-                <w:rFonts w:cs="Times New Roman"/>
-                <w:lang w:eastAsia="zh-TW"/>
-              </w:rPr>
-              <w:t xml:space="preserve"> object</w:t>
+              <w:t>Create two contacts and add to a new AddressBook object</w:t>
             </w:r>
           </w:p>
         </w:tc>
@@ -5822,23 +5328,7 @@
                 <w:rFonts w:cs="Times New Roman"/>
                 <w:lang w:eastAsia="zh-TW"/>
               </w:rPr>
-              <w:t xml:space="preserve">Add an existing contact to the </w:t>
-            </w:r>
-            <w:proofErr w:type="spellStart"/>
-            <w:r>
-              <w:rPr>
-                <w:rFonts w:cs="Times New Roman"/>
-                <w:lang w:eastAsia="zh-TW"/>
-              </w:rPr>
-              <w:t>AddressBook</w:t>
-            </w:r>
-            <w:proofErr w:type="spellEnd"/>
-            <w:r>
-              <w:rPr>
-                <w:rFonts w:cs="Times New Roman"/>
-                <w:lang w:eastAsia="zh-TW"/>
-              </w:rPr>
-              <w:t xml:space="preserve"> object</w:t>
+              <w:t>Add an existing contact to the AddressBook object</w:t>
             </w:r>
           </w:p>
         </w:tc>
@@ -5940,29 +5430,51 @@
                 <w:rFonts w:cs="Times New Roman"/>
                 <w:lang w:eastAsia="zh-TW"/>
               </w:rPr>
-              <w:t xml:space="preserve">Remove an existing contact from the </w:t>
-            </w:r>
-            <w:proofErr w:type="spellStart"/>
+              <w:t>Remove an existing contact from the AddressBook object by Full name</w:t>
+            </w:r>
+          </w:p>
+        </w:tc>
+        <w:tc>
+          <w:tcPr>
+            <w:tcW w:w="3569" w:type="dxa"/>
+          </w:tcPr>
+          <w:p>
+            <w:pPr>
+              <w:rPr>
+                <w:rFonts w:cs="Times New Roman"/>
+              </w:rPr>
+            </w:pPr>
             <w:r>
               <w:rPr>
                 <w:rFonts w:cs="Times New Roman"/>
                 <w:lang w:eastAsia="zh-TW"/>
               </w:rPr>
-              <w:t>AddressBook</w:t>
-            </w:r>
-            <w:proofErr w:type="spellEnd"/>
+              <w:t>Successful message printed on screen</w:t>
+            </w:r>
+          </w:p>
+        </w:tc>
+        <w:tc>
+          <w:tcPr>
+            <w:tcW w:w="1498" w:type="dxa"/>
+          </w:tcPr>
+          <w:p>
+            <w:pPr>
+              <w:rPr>
+                <w:rFonts w:cs="Times New Roman"/>
+              </w:rPr>
+            </w:pPr>
             <w:r>
               <w:rPr>
                 <w:rFonts w:cs="Times New Roman"/>
                 <w:lang w:eastAsia="zh-TW"/>
               </w:rPr>
-              <w:t xml:space="preserve"> object by Full name</w:t>
-            </w:r>
-          </w:p>
-        </w:tc>
-        <w:tc>
-          <w:tcPr>
-            <w:tcW w:w="3569" w:type="dxa"/>
+              <w:t>As expected</w:t>
+            </w:r>
+          </w:p>
+        </w:tc>
+        <w:tc>
+          <w:tcPr>
+            <w:tcW w:w="924" w:type="dxa"/>
           </w:tcPr>
           <w:p>
             <w:pPr>
@@ -5975,44 +5487,105 @@
                 <w:rFonts w:cs="Times New Roman"/>
                 <w:lang w:eastAsia="zh-TW"/>
               </w:rPr>
-              <w:t>Successful message printed on screen</w:t>
-            </w:r>
-          </w:p>
-        </w:tc>
-        <w:tc>
-          <w:tcPr>
-            <w:tcW w:w="1498" w:type="dxa"/>
-          </w:tcPr>
-          <w:p>
-            <w:pPr>
-              <w:rPr>
-                <w:rFonts w:cs="Times New Roman"/>
-              </w:rPr>
-            </w:pPr>
-            <w:r>
+              <w:t>Normal</w:t>
+            </w:r>
+          </w:p>
+        </w:tc>
+      </w:tr>
+      <w:tr>
+        <w:tc>
+          <w:tcPr>
+            <w:tcW w:w="675" w:type="dxa"/>
+          </w:tcPr>
+          <w:p>
+            <w:pPr>
               <w:rPr>
                 <w:rFonts w:cs="Times New Roman"/>
                 <w:lang w:eastAsia="zh-TW"/>
               </w:rPr>
-              <w:t>As expected</w:t>
-            </w:r>
-          </w:p>
-        </w:tc>
-        <w:tc>
-          <w:tcPr>
-            <w:tcW w:w="924" w:type="dxa"/>
-          </w:tcPr>
-          <w:p>
-            <w:pPr>
-              <w:rPr>
-                <w:rFonts w:cs="Times New Roman"/>
-              </w:rPr>
             </w:pPr>
             <w:r>
               <w:rPr>
                 <w:rFonts w:cs="Times New Roman"/>
                 <w:lang w:eastAsia="zh-TW"/>
               </w:rPr>
+              <w:t>1.2.4</w:t>
+            </w:r>
+          </w:p>
+        </w:tc>
+        <w:tc>
+          <w:tcPr>
+            <w:tcW w:w="4655" w:type="dxa"/>
+          </w:tcPr>
+          <w:p>
+            <w:pPr>
+              <w:rPr>
+                <w:rFonts w:cs="Times New Roman"/>
+                <w:b/>
+              </w:rPr>
+            </w:pPr>
+            <w:r>
+              <w:rPr>
+                <w:rFonts w:cs="Times New Roman"/>
+                <w:lang w:eastAsia="zh-TW"/>
+              </w:rPr>
+              <w:t>Remove an existing contact from the AddressBook object by Email</w:t>
+            </w:r>
+          </w:p>
+        </w:tc>
+        <w:tc>
+          <w:tcPr>
+            <w:tcW w:w="3569" w:type="dxa"/>
+          </w:tcPr>
+          <w:p>
+            <w:pPr>
+              <w:rPr>
+                <w:rFonts w:cs="Times New Roman"/>
+              </w:rPr>
+            </w:pPr>
+            <w:r>
+              <w:rPr>
+                <w:rFonts w:cs="Times New Roman"/>
+                <w:lang w:eastAsia="zh-TW"/>
+              </w:rPr>
+              <w:t>Successful message printed on screen</w:t>
+            </w:r>
+          </w:p>
+        </w:tc>
+        <w:tc>
+          <w:tcPr>
+            <w:tcW w:w="1498" w:type="dxa"/>
+          </w:tcPr>
+          <w:p>
+            <w:pPr>
+              <w:rPr>
+                <w:rFonts w:cs="Times New Roman"/>
+              </w:rPr>
+            </w:pPr>
+            <w:r>
+              <w:rPr>
+                <w:rFonts w:cs="Times New Roman"/>
+                <w:lang w:eastAsia="zh-TW"/>
+              </w:rPr>
+              <w:t>As expected</w:t>
+            </w:r>
+          </w:p>
+        </w:tc>
+        <w:tc>
+          <w:tcPr>
+            <w:tcW w:w="924" w:type="dxa"/>
+          </w:tcPr>
+          <w:p>
+            <w:pPr>
+              <w:rPr>
+                <w:rFonts w:cs="Times New Roman"/>
+              </w:rPr>
+            </w:pPr>
+            <w:r>
+              <w:rPr>
+                <w:rFonts w:cs="Times New Roman"/>
+                <w:lang w:eastAsia="zh-TW"/>
+              </w:rPr>
               <w:t>Normal</w:t>
             </w:r>
           </w:p>
@@ -6035,7 +5608,7 @@
                 <w:rFonts w:cs="Times New Roman"/>
                 <w:lang w:eastAsia="zh-TW"/>
               </w:rPr>
-              <w:t>1.2.4</w:t>
+              <w:t>1.2.5</w:t>
             </w:r>
           </w:p>
         </w:tc>
@@ -6047,7 +5620,6 @@
             <w:pPr>
               <w:rPr>
                 <w:rFonts w:cs="Times New Roman"/>
-                <w:b/>
               </w:rPr>
             </w:pPr>
             <w:r>
@@ -6055,137 +5627,7 @@
                 <w:rFonts w:cs="Times New Roman"/>
                 <w:lang w:eastAsia="zh-TW"/>
               </w:rPr>
-              <w:t xml:space="preserve">Remove an existing contact from the </w:t>
-            </w:r>
-            <w:proofErr w:type="spellStart"/>
-            <w:r>
-              <w:rPr>
-                <w:rFonts w:cs="Times New Roman"/>
-                <w:lang w:eastAsia="zh-TW"/>
-              </w:rPr>
-              <w:t>AddressBook</w:t>
-            </w:r>
-            <w:proofErr w:type="spellEnd"/>
-            <w:r>
-              <w:rPr>
-                <w:rFonts w:cs="Times New Roman"/>
-                <w:lang w:eastAsia="zh-TW"/>
-              </w:rPr>
-              <w:t xml:space="preserve"> object by Email</w:t>
-            </w:r>
-          </w:p>
-        </w:tc>
-        <w:tc>
-          <w:tcPr>
-            <w:tcW w:w="3569" w:type="dxa"/>
-          </w:tcPr>
-          <w:p>
-            <w:pPr>
-              <w:rPr>
-                <w:rFonts w:cs="Times New Roman"/>
-              </w:rPr>
-            </w:pPr>
-            <w:r>
-              <w:rPr>
-                <w:rFonts w:cs="Times New Roman"/>
-                <w:lang w:eastAsia="zh-TW"/>
-              </w:rPr>
-              <w:t>Successful message printed on screen</w:t>
-            </w:r>
-          </w:p>
-        </w:tc>
-        <w:tc>
-          <w:tcPr>
-            <w:tcW w:w="1498" w:type="dxa"/>
-          </w:tcPr>
-          <w:p>
-            <w:pPr>
-              <w:rPr>
-                <w:rFonts w:cs="Times New Roman"/>
-              </w:rPr>
-            </w:pPr>
-            <w:r>
-              <w:rPr>
-                <w:rFonts w:cs="Times New Roman"/>
-                <w:lang w:eastAsia="zh-TW"/>
-              </w:rPr>
-              <w:t>As expected</w:t>
-            </w:r>
-          </w:p>
-        </w:tc>
-        <w:tc>
-          <w:tcPr>
-            <w:tcW w:w="924" w:type="dxa"/>
-          </w:tcPr>
-          <w:p>
-            <w:pPr>
-              <w:rPr>
-                <w:rFonts w:cs="Times New Roman"/>
-              </w:rPr>
-            </w:pPr>
-            <w:r>
-              <w:rPr>
-                <w:rFonts w:cs="Times New Roman"/>
-                <w:lang w:eastAsia="zh-TW"/>
-              </w:rPr>
-              <w:t>Normal</w:t>
-            </w:r>
-          </w:p>
-        </w:tc>
-      </w:tr>
-      <w:tr>
-        <w:tc>
-          <w:tcPr>
-            <w:tcW w:w="675" w:type="dxa"/>
-          </w:tcPr>
-          <w:p>
-            <w:pPr>
-              <w:rPr>
-                <w:rFonts w:cs="Times New Roman"/>
-                <w:lang w:eastAsia="zh-TW"/>
-              </w:rPr>
-            </w:pPr>
-            <w:r>
-              <w:rPr>
-                <w:rFonts w:cs="Times New Roman"/>
-                <w:lang w:eastAsia="zh-TW"/>
-              </w:rPr>
-              <w:t>1.2.5</w:t>
-            </w:r>
-          </w:p>
-        </w:tc>
-        <w:tc>
-          <w:tcPr>
-            <w:tcW w:w="4655" w:type="dxa"/>
-          </w:tcPr>
-          <w:p>
-            <w:pPr>
-              <w:rPr>
-                <w:rFonts w:cs="Times New Roman"/>
-              </w:rPr>
-            </w:pPr>
-            <w:r>
-              <w:rPr>
-                <w:rFonts w:cs="Times New Roman"/>
-                <w:lang w:eastAsia="zh-TW"/>
-              </w:rPr>
-              <w:t xml:space="preserve">Remove an not existing contact from the </w:t>
-            </w:r>
-            <w:proofErr w:type="spellStart"/>
-            <w:r>
-              <w:rPr>
-                <w:rFonts w:cs="Times New Roman"/>
-                <w:lang w:eastAsia="zh-TW"/>
-              </w:rPr>
-              <w:t>AddressBook</w:t>
-            </w:r>
-            <w:proofErr w:type="spellEnd"/>
-            <w:r>
-              <w:rPr>
-                <w:rFonts w:cs="Times New Roman"/>
-                <w:lang w:eastAsia="zh-TW"/>
-              </w:rPr>
-              <w:t xml:space="preserve"> object by Full name or Email</w:t>
+              <w:t>Remove an not existing contact from the AddressBook object by Full name or Email</w:t>
             </w:r>
           </w:p>
         </w:tc>
@@ -6417,23 +5859,7 @@
                 <w:lang w:eastAsia="zh-TW"/>
               </w:rPr>
               <w:lastRenderedPageBreak/>
-              <w:t xml:space="preserve">Returning </w:t>
-            </w:r>
-            <w:proofErr w:type="spellStart"/>
-            <w:r>
-              <w:rPr>
-                <w:rFonts w:cs="Times New Roman"/>
-                <w:lang w:eastAsia="zh-TW"/>
-              </w:rPr>
-              <w:t>a</w:t>
-            </w:r>
-            <w:proofErr w:type="spellEnd"/>
-            <w:r>
-              <w:rPr>
-                <w:rFonts w:cs="Times New Roman"/>
-                <w:lang w:eastAsia="zh-TW"/>
-              </w:rPr>
-              <w:t xml:space="preserve"> empty list</w:t>
+              <w:t>Returning a empty list</w:t>
             </w:r>
           </w:p>
         </w:tc>
@@ -6598,23 +6024,7 @@
                 <w:rFonts w:cs="Times New Roman"/>
                 <w:lang w:eastAsia="zh-TW"/>
               </w:rPr>
-              <w:t xml:space="preserve">Create </w:t>
-            </w:r>
-            <w:proofErr w:type="spellStart"/>
-            <w:r>
-              <w:rPr>
-                <w:rFonts w:cs="Times New Roman"/>
-                <w:lang w:eastAsia="zh-TW"/>
-              </w:rPr>
-              <w:t>a</w:t>
-            </w:r>
-            <w:proofErr w:type="spellEnd"/>
-            <w:r>
-              <w:rPr>
-                <w:rFonts w:cs="Times New Roman"/>
-                <w:lang w:eastAsia="zh-TW"/>
-              </w:rPr>
-              <w:t xml:space="preserve"> obstacle with proper inputs:</w:t>
+              <w:t>Create a obstacle with proper inputs:</w:t>
             </w:r>
           </w:p>
           <w:p>
@@ -6765,23 +6175,7 @@
                 <w:rFonts w:cs="Times New Roman"/>
                 <w:lang w:eastAsia="zh-TW"/>
               </w:rPr>
-              <w:t xml:space="preserve">Create </w:t>
-            </w:r>
-            <w:proofErr w:type="spellStart"/>
-            <w:r>
-              <w:rPr>
-                <w:rFonts w:cs="Times New Roman"/>
-                <w:lang w:eastAsia="zh-TW"/>
-              </w:rPr>
-              <w:t>a</w:t>
-            </w:r>
-            <w:proofErr w:type="spellEnd"/>
-            <w:r>
-              <w:rPr>
-                <w:rFonts w:cs="Times New Roman"/>
-                <w:lang w:eastAsia="zh-TW"/>
-              </w:rPr>
-              <w:t xml:space="preserve"> obstacle with improper inputs:</w:t>
+              <w:t>Create a obstacle with improper inputs:</w:t>
             </w:r>
           </w:p>
           <w:p>
@@ -6946,23 +6340,7 @@
                 <w:rFonts w:cs="Times New Roman"/>
                 <w:lang w:eastAsia="zh-TW"/>
               </w:rPr>
-              <w:t xml:space="preserve">Create </w:t>
-            </w:r>
-            <w:proofErr w:type="spellStart"/>
-            <w:r>
-              <w:rPr>
-                <w:rFonts w:cs="Times New Roman"/>
-                <w:lang w:eastAsia="zh-TW"/>
-              </w:rPr>
-              <w:t>a</w:t>
-            </w:r>
-            <w:proofErr w:type="spellEnd"/>
-            <w:r>
-              <w:rPr>
-                <w:rFonts w:cs="Times New Roman"/>
-                <w:lang w:eastAsia="zh-TW"/>
-              </w:rPr>
-              <w:t xml:space="preserve"> obstacle with improper inputs:</w:t>
+              <w:t>Create a obstacle with improper inputs:</w:t>
             </w:r>
           </w:p>
           <w:p>
@@ -7127,23 +6505,7 @@
                 <w:rFonts w:cs="Times New Roman"/>
                 <w:lang w:eastAsia="zh-TW"/>
               </w:rPr>
-              <w:t xml:space="preserve">Create </w:t>
-            </w:r>
-            <w:proofErr w:type="spellStart"/>
-            <w:r>
-              <w:rPr>
-                <w:rFonts w:cs="Times New Roman"/>
-                <w:lang w:eastAsia="zh-TW"/>
-              </w:rPr>
-              <w:t>a</w:t>
-            </w:r>
-            <w:proofErr w:type="spellEnd"/>
-            <w:r>
-              <w:rPr>
-                <w:rFonts w:cs="Times New Roman"/>
-                <w:lang w:eastAsia="zh-TW"/>
-              </w:rPr>
-              <w:t xml:space="preserve"> obstacle with improper inputs:</w:t>
+              <w:t>Create a obstacle with improper inputs:</w:t>
             </w:r>
           </w:p>
           <w:p>
@@ -7731,39 +7093,7 @@
                 <w:rFonts w:cs="Times New Roman"/>
                 <w:lang w:eastAsia="zh-TW"/>
               </w:rPr>
-              <w:t xml:space="preserve">Add two </w:t>
-            </w:r>
-            <w:proofErr w:type="gramStart"/>
-            <w:r>
-              <w:rPr>
-                <w:rFonts w:cs="Times New Roman"/>
-                <w:lang w:eastAsia="zh-TW"/>
-              </w:rPr>
-              <w:t>Runway</w:t>
-            </w:r>
-            <w:proofErr w:type="gramEnd"/>
-            <w:r>
-              <w:rPr>
-                <w:rFonts w:cs="Times New Roman"/>
-                <w:lang w:eastAsia="zh-TW"/>
-              </w:rPr>
-              <w:t xml:space="preserve"> which defined properly to a </w:t>
-            </w:r>
-            <w:proofErr w:type="spellStart"/>
-            <w:r>
-              <w:rPr>
-                <w:rFonts w:cs="Times New Roman"/>
-                <w:lang w:eastAsia="zh-TW"/>
-              </w:rPr>
-              <w:t>PhysicalRunway</w:t>
-            </w:r>
-            <w:proofErr w:type="spellEnd"/>
-            <w:r>
-              <w:rPr>
-                <w:rFonts w:cs="Times New Roman"/>
-                <w:lang w:eastAsia="zh-TW"/>
-              </w:rPr>
-              <w:t xml:space="preserve"> class during initialization. Use getter to get them back and print their details</w:t>
+              <w:t>Add two Runway which defined properly to a PhysicalRunway class during initialization. Use getter to get them back and print their details</w:t>
             </w:r>
           </w:p>
         </w:tc>
@@ -7866,59 +7196,27 @@
                 <w:rFonts w:cs="Times New Roman"/>
                 <w:lang w:eastAsia="zh-TW"/>
               </w:rPr>
-              <w:t xml:space="preserve">Assign null values as the Runway parameters of a </w:t>
-            </w:r>
-            <w:proofErr w:type="spellStart"/>
-            <w:r>
+              <w:t>Assign null values as the Runway parameters of a PhysicalRunway constructor. Use getter to get them back and print their details</w:t>
+            </w:r>
+          </w:p>
+        </w:tc>
+        <w:tc>
+          <w:tcPr>
+            <w:tcW w:w="3569" w:type="dxa"/>
+          </w:tcPr>
+          <w:p>
+            <w:pPr>
               <w:rPr>
                 <w:rFonts w:cs="Times New Roman"/>
                 <w:lang w:eastAsia="zh-TW"/>
               </w:rPr>
-              <w:t>PhysicalRunway</w:t>
-            </w:r>
-            <w:proofErr w:type="spellEnd"/>
+            </w:pPr>
             <w:r>
               <w:rPr>
                 <w:rFonts w:cs="Times New Roman"/>
                 <w:lang w:eastAsia="zh-TW"/>
               </w:rPr>
-              <w:t xml:space="preserve"> constructor. Use getter to get them back and print their details</w:t>
-            </w:r>
-          </w:p>
-        </w:tc>
-        <w:tc>
-          <w:tcPr>
-            <w:tcW w:w="3569" w:type="dxa"/>
-          </w:tcPr>
-          <w:p>
-            <w:pPr>
-              <w:rPr>
-                <w:rFonts w:cs="Times New Roman"/>
-                <w:lang w:eastAsia="zh-TW"/>
-              </w:rPr>
-            </w:pPr>
-            <w:r>
-              <w:rPr>
-                <w:rFonts w:cs="Times New Roman"/>
-                <w:lang w:eastAsia="zh-TW"/>
-              </w:rPr>
-              <w:t xml:space="preserve">Default values of a Runway object with a name “L” or “R”, 3900 for TORA, TODA, ASDA, 3500 for LDA and 0 for displaced threshold will be assigned to the </w:t>
-            </w:r>
-            <w:proofErr w:type="spellStart"/>
-            <w:r>
-              <w:rPr>
-                <w:rFonts w:cs="Times New Roman"/>
-                <w:lang w:eastAsia="zh-TW"/>
-              </w:rPr>
-              <w:t>PhysicalRunway</w:t>
-            </w:r>
-            <w:proofErr w:type="spellEnd"/>
-            <w:r>
-              <w:rPr>
-                <w:rFonts w:cs="Times New Roman"/>
-                <w:lang w:eastAsia="zh-TW"/>
-              </w:rPr>
-              <w:t xml:space="preserve"> object if the parameter is null.</w:t>
+              <w:t>Default values of a Runway object with a name “L” or “R”, 3900 for TORA, TODA, ASDA, 3500 for LDA and 0 for displaced threshold will be assigned to the PhysicalRunway object if the parameter is null.</w:t>
             </w:r>
           </w:p>
         </w:tc>
@@ -8001,23 +7299,7 @@
                 <w:rFonts w:cs="Times New Roman"/>
                 <w:lang w:eastAsia="zh-TW"/>
               </w:rPr>
-              <w:t xml:space="preserve">Get the calculation through </w:t>
-            </w:r>
-            <w:proofErr w:type="spellStart"/>
-            <w:r>
-              <w:rPr>
-                <w:rFonts w:cs="Times New Roman"/>
-                <w:lang w:eastAsia="zh-TW"/>
-              </w:rPr>
-              <w:t>toCalculation</w:t>
-            </w:r>
-            <w:proofErr w:type="spellEnd"/>
-            <w:r>
-              <w:rPr>
-                <w:rFonts w:cs="Times New Roman"/>
-                <w:lang w:eastAsia="zh-TW"/>
-              </w:rPr>
-              <w:t xml:space="preserve"> method without placing an obstacle</w:t>
+              <w:t>Get the calculation through toCalculation method without placing an obstacle</w:t>
             </w:r>
           </w:p>
         </w:tc>
@@ -8120,23 +7402,7 @@
                 <w:rFonts w:cs="Times New Roman"/>
                 <w:lang w:eastAsia="zh-TW"/>
               </w:rPr>
-              <w:t xml:space="preserve">Get the calculation through </w:t>
-            </w:r>
-            <w:proofErr w:type="spellStart"/>
-            <w:r>
-              <w:rPr>
-                <w:rFonts w:cs="Times New Roman"/>
-                <w:lang w:eastAsia="zh-TW"/>
-              </w:rPr>
-              <w:t>toCalculation</w:t>
-            </w:r>
-            <w:proofErr w:type="spellEnd"/>
-            <w:r>
-              <w:rPr>
-                <w:rFonts w:cs="Times New Roman"/>
-                <w:lang w:eastAsia="zh-TW"/>
-              </w:rPr>
-              <w:t xml:space="preserve"> method after placing an obstacle</w:t>
+              <w:t>Get the calculation through toCalculation method after placing an obstacle</w:t>
             </w:r>
           </w:p>
         </w:tc>
@@ -8239,39 +7505,7 @@
                 <w:rFonts w:cs="Times New Roman"/>
                 <w:lang w:eastAsia="zh-TW"/>
               </w:rPr>
-              <w:t xml:space="preserve">Get the calculation through </w:t>
-            </w:r>
-            <w:proofErr w:type="spellStart"/>
-            <w:r>
-              <w:rPr>
-                <w:rFonts w:cs="Times New Roman"/>
-                <w:lang w:eastAsia="zh-TW"/>
-              </w:rPr>
-              <w:t>toCalculation</w:t>
-            </w:r>
-            <w:proofErr w:type="spellEnd"/>
-            <w:r>
-              <w:rPr>
-                <w:rFonts w:cs="Times New Roman"/>
-                <w:lang w:eastAsia="zh-TW"/>
-              </w:rPr>
-              <w:t xml:space="preserve"> method after placing an obstacle but the distance between the obstacle and </w:t>
-            </w:r>
-            <w:proofErr w:type="spellStart"/>
-            <w:r>
-              <w:rPr>
-                <w:rFonts w:cs="Times New Roman"/>
-                <w:lang w:eastAsia="zh-TW"/>
-              </w:rPr>
-              <w:t>center</w:t>
-            </w:r>
-            <w:proofErr w:type="spellEnd"/>
-            <w:r>
-              <w:rPr>
-                <w:rFonts w:cs="Times New Roman"/>
-                <w:lang w:eastAsia="zh-TW"/>
-              </w:rPr>
-              <w:t xml:space="preserve"> line is longer than 150 meters</w:t>
+              <w:t>Get the calculation through toCalculation method after placing an obstacle but the distance between the obstacle and center line is longer than 150 meters</w:t>
             </w:r>
           </w:p>
         </w:tc>
@@ -8374,23 +7608,7 @@
                 <w:rFonts w:cs="Times New Roman"/>
                 <w:lang w:eastAsia="zh-TW"/>
               </w:rPr>
-              <w:t xml:space="preserve">Get the calculation through </w:t>
-            </w:r>
-            <w:proofErr w:type="spellStart"/>
-            <w:r>
-              <w:rPr>
-                <w:rFonts w:cs="Times New Roman"/>
-                <w:lang w:eastAsia="zh-TW"/>
-              </w:rPr>
-              <w:t>toCalculation</w:t>
-            </w:r>
-            <w:proofErr w:type="spellEnd"/>
-            <w:r>
-              <w:rPr>
-                <w:rFonts w:cs="Times New Roman"/>
-                <w:lang w:eastAsia="zh-TW"/>
-              </w:rPr>
-              <w:t xml:space="preserve"> method </w:t>
+              <w:t xml:space="preserve">Get the calculation through toCalculation method </w:t>
             </w:r>
             <w:r>
               <w:rPr>
@@ -8608,23 +7826,7 @@
                 <w:rFonts w:cs="Times New Roman"/>
                 <w:lang w:eastAsia="zh-TW"/>
               </w:rPr>
-              <w:t xml:space="preserve">Distance away from </w:t>
-            </w:r>
-            <w:proofErr w:type="spellStart"/>
-            <w:r>
-              <w:rPr>
-                <w:rFonts w:cs="Times New Roman"/>
-                <w:lang w:eastAsia="zh-TW"/>
-              </w:rPr>
-              <w:t>center</w:t>
-            </w:r>
-            <w:proofErr w:type="spellEnd"/>
-            <w:r>
-              <w:rPr>
-                <w:rFonts w:cs="Times New Roman"/>
-                <w:lang w:eastAsia="zh-TW"/>
-              </w:rPr>
-              <w:t xml:space="preserve"> line :</w:t>
+              <w:t>Distance away from center line :</w:t>
             </w:r>
           </w:p>
           <w:p>
@@ -8743,23 +7945,7 @@
                 <w:rFonts w:cs="Times New Roman"/>
                 <w:lang w:eastAsia="zh-TW"/>
               </w:rPr>
-              <w:t xml:space="preserve">Execute the setters for ID, Runway Strip width, RESA, </w:t>
-            </w:r>
-            <w:proofErr w:type="spellStart"/>
-            <w:r>
-              <w:rPr>
-                <w:rFonts w:cs="Times New Roman"/>
-                <w:lang w:eastAsia="zh-TW"/>
-              </w:rPr>
-              <w:t>stopway</w:t>
-            </w:r>
-            <w:proofErr w:type="spellEnd"/>
-            <w:r>
-              <w:rPr>
-                <w:rFonts w:cs="Times New Roman"/>
-                <w:lang w:eastAsia="zh-TW"/>
-              </w:rPr>
-              <w:t>, blast allowance and angle of slope with null or negative values</w:t>
+              <w:t>Execute the setters for ID, Runway Strip width, RESA, stopway, blast allowance and angle of slope with null or negative values</w:t>
             </w:r>
           </w:p>
         </w:tc>
@@ -9240,15 +8426,7 @@
               </w:tabs>
             </w:pPr>
             <w:r>
-              <w:t xml:space="preserve">Instantiate 2 </w:t>
-            </w:r>
-            <w:proofErr w:type="spellStart"/>
-            <w:r>
-              <w:t>PhysicalRunway</w:t>
-            </w:r>
-            <w:proofErr w:type="spellEnd"/>
-            <w:r>
-              <w:t>.</w:t>
+              <w:t>Instantiate 2 PhysicalRunway.</w:t>
             </w:r>
           </w:p>
           <w:p>
@@ -9322,31 +8500,7 @@
               </w:tabs>
             </w:pPr>
             <w:r>
-              <w:t xml:space="preserve">Set values of </w:t>
-            </w:r>
-            <w:proofErr w:type="spellStart"/>
-            <w:r>
-              <w:t>distanceAwayFromThreshold</w:t>
-            </w:r>
-            <w:proofErr w:type="spellEnd"/>
-            <w:r>
-              <w:t xml:space="preserve"> and </w:t>
-            </w:r>
-            <w:proofErr w:type="spellStart"/>
-            <w:r>
-              <w:t>distanceAwayFromCenterLine</w:t>
-            </w:r>
-            <w:proofErr w:type="spellEnd"/>
-            <w:r>
-              <w:t xml:space="preserve"> in both </w:t>
-            </w:r>
-            <w:proofErr w:type="spellStart"/>
-            <w:r>
-              <w:t>PhysicalRunway</w:t>
-            </w:r>
-            <w:proofErr w:type="spellEnd"/>
-            <w:r>
-              <w:t xml:space="preserve"> objects to arbitrary values. Add them to the Airport object.</w:t>
+              <w:t>Set values of distanceAwayFromThreshold and distanceAwayFromCenterLine in both PhysicalRunway objects to arbitrary values. Add them to the Airport object.</w:t>
             </w:r>
           </w:p>
           <w:p>
@@ -9817,15 +8971,7 @@
               </w:tabs>
             </w:pPr>
             <w:r>
-              <w:t xml:space="preserve">Save an Airport object to an XML file. Open the </w:t>
-            </w:r>
-            <w:proofErr w:type="gramStart"/>
-            <w:r>
-              <w:t>file saved and compare</w:t>
-            </w:r>
-            <w:proofErr w:type="gramEnd"/>
-            <w:r>
-              <w:t xml:space="preserve"> the values with the expected ones.</w:t>
+              <w:t>Save an Airport object to an XML file. Open the file saved and compare the values with the expected ones.</w:t>
             </w:r>
           </w:p>
         </w:tc>
@@ -10222,15 +9368,7 @@
               </w:tabs>
             </w:pPr>
             <w:r>
-              <w:t xml:space="preserve">Instantiate an Obstacle. Set its width and length values to arbitrary ones. Print to </w:t>
-            </w:r>
-            <w:proofErr w:type="spellStart"/>
-            <w:r>
-              <w:t>stdout</w:t>
-            </w:r>
-            <w:proofErr w:type="spellEnd"/>
-            <w:r>
-              <w:t xml:space="preserve"> its field’s values.</w:t>
+              <w:t>Instantiate an Obstacle. Set its width and length values to arbitrary ones. Print to stdout its field’s values.</w:t>
             </w:r>
           </w:p>
           <w:p>
@@ -10698,15 +9836,7 @@
               </w:tabs>
             </w:pPr>
             <w:r>
-              <w:t xml:space="preserve">Save an Obstacle object to an XML file. Open the </w:t>
-            </w:r>
-            <w:proofErr w:type="gramStart"/>
-            <w:r>
-              <w:t>file saved and compare</w:t>
-            </w:r>
-            <w:proofErr w:type="gramEnd"/>
-            <w:r>
-              <w:t xml:space="preserve"> its values with the expected ones.</w:t>
+              <w:t>Save an Obstacle object to an XML file. Open the file saved and compare its values with the expected ones.</w:t>
             </w:r>
           </w:p>
         </w:tc>
@@ -11103,23 +10233,7 @@
               </w:tabs>
             </w:pPr>
             <w:r>
-              <w:t xml:space="preserve">Instantiate two contacts. Create an </w:t>
-            </w:r>
-            <w:proofErr w:type="spellStart"/>
-            <w:r>
-              <w:t>ArrayList</w:t>
-            </w:r>
-            <w:proofErr w:type="spellEnd"/>
-            <w:r>
-              <w:t xml:space="preserve"> and add them to it. Print the fields of all contacts in the </w:t>
-            </w:r>
-            <w:proofErr w:type="spellStart"/>
-            <w:r>
-              <w:t>ArrayList</w:t>
-            </w:r>
-            <w:proofErr w:type="spellEnd"/>
-            <w:r>
-              <w:t xml:space="preserve">. </w:t>
+              <w:t xml:space="preserve">Instantiate two contacts. Create an ArrayList and add them to it. Print the fields of all contacts in the ArrayList. </w:t>
             </w:r>
           </w:p>
         </w:tc>
@@ -11516,23 +10630,7 @@
               </w:tabs>
             </w:pPr>
             <w:r>
-              <w:t xml:space="preserve">Save an </w:t>
-            </w:r>
-            <w:proofErr w:type="spellStart"/>
-            <w:r>
-              <w:t>ArrayList</w:t>
-            </w:r>
-            <w:proofErr w:type="spellEnd"/>
-            <w:r>
-              <w:t xml:space="preserve"> of Contact objects to an XML file. Open the </w:t>
-            </w:r>
-            <w:proofErr w:type="gramStart"/>
-            <w:r>
-              <w:t>file saved and compare</w:t>
-            </w:r>
-            <w:proofErr w:type="gramEnd"/>
-            <w:r>
-              <w:t xml:space="preserve"> the values with the expected ones.</w:t>
+              <w:t>Save an ArrayList of Contact objects to an XML file. Open the file saved and compare the values with the expected ones.</w:t>
             </w:r>
           </w:p>
         </w:tc>
@@ -12329,15 +11427,7 @@
               </w:tabs>
             </w:pPr>
             <w:r>
-              <w:t xml:space="preserve">Load an Airport from an XML file. Print to </w:t>
-            </w:r>
-            <w:proofErr w:type="spellStart"/>
-            <w:r>
-              <w:t>stdout</w:t>
-            </w:r>
-            <w:proofErr w:type="spellEnd"/>
-            <w:r>
-              <w:t xml:space="preserve"> the values of the fields of the loaded airport.</w:t>
+              <w:t>Load an Airport from an XML file. Print to stdout the values of the fields of the loaded airport.</w:t>
             </w:r>
           </w:p>
         </w:tc>
@@ -13135,15 +12225,7 @@
             </w:r>
             <w:r>
               <w:lastRenderedPageBreak/>
-              <w:t xml:space="preserve">prompting a dialog box. Print to </w:t>
-            </w:r>
-            <w:proofErr w:type="spellStart"/>
-            <w:r>
-              <w:t>stdout</w:t>
-            </w:r>
-            <w:proofErr w:type="spellEnd"/>
-            <w:r>
-              <w:t xml:space="preserve"> the values of the fields of the loaded Airport object.</w:t>
+              <w:t>prompting a dialog box. Print to stdout the values of the fields of the loaded Airport object.</w:t>
             </w:r>
           </w:p>
         </w:tc>
@@ -13547,15 +12629,7 @@
               </w:tabs>
             </w:pPr>
             <w:r>
-              <w:t xml:space="preserve">Load an Obstacle from an XML file. Print to </w:t>
-            </w:r>
-            <w:proofErr w:type="spellStart"/>
-            <w:r>
-              <w:t>stdout</w:t>
-            </w:r>
-            <w:proofErr w:type="spellEnd"/>
-            <w:r>
-              <w:t xml:space="preserve"> the values of the fields of the loaded Obstacle.</w:t>
+              <w:t>Load an Obstacle from an XML file. Print to stdout the values of the fields of the loaded Obstacle.</w:t>
             </w:r>
           </w:p>
         </w:tc>
@@ -13952,15 +13026,7 @@
               </w:tabs>
             </w:pPr>
             <w:r>
-              <w:t xml:space="preserve">Load an Obstacle from an XML file without prompting a dialog box. Print to </w:t>
-            </w:r>
-            <w:proofErr w:type="spellStart"/>
-            <w:r>
-              <w:t>stdout</w:t>
-            </w:r>
-            <w:proofErr w:type="spellEnd"/>
-            <w:r>
-              <w:t xml:space="preserve"> the values of the fields of the loaded Obstacle object.</w:t>
+              <w:t>Load an Obstacle from an XML file without prompting a dialog box. Print to stdout the values of the fields of the loaded Obstacle object.</w:t>
             </w:r>
           </w:p>
         </w:tc>
@@ -14357,15 +13423,7 @@
               </w:tabs>
             </w:pPr>
             <w:r>
-              <w:t xml:space="preserve">Load a list of Contact objects from an XML file. Print to </w:t>
-            </w:r>
-            <w:proofErr w:type="spellStart"/>
-            <w:r>
-              <w:t>stdout</w:t>
-            </w:r>
-            <w:proofErr w:type="spellEnd"/>
-            <w:r>
-              <w:t xml:space="preserve"> the values of the loaded Contacts and compare them with the expected ones.</w:t>
+              <w:t>Load a list of Contact objects from an XML file. Print to stdout the values of the loaded Contacts and compare them with the expected ones.</w:t>
             </w:r>
           </w:p>
         </w:tc>
@@ -14612,11 +13670,11 @@
       <w:pPr>
         <w:pStyle w:val="Heading3"/>
       </w:pPr>
-      <w:bookmarkStart w:id="21" w:name="_Toc324290311"/>
+      <w:bookmarkStart w:id="20" w:name="_Toc324290311"/>
       <w:r>
         <w:t>3.2.1 Integration Testing</w:t>
       </w:r>
-      <w:bookmarkEnd w:id="21"/>
+      <w:bookmarkEnd w:id="20"/>
     </w:p>
     <w:p>
       <w:r>
@@ -33655,7 +32713,7 @@
               <w:rPr>
                 <w:rFonts w:ascii="Times New Roman" w:hAnsi="Times New Roman"/>
               </w:rPr>
-              <w:t>Help</w:t>
+              <w:t>Print Menu Item</w:t>
             </w:r>
           </w:p>
         </w:tc>
@@ -34068,7 +33126,7 @@
               <w:rPr>
                 <w:rFonts w:ascii="Times New Roman" w:hAnsi="Times New Roman"/>
               </w:rPr>
-              <w:t>Help &gt; About</w:t>
+              <w:t>Print &gt; Print Calculations</w:t>
             </w:r>
           </w:p>
         </w:tc>
@@ -34153,7 +33211,7 @@
               <w:rPr>
                 <w:rFonts w:ascii="Times New Roman" w:hAnsi="Times New Roman"/>
               </w:rPr>
-              <w:t>About Dialog Appears</w:t>
+              <w:t>Show printer select dialog</w:t>
             </w:r>
           </w:p>
         </w:tc>
@@ -34319,6 +33377,8 @@
               </w:rPr>
               <w:t>Normal</w:t>
             </w:r>
+            <w:bookmarkStart w:id="21" w:name="_GoBack"/>
+            <w:bookmarkEnd w:id="21"/>
           </w:p>
         </w:tc>
       </w:tr>
@@ -34408,7 +33468,7 @@
               <w:rPr>
                 <w:rFonts w:ascii="Times New Roman" w:hAnsi="Times New Roman"/>
               </w:rPr>
-              <w:t>2.5.2</w:t>
+              <w:t>2.6</w:t>
             </w:r>
           </w:p>
         </w:tc>
@@ -34493,7 +33553,7 @@
               <w:rPr>
                 <w:rFonts w:ascii="Times New Roman" w:hAnsi="Times New Roman"/>
               </w:rPr>
-              <w:t>Help &gt; Show Help</w:t>
+              <w:t>Help</w:t>
             </w:r>
           </w:p>
         </w:tc>
@@ -34574,12 +33634,6 @@
                 <w:rFonts w:ascii="Times New Roman" w:hAnsi="Times New Roman"/>
               </w:rPr>
             </w:pPr>
-            <w:r>
-              <w:rPr>
-                <w:rFonts w:ascii="Times New Roman" w:hAnsi="Times New Roman"/>
-              </w:rPr>
-              <w:t>Help Dialog Appears</w:t>
-            </w:r>
           </w:p>
         </w:tc>
         <w:tc>
@@ -34738,6 +33792,862 @@
                 <w:rFonts w:ascii="Times New Roman" w:hAnsi="Times New Roman"/>
               </w:rPr>
             </w:pPr>
+          </w:p>
+        </w:tc>
+      </w:tr>
+      <w:tr>
+        <w:tc>
+          <w:tcPr>
+            <w:tcW w:w="658" w:type="dxa"/>
+            <w:tcMar>
+              <w:left w:w="28" w:type="dxa"/>
+              <w:right w:w="28" w:type="dxa"/>
+            </w:tcMar>
+          </w:tcPr>
+          <w:p>
+            <w:pPr>
+              <w:pStyle w:val="LightShading1"/>
+              <w:tabs>
+                <w:tab w:val="left" w:pos="480"/>
+                <w:tab w:val="left" w:pos="960"/>
+                <w:tab w:val="left" w:pos="1440"/>
+                <w:tab w:val="left" w:pos="1920"/>
+                <w:tab w:val="left" w:pos="2400"/>
+                <w:tab w:val="left" w:pos="2880"/>
+                <w:tab w:val="left" w:pos="3360"/>
+                <w:tab w:val="left" w:pos="3840"/>
+                <w:tab w:val="left" w:pos="4320"/>
+                <w:tab w:val="left" w:pos="4800"/>
+                <w:tab w:val="left" w:pos="5280"/>
+                <w:tab w:val="left" w:pos="5760"/>
+                <w:tab w:val="left" w:pos="6240"/>
+                <w:tab w:val="left" w:pos="6720"/>
+                <w:tab w:val="left" w:pos="7200"/>
+                <w:tab w:val="left" w:pos="7680"/>
+                <w:tab w:val="left" w:pos="8160"/>
+                <w:tab w:val="left" w:pos="8640"/>
+                <w:tab w:val="left" w:pos="9120"/>
+                <w:tab w:val="left" w:pos="9600"/>
+                <w:tab w:val="left" w:pos="10080"/>
+                <w:tab w:val="left" w:pos="10560"/>
+                <w:tab w:val="left" w:pos="11040"/>
+                <w:tab w:val="left" w:pos="11520"/>
+                <w:tab w:val="left" w:pos="12000"/>
+                <w:tab w:val="left" w:pos="12480"/>
+                <w:tab w:val="left" w:pos="12960"/>
+                <w:tab w:val="left" w:pos="13440"/>
+                <w:tab w:val="left" w:pos="13920"/>
+                <w:tab w:val="left" w:pos="14400"/>
+                <w:tab w:val="left" w:pos="14880"/>
+                <w:tab w:val="left" w:pos="15360"/>
+                <w:tab w:val="left" w:pos="15840"/>
+                <w:tab w:val="left" w:pos="16320"/>
+                <w:tab w:val="left" w:pos="16800"/>
+                <w:tab w:val="left" w:pos="17280"/>
+                <w:tab w:val="left" w:pos="17760"/>
+                <w:tab w:val="left" w:pos="18240"/>
+                <w:tab w:val="left" w:pos="18720"/>
+                <w:tab w:val="left" w:pos="19200"/>
+                <w:tab w:val="left" w:pos="19680"/>
+                <w:tab w:val="left" w:pos="20160"/>
+                <w:tab w:val="left" w:pos="20640"/>
+                <w:tab w:val="left" w:pos="21120"/>
+                <w:tab w:val="left" w:pos="21600"/>
+                <w:tab w:val="left" w:pos="22080"/>
+                <w:tab w:val="left" w:pos="22560"/>
+                <w:tab w:val="left" w:pos="23040"/>
+                <w:tab w:val="left" w:pos="23520"/>
+                <w:tab w:val="left" w:pos="24000"/>
+                <w:tab w:val="left" w:pos="24480"/>
+                <w:tab w:val="left" w:pos="24960"/>
+                <w:tab w:val="left" w:pos="25440"/>
+                <w:tab w:val="left" w:pos="25920"/>
+                <w:tab w:val="left" w:pos="26400"/>
+                <w:tab w:val="left" w:pos="26880"/>
+                <w:tab w:val="left" w:pos="27360"/>
+                <w:tab w:val="left" w:pos="27840"/>
+                <w:tab w:val="left" w:pos="28320"/>
+                <w:tab w:val="left" w:pos="28800"/>
+                <w:tab w:val="left" w:pos="29280"/>
+                <w:tab w:val="left" w:pos="29760"/>
+                <w:tab w:val="left" w:pos="30240"/>
+                <w:tab w:val="left" w:pos="30720"/>
+              </w:tabs>
+              <w:rPr>
+                <w:rFonts w:ascii="Times New Roman" w:hAnsi="Times New Roman"/>
+              </w:rPr>
+            </w:pPr>
+            <w:r>
+              <w:rPr>
+                <w:rFonts w:ascii="Times New Roman" w:hAnsi="Times New Roman"/>
+              </w:rPr>
+              <w:t>2.6</w:t>
+            </w:r>
+            <w:r>
+              <w:rPr>
+                <w:rFonts w:ascii="Times New Roman" w:hAnsi="Times New Roman"/>
+              </w:rPr>
+              <w:t>.1</w:t>
+            </w:r>
+          </w:p>
+        </w:tc>
+        <w:tc>
+          <w:tcPr>
+            <w:tcW w:w="4634" w:type="dxa"/>
+          </w:tcPr>
+          <w:p>
+            <w:pPr>
+              <w:pStyle w:val="LightShading1"/>
+              <w:tabs>
+                <w:tab w:val="left" w:pos="480"/>
+                <w:tab w:val="left" w:pos="960"/>
+                <w:tab w:val="left" w:pos="1440"/>
+                <w:tab w:val="left" w:pos="1920"/>
+                <w:tab w:val="left" w:pos="2400"/>
+                <w:tab w:val="left" w:pos="2880"/>
+                <w:tab w:val="left" w:pos="3360"/>
+                <w:tab w:val="left" w:pos="3840"/>
+                <w:tab w:val="left" w:pos="4320"/>
+                <w:tab w:val="left" w:pos="4800"/>
+                <w:tab w:val="left" w:pos="5280"/>
+                <w:tab w:val="left" w:pos="5760"/>
+                <w:tab w:val="left" w:pos="6240"/>
+                <w:tab w:val="left" w:pos="6720"/>
+                <w:tab w:val="left" w:pos="7200"/>
+                <w:tab w:val="left" w:pos="7680"/>
+                <w:tab w:val="left" w:pos="8160"/>
+                <w:tab w:val="left" w:pos="8640"/>
+                <w:tab w:val="left" w:pos="9120"/>
+                <w:tab w:val="left" w:pos="9600"/>
+                <w:tab w:val="left" w:pos="10080"/>
+                <w:tab w:val="left" w:pos="10560"/>
+                <w:tab w:val="left" w:pos="11040"/>
+                <w:tab w:val="left" w:pos="11520"/>
+                <w:tab w:val="left" w:pos="12000"/>
+                <w:tab w:val="left" w:pos="12480"/>
+                <w:tab w:val="left" w:pos="12960"/>
+                <w:tab w:val="left" w:pos="13440"/>
+                <w:tab w:val="left" w:pos="13920"/>
+                <w:tab w:val="left" w:pos="14400"/>
+                <w:tab w:val="left" w:pos="14880"/>
+                <w:tab w:val="left" w:pos="15360"/>
+                <w:tab w:val="left" w:pos="15840"/>
+                <w:tab w:val="left" w:pos="16320"/>
+                <w:tab w:val="left" w:pos="16800"/>
+                <w:tab w:val="left" w:pos="17280"/>
+                <w:tab w:val="left" w:pos="17760"/>
+                <w:tab w:val="left" w:pos="18240"/>
+                <w:tab w:val="left" w:pos="18720"/>
+                <w:tab w:val="left" w:pos="19200"/>
+                <w:tab w:val="left" w:pos="19680"/>
+                <w:tab w:val="left" w:pos="20160"/>
+                <w:tab w:val="left" w:pos="20640"/>
+                <w:tab w:val="left" w:pos="21120"/>
+                <w:tab w:val="left" w:pos="21600"/>
+                <w:tab w:val="left" w:pos="22080"/>
+                <w:tab w:val="left" w:pos="22560"/>
+                <w:tab w:val="left" w:pos="23040"/>
+                <w:tab w:val="left" w:pos="23520"/>
+                <w:tab w:val="left" w:pos="24000"/>
+                <w:tab w:val="left" w:pos="24480"/>
+                <w:tab w:val="left" w:pos="24960"/>
+                <w:tab w:val="left" w:pos="25440"/>
+                <w:tab w:val="left" w:pos="25920"/>
+                <w:tab w:val="left" w:pos="26400"/>
+                <w:tab w:val="left" w:pos="26880"/>
+                <w:tab w:val="left" w:pos="27360"/>
+                <w:tab w:val="left" w:pos="27840"/>
+                <w:tab w:val="left" w:pos="28320"/>
+                <w:tab w:val="left" w:pos="28800"/>
+                <w:tab w:val="left" w:pos="29280"/>
+                <w:tab w:val="left" w:pos="29760"/>
+                <w:tab w:val="left" w:pos="30240"/>
+                <w:tab w:val="left" w:pos="30720"/>
+              </w:tabs>
+              <w:rPr>
+                <w:rFonts w:ascii="Times New Roman" w:hAnsi="Times New Roman"/>
+              </w:rPr>
+            </w:pPr>
+            <w:r>
+              <w:rPr>
+                <w:rFonts w:ascii="Times New Roman" w:hAnsi="Times New Roman"/>
+              </w:rPr>
+              <w:t>Help &gt; About</w:t>
+            </w:r>
+          </w:p>
+        </w:tc>
+        <w:tc>
+          <w:tcPr>
+            <w:tcW w:w="3597" w:type="dxa"/>
+          </w:tcPr>
+          <w:p>
+            <w:pPr>
+              <w:pStyle w:val="LightShading1"/>
+              <w:tabs>
+                <w:tab w:val="left" w:pos="480"/>
+                <w:tab w:val="left" w:pos="960"/>
+                <w:tab w:val="left" w:pos="1440"/>
+                <w:tab w:val="left" w:pos="1920"/>
+                <w:tab w:val="left" w:pos="2400"/>
+                <w:tab w:val="left" w:pos="2880"/>
+                <w:tab w:val="left" w:pos="3360"/>
+                <w:tab w:val="left" w:pos="3840"/>
+                <w:tab w:val="left" w:pos="4320"/>
+                <w:tab w:val="left" w:pos="4800"/>
+                <w:tab w:val="left" w:pos="5280"/>
+                <w:tab w:val="left" w:pos="5760"/>
+                <w:tab w:val="left" w:pos="6240"/>
+                <w:tab w:val="left" w:pos="6720"/>
+                <w:tab w:val="left" w:pos="7200"/>
+                <w:tab w:val="left" w:pos="7680"/>
+                <w:tab w:val="left" w:pos="8160"/>
+                <w:tab w:val="left" w:pos="8640"/>
+                <w:tab w:val="left" w:pos="9120"/>
+                <w:tab w:val="left" w:pos="9600"/>
+                <w:tab w:val="left" w:pos="10080"/>
+                <w:tab w:val="left" w:pos="10560"/>
+                <w:tab w:val="left" w:pos="11040"/>
+                <w:tab w:val="left" w:pos="11520"/>
+                <w:tab w:val="left" w:pos="12000"/>
+                <w:tab w:val="left" w:pos="12480"/>
+                <w:tab w:val="left" w:pos="12960"/>
+                <w:tab w:val="left" w:pos="13440"/>
+                <w:tab w:val="left" w:pos="13920"/>
+                <w:tab w:val="left" w:pos="14400"/>
+                <w:tab w:val="left" w:pos="14880"/>
+                <w:tab w:val="left" w:pos="15360"/>
+                <w:tab w:val="left" w:pos="15840"/>
+                <w:tab w:val="left" w:pos="16320"/>
+                <w:tab w:val="left" w:pos="16800"/>
+                <w:tab w:val="left" w:pos="17280"/>
+                <w:tab w:val="left" w:pos="17760"/>
+                <w:tab w:val="left" w:pos="18240"/>
+                <w:tab w:val="left" w:pos="18720"/>
+                <w:tab w:val="left" w:pos="19200"/>
+                <w:tab w:val="left" w:pos="19680"/>
+                <w:tab w:val="left" w:pos="20160"/>
+                <w:tab w:val="left" w:pos="20640"/>
+                <w:tab w:val="left" w:pos="21120"/>
+                <w:tab w:val="left" w:pos="21600"/>
+                <w:tab w:val="left" w:pos="22080"/>
+                <w:tab w:val="left" w:pos="22560"/>
+                <w:tab w:val="left" w:pos="23040"/>
+                <w:tab w:val="left" w:pos="23520"/>
+                <w:tab w:val="left" w:pos="24000"/>
+                <w:tab w:val="left" w:pos="24480"/>
+                <w:tab w:val="left" w:pos="24960"/>
+                <w:tab w:val="left" w:pos="25440"/>
+                <w:tab w:val="left" w:pos="25920"/>
+                <w:tab w:val="left" w:pos="26400"/>
+                <w:tab w:val="left" w:pos="26880"/>
+                <w:tab w:val="left" w:pos="27360"/>
+                <w:tab w:val="left" w:pos="27840"/>
+                <w:tab w:val="left" w:pos="28320"/>
+                <w:tab w:val="left" w:pos="28800"/>
+                <w:tab w:val="left" w:pos="29280"/>
+                <w:tab w:val="left" w:pos="29760"/>
+                <w:tab w:val="left" w:pos="30240"/>
+                <w:tab w:val="left" w:pos="30720"/>
+              </w:tabs>
+              <w:rPr>
+                <w:rFonts w:ascii="Times New Roman" w:hAnsi="Times New Roman"/>
+              </w:rPr>
+            </w:pPr>
+            <w:r>
+              <w:rPr>
+                <w:rFonts w:ascii="Times New Roman" w:hAnsi="Times New Roman"/>
+              </w:rPr>
+              <w:t>About Dialog Appears</w:t>
+            </w:r>
+          </w:p>
+        </w:tc>
+        <w:tc>
+          <w:tcPr>
+            <w:tcW w:w="1470" w:type="dxa"/>
+          </w:tcPr>
+          <w:p>
+            <w:pPr>
+              <w:pStyle w:val="LightShading1"/>
+              <w:tabs>
+                <w:tab w:val="left" w:pos="480"/>
+                <w:tab w:val="left" w:pos="960"/>
+                <w:tab w:val="left" w:pos="1440"/>
+                <w:tab w:val="left" w:pos="1920"/>
+                <w:tab w:val="left" w:pos="2400"/>
+                <w:tab w:val="left" w:pos="2880"/>
+                <w:tab w:val="left" w:pos="3360"/>
+                <w:tab w:val="left" w:pos="3840"/>
+                <w:tab w:val="left" w:pos="4320"/>
+                <w:tab w:val="left" w:pos="4800"/>
+                <w:tab w:val="left" w:pos="5280"/>
+                <w:tab w:val="left" w:pos="5760"/>
+                <w:tab w:val="left" w:pos="6240"/>
+                <w:tab w:val="left" w:pos="6720"/>
+                <w:tab w:val="left" w:pos="7200"/>
+                <w:tab w:val="left" w:pos="7680"/>
+                <w:tab w:val="left" w:pos="8160"/>
+                <w:tab w:val="left" w:pos="8640"/>
+                <w:tab w:val="left" w:pos="9120"/>
+                <w:tab w:val="left" w:pos="9600"/>
+                <w:tab w:val="left" w:pos="10080"/>
+                <w:tab w:val="left" w:pos="10560"/>
+                <w:tab w:val="left" w:pos="11040"/>
+                <w:tab w:val="left" w:pos="11520"/>
+                <w:tab w:val="left" w:pos="12000"/>
+                <w:tab w:val="left" w:pos="12480"/>
+                <w:tab w:val="left" w:pos="12960"/>
+                <w:tab w:val="left" w:pos="13440"/>
+                <w:tab w:val="left" w:pos="13920"/>
+                <w:tab w:val="left" w:pos="14400"/>
+                <w:tab w:val="left" w:pos="14880"/>
+                <w:tab w:val="left" w:pos="15360"/>
+                <w:tab w:val="left" w:pos="15840"/>
+                <w:tab w:val="left" w:pos="16320"/>
+                <w:tab w:val="left" w:pos="16800"/>
+                <w:tab w:val="left" w:pos="17280"/>
+                <w:tab w:val="left" w:pos="17760"/>
+                <w:tab w:val="left" w:pos="18240"/>
+                <w:tab w:val="left" w:pos="18720"/>
+                <w:tab w:val="left" w:pos="19200"/>
+                <w:tab w:val="left" w:pos="19680"/>
+                <w:tab w:val="left" w:pos="20160"/>
+                <w:tab w:val="left" w:pos="20640"/>
+                <w:tab w:val="left" w:pos="21120"/>
+                <w:tab w:val="left" w:pos="21600"/>
+                <w:tab w:val="left" w:pos="22080"/>
+                <w:tab w:val="left" w:pos="22560"/>
+                <w:tab w:val="left" w:pos="23040"/>
+                <w:tab w:val="left" w:pos="23520"/>
+                <w:tab w:val="left" w:pos="24000"/>
+                <w:tab w:val="left" w:pos="24480"/>
+                <w:tab w:val="left" w:pos="24960"/>
+                <w:tab w:val="left" w:pos="25440"/>
+                <w:tab w:val="left" w:pos="25920"/>
+                <w:tab w:val="left" w:pos="26400"/>
+                <w:tab w:val="left" w:pos="26880"/>
+                <w:tab w:val="left" w:pos="27360"/>
+                <w:tab w:val="left" w:pos="27840"/>
+                <w:tab w:val="left" w:pos="28320"/>
+                <w:tab w:val="left" w:pos="28800"/>
+                <w:tab w:val="left" w:pos="29280"/>
+                <w:tab w:val="left" w:pos="29760"/>
+                <w:tab w:val="left" w:pos="30240"/>
+                <w:tab w:val="left" w:pos="30720"/>
+              </w:tabs>
+              <w:rPr>
+                <w:rFonts w:ascii="Times New Roman" w:hAnsi="Times New Roman"/>
+              </w:rPr>
+            </w:pPr>
+          </w:p>
+        </w:tc>
+        <w:tc>
+          <w:tcPr>
+            <w:tcW w:w="952" w:type="dxa"/>
+          </w:tcPr>
+          <w:p>
+            <w:pPr>
+              <w:pStyle w:val="LightShading1"/>
+              <w:tabs>
+                <w:tab w:val="left" w:pos="480"/>
+                <w:tab w:val="left" w:pos="960"/>
+                <w:tab w:val="left" w:pos="1440"/>
+                <w:tab w:val="left" w:pos="1920"/>
+                <w:tab w:val="left" w:pos="2400"/>
+                <w:tab w:val="left" w:pos="2880"/>
+                <w:tab w:val="left" w:pos="3360"/>
+                <w:tab w:val="left" w:pos="3840"/>
+                <w:tab w:val="left" w:pos="4320"/>
+                <w:tab w:val="left" w:pos="4800"/>
+                <w:tab w:val="left" w:pos="5280"/>
+                <w:tab w:val="left" w:pos="5760"/>
+                <w:tab w:val="left" w:pos="6240"/>
+                <w:tab w:val="left" w:pos="6720"/>
+                <w:tab w:val="left" w:pos="7200"/>
+                <w:tab w:val="left" w:pos="7680"/>
+                <w:tab w:val="left" w:pos="8160"/>
+                <w:tab w:val="left" w:pos="8640"/>
+                <w:tab w:val="left" w:pos="9120"/>
+                <w:tab w:val="left" w:pos="9600"/>
+                <w:tab w:val="left" w:pos="10080"/>
+                <w:tab w:val="left" w:pos="10560"/>
+                <w:tab w:val="left" w:pos="11040"/>
+                <w:tab w:val="left" w:pos="11520"/>
+                <w:tab w:val="left" w:pos="12000"/>
+                <w:tab w:val="left" w:pos="12480"/>
+                <w:tab w:val="left" w:pos="12960"/>
+                <w:tab w:val="left" w:pos="13440"/>
+                <w:tab w:val="left" w:pos="13920"/>
+                <w:tab w:val="left" w:pos="14400"/>
+                <w:tab w:val="left" w:pos="14880"/>
+                <w:tab w:val="left" w:pos="15360"/>
+                <w:tab w:val="left" w:pos="15840"/>
+                <w:tab w:val="left" w:pos="16320"/>
+                <w:tab w:val="left" w:pos="16800"/>
+                <w:tab w:val="left" w:pos="17280"/>
+                <w:tab w:val="left" w:pos="17760"/>
+                <w:tab w:val="left" w:pos="18240"/>
+                <w:tab w:val="left" w:pos="18720"/>
+                <w:tab w:val="left" w:pos="19200"/>
+                <w:tab w:val="left" w:pos="19680"/>
+                <w:tab w:val="left" w:pos="20160"/>
+                <w:tab w:val="left" w:pos="20640"/>
+                <w:tab w:val="left" w:pos="21120"/>
+                <w:tab w:val="left" w:pos="21600"/>
+                <w:tab w:val="left" w:pos="22080"/>
+                <w:tab w:val="left" w:pos="22560"/>
+                <w:tab w:val="left" w:pos="23040"/>
+                <w:tab w:val="left" w:pos="23520"/>
+                <w:tab w:val="left" w:pos="24000"/>
+                <w:tab w:val="left" w:pos="24480"/>
+                <w:tab w:val="left" w:pos="24960"/>
+                <w:tab w:val="left" w:pos="25440"/>
+                <w:tab w:val="left" w:pos="25920"/>
+                <w:tab w:val="left" w:pos="26400"/>
+                <w:tab w:val="left" w:pos="26880"/>
+                <w:tab w:val="left" w:pos="27360"/>
+                <w:tab w:val="left" w:pos="27840"/>
+                <w:tab w:val="left" w:pos="28320"/>
+                <w:tab w:val="left" w:pos="28800"/>
+                <w:tab w:val="left" w:pos="29280"/>
+                <w:tab w:val="left" w:pos="29760"/>
+                <w:tab w:val="left" w:pos="30240"/>
+                <w:tab w:val="left" w:pos="30720"/>
+              </w:tabs>
+              <w:rPr>
+                <w:rFonts w:ascii="Times New Roman" w:hAnsi="Times New Roman"/>
+              </w:rPr>
+            </w:pPr>
+            <w:r>
+              <w:rPr>
+                <w:rFonts w:ascii="Times New Roman" w:hAnsi="Times New Roman"/>
+              </w:rPr>
+              <w:t>Normal</w:t>
+            </w:r>
+          </w:p>
+        </w:tc>
+      </w:tr>
+      <w:tr>
+        <w:tc>
+          <w:tcPr>
+            <w:tcW w:w="658" w:type="dxa"/>
+            <w:tcMar>
+              <w:left w:w="28" w:type="dxa"/>
+              <w:right w:w="28" w:type="dxa"/>
+            </w:tcMar>
+          </w:tcPr>
+          <w:p>
+            <w:pPr>
+              <w:pStyle w:val="LightShading1"/>
+              <w:tabs>
+                <w:tab w:val="left" w:pos="480"/>
+                <w:tab w:val="left" w:pos="960"/>
+                <w:tab w:val="left" w:pos="1440"/>
+                <w:tab w:val="left" w:pos="1920"/>
+                <w:tab w:val="left" w:pos="2400"/>
+                <w:tab w:val="left" w:pos="2880"/>
+                <w:tab w:val="left" w:pos="3360"/>
+                <w:tab w:val="left" w:pos="3840"/>
+                <w:tab w:val="left" w:pos="4320"/>
+                <w:tab w:val="left" w:pos="4800"/>
+                <w:tab w:val="left" w:pos="5280"/>
+                <w:tab w:val="left" w:pos="5760"/>
+                <w:tab w:val="left" w:pos="6240"/>
+                <w:tab w:val="left" w:pos="6720"/>
+                <w:tab w:val="left" w:pos="7200"/>
+                <w:tab w:val="left" w:pos="7680"/>
+                <w:tab w:val="left" w:pos="8160"/>
+                <w:tab w:val="left" w:pos="8640"/>
+                <w:tab w:val="left" w:pos="9120"/>
+                <w:tab w:val="left" w:pos="9600"/>
+                <w:tab w:val="left" w:pos="10080"/>
+                <w:tab w:val="left" w:pos="10560"/>
+                <w:tab w:val="left" w:pos="11040"/>
+                <w:tab w:val="left" w:pos="11520"/>
+                <w:tab w:val="left" w:pos="12000"/>
+                <w:tab w:val="left" w:pos="12480"/>
+                <w:tab w:val="left" w:pos="12960"/>
+                <w:tab w:val="left" w:pos="13440"/>
+                <w:tab w:val="left" w:pos="13920"/>
+                <w:tab w:val="left" w:pos="14400"/>
+                <w:tab w:val="left" w:pos="14880"/>
+                <w:tab w:val="left" w:pos="15360"/>
+                <w:tab w:val="left" w:pos="15840"/>
+                <w:tab w:val="left" w:pos="16320"/>
+                <w:tab w:val="left" w:pos="16800"/>
+                <w:tab w:val="left" w:pos="17280"/>
+                <w:tab w:val="left" w:pos="17760"/>
+                <w:tab w:val="left" w:pos="18240"/>
+                <w:tab w:val="left" w:pos="18720"/>
+                <w:tab w:val="left" w:pos="19200"/>
+                <w:tab w:val="left" w:pos="19680"/>
+                <w:tab w:val="left" w:pos="20160"/>
+                <w:tab w:val="left" w:pos="20640"/>
+                <w:tab w:val="left" w:pos="21120"/>
+                <w:tab w:val="left" w:pos="21600"/>
+                <w:tab w:val="left" w:pos="22080"/>
+                <w:tab w:val="left" w:pos="22560"/>
+                <w:tab w:val="left" w:pos="23040"/>
+                <w:tab w:val="left" w:pos="23520"/>
+                <w:tab w:val="left" w:pos="24000"/>
+                <w:tab w:val="left" w:pos="24480"/>
+                <w:tab w:val="left" w:pos="24960"/>
+                <w:tab w:val="left" w:pos="25440"/>
+                <w:tab w:val="left" w:pos="25920"/>
+                <w:tab w:val="left" w:pos="26400"/>
+                <w:tab w:val="left" w:pos="26880"/>
+                <w:tab w:val="left" w:pos="27360"/>
+                <w:tab w:val="left" w:pos="27840"/>
+                <w:tab w:val="left" w:pos="28320"/>
+                <w:tab w:val="left" w:pos="28800"/>
+                <w:tab w:val="left" w:pos="29280"/>
+                <w:tab w:val="left" w:pos="29760"/>
+                <w:tab w:val="left" w:pos="30240"/>
+                <w:tab w:val="left" w:pos="30720"/>
+              </w:tabs>
+              <w:rPr>
+                <w:rFonts w:ascii="Times New Roman" w:hAnsi="Times New Roman"/>
+              </w:rPr>
+            </w:pPr>
+            <w:r>
+              <w:rPr>
+                <w:rFonts w:ascii="Times New Roman" w:hAnsi="Times New Roman"/>
+              </w:rPr>
+              <w:t>2.6</w:t>
+            </w:r>
+            <w:r>
+              <w:rPr>
+                <w:rFonts w:ascii="Times New Roman" w:hAnsi="Times New Roman"/>
+              </w:rPr>
+              <w:t>.2</w:t>
+            </w:r>
+          </w:p>
+        </w:tc>
+        <w:tc>
+          <w:tcPr>
+            <w:tcW w:w="4634" w:type="dxa"/>
+          </w:tcPr>
+          <w:p>
+            <w:pPr>
+              <w:pStyle w:val="LightShading1"/>
+              <w:tabs>
+                <w:tab w:val="left" w:pos="480"/>
+                <w:tab w:val="left" w:pos="960"/>
+                <w:tab w:val="left" w:pos="1440"/>
+                <w:tab w:val="left" w:pos="1920"/>
+                <w:tab w:val="left" w:pos="2400"/>
+                <w:tab w:val="left" w:pos="2880"/>
+                <w:tab w:val="left" w:pos="3360"/>
+                <w:tab w:val="left" w:pos="3840"/>
+                <w:tab w:val="left" w:pos="4320"/>
+                <w:tab w:val="left" w:pos="4800"/>
+                <w:tab w:val="left" w:pos="5280"/>
+                <w:tab w:val="left" w:pos="5760"/>
+                <w:tab w:val="left" w:pos="6240"/>
+                <w:tab w:val="left" w:pos="6720"/>
+                <w:tab w:val="left" w:pos="7200"/>
+                <w:tab w:val="left" w:pos="7680"/>
+                <w:tab w:val="left" w:pos="8160"/>
+                <w:tab w:val="left" w:pos="8640"/>
+                <w:tab w:val="left" w:pos="9120"/>
+                <w:tab w:val="left" w:pos="9600"/>
+                <w:tab w:val="left" w:pos="10080"/>
+                <w:tab w:val="left" w:pos="10560"/>
+                <w:tab w:val="left" w:pos="11040"/>
+                <w:tab w:val="left" w:pos="11520"/>
+                <w:tab w:val="left" w:pos="12000"/>
+                <w:tab w:val="left" w:pos="12480"/>
+                <w:tab w:val="left" w:pos="12960"/>
+                <w:tab w:val="left" w:pos="13440"/>
+                <w:tab w:val="left" w:pos="13920"/>
+                <w:tab w:val="left" w:pos="14400"/>
+                <w:tab w:val="left" w:pos="14880"/>
+                <w:tab w:val="left" w:pos="15360"/>
+                <w:tab w:val="left" w:pos="15840"/>
+                <w:tab w:val="left" w:pos="16320"/>
+                <w:tab w:val="left" w:pos="16800"/>
+                <w:tab w:val="left" w:pos="17280"/>
+                <w:tab w:val="left" w:pos="17760"/>
+                <w:tab w:val="left" w:pos="18240"/>
+                <w:tab w:val="left" w:pos="18720"/>
+                <w:tab w:val="left" w:pos="19200"/>
+                <w:tab w:val="left" w:pos="19680"/>
+                <w:tab w:val="left" w:pos="20160"/>
+                <w:tab w:val="left" w:pos="20640"/>
+                <w:tab w:val="left" w:pos="21120"/>
+                <w:tab w:val="left" w:pos="21600"/>
+                <w:tab w:val="left" w:pos="22080"/>
+                <w:tab w:val="left" w:pos="22560"/>
+                <w:tab w:val="left" w:pos="23040"/>
+                <w:tab w:val="left" w:pos="23520"/>
+                <w:tab w:val="left" w:pos="24000"/>
+                <w:tab w:val="left" w:pos="24480"/>
+                <w:tab w:val="left" w:pos="24960"/>
+                <w:tab w:val="left" w:pos="25440"/>
+                <w:tab w:val="left" w:pos="25920"/>
+                <w:tab w:val="left" w:pos="26400"/>
+                <w:tab w:val="left" w:pos="26880"/>
+                <w:tab w:val="left" w:pos="27360"/>
+                <w:tab w:val="left" w:pos="27840"/>
+                <w:tab w:val="left" w:pos="28320"/>
+                <w:tab w:val="left" w:pos="28800"/>
+                <w:tab w:val="left" w:pos="29280"/>
+                <w:tab w:val="left" w:pos="29760"/>
+                <w:tab w:val="left" w:pos="30240"/>
+                <w:tab w:val="left" w:pos="30720"/>
+              </w:tabs>
+              <w:rPr>
+                <w:rFonts w:ascii="Times New Roman" w:hAnsi="Times New Roman"/>
+              </w:rPr>
+            </w:pPr>
+            <w:r>
+              <w:rPr>
+                <w:rFonts w:ascii="Times New Roman" w:hAnsi="Times New Roman"/>
+              </w:rPr>
+              <w:t>Help &gt; Show Help</w:t>
+            </w:r>
+          </w:p>
+        </w:tc>
+        <w:tc>
+          <w:tcPr>
+            <w:tcW w:w="3597" w:type="dxa"/>
+          </w:tcPr>
+          <w:p>
+            <w:pPr>
+              <w:pStyle w:val="LightShading1"/>
+              <w:tabs>
+                <w:tab w:val="left" w:pos="480"/>
+                <w:tab w:val="left" w:pos="960"/>
+                <w:tab w:val="left" w:pos="1440"/>
+                <w:tab w:val="left" w:pos="1920"/>
+                <w:tab w:val="left" w:pos="2400"/>
+                <w:tab w:val="left" w:pos="2880"/>
+                <w:tab w:val="left" w:pos="3360"/>
+                <w:tab w:val="left" w:pos="3840"/>
+                <w:tab w:val="left" w:pos="4320"/>
+                <w:tab w:val="left" w:pos="4800"/>
+                <w:tab w:val="left" w:pos="5280"/>
+                <w:tab w:val="left" w:pos="5760"/>
+                <w:tab w:val="left" w:pos="6240"/>
+                <w:tab w:val="left" w:pos="6720"/>
+                <w:tab w:val="left" w:pos="7200"/>
+                <w:tab w:val="left" w:pos="7680"/>
+                <w:tab w:val="left" w:pos="8160"/>
+                <w:tab w:val="left" w:pos="8640"/>
+                <w:tab w:val="left" w:pos="9120"/>
+                <w:tab w:val="left" w:pos="9600"/>
+                <w:tab w:val="left" w:pos="10080"/>
+                <w:tab w:val="left" w:pos="10560"/>
+                <w:tab w:val="left" w:pos="11040"/>
+                <w:tab w:val="left" w:pos="11520"/>
+                <w:tab w:val="left" w:pos="12000"/>
+                <w:tab w:val="left" w:pos="12480"/>
+                <w:tab w:val="left" w:pos="12960"/>
+                <w:tab w:val="left" w:pos="13440"/>
+                <w:tab w:val="left" w:pos="13920"/>
+                <w:tab w:val="left" w:pos="14400"/>
+                <w:tab w:val="left" w:pos="14880"/>
+                <w:tab w:val="left" w:pos="15360"/>
+                <w:tab w:val="left" w:pos="15840"/>
+                <w:tab w:val="left" w:pos="16320"/>
+                <w:tab w:val="left" w:pos="16800"/>
+                <w:tab w:val="left" w:pos="17280"/>
+                <w:tab w:val="left" w:pos="17760"/>
+                <w:tab w:val="left" w:pos="18240"/>
+                <w:tab w:val="left" w:pos="18720"/>
+                <w:tab w:val="left" w:pos="19200"/>
+                <w:tab w:val="left" w:pos="19680"/>
+                <w:tab w:val="left" w:pos="20160"/>
+                <w:tab w:val="left" w:pos="20640"/>
+                <w:tab w:val="left" w:pos="21120"/>
+                <w:tab w:val="left" w:pos="21600"/>
+                <w:tab w:val="left" w:pos="22080"/>
+                <w:tab w:val="left" w:pos="22560"/>
+                <w:tab w:val="left" w:pos="23040"/>
+                <w:tab w:val="left" w:pos="23520"/>
+                <w:tab w:val="left" w:pos="24000"/>
+                <w:tab w:val="left" w:pos="24480"/>
+                <w:tab w:val="left" w:pos="24960"/>
+                <w:tab w:val="left" w:pos="25440"/>
+                <w:tab w:val="left" w:pos="25920"/>
+                <w:tab w:val="left" w:pos="26400"/>
+                <w:tab w:val="left" w:pos="26880"/>
+                <w:tab w:val="left" w:pos="27360"/>
+                <w:tab w:val="left" w:pos="27840"/>
+                <w:tab w:val="left" w:pos="28320"/>
+                <w:tab w:val="left" w:pos="28800"/>
+                <w:tab w:val="left" w:pos="29280"/>
+                <w:tab w:val="left" w:pos="29760"/>
+                <w:tab w:val="left" w:pos="30240"/>
+                <w:tab w:val="left" w:pos="30720"/>
+              </w:tabs>
+              <w:rPr>
+                <w:rFonts w:ascii="Times New Roman" w:hAnsi="Times New Roman"/>
+              </w:rPr>
+            </w:pPr>
+            <w:r>
+              <w:rPr>
+                <w:rFonts w:ascii="Times New Roman" w:hAnsi="Times New Roman"/>
+              </w:rPr>
+              <w:t>Help Dialog Appears</w:t>
+            </w:r>
+          </w:p>
+        </w:tc>
+        <w:tc>
+          <w:tcPr>
+            <w:tcW w:w="1470" w:type="dxa"/>
+          </w:tcPr>
+          <w:p>
+            <w:pPr>
+              <w:pStyle w:val="LightShading1"/>
+              <w:tabs>
+                <w:tab w:val="left" w:pos="480"/>
+                <w:tab w:val="left" w:pos="960"/>
+                <w:tab w:val="left" w:pos="1440"/>
+                <w:tab w:val="left" w:pos="1920"/>
+                <w:tab w:val="left" w:pos="2400"/>
+                <w:tab w:val="left" w:pos="2880"/>
+                <w:tab w:val="left" w:pos="3360"/>
+                <w:tab w:val="left" w:pos="3840"/>
+                <w:tab w:val="left" w:pos="4320"/>
+                <w:tab w:val="left" w:pos="4800"/>
+                <w:tab w:val="left" w:pos="5280"/>
+                <w:tab w:val="left" w:pos="5760"/>
+                <w:tab w:val="left" w:pos="6240"/>
+                <w:tab w:val="left" w:pos="6720"/>
+                <w:tab w:val="left" w:pos="7200"/>
+                <w:tab w:val="left" w:pos="7680"/>
+                <w:tab w:val="left" w:pos="8160"/>
+                <w:tab w:val="left" w:pos="8640"/>
+                <w:tab w:val="left" w:pos="9120"/>
+                <w:tab w:val="left" w:pos="9600"/>
+                <w:tab w:val="left" w:pos="10080"/>
+                <w:tab w:val="left" w:pos="10560"/>
+                <w:tab w:val="left" w:pos="11040"/>
+                <w:tab w:val="left" w:pos="11520"/>
+                <w:tab w:val="left" w:pos="12000"/>
+                <w:tab w:val="left" w:pos="12480"/>
+                <w:tab w:val="left" w:pos="12960"/>
+                <w:tab w:val="left" w:pos="13440"/>
+                <w:tab w:val="left" w:pos="13920"/>
+                <w:tab w:val="left" w:pos="14400"/>
+                <w:tab w:val="left" w:pos="14880"/>
+                <w:tab w:val="left" w:pos="15360"/>
+                <w:tab w:val="left" w:pos="15840"/>
+                <w:tab w:val="left" w:pos="16320"/>
+                <w:tab w:val="left" w:pos="16800"/>
+                <w:tab w:val="left" w:pos="17280"/>
+                <w:tab w:val="left" w:pos="17760"/>
+                <w:tab w:val="left" w:pos="18240"/>
+                <w:tab w:val="left" w:pos="18720"/>
+                <w:tab w:val="left" w:pos="19200"/>
+                <w:tab w:val="left" w:pos="19680"/>
+                <w:tab w:val="left" w:pos="20160"/>
+                <w:tab w:val="left" w:pos="20640"/>
+                <w:tab w:val="left" w:pos="21120"/>
+                <w:tab w:val="left" w:pos="21600"/>
+                <w:tab w:val="left" w:pos="22080"/>
+                <w:tab w:val="left" w:pos="22560"/>
+                <w:tab w:val="left" w:pos="23040"/>
+                <w:tab w:val="left" w:pos="23520"/>
+                <w:tab w:val="left" w:pos="24000"/>
+                <w:tab w:val="left" w:pos="24480"/>
+                <w:tab w:val="left" w:pos="24960"/>
+                <w:tab w:val="left" w:pos="25440"/>
+                <w:tab w:val="left" w:pos="25920"/>
+                <w:tab w:val="left" w:pos="26400"/>
+                <w:tab w:val="left" w:pos="26880"/>
+                <w:tab w:val="left" w:pos="27360"/>
+                <w:tab w:val="left" w:pos="27840"/>
+                <w:tab w:val="left" w:pos="28320"/>
+                <w:tab w:val="left" w:pos="28800"/>
+                <w:tab w:val="left" w:pos="29280"/>
+                <w:tab w:val="left" w:pos="29760"/>
+                <w:tab w:val="left" w:pos="30240"/>
+                <w:tab w:val="left" w:pos="30720"/>
+              </w:tabs>
+              <w:rPr>
+                <w:rFonts w:ascii="Times New Roman" w:hAnsi="Times New Roman"/>
+              </w:rPr>
+            </w:pPr>
+          </w:p>
+        </w:tc>
+        <w:tc>
+          <w:tcPr>
+            <w:tcW w:w="952" w:type="dxa"/>
+          </w:tcPr>
+          <w:p>
+            <w:pPr>
+              <w:pStyle w:val="LightShading1"/>
+              <w:tabs>
+                <w:tab w:val="left" w:pos="480"/>
+                <w:tab w:val="left" w:pos="960"/>
+                <w:tab w:val="left" w:pos="1440"/>
+                <w:tab w:val="left" w:pos="1920"/>
+                <w:tab w:val="left" w:pos="2400"/>
+                <w:tab w:val="left" w:pos="2880"/>
+                <w:tab w:val="left" w:pos="3360"/>
+                <w:tab w:val="left" w:pos="3840"/>
+                <w:tab w:val="left" w:pos="4320"/>
+                <w:tab w:val="left" w:pos="4800"/>
+                <w:tab w:val="left" w:pos="5280"/>
+                <w:tab w:val="left" w:pos="5760"/>
+                <w:tab w:val="left" w:pos="6240"/>
+                <w:tab w:val="left" w:pos="6720"/>
+                <w:tab w:val="left" w:pos="7200"/>
+                <w:tab w:val="left" w:pos="7680"/>
+                <w:tab w:val="left" w:pos="8160"/>
+                <w:tab w:val="left" w:pos="8640"/>
+                <w:tab w:val="left" w:pos="9120"/>
+                <w:tab w:val="left" w:pos="9600"/>
+                <w:tab w:val="left" w:pos="10080"/>
+                <w:tab w:val="left" w:pos="10560"/>
+                <w:tab w:val="left" w:pos="11040"/>
+                <w:tab w:val="left" w:pos="11520"/>
+                <w:tab w:val="left" w:pos="12000"/>
+                <w:tab w:val="left" w:pos="12480"/>
+                <w:tab w:val="left" w:pos="12960"/>
+                <w:tab w:val="left" w:pos="13440"/>
+                <w:tab w:val="left" w:pos="13920"/>
+                <w:tab w:val="left" w:pos="14400"/>
+                <w:tab w:val="left" w:pos="14880"/>
+                <w:tab w:val="left" w:pos="15360"/>
+                <w:tab w:val="left" w:pos="15840"/>
+                <w:tab w:val="left" w:pos="16320"/>
+                <w:tab w:val="left" w:pos="16800"/>
+                <w:tab w:val="left" w:pos="17280"/>
+                <w:tab w:val="left" w:pos="17760"/>
+                <w:tab w:val="left" w:pos="18240"/>
+                <w:tab w:val="left" w:pos="18720"/>
+                <w:tab w:val="left" w:pos="19200"/>
+                <w:tab w:val="left" w:pos="19680"/>
+                <w:tab w:val="left" w:pos="20160"/>
+                <w:tab w:val="left" w:pos="20640"/>
+                <w:tab w:val="left" w:pos="21120"/>
+                <w:tab w:val="left" w:pos="21600"/>
+                <w:tab w:val="left" w:pos="22080"/>
+                <w:tab w:val="left" w:pos="22560"/>
+                <w:tab w:val="left" w:pos="23040"/>
+                <w:tab w:val="left" w:pos="23520"/>
+                <w:tab w:val="left" w:pos="24000"/>
+                <w:tab w:val="left" w:pos="24480"/>
+                <w:tab w:val="left" w:pos="24960"/>
+                <w:tab w:val="left" w:pos="25440"/>
+                <w:tab w:val="left" w:pos="25920"/>
+                <w:tab w:val="left" w:pos="26400"/>
+                <w:tab w:val="left" w:pos="26880"/>
+                <w:tab w:val="left" w:pos="27360"/>
+                <w:tab w:val="left" w:pos="27840"/>
+                <w:tab w:val="left" w:pos="28320"/>
+                <w:tab w:val="left" w:pos="28800"/>
+                <w:tab w:val="left" w:pos="29280"/>
+                <w:tab w:val="left" w:pos="29760"/>
+                <w:tab w:val="left" w:pos="30240"/>
+                <w:tab w:val="left" w:pos="30720"/>
+              </w:tabs>
+              <w:rPr>
+                <w:rFonts w:ascii="Times New Roman" w:hAnsi="Times New Roman"/>
+              </w:rPr>
+            </w:pPr>
             <w:r>
               <w:rPr>
                 <w:rFonts w:ascii="Times New Roman" w:hAnsi="Times New Roman"/>
@@ -34784,6 +34694,7 @@
           <w:sz w:val="32"/>
           <w:lang w:eastAsia="zh-TW"/>
         </w:rPr>
+        <w:lastRenderedPageBreak/>
         <w:t>The spec says we need to show that we have passed the UAT – I propose that we Write a very short narrative, and include screenshots of the UAT in an appendix…</w:t>
       </w:r>
       <w:r>
@@ -34827,35 +34738,7 @@
         <w:rPr>
           <w:color w:val="FF0000"/>
         </w:rPr>
-        <w:t xml:space="preserve">This section has been flagged for renaming. The final document shall include this section as a short narrative, possibly integrated into the rest of the </w:t>
-      </w:r>
-      <w:proofErr w:type="gramStart"/>
-      <w:r>
-        <w:rPr>
-          <w:color w:val="FF0000"/>
-        </w:rPr>
-        <w:t>document, that</w:t>
-      </w:r>
-      <w:proofErr w:type="gramEnd"/>
-      <w:r>
-        <w:rPr>
-          <w:color w:val="FF0000"/>
-        </w:rPr>
-        <w:t xml:space="preserve"> will reference </w:t>
-      </w:r>
-      <w:proofErr w:type="spellStart"/>
-      <w:r>
-        <w:rPr>
-          <w:color w:val="FF0000"/>
-        </w:rPr>
-        <w:t>screenies</w:t>
-      </w:r>
-      <w:proofErr w:type="spellEnd"/>
-      <w:r>
-        <w:rPr>
-          <w:color w:val="FF0000"/>
-        </w:rPr>
-        <w:t xml:space="preserve"> in the appendix.</w:t>
+        <w:t>This section has been flagged for renaming. The final document shall include this section as a short narrative, possibly integrated into the rest of the document, that will reference screenies in the appendix.</w:t>
       </w:r>
     </w:p>
     <w:p>
@@ -34884,11 +34767,9 @@
         </w:tabs>
         <w:spacing w:line="240" w:lineRule="auto"/>
       </w:pPr>
-      <w:proofErr w:type="gramStart"/>
       <w:r>
         <w:t>A small number of screenshots to enable your examiner to make the link between your demonstrated and your paper submissions (as an appendix).</w:t>
       </w:r>
-      <w:proofErr w:type="gramEnd"/>
     </w:p>
     <w:sectPr>
       <w:pgSz w:w="12240" w:h="15840"/>
@@ -34951,7 +34832,7 @@
       <w:rPr>
         <w:noProof/>
       </w:rPr>
-      <w:t>3</w:t>
+      <w:t>14</w:t>
     </w:r>
     <w:r>
       <w:fldChar w:fldCharType="end"/>
@@ -39449,7 +39330,7 @@
 </file>
 
 <file path=customXml/itemProps1.xml><?xml version="1.0" encoding="utf-8"?>
-<ds:datastoreItem xmlns:ds="http://schemas.openxmlformats.org/officeDocument/2006/customXml" ds:itemID="{284E57BE-5823-4CA7-B685-83F949470A09}">
+<ds:datastoreItem xmlns:ds="http://schemas.openxmlformats.org/officeDocument/2006/customXml" ds:itemID="{D47AD702-5C24-473B-B099-75C23012DDF8}">
   <ds:schemaRefs>
     <ds:schemaRef ds:uri="http://schemas.openxmlformats.org/officeDocument/2006/bibliography"/>
   </ds:schemaRefs>

</xml_diff>